<commit_message>
CSS : Tips and Trick Cheatsheet
</commit_message>
<xml_diff>
--- a/CSS cheat sheet.docx
+++ b/CSS cheat sheet.docx
@@ -56,13 +56,23 @@
           <w:szCs w:val="24"/>
         </w:rPr>
       </w:pPr>
-      <w:r>
-        <w:rPr>
-          <w:rFonts w:cstheme="minorHAnsi"/>
-          <w:sz w:val="24"/>
-          <w:szCs w:val="24"/>
-        </w:rPr>
-        <w:t>Ex : &lt;p style=”font-size: 120%”&gt;</w:t>
+      <w:proofErr w:type="gramStart"/>
+      <w:r>
+        <w:rPr>
+          <w:rFonts w:cstheme="minorHAnsi"/>
+          <w:sz w:val="24"/>
+          <w:szCs w:val="24"/>
+        </w:rPr>
+        <w:t>Ex :</w:t>
+      </w:r>
+      <w:proofErr w:type="gramEnd"/>
+      <w:r>
+        <w:rPr>
+          <w:rFonts w:cstheme="minorHAnsi"/>
+          <w:sz w:val="24"/>
+          <w:szCs w:val="24"/>
+        </w:rPr>
+        <w:t xml:space="preserve"> &lt;p style=”font-size: 120%”&gt;</w:t>
       </w:r>
     </w:p>
     <w:p>
@@ -112,7 +122,25 @@
           <w:sz w:val="24"/>
           <w:szCs w:val="24"/>
         </w:rPr>
-        <w:t>&lt;style&gt;</w:t>
+        <w:t>&lt;</w:t>
+      </w:r>
+      <w:proofErr w:type="gramStart"/>
+      <w:r>
+        <w:rPr>
+          <w:rFonts w:cstheme="minorHAnsi"/>
+          <w:sz w:val="24"/>
+          <w:szCs w:val="24"/>
+        </w:rPr>
+        <w:t>style</w:t>
+      </w:r>
+      <w:proofErr w:type="gramEnd"/>
+      <w:r>
+        <w:rPr>
+          <w:rFonts w:cstheme="minorHAnsi"/>
+          <w:sz w:val="24"/>
+          <w:szCs w:val="24"/>
+        </w:rPr>
+        <w:t>&gt;</w:t>
       </w:r>
     </w:p>
     <w:p>
@@ -125,6 +153,7 @@
           <w:szCs w:val="24"/>
         </w:rPr>
       </w:pPr>
+      <w:proofErr w:type="gramStart"/>
       <w:r>
         <w:rPr>
           <w:rFonts w:cstheme="minorHAnsi"/>
@@ -133,6 +162,7 @@
         </w:rPr>
         <w:t>P{</w:t>
       </w:r>
+      <w:proofErr w:type="gramEnd"/>
     </w:p>
     <w:p>
       <w:pPr>
@@ -151,7 +181,24 @@
           <w:szCs w:val="24"/>
         </w:rPr>
         <w:tab/>
-        <w:t>font-size:120%</w:t>
+      </w:r>
+      <w:proofErr w:type="gramStart"/>
+      <w:r>
+        <w:rPr>
+          <w:rFonts w:cstheme="minorHAnsi"/>
+          <w:sz w:val="24"/>
+          <w:szCs w:val="24"/>
+        </w:rPr>
+        <w:t>font-size:</w:t>
+      </w:r>
+      <w:proofErr w:type="gramEnd"/>
+      <w:r>
+        <w:rPr>
+          <w:rFonts w:cstheme="minorHAnsi"/>
+          <w:sz w:val="24"/>
+          <w:szCs w:val="24"/>
+        </w:rPr>
+        <w:t>120%</w:t>
       </w:r>
     </w:p>
     <w:p>
@@ -263,8 +310,18 @@
           <w:sz w:val="24"/>
           <w:szCs w:val="24"/>
         </w:rPr>
-        <w:t>How do you link html and css</w:t>
-      </w:r>
+        <w:t xml:space="preserve">How do you link html and </w:t>
+      </w:r>
+      <w:proofErr w:type="spellStart"/>
+      <w:r>
+        <w:rPr>
+          <w:rFonts w:cstheme="minorHAnsi"/>
+          <w:sz w:val="24"/>
+          <w:szCs w:val="24"/>
+        </w:rPr>
+        <w:t>css</w:t>
+      </w:r>
+      <w:proofErr w:type="spellEnd"/>
     </w:p>
     <w:p>
       <w:pPr>
@@ -331,6 +388,7 @@
         </w:rPr>
         <w:t xml:space="preserve"> </w:t>
       </w:r>
+      <w:proofErr w:type="spellStart"/>
       <w:r>
         <w:rPr>
           <w:rFonts w:eastAsia="Times New Roman" w:cstheme="minorHAnsi"/>
@@ -340,6 +398,7 @@
         </w:rPr>
         <w:t>rel</w:t>
       </w:r>
+      <w:proofErr w:type="spellEnd"/>
       <w:r>
         <w:rPr>
           <w:rFonts w:eastAsia="Times New Roman" w:cstheme="minorHAnsi"/>
@@ -392,17 +451,38 @@
           <w:sz w:val="24"/>
           <w:szCs w:val="24"/>
         </w:rPr>
-        <w:t>"text/css"</w:t>
-      </w:r>
+        <w:t>"text/</w:t>
+      </w:r>
+      <w:proofErr w:type="spellStart"/>
       <w:r>
         <w:rPr>
           <w:rFonts w:eastAsia="Times New Roman" w:cstheme="minorHAnsi"/>
+          <w:color w:val="CE9178"/>
+          <w:sz w:val="24"/>
+          <w:szCs w:val="24"/>
+        </w:rPr>
+        <w:t>css</w:t>
+      </w:r>
+      <w:proofErr w:type="spellEnd"/>
+      <w:r>
+        <w:rPr>
+          <w:rFonts w:eastAsia="Times New Roman" w:cstheme="minorHAnsi"/>
+          <w:color w:val="CE9178"/>
+          <w:sz w:val="24"/>
+          <w:szCs w:val="24"/>
+        </w:rPr>
+        <w:t>"</w:t>
+      </w:r>
+      <w:r>
+        <w:rPr>
+          <w:rFonts w:eastAsia="Times New Roman" w:cstheme="minorHAnsi"/>
           <w:color w:val="D4D4D4"/>
           <w:sz w:val="24"/>
           <w:szCs w:val="24"/>
         </w:rPr>
         <w:t xml:space="preserve"> </w:t>
       </w:r>
+      <w:proofErr w:type="spellStart"/>
       <w:r>
         <w:rPr>
           <w:rFonts w:eastAsia="Times New Roman" w:cstheme="minorHAnsi"/>
@@ -412,6 +492,7 @@
         </w:rPr>
         <w:t>href</w:t>
       </w:r>
+      <w:proofErr w:type="spellEnd"/>
       <w:r>
         <w:rPr>
           <w:rFonts w:eastAsia="Times New Roman" w:cstheme="minorHAnsi"/>
@@ -541,7 +622,43 @@
           <w:sz w:val="24"/>
           <w:szCs w:val="24"/>
         </w:rPr>
-        <w:t>Each rules contains a ‘selector(h1,p,h2 img etc…..)’ and a ‘declarative ({….})’ block</w:t>
+        <w:t xml:space="preserve">Each rules contains a ‘selector(h1,p,h2 </w:t>
+      </w:r>
+      <w:proofErr w:type="spellStart"/>
+      <w:r>
+        <w:rPr>
+          <w:rFonts w:cstheme="minorHAnsi"/>
+          <w:sz w:val="24"/>
+          <w:szCs w:val="24"/>
+        </w:rPr>
+        <w:t>img</w:t>
+      </w:r>
+      <w:proofErr w:type="spellEnd"/>
+      <w:r>
+        <w:rPr>
+          <w:rFonts w:cstheme="minorHAnsi"/>
+          <w:sz w:val="24"/>
+          <w:szCs w:val="24"/>
+        </w:rPr>
+        <w:t xml:space="preserve"> </w:t>
+      </w:r>
+      <w:proofErr w:type="spellStart"/>
+      <w:r>
+        <w:rPr>
+          <w:rFonts w:cstheme="minorHAnsi"/>
+          <w:sz w:val="24"/>
+          <w:szCs w:val="24"/>
+        </w:rPr>
+        <w:t>etc</w:t>
+      </w:r>
+      <w:proofErr w:type="spellEnd"/>
+      <w:r>
+        <w:rPr>
+          <w:rFonts w:cstheme="minorHAnsi"/>
+          <w:sz w:val="24"/>
+          <w:szCs w:val="24"/>
+        </w:rPr>
+        <w:t>…..)’ and a ‘declarative ({….})’ block</w:t>
       </w:r>
     </w:p>
     <w:p>
@@ -1501,35 +1618,73 @@
           <w:szCs w:val="24"/>
         </w:rPr>
       </w:pPr>
-      <w:r>
-        <w:rPr>
-          <w:rFonts w:cstheme="minorHAnsi"/>
-          <w:sz w:val="24"/>
-          <w:szCs w:val="24"/>
-        </w:rPr>
-        <w:t>text-align : justify means it stretches the lines so that each line has equal width like in news papers.</w:t>
-      </w:r>
-    </w:p>
-    <w:p>
-      <w:pPr>
-        <w:pStyle w:val="ListParagraph"/>
-        <w:numPr>
-          <w:ilvl w:val="0"/>
-          <w:numId w:val="2"/>
-        </w:numPr>
-        <w:rPr>
-          <w:rFonts w:cstheme="minorHAnsi"/>
-          <w:sz w:val="24"/>
-          <w:szCs w:val="24"/>
-        </w:rPr>
-      </w:pPr>
-      <w:r>
-        <w:rPr>
-          <w:rFonts w:cstheme="minorHAnsi"/>
-          <w:sz w:val="24"/>
-          <w:szCs w:val="24"/>
-        </w:rPr>
-        <w:t>text-align : left means that text will be aligned to the left (margin</w:t>
+      <w:proofErr w:type="gramStart"/>
+      <w:r>
+        <w:rPr>
+          <w:rFonts w:cstheme="minorHAnsi"/>
+          <w:sz w:val="24"/>
+          <w:szCs w:val="24"/>
+        </w:rPr>
+        <w:t>text-</w:t>
+      </w:r>
+      <w:proofErr w:type="gramEnd"/>
+      <w:r>
+        <w:rPr>
+          <w:rFonts w:cstheme="minorHAnsi"/>
+          <w:sz w:val="24"/>
+          <w:szCs w:val="24"/>
+        </w:rPr>
+        <w:t xml:space="preserve">align : justify means it stretches the lines so that each line has equal width like in </w:t>
+      </w:r>
+      <w:proofErr w:type="spellStart"/>
+      <w:r>
+        <w:rPr>
+          <w:rFonts w:cstheme="minorHAnsi"/>
+          <w:sz w:val="24"/>
+          <w:szCs w:val="24"/>
+        </w:rPr>
+        <w:t>news papers</w:t>
+      </w:r>
+      <w:proofErr w:type="spellEnd"/>
+      <w:r>
+        <w:rPr>
+          <w:rFonts w:cstheme="minorHAnsi"/>
+          <w:sz w:val="24"/>
+          <w:szCs w:val="24"/>
+        </w:rPr>
+        <w:t>.</w:t>
+      </w:r>
+    </w:p>
+    <w:p>
+      <w:pPr>
+        <w:pStyle w:val="ListParagraph"/>
+        <w:numPr>
+          <w:ilvl w:val="0"/>
+          <w:numId w:val="2"/>
+        </w:numPr>
+        <w:rPr>
+          <w:rFonts w:cstheme="minorHAnsi"/>
+          <w:sz w:val="24"/>
+          <w:szCs w:val="24"/>
+        </w:rPr>
+      </w:pPr>
+      <w:proofErr w:type="gramStart"/>
+      <w:r>
+        <w:rPr>
+          <w:rFonts w:cstheme="minorHAnsi"/>
+          <w:sz w:val="24"/>
+          <w:szCs w:val="24"/>
+        </w:rPr>
+        <w:t>text-</w:t>
+      </w:r>
+      <w:proofErr w:type="gramEnd"/>
+      <w:r>
+        <w:rPr>
+          <w:rFonts w:cstheme="minorHAnsi"/>
+          <w:sz w:val="24"/>
+          <w:szCs w:val="24"/>
+        </w:rPr>
+        <w:t>align : left means that text will be aligned to the left (margin</w:t>
       </w:r>
       <w:r>
         <w:rPr>
@@ -1621,6 +1776,7 @@
         </w:rPr>
         <w:t xml:space="preserve"> </w:t>
       </w:r>
+      <w:proofErr w:type="spellStart"/>
       <w:r>
         <w:rPr>
           <w:rFonts w:ascii="Consolas" w:eastAsia="Times New Roman" w:hAnsi="Consolas" w:cs="Times New Roman"/>
@@ -1630,6 +1786,7 @@
         </w:rPr>
         <w:t>href</w:t>
       </w:r>
+      <w:proofErr w:type="spellEnd"/>
       <w:r>
         <w:rPr>
           <w:rFonts w:ascii="Consolas" w:eastAsia="Times New Roman" w:hAnsi="Consolas" w:cs="Times New Roman"/>
@@ -1771,7 +1928,25 @@
           <w:sz w:val="24"/>
           <w:szCs w:val="24"/>
         </w:rPr>
-        <w:t>Global rule : as everything is inside a body this rule</w:t>
+        <w:t xml:space="preserve">Global </w:t>
+      </w:r>
+      <w:proofErr w:type="gramStart"/>
+      <w:r>
+        <w:rPr>
+          <w:rFonts w:cstheme="minorHAnsi"/>
+          <w:sz w:val="24"/>
+          <w:szCs w:val="24"/>
+        </w:rPr>
+        <w:t>rule :</w:t>
+      </w:r>
+      <w:proofErr w:type="gramEnd"/>
+      <w:r>
+        <w:rPr>
+          <w:rFonts w:cstheme="minorHAnsi"/>
+          <w:sz w:val="24"/>
+          <w:szCs w:val="24"/>
+        </w:rPr>
+        <w:t xml:space="preserve"> as everything is inside a body this rule</w:t>
       </w:r>
       <w:r>
         <w:rPr>
@@ -1800,13 +1975,23 @@
           <w:szCs w:val="24"/>
         </w:rPr>
       </w:pPr>
-      <w:r>
-        <w:rPr>
-          <w:rFonts w:cstheme="minorHAnsi"/>
-          <w:sz w:val="24"/>
-          <w:szCs w:val="24"/>
-        </w:rPr>
-        <w:t>Inheritance : child elements inherit their properties from their parent elements, unless we override them</w:t>
+      <w:proofErr w:type="gramStart"/>
+      <w:r>
+        <w:rPr>
+          <w:rFonts w:cstheme="minorHAnsi"/>
+          <w:sz w:val="24"/>
+          <w:szCs w:val="24"/>
+        </w:rPr>
+        <w:t>Inheritance :</w:t>
+      </w:r>
+      <w:proofErr w:type="gramEnd"/>
+      <w:r>
+        <w:rPr>
+          <w:rFonts w:cstheme="minorHAnsi"/>
+          <w:sz w:val="24"/>
+          <w:szCs w:val="24"/>
+        </w:rPr>
+        <w:t xml:space="preserve"> child elements inherit their properties from their parent elements, unless we override them</w:t>
       </w:r>
     </w:p>
     <w:p>
@@ -2031,13 +2216,23 @@
           <w:szCs w:val="24"/>
         </w:rPr>
       </w:pPr>
-      <w:r>
-        <w:rPr>
-          <w:rFonts w:cstheme="minorHAnsi"/>
-          <w:sz w:val="24"/>
-          <w:szCs w:val="24"/>
-        </w:rPr>
-        <w:t>colors are defined in the color table using the hexadecimal notation.</w:t>
+      <w:proofErr w:type="gramStart"/>
+      <w:r>
+        <w:rPr>
+          <w:rFonts w:cstheme="minorHAnsi"/>
+          <w:sz w:val="24"/>
+          <w:szCs w:val="24"/>
+        </w:rPr>
+        <w:t>colors</w:t>
+      </w:r>
+      <w:proofErr w:type="gramEnd"/>
+      <w:r>
+        <w:rPr>
+          <w:rFonts w:cstheme="minorHAnsi"/>
+          <w:sz w:val="24"/>
+          <w:szCs w:val="24"/>
+        </w:rPr>
+        <w:t xml:space="preserve"> are defined in the color table using the hexadecimal notation.</w:t>
       </w:r>
     </w:p>
     <w:p>
@@ -2115,13 +2310,25 @@
           <w:szCs w:val="24"/>
         </w:rPr>
       </w:pPr>
-      <w:r>
-        <w:rPr>
-          <w:rFonts w:cstheme="minorHAnsi"/>
-          <w:sz w:val="24"/>
-          <w:szCs w:val="24"/>
-        </w:rPr>
-        <w:t>ff in hexadecimal is 255.</w:t>
+      <w:proofErr w:type="spellStart"/>
+      <w:proofErr w:type="gramStart"/>
+      <w:r>
+        <w:rPr>
+          <w:rFonts w:cstheme="minorHAnsi"/>
+          <w:sz w:val="24"/>
+          <w:szCs w:val="24"/>
+        </w:rPr>
+        <w:t>ff</w:t>
+      </w:r>
+      <w:proofErr w:type="spellEnd"/>
+      <w:proofErr w:type="gramEnd"/>
+      <w:r>
+        <w:rPr>
+          <w:rFonts w:cstheme="minorHAnsi"/>
+          <w:sz w:val="24"/>
+          <w:szCs w:val="24"/>
+        </w:rPr>
+        <w:t xml:space="preserve"> in hexadecimal is 255.</w:t>
       </w:r>
     </w:p>
     <w:p>
@@ -2196,7 +2403,25 @@
           <w:sz w:val="24"/>
           <w:szCs w:val="24"/>
         </w:rPr>
-        <w:t xml:space="preserve">Grey color : 8b8b8b R,G,B will </w:t>
+        <w:t xml:space="preserve">Grey </w:t>
+      </w:r>
+      <w:proofErr w:type="gramStart"/>
+      <w:r>
+        <w:rPr>
+          <w:rFonts w:cstheme="minorHAnsi"/>
+          <w:sz w:val="24"/>
+          <w:szCs w:val="24"/>
+        </w:rPr>
+        <w:t>color :</w:t>
+      </w:r>
+      <w:proofErr w:type="gramEnd"/>
+      <w:r>
+        <w:rPr>
+          <w:rFonts w:cstheme="minorHAnsi"/>
+          <w:sz w:val="24"/>
+          <w:szCs w:val="24"/>
+        </w:rPr>
+        <w:t xml:space="preserve"> 8b8b8b R,G,B will </w:t>
       </w:r>
       <w:r>
         <w:rPr>
@@ -2268,13 +2493,23 @@
           <w:szCs w:val="24"/>
         </w:rPr>
       </w:pPr>
-      <w:r>
-        <w:rPr>
-          <w:rFonts w:cstheme="minorHAnsi"/>
-          <w:sz w:val="24"/>
-          <w:szCs w:val="24"/>
-        </w:rPr>
-        <w:t>Rgba(29,167,23,0.75) : 75 percent transparency</w:t>
+      <w:proofErr w:type="spellStart"/>
+      <w:r>
+        <w:rPr>
+          <w:rFonts w:cstheme="minorHAnsi"/>
+          <w:sz w:val="24"/>
+          <w:szCs w:val="24"/>
+        </w:rPr>
+        <w:t>Rgba</w:t>
+      </w:r>
+      <w:proofErr w:type="spellEnd"/>
+      <w:r>
+        <w:rPr>
+          <w:rFonts w:cstheme="minorHAnsi"/>
+          <w:sz w:val="24"/>
+          <w:szCs w:val="24"/>
+        </w:rPr>
+        <w:t>(29,167,23,0.75) : 75 percent transparency</w:t>
       </w:r>
     </w:p>
     <w:p>
@@ -2329,73 +2564,189 @@
           <w:sz w:val="24"/>
           <w:szCs w:val="24"/>
         </w:rPr>
-        <w:t>We can attribute class or id to html elements. And we can use the same to select them in the css code.</w:t>
-      </w:r>
-    </w:p>
-    <w:p>
-      <w:pPr>
-        <w:pStyle w:val="ListParagraph"/>
-        <w:numPr>
-          <w:ilvl w:val="0"/>
-          <w:numId w:val="2"/>
-        </w:numPr>
-        <w:rPr>
-          <w:rFonts w:cstheme="minorHAnsi"/>
-          <w:sz w:val="24"/>
-          <w:szCs w:val="24"/>
-        </w:rPr>
-      </w:pPr>
-      <w:r>
-        <w:rPr>
-          <w:rFonts w:cstheme="minorHAnsi"/>
-          <w:sz w:val="24"/>
-          <w:szCs w:val="24"/>
-        </w:rPr>
-        <w:t>ID can be used only once in a html document but class can be used multiple times.</w:t>
-      </w:r>
-    </w:p>
-    <w:p>
-      <w:pPr>
-        <w:pStyle w:val="ListParagraph"/>
-        <w:numPr>
-          <w:ilvl w:val="0"/>
-          <w:numId w:val="2"/>
-        </w:numPr>
-        <w:rPr>
-          <w:rFonts w:cstheme="minorHAnsi"/>
-          <w:sz w:val="24"/>
-          <w:szCs w:val="24"/>
-        </w:rPr>
-      </w:pPr>
-      <w:r>
-        <w:rPr>
-          <w:rFonts w:cstheme="minorHAnsi"/>
-          <w:sz w:val="24"/>
-          <w:szCs w:val="24"/>
-        </w:rPr>
-        <w:t>We select the class using the dot . in css</w:t>
-      </w:r>
-    </w:p>
-    <w:p>
-      <w:pPr>
-        <w:pStyle w:val="ListParagraph"/>
-        <w:numPr>
-          <w:ilvl w:val="0"/>
-          <w:numId w:val="2"/>
-        </w:numPr>
-        <w:rPr>
-          <w:rFonts w:cstheme="minorHAnsi"/>
-          <w:sz w:val="24"/>
-          <w:szCs w:val="24"/>
-        </w:rPr>
-      </w:pPr>
-      <w:r>
-        <w:rPr>
-          <w:rFonts w:cstheme="minorHAnsi"/>
-          <w:sz w:val="24"/>
-          <w:szCs w:val="24"/>
-        </w:rPr>
-        <w:t>We select the id using the hash # in css.</w:t>
+        <w:t xml:space="preserve">We can attribute class or id to html elements. And we can use the same to select them in the </w:t>
+      </w:r>
+      <w:proofErr w:type="spellStart"/>
+      <w:r>
+        <w:rPr>
+          <w:rFonts w:cstheme="minorHAnsi"/>
+          <w:sz w:val="24"/>
+          <w:szCs w:val="24"/>
+        </w:rPr>
+        <w:t>css</w:t>
+      </w:r>
+      <w:proofErr w:type="spellEnd"/>
+      <w:r>
+        <w:rPr>
+          <w:rFonts w:cstheme="minorHAnsi"/>
+          <w:sz w:val="24"/>
+          <w:szCs w:val="24"/>
+        </w:rPr>
+        <w:t xml:space="preserve"> code.</w:t>
+      </w:r>
+    </w:p>
+    <w:p>
+      <w:pPr>
+        <w:pStyle w:val="ListParagraph"/>
+        <w:numPr>
+          <w:ilvl w:val="0"/>
+          <w:numId w:val="2"/>
+        </w:numPr>
+        <w:rPr>
+          <w:rFonts w:cstheme="minorHAnsi"/>
+          <w:sz w:val="24"/>
+          <w:szCs w:val="24"/>
+        </w:rPr>
+      </w:pPr>
+      <w:r>
+        <w:rPr>
+          <w:rFonts w:cstheme="minorHAnsi"/>
+          <w:sz w:val="24"/>
+          <w:szCs w:val="24"/>
+        </w:rPr>
+        <w:t xml:space="preserve">ID can be used only once in </w:t>
+      </w:r>
+      <w:proofErr w:type="gramStart"/>
+      <w:r>
+        <w:rPr>
+          <w:rFonts w:cstheme="minorHAnsi"/>
+          <w:sz w:val="24"/>
+          <w:szCs w:val="24"/>
+        </w:rPr>
+        <w:t>a</w:t>
+      </w:r>
+      <w:proofErr w:type="gramEnd"/>
+      <w:r>
+        <w:rPr>
+          <w:rFonts w:cstheme="minorHAnsi"/>
+          <w:sz w:val="24"/>
+          <w:szCs w:val="24"/>
+        </w:rPr>
+        <w:t xml:space="preserve"> html document but class can be used multiple times.</w:t>
+      </w:r>
+    </w:p>
+    <w:p>
+      <w:pPr>
+        <w:pStyle w:val="ListParagraph"/>
+        <w:numPr>
+          <w:ilvl w:val="0"/>
+          <w:numId w:val="2"/>
+        </w:numPr>
+        <w:rPr>
+          <w:rFonts w:cstheme="minorHAnsi"/>
+          <w:sz w:val="24"/>
+          <w:szCs w:val="24"/>
+        </w:rPr>
+      </w:pPr>
+      <w:r>
+        <w:rPr>
+          <w:rFonts w:cstheme="minorHAnsi"/>
+          <w:sz w:val="24"/>
+          <w:szCs w:val="24"/>
+        </w:rPr>
+        <w:t xml:space="preserve">We select the </w:t>
+      </w:r>
+      <w:r>
+        <w:rPr>
+          <w:rFonts w:cstheme="minorHAnsi"/>
+          <w:b/>
+          <w:sz w:val="24"/>
+          <w:szCs w:val="24"/>
+        </w:rPr>
+        <w:t>class</w:t>
+      </w:r>
+      <w:r>
+        <w:rPr>
+          <w:rFonts w:cstheme="minorHAnsi"/>
+          <w:sz w:val="24"/>
+          <w:szCs w:val="24"/>
+        </w:rPr>
+        <w:t xml:space="preserve"> using the </w:t>
+      </w:r>
+      <w:proofErr w:type="gramStart"/>
+      <w:r>
+        <w:rPr>
+          <w:rFonts w:cstheme="minorHAnsi"/>
+          <w:sz w:val="24"/>
+          <w:szCs w:val="24"/>
+        </w:rPr>
+        <w:t>dot .</w:t>
+      </w:r>
+      <w:proofErr w:type="gramEnd"/>
+      <w:r>
+        <w:rPr>
+          <w:rFonts w:cstheme="minorHAnsi"/>
+          <w:sz w:val="24"/>
+          <w:szCs w:val="24"/>
+        </w:rPr>
+        <w:t xml:space="preserve"> in </w:t>
+      </w:r>
+      <w:proofErr w:type="spellStart"/>
+      <w:r>
+        <w:rPr>
+          <w:rFonts w:cstheme="minorHAnsi"/>
+          <w:sz w:val="24"/>
+          <w:szCs w:val="24"/>
+        </w:rPr>
+        <w:t>css</w:t>
+      </w:r>
+      <w:proofErr w:type="spellEnd"/>
+    </w:p>
+    <w:p>
+      <w:pPr>
+        <w:pStyle w:val="ListParagraph"/>
+        <w:numPr>
+          <w:ilvl w:val="0"/>
+          <w:numId w:val="2"/>
+        </w:numPr>
+        <w:rPr>
+          <w:rFonts w:cstheme="minorHAnsi"/>
+          <w:sz w:val="24"/>
+          <w:szCs w:val="24"/>
+        </w:rPr>
+      </w:pPr>
+      <w:r>
+        <w:rPr>
+          <w:rFonts w:cstheme="minorHAnsi"/>
+          <w:sz w:val="24"/>
+          <w:szCs w:val="24"/>
+        </w:rPr>
+        <w:t xml:space="preserve">We select the </w:t>
+      </w:r>
+      <w:r>
+        <w:rPr>
+          <w:rFonts w:cstheme="minorHAnsi"/>
+          <w:b/>
+          <w:sz w:val="24"/>
+          <w:szCs w:val="24"/>
+        </w:rPr>
+        <w:t>id</w:t>
+      </w:r>
+      <w:r>
+        <w:rPr>
+          <w:rFonts w:cstheme="minorHAnsi"/>
+          <w:sz w:val="24"/>
+          <w:szCs w:val="24"/>
+        </w:rPr>
+        <w:t xml:space="preserve"> using the hash # in </w:t>
+      </w:r>
+      <w:proofErr w:type="spellStart"/>
+      <w:r>
+        <w:rPr>
+          <w:rFonts w:cstheme="minorHAnsi"/>
+          <w:sz w:val="24"/>
+          <w:szCs w:val="24"/>
+        </w:rPr>
+        <w:t>css</w:t>
+      </w:r>
+      <w:proofErr w:type="spellEnd"/>
+      <w:r>
+        <w:rPr>
+          <w:rFonts w:cstheme="minorHAnsi"/>
+          <w:sz w:val="24"/>
+          <w:szCs w:val="24"/>
+        </w:rPr>
+        <w:t>.</w:t>
       </w:r>
       <w:r>
         <w:rPr>
@@ -2630,7 +2981,25 @@
           <w:sz w:val="24"/>
           <w:szCs w:val="24"/>
         </w:rPr>
-        <w:t>.main-text{….}</w:t>
+        <w:t>.main-</w:t>
+      </w:r>
+      <w:proofErr w:type="gramStart"/>
+      <w:r>
+        <w:rPr>
+          <w:rFonts w:cstheme="minorHAnsi"/>
+          <w:sz w:val="24"/>
+          <w:szCs w:val="24"/>
+        </w:rPr>
+        <w:t>text{</w:t>
+      </w:r>
+      <w:proofErr w:type="gramEnd"/>
+      <w:r>
+        <w:rPr>
+          <w:rFonts w:cstheme="minorHAnsi"/>
+          <w:sz w:val="24"/>
+          <w:szCs w:val="24"/>
+        </w:rPr>
+        <w:t>….}</w:t>
       </w:r>
     </w:p>
     <w:p>
@@ -2706,6 +3075,2157 @@
         </w:rPr>
         <w:t>BOX MODEL</w:t>
       </w:r>
+    </w:p>
+    <w:p>
+      <w:pPr>
+        <w:pStyle w:val="ListParagraph"/>
+        <w:numPr>
+          <w:ilvl w:val="0"/>
+          <w:numId w:val="2"/>
+        </w:numPr>
+        <w:rPr>
+          <w:rFonts w:cstheme="minorHAnsi"/>
+          <w:sz w:val="24"/>
+          <w:szCs w:val="24"/>
+        </w:rPr>
+      </w:pPr>
+      <w:r>
+        <w:rPr>
+          <w:rFonts w:cstheme="minorHAnsi"/>
+          <w:sz w:val="24"/>
+          <w:szCs w:val="24"/>
+        </w:rPr>
+        <w:t>All html elements can be seen as boxes.</w:t>
+      </w:r>
+    </w:p>
+    <w:p>
+      <w:pPr>
+        <w:pStyle w:val="ListParagraph"/>
+        <w:numPr>
+          <w:ilvl w:val="0"/>
+          <w:numId w:val="2"/>
+        </w:numPr>
+        <w:rPr>
+          <w:rFonts w:cstheme="minorHAnsi"/>
+          <w:sz w:val="24"/>
+          <w:szCs w:val="24"/>
+        </w:rPr>
+      </w:pPr>
+      <w:r>
+        <w:rPr>
+          <w:rFonts w:cstheme="minorHAnsi"/>
+          <w:sz w:val="24"/>
+          <w:szCs w:val="24"/>
+        </w:rPr>
+        <w:t>With the help of these you can define space between elements and add border around the elements.</w:t>
+      </w:r>
+      <w:r>
+        <w:rPr>
+          <w:rFonts w:cstheme="minorHAnsi"/>
+          <w:sz w:val="24"/>
+          <w:szCs w:val="24"/>
+        </w:rPr>
+        <w:br/>
+      </w:r>
+    </w:p>
+    <w:p>
+      <w:pPr>
+        <w:pStyle w:val="ListParagraph"/>
+        <w:numPr>
+          <w:ilvl w:val="0"/>
+          <w:numId w:val="2"/>
+        </w:numPr>
+        <w:rPr>
+          <w:rFonts w:cstheme="minorHAnsi"/>
+          <w:sz w:val="24"/>
+          <w:szCs w:val="24"/>
+        </w:rPr>
+      </w:pPr>
+      <w:r>
+        <w:rPr>
+          <w:rFonts w:cstheme="minorHAnsi"/>
+          <w:noProof/>
+          <w:sz w:val="24"/>
+          <w:szCs w:val="24"/>
+        </w:rPr>
+        <w:drawing>
+          <wp:inline distT="0" distB="0" distL="0" distR="0">
+            <wp:extent cx="4800600" cy="2215662"/>
+            <wp:effectExtent l="0" t="0" r="0" b="0"/>
+            <wp:docPr id="1" name="Picture 1"/>
+            <wp:cNvGraphicFramePr>
+              <a:graphicFrameLocks xmlns:a="http://schemas.openxmlformats.org/drawingml/2006/main" noChangeAspect="1"/>
+            </wp:cNvGraphicFramePr>
+            <a:graphic xmlns:a="http://schemas.openxmlformats.org/drawingml/2006/main">
+              <a:graphicData uri="http://schemas.openxmlformats.org/drawingml/2006/picture">
+                <pic:pic xmlns:pic="http://schemas.openxmlformats.org/drawingml/2006/picture">
+                  <pic:nvPicPr>
+                    <pic:cNvPr id="0" name="Picture 1"/>
+                    <pic:cNvPicPr>
+                      <a:picLocks noChangeAspect="1" noChangeArrowheads="1"/>
+                    </pic:cNvPicPr>
+                  </pic:nvPicPr>
+                  <pic:blipFill>
+                    <a:blip r:embed="rId5">
+                      <a:extLst>
+                        <a:ext uri="{28A0092B-C50C-407E-A947-70E740481C1C}">
+                          <a14:useLocalDpi xmlns:a14="http://schemas.microsoft.com/office/drawing/2010/main" val="0"/>
+                        </a:ext>
+                      </a:extLst>
+                    </a:blip>
+                    <a:srcRect/>
+                    <a:stretch>
+                      <a:fillRect/>
+                    </a:stretch>
+                  </pic:blipFill>
+                  <pic:spPr bwMode="auto">
+                    <a:xfrm>
+                      <a:off x="0" y="0"/>
+                      <a:ext cx="4815857" cy="2222703"/>
+                    </a:xfrm>
+                    <a:prstGeom prst="rect">
+                      <a:avLst/>
+                    </a:prstGeom>
+                    <a:noFill/>
+                    <a:ln>
+                      <a:noFill/>
+                    </a:ln>
+                  </pic:spPr>
+                </pic:pic>
+              </a:graphicData>
+            </a:graphic>
+          </wp:inline>
+        </w:drawing>
+      </w:r>
+    </w:p>
+    <w:p>
+      <w:pPr>
+        <w:pStyle w:val="ListParagraph"/>
+        <w:numPr>
+          <w:ilvl w:val="0"/>
+          <w:numId w:val="2"/>
+        </w:numPr>
+        <w:rPr>
+          <w:rFonts w:cstheme="minorHAnsi"/>
+          <w:sz w:val="24"/>
+          <w:szCs w:val="24"/>
+        </w:rPr>
+      </w:pPr>
+      <w:r>
+        <w:rPr>
+          <w:rFonts w:cstheme="minorHAnsi"/>
+          <w:sz w:val="24"/>
+          <w:szCs w:val="24"/>
+        </w:rPr>
+        <w:t>Content: it is where text and images appear.</w:t>
+      </w:r>
+    </w:p>
+    <w:p>
+      <w:pPr>
+        <w:pStyle w:val="ListParagraph"/>
+        <w:numPr>
+          <w:ilvl w:val="0"/>
+          <w:numId w:val="2"/>
+        </w:numPr>
+        <w:rPr>
+          <w:rFonts w:cstheme="minorHAnsi"/>
+          <w:sz w:val="24"/>
+          <w:szCs w:val="24"/>
+        </w:rPr>
+      </w:pPr>
+      <w:r>
+        <w:rPr>
+          <w:rFonts w:cstheme="minorHAnsi"/>
+          <w:b/>
+          <w:sz w:val="24"/>
+          <w:szCs w:val="24"/>
+        </w:rPr>
+        <w:t>Padding</w:t>
+      </w:r>
+      <w:r>
+        <w:rPr>
+          <w:rFonts w:cstheme="minorHAnsi"/>
+          <w:sz w:val="24"/>
+          <w:szCs w:val="24"/>
+        </w:rPr>
+        <w:t>: it like a transparent area around the content, but inside of the box.</w:t>
+      </w:r>
+    </w:p>
+    <w:p>
+      <w:pPr>
+        <w:pStyle w:val="ListParagraph"/>
+        <w:numPr>
+          <w:ilvl w:val="0"/>
+          <w:numId w:val="2"/>
+        </w:numPr>
+        <w:rPr>
+          <w:rFonts w:cstheme="minorHAnsi"/>
+          <w:sz w:val="24"/>
+          <w:szCs w:val="24"/>
+        </w:rPr>
+      </w:pPr>
+      <w:r>
+        <w:rPr>
+          <w:rFonts w:cstheme="minorHAnsi"/>
+          <w:b/>
+          <w:sz w:val="24"/>
+          <w:szCs w:val="24"/>
+        </w:rPr>
+        <w:t>Border</w:t>
+      </w:r>
+      <w:r>
+        <w:rPr>
+          <w:rFonts w:cstheme="minorHAnsi"/>
+          <w:sz w:val="24"/>
+          <w:szCs w:val="24"/>
+        </w:rPr>
+        <w:t>: border goes around the content and padding, may be transparent or not.</w:t>
+      </w:r>
+    </w:p>
+    <w:p>
+      <w:pPr>
+        <w:pStyle w:val="ListParagraph"/>
+        <w:numPr>
+          <w:ilvl w:val="0"/>
+          <w:numId w:val="2"/>
+        </w:numPr>
+        <w:rPr>
+          <w:rFonts w:cstheme="minorHAnsi"/>
+          <w:sz w:val="24"/>
+          <w:szCs w:val="24"/>
+        </w:rPr>
+      </w:pPr>
+      <w:r>
+        <w:rPr>
+          <w:rFonts w:cstheme="minorHAnsi"/>
+          <w:b/>
+          <w:sz w:val="24"/>
+          <w:szCs w:val="24"/>
+        </w:rPr>
+        <w:t>Margin</w:t>
+      </w:r>
+      <w:r>
+        <w:rPr>
+          <w:rFonts w:cstheme="minorHAnsi"/>
+          <w:sz w:val="24"/>
+          <w:szCs w:val="24"/>
+        </w:rPr>
+        <w:t>: it is the space between boxes.</w:t>
+      </w:r>
+    </w:p>
+    <w:p>
+      <w:pPr>
+        <w:pStyle w:val="ListParagraph"/>
+        <w:numPr>
+          <w:ilvl w:val="0"/>
+          <w:numId w:val="2"/>
+        </w:numPr>
+        <w:rPr>
+          <w:rFonts w:cstheme="minorHAnsi"/>
+          <w:sz w:val="24"/>
+          <w:szCs w:val="24"/>
+        </w:rPr>
+      </w:pPr>
+      <w:proofErr w:type="gramStart"/>
+      <w:r>
+        <w:rPr>
+          <w:rFonts w:cstheme="minorHAnsi"/>
+          <w:sz w:val="24"/>
+          <w:szCs w:val="24"/>
+        </w:rPr>
+        <w:t>Padding ,</w:t>
+      </w:r>
+      <w:proofErr w:type="gramEnd"/>
+      <w:r>
+        <w:rPr>
+          <w:rFonts w:cstheme="minorHAnsi"/>
+          <w:sz w:val="24"/>
+          <w:szCs w:val="24"/>
+        </w:rPr>
+        <w:t xml:space="preserve"> border, margin are </w:t>
+      </w:r>
+      <w:proofErr w:type="spellStart"/>
+      <w:r>
+        <w:rPr>
+          <w:rFonts w:cstheme="minorHAnsi"/>
+          <w:sz w:val="24"/>
+          <w:szCs w:val="24"/>
+        </w:rPr>
+        <w:t>css</w:t>
+      </w:r>
+      <w:proofErr w:type="spellEnd"/>
+      <w:r>
+        <w:rPr>
+          <w:rFonts w:cstheme="minorHAnsi"/>
+          <w:sz w:val="24"/>
+          <w:szCs w:val="24"/>
+        </w:rPr>
+        <w:t xml:space="preserve"> properties and can be specified for entire box or individual sides – top bottom left right.</w:t>
+      </w:r>
+    </w:p>
+    <w:p>
+      <w:pPr>
+        <w:pStyle w:val="ListParagraph"/>
+        <w:numPr>
+          <w:ilvl w:val="0"/>
+          <w:numId w:val="2"/>
+        </w:numPr>
+        <w:rPr>
+          <w:rFonts w:cstheme="minorHAnsi"/>
+          <w:sz w:val="24"/>
+          <w:szCs w:val="24"/>
+        </w:rPr>
+      </w:pPr>
+      <w:r>
+        <w:rPr>
+          <w:rFonts w:cstheme="minorHAnsi"/>
+          <w:sz w:val="24"/>
+          <w:szCs w:val="24"/>
+        </w:rPr>
+        <w:t>We can set the height and width of an element can be set using the box model.</w:t>
+      </w:r>
+    </w:p>
+    <w:p>
+      <w:pPr>
+        <w:pStyle w:val="ListParagraph"/>
+        <w:numPr>
+          <w:ilvl w:val="0"/>
+          <w:numId w:val="2"/>
+        </w:numPr>
+        <w:rPr>
+          <w:rFonts w:cstheme="minorHAnsi"/>
+          <w:sz w:val="24"/>
+          <w:szCs w:val="24"/>
+        </w:rPr>
+      </w:pPr>
+      <w:r>
+        <w:rPr>
+          <w:rFonts w:cstheme="minorHAnsi"/>
+          <w:sz w:val="24"/>
+          <w:szCs w:val="24"/>
+        </w:rPr>
+        <w:t>Note that we can set the height and width of the content – not of the entire box itself.</w:t>
+      </w:r>
+    </w:p>
+    <w:p>
+      <w:pPr>
+        <w:pStyle w:val="ListParagraph"/>
+        <w:numPr>
+          <w:ilvl w:val="0"/>
+          <w:numId w:val="2"/>
+        </w:numPr>
+        <w:rPr>
+          <w:rFonts w:cstheme="minorHAnsi"/>
+          <w:sz w:val="24"/>
+          <w:szCs w:val="24"/>
+        </w:rPr>
+      </w:pPr>
+      <w:r>
+        <w:rPr>
+          <w:rFonts w:cstheme="minorHAnsi"/>
+          <w:sz w:val="24"/>
+          <w:szCs w:val="24"/>
+        </w:rPr>
+        <w:lastRenderedPageBreak/>
+        <w:t xml:space="preserve">This means that padding margin and border will be added to the height we specify- not </w:t>
+      </w:r>
+      <w:proofErr w:type="gramStart"/>
+      <w:r>
+        <w:rPr>
+          <w:rFonts w:cstheme="minorHAnsi"/>
+          <w:sz w:val="24"/>
+          <w:szCs w:val="24"/>
+        </w:rPr>
+        <w:t>good</w:t>
+      </w:r>
+      <w:proofErr w:type="gramEnd"/>
+      <w:r>
+        <w:rPr>
+          <w:rFonts w:cstheme="minorHAnsi"/>
+          <w:sz w:val="24"/>
+          <w:szCs w:val="24"/>
+        </w:rPr>
+        <w:t>. As it will hard to add padding margin and border to your imagination.</w:t>
+      </w:r>
+    </w:p>
+    <w:p>
+      <w:pPr>
+        <w:pStyle w:val="ListParagraph"/>
+        <w:numPr>
+          <w:ilvl w:val="0"/>
+          <w:numId w:val="2"/>
+        </w:numPr>
+        <w:rPr>
+          <w:rFonts w:cstheme="minorHAnsi"/>
+          <w:sz w:val="24"/>
+          <w:szCs w:val="24"/>
+        </w:rPr>
+      </w:pPr>
+      <w:proofErr w:type="gramStart"/>
+      <w:r>
+        <w:rPr>
+          <w:rFonts w:cstheme="minorHAnsi"/>
+          <w:sz w:val="24"/>
+          <w:szCs w:val="24"/>
+        </w:rPr>
+        <w:t>Solution :</w:t>
+      </w:r>
+      <w:proofErr w:type="gramEnd"/>
+      <w:r>
+        <w:rPr>
+          <w:rFonts w:cstheme="minorHAnsi"/>
+          <w:sz w:val="24"/>
+          <w:szCs w:val="24"/>
+        </w:rPr>
+        <w:t xml:space="preserve"> </w:t>
+      </w:r>
+      <w:r>
+        <w:rPr>
+          <w:rFonts w:cstheme="minorHAnsi"/>
+          <w:b/>
+          <w:sz w:val="24"/>
+          <w:szCs w:val="24"/>
+        </w:rPr>
+        <w:t>box-sizing</w:t>
+      </w:r>
+      <w:r>
+        <w:rPr>
+          <w:rFonts w:cstheme="minorHAnsi"/>
+          <w:sz w:val="24"/>
+          <w:szCs w:val="24"/>
+        </w:rPr>
+        <w:t xml:space="preserve"> : border-box if this CSS property is set </w:t>
+      </w:r>
+      <w:r>
+        <w:rPr>
+          <w:rFonts w:cstheme="minorHAnsi"/>
+          <w:sz w:val="24"/>
+          <w:szCs w:val="24"/>
+        </w:rPr>
+        <w:sym w:font="Wingdings" w:char="F0E0"/>
+      </w:r>
+      <w:r>
+        <w:rPr>
+          <w:rFonts w:cstheme="minorHAnsi"/>
+          <w:sz w:val="24"/>
+          <w:szCs w:val="24"/>
+        </w:rPr>
+        <w:t xml:space="preserve"> we can define the height and width for an entire box rather than just the content.</w:t>
+      </w:r>
+    </w:p>
+    <w:p>
+      <w:pPr>
+        <w:pStyle w:val="ListParagraph"/>
+        <w:ind w:left="1080"/>
+        <w:rPr>
+          <w:rFonts w:cstheme="minorHAnsi"/>
+          <w:sz w:val="24"/>
+          <w:szCs w:val="24"/>
+        </w:rPr>
+      </w:pPr>
+    </w:p>
+    <w:p>
+      <w:pPr>
+        <w:pStyle w:val="ListParagraph"/>
+        <w:numPr>
+          <w:ilvl w:val="0"/>
+          <w:numId w:val="1"/>
+        </w:numPr>
+        <w:rPr>
+          <w:rFonts w:cstheme="minorHAnsi"/>
+          <w:sz w:val="24"/>
+          <w:szCs w:val="24"/>
+        </w:rPr>
+      </w:pPr>
+      <w:r>
+        <w:rPr>
+          <w:rFonts w:cstheme="minorHAnsi"/>
+          <w:b/>
+          <w:sz w:val="24"/>
+          <w:szCs w:val="24"/>
+        </w:rPr>
+        <w:t>BLOCK</w:t>
+      </w:r>
+      <w:r>
+        <w:rPr>
+          <w:rFonts w:cstheme="minorHAnsi"/>
+          <w:sz w:val="24"/>
+          <w:szCs w:val="24"/>
+        </w:rPr>
+        <w:t xml:space="preserve"> AND </w:t>
+      </w:r>
+      <w:r>
+        <w:rPr>
+          <w:rFonts w:cstheme="minorHAnsi"/>
+          <w:b/>
+          <w:sz w:val="24"/>
+          <w:szCs w:val="24"/>
+        </w:rPr>
+        <w:t>INLINE</w:t>
+      </w:r>
+      <w:r>
+        <w:rPr>
+          <w:rFonts w:cstheme="minorHAnsi"/>
+          <w:sz w:val="24"/>
+          <w:szCs w:val="24"/>
+        </w:rPr>
+        <w:t xml:space="preserve"> elements</w:t>
+      </w:r>
+    </w:p>
+    <w:p>
+      <w:pPr>
+        <w:pStyle w:val="ListParagraph"/>
+        <w:numPr>
+          <w:ilvl w:val="0"/>
+          <w:numId w:val="2"/>
+        </w:numPr>
+        <w:rPr>
+          <w:rFonts w:cstheme="minorHAnsi"/>
+          <w:sz w:val="24"/>
+          <w:szCs w:val="24"/>
+        </w:rPr>
+      </w:pPr>
+      <w:r>
+        <w:rPr>
+          <w:rFonts w:cstheme="minorHAnsi"/>
+          <w:sz w:val="24"/>
+          <w:szCs w:val="24"/>
+        </w:rPr>
+        <w:t xml:space="preserve">Block elements:  block elements </w:t>
+      </w:r>
+      <w:r>
+        <w:rPr>
+          <w:rFonts w:cstheme="minorHAnsi"/>
+          <w:sz w:val="24"/>
+          <w:szCs w:val="24"/>
+        </w:rPr>
+        <w:t xml:space="preserve">(LIKE A STACK OF BOXES) </w:t>
+      </w:r>
+      <w:r>
+        <w:rPr>
+          <w:rFonts w:cstheme="minorHAnsi"/>
+          <w:sz w:val="24"/>
+          <w:szCs w:val="24"/>
+        </w:rPr>
+        <w:t xml:space="preserve">always start on a new line and </w:t>
+      </w:r>
+      <w:r>
+        <w:rPr>
+          <w:rFonts w:cstheme="minorHAnsi"/>
+          <w:sz w:val="24"/>
+          <w:szCs w:val="24"/>
+        </w:rPr>
+        <w:t>occupy the entire space of its parent element</w:t>
+      </w:r>
+      <w:r>
+        <w:rPr>
+          <w:rFonts w:cstheme="minorHAnsi"/>
+          <w:sz w:val="24"/>
+          <w:szCs w:val="24"/>
+        </w:rPr>
+        <w:t>.  Heading and paragraphs</w:t>
+      </w:r>
+    </w:p>
+    <w:p>
+      <w:pPr>
+        <w:pStyle w:val="ListParagraph"/>
+        <w:numPr>
+          <w:ilvl w:val="0"/>
+          <w:numId w:val="2"/>
+        </w:numPr>
+        <w:rPr>
+          <w:rFonts w:cstheme="minorHAnsi"/>
+          <w:sz w:val="24"/>
+          <w:szCs w:val="24"/>
+        </w:rPr>
+      </w:pPr>
+      <w:r>
+        <w:rPr>
+          <w:rFonts w:cstheme="minorHAnsi"/>
+          <w:sz w:val="24"/>
+          <w:szCs w:val="24"/>
+        </w:rPr>
+        <w:t xml:space="preserve">Inline elements: images, links, strong, and </w:t>
+      </w:r>
+      <w:proofErr w:type="spellStart"/>
+      <w:r>
+        <w:rPr>
+          <w:rFonts w:cstheme="minorHAnsi"/>
+          <w:sz w:val="24"/>
+          <w:szCs w:val="24"/>
+        </w:rPr>
+        <w:t>em</w:t>
+      </w:r>
+      <w:proofErr w:type="spellEnd"/>
+      <w:r>
+        <w:rPr>
+          <w:rFonts w:cstheme="minorHAnsi"/>
+          <w:sz w:val="24"/>
+          <w:szCs w:val="24"/>
+        </w:rPr>
+        <w:t xml:space="preserve"> elements don’t do any of that. You can neither set their height or width.</w:t>
+      </w:r>
+    </w:p>
+    <w:p>
+      <w:pPr>
+        <w:pStyle w:val="ListParagraph"/>
+        <w:numPr>
+          <w:ilvl w:val="0"/>
+          <w:numId w:val="1"/>
+        </w:numPr>
+        <w:rPr>
+          <w:rFonts w:cstheme="minorHAnsi"/>
+          <w:sz w:val="24"/>
+          <w:szCs w:val="24"/>
+        </w:rPr>
+      </w:pPr>
+      <w:r>
+        <w:rPr>
+          <w:rFonts w:cstheme="minorHAnsi"/>
+          <w:sz w:val="24"/>
+          <w:szCs w:val="24"/>
+        </w:rPr>
+        <w:t xml:space="preserve">* </w:t>
+      </w:r>
+      <w:proofErr w:type="gramStart"/>
+      <w:r>
+        <w:rPr>
+          <w:rFonts w:cstheme="minorHAnsi"/>
+          <w:sz w:val="24"/>
+          <w:szCs w:val="24"/>
+        </w:rPr>
+        <w:t>selector :</w:t>
+      </w:r>
+      <w:proofErr w:type="gramEnd"/>
+      <w:r>
+        <w:rPr>
+          <w:rFonts w:cstheme="minorHAnsi"/>
+          <w:sz w:val="24"/>
+          <w:szCs w:val="24"/>
+        </w:rPr>
+        <w:t xml:space="preserve"> all elements are affected.</w:t>
+      </w:r>
+    </w:p>
+    <w:p>
+      <w:pPr>
+        <w:pStyle w:val="ListParagraph"/>
+        <w:ind w:left="1080"/>
+        <w:rPr>
+          <w:rFonts w:cstheme="minorHAnsi"/>
+          <w:sz w:val="24"/>
+          <w:szCs w:val="24"/>
+        </w:rPr>
+      </w:pPr>
+    </w:p>
+    <w:p>
+      <w:pPr>
+        <w:pStyle w:val="ListParagraph"/>
+        <w:numPr>
+          <w:ilvl w:val="0"/>
+          <w:numId w:val="2"/>
+        </w:numPr>
+        <w:shd w:val="clear" w:color="auto" w:fill="1E1E1E"/>
+        <w:spacing w:after="0" w:line="360" w:lineRule="atLeast"/>
+        <w:rPr>
+          <w:rFonts w:ascii="Consolas" w:eastAsia="Times New Roman" w:hAnsi="Consolas" w:cs="Times New Roman"/>
+          <w:color w:val="D4D4D4"/>
+          <w:sz w:val="27"/>
+          <w:szCs w:val="27"/>
+        </w:rPr>
+      </w:pPr>
+      <w:r>
+        <w:rPr>
+          <w:rFonts w:ascii="Consolas" w:eastAsia="Times New Roman" w:hAnsi="Consolas" w:cs="Times New Roman"/>
+          <w:color w:val="569CD6"/>
+          <w:sz w:val="27"/>
+          <w:szCs w:val="27"/>
+        </w:rPr>
+        <w:t>*</w:t>
+      </w:r>
+      <w:r>
+        <w:rPr>
+          <w:rFonts w:ascii="Consolas" w:eastAsia="Times New Roman" w:hAnsi="Consolas" w:cs="Times New Roman"/>
+          <w:color w:val="D4D4D4"/>
+          <w:sz w:val="27"/>
+          <w:szCs w:val="27"/>
+        </w:rPr>
+        <w:t xml:space="preserve"> {</w:t>
+      </w:r>
+    </w:p>
+    <w:p>
+      <w:pPr>
+        <w:pStyle w:val="ListParagraph"/>
+        <w:numPr>
+          <w:ilvl w:val="0"/>
+          <w:numId w:val="2"/>
+        </w:numPr>
+        <w:shd w:val="clear" w:color="auto" w:fill="1E1E1E"/>
+        <w:spacing w:after="0" w:line="360" w:lineRule="atLeast"/>
+        <w:rPr>
+          <w:rFonts w:ascii="Consolas" w:eastAsia="Times New Roman" w:hAnsi="Consolas" w:cs="Times New Roman"/>
+          <w:color w:val="D4D4D4"/>
+          <w:sz w:val="27"/>
+          <w:szCs w:val="27"/>
+        </w:rPr>
+      </w:pPr>
+      <w:proofErr w:type="gramStart"/>
+      <w:r>
+        <w:rPr>
+          <w:rFonts w:ascii="Consolas" w:eastAsia="Times New Roman" w:hAnsi="Consolas" w:cs="Times New Roman"/>
+          <w:color w:val="9CDCFE"/>
+          <w:sz w:val="27"/>
+          <w:szCs w:val="27"/>
+        </w:rPr>
+        <w:t>margin</w:t>
+      </w:r>
+      <w:r>
+        <w:rPr>
+          <w:rFonts w:ascii="Consolas" w:eastAsia="Times New Roman" w:hAnsi="Consolas" w:cs="Times New Roman"/>
+          <w:color w:val="D4D4D4"/>
+          <w:sz w:val="27"/>
+          <w:szCs w:val="27"/>
+        </w:rPr>
+        <w:t>:</w:t>
+      </w:r>
+      <w:proofErr w:type="gramEnd"/>
+      <w:r>
+        <w:rPr>
+          <w:rFonts w:ascii="Consolas" w:eastAsia="Times New Roman" w:hAnsi="Consolas" w:cs="Times New Roman"/>
+          <w:color w:val="B5CEA8"/>
+          <w:sz w:val="27"/>
+          <w:szCs w:val="27"/>
+        </w:rPr>
+        <w:t>0</w:t>
+      </w:r>
+      <w:r>
+        <w:rPr>
+          <w:rFonts w:ascii="Consolas" w:eastAsia="Times New Roman" w:hAnsi="Consolas" w:cs="Times New Roman"/>
+          <w:color w:val="D4D4D4"/>
+          <w:sz w:val="27"/>
+          <w:szCs w:val="27"/>
+        </w:rPr>
+        <w:t>;</w:t>
+      </w:r>
+    </w:p>
+    <w:p>
+      <w:pPr>
+        <w:pStyle w:val="ListParagraph"/>
+        <w:numPr>
+          <w:ilvl w:val="0"/>
+          <w:numId w:val="2"/>
+        </w:numPr>
+        <w:shd w:val="clear" w:color="auto" w:fill="1E1E1E"/>
+        <w:spacing w:after="0" w:line="360" w:lineRule="atLeast"/>
+        <w:rPr>
+          <w:rFonts w:ascii="Consolas" w:eastAsia="Times New Roman" w:hAnsi="Consolas" w:cs="Times New Roman"/>
+          <w:color w:val="D4D4D4"/>
+          <w:sz w:val="27"/>
+          <w:szCs w:val="27"/>
+        </w:rPr>
+      </w:pPr>
+      <w:r>
+        <w:rPr>
+          <w:rFonts w:ascii="Consolas" w:eastAsia="Times New Roman" w:hAnsi="Consolas" w:cs="Times New Roman"/>
+          <w:color w:val="9CDCFE"/>
+          <w:sz w:val="27"/>
+          <w:szCs w:val="27"/>
+        </w:rPr>
+        <w:t>padding</w:t>
+      </w:r>
+      <w:r>
+        <w:rPr>
+          <w:rFonts w:ascii="Consolas" w:eastAsia="Times New Roman" w:hAnsi="Consolas" w:cs="Times New Roman"/>
+          <w:color w:val="D4D4D4"/>
+          <w:sz w:val="27"/>
+          <w:szCs w:val="27"/>
+        </w:rPr>
+        <w:t xml:space="preserve">: </w:t>
+      </w:r>
+      <w:r>
+        <w:rPr>
+          <w:rFonts w:ascii="Consolas" w:eastAsia="Times New Roman" w:hAnsi="Consolas" w:cs="Times New Roman"/>
+          <w:color w:val="B5CEA8"/>
+          <w:sz w:val="27"/>
+          <w:szCs w:val="27"/>
+        </w:rPr>
+        <w:t>0</w:t>
+      </w:r>
+      <w:r>
+        <w:rPr>
+          <w:rFonts w:ascii="Consolas" w:eastAsia="Times New Roman" w:hAnsi="Consolas" w:cs="Times New Roman"/>
+          <w:color w:val="D4D4D4"/>
+          <w:sz w:val="27"/>
+          <w:szCs w:val="27"/>
+        </w:rPr>
+        <w:t>;</w:t>
+      </w:r>
+    </w:p>
+    <w:p>
+      <w:pPr>
+        <w:pStyle w:val="ListParagraph"/>
+        <w:numPr>
+          <w:ilvl w:val="0"/>
+          <w:numId w:val="2"/>
+        </w:numPr>
+        <w:shd w:val="clear" w:color="auto" w:fill="1E1E1E"/>
+        <w:spacing w:after="0" w:line="360" w:lineRule="atLeast"/>
+        <w:rPr>
+          <w:rFonts w:ascii="Consolas" w:eastAsia="Times New Roman" w:hAnsi="Consolas" w:cs="Times New Roman"/>
+          <w:color w:val="D4D4D4"/>
+          <w:sz w:val="27"/>
+          <w:szCs w:val="27"/>
+        </w:rPr>
+      </w:pPr>
+      <w:r>
+        <w:rPr>
+          <w:rFonts w:ascii="Consolas" w:eastAsia="Times New Roman" w:hAnsi="Consolas" w:cs="Times New Roman"/>
+          <w:color w:val="9CDCFE"/>
+          <w:sz w:val="27"/>
+          <w:szCs w:val="27"/>
+        </w:rPr>
+        <w:t>box-sizing</w:t>
+      </w:r>
+      <w:r>
+        <w:rPr>
+          <w:rFonts w:ascii="Consolas" w:eastAsia="Times New Roman" w:hAnsi="Consolas" w:cs="Times New Roman"/>
+          <w:color w:val="D4D4D4"/>
+          <w:sz w:val="27"/>
+          <w:szCs w:val="27"/>
+        </w:rPr>
+        <w:t xml:space="preserve">: </w:t>
+      </w:r>
+      <w:r>
+        <w:rPr>
+          <w:rFonts w:ascii="Consolas" w:eastAsia="Times New Roman" w:hAnsi="Consolas" w:cs="Times New Roman"/>
+          <w:color w:val="CE9178"/>
+          <w:sz w:val="27"/>
+          <w:szCs w:val="27"/>
+        </w:rPr>
+        <w:t>border-box</w:t>
+      </w:r>
+      <w:r>
+        <w:rPr>
+          <w:rFonts w:ascii="Consolas" w:eastAsia="Times New Roman" w:hAnsi="Consolas" w:cs="Times New Roman"/>
+          <w:color w:val="D4D4D4"/>
+          <w:sz w:val="27"/>
+          <w:szCs w:val="27"/>
+        </w:rPr>
+        <w:t>;</w:t>
+      </w:r>
+    </w:p>
+    <w:p>
+      <w:pPr>
+        <w:pStyle w:val="ListParagraph"/>
+        <w:numPr>
+          <w:ilvl w:val="0"/>
+          <w:numId w:val="2"/>
+        </w:numPr>
+        <w:shd w:val="clear" w:color="auto" w:fill="1E1E1E"/>
+        <w:spacing w:after="0" w:line="360" w:lineRule="atLeast"/>
+        <w:rPr>
+          <w:rFonts w:ascii="Consolas" w:eastAsia="Times New Roman" w:hAnsi="Consolas" w:cs="Times New Roman"/>
+          <w:color w:val="D4D4D4"/>
+          <w:sz w:val="27"/>
+          <w:szCs w:val="27"/>
+        </w:rPr>
+      </w:pPr>
+      <w:r>
+        <w:rPr>
+          <w:rFonts w:ascii="Consolas" w:eastAsia="Times New Roman" w:hAnsi="Consolas" w:cs="Times New Roman"/>
+          <w:color w:val="D4D4D4"/>
+          <w:sz w:val="27"/>
+          <w:szCs w:val="27"/>
+        </w:rPr>
+        <w:t>}</w:t>
+      </w:r>
+    </w:p>
+    <w:p>
+      <w:pPr>
+        <w:pStyle w:val="ListParagraph"/>
+        <w:numPr>
+          <w:ilvl w:val="0"/>
+          <w:numId w:val="2"/>
+        </w:numPr>
+        <w:shd w:val="clear" w:color="auto" w:fill="1E1E1E"/>
+        <w:spacing w:after="0" w:line="360" w:lineRule="atLeast"/>
+        <w:rPr>
+          <w:rFonts w:ascii="Consolas" w:eastAsia="Times New Roman" w:hAnsi="Consolas" w:cs="Times New Roman"/>
+          <w:color w:val="D4D4D4"/>
+          <w:sz w:val="27"/>
+          <w:szCs w:val="27"/>
+        </w:rPr>
+      </w:pPr>
+      <w:r>
+        <w:rPr>
+          <w:rFonts w:ascii="Consolas" w:eastAsia="Times New Roman" w:hAnsi="Consolas" w:cs="Times New Roman"/>
+          <w:color w:val="D4D4D4"/>
+          <w:sz w:val="27"/>
+          <w:szCs w:val="27"/>
+        </w:rPr>
+        <w:t xml:space="preserve">/*if you want to add some space below a header h1 and a </w:t>
+      </w:r>
+      <w:r>
+        <w:rPr>
+          <w:rFonts w:ascii="Consolas" w:eastAsia="Times New Roman" w:hAnsi="Consolas" w:cs="Times New Roman"/>
+          <w:color w:val="D4D4D4"/>
+          <w:sz w:val="27"/>
+          <w:szCs w:val="27"/>
+        </w:rPr>
+        <w:t>succeeding</w:t>
+      </w:r>
+      <w:r>
+        <w:rPr>
+          <w:rFonts w:ascii="Consolas" w:eastAsia="Times New Roman" w:hAnsi="Consolas" w:cs="Times New Roman"/>
+          <w:color w:val="D4D4D4"/>
+          <w:sz w:val="27"/>
+          <w:szCs w:val="27"/>
+        </w:rPr>
+        <w:t xml:space="preserve"> paragraph*/</w:t>
+      </w:r>
+    </w:p>
+    <w:p>
+      <w:pPr>
+        <w:pStyle w:val="ListParagraph"/>
+        <w:numPr>
+          <w:ilvl w:val="0"/>
+          <w:numId w:val="2"/>
+        </w:numPr>
+        <w:shd w:val="clear" w:color="auto" w:fill="1E1E1E"/>
+        <w:spacing w:after="0" w:line="360" w:lineRule="atLeast"/>
+        <w:rPr>
+          <w:rFonts w:ascii="Consolas" w:eastAsia="Times New Roman" w:hAnsi="Consolas" w:cs="Times New Roman"/>
+          <w:color w:val="D4D4D4"/>
+          <w:sz w:val="27"/>
+          <w:szCs w:val="27"/>
+        </w:rPr>
+      </w:pPr>
+      <w:r>
+        <w:rPr>
+          <w:rFonts w:ascii="Consolas" w:eastAsia="Times New Roman" w:hAnsi="Consolas" w:cs="Times New Roman"/>
+          <w:color w:val="D7BA7D"/>
+          <w:sz w:val="27"/>
+          <w:szCs w:val="27"/>
+        </w:rPr>
+        <w:t>h1</w:t>
+      </w:r>
+      <w:r>
+        <w:rPr>
+          <w:rFonts w:ascii="Consolas" w:eastAsia="Times New Roman" w:hAnsi="Consolas" w:cs="Times New Roman"/>
+          <w:color w:val="D4D4D4"/>
+          <w:sz w:val="27"/>
+          <w:szCs w:val="27"/>
+        </w:rPr>
+        <w:t>{</w:t>
+      </w:r>
+    </w:p>
+    <w:p>
+      <w:pPr>
+        <w:pStyle w:val="ListParagraph"/>
+        <w:numPr>
+          <w:ilvl w:val="0"/>
+          <w:numId w:val="2"/>
+        </w:numPr>
+        <w:shd w:val="clear" w:color="auto" w:fill="1E1E1E"/>
+        <w:spacing w:after="0" w:line="360" w:lineRule="atLeast"/>
+        <w:rPr>
+          <w:rFonts w:ascii="Consolas" w:eastAsia="Times New Roman" w:hAnsi="Consolas" w:cs="Times New Roman"/>
+          <w:color w:val="D4D4D4"/>
+          <w:sz w:val="27"/>
+          <w:szCs w:val="27"/>
+        </w:rPr>
+      </w:pPr>
+      <w:r>
+        <w:rPr>
+          <w:rFonts w:ascii="Consolas" w:eastAsia="Times New Roman" w:hAnsi="Consolas" w:cs="Times New Roman"/>
+          <w:color w:val="9CDCFE"/>
+          <w:sz w:val="27"/>
+          <w:szCs w:val="27"/>
+        </w:rPr>
+        <w:t>margin-bottom</w:t>
+      </w:r>
+      <w:r>
+        <w:rPr>
+          <w:rFonts w:ascii="Consolas" w:eastAsia="Times New Roman" w:hAnsi="Consolas" w:cs="Times New Roman"/>
+          <w:color w:val="D4D4D4"/>
+          <w:sz w:val="27"/>
+          <w:szCs w:val="27"/>
+        </w:rPr>
+        <w:t xml:space="preserve">: </w:t>
+      </w:r>
+      <w:r>
+        <w:rPr>
+          <w:rFonts w:ascii="Consolas" w:eastAsia="Times New Roman" w:hAnsi="Consolas" w:cs="Times New Roman"/>
+          <w:color w:val="B5CEA8"/>
+          <w:sz w:val="27"/>
+          <w:szCs w:val="27"/>
+        </w:rPr>
+        <w:t>20px</w:t>
+      </w:r>
+      <w:r>
+        <w:rPr>
+          <w:rFonts w:ascii="Consolas" w:eastAsia="Times New Roman" w:hAnsi="Consolas" w:cs="Times New Roman"/>
+          <w:color w:val="D4D4D4"/>
+          <w:sz w:val="27"/>
+          <w:szCs w:val="27"/>
+        </w:rPr>
+        <w:t>;</w:t>
+      </w:r>
+    </w:p>
+    <w:p>
+      <w:pPr>
+        <w:pStyle w:val="ListParagraph"/>
+        <w:numPr>
+          <w:ilvl w:val="0"/>
+          <w:numId w:val="2"/>
+        </w:numPr>
+        <w:shd w:val="clear" w:color="auto" w:fill="1E1E1E"/>
+        <w:spacing w:after="0" w:line="360" w:lineRule="atLeast"/>
+        <w:rPr>
+          <w:rFonts w:ascii="Consolas" w:eastAsia="Times New Roman" w:hAnsi="Consolas" w:cs="Times New Roman"/>
+          <w:color w:val="D4D4D4"/>
+          <w:sz w:val="27"/>
+          <w:szCs w:val="27"/>
+        </w:rPr>
+      </w:pPr>
+      <w:r>
+        <w:rPr>
+          <w:rFonts w:ascii="Consolas" w:eastAsia="Times New Roman" w:hAnsi="Consolas" w:cs="Times New Roman"/>
+          <w:color w:val="D4D4D4"/>
+          <w:sz w:val="27"/>
+          <w:szCs w:val="27"/>
+        </w:rPr>
+        <w:t>}</w:t>
+      </w:r>
+    </w:p>
+    <w:p>
+      <w:pPr>
+        <w:pStyle w:val="ListParagraph"/>
+        <w:numPr>
+          <w:ilvl w:val="0"/>
+          <w:numId w:val="1"/>
+        </w:numPr>
+        <w:rPr>
+          <w:rFonts w:cstheme="minorHAnsi"/>
+          <w:sz w:val="24"/>
+          <w:szCs w:val="24"/>
+        </w:rPr>
+      </w:pPr>
+      <w:r>
+        <w:rPr>
+          <w:rFonts w:cstheme="minorHAnsi"/>
+          <w:sz w:val="24"/>
+          <w:szCs w:val="24"/>
+        </w:rPr>
+        <w:t>DIV</w:t>
+      </w:r>
+      <w:r>
+        <w:rPr>
+          <w:rFonts w:cstheme="minorHAnsi"/>
+          <w:sz w:val="24"/>
+          <w:szCs w:val="24"/>
+        </w:rPr>
+        <w:t>.</w:t>
+      </w:r>
+    </w:p>
+    <w:p>
+      <w:pPr>
+        <w:pStyle w:val="ListParagraph"/>
+        <w:numPr>
+          <w:ilvl w:val="0"/>
+          <w:numId w:val="2"/>
+        </w:numPr>
+        <w:rPr>
+          <w:rFonts w:cstheme="minorHAnsi"/>
+          <w:sz w:val="24"/>
+          <w:szCs w:val="24"/>
+        </w:rPr>
+      </w:pPr>
+      <w:r>
+        <w:rPr>
+          <w:rFonts w:cstheme="minorHAnsi"/>
+          <w:sz w:val="24"/>
+          <w:szCs w:val="24"/>
+        </w:rPr>
+        <w:t>Using this we divide our page into sections by creating boxes where we put our contents in.</w:t>
+      </w:r>
+    </w:p>
+    <w:p>
+      <w:pPr>
+        <w:pStyle w:val="ListParagraph"/>
+        <w:numPr>
+          <w:ilvl w:val="0"/>
+          <w:numId w:val="1"/>
+        </w:numPr>
+        <w:rPr>
+          <w:rFonts w:cstheme="minorHAnsi"/>
+          <w:sz w:val="24"/>
+          <w:szCs w:val="24"/>
+        </w:rPr>
+      </w:pPr>
+      <w:r>
+        <w:rPr>
+          <w:rFonts w:cstheme="minorHAnsi"/>
+          <w:sz w:val="24"/>
+          <w:szCs w:val="24"/>
+        </w:rPr>
+        <w:t>How to center some content to the page</w:t>
+      </w:r>
+    </w:p>
+    <w:p>
+      <w:pPr>
+        <w:pStyle w:val="ListParagraph"/>
+        <w:numPr>
+          <w:ilvl w:val="0"/>
+          <w:numId w:val="2"/>
+        </w:numPr>
+        <w:rPr>
+          <w:rFonts w:cstheme="minorHAnsi"/>
+          <w:sz w:val="24"/>
+          <w:szCs w:val="24"/>
+        </w:rPr>
+      </w:pPr>
+      <w:r>
+        <w:rPr>
+          <w:rFonts w:cstheme="minorHAnsi"/>
+          <w:sz w:val="24"/>
+          <w:szCs w:val="24"/>
+        </w:rPr>
+        <w:t>{</w:t>
+      </w:r>
+      <w:r>
+        <w:rPr>
+          <w:rFonts w:cstheme="minorHAnsi"/>
+          <w:sz w:val="24"/>
+          <w:szCs w:val="24"/>
+        </w:rPr>
+        <w:br/>
+        <w:t>left-margin : auto;</w:t>
+      </w:r>
+    </w:p>
+    <w:p>
+      <w:pPr>
+        <w:pStyle w:val="ListParagraph"/>
+        <w:ind w:left="1080"/>
+        <w:rPr>
+          <w:rFonts w:cstheme="minorHAnsi"/>
+          <w:sz w:val="24"/>
+          <w:szCs w:val="24"/>
+        </w:rPr>
+      </w:pPr>
+      <w:r>
+        <w:rPr>
+          <w:rFonts w:cstheme="minorHAnsi"/>
+          <w:sz w:val="24"/>
+          <w:szCs w:val="24"/>
+        </w:rPr>
+        <w:t>r</w:t>
+      </w:r>
+      <w:r>
+        <w:rPr>
+          <w:rFonts w:cstheme="minorHAnsi"/>
+          <w:sz w:val="24"/>
+          <w:szCs w:val="24"/>
+        </w:rPr>
+        <w:t>ight-</w:t>
+      </w:r>
+      <w:proofErr w:type="gramStart"/>
+      <w:r>
+        <w:rPr>
+          <w:rFonts w:cstheme="minorHAnsi"/>
+          <w:sz w:val="24"/>
+          <w:szCs w:val="24"/>
+        </w:rPr>
+        <w:t>margin</w:t>
+      </w:r>
+      <w:r>
+        <w:rPr>
+          <w:rFonts w:cstheme="minorHAnsi"/>
+          <w:sz w:val="24"/>
+          <w:szCs w:val="24"/>
+        </w:rPr>
+        <w:t xml:space="preserve"> </w:t>
+      </w:r>
+      <w:r>
+        <w:rPr>
+          <w:rFonts w:cstheme="minorHAnsi"/>
+          <w:sz w:val="24"/>
+          <w:szCs w:val="24"/>
+        </w:rPr>
+        <w:t>:</w:t>
+      </w:r>
+      <w:proofErr w:type="gramEnd"/>
+      <w:r>
+        <w:rPr>
+          <w:rFonts w:cstheme="minorHAnsi"/>
+          <w:sz w:val="24"/>
+          <w:szCs w:val="24"/>
+        </w:rPr>
+        <w:t xml:space="preserve"> </w:t>
+      </w:r>
+      <w:r>
+        <w:rPr>
+          <w:rFonts w:cstheme="minorHAnsi"/>
+          <w:sz w:val="24"/>
+          <w:szCs w:val="24"/>
+        </w:rPr>
+        <w:t>auto;</w:t>
+      </w:r>
+      <w:r>
+        <w:rPr>
+          <w:rFonts w:cstheme="minorHAnsi"/>
+          <w:sz w:val="24"/>
+          <w:szCs w:val="24"/>
+        </w:rPr>
+        <w:br/>
+        <w:t>width:1140px;</w:t>
+      </w:r>
+      <w:r>
+        <w:rPr>
+          <w:rFonts w:cstheme="minorHAnsi"/>
+          <w:sz w:val="24"/>
+          <w:szCs w:val="24"/>
+        </w:rPr>
+        <w:br/>
+        <w:t>}</w:t>
+      </w:r>
+      <w:r>
+        <w:rPr>
+          <w:rFonts w:cstheme="minorHAnsi"/>
+          <w:sz w:val="24"/>
+          <w:szCs w:val="24"/>
+        </w:rPr>
+        <w:br/>
+        <w:t>The auto means – the left and right margin of the element are adjusted automatically according to the context of the element – which is the browser window.</w:t>
+      </w:r>
+    </w:p>
+    <w:p>
+      <w:pPr>
+        <w:pStyle w:val="ListParagraph"/>
+        <w:numPr>
+          <w:ilvl w:val="0"/>
+          <w:numId w:val="1"/>
+        </w:numPr>
+        <w:rPr>
+          <w:rFonts w:cstheme="minorHAnsi"/>
+          <w:sz w:val="24"/>
+          <w:szCs w:val="24"/>
+        </w:rPr>
+      </w:pPr>
+      <w:r>
+        <w:rPr>
+          <w:rFonts w:cstheme="minorHAnsi"/>
+          <w:sz w:val="24"/>
+          <w:szCs w:val="24"/>
+        </w:rPr>
+        <w:t>FLOAT</w:t>
+      </w:r>
+    </w:p>
+    <w:p>
+      <w:pPr>
+        <w:pStyle w:val="ListParagraph"/>
+        <w:numPr>
+          <w:ilvl w:val="0"/>
+          <w:numId w:val="2"/>
+        </w:numPr>
+        <w:rPr>
+          <w:rFonts w:cstheme="minorHAnsi"/>
+          <w:sz w:val="24"/>
+          <w:szCs w:val="24"/>
+        </w:rPr>
+      </w:pPr>
+      <w:r>
+        <w:rPr>
+          <w:rFonts w:cstheme="minorHAnsi"/>
+          <w:sz w:val="24"/>
+          <w:szCs w:val="24"/>
+        </w:rPr>
+        <w:t>Put elements side by side</w:t>
+      </w:r>
+    </w:p>
+    <w:p>
+      <w:pPr>
+        <w:pStyle w:val="ListParagraph"/>
+        <w:numPr>
+          <w:ilvl w:val="0"/>
+          <w:numId w:val="2"/>
+        </w:numPr>
+        <w:rPr>
+          <w:rFonts w:cstheme="minorHAnsi"/>
+          <w:sz w:val="24"/>
+          <w:szCs w:val="24"/>
+        </w:rPr>
+      </w:pPr>
+      <w:r>
+        <w:rPr>
+          <w:rFonts w:cstheme="minorHAnsi"/>
+          <w:sz w:val="24"/>
+          <w:szCs w:val="24"/>
+        </w:rPr>
+        <w:t>With float an element can be pushed to the left or to the right.</w:t>
+      </w:r>
+    </w:p>
+    <w:p>
+      <w:pPr>
+        <w:pStyle w:val="ListParagraph"/>
+        <w:numPr>
+          <w:ilvl w:val="0"/>
+          <w:numId w:val="2"/>
+        </w:numPr>
+        <w:rPr>
+          <w:rFonts w:cstheme="minorHAnsi"/>
+          <w:sz w:val="24"/>
+          <w:szCs w:val="24"/>
+        </w:rPr>
+      </w:pPr>
+      <w:r>
+        <w:rPr>
+          <w:rFonts w:cstheme="minorHAnsi"/>
+          <w:sz w:val="24"/>
+          <w:szCs w:val="24"/>
+        </w:rPr>
+        <w:t>The float property specifies how an element should float.</w:t>
+      </w:r>
+    </w:p>
+    <w:p>
+      <w:pPr>
+        <w:pStyle w:val="ListParagraph"/>
+        <w:numPr>
+          <w:ilvl w:val="0"/>
+          <w:numId w:val="2"/>
+        </w:numPr>
+        <w:rPr>
+          <w:rFonts w:cstheme="minorHAnsi"/>
+          <w:sz w:val="24"/>
+          <w:szCs w:val="24"/>
+        </w:rPr>
+      </w:pPr>
+      <w:r>
+        <w:rPr>
+          <w:rFonts w:cstheme="minorHAnsi"/>
+          <w:sz w:val="24"/>
+          <w:szCs w:val="24"/>
+        </w:rPr>
+        <w:lastRenderedPageBreak/>
+        <w:t>This float property is used for positioning and formatting content Ex : Float an image ‘Left’ to the text in a container, Or wrap text around an image</w:t>
+      </w:r>
+    </w:p>
+    <w:p>
+      <w:pPr>
+        <w:pStyle w:val="ListParagraph"/>
+        <w:ind w:left="1080"/>
+        <w:rPr>
+          <w:rFonts w:cstheme="minorHAnsi"/>
+          <w:sz w:val="24"/>
+          <w:szCs w:val="24"/>
+        </w:rPr>
+      </w:pPr>
+    </w:p>
+    <w:p>
+      <w:pPr>
+        <w:pStyle w:val="ListParagraph"/>
+        <w:numPr>
+          <w:ilvl w:val="0"/>
+          <w:numId w:val="1"/>
+        </w:numPr>
+        <w:rPr>
+          <w:rFonts w:cstheme="minorHAnsi"/>
+          <w:sz w:val="24"/>
+          <w:szCs w:val="24"/>
+        </w:rPr>
+      </w:pPr>
+      <w:r>
+        <w:rPr>
+          <w:rFonts w:cstheme="minorHAnsi"/>
+          <w:sz w:val="24"/>
+          <w:szCs w:val="24"/>
+        </w:rPr>
+        <w:t>CLEAR</w:t>
+      </w:r>
+    </w:p>
+    <w:p>
+      <w:pPr>
+        <w:pStyle w:val="ListParagraph"/>
+        <w:numPr>
+          <w:ilvl w:val="0"/>
+          <w:numId w:val="2"/>
+        </w:numPr>
+        <w:rPr>
+          <w:rFonts w:cstheme="minorHAnsi"/>
+          <w:sz w:val="24"/>
+          <w:szCs w:val="24"/>
+        </w:rPr>
+      </w:pPr>
+      <w:r>
+        <w:rPr>
+          <w:rFonts w:cstheme="minorHAnsi"/>
+          <w:sz w:val="24"/>
+          <w:szCs w:val="24"/>
+        </w:rPr>
+        <w:t>The clear property specifies what elements ‘can float’ ‘beside the cleared element’ ‘and on which side’</w:t>
+      </w:r>
+    </w:p>
+    <w:p>
+      <w:pPr>
+        <w:pStyle w:val="ListParagraph"/>
+        <w:numPr>
+          <w:ilvl w:val="0"/>
+          <w:numId w:val="2"/>
+        </w:numPr>
+        <w:rPr>
+          <w:rFonts w:cstheme="minorHAnsi"/>
+          <w:sz w:val="24"/>
+          <w:szCs w:val="24"/>
+        </w:rPr>
+      </w:pPr>
+      <w:r>
+        <w:rPr>
+          <w:rFonts w:cstheme="minorHAnsi"/>
+          <w:sz w:val="24"/>
+          <w:szCs w:val="24"/>
+        </w:rPr>
+        <w:t>The most common way to use a clear property is after you have used a float property on an element.</w:t>
+      </w:r>
+    </w:p>
+    <w:p>
+      <w:pPr>
+        <w:pStyle w:val="ListParagraph"/>
+        <w:numPr>
+          <w:ilvl w:val="0"/>
+          <w:numId w:val="2"/>
+        </w:numPr>
+        <w:rPr>
+          <w:rFonts w:cstheme="minorHAnsi"/>
+          <w:sz w:val="24"/>
+          <w:szCs w:val="24"/>
+        </w:rPr>
+      </w:pPr>
+      <w:r>
+        <w:rPr>
+          <w:rFonts w:cstheme="minorHAnsi"/>
+          <w:sz w:val="24"/>
+          <w:szCs w:val="24"/>
+        </w:rPr>
+        <w:t>If an element is floated to the left, then you should clear to the left. Your floated element will continue to float, but the cleared element will appear below it on the web page.</w:t>
+      </w:r>
+      <w:r>
+        <w:rPr>
+          <w:rFonts w:cstheme="minorHAnsi"/>
+          <w:sz w:val="24"/>
+          <w:szCs w:val="24"/>
+        </w:rPr>
+        <w:br/>
+      </w:r>
+    </w:p>
+    <w:p>
+      <w:pPr>
+        <w:pStyle w:val="ListParagraph"/>
+        <w:numPr>
+          <w:ilvl w:val="0"/>
+          <w:numId w:val="1"/>
+        </w:numPr>
+        <w:rPr>
+          <w:rFonts w:cstheme="minorHAnsi"/>
+          <w:sz w:val="24"/>
+          <w:szCs w:val="24"/>
+        </w:rPr>
+      </w:pPr>
+      <w:r>
+        <w:rPr>
+          <w:rFonts w:cstheme="minorHAnsi"/>
+          <w:sz w:val="24"/>
+          <w:szCs w:val="24"/>
+        </w:rPr>
+        <w:t>Select html elements  under a class [instead of assigning them another id or class]</w:t>
+      </w:r>
+    </w:p>
+    <w:p>
+      <w:pPr>
+        <w:pStyle w:val="ListParagraph"/>
+        <w:numPr>
+          <w:ilvl w:val="0"/>
+          <w:numId w:val="2"/>
+        </w:numPr>
+        <w:shd w:val="clear" w:color="auto" w:fill="1E1E1E"/>
+        <w:spacing w:after="0" w:line="360" w:lineRule="atLeast"/>
+        <w:rPr>
+          <w:rFonts w:ascii="Consolas" w:eastAsia="Times New Roman" w:hAnsi="Consolas" w:cs="Times New Roman"/>
+          <w:color w:val="D4D4D4"/>
+          <w:sz w:val="27"/>
+          <w:szCs w:val="27"/>
+        </w:rPr>
+      </w:pPr>
+      <w:r>
+        <w:rPr>
+          <w:rFonts w:ascii="Consolas" w:eastAsia="Times New Roman" w:hAnsi="Consolas" w:cs="Times New Roman"/>
+          <w:color w:val="D7BA7D"/>
+          <w:sz w:val="27"/>
+          <w:szCs w:val="27"/>
+        </w:rPr>
+        <w:t>.author-box</w:t>
+      </w:r>
+      <w:r>
+        <w:rPr>
+          <w:rFonts w:ascii="Consolas" w:eastAsia="Times New Roman" w:hAnsi="Consolas" w:cs="Times New Roman"/>
+          <w:color w:val="D4D4D4"/>
+          <w:sz w:val="27"/>
+          <w:szCs w:val="27"/>
+        </w:rPr>
+        <w:t xml:space="preserve"> </w:t>
+      </w:r>
+      <w:proofErr w:type="spellStart"/>
+      <w:r>
+        <w:rPr>
+          <w:rFonts w:ascii="Consolas" w:eastAsia="Times New Roman" w:hAnsi="Consolas" w:cs="Times New Roman"/>
+          <w:color w:val="D7BA7D"/>
+          <w:sz w:val="27"/>
+          <w:szCs w:val="27"/>
+        </w:rPr>
+        <w:t>img</w:t>
+      </w:r>
+      <w:proofErr w:type="spellEnd"/>
+      <w:r>
+        <w:rPr>
+          <w:rFonts w:ascii="Consolas" w:eastAsia="Times New Roman" w:hAnsi="Consolas" w:cs="Times New Roman"/>
+          <w:color w:val="D4D4D4"/>
+          <w:sz w:val="27"/>
+          <w:szCs w:val="27"/>
+        </w:rPr>
+        <w:t xml:space="preserve"> {</w:t>
+      </w:r>
+    </w:p>
+    <w:p>
+      <w:pPr>
+        <w:pStyle w:val="ListParagraph"/>
+        <w:numPr>
+          <w:ilvl w:val="0"/>
+          <w:numId w:val="2"/>
+        </w:numPr>
+        <w:shd w:val="clear" w:color="auto" w:fill="1E1E1E"/>
+        <w:spacing w:after="0" w:line="360" w:lineRule="atLeast"/>
+        <w:rPr>
+          <w:rFonts w:ascii="Consolas" w:eastAsia="Times New Roman" w:hAnsi="Consolas" w:cs="Times New Roman"/>
+          <w:color w:val="D4D4D4"/>
+          <w:sz w:val="27"/>
+          <w:szCs w:val="27"/>
+        </w:rPr>
+      </w:pPr>
+      <w:r>
+        <w:rPr>
+          <w:rFonts w:ascii="Consolas" w:eastAsia="Times New Roman" w:hAnsi="Consolas" w:cs="Times New Roman"/>
+          <w:color w:val="9CDCFE"/>
+          <w:sz w:val="27"/>
+          <w:szCs w:val="27"/>
+        </w:rPr>
+        <w:t>width</w:t>
+      </w:r>
+      <w:r>
+        <w:rPr>
+          <w:rFonts w:ascii="Consolas" w:eastAsia="Times New Roman" w:hAnsi="Consolas" w:cs="Times New Roman"/>
+          <w:color w:val="D4D4D4"/>
+          <w:sz w:val="27"/>
+          <w:szCs w:val="27"/>
+        </w:rPr>
+        <w:t xml:space="preserve"> : </w:t>
+      </w:r>
+      <w:r>
+        <w:rPr>
+          <w:rFonts w:ascii="Consolas" w:eastAsia="Times New Roman" w:hAnsi="Consolas" w:cs="Times New Roman"/>
+          <w:color w:val="B5CEA8"/>
+          <w:sz w:val="27"/>
+          <w:szCs w:val="27"/>
+        </w:rPr>
+        <w:t>180px</w:t>
+      </w:r>
+      <w:r>
+        <w:rPr>
+          <w:rFonts w:ascii="Consolas" w:eastAsia="Times New Roman" w:hAnsi="Consolas" w:cs="Times New Roman"/>
+          <w:color w:val="D4D4D4"/>
+          <w:sz w:val="27"/>
+          <w:szCs w:val="27"/>
+        </w:rPr>
+        <w:t>;</w:t>
+      </w:r>
+    </w:p>
+    <w:p>
+      <w:pPr>
+        <w:pStyle w:val="ListParagraph"/>
+        <w:numPr>
+          <w:ilvl w:val="0"/>
+          <w:numId w:val="2"/>
+        </w:numPr>
+        <w:shd w:val="clear" w:color="auto" w:fill="1E1E1E"/>
+        <w:spacing w:after="0" w:line="360" w:lineRule="atLeast"/>
+        <w:rPr>
+          <w:rFonts w:ascii="Consolas" w:eastAsia="Times New Roman" w:hAnsi="Consolas" w:cs="Times New Roman"/>
+          <w:color w:val="D4D4D4"/>
+          <w:sz w:val="27"/>
+          <w:szCs w:val="27"/>
+        </w:rPr>
+      </w:pPr>
+      <w:r>
+        <w:rPr>
+          <w:rFonts w:ascii="Consolas" w:eastAsia="Times New Roman" w:hAnsi="Consolas" w:cs="Times New Roman"/>
+          <w:color w:val="9CDCFE"/>
+          <w:sz w:val="27"/>
+          <w:szCs w:val="27"/>
+        </w:rPr>
+        <w:t>height</w:t>
+      </w:r>
+      <w:r>
+        <w:rPr>
+          <w:rFonts w:ascii="Consolas" w:eastAsia="Times New Roman" w:hAnsi="Consolas" w:cs="Times New Roman"/>
+          <w:color w:val="D4D4D4"/>
+          <w:sz w:val="27"/>
+          <w:szCs w:val="27"/>
+        </w:rPr>
+        <w:t xml:space="preserve"> : </w:t>
+      </w:r>
+      <w:r>
+        <w:rPr>
+          <w:rFonts w:ascii="Consolas" w:eastAsia="Times New Roman" w:hAnsi="Consolas" w:cs="Times New Roman"/>
+          <w:color w:val="B5CEA8"/>
+          <w:sz w:val="27"/>
+          <w:szCs w:val="27"/>
+        </w:rPr>
+        <w:t>200px</w:t>
+      </w:r>
+      <w:r>
+        <w:rPr>
+          <w:rFonts w:ascii="Consolas" w:eastAsia="Times New Roman" w:hAnsi="Consolas" w:cs="Times New Roman"/>
+          <w:color w:val="D4D4D4"/>
+          <w:sz w:val="27"/>
+          <w:szCs w:val="27"/>
+        </w:rPr>
+        <w:t>;</w:t>
+      </w:r>
+    </w:p>
+    <w:p>
+      <w:pPr>
+        <w:pStyle w:val="ListParagraph"/>
+        <w:numPr>
+          <w:ilvl w:val="0"/>
+          <w:numId w:val="2"/>
+        </w:numPr>
+        <w:shd w:val="clear" w:color="auto" w:fill="1E1E1E"/>
+        <w:spacing w:after="0" w:line="360" w:lineRule="atLeast"/>
+        <w:rPr>
+          <w:rFonts w:ascii="Consolas" w:eastAsia="Times New Roman" w:hAnsi="Consolas" w:cs="Times New Roman"/>
+          <w:color w:val="D4D4D4"/>
+          <w:sz w:val="27"/>
+          <w:szCs w:val="27"/>
+        </w:rPr>
+      </w:pPr>
+      <w:r>
+        <w:rPr>
+          <w:rFonts w:ascii="Consolas" w:eastAsia="Times New Roman" w:hAnsi="Consolas" w:cs="Times New Roman"/>
+          <w:color w:val="9CDCFE"/>
+          <w:sz w:val="27"/>
+          <w:szCs w:val="27"/>
+        </w:rPr>
+        <w:t>border-radius</w:t>
+      </w:r>
+      <w:r>
+        <w:rPr>
+          <w:rFonts w:ascii="Consolas" w:eastAsia="Times New Roman" w:hAnsi="Consolas" w:cs="Times New Roman"/>
+          <w:color w:val="D4D4D4"/>
+          <w:sz w:val="27"/>
+          <w:szCs w:val="27"/>
+        </w:rPr>
+        <w:t xml:space="preserve">: </w:t>
+      </w:r>
+      <w:r>
+        <w:rPr>
+          <w:rFonts w:ascii="Consolas" w:eastAsia="Times New Roman" w:hAnsi="Consolas" w:cs="Times New Roman"/>
+          <w:color w:val="B5CEA8"/>
+          <w:sz w:val="27"/>
+          <w:szCs w:val="27"/>
+        </w:rPr>
+        <w:t>50%</w:t>
+      </w:r>
+      <w:r>
+        <w:rPr>
+          <w:rFonts w:ascii="Consolas" w:eastAsia="Times New Roman" w:hAnsi="Consolas" w:cs="Times New Roman"/>
+          <w:color w:val="D4D4D4"/>
+          <w:sz w:val="27"/>
+          <w:szCs w:val="27"/>
+        </w:rPr>
+        <w:t>;</w:t>
+      </w:r>
+    </w:p>
+    <w:p>
+      <w:pPr>
+        <w:pStyle w:val="ListParagraph"/>
+        <w:numPr>
+          <w:ilvl w:val="0"/>
+          <w:numId w:val="2"/>
+        </w:numPr>
+        <w:shd w:val="clear" w:color="auto" w:fill="1E1E1E"/>
+        <w:spacing w:after="0" w:line="360" w:lineRule="atLeast"/>
+        <w:rPr>
+          <w:rFonts w:ascii="Consolas" w:eastAsia="Times New Roman" w:hAnsi="Consolas" w:cs="Times New Roman"/>
+          <w:color w:val="D4D4D4"/>
+          <w:sz w:val="27"/>
+          <w:szCs w:val="27"/>
+        </w:rPr>
+      </w:pPr>
+      <w:r>
+        <w:rPr>
+          <w:rFonts w:ascii="Consolas" w:eastAsia="Times New Roman" w:hAnsi="Consolas" w:cs="Times New Roman"/>
+          <w:color w:val="D4D4D4"/>
+          <w:sz w:val="27"/>
+          <w:szCs w:val="27"/>
+        </w:rPr>
+        <w:t>}</w:t>
+      </w:r>
+    </w:p>
+    <w:p>
+      <w:pPr>
+        <w:pStyle w:val="ListParagraph"/>
+        <w:numPr>
+          <w:ilvl w:val="0"/>
+          <w:numId w:val="2"/>
+        </w:numPr>
+        <w:shd w:val="clear" w:color="auto" w:fill="1E1E1E"/>
+        <w:spacing w:after="0" w:line="360" w:lineRule="atLeast"/>
+        <w:rPr>
+          <w:rFonts w:ascii="Consolas" w:eastAsia="Times New Roman" w:hAnsi="Consolas" w:cs="Times New Roman"/>
+          <w:color w:val="D4D4D4"/>
+          <w:sz w:val="27"/>
+          <w:szCs w:val="27"/>
+        </w:rPr>
+      </w:pPr>
+    </w:p>
+    <w:p>
+      <w:pPr>
+        <w:pStyle w:val="ListParagraph"/>
+        <w:numPr>
+          <w:ilvl w:val="0"/>
+          <w:numId w:val="2"/>
+        </w:numPr>
+        <w:rPr>
+          <w:rFonts w:cstheme="minorHAnsi"/>
+          <w:sz w:val="24"/>
+          <w:szCs w:val="24"/>
+        </w:rPr>
+      </w:pPr>
+      <w:r>
+        <w:rPr>
+          <w:rFonts w:cstheme="minorHAnsi"/>
+          <w:sz w:val="24"/>
+          <w:szCs w:val="24"/>
+        </w:rPr>
+        <w:t>HTML CODE IS BELOW</w:t>
+      </w:r>
+    </w:p>
+    <w:p>
+      <w:pPr>
+        <w:pStyle w:val="ListParagraph"/>
+        <w:numPr>
+          <w:ilvl w:val="0"/>
+          <w:numId w:val="2"/>
+        </w:numPr>
+        <w:shd w:val="clear" w:color="auto" w:fill="1E1E1E"/>
+        <w:spacing w:after="0" w:line="360" w:lineRule="atLeast"/>
+        <w:rPr>
+          <w:rFonts w:ascii="Consolas" w:eastAsia="Times New Roman" w:hAnsi="Consolas" w:cs="Times New Roman"/>
+          <w:color w:val="D4D4D4"/>
+          <w:sz w:val="27"/>
+          <w:szCs w:val="27"/>
+        </w:rPr>
+      </w:pPr>
+      <w:r>
+        <w:rPr>
+          <w:rFonts w:ascii="Consolas" w:eastAsia="Times New Roman" w:hAnsi="Consolas" w:cs="Times New Roman"/>
+          <w:color w:val="D4D4D4"/>
+          <w:sz w:val="27"/>
+          <w:szCs w:val="27"/>
+        </w:rPr>
+        <w:t xml:space="preserve">        </w:t>
+      </w:r>
+      <w:r>
+        <w:rPr>
+          <w:rFonts w:ascii="Consolas" w:eastAsia="Times New Roman" w:hAnsi="Consolas" w:cs="Times New Roman"/>
+          <w:color w:val="808080"/>
+          <w:sz w:val="27"/>
+          <w:szCs w:val="27"/>
+        </w:rPr>
+        <w:t>&lt;</w:t>
+      </w:r>
+      <w:r>
+        <w:rPr>
+          <w:rFonts w:ascii="Consolas" w:eastAsia="Times New Roman" w:hAnsi="Consolas" w:cs="Times New Roman"/>
+          <w:color w:val="569CD6"/>
+          <w:sz w:val="27"/>
+          <w:szCs w:val="27"/>
+        </w:rPr>
+        <w:t>div</w:t>
+      </w:r>
+      <w:r>
+        <w:rPr>
+          <w:rFonts w:ascii="Consolas" w:eastAsia="Times New Roman" w:hAnsi="Consolas" w:cs="Times New Roman"/>
+          <w:color w:val="D4D4D4"/>
+          <w:sz w:val="27"/>
+          <w:szCs w:val="27"/>
+        </w:rPr>
+        <w:t xml:space="preserve"> </w:t>
+      </w:r>
+      <w:r>
+        <w:rPr>
+          <w:rFonts w:ascii="Consolas" w:eastAsia="Times New Roman" w:hAnsi="Consolas" w:cs="Times New Roman"/>
+          <w:color w:val="9CDCFE"/>
+          <w:sz w:val="27"/>
+          <w:szCs w:val="27"/>
+        </w:rPr>
+        <w:t>class</w:t>
+      </w:r>
+      <w:r>
+        <w:rPr>
+          <w:rFonts w:ascii="Consolas" w:eastAsia="Times New Roman" w:hAnsi="Consolas" w:cs="Times New Roman"/>
+          <w:color w:val="D4D4D4"/>
+          <w:sz w:val="27"/>
+          <w:szCs w:val="27"/>
+        </w:rPr>
+        <w:t>=</w:t>
+      </w:r>
+      <w:r>
+        <w:rPr>
+          <w:rFonts w:ascii="Consolas" w:eastAsia="Times New Roman" w:hAnsi="Consolas" w:cs="Times New Roman"/>
+          <w:color w:val="CE9178"/>
+          <w:sz w:val="27"/>
+          <w:szCs w:val="27"/>
+        </w:rPr>
+        <w:t>'author-box'</w:t>
+      </w:r>
+      <w:r>
+        <w:rPr>
+          <w:rFonts w:ascii="Consolas" w:eastAsia="Times New Roman" w:hAnsi="Consolas" w:cs="Times New Roman"/>
+          <w:color w:val="808080"/>
+          <w:sz w:val="27"/>
+          <w:szCs w:val="27"/>
+        </w:rPr>
+        <w:t>&gt;</w:t>
+      </w:r>
+    </w:p>
+    <w:p>
+      <w:pPr>
+        <w:pStyle w:val="ListParagraph"/>
+        <w:numPr>
+          <w:ilvl w:val="0"/>
+          <w:numId w:val="2"/>
+        </w:numPr>
+        <w:shd w:val="clear" w:color="auto" w:fill="1E1E1E"/>
+        <w:spacing w:after="0" w:line="360" w:lineRule="atLeast"/>
+        <w:rPr>
+          <w:rFonts w:ascii="Consolas" w:eastAsia="Times New Roman" w:hAnsi="Consolas" w:cs="Times New Roman"/>
+          <w:color w:val="D4D4D4"/>
+          <w:sz w:val="27"/>
+          <w:szCs w:val="27"/>
+        </w:rPr>
+      </w:pPr>
+      <w:r>
+        <w:rPr>
+          <w:rFonts w:ascii="Consolas" w:eastAsia="Times New Roman" w:hAnsi="Consolas" w:cs="Times New Roman"/>
+          <w:color w:val="D4D4D4"/>
+          <w:sz w:val="27"/>
+          <w:szCs w:val="27"/>
+        </w:rPr>
+        <w:t xml:space="preserve">            </w:t>
+      </w:r>
+      <w:r>
+        <w:rPr>
+          <w:rFonts w:ascii="Consolas" w:eastAsia="Times New Roman" w:hAnsi="Consolas" w:cs="Times New Roman"/>
+          <w:color w:val="808080"/>
+          <w:sz w:val="27"/>
+          <w:szCs w:val="27"/>
+        </w:rPr>
+        <w:t>&lt;</w:t>
+      </w:r>
+      <w:proofErr w:type="spellStart"/>
+      <w:r>
+        <w:rPr>
+          <w:rFonts w:ascii="Consolas" w:eastAsia="Times New Roman" w:hAnsi="Consolas" w:cs="Times New Roman"/>
+          <w:color w:val="569CD6"/>
+          <w:sz w:val="27"/>
+          <w:szCs w:val="27"/>
+        </w:rPr>
+        <w:t>img</w:t>
+      </w:r>
+      <w:proofErr w:type="spellEnd"/>
+      <w:r>
+        <w:rPr>
+          <w:rFonts w:ascii="Consolas" w:eastAsia="Times New Roman" w:hAnsi="Consolas" w:cs="Times New Roman"/>
+          <w:color w:val="D4D4D4"/>
+          <w:sz w:val="27"/>
+          <w:szCs w:val="27"/>
+        </w:rPr>
+        <w:t xml:space="preserve"> </w:t>
+      </w:r>
+      <w:proofErr w:type="spellStart"/>
+      <w:r>
+        <w:rPr>
+          <w:rFonts w:ascii="Consolas" w:eastAsia="Times New Roman" w:hAnsi="Consolas" w:cs="Times New Roman"/>
+          <w:color w:val="9CDCFE"/>
+          <w:sz w:val="27"/>
+          <w:szCs w:val="27"/>
+        </w:rPr>
+        <w:t>src</w:t>
+      </w:r>
+      <w:proofErr w:type="spellEnd"/>
+      <w:r>
+        <w:rPr>
+          <w:rFonts w:ascii="Consolas" w:eastAsia="Times New Roman" w:hAnsi="Consolas" w:cs="Times New Roman"/>
+          <w:color w:val="D4D4D4"/>
+          <w:sz w:val="27"/>
+          <w:szCs w:val="27"/>
+        </w:rPr>
+        <w:t>=</w:t>
+      </w:r>
+      <w:r>
+        <w:rPr>
+          <w:rFonts w:ascii="Consolas" w:eastAsia="Times New Roman" w:hAnsi="Consolas" w:cs="Times New Roman"/>
+          <w:color w:val="CE9178"/>
+          <w:sz w:val="27"/>
+          <w:szCs w:val="27"/>
+        </w:rPr>
+        <w:t>"./rowling.jpg"</w:t>
+      </w:r>
+      <w:r>
+        <w:rPr>
+          <w:rFonts w:ascii="Consolas" w:eastAsia="Times New Roman" w:hAnsi="Consolas" w:cs="Times New Roman"/>
+          <w:color w:val="D4D4D4"/>
+          <w:sz w:val="27"/>
+          <w:szCs w:val="27"/>
+        </w:rPr>
+        <w:t xml:space="preserve"> </w:t>
+      </w:r>
+      <w:r>
+        <w:rPr>
+          <w:rFonts w:ascii="Consolas" w:eastAsia="Times New Roman" w:hAnsi="Consolas" w:cs="Times New Roman"/>
+          <w:color w:val="9CDCFE"/>
+          <w:sz w:val="27"/>
+          <w:szCs w:val="27"/>
+        </w:rPr>
+        <w:t>alt</w:t>
+      </w:r>
+      <w:r>
+        <w:rPr>
+          <w:rFonts w:ascii="Consolas" w:eastAsia="Times New Roman" w:hAnsi="Consolas" w:cs="Times New Roman"/>
+          <w:color w:val="D4D4D4"/>
+          <w:sz w:val="27"/>
+          <w:szCs w:val="27"/>
+        </w:rPr>
+        <w:t>=</w:t>
+      </w:r>
+      <w:r>
+        <w:rPr>
+          <w:rFonts w:ascii="Consolas" w:eastAsia="Times New Roman" w:hAnsi="Consolas" w:cs="Times New Roman"/>
+          <w:color w:val="CE9178"/>
+          <w:sz w:val="27"/>
+          <w:szCs w:val="27"/>
+        </w:rPr>
+        <w:t>"JK ROWLING    "</w:t>
+      </w:r>
+      <w:r>
+        <w:rPr>
+          <w:rFonts w:ascii="Consolas" w:eastAsia="Times New Roman" w:hAnsi="Consolas" w:cs="Times New Roman"/>
+          <w:color w:val="808080"/>
+          <w:sz w:val="27"/>
+          <w:szCs w:val="27"/>
+        </w:rPr>
+        <w:t>&gt;</w:t>
+      </w:r>
+    </w:p>
+    <w:p>
+      <w:pPr>
+        <w:pStyle w:val="ListParagraph"/>
+        <w:numPr>
+          <w:ilvl w:val="0"/>
+          <w:numId w:val="2"/>
+        </w:numPr>
+        <w:shd w:val="clear" w:color="auto" w:fill="1E1E1E"/>
+        <w:spacing w:after="0" w:line="360" w:lineRule="atLeast"/>
+        <w:rPr>
+          <w:rFonts w:ascii="Consolas" w:eastAsia="Times New Roman" w:hAnsi="Consolas" w:cs="Times New Roman"/>
+          <w:color w:val="D4D4D4"/>
+          <w:sz w:val="27"/>
+          <w:szCs w:val="27"/>
+        </w:rPr>
+      </w:pPr>
+      <w:r>
+        <w:rPr>
+          <w:rFonts w:ascii="Consolas" w:eastAsia="Times New Roman" w:hAnsi="Consolas" w:cs="Times New Roman"/>
+          <w:color w:val="D4D4D4"/>
+          <w:sz w:val="27"/>
+          <w:szCs w:val="27"/>
+        </w:rPr>
+        <w:t xml:space="preserve">            </w:t>
+      </w:r>
+      <w:r>
+        <w:rPr>
+          <w:rFonts w:ascii="Consolas" w:eastAsia="Times New Roman" w:hAnsi="Consolas" w:cs="Times New Roman"/>
+          <w:color w:val="808080"/>
+          <w:sz w:val="27"/>
+          <w:szCs w:val="27"/>
+        </w:rPr>
+        <w:t>&lt;</w:t>
+      </w:r>
+      <w:r>
+        <w:rPr>
+          <w:rFonts w:ascii="Consolas" w:eastAsia="Times New Roman" w:hAnsi="Consolas" w:cs="Times New Roman"/>
+          <w:color w:val="569CD6"/>
+          <w:sz w:val="27"/>
+          <w:szCs w:val="27"/>
+        </w:rPr>
+        <w:t>p</w:t>
+      </w:r>
+      <w:r>
+        <w:rPr>
+          <w:rFonts w:ascii="Consolas" w:eastAsia="Times New Roman" w:hAnsi="Consolas" w:cs="Times New Roman"/>
+          <w:color w:val="D4D4D4"/>
+          <w:sz w:val="27"/>
+          <w:szCs w:val="27"/>
+        </w:rPr>
+        <w:t xml:space="preserve"> </w:t>
+      </w:r>
+      <w:r>
+        <w:rPr>
+          <w:rFonts w:ascii="Consolas" w:eastAsia="Times New Roman" w:hAnsi="Consolas" w:cs="Times New Roman"/>
+          <w:color w:val="9CDCFE"/>
+          <w:sz w:val="27"/>
+          <w:szCs w:val="27"/>
+        </w:rPr>
+        <w:t>class</w:t>
+      </w:r>
+      <w:r>
+        <w:rPr>
+          <w:rFonts w:ascii="Consolas" w:eastAsia="Times New Roman" w:hAnsi="Consolas" w:cs="Times New Roman"/>
+          <w:color w:val="D4D4D4"/>
+          <w:sz w:val="27"/>
+          <w:szCs w:val="27"/>
+        </w:rPr>
+        <w:t>=</w:t>
+      </w:r>
+      <w:r>
+        <w:rPr>
+          <w:rFonts w:ascii="Consolas" w:eastAsia="Times New Roman" w:hAnsi="Consolas" w:cs="Times New Roman"/>
+          <w:color w:val="CE9178"/>
+          <w:sz w:val="27"/>
+          <w:szCs w:val="27"/>
+        </w:rPr>
+        <w:t>"author-text"</w:t>
+      </w:r>
+      <w:r>
+        <w:rPr>
+          <w:rFonts w:ascii="Consolas" w:eastAsia="Times New Roman" w:hAnsi="Consolas" w:cs="Times New Roman"/>
+          <w:color w:val="808080"/>
+          <w:sz w:val="27"/>
+          <w:szCs w:val="27"/>
+        </w:rPr>
+        <w:t>&gt;</w:t>
+      </w:r>
+      <w:r>
+        <w:rPr>
+          <w:rFonts w:ascii="Consolas" w:eastAsia="Times New Roman" w:hAnsi="Consolas" w:cs="Times New Roman"/>
+          <w:color w:val="D4D4D4"/>
+          <w:sz w:val="27"/>
+          <w:szCs w:val="27"/>
+        </w:rPr>
+        <w:t>JK ROWLING</w:t>
+      </w:r>
+      <w:r>
+        <w:rPr>
+          <w:rFonts w:ascii="Consolas" w:eastAsia="Times New Roman" w:hAnsi="Consolas" w:cs="Times New Roman"/>
+          <w:color w:val="808080"/>
+          <w:sz w:val="27"/>
+          <w:szCs w:val="27"/>
+        </w:rPr>
+        <w:t>&lt;/</w:t>
+      </w:r>
+      <w:r>
+        <w:rPr>
+          <w:rFonts w:ascii="Consolas" w:eastAsia="Times New Roman" w:hAnsi="Consolas" w:cs="Times New Roman"/>
+          <w:color w:val="569CD6"/>
+          <w:sz w:val="27"/>
+          <w:szCs w:val="27"/>
+        </w:rPr>
+        <w:t>p</w:t>
+      </w:r>
+      <w:r>
+        <w:rPr>
+          <w:rFonts w:ascii="Consolas" w:eastAsia="Times New Roman" w:hAnsi="Consolas" w:cs="Times New Roman"/>
+          <w:color w:val="808080"/>
+          <w:sz w:val="27"/>
+          <w:szCs w:val="27"/>
+        </w:rPr>
+        <w:t>&gt;</w:t>
+      </w:r>
+    </w:p>
+    <w:p>
+      <w:pPr>
+        <w:pStyle w:val="ListParagraph"/>
+        <w:numPr>
+          <w:ilvl w:val="0"/>
+          <w:numId w:val="2"/>
+        </w:numPr>
+        <w:shd w:val="clear" w:color="auto" w:fill="1E1E1E"/>
+        <w:spacing w:after="0" w:line="360" w:lineRule="atLeast"/>
+        <w:rPr>
+          <w:rFonts w:ascii="Consolas" w:eastAsia="Times New Roman" w:hAnsi="Consolas" w:cs="Times New Roman"/>
+          <w:color w:val="D4D4D4"/>
+          <w:sz w:val="27"/>
+          <w:szCs w:val="27"/>
+        </w:rPr>
+      </w:pPr>
+      <w:r>
+        <w:rPr>
+          <w:rFonts w:ascii="Consolas" w:eastAsia="Times New Roman" w:hAnsi="Consolas" w:cs="Times New Roman"/>
+          <w:color w:val="D4D4D4"/>
+          <w:sz w:val="27"/>
+          <w:szCs w:val="27"/>
+        </w:rPr>
+        <w:t xml:space="preserve">        </w:t>
+      </w:r>
+      <w:r>
+        <w:rPr>
+          <w:rFonts w:ascii="Consolas" w:eastAsia="Times New Roman" w:hAnsi="Consolas" w:cs="Times New Roman"/>
+          <w:color w:val="808080"/>
+          <w:sz w:val="27"/>
+          <w:szCs w:val="27"/>
+        </w:rPr>
+        <w:t>&lt;/</w:t>
+      </w:r>
+      <w:r>
+        <w:rPr>
+          <w:rFonts w:ascii="Consolas" w:eastAsia="Times New Roman" w:hAnsi="Consolas" w:cs="Times New Roman"/>
+          <w:color w:val="569CD6"/>
+          <w:sz w:val="27"/>
+          <w:szCs w:val="27"/>
+        </w:rPr>
+        <w:t>div</w:t>
+      </w:r>
+      <w:r>
+        <w:rPr>
+          <w:rFonts w:ascii="Consolas" w:eastAsia="Times New Roman" w:hAnsi="Consolas" w:cs="Times New Roman"/>
+          <w:color w:val="808080"/>
+          <w:sz w:val="27"/>
+          <w:szCs w:val="27"/>
+        </w:rPr>
+        <w:t>&gt;</w:t>
+      </w:r>
+    </w:p>
+    <w:p>
+      <w:pPr>
+        <w:pStyle w:val="ListParagraph"/>
+        <w:numPr>
+          <w:ilvl w:val="0"/>
+          <w:numId w:val="2"/>
+        </w:numPr>
+        <w:rPr>
+          <w:rFonts w:cstheme="minorHAnsi"/>
+          <w:sz w:val="24"/>
+          <w:szCs w:val="24"/>
+        </w:rPr>
+      </w:pPr>
     </w:p>
     <w:p>
       <w:pPr>
@@ -2722,17 +5242,6 @@
       </w:pPr>
       <w:bookmarkStart w:id="0" w:name="_GoBack"/>
       <w:bookmarkEnd w:id="0"/>
-    </w:p>
-    <w:p>
-      <w:pPr>
-        <w:pStyle w:val="ListParagraph"/>
-        <w:ind w:left="1080"/>
-        <w:rPr>
-          <w:rFonts w:cstheme="minorHAnsi"/>
-          <w:sz w:val="24"/>
-          <w:szCs w:val="24"/>
-        </w:rPr>
-      </w:pPr>
     </w:p>
     <w:sectPr>
       <w:pgSz w:w="12240" w:h="15840"/>

</xml_diff>

<commit_message>
html and css cheat sheet updated
</commit_message>
<xml_diff>
--- a/CSS cheat sheet.docx
+++ b/CSS cheat sheet.docx
@@ -2831,7 +2831,7 @@
                     </pic:cNvPicPr>
                   </pic:nvPicPr>
                   <pic:blipFill>
-                    <a:blip r:embed="rId5">
+                    <a:blip r:embed="rId6">
                       <a:extLst>
                         <a:ext uri="{28A0092B-C50C-407E-A947-70E740481C1C}">
                           <a14:useLocalDpi xmlns:a14="http://schemas.microsoft.com/office/drawing/2010/main" val="0"/>
@@ -3282,6 +3282,150 @@
     <w:p>
       <w:pPr>
         <w:pStyle w:val="ListParagraph"/>
+        <w:numPr>
+          <w:ilvl w:val="0"/>
+          <w:numId w:val="2"/>
+        </w:numPr>
+        <w:rPr>
+          <w:rFonts w:cstheme="minorHAnsi"/>
+          <w:sz w:val="24"/>
+          <w:szCs w:val="24"/>
+        </w:rPr>
+      </w:pPr>
+      <w:r>
+        <w:rPr>
+          <w:rFonts w:cstheme="minorHAnsi"/>
+          <w:sz w:val="24"/>
+          <w:szCs w:val="24"/>
+        </w:rPr>
+        <w:t xml:space="preserve">CSS box-sizing : This property allows us to include the ‘padding’ and ‘border’ in an </w:t>
+      </w:r>
+      <w:r>
+        <w:rPr>
+          <w:rFonts w:cstheme="minorHAnsi"/>
+          <w:sz w:val="24"/>
+          <w:szCs w:val="24"/>
+        </w:rPr>
+        <w:t xml:space="preserve">ELEMENTS </w:t>
+      </w:r>
+      <w:r>
+        <w:rPr>
+          <w:rFonts w:cstheme="minorHAnsi"/>
+          <w:sz w:val="24"/>
+          <w:szCs w:val="24"/>
+        </w:rPr>
+        <w:t>total width and height.</w:t>
+      </w:r>
+    </w:p>
+    <w:p>
+      <w:pPr>
+        <w:pStyle w:val="ListParagraph"/>
+        <w:numPr>
+          <w:ilvl w:val="0"/>
+          <w:numId w:val="2"/>
+        </w:numPr>
+        <w:rPr>
+          <w:rFonts w:cstheme="minorHAnsi"/>
+          <w:sz w:val="24"/>
+          <w:szCs w:val="24"/>
+        </w:rPr>
+      </w:pPr>
+      <w:r>
+        <w:rPr>
+          <w:rFonts w:cstheme="minorHAnsi"/>
+          <w:sz w:val="24"/>
+          <w:szCs w:val="24"/>
+        </w:rPr>
+        <w:t>WITHOUT THE CSS Box sizing property the width and height of an element is calculated as below.</w:t>
+      </w:r>
+      <w:r>
+        <w:rPr>
+          <w:rFonts w:cstheme="minorHAnsi"/>
+          <w:sz w:val="24"/>
+          <w:szCs w:val="24"/>
+        </w:rPr>
+        <w:br/>
+        <w:t>width + padding + border = actual width</w:t>
+      </w:r>
+      <w:r>
+        <w:rPr>
+          <w:rFonts w:cstheme="minorHAnsi"/>
+          <w:sz w:val="24"/>
+          <w:szCs w:val="24"/>
+        </w:rPr>
+        <w:br/>
+        <w:t>height + padding + border = actual height</w:t>
+      </w:r>
+    </w:p>
+    <w:p>
+      <w:pPr>
+        <w:pStyle w:val="ListParagraph"/>
+        <w:numPr>
+          <w:ilvl w:val="0"/>
+          <w:numId w:val="2"/>
+        </w:numPr>
+        <w:rPr>
+          <w:rFonts w:cstheme="minorHAnsi"/>
+          <w:sz w:val="24"/>
+          <w:szCs w:val="24"/>
+        </w:rPr>
+      </w:pPr>
+      <w:r>
+        <w:rPr>
+          <w:rFonts w:cstheme="minorHAnsi"/>
+          <w:sz w:val="24"/>
+          <w:szCs w:val="24"/>
+        </w:rPr>
+        <w:t>What this means is when you set the width and height of an element; then  the element often appears bigger than you have set; Because the elements border and padding are added to the elements specified width and height.</w:t>
+      </w:r>
+    </w:p>
+    <w:p>
+      <w:pPr>
+        <w:pStyle w:val="ListParagraph"/>
+        <w:numPr>
+          <w:ilvl w:val="0"/>
+          <w:numId w:val="2"/>
+        </w:numPr>
+        <w:rPr>
+          <w:rFonts w:cstheme="minorHAnsi"/>
+          <w:sz w:val="24"/>
+          <w:szCs w:val="24"/>
+        </w:rPr>
+      </w:pPr>
+      <w:r>
+        <w:rPr>
+          <w:rFonts w:cstheme="minorHAnsi"/>
+          <w:sz w:val="24"/>
+          <w:szCs w:val="24"/>
+        </w:rPr>
+        <w:t>WITH THE CSS Box sizing property ; the padding and border will be included in an elements total width and height.</w:t>
+      </w:r>
+    </w:p>
+    <w:p>
+      <w:pPr>
+        <w:pStyle w:val="ListParagraph"/>
+        <w:numPr>
+          <w:ilvl w:val="0"/>
+          <w:numId w:val="2"/>
+        </w:numPr>
+        <w:rPr>
+          <w:rFonts w:cstheme="minorHAnsi"/>
+          <w:sz w:val="24"/>
+          <w:szCs w:val="24"/>
+        </w:rPr>
+      </w:pPr>
+      <w:r>
+        <w:rPr>
+          <w:rFonts w:cstheme="minorHAnsi"/>
+          <w:sz w:val="24"/>
+          <w:szCs w:val="24"/>
+        </w:rPr>
+        <w:t>If you set box-sizing : border-box ; then the border and padding will be included in the elements width and height.</w:t>
+      </w:r>
+    </w:p>
+    <w:p>
+      <w:pPr>
+        <w:pStyle w:val="ListParagraph"/>
         <w:ind w:left="1080"/>
         <w:rPr>
           <w:rFonts w:cstheme="minorHAnsi"/>
@@ -3761,6 +3905,7 @@
           <w:sz w:val="24"/>
           <w:szCs w:val="24"/>
         </w:rPr>
+        <w:lastRenderedPageBreak/>
         <w:t>{</w:t>
       </w:r>
       <w:r>
@@ -3966,7 +4111,6 @@
           <w:sz w:val="24"/>
           <w:szCs w:val="24"/>
         </w:rPr>
-        <w:lastRenderedPageBreak/>
         <w:t>This float property is used for positioning and formatting content Ex : Float an image ‘Left’ to the text in a container, Or wrap text around an image</w:t>
       </w:r>
     </w:p>
@@ -4801,6 +4945,7 @@
           <w:sz w:val="24"/>
           <w:szCs w:val="24"/>
         </w:rPr>
+        <w:lastRenderedPageBreak/>
         <w:t xml:space="preserve">While adjusting images we say </w:t>
       </w:r>
       <w:r>
@@ -5079,7 +5224,6 @@
           <w:sz w:val="27"/>
           <w:szCs w:val="27"/>
         </w:rPr>
-        <w:lastRenderedPageBreak/>
         <w:t>}</w:t>
       </w:r>
     </w:p>
@@ -5404,7 +5548,7 @@
                     </pic:cNvPicPr>
                   </pic:nvPicPr>
                   <pic:blipFill>
-                    <a:blip r:embed="rId6">
+                    <a:blip r:embed="rId7">
                       <a:extLst>
                         <a:ext uri="{28A0092B-C50C-407E-A947-70E740481C1C}">
                           <a14:useLocalDpi xmlns:a14="http://schemas.microsoft.com/office/drawing/2010/main" val="0"/>
@@ -5455,6 +5599,7 @@
           <w:sz w:val="24"/>
           <w:szCs w:val="24"/>
         </w:rPr>
+        <w:lastRenderedPageBreak/>
         <w:t>TYPOGRAPHY</w:t>
       </w:r>
       <w:r>
@@ -5639,7 +5784,7 @@
           <w:szCs w:val="24"/>
         </w:rPr>
       </w:pPr>
-      <w:hyperlink r:id="rId7" w:history="1">
+      <w:hyperlink r:id="rId8" w:history="1">
         <w:r>
           <w:rPr>
             <w:rStyle w:val="Hyperlink"/>
@@ -5672,7 +5817,7 @@
           <w:szCs w:val="24"/>
         </w:rPr>
       </w:pPr>
-      <w:hyperlink r:id="rId8" w:history="1">
+      <w:hyperlink r:id="rId9" w:history="1">
         <w:r>
           <w:rPr>
             <w:rStyle w:val="Hyperlink"/>
@@ -5711,7 +5856,6 @@
           <w:sz w:val="24"/>
           <w:szCs w:val="24"/>
         </w:rPr>
-        <w:lastRenderedPageBreak/>
         <w:t>Don’t use black in the design</w:t>
       </w:r>
     </w:p>
@@ -5962,46 +6106,2388 @@
           <w:sz w:val="24"/>
           <w:szCs w:val="24"/>
         </w:rPr>
-        <w:t>ICONS</w:t>
-      </w:r>
-      <w:r>
-        <w:rPr>
-          <w:rFonts w:cstheme="minorHAnsi"/>
-          <w:sz w:val="24"/>
-          <w:szCs w:val="24"/>
-        </w:rPr>
         <w:br/>
-        <w:t xml:space="preserve">- </w:t>
+        <w:t>25.1 Goal of the project.And the audience</w:t>
+      </w:r>
+      <w:r>
+        <w:rPr>
+          <w:rFonts w:cstheme="minorHAnsi"/>
+          <w:sz w:val="24"/>
+          <w:szCs w:val="24"/>
+        </w:rPr>
+        <w:br/>
+        <w:t>25.2 Planning the website. [content and navigation details are provided by client]</w:t>
+      </w:r>
+    </w:p>
+    <w:p>
+      <w:pPr>
+        <w:pStyle w:val="ListParagraph"/>
+        <w:numPr>
+          <w:ilvl w:val="1"/>
+          <w:numId w:val="1"/>
+        </w:numPr>
+        <w:rPr>
+          <w:rFonts w:cstheme="minorHAnsi"/>
+          <w:sz w:val="24"/>
+          <w:szCs w:val="24"/>
+        </w:rPr>
+      </w:pPr>
+      <w:r>
+        <w:rPr>
+          <w:rFonts w:cstheme="minorHAnsi"/>
+          <w:sz w:val="24"/>
+          <w:szCs w:val="24"/>
+        </w:rPr>
+        <w:t>Draw a sketch</w:t>
+      </w:r>
+    </w:p>
+    <w:p>
+      <w:pPr>
+        <w:pStyle w:val="ListParagraph"/>
+        <w:numPr>
+          <w:ilvl w:val="1"/>
+          <w:numId w:val="1"/>
+        </w:numPr>
+        <w:rPr>
+          <w:rFonts w:cstheme="minorHAnsi"/>
+          <w:sz w:val="24"/>
+          <w:szCs w:val="24"/>
+        </w:rPr>
+      </w:pPr>
+      <w:r>
+        <w:rPr>
+          <w:rFonts w:cstheme="minorHAnsi"/>
+          <w:sz w:val="24"/>
+          <w:szCs w:val="24"/>
+        </w:rPr>
+        <w:t>Design and develop a website in browser. Colors/fonts - latos/</w:t>
+      </w:r>
+    </w:p>
+    <w:p>
+      <w:pPr>
+        <w:pStyle w:val="ListParagraph"/>
+        <w:numPr>
+          <w:ilvl w:val="0"/>
+          <w:numId w:val="1"/>
+        </w:numPr>
+        <w:rPr>
+          <w:rFonts w:cstheme="minorHAnsi"/>
+          <w:sz w:val="24"/>
+          <w:szCs w:val="24"/>
+        </w:rPr>
+      </w:pPr>
+      <w:r>
+        <w:rPr>
+          <w:rFonts w:cstheme="minorHAnsi"/>
+          <w:sz w:val="24"/>
+          <w:szCs w:val="24"/>
+        </w:rPr>
+        <w:t>Add the below lines first.</w:t>
+      </w:r>
+    </w:p>
+    <w:p>
+      <w:pPr>
+        <w:pStyle w:val="ListParagraph"/>
+        <w:numPr>
+          <w:ilvl w:val="0"/>
+          <w:numId w:val="2"/>
+        </w:numPr>
+        <w:shd w:val="clear" w:color="auto" w:fill="1E1E1E"/>
+        <w:spacing w:after="0" w:line="285" w:lineRule="atLeast"/>
+        <w:rPr>
+          <w:rFonts w:ascii="Consolas" w:eastAsia="Times New Roman" w:hAnsi="Consolas" w:cs="Times New Roman"/>
+          <w:color w:val="D4D4D4"/>
+          <w:sz w:val="21"/>
+          <w:szCs w:val="21"/>
+        </w:rPr>
+      </w:pPr>
+      <w:r>
+        <w:rPr>
+          <w:rFonts w:ascii="Consolas" w:eastAsia="Times New Roman" w:hAnsi="Consolas" w:cs="Times New Roman"/>
+          <w:color w:val="D7BA7D"/>
+          <w:sz w:val="21"/>
+          <w:szCs w:val="21"/>
+        </w:rPr>
+        <w:t>body</w:t>
+      </w:r>
+      <w:r>
+        <w:rPr>
+          <w:rFonts w:ascii="Consolas" w:eastAsia="Times New Roman" w:hAnsi="Consolas" w:cs="Times New Roman"/>
+          <w:color w:val="D4D4D4"/>
+          <w:sz w:val="21"/>
+          <w:szCs w:val="21"/>
+        </w:rPr>
+        <w:t>{</w:t>
+      </w:r>
+    </w:p>
+    <w:p>
+      <w:pPr>
+        <w:pStyle w:val="ListParagraph"/>
+        <w:numPr>
+          <w:ilvl w:val="0"/>
+          <w:numId w:val="2"/>
+        </w:numPr>
+        <w:shd w:val="clear" w:color="auto" w:fill="1E1E1E"/>
+        <w:spacing w:after="0" w:line="285" w:lineRule="atLeast"/>
+        <w:rPr>
+          <w:rFonts w:ascii="Consolas" w:eastAsia="Times New Roman" w:hAnsi="Consolas" w:cs="Times New Roman"/>
+          <w:color w:val="D4D4D4"/>
+          <w:sz w:val="21"/>
+          <w:szCs w:val="21"/>
+        </w:rPr>
+      </w:pPr>
+      <w:r>
+        <w:rPr>
+          <w:rFonts w:ascii="Consolas" w:eastAsia="Times New Roman" w:hAnsi="Consolas" w:cs="Times New Roman"/>
+          <w:color w:val="9CDCFE"/>
+          <w:sz w:val="21"/>
+          <w:szCs w:val="21"/>
+        </w:rPr>
+        <w:t>margin</w:t>
+      </w:r>
+      <w:r>
+        <w:rPr>
+          <w:rFonts w:ascii="Consolas" w:eastAsia="Times New Roman" w:hAnsi="Consolas" w:cs="Times New Roman"/>
+          <w:color w:val="D4D4D4"/>
+          <w:sz w:val="21"/>
+          <w:szCs w:val="21"/>
+        </w:rPr>
+        <w:t>:</w:t>
+      </w:r>
+      <w:r>
+        <w:rPr>
+          <w:rFonts w:ascii="Consolas" w:eastAsia="Times New Roman" w:hAnsi="Consolas" w:cs="Times New Roman"/>
+          <w:color w:val="B5CEA8"/>
+          <w:sz w:val="21"/>
+          <w:szCs w:val="21"/>
+        </w:rPr>
+        <w:t>0</w:t>
+      </w:r>
+      <w:r>
+        <w:rPr>
+          <w:rFonts w:ascii="Consolas" w:eastAsia="Times New Roman" w:hAnsi="Consolas" w:cs="Times New Roman"/>
+          <w:color w:val="D4D4D4"/>
+          <w:sz w:val="21"/>
+          <w:szCs w:val="21"/>
+        </w:rPr>
+        <w:t>;</w:t>
+      </w:r>
+    </w:p>
+    <w:p>
+      <w:pPr>
+        <w:pStyle w:val="ListParagraph"/>
+        <w:numPr>
+          <w:ilvl w:val="0"/>
+          <w:numId w:val="2"/>
+        </w:numPr>
+        <w:shd w:val="clear" w:color="auto" w:fill="1E1E1E"/>
+        <w:spacing w:after="0" w:line="285" w:lineRule="atLeast"/>
+        <w:rPr>
+          <w:rFonts w:ascii="Consolas" w:eastAsia="Times New Roman" w:hAnsi="Consolas" w:cs="Times New Roman"/>
+          <w:color w:val="D4D4D4"/>
+          <w:sz w:val="21"/>
+          <w:szCs w:val="21"/>
+        </w:rPr>
+      </w:pPr>
+      <w:r>
+        <w:rPr>
+          <w:rFonts w:ascii="Consolas" w:eastAsia="Times New Roman" w:hAnsi="Consolas" w:cs="Times New Roman"/>
+          <w:color w:val="9CDCFE"/>
+          <w:sz w:val="21"/>
+          <w:szCs w:val="21"/>
+        </w:rPr>
+        <w:t>padding</w:t>
+      </w:r>
+      <w:r>
+        <w:rPr>
+          <w:rFonts w:ascii="Consolas" w:eastAsia="Times New Roman" w:hAnsi="Consolas" w:cs="Times New Roman"/>
+          <w:color w:val="D4D4D4"/>
+          <w:sz w:val="21"/>
+          <w:szCs w:val="21"/>
+        </w:rPr>
+        <w:t xml:space="preserve">: </w:t>
+      </w:r>
+      <w:r>
+        <w:rPr>
+          <w:rFonts w:ascii="Consolas" w:eastAsia="Times New Roman" w:hAnsi="Consolas" w:cs="Times New Roman"/>
+          <w:color w:val="B5CEA8"/>
+          <w:sz w:val="21"/>
+          <w:szCs w:val="21"/>
+        </w:rPr>
+        <w:t>0</w:t>
+      </w:r>
+      <w:r>
+        <w:rPr>
+          <w:rFonts w:ascii="Consolas" w:eastAsia="Times New Roman" w:hAnsi="Consolas" w:cs="Times New Roman"/>
+          <w:color w:val="D4D4D4"/>
+          <w:sz w:val="21"/>
+          <w:szCs w:val="21"/>
+        </w:rPr>
+        <w:t>;</w:t>
+      </w:r>
+    </w:p>
+    <w:p>
+      <w:pPr>
+        <w:pStyle w:val="ListParagraph"/>
+        <w:numPr>
+          <w:ilvl w:val="0"/>
+          <w:numId w:val="2"/>
+        </w:numPr>
+        <w:shd w:val="clear" w:color="auto" w:fill="1E1E1E"/>
+        <w:spacing w:after="0" w:line="285" w:lineRule="atLeast"/>
+        <w:rPr>
+          <w:rFonts w:ascii="Consolas" w:eastAsia="Times New Roman" w:hAnsi="Consolas" w:cs="Times New Roman"/>
+          <w:color w:val="D4D4D4"/>
+          <w:sz w:val="21"/>
+          <w:szCs w:val="21"/>
+        </w:rPr>
+      </w:pPr>
+      <w:r>
+        <w:rPr>
+          <w:rFonts w:ascii="Consolas" w:eastAsia="Times New Roman" w:hAnsi="Consolas" w:cs="Times New Roman"/>
+          <w:color w:val="9CDCFE"/>
+          <w:sz w:val="21"/>
+          <w:szCs w:val="21"/>
+        </w:rPr>
+        <w:t>box-sizing</w:t>
+      </w:r>
+      <w:r>
+        <w:rPr>
+          <w:rFonts w:ascii="Consolas" w:eastAsia="Times New Roman" w:hAnsi="Consolas" w:cs="Times New Roman"/>
+          <w:color w:val="D4D4D4"/>
+          <w:sz w:val="21"/>
+          <w:szCs w:val="21"/>
+        </w:rPr>
+        <w:t xml:space="preserve">: </w:t>
+      </w:r>
+      <w:r>
+        <w:rPr>
+          <w:rFonts w:ascii="Consolas" w:eastAsia="Times New Roman" w:hAnsi="Consolas" w:cs="Times New Roman"/>
+          <w:color w:val="CE9178"/>
+          <w:sz w:val="21"/>
+          <w:szCs w:val="21"/>
+        </w:rPr>
+        <w:t>border-box</w:t>
+      </w:r>
+      <w:r>
+        <w:rPr>
+          <w:rFonts w:ascii="Consolas" w:eastAsia="Times New Roman" w:hAnsi="Consolas" w:cs="Times New Roman"/>
+          <w:color w:val="D4D4D4"/>
+          <w:sz w:val="21"/>
+          <w:szCs w:val="21"/>
+        </w:rPr>
+        <w:t>;</w:t>
+      </w:r>
+    </w:p>
+    <w:p>
+      <w:pPr>
+        <w:pStyle w:val="ListParagraph"/>
+        <w:numPr>
+          <w:ilvl w:val="0"/>
+          <w:numId w:val="2"/>
+        </w:numPr>
+        <w:shd w:val="clear" w:color="auto" w:fill="1E1E1E"/>
+        <w:spacing w:after="0" w:line="285" w:lineRule="atLeast"/>
+        <w:rPr>
+          <w:rFonts w:ascii="Consolas" w:eastAsia="Times New Roman" w:hAnsi="Consolas" w:cs="Times New Roman"/>
+          <w:color w:val="D4D4D4"/>
+          <w:sz w:val="21"/>
+          <w:szCs w:val="21"/>
+        </w:rPr>
+      </w:pPr>
+      <w:r>
+        <w:rPr>
+          <w:rFonts w:ascii="Consolas" w:eastAsia="Times New Roman" w:hAnsi="Consolas" w:cs="Times New Roman"/>
+          <w:color w:val="D4D4D4"/>
+          <w:sz w:val="21"/>
+          <w:szCs w:val="21"/>
+        </w:rPr>
+        <w:t>}</w:t>
+      </w:r>
+    </w:p>
+    <w:p>
+      <w:pPr>
+        <w:pStyle w:val="ListParagraph"/>
+        <w:numPr>
+          <w:ilvl w:val="0"/>
+          <w:numId w:val="2"/>
+        </w:numPr>
+        <w:rPr>
+          <w:rFonts w:cstheme="minorHAnsi"/>
+          <w:sz w:val="24"/>
+          <w:szCs w:val="24"/>
+        </w:rPr>
+      </w:pPr>
+      <w:r>
+        <w:rPr>
+          <w:rFonts w:cstheme="minorHAnsi"/>
+          <w:sz w:val="24"/>
+          <w:szCs w:val="24"/>
+        </w:rPr>
+        <w:t>And after that</w:t>
+      </w:r>
+      <w:r>
+        <w:rPr>
+          <w:rFonts w:cstheme="minorHAnsi"/>
+          <w:sz w:val="24"/>
+          <w:szCs w:val="24"/>
+        </w:rPr>
+        <w:t xml:space="preserve"> below paramenters in CSS</w:t>
+      </w:r>
+    </w:p>
+    <w:p>
+      <w:pPr>
+        <w:pStyle w:val="ListParagraph"/>
+        <w:numPr>
+          <w:ilvl w:val="0"/>
+          <w:numId w:val="2"/>
+        </w:numPr>
+        <w:shd w:val="clear" w:color="auto" w:fill="1E1E1E"/>
+        <w:spacing w:after="0" w:line="285" w:lineRule="atLeast"/>
+        <w:rPr>
+          <w:rFonts w:ascii="Consolas" w:eastAsia="Times New Roman" w:hAnsi="Consolas" w:cs="Times New Roman"/>
+          <w:color w:val="D4D4D4"/>
+          <w:sz w:val="21"/>
+          <w:szCs w:val="21"/>
+        </w:rPr>
+      </w:pPr>
+      <w:r>
+        <w:rPr>
+          <w:rFonts w:ascii="Consolas" w:eastAsia="Times New Roman" w:hAnsi="Consolas" w:cs="Times New Roman"/>
+          <w:color w:val="569CD6"/>
+          <w:sz w:val="21"/>
+          <w:szCs w:val="21"/>
+        </w:rPr>
+        <w:lastRenderedPageBreak/>
+        <w:t>background-color</w:t>
+      </w:r>
+      <w:r>
+        <w:rPr>
+          <w:rFonts w:ascii="Consolas" w:eastAsia="Times New Roman" w:hAnsi="Consolas" w:cs="Times New Roman"/>
+          <w:color w:val="D4D4D4"/>
+          <w:sz w:val="21"/>
+          <w:szCs w:val="21"/>
+        </w:rPr>
+        <w:t xml:space="preserve">: </w:t>
+      </w:r>
+    </w:p>
+    <w:p>
+      <w:pPr>
+        <w:pStyle w:val="ListParagraph"/>
+        <w:numPr>
+          <w:ilvl w:val="0"/>
+          <w:numId w:val="2"/>
+        </w:numPr>
+        <w:shd w:val="clear" w:color="auto" w:fill="1E1E1E"/>
+        <w:spacing w:after="0" w:line="285" w:lineRule="atLeast"/>
+        <w:rPr>
+          <w:rFonts w:ascii="Consolas" w:eastAsia="Times New Roman" w:hAnsi="Consolas" w:cs="Times New Roman"/>
+          <w:color w:val="D4D4D4"/>
+          <w:sz w:val="21"/>
+          <w:szCs w:val="21"/>
+        </w:rPr>
+      </w:pPr>
+      <w:r>
+        <w:rPr>
+          <w:rFonts w:ascii="Consolas" w:eastAsia="Times New Roman" w:hAnsi="Consolas" w:cs="Times New Roman"/>
+          <w:color w:val="D4D4D4"/>
+          <w:sz w:val="21"/>
+          <w:szCs w:val="21"/>
+        </w:rPr>
+        <w:t xml:space="preserve">color: </w:t>
+      </w:r>
+      <w:r>
+        <w:rPr>
+          <w:rFonts w:ascii="Consolas" w:eastAsia="Times New Roman" w:hAnsi="Consolas" w:cs="Times New Roman"/>
+          <w:color w:val="D7BA7D"/>
+          <w:sz w:val="21"/>
+          <w:szCs w:val="21"/>
+        </w:rPr>
+        <w:t>font</w:t>
+      </w:r>
+      <w:r>
+        <w:rPr>
+          <w:rFonts w:ascii="Consolas" w:eastAsia="Times New Roman" w:hAnsi="Consolas" w:cs="Times New Roman"/>
+          <w:color w:val="D4D4D4"/>
+          <w:sz w:val="21"/>
+          <w:szCs w:val="21"/>
+        </w:rPr>
+        <w:t xml:space="preserve"> color;</w:t>
+      </w:r>
+    </w:p>
+    <w:p>
+      <w:pPr>
+        <w:pStyle w:val="ListParagraph"/>
+        <w:numPr>
+          <w:ilvl w:val="0"/>
+          <w:numId w:val="2"/>
+        </w:numPr>
+        <w:shd w:val="clear" w:color="auto" w:fill="1E1E1E"/>
+        <w:spacing w:after="0" w:line="285" w:lineRule="atLeast"/>
+        <w:rPr>
+          <w:rFonts w:ascii="Consolas" w:eastAsia="Times New Roman" w:hAnsi="Consolas" w:cs="Times New Roman"/>
+          <w:color w:val="D4D4D4"/>
+          <w:sz w:val="21"/>
+          <w:szCs w:val="21"/>
+        </w:rPr>
+      </w:pPr>
+      <w:r>
+        <w:rPr>
+          <w:rFonts w:ascii="Consolas" w:eastAsia="Times New Roman" w:hAnsi="Consolas" w:cs="Times New Roman"/>
+          <w:color w:val="569CD6"/>
+          <w:sz w:val="21"/>
+          <w:szCs w:val="21"/>
+        </w:rPr>
+        <w:t>font-family</w:t>
+      </w:r>
+      <w:r>
+        <w:rPr>
+          <w:rFonts w:ascii="Consolas" w:eastAsia="Times New Roman" w:hAnsi="Consolas" w:cs="Times New Roman"/>
+          <w:color w:val="D4D4D4"/>
+          <w:sz w:val="21"/>
+          <w:szCs w:val="21"/>
+        </w:rPr>
+        <w:t xml:space="preserve">: Imported fonts or some standard fonts like </w:t>
+      </w:r>
+      <w:r>
+        <w:rPr>
+          <w:rFonts w:ascii="Consolas" w:eastAsia="Times New Roman" w:hAnsi="Consolas" w:cs="Times New Roman"/>
+          <w:color w:val="569CD6"/>
+          <w:sz w:val="21"/>
+          <w:szCs w:val="21"/>
+        </w:rPr>
+        <w:t>sans-serif</w:t>
+      </w:r>
+      <w:r>
+        <w:rPr>
+          <w:rFonts w:ascii="Consolas" w:eastAsia="Times New Roman" w:hAnsi="Consolas" w:cs="Times New Roman"/>
+          <w:color w:val="D4D4D4"/>
+          <w:sz w:val="21"/>
+          <w:szCs w:val="21"/>
+        </w:rPr>
+        <w:t>;</w:t>
+      </w:r>
+    </w:p>
+    <w:p>
+      <w:pPr>
+        <w:pStyle w:val="ListParagraph"/>
+        <w:numPr>
+          <w:ilvl w:val="0"/>
+          <w:numId w:val="2"/>
+        </w:numPr>
+        <w:shd w:val="clear" w:color="auto" w:fill="1E1E1E"/>
+        <w:spacing w:after="0" w:line="285" w:lineRule="atLeast"/>
+        <w:rPr>
+          <w:rFonts w:ascii="Consolas" w:eastAsia="Times New Roman" w:hAnsi="Consolas" w:cs="Times New Roman"/>
+          <w:color w:val="D4D4D4"/>
+          <w:sz w:val="21"/>
+          <w:szCs w:val="21"/>
+        </w:rPr>
+      </w:pPr>
+      <w:r>
+        <w:rPr>
+          <w:rFonts w:ascii="Consolas" w:eastAsia="Times New Roman" w:hAnsi="Consolas" w:cs="Times New Roman"/>
+          <w:color w:val="569CD6"/>
+          <w:sz w:val="21"/>
+          <w:szCs w:val="21"/>
+        </w:rPr>
+        <w:t>font-size</w:t>
+      </w:r>
+      <w:r>
+        <w:rPr>
+          <w:rFonts w:ascii="Consolas" w:eastAsia="Times New Roman" w:hAnsi="Consolas" w:cs="Times New Roman"/>
+          <w:color w:val="D4D4D4"/>
+          <w:sz w:val="21"/>
+          <w:szCs w:val="21"/>
+        </w:rPr>
+        <w:t>: some ideal size;</w:t>
+      </w:r>
+    </w:p>
+    <w:p>
+      <w:pPr>
+        <w:pStyle w:val="ListParagraph"/>
+        <w:numPr>
+          <w:ilvl w:val="0"/>
+          <w:numId w:val="2"/>
+        </w:numPr>
+        <w:shd w:val="clear" w:color="auto" w:fill="1E1E1E"/>
+        <w:spacing w:after="0" w:line="285" w:lineRule="atLeast"/>
+        <w:rPr>
+          <w:rFonts w:ascii="Consolas" w:eastAsia="Times New Roman" w:hAnsi="Consolas" w:cs="Times New Roman"/>
+          <w:color w:val="D4D4D4"/>
+          <w:sz w:val="21"/>
+          <w:szCs w:val="21"/>
+        </w:rPr>
+      </w:pPr>
+      <w:r>
+        <w:rPr>
+          <w:rFonts w:ascii="Consolas" w:eastAsia="Times New Roman" w:hAnsi="Consolas" w:cs="Times New Roman"/>
+          <w:color w:val="569CD6"/>
+          <w:sz w:val="21"/>
+          <w:szCs w:val="21"/>
+        </w:rPr>
+        <w:t>font-weight</w:t>
+      </w:r>
+      <w:r>
+        <w:rPr>
+          <w:rFonts w:ascii="Consolas" w:eastAsia="Times New Roman" w:hAnsi="Consolas" w:cs="Times New Roman"/>
+          <w:color w:val="D4D4D4"/>
+          <w:sz w:val="21"/>
+          <w:szCs w:val="21"/>
+        </w:rPr>
+        <w:t>: ??? ;</w:t>
+      </w:r>
+    </w:p>
+    <w:p>
+      <w:pPr>
+        <w:pStyle w:val="ListParagraph"/>
+        <w:numPr>
+          <w:ilvl w:val="0"/>
+          <w:numId w:val="2"/>
+        </w:numPr>
+        <w:shd w:val="clear" w:color="auto" w:fill="1E1E1E"/>
+        <w:spacing w:after="0" w:line="285" w:lineRule="atLeast"/>
+        <w:rPr>
+          <w:rFonts w:ascii="Consolas" w:eastAsia="Times New Roman" w:hAnsi="Consolas" w:cs="Times New Roman"/>
+          <w:color w:val="D4D4D4"/>
+          <w:sz w:val="21"/>
+          <w:szCs w:val="21"/>
+        </w:rPr>
+      </w:pPr>
+      <w:r>
+        <w:rPr>
+          <w:rFonts w:ascii="Consolas" w:eastAsia="Times New Roman" w:hAnsi="Consolas" w:cs="Times New Roman"/>
+          <w:color w:val="569CD6"/>
+          <w:sz w:val="21"/>
+          <w:szCs w:val="21"/>
+        </w:rPr>
+        <w:t>text-rendering</w:t>
+      </w:r>
+      <w:r>
+        <w:rPr>
+          <w:rFonts w:ascii="Consolas" w:eastAsia="Times New Roman" w:hAnsi="Consolas" w:cs="Times New Roman"/>
+          <w:color w:val="D4D4D4"/>
+          <w:sz w:val="21"/>
+          <w:szCs w:val="21"/>
+        </w:rPr>
+        <w:t>: optimizeLegibility .</w:t>
+      </w:r>
+      <w:r>
+        <w:rPr>
+          <w:rFonts w:ascii="Consolas" w:eastAsia="Times New Roman" w:hAnsi="Consolas" w:cs="Times New Roman"/>
+          <w:color w:val="F44747"/>
+          <w:sz w:val="21"/>
+          <w:szCs w:val="21"/>
+        </w:rPr>
+        <w:t>.???;</w:t>
+      </w:r>
+    </w:p>
+    <w:p>
+      <w:pPr>
+        <w:pStyle w:val="ListParagraph"/>
+        <w:ind w:left="1080"/>
+        <w:rPr>
+          <w:rFonts w:cstheme="minorHAnsi"/>
+          <w:sz w:val="24"/>
+          <w:szCs w:val="24"/>
+        </w:rPr>
+      </w:pPr>
+    </w:p>
+    <w:p>
+      <w:pPr>
+        <w:pStyle w:val="ListParagraph"/>
+        <w:numPr>
+          <w:ilvl w:val="0"/>
+          <w:numId w:val="1"/>
+        </w:numPr>
+        <w:rPr>
+          <w:rFonts w:cstheme="minorHAnsi"/>
+          <w:sz w:val="24"/>
+          <w:szCs w:val="24"/>
+        </w:rPr>
+      </w:pPr>
+      <w:r>
+        <w:rPr>
+          <w:rFonts w:cstheme="minorHAnsi"/>
+          <w:sz w:val="24"/>
+          <w:szCs w:val="24"/>
+        </w:rPr>
+        <w:t>Responsive web design – respond to browser width.</w:t>
+      </w:r>
+      <w:r>
+        <w:rPr>
+          <w:rFonts w:cstheme="minorHAnsi"/>
+          <w:sz w:val="24"/>
+          <w:szCs w:val="24"/>
+        </w:rPr>
+        <w:br/>
+      </w:r>
+      <w:r>
+        <w:rPr>
+          <w:rFonts w:cstheme="minorHAnsi"/>
+          <w:sz w:val="24"/>
+          <w:szCs w:val="24"/>
+        </w:rPr>
+        <w:t xml:space="preserve">26.1 </w:t>
+      </w:r>
+      <w:r>
+        <w:rPr>
+          <w:rFonts w:cstheme="minorHAnsi"/>
+          <w:b/>
+          <w:sz w:val="24"/>
+          <w:szCs w:val="24"/>
+        </w:rPr>
+        <w:t>Fluid grid</w:t>
+      </w:r>
+      <w:r>
+        <w:rPr>
+          <w:rFonts w:cstheme="minorHAnsi"/>
+          <w:sz w:val="24"/>
+          <w:szCs w:val="24"/>
+        </w:rPr>
+        <w:t xml:space="preserve"> : </w:t>
+      </w:r>
+      <w:r>
+        <w:rPr>
+          <w:rFonts w:cstheme="minorHAnsi"/>
+          <w:sz w:val="24"/>
+          <w:szCs w:val="24"/>
+        </w:rPr>
+        <w:t>All layout eleme</w:t>
+      </w:r>
+      <w:r>
+        <w:rPr>
+          <w:rFonts w:cstheme="minorHAnsi"/>
+          <w:sz w:val="24"/>
+          <w:szCs w:val="24"/>
+        </w:rPr>
+        <w:t xml:space="preserve">nts are sized in relative units- such as </w:t>
+      </w:r>
+      <w:r>
+        <w:rPr>
+          <w:rFonts w:cstheme="minorHAnsi"/>
+          <w:b/>
+          <w:sz w:val="24"/>
+          <w:szCs w:val="24"/>
+        </w:rPr>
+        <w:t>percentages</w:t>
+      </w:r>
+      <w:r>
+        <w:rPr>
+          <w:rFonts w:cstheme="minorHAnsi"/>
+          <w:sz w:val="24"/>
+          <w:szCs w:val="24"/>
+        </w:rPr>
+        <w:t>, instead of absolute units like pixels.</w:t>
+      </w:r>
+    </w:p>
+    <w:p>
+      <w:pPr>
+        <w:pStyle w:val="ListParagraph"/>
+        <w:rPr>
+          <w:rFonts w:cstheme="minorHAnsi"/>
+          <w:sz w:val="24"/>
+          <w:szCs w:val="24"/>
+        </w:rPr>
+      </w:pPr>
+      <w:r>
+        <w:rPr>
+          <w:rFonts w:cstheme="minorHAnsi"/>
+          <w:sz w:val="24"/>
+          <w:szCs w:val="24"/>
+        </w:rPr>
+        <w:t xml:space="preserve">26.2 </w:t>
+      </w:r>
+      <w:r>
+        <w:rPr>
+          <w:rFonts w:cstheme="minorHAnsi"/>
+          <w:b/>
+          <w:sz w:val="24"/>
+          <w:szCs w:val="24"/>
+        </w:rPr>
+        <w:t>Flexible images</w:t>
+      </w:r>
+      <w:r>
+        <w:rPr>
+          <w:rFonts w:cstheme="minorHAnsi"/>
+          <w:sz w:val="24"/>
+          <w:szCs w:val="24"/>
+        </w:rPr>
+        <w:t xml:space="preserve"> : should also be sized in relative units.</w:t>
+      </w:r>
+    </w:p>
+    <w:p>
+      <w:pPr>
+        <w:pStyle w:val="ListParagraph"/>
+        <w:rPr>
+          <w:rFonts w:cstheme="minorHAnsi"/>
+          <w:sz w:val="24"/>
+          <w:szCs w:val="24"/>
+        </w:rPr>
+      </w:pPr>
+      <w:r>
+        <w:rPr>
+          <w:rFonts w:cstheme="minorHAnsi"/>
+          <w:sz w:val="24"/>
+          <w:szCs w:val="24"/>
+        </w:rPr>
+        <w:t xml:space="preserve">26.3 </w:t>
+      </w:r>
+      <w:r>
+        <w:rPr>
+          <w:rFonts w:cstheme="minorHAnsi"/>
+          <w:b/>
+          <w:sz w:val="24"/>
+          <w:szCs w:val="24"/>
+        </w:rPr>
+        <w:t>media queries</w:t>
+      </w:r>
+      <w:r>
+        <w:rPr>
+          <w:rFonts w:cstheme="minorHAnsi"/>
+          <w:sz w:val="24"/>
+          <w:szCs w:val="24"/>
+        </w:rPr>
+        <w:t xml:space="preserve"> : They allow us to specify different css style rules for different browser width.</w:t>
+      </w:r>
+      <w:r>
+        <w:rPr>
+          <w:rFonts w:cstheme="minorHAnsi"/>
+          <w:sz w:val="24"/>
+          <w:szCs w:val="24"/>
+        </w:rPr>
+        <w:t xml:space="preserve"> -  this way we can target different device</w:t>
+      </w:r>
+      <w:r>
+        <w:rPr>
+          <w:rFonts w:cstheme="minorHAnsi"/>
+          <w:sz w:val="24"/>
+          <w:szCs w:val="24"/>
+        </w:rPr>
+        <w:t>s like mobile phone and tablets.</w:t>
+      </w:r>
+    </w:p>
+    <w:p>
+      <w:pPr>
+        <w:pStyle w:val="ListParagraph"/>
+        <w:rPr>
+          <w:rFonts w:cstheme="minorHAnsi"/>
+          <w:sz w:val="24"/>
+          <w:szCs w:val="24"/>
+        </w:rPr>
+      </w:pPr>
+    </w:p>
+    <w:p>
+      <w:pPr>
+        <w:pStyle w:val="ListParagraph"/>
+        <w:numPr>
+          <w:ilvl w:val="0"/>
+          <w:numId w:val="1"/>
+        </w:numPr>
+        <w:rPr>
+          <w:rFonts w:cstheme="minorHAnsi"/>
+          <w:sz w:val="24"/>
+          <w:szCs w:val="24"/>
+        </w:rPr>
+      </w:pPr>
+      <w:r>
+        <w:rPr>
+          <w:rFonts w:cstheme="minorHAnsi"/>
+          <w:sz w:val="24"/>
+          <w:szCs w:val="24"/>
+        </w:rPr>
+        <w:t>&lt;header&gt; :  We tell google or other search engines that this is our header. It is just like any other div. Mainly used for links and Introductory content.</w:t>
+      </w:r>
+    </w:p>
+    <w:p>
+      <w:pPr>
+        <w:pStyle w:val="ListParagraph"/>
+        <w:numPr>
+          <w:ilvl w:val="0"/>
+          <w:numId w:val="1"/>
+        </w:numPr>
+        <w:rPr>
+          <w:rFonts w:cstheme="minorHAnsi"/>
+          <w:sz w:val="24"/>
+          <w:szCs w:val="24"/>
+        </w:rPr>
+      </w:pPr>
+      <w:r>
+        <w:rPr>
+          <w:rFonts w:cstheme="minorHAnsi"/>
+          <w:sz w:val="24"/>
+          <w:szCs w:val="24"/>
+        </w:rPr>
+        <w:t>Related to background-image</w:t>
+      </w:r>
+      <w:r>
+        <w:rPr>
+          <w:rFonts w:cstheme="minorHAnsi"/>
+          <w:sz w:val="24"/>
+          <w:szCs w:val="24"/>
+        </w:rPr>
+        <w:br/>
+      </w:r>
+      <w:r>
+        <w:rPr>
+          <w:rFonts w:cstheme="minorHAnsi"/>
+          <w:sz w:val="24"/>
+          <w:szCs w:val="24"/>
+        </w:rPr>
+        <w:br/>
+      </w:r>
+      <w:r>
+        <w:rPr>
+          <w:rFonts w:cstheme="minorHAnsi"/>
+          <w:sz w:val="24"/>
+          <w:szCs w:val="24"/>
+        </w:rPr>
+        <w:t>background-size: This specifies the size of the background image</w:t>
+      </w:r>
+      <w:r>
+        <w:rPr>
+          <w:rFonts w:cstheme="minorHAnsi"/>
+          <w:sz w:val="24"/>
+          <w:szCs w:val="24"/>
+        </w:rPr>
+        <w:t>s</w:t>
+      </w:r>
+      <w:r>
+        <w:rPr>
+          <w:rFonts w:cstheme="minorHAnsi"/>
+          <w:sz w:val="24"/>
+          <w:szCs w:val="24"/>
+        </w:rPr>
+        <w:t>.</w:t>
+      </w:r>
+      <w:r>
+        <w:rPr>
+          <w:rFonts w:cstheme="minorHAnsi"/>
+          <w:sz w:val="24"/>
+          <w:szCs w:val="24"/>
+        </w:rPr>
+        <w:br/>
+      </w:r>
+      <w:r>
+        <w:rPr>
+          <w:rFonts w:cstheme="minorHAnsi"/>
+          <w:sz w:val="24"/>
+          <w:szCs w:val="24"/>
+        </w:rPr>
+        <w:t xml:space="preserve">       </w:t>
+      </w:r>
+      <w:r>
+        <w:rPr>
+          <w:rFonts w:cstheme="minorHAnsi"/>
+          <w:sz w:val="24"/>
+          <w:szCs w:val="24"/>
+        </w:rPr>
+        <w:t xml:space="preserve">                   </w:t>
+      </w:r>
+      <w:r>
+        <w:rPr>
+          <w:rFonts w:cstheme="minorHAnsi"/>
+          <w:b/>
+          <w:sz w:val="24"/>
+          <w:szCs w:val="24"/>
+        </w:rPr>
+        <w:t>auto</w:t>
+      </w:r>
+      <w:r>
+        <w:rPr>
+          <w:rFonts w:cstheme="minorHAnsi"/>
+          <w:sz w:val="24"/>
+          <w:szCs w:val="24"/>
+        </w:rPr>
+        <w:t xml:space="preserve"> </w:t>
+      </w:r>
+      <w:r>
+        <w:rPr>
+          <w:rFonts w:cstheme="minorHAnsi"/>
+          <w:sz w:val="24"/>
+          <w:szCs w:val="24"/>
+        </w:rPr>
+        <w:t>(</w:t>
+      </w:r>
+      <w:r>
+        <w:rPr>
+          <w:rFonts w:cstheme="minorHAnsi"/>
+          <w:sz w:val="24"/>
+          <w:szCs w:val="24"/>
+        </w:rPr>
+        <w:t>default value</w:t>
+      </w:r>
+      <w:r>
+        <w:rPr>
+          <w:rFonts w:cstheme="minorHAnsi"/>
+          <w:sz w:val="24"/>
+          <w:szCs w:val="24"/>
+        </w:rPr>
+        <w:t>)</w:t>
+      </w:r>
+      <w:r>
+        <w:rPr>
+          <w:rFonts w:cstheme="minorHAnsi"/>
+          <w:sz w:val="24"/>
+          <w:szCs w:val="24"/>
+        </w:rPr>
+        <w:t>: The background image is displayed in its original size</w:t>
+      </w:r>
+    </w:p>
+    <w:p>
+      <w:pPr>
+        <w:pStyle w:val="ListParagraph"/>
+        <w:ind w:left="2160"/>
+        <w:rPr>
+          <w:rFonts w:cstheme="minorHAnsi"/>
+          <w:sz w:val="24"/>
+          <w:szCs w:val="24"/>
+        </w:rPr>
+      </w:pPr>
+      <w:r>
+        <w:rPr>
+          <w:rFonts w:cstheme="minorHAnsi"/>
+          <w:b/>
+          <w:sz w:val="24"/>
+          <w:szCs w:val="24"/>
+        </w:rPr>
+        <w:t>cover</w:t>
+      </w:r>
+      <w:r>
+        <w:rPr>
+          <w:rFonts w:cstheme="minorHAnsi"/>
+          <w:sz w:val="24"/>
+          <w:szCs w:val="24"/>
+        </w:rPr>
+        <w:t xml:space="preserve"> : Resize the background image to cover the entire container</w:t>
+      </w:r>
+    </w:p>
+    <w:p>
+      <w:pPr>
+        <w:pStyle w:val="ListParagraph"/>
+        <w:ind w:left="2160"/>
+        <w:rPr>
+          <w:rFonts w:cstheme="minorHAnsi"/>
+          <w:sz w:val="24"/>
+          <w:szCs w:val="24"/>
+        </w:rPr>
+      </w:pPr>
+      <w:r>
+        <w:rPr>
+          <w:rFonts w:cstheme="minorHAnsi"/>
+          <w:sz w:val="24"/>
+          <w:szCs w:val="24"/>
+        </w:rPr>
+        <w:tab/>
+      </w:r>
+      <w:r>
+        <w:rPr>
+          <w:rFonts w:cstheme="minorHAnsi"/>
+          <w:sz w:val="24"/>
+          <w:szCs w:val="24"/>
+        </w:rPr>
+        <w:t xml:space="preserve">           </w:t>
+      </w:r>
+      <w:r>
+        <w:rPr>
+          <w:rFonts w:cstheme="minorHAnsi"/>
+          <w:sz w:val="24"/>
+          <w:szCs w:val="24"/>
+        </w:rPr>
+        <w:t>[stretch or re-size happens, if necessary]</w:t>
+      </w:r>
+    </w:p>
+    <w:p>
+      <w:pPr>
+        <w:ind w:left="360"/>
+        <w:rPr>
+          <w:rFonts w:cstheme="minorHAnsi"/>
+          <w:sz w:val="24"/>
+          <w:szCs w:val="24"/>
+        </w:rPr>
+      </w:pPr>
+      <w:r>
+        <w:rPr>
+          <w:rFonts w:cstheme="minorHAnsi"/>
+          <w:sz w:val="24"/>
+          <w:szCs w:val="24"/>
+        </w:rPr>
+        <w:t xml:space="preserve">      </w:t>
+      </w:r>
+      <w:r>
+        <w:rPr>
+          <w:rFonts w:cstheme="minorHAnsi"/>
+          <w:sz w:val="24"/>
+          <w:szCs w:val="24"/>
+        </w:rPr>
+        <w:t xml:space="preserve">background-position : </w:t>
+      </w:r>
+      <w:r>
+        <w:rPr>
+          <w:rFonts w:cstheme="minorHAnsi"/>
+          <w:sz w:val="24"/>
+          <w:szCs w:val="24"/>
+        </w:rPr>
+        <w:t>How to position a background image.</w:t>
+      </w:r>
+      <w:r>
+        <w:rPr>
+          <w:rFonts w:cstheme="minorHAnsi"/>
+          <w:sz w:val="24"/>
+          <w:szCs w:val="24"/>
+        </w:rPr>
+        <w:br/>
+        <w:t xml:space="preserve">                           </w:t>
+      </w:r>
+      <w:r>
+        <w:rPr>
+          <w:rFonts w:cstheme="minorHAnsi"/>
+          <w:sz w:val="24"/>
+          <w:szCs w:val="24"/>
+        </w:rPr>
+        <w:t xml:space="preserve">    </w:t>
+      </w:r>
+      <w:r>
+        <w:rPr>
+          <w:rFonts w:cstheme="minorHAnsi"/>
+          <w:b/>
+          <w:sz w:val="24"/>
+          <w:szCs w:val="24"/>
+        </w:rPr>
+        <w:t>centre</w:t>
+      </w:r>
+      <w:r>
+        <w:rPr>
+          <w:rFonts w:cstheme="minorHAnsi"/>
+          <w:sz w:val="24"/>
+          <w:szCs w:val="24"/>
+        </w:rPr>
+        <w:t>: the intersection point of corners of the image lies over the centre</w:t>
+      </w:r>
+      <w:r>
+        <w:rPr>
+          <w:rFonts w:cstheme="minorHAnsi"/>
+          <w:sz w:val="24"/>
+          <w:szCs w:val="24"/>
+        </w:rPr>
+        <w:br/>
+        <w:t xml:space="preserve">                                         of its container.</w:t>
+      </w:r>
+      <w:r>
+        <w:rPr>
+          <w:rFonts w:cstheme="minorHAnsi"/>
+          <w:sz w:val="24"/>
+          <w:szCs w:val="24"/>
+        </w:rPr>
+        <w:br/>
+        <w:t xml:space="preserve">                   </w:t>
+      </w:r>
+      <w:r>
+        <w:rPr>
+          <w:rFonts w:cstheme="minorHAnsi"/>
+          <w:sz w:val="24"/>
+          <w:szCs w:val="24"/>
+        </w:rPr>
+        <w:t xml:space="preserve">          </w:t>
+      </w:r>
+      <w:r>
+        <w:rPr>
+          <w:rFonts w:cstheme="minorHAnsi"/>
+          <w:b/>
+          <w:sz w:val="24"/>
+          <w:szCs w:val="24"/>
+        </w:rPr>
+        <w:t>centre top</w:t>
+      </w:r>
+      <w:r>
+        <w:rPr>
+          <w:rFonts w:cstheme="minorHAnsi"/>
+          <w:sz w:val="24"/>
+          <w:szCs w:val="24"/>
+        </w:rPr>
+        <w:t xml:space="preserve"> :</w:t>
+      </w:r>
+      <w:r>
+        <w:rPr>
+          <w:rFonts w:cstheme="minorHAnsi"/>
+          <w:sz w:val="24"/>
+          <w:szCs w:val="24"/>
+        </w:rPr>
+        <w:t xml:space="preserve"> </w:t>
+      </w:r>
+      <w:r>
+        <w:rPr>
+          <w:rFonts w:cstheme="minorHAnsi"/>
+          <w:sz w:val="24"/>
+          <w:szCs w:val="24"/>
+        </w:rPr>
+        <w:t>sam</w:t>
+      </w:r>
+      <w:r>
+        <w:rPr>
+          <w:rFonts w:cstheme="minorHAnsi"/>
+          <w:sz w:val="24"/>
+          <w:szCs w:val="24"/>
+        </w:rPr>
+        <w:t>e as above but to the top of the</w:t>
+      </w:r>
+      <w:r>
+        <w:rPr>
+          <w:rFonts w:cstheme="minorHAnsi"/>
+          <w:sz w:val="24"/>
+          <w:szCs w:val="24"/>
+        </w:rPr>
+        <w:t xml:space="preserve"> container.</w:t>
+      </w:r>
+    </w:p>
+    <w:p>
+      <w:pPr>
+        <w:ind w:left="360"/>
+        <w:rPr>
+          <w:rFonts w:cstheme="minorHAnsi"/>
+          <w:sz w:val="24"/>
+          <w:szCs w:val="24"/>
+        </w:rPr>
+      </w:pPr>
+    </w:p>
+    <w:p>
+      <w:pPr>
+        <w:pStyle w:val="ListParagraph"/>
+        <w:numPr>
+          <w:ilvl w:val="0"/>
+          <w:numId w:val="1"/>
+        </w:numPr>
+        <w:rPr>
+          <w:rFonts w:cstheme="minorHAnsi"/>
+          <w:sz w:val="24"/>
+          <w:szCs w:val="24"/>
+        </w:rPr>
+      </w:pPr>
+      <w:r>
+        <w:rPr>
+          <w:rFonts w:cstheme="minorHAnsi"/>
+          <w:sz w:val="24"/>
+          <w:szCs w:val="24"/>
+        </w:rPr>
+        <w:t xml:space="preserve">Transform </w:t>
+      </w:r>
+    </w:p>
+    <w:p>
+      <w:pPr>
+        <w:pStyle w:val="ListParagraph"/>
+        <w:rPr>
+          <w:rFonts w:cstheme="minorHAnsi"/>
+          <w:sz w:val="24"/>
+          <w:szCs w:val="24"/>
+        </w:rPr>
+      </w:pPr>
+      <w:r>
+        <w:rPr>
+          <w:rFonts w:cstheme="minorHAnsi"/>
+          <w:sz w:val="24"/>
+          <w:szCs w:val="24"/>
+        </w:rPr>
+        <w:t>Rotate-skewY-</w:t>
+      </w:r>
+      <w:r>
+        <w:rPr>
+          <w:rFonts w:cstheme="minorHAnsi"/>
+          <w:sz w:val="24"/>
+          <w:szCs w:val="24"/>
+        </w:rPr>
+        <w:t xml:space="preserve">scaleY-translate - </w:t>
+      </w:r>
+      <w:r>
+        <w:rPr>
+          <w:rFonts w:cstheme="minorHAnsi"/>
+          <w:sz w:val="24"/>
+          <w:szCs w:val="24"/>
+        </w:rPr>
+        <w:t>a html element.</w:t>
+      </w:r>
+      <w:r>
+        <w:rPr>
+          <w:rFonts w:cstheme="minorHAnsi"/>
+          <w:sz w:val="24"/>
+          <w:szCs w:val="24"/>
+        </w:rPr>
+        <w:br/>
+      </w:r>
+      <w:r>
+        <w:rPr>
+          <w:rFonts w:cstheme="minorHAnsi"/>
+          <w:sz w:val="24"/>
+          <w:szCs w:val="24"/>
+        </w:rPr>
+        <w:t>translate(</w:t>
+      </w:r>
+      <w:r>
+        <w:rPr>
+          <w:rFonts w:cstheme="minorHAnsi"/>
+          <w:sz w:val="24"/>
+          <w:szCs w:val="24"/>
+        </w:rPr>
+        <w:t>-50%,-50%</w:t>
+      </w:r>
+      <w:r>
+        <w:rPr>
+          <w:rFonts w:cstheme="minorHAnsi"/>
+          <w:sz w:val="24"/>
+          <w:szCs w:val="24"/>
+        </w:rPr>
+        <w:t>) : this function re-positions an element in the horizontal or vertical directions.</w:t>
+      </w:r>
+    </w:p>
+    <w:p>
+      <w:pPr>
+        <w:pStyle w:val="ListParagraph"/>
+        <w:numPr>
+          <w:ilvl w:val="0"/>
+          <w:numId w:val="1"/>
+        </w:numPr>
+        <w:rPr>
+          <w:rFonts w:cstheme="minorHAnsi"/>
+          <w:sz w:val="24"/>
+          <w:szCs w:val="24"/>
+        </w:rPr>
+      </w:pPr>
+      <w:r>
+        <w:rPr>
+          <w:rFonts w:cstheme="minorHAnsi"/>
+          <w:sz w:val="24"/>
+          <w:szCs w:val="24"/>
+        </w:rPr>
+        <w:t>Gradient : to display smooth transition between two or more colors.</w:t>
+      </w:r>
+      <w:r>
+        <w:rPr>
+          <w:rFonts w:cstheme="minorHAnsi"/>
+          <w:sz w:val="24"/>
+          <w:szCs w:val="24"/>
+        </w:rPr>
+        <w:t xml:space="preserve"> </w:t>
+      </w:r>
+      <w:r>
+        <w:rPr>
+          <w:rFonts w:cstheme="minorHAnsi"/>
+          <w:sz w:val="24"/>
+          <w:szCs w:val="24"/>
+        </w:rPr>
+        <w:br/>
+        <w:t xml:space="preserve">                   used to darken a background image</w:t>
+      </w:r>
+      <w:r>
+        <w:rPr>
+          <w:rFonts w:cstheme="minorHAnsi"/>
+          <w:sz w:val="24"/>
+          <w:szCs w:val="24"/>
+        </w:rPr>
+        <w:t xml:space="preserve"> – transparency can be added.</w:t>
+      </w:r>
+    </w:p>
+    <w:p>
+      <w:pPr>
+        <w:pStyle w:val="ListParagraph"/>
+        <w:numPr>
+          <w:ilvl w:val="0"/>
+          <w:numId w:val="1"/>
+        </w:numPr>
+        <w:rPr>
+          <w:rFonts w:cstheme="minorHAnsi"/>
+          <w:sz w:val="24"/>
+          <w:szCs w:val="24"/>
+        </w:rPr>
+      </w:pPr>
+      <w:r>
+        <w:rPr>
+          <w:rFonts w:cstheme="minorHAnsi"/>
+          <w:sz w:val="24"/>
+          <w:szCs w:val="24"/>
+        </w:rPr>
+        <w:t>Inline-block</w:t>
+      </w:r>
+    </w:p>
+    <w:p>
+      <w:pPr>
+        <w:pStyle w:val="ListParagraph"/>
+        <w:numPr>
+          <w:ilvl w:val="0"/>
+          <w:numId w:val="1"/>
+        </w:numPr>
+        <w:rPr>
+          <w:rFonts w:cstheme="minorHAnsi"/>
+          <w:sz w:val="24"/>
+          <w:szCs w:val="24"/>
+        </w:rPr>
+      </w:pPr>
+      <w:r>
+        <w:rPr>
+          <w:rFonts w:cstheme="minorHAnsi"/>
+          <w:sz w:val="24"/>
+          <w:szCs w:val="24"/>
+        </w:rPr>
+        <w:t>Apply the background color with a small delay/animation effect.</w:t>
+      </w:r>
+      <w:r>
+        <w:rPr>
+          <w:rFonts w:cstheme="minorHAnsi"/>
+          <w:sz w:val="24"/>
+          <w:szCs w:val="24"/>
+        </w:rPr>
+        <w:br/>
+      </w:r>
+      <w:r>
+        <w:rPr>
+          <w:rFonts w:cstheme="minorHAnsi"/>
+          <w:sz w:val="24"/>
+          <w:szCs w:val="24"/>
+        </w:rPr>
+        <w:t>transition: background-color 0.2s, border 0.2s, color 0.2s;</w:t>
+      </w:r>
+    </w:p>
+    <w:p>
+      <w:pPr>
+        <w:pStyle w:val="ListParagraph"/>
+        <w:numPr>
+          <w:ilvl w:val="0"/>
+          <w:numId w:val="1"/>
+        </w:numPr>
+        <w:rPr>
+          <w:rFonts w:cstheme="minorHAnsi"/>
+          <w:sz w:val="24"/>
+          <w:szCs w:val="24"/>
+        </w:rPr>
+      </w:pPr>
+      <w:r>
+        <w:rPr>
+          <w:rFonts w:cstheme="minorHAnsi"/>
+          <w:sz w:val="24"/>
+          <w:szCs w:val="24"/>
+        </w:rPr>
+        <w:br/>
+      </w:r>
+      <w:r>
+        <w:rPr>
+          <w:rFonts w:cstheme="minorHAnsi"/>
+          <w:sz w:val="24"/>
+          <w:szCs w:val="24"/>
+        </w:rPr>
+        <w:t>nav : defines a set of navigation links.</w:t>
+      </w:r>
+      <w:r>
+        <w:rPr>
+          <w:rFonts w:cstheme="minorHAnsi"/>
+          <w:sz w:val="24"/>
+          <w:szCs w:val="24"/>
+        </w:rPr>
+        <w:t xml:space="preserve"> i.e a set of anchor tags.</w:t>
+      </w:r>
+      <w:r>
+        <w:rPr>
+          <w:rFonts w:cstheme="minorHAnsi"/>
+          <w:sz w:val="24"/>
+          <w:szCs w:val="24"/>
+        </w:rPr>
+        <w:br/>
+      </w:r>
+    </w:p>
+    <w:p>
+      <w:pPr>
+        <w:pStyle w:val="ListParagraph"/>
+        <w:numPr>
+          <w:ilvl w:val="0"/>
+          <w:numId w:val="1"/>
+        </w:numPr>
+        <w:rPr>
+          <w:rFonts w:cstheme="minorHAnsi"/>
+          <w:sz w:val="24"/>
+          <w:szCs w:val="24"/>
+        </w:rPr>
+      </w:pPr>
+    </w:p>
+    <w:p>
+      <w:pPr>
+        <w:pStyle w:val="ListParagraph"/>
+        <w:ind w:left="1080"/>
+        <w:rPr>
+          <w:rFonts w:cstheme="minorHAnsi"/>
+          <w:sz w:val="24"/>
+          <w:szCs w:val="24"/>
+        </w:rPr>
+      </w:pPr>
+      <w:r>
+        <w:rPr>
+          <w:rFonts w:cstheme="minorHAnsi"/>
+          <w:sz w:val="24"/>
+          <w:szCs w:val="24"/>
+        </w:rPr>
+        <w:lastRenderedPageBreak/>
+        <w:t>.main-nav li a:link,</w:t>
+      </w:r>
+    </w:p>
+    <w:p>
+      <w:pPr>
+        <w:pStyle w:val="ListParagraph"/>
+        <w:ind w:left="1080"/>
+        <w:rPr>
+          <w:rFonts w:cstheme="minorHAnsi"/>
+          <w:sz w:val="24"/>
+          <w:szCs w:val="24"/>
+        </w:rPr>
+      </w:pPr>
+      <w:r>
+        <w:rPr>
+          <w:rFonts w:cstheme="minorHAnsi"/>
+          <w:sz w:val="24"/>
+          <w:szCs w:val="24"/>
+        </w:rPr>
+        <w:t>.main-nav li a:visited</w:t>
+      </w:r>
+    </w:p>
+    <w:p>
+      <w:pPr>
+        <w:pStyle w:val="ListParagraph"/>
+        <w:ind w:left="1080"/>
+        <w:rPr>
+          <w:rFonts w:cstheme="minorHAnsi"/>
+          <w:sz w:val="24"/>
+          <w:szCs w:val="24"/>
+        </w:rPr>
+      </w:pPr>
+      <w:r>
+        <w:rPr>
+          <w:rFonts w:cstheme="minorHAnsi"/>
+          <w:sz w:val="24"/>
+          <w:szCs w:val="24"/>
+        </w:rPr>
+        <w:t>{</w:t>
+      </w:r>
+    </w:p>
+    <w:p>
+      <w:pPr>
+        <w:pStyle w:val="ListParagraph"/>
+        <w:ind w:left="1440"/>
+        <w:rPr>
+          <w:rFonts w:cstheme="minorHAnsi"/>
+          <w:sz w:val="24"/>
+          <w:szCs w:val="24"/>
+        </w:rPr>
+      </w:pPr>
+      <w:r>
+        <w:rPr>
+          <w:rFonts w:cstheme="minorHAnsi"/>
+          <w:sz w:val="24"/>
+          <w:szCs w:val="24"/>
+        </w:rPr>
+        <w:t xml:space="preserve"> </w:t>
+      </w:r>
+      <w:r>
+        <w:rPr>
+          <w:rFonts w:cstheme="minorHAnsi"/>
+          <w:sz w:val="24"/>
+          <w:szCs w:val="24"/>
+        </w:rPr>
+        <w:t xml:space="preserve">  padding: 8px 0;</w:t>
+      </w:r>
+    </w:p>
+    <w:p>
+      <w:pPr>
+        <w:pStyle w:val="ListParagraph"/>
+        <w:ind w:left="1440"/>
+        <w:rPr>
+          <w:rFonts w:cstheme="minorHAnsi"/>
+          <w:sz w:val="24"/>
+          <w:szCs w:val="24"/>
+        </w:rPr>
+      </w:pPr>
+      <w:r>
+        <w:rPr>
+          <w:rFonts w:cstheme="minorHAnsi"/>
+          <w:sz w:val="24"/>
+          <w:szCs w:val="24"/>
+        </w:rPr>
+        <w:t xml:space="preserve">    color : #fff;</w:t>
+      </w:r>
+    </w:p>
+    <w:p>
+      <w:pPr>
+        <w:pStyle w:val="ListParagraph"/>
+        <w:ind w:left="1440"/>
+        <w:rPr>
+          <w:rFonts w:cstheme="minorHAnsi"/>
+          <w:sz w:val="24"/>
+          <w:szCs w:val="24"/>
+        </w:rPr>
+      </w:pPr>
+      <w:r>
+        <w:rPr>
+          <w:rFonts w:cstheme="minorHAnsi"/>
+          <w:sz w:val="24"/>
+          <w:szCs w:val="24"/>
+        </w:rPr>
+        <w:t xml:space="preserve">    text-decoration: none;</w:t>
+      </w:r>
+    </w:p>
+    <w:p>
+      <w:pPr>
+        <w:pStyle w:val="ListParagraph"/>
+        <w:ind w:left="1440"/>
+        <w:rPr>
+          <w:rFonts w:cstheme="minorHAnsi"/>
+          <w:sz w:val="24"/>
+          <w:szCs w:val="24"/>
+        </w:rPr>
+      </w:pPr>
+      <w:r>
+        <w:rPr>
+          <w:rFonts w:cstheme="minorHAnsi"/>
+          <w:sz w:val="24"/>
+          <w:szCs w:val="24"/>
+        </w:rPr>
+        <w:t xml:space="preserve">    text-transform: uppercase;</w:t>
+      </w:r>
+    </w:p>
+    <w:p>
+      <w:pPr>
+        <w:pStyle w:val="ListParagraph"/>
+        <w:ind w:left="1440"/>
+        <w:rPr>
+          <w:rFonts w:cstheme="minorHAnsi"/>
+          <w:sz w:val="24"/>
+          <w:szCs w:val="24"/>
+        </w:rPr>
+      </w:pPr>
+      <w:r>
+        <w:rPr>
+          <w:rFonts w:cstheme="minorHAnsi"/>
+          <w:sz w:val="24"/>
+          <w:szCs w:val="24"/>
+        </w:rPr>
+        <w:t xml:space="preserve">    font-size: 95%;</w:t>
+      </w:r>
+    </w:p>
+    <w:p>
+      <w:pPr>
+        <w:pStyle w:val="ListParagraph"/>
+        <w:ind w:left="1440"/>
+        <w:rPr>
+          <w:rFonts w:cstheme="minorHAnsi"/>
+          <w:sz w:val="24"/>
+          <w:szCs w:val="24"/>
+        </w:rPr>
+      </w:pPr>
+      <w:r>
+        <w:rPr>
+          <w:rFonts w:cstheme="minorHAnsi"/>
+          <w:sz w:val="24"/>
+          <w:szCs w:val="24"/>
+        </w:rPr>
+        <w:t xml:space="preserve">    font-weight: 200%;</w:t>
+      </w:r>
+    </w:p>
+    <w:p>
+      <w:pPr>
+        <w:pStyle w:val="ListParagraph"/>
+        <w:ind w:left="1440"/>
+        <w:rPr>
+          <w:rFonts w:cstheme="minorHAnsi"/>
+          <w:b/>
+          <w:sz w:val="24"/>
+          <w:szCs w:val="24"/>
+        </w:rPr>
+      </w:pPr>
+      <w:r>
+        <w:rPr>
+          <w:rFonts w:cstheme="minorHAnsi"/>
+          <w:b/>
+          <w:sz w:val="24"/>
+          <w:szCs w:val="24"/>
+        </w:rPr>
+        <w:t xml:space="preserve">    border-bottom: 2px solid transparent;</w:t>
+      </w:r>
+    </w:p>
+    <w:p>
+      <w:pPr>
+        <w:pStyle w:val="ListParagraph"/>
+        <w:ind w:left="1440"/>
+        <w:rPr>
+          <w:rFonts w:cstheme="minorHAnsi"/>
+          <w:b/>
+          <w:sz w:val="24"/>
+          <w:szCs w:val="24"/>
+        </w:rPr>
+      </w:pPr>
+      <w:r>
+        <w:rPr>
+          <w:rFonts w:cstheme="minorHAnsi"/>
+          <w:b/>
+          <w:sz w:val="24"/>
+          <w:szCs w:val="24"/>
+        </w:rPr>
+        <w:t xml:space="preserve">    transition: border-bottom 0.2s;</w:t>
+      </w:r>
+    </w:p>
+    <w:p>
+      <w:pPr>
+        <w:pStyle w:val="ListParagraph"/>
+        <w:ind w:left="1080"/>
+        <w:rPr>
+          <w:rFonts w:cstheme="minorHAnsi"/>
+          <w:sz w:val="24"/>
+          <w:szCs w:val="24"/>
+        </w:rPr>
+      </w:pPr>
+      <w:r>
+        <w:rPr>
+          <w:rFonts w:cstheme="minorHAnsi"/>
+          <w:sz w:val="24"/>
+          <w:szCs w:val="24"/>
+        </w:rPr>
+        <w:t>}</w:t>
+      </w:r>
+      <w:r>
+        <w:rPr>
+          <w:rFonts w:cstheme="minorHAnsi"/>
+          <w:sz w:val="24"/>
+          <w:szCs w:val="24"/>
+        </w:rPr>
+        <w:br/>
+      </w:r>
+      <w:r>
+        <w:rPr>
+          <w:rFonts w:cstheme="minorHAnsi"/>
+          <w:sz w:val="24"/>
+          <w:szCs w:val="24"/>
+        </w:rPr>
+        <w:br/>
+        <w:t>the above CSS applies to an anchor tag which is inside a</w:t>
+      </w:r>
+      <w:r>
+        <w:rPr>
+          <w:rFonts w:cstheme="minorHAnsi"/>
+          <w:sz w:val="24"/>
+          <w:szCs w:val="24"/>
+        </w:rPr>
+        <w:t xml:space="preserve">n li , which is again inside a </w:t>
+      </w:r>
+      <w:r>
+        <w:rPr>
+          <w:rFonts w:cstheme="minorHAnsi"/>
+          <w:sz w:val="24"/>
+          <w:szCs w:val="24"/>
+        </w:rPr>
+        <w:t>class with name ‘main-nav’</w:t>
+      </w:r>
+      <w:r>
+        <w:rPr>
+          <w:rFonts w:cstheme="minorHAnsi"/>
+          <w:sz w:val="24"/>
+          <w:szCs w:val="24"/>
+        </w:rPr>
+        <w:t>.</w:t>
+      </w:r>
+    </w:p>
+    <w:p>
+      <w:pPr>
+        <w:pStyle w:val="ListParagraph"/>
+        <w:ind w:left="1080"/>
+        <w:rPr>
+          <w:rFonts w:cstheme="minorHAnsi"/>
+          <w:sz w:val="24"/>
+          <w:szCs w:val="24"/>
+        </w:rPr>
+      </w:pPr>
+    </w:p>
+    <w:p>
+      <w:pPr>
+        <w:pStyle w:val="ListParagraph"/>
+        <w:ind w:left="1080"/>
+        <w:rPr>
+          <w:rFonts w:cstheme="minorHAnsi"/>
+          <w:sz w:val="24"/>
+          <w:szCs w:val="24"/>
+        </w:rPr>
+      </w:pPr>
+      <w:r>
+        <w:rPr>
+          <w:rFonts w:cstheme="minorHAnsi"/>
+          <w:sz w:val="24"/>
+          <w:szCs w:val="24"/>
+        </w:rPr>
+        <w:t>T</w:t>
+      </w:r>
+      <w:r>
+        <w:rPr>
+          <w:rFonts w:cstheme="minorHAnsi"/>
+          <w:sz w:val="24"/>
+          <w:szCs w:val="24"/>
+        </w:rPr>
+        <w:t>ransition</w:t>
+      </w:r>
+      <w:r>
+        <w:rPr>
+          <w:rFonts w:cstheme="minorHAnsi"/>
+          <w:sz w:val="24"/>
+          <w:szCs w:val="24"/>
+        </w:rPr>
+        <w:t xml:space="preserve"> : This is used over an effect. The effect will be applied after a certain period of time to create a smooth transition to the state. </w:t>
+      </w:r>
+    </w:p>
+    <w:p>
+      <w:pPr>
+        <w:pStyle w:val="ListParagraph"/>
+        <w:ind w:left="1080"/>
+        <w:rPr>
+          <w:rFonts w:cstheme="minorHAnsi"/>
+          <w:sz w:val="24"/>
+          <w:szCs w:val="24"/>
+        </w:rPr>
+      </w:pPr>
+    </w:p>
+    <w:p>
+      <w:pPr>
+        <w:pStyle w:val="ListParagraph"/>
+        <w:numPr>
+          <w:ilvl w:val="0"/>
+          <w:numId w:val="1"/>
+        </w:numPr>
+        <w:rPr>
+          <w:rFonts w:cstheme="minorHAnsi"/>
+          <w:sz w:val="24"/>
+          <w:szCs w:val="24"/>
+        </w:rPr>
+      </w:pPr>
+      <w:r>
+        <w:rPr>
+          <w:rFonts w:cstheme="minorHAnsi"/>
+          <w:sz w:val="24"/>
+          <w:szCs w:val="24"/>
+        </w:rPr>
+        <w:t>Link Effects;</w:t>
+      </w:r>
+    </w:p>
+    <w:p>
+      <w:pPr>
+        <w:pStyle w:val="ListParagraph"/>
+        <w:numPr>
+          <w:ilvl w:val="0"/>
+          <w:numId w:val="2"/>
+        </w:numPr>
+        <w:shd w:val="clear" w:color="auto" w:fill="1E1E1E"/>
+        <w:spacing w:after="0" w:line="360" w:lineRule="atLeast"/>
+        <w:rPr>
+          <w:rFonts w:ascii="Consolas" w:eastAsia="Times New Roman" w:hAnsi="Consolas" w:cs="Times New Roman"/>
+          <w:color w:val="D4D4D4"/>
+          <w:sz w:val="27"/>
+          <w:szCs w:val="27"/>
+        </w:rPr>
+      </w:pPr>
+      <w:r>
+        <w:rPr>
+          <w:rFonts w:ascii="Consolas" w:eastAsia="Times New Roman" w:hAnsi="Consolas" w:cs="Times New Roman"/>
+          <w:color w:val="D7BA7D"/>
+          <w:sz w:val="27"/>
+          <w:szCs w:val="27"/>
+        </w:rPr>
+        <w:t>.btn-full:hover</w:t>
+      </w:r>
+      <w:r>
+        <w:rPr>
+          <w:rFonts w:ascii="Consolas" w:eastAsia="Times New Roman" w:hAnsi="Consolas" w:cs="Times New Roman"/>
+          <w:color w:val="D4D4D4"/>
+          <w:sz w:val="27"/>
+          <w:szCs w:val="27"/>
+        </w:rPr>
+        <w:t>,</w:t>
+      </w:r>
+    </w:p>
+    <w:p>
+      <w:pPr>
+        <w:pStyle w:val="ListParagraph"/>
+        <w:numPr>
+          <w:ilvl w:val="0"/>
+          <w:numId w:val="2"/>
+        </w:numPr>
+        <w:shd w:val="clear" w:color="auto" w:fill="1E1E1E"/>
+        <w:spacing w:after="0" w:line="360" w:lineRule="atLeast"/>
+        <w:rPr>
+          <w:rFonts w:ascii="Consolas" w:eastAsia="Times New Roman" w:hAnsi="Consolas" w:cs="Times New Roman"/>
+          <w:color w:val="D4D4D4"/>
+          <w:sz w:val="27"/>
+          <w:szCs w:val="27"/>
+        </w:rPr>
+      </w:pPr>
+      <w:r>
+        <w:rPr>
+          <w:rFonts w:ascii="Consolas" w:eastAsia="Times New Roman" w:hAnsi="Consolas" w:cs="Times New Roman"/>
+          <w:color w:val="D7BA7D"/>
+          <w:sz w:val="27"/>
+          <w:szCs w:val="27"/>
+        </w:rPr>
+        <w:t>.btn-full:active</w:t>
+      </w:r>
+      <w:r>
+        <w:rPr>
+          <w:rFonts w:ascii="Consolas" w:eastAsia="Times New Roman" w:hAnsi="Consolas" w:cs="Times New Roman"/>
+          <w:color w:val="D4D4D4"/>
+          <w:sz w:val="27"/>
+          <w:szCs w:val="27"/>
+        </w:rPr>
+        <w:t>{</w:t>
+      </w:r>
+    </w:p>
+    <w:p>
+      <w:pPr>
+        <w:pStyle w:val="ListParagraph"/>
+        <w:numPr>
+          <w:ilvl w:val="0"/>
+          <w:numId w:val="2"/>
+        </w:numPr>
+        <w:shd w:val="clear" w:color="auto" w:fill="1E1E1E"/>
+        <w:spacing w:after="0" w:line="360" w:lineRule="atLeast"/>
+        <w:rPr>
+          <w:rFonts w:ascii="Consolas" w:eastAsia="Times New Roman" w:hAnsi="Consolas" w:cs="Times New Roman"/>
+          <w:color w:val="D4D4D4"/>
+          <w:sz w:val="27"/>
+          <w:szCs w:val="27"/>
+        </w:rPr>
+      </w:pPr>
+      <w:r>
+        <w:rPr>
+          <w:rFonts w:ascii="Consolas" w:eastAsia="Times New Roman" w:hAnsi="Consolas" w:cs="Times New Roman"/>
+          <w:color w:val="9CDCFE"/>
+          <w:sz w:val="27"/>
+          <w:szCs w:val="27"/>
+        </w:rPr>
+        <w:t>border</w:t>
+      </w:r>
+      <w:r>
+        <w:rPr>
+          <w:rFonts w:ascii="Consolas" w:eastAsia="Times New Roman" w:hAnsi="Consolas" w:cs="Times New Roman"/>
+          <w:color w:val="D4D4D4"/>
+          <w:sz w:val="27"/>
+          <w:szCs w:val="27"/>
+        </w:rPr>
+        <w:t>:</w:t>
+      </w:r>
+      <w:r>
+        <w:rPr>
+          <w:rFonts w:ascii="Consolas" w:eastAsia="Times New Roman" w:hAnsi="Consolas" w:cs="Times New Roman"/>
+          <w:color w:val="B5CEA8"/>
+          <w:sz w:val="27"/>
+          <w:szCs w:val="27"/>
+        </w:rPr>
+        <w:t>1px</w:t>
+      </w:r>
+      <w:r>
+        <w:rPr>
+          <w:rFonts w:ascii="Consolas" w:eastAsia="Times New Roman" w:hAnsi="Consolas" w:cs="Times New Roman"/>
+          <w:color w:val="D4D4D4"/>
+          <w:sz w:val="27"/>
+          <w:szCs w:val="27"/>
+        </w:rPr>
+        <w:t xml:space="preserve"> </w:t>
+      </w:r>
+      <w:r>
+        <w:rPr>
+          <w:rFonts w:ascii="Consolas" w:eastAsia="Times New Roman" w:hAnsi="Consolas" w:cs="Times New Roman"/>
+          <w:color w:val="CE9178"/>
+          <w:sz w:val="27"/>
+          <w:szCs w:val="27"/>
+        </w:rPr>
+        <w:t>solid</w:t>
+      </w:r>
+      <w:r>
+        <w:rPr>
+          <w:rFonts w:ascii="Consolas" w:eastAsia="Times New Roman" w:hAnsi="Consolas" w:cs="Times New Roman"/>
+          <w:color w:val="D4D4D4"/>
+          <w:sz w:val="27"/>
+          <w:szCs w:val="27"/>
+        </w:rPr>
+        <w:t xml:space="preserve"> </w:t>
+      </w:r>
+      <w:r>
+        <w:rPr>
+          <w:rFonts w:ascii="Consolas" w:eastAsia="Times New Roman" w:hAnsi="Consolas" w:cs="Times New Roman"/>
+          <w:color w:val="CE9178"/>
+          <w:sz w:val="27"/>
+          <w:szCs w:val="27"/>
+        </w:rPr>
+        <w:t>#cf6d17</w:t>
+      </w:r>
+      <w:r>
+        <w:rPr>
+          <w:rFonts w:ascii="Consolas" w:eastAsia="Times New Roman" w:hAnsi="Consolas" w:cs="Times New Roman"/>
+          <w:color w:val="D4D4D4"/>
+          <w:sz w:val="27"/>
+          <w:szCs w:val="27"/>
+        </w:rPr>
+        <w:t xml:space="preserve">;    </w:t>
+      </w:r>
+    </w:p>
+    <w:p>
+      <w:pPr>
+        <w:pStyle w:val="ListParagraph"/>
+        <w:numPr>
+          <w:ilvl w:val="0"/>
+          <w:numId w:val="2"/>
+        </w:numPr>
+        <w:shd w:val="clear" w:color="auto" w:fill="1E1E1E"/>
+        <w:spacing w:after="0" w:line="360" w:lineRule="atLeast"/>
+        <w:rPr>
+          <w:rFonts w:ascii="Consolas" w:eastAsia="Times New Roman" w:hAnsi="Consolas" w:cs="Times New Roman"/>
+          <w:color w:val="D4D4D4"/>
+          <w:sz w:val="27"/>
+          <w:szCs w:val="27"/>
+        </w:rPr>
+      </w:pPr>
+      <w:r>
+        <w:rPr>
+          <w:rFonts w:ascii="Consolas" w:eastAsia="Times New Roman" w:hAnsi="Consolas" w:cs="Times New Roman"/>
+          <w:color w:val="D4D4D4"/>
+          <w:sz w:val="27"/>
+          <w:szCs w:val="27"/>
+        </w:rPr>
+        <w:t>}</w:t>
+      </w:r>
+    </w:p>
+    <w:p>
+      <w:pPr>
+        <w:pStyle w:val="ListParagraph"/>
+        <w:numPr>
+          <w:ilvl w:val="0"/>
+          <w:numId w:val="2"/>
+        </w:numPr>
+        <w:shd w:val="clear" w:color="auto" w:fill="1E1E1E"/>
+        <w:spacing w:after="0" w:line="360" w:lineRule="atLeast"/>
+        <w:rPr>
+          <w:rFonts w:ascii="Consolas" w:eastAsia="Times New Roman" w:hAnsi="Consolas" w:cs="Times New Roman"/>
+          <w:color w:val="D4D4D4"/>
+          <w:sz w:val="27"/>
+          <w:szCs w:val="27"/>
+        </w:rPr>
+      </w:pPr>
+    </w:p>
+    <w:p>
+      <w:pPr>
+        <w:pStyle w:val="ListParagraph"/>
+        <w:numPr>
+          <w:ilvl w:val="0"/>
+          <w:numId w:val="2"/>
+        </w:numPr>
+        <w:shd w:val="clear" w:color="auto" w:fill="1E1E1E"/>
+        <w:spacing w:after="0" w:line="360" w:lineRule="atLeast"/>
+        <w:rPr>
+          <w:rFonts w:ascii="Consolas" w:eastAsia="Times New Roman" w:hAnsi="Consolas" w:cs="Times New Roman"/>
+          <w:color w:val="D4D4D4"/>
+          <w:sz w:val="27"/>
+          <w:szCs w:val="27"/>
+        </w:rPr>
+      </w:pPr>
+      <w:r>
+        <w:rPr>
+          <w:rFonts w:ascii="Consolas" w:eastAsia="Times New Roman" w:hAnsi="Consolas" w:cs="Times New Roman"/>
+          <w:color w:val="D7BA7D"/>
+          <w:sz w:val="27"/>
+          <w:szCs w:val="27"/>
+        </w:rPr>
+        <w:t>.btn-ghost:link</w:t>
+      </w:r>
+      <w:r>
+        <w:rPr>
+          <w:rFonts w:ascii="Consolas" w:eastAsia="Times New Roman" w:hAnsi="Consolas" w:cs="Times New Roman"/>
+          <w:color w:val="D4D4D4"/>
+          <w:sz w:val="27"/>
+          <w:szCs w:val="27"/>
+        </w:rPr>
+        <w:t>,</w:t>
+      </w:r>
+    </w:p>
+    <w:p>
+      <w:pPr>
+        <w:pStyle w:val="ListParagraph"/>
+        <w:numPr>
+          <w:ilvl w:val="0"/>
+          <w:numId w:val="2"/>
+        </w:numPr>
+        <w:shd w:val="clear" w:color="auto" w:fill="1E1E1E"/>
+        <w:spacing w:after="0" w:line="360" w:lineRule="atLeast"/>
+        <w:rPr>
+          <w:rFonts w:ascii="Consolas" w:eastAsia="Times New Roman" w:hAnsi="Consolas" w:cs="Times New Roman"/>
+          <w:color w:val="D4D4D4"/>
+          <w:sz w:val="27"/>
+          <w:szCs w:val="27"/>
+        </w:rPr>
+      </w:pPr>
+      <w:r>
+        <w:rPr>
+          <w:rFonts w:ascii="Consolas" w:eastAsia="Times New Roman" w:hAnsi="Consolas" w:cs="Times New Roman"/>
+          <w:color w:val="D7BA7D"/>
+          <w:sz w:val="27"/>
+          <w:szCs w:val="27"/>
+        </w:rPr>
+        <w:t>.btn-ghost:visited</w:t>
+      </w:r>
+      <w:r>
+        <w:rPr>
+          <w:rFonts w:ascii="Consolas" w:eastAsia="Times New Roman" w:hAnsi="Consolas" w:cs="Times New Roman"/>
+          <w:color w:val="D4D4D4"/>
+          <w:sz w:val="27"/>
+          <w:szCs w:val="27"/>
+        </w:rPr>
+        <w:t>{</w:t>
+      </w:r>
+    </w:p>
+    <w:p>
+      <w:pPr>
+        <w:pStyle w:val="ListParagraph"/>
+        <w:numPr>
+          <w:ilvl w:val="0"/>
+          <w:numId w:val="2"/>
+        </w:numPr>
+        <w:shd w:val="clear" w:color="auto" w:fill="1E1E1E"/>
+        <w:spacing w:after="0" w:line="360" w:lineRule="atLeast"/>
+        <w:rPr>
+          <w:rFonts w:ascii="Consolas" w:eastAsia="Times New Roman" w:hAnsi="Consolas" w:cs="Times New Roman"/>
+          <w:color w:val="D4D4D4"/>
+          <w:sz w:val="27"/>
+          <w:szCs w:val="27"/>
+        </w:rPr>
+      </w:pPr>
+      <w:r>
+        <w:rPr>
+          <w:rFonts w:ascii="Consolas" w:eastAsia="Times New Roman" w:hAnsi="Consolas" w:cs="Times New Roman"/>
+          <w:color w:val="9CDCFE"/>
+          <w:sz w:val="27"/>
+          <w:szCs w:val="27"/>
+        </w:rPr>
+        <w:t>border</w:t>
+      </w:r>
+      <w:r>
+        <w:rPr>
+          <w:rFonts w:ascii="Consolas" w:eastAsia="Times New Roman" w:hAnsi="Consolas" w:cs="Times New Roman"/>
+          <w:color w:val="D4D4D4"/>
+          <w:sz w:val="27"/>
+          <w:szCs w:val="27"/>
+        </w:rPr>
+        <w:t>:</w:t>
+      </w:r>
+      <w:r>
+        <w:rPr>
+          <w:rFonts w:ascii="Consolas" w:eastAsia="Times New Roman" w:hAnsi="Consolas" w:cs="Times New Roman"/>
+          <w:color w:val="B5CEA8"/>
+          <w:sz w:val="27"/>
+          <w:szCs w:val="27"/>
+        </w:rPr>
+        <w:t>1px</w:t>
+      </w:r>
+      <w:r>
+        <w:rPr>
+          <w:rFonts w:ascii="Consolas" w:eastAsia="Times New Roman" w:hAnsi="Consolas" w:cs="Times New Roman"/>
+          <w:color w:val="D4D4D4"/>
+          <w:sz w:val="27"/>
+          <w:szCs w:val="27"/>
+        </w:rPr>
+        <w:t xml:space="preserve"> </w:t>
+      </w:r>
+      <w:r>
+        <w:rPr>
+          <w:rFonts w:ascii="Consolas" w:eastAsia="Times New Roman" w:hAnsi="Consolas" w:cs="Times New Roman"/>
+          <w:color w:val="CE9178"/>
+          <w:sz w:val="27"/>
+          <w:szCs w:val="27"/>
+        </w:rPr>
+        <w:t>solid</w:t>
+      </w:r>
+      <w:r>
+        <w:rPr>
+          <w:rFonts w:ascii="Consolas" w:eastAsia="Times New Roman" w:hAnsi="Consolas" w:cs="Times New Roman"/>
+          <w:color w:val="D4D4D4"/>
+          <w:sz w:val="27"/>
+          <w:szCs w:val="27"/>
+        </w:rPr>
+        <w:t xml:space="preserve"> </w:t>
+      </w:r>
+      <w:r>
+        <w:rPr>
+          <w:rFonts w:ascii="Consolas" w:eastAsia="Times New Roman" w:hAnsi="Consolas" w:cs="Times New Roman"/>
+          <w:color w:val="CE9178"/>
+          <w:sz w:val="27"/>
+          <w:szCs w:val="27"/>
+        </w:rPr>
+        <w:t>#cf6d17</w:t>
+      </w:r>
+      <w:r>
+        <w:rPr>
+          <w:rFonts w:ascii="Consolas" w:eastAsia="Times New Roman" w:hAnsi="Consolas" w:cs="Times New Roman"/>
+          <w:color w:val="D4D4D4"/>
+          <w:sz w:val="27"/>
+          <w:szCs w:val="27"/>
+        </w:rPr>
+        <w:t xml:space="preserve">;    </w:t>
+      </w:r>
+    </w:p>
+    <w:p>
+      <w:pPr>
+        <w:pStyle w:val="ListParagraph"/>
+        <w:numPr>
+          <w:ilvl w:val="0"/>
+          <w:numId w:val="2"/>
+        </w:numPr>
+        <w:shd w:val="clear" w:color="auto" w:fill="1E1E1E"/>
+        <w:spacing w:after="0" w:line="360" w:lineRule="atLeast"/>
+        <w:rPr>
+          <w:rFonts w:ascii="Consolas" w:eastAsia="Times New Roman" w:hAnsi="Consolas" w:cs="Times New Roman"/>
+          <w:color w:val="D4D4D4"/>
+          <w:sz w:val="27"/>
+          <w:szCs w:val="27"/>
+        </w:rPr>
+      </w:pPr>
+      <w:r>
+        <w:rPr>
+          <w:rFonts w:ascii="Consolas" w:eastAsia="Times New Roman" w:hAnsi="Consolas" w:cs="Times New Roman"/>
+          <w:color w:val="9CDCFE"/>
+          <w:sz w:val="27"/>
+          <w:szCs w:val="27"/>
+        </w:rPr>
+        <w:t>color</w:t>
+      </w:r>
+      <w:r>
+        <w:rPr>
+          <w:rFonts w:ascii="Consolas" w:eastAsia="Times New Roman" w:hAnsi="Consolas" w:cs="Times New Roman"/>
+          <w:color w:val="D4D4D4"/>
+          <w:sz w:val="27"/>
+          <w:szCs w:val="27"/>
+        </w:rPr>
+        <w:t xml:space="preserve"> : </w:t>
+      </w:r>
+      <w:r>
+        <w:rPr>
+          <w:rFonts w:ascii="Consolas" w:eastAsia="Times New Roman" w:hAnsi="Consolas" w:cs="Times New Roman"/>
+          <w:color w:val="CE9178"/>
+          <w:sz w:val="27"/>
+          <w:szCs w:val="27"/>
+        </w:rPr>
+        <w:t>#fff</w:t>
+      </w:r>
+      <w:r>
+        <w:rPr>
+          <w:rFonts w:ascii="Consolas" w:eastAsia="Times New Roman" w:hAnsi="Consolas" w:cs="Times New Roman"/>
+          <w:color w:val="D4D4D4"/>
+          <w:sz w:val="27"/>
+          <w:szCs w:val="27"/>
+        </w:rPr>
+        <w:t>;</w:t>
+      </w:r>
+    </w:p>
+    <w:p>
+      <w:pPr>
+        <w:pStyle w:val="ListParagraph"/>
+        <w:numPr>
+          <w:ilvl w:val="0"/>
+          <w:numId w:val="2"/>
+        </w:numPr>
+        <w:shd w:val="clear" w:color="auto" w:fill="1E1E1E"/>
+        <w:spacing w:after="0" w:line="360" w:lineRule="atLeast"/>
+        <w:rPr>
+          <w:rFonts w:ascii="Consolas" w:eastAsia="Times New Roman" w:hAnsi="Consolas" w:cs="Times New Roman"/>
+          <w:color w:val="D4D4D4"/>
+          <w:sz w:val="27"/>
+          <w:szCs w:val="27"/>
+        </w:rPr>
+      </w:pPr>
+      <w:r>
+        <w:rPr>
+          <w:rFonts w:ascii="Consolas" w:eastAsia="Times New Roman" w:hAnsi="Consolas" w:cs="Times New Roman"/>
+          <w:color w:val="D4D4D4"/>
+          <w:sz w:val="27"/>
+          <w:szCs w:val="27"/>
+        </w:rPr>
+        <w:t>}</w:t>
+      </w:r>
+    </w:p>
+    <w:p>
+      <w:pPr>
+        <w:pStyle w:val="ListParagraph"/>
+        <w:ind w:left="1080"/>
+        <w:rPr>
+          <w:rFonts w:cstheme="minorHAnsi"/>
+          <w:sz w:val="24"/>
+          <w:szCs w:val="24"/>
+        </w:rPr>
+      </w:pPr>
+    </w:p>
+    <w:p>
+      <w:pPr>
+        <w:pStyle w:val="ListParagraph"/>
+        <w:numPr>
+          <w:ilvl w:val="0"/>
+          <w:numId w:val="1"/>
+        </w:numPr>
+        <w:rPr>
+          <w:rFonts w:cstheme="minorHAnsi"/>
+          <w:sz w:val="24"/>
+          <w:szCs w:val="24"/>
+        </w:rPr>
+      </w:pPr>
+      <w:r>
+        <w:rPr>
+          <w:rFonts w:cstheme="minorHAnsi"/>
+          <w:sz w:val="24"/>
+          <w:szCs w:val="24"/>
+        </w:rPr>
+        <w:t xml:space="preserve"> </w:t>
+      </w:r>
+      <w:r>
+        <w:rPr>
+          <w:rFonts w:cstheme="minorHAnsi"/>
+          <w:sz w:val="24"/>
+          <w:szCs w:val="24"/>
+        </w:rPr>
+        <w:t>comment : &lt;!--  asdfasdfs df --&gt;</w:t>
+      </w:r>
+    </w:p>
+    <w:p>
+      <w:pPr>
+        <w:pStyle w:val="ListParagraph"/>
+        <w:numPr>
+          <w:ilvl w:val="0"/>
+          <w:numId w:val="1"/>
+        </w:numPr>
+        <w:rPr>
+          <w:rFonts w:cstheme="minorHAnsi"/>
+          <w:sz w:val="24"/>
+          <w:szCs w:val="24"/>
+        </w:rPr>
+      </w:pPr>
+      <w:r>
+        <w:rPr>
+          <w:rFonts w:cstheme="minorHAnsi"/>
+          <w:sz w:val="24"/>
+          <w:szCs w:val="24"/>
+        </w:rPr>
+        <w:t>Section container.</w:t>
+      </w:r>
+    </w:p>
+    <w:p>
+      <w:pPr>
+        <w:pStyle w:val="ListParagraph"/>
+        <w:numPr>
+          <w:ilvl w:val="0"/>
+          <w:numId w:val="1"/>
+        </w:numPr>
+        <w:rPr>
+          <w:rFonts w:cstheme="minorHAnsi"/>
+          <w:sz w:val="24"/>
+          <w:szCs w:val="24"/>
+        </w:rPr>
+      </w:pPr>
+      <w:r>
+        <w:rPr>
+          <w:rFonts w:cstheme="minorHAnsi"/>
+          <w:sz w:val="24"/>
+          <w:szCs w:val="24"/>
+        </w:rPr>
+        <w:t>Icon font : ion icons.</w:t>
+      </w:r>
+      <w:r>
+        <w:rPr>
+          <w:rFonts w:cstheme="minorHAnsi"/>
+          <w:sz w:val="24"/>
+          <w:szCs w:val="24"/>
+        </w:rPr>
+        <w:t>- &gt; how can the styles be applied here?</w:t>
+      </w:r>
+    </w:p>
+    <w:p>
+      <w:pPr>
+        <w:pStyle w:val="ListParagraph"/>
+        <w:numPr>
+          <w:ilvl w:val="0"/>
+          <w:numId w:val="1"/>
+        </w:numPr>
+        <w:rPr>
+          <w:rFonts w:cstheme="minorHAnsi"/>
+          <w:sz w:val="24"/>
+          <w:szCs w:val="24"/>
+        </w:rPr>
+      </w:pPr>
+      <w:r>
+        <w:rPr>
+          <w:rFonts w:cstheme="minorHAnsi"/>
+          <w:sz w:val="24"/>
+          <w:szCs w:val="24"/>
+        </w:rPr>
+        <w:t>Figure html element</w:t>
+      </w:r>
+    </w:p>
+    <w:p>
+      <w:pPr>
+        <w:pStyle w:val="ListParagraph"/>
+        <w:numPr>
+          <w:ilvl w:val="0"/>
+          <w:numId w:val="1"/>
+        </w:numPr>
+        <w:rPr>
+          <w:rFonts w:cstheme="minorHAnsi"/>
+          <w:sz w:val="24"/>
+          <w:szCs w:val="24"/>
+        </w:rPr>
+      </w:pPr>
+      <w:r>
+        <w:rPr>
+          <w:rFonts w:cstheme="minorHAnsi"/>
+          <w:sz w:val="24"/>
+          <w:szCs w:val="24"/>
+        </w:rPr>
+        <w:t>Overflow – this is used in a container and if an image inside overflows outside the container then we tell the browser to hide the content.</w:t>
+      </w:r>
+    </w:p>
+    <w:p>
+      <w:pPr>
+        <w:pStyle w:val="ListParagraph"/>
+        <w:numPr>
+          <w:ilvl w:val="0"/>
+          <w:numId w:val="1"/>
+        </w:numPr>
+        <w:rPr>
+          <w:rFonts w:cstheme="minorHAnsi"/>
+          <w:sz w:val="24"/>
+          <w:szCs w:val="24"/>
+        </w:rPr>
+      </w:pPr>
+      <w:r>
+        <w:rPr>
+          <w:rFonts w:cstheme="minorHAnsi"/>
+          <w:sz w:val="24"/>
+          <w:szCs w:val="24"/>
+        </w:rPr>
+        <w:t>Lineargradient : to make the background image darker</w:t>
+      </w:r>
+    </w:p>
+    <w:p>
+      <w:pPr>
+        <w:pStyle w:val="ListParagraph"/>
+        <w:numPr>
+          <w:ilvl w:val="0"/>
+          <w:numId w:val="1"/>
+        </w:numPr>
+        <w:rPr>
+          <w:rFonts w:cstheme="minorHAnsi"/>
+          <w:sz w:val="24"/>
+          <w:szCs w:val="24"/>
+        </w:rPr>
+      </w:pPr>
+      <w:r>
+        <w:rPr>
+          <w:rFonts w:cstheme="minorHAnsi"/>
+          <w:sz w:val="24"/>
+          <w:szCs w:val="24"/>
+        </w:rPr>
+        <w:t>Opacity to make an image darker or lighter.</w:t>
       </w:r>
       <w:bookmarkStart w:id="0" w:name="_GoBack"/>
       <w:bookmarkEnd w:id="0"/>
-    </w:p>
-    <w:p>
-      <w:pPr>
-        <w:pStyle w:val="ListParagraph"/>
-        <w:ind w:left="1080"/>
-        <w:rPr>
-          <w:rFonts w:cstheme="minorHAnsi"/>
-          <w:sz w:val="24"/>
-          <w:szCs w:val="24"/>
-        </w:rPr>
-      </w:pPr>
-      <w:r>
-        <w:rPr>
-          <w:rFonts w:cstheme="minorHAnsi"/>
-          <w:sz w:val="24"/>
-          <w:szCs w:val="24"/>
-        </w:rPr>
-        <w:t xml:space="preserve"> </w:t>
-      </w:r>
-      <w:r>
-        <w:rPr>
-          <w:rFonts w:cstheme="minorHAnsi"/>
-          <w:sz w:val="24"/>
-          <w:szCs w:val="24"/>
-        </w:rPr>
-        <w:br/>
-      </w:r>
     </w:p>
     <w:sectPr>
       <w:pgSz w:w="12240" w:h="15840"/>
@@ -6130,9 +8616,9 @@
   </w:abstractNum>
   <w:abstractNum w:abstractNumId="1" w15:restartNumberingAfterBreak="0">
     <w:nsid w:val="52BD5EFF"/>
-    <w:multiLevelType w:val="hybridMultilevel"/>
-    <w:tmpl w:val="A0EAB0D8"/>
-    <w:lvl w:ilvl="0" w:tplc="0409000F">
+    <w:multiLevelType w:val="multilevel"/>
+    <w:tmpl w:val="F2EC0120"/>
+    <w:lvl w:ilvl="0">
       <w:start w:val="1"/>
       <w:numFmt w:val="decimal"/>
       <w:lvlText w:val="%1."/>
@@ -6144,77 +8630,109 @@
         <w:rFonts w:hint="default"/>
       </w:rPr>
     </w:lvl>
-    <w:lvl w:ilvl="1" w:tplc="04090019" w:tentative="1">
-      <w:start w:val="1"/>
-      <w:numFmt w:val="lowerLetter"/>
-      <w:lvlText w:val="%2."/>
+    <w:lvl w:ilvl="1">
+      <w:start w:val="3"/>
+      <w:numFmt w:val="decimal"/>
+      <w:isLgl/>
+      <w:lvlText w:val="%1.%2"/>
       <w:lvlJc w:val="left"/>
       <w:pPr>
-        <w:ind w:left="1440" w:hanging="360"/>
-      </w:pPr>
+        <w:ind w:left="1200" w:hanging="480"/>
+      </w:pPr>
+      <w:rPr>
+        <w:rFonts w:hint="default"/>
+      </w:rPr>
     </w:lvl>
-    <w:lvl w:ilvl="2" w:tplc="0409001B" w:tentative="1">
-      <w:start w:val="1"/>
-      <w:numFmt w:val="lowerRoman"/>
-      <w:lvlText w:val="%3."/>
-      <w:lvlJc w:val="right"/>
-      <w:pPr>
-        <w:ind w:left="2160" w:hanging="180"/>
-      </w:pPr>
-    </w:lvl>
-    <w:lvl w:ilvl="3" w:tplc="0409000F" w:tentative="1">
+    <w:lvl w:ilvl="2">
       <w:start w:val="1"/>
       <w:numFmt w:val="decimal"/>
-      <w:lvlText w:val="%4."/>
+      <w:isLgl/>
+      <w:lvlText w:val="%1.%2.%3"/>
       <w:lvlJc w:val="left"/>
       <w:pPr>
-        <w:ind w:left="2880" w:hanging="360"/>
-      </w:pPr>
+        <w:ind w:left="1800" w:hanging="720"/>
+      </w:pPr>
+      <w:rPr>
+        <w:rFonts w:hint="default"/>
+      </w:rPr>
     </w:lvl>
-    <w:lvl w:ilvl="4" w:tplc="04090019" w:tentative="1">
-      <w:start w:val="1"/>
-      <w:numFmt w:val="lowerLetter"/>
-      <w:lvlText w:val="%5."/>
-      <w:lvlJc w:val="left"/>
-      <w:pPr>
-        <w:ind w:left="3600" w:hanging="360"/>
-      </w:pPr>
-    </w:lvl>
-    <w:lvl w:ilvl="5" w:tplc="0409001B" w:tentative="1">
-      <w:start w:val="1"/>
-      <w:numFmt w:val="lowerRoman"/>
-      <w:lvlText w:val="%6."/>
-      <w:lvlJc w:val="right"/>
-      <w:pPr>
-        <w:ind w:left="4320" w:hanging="180"/>
-      </w:pPr>
-    </w:lvl>
-    <w:lvl w:ilvl="6" w:tplc="0409000F" w:tentative="1">
+    <w:lvl w:ilvl="3">
       <w:start w:val="1"/>
       <w:numFmt w:val="decimal"/>
-      <w:lvlText w:val="%7."/>
+      <w:isLgl/>
+      <w:lvlText w:val="%1.%2.%3.%4"/>
       <w:lvlJc w:val="left"/>
       <w:pPr>
-        <w:ind w:left="5040" w:hanging="360"/>
-      </w:pPr>
+        <w:ind w:left="2160" w:hanging="720"/>
+      </w:pPr>
+      <w:rPr>
+        <w:rFonts w:hint="default"/>
+      </w:rPr>
     </w:lvl>
-    <w:lvl w:ilvl="7" w:tplc="04090019" w:tentative="1">
+    <w:lvl w:ilvl="4">
       <w:start w:val="1"/>
-      <w:numFmt w:val="lowerLetter"/>
-      <w:lvlText w:val="%8."/>
+      <w:numFmt w:val="decimal"/>
+      <w:isLgl/>
+      <w:lvlText w:val="%1.%2.%3.%4.%5"/>
       <w:lvlJc w:val="left"/>
       <w:pPr>
-        <w:ind w:left="5760" w:hanging="360"/>
-      </w:pPr>
+        <w:ind w:left="2880" w:hanging="1080"/>
+      </w:pPr>
+      <w:rPr>
+        <w:rFonts w:hint="default"/>
+      </w:rPr>
     </w:lvl>
-    <w:lvl w:ilvl="8" w:tplc="0409001B" w:tentative="1">
+    <w:lvl w:ilvl="5">
       <w:start w:val="1"/>
-      <w:numFmt w:val="lowerRoman"/>
-      <w:lvlText w:val="%9."/>
-      <w:lvlJc w:val="right"/>
-      <w:pPr>
-        <w:ind w:left="6480" w:hanging="180"/>
-      </w:pPr>
+      <w:numFmt w:val="decimal"/>
+      <w:isLgl/>
+      <w:lvlText w:val="%1.%2.%3.%4.%5.%6"/>
+      <w:lvlJc w:val="left"/>
+      <w:pPr>
+        <w:ind w:left="3240" w:hanging="1080"/>
+      </w:pPr>
+      <w:rPr>
+        <w:rFonts w:hint="default"/>
+      </w:rPr>
+    </w:lvl>
+    <w:lvl w:ilvl="6">
+      <w:start w:val="1"/>
+      <w:numFmt w:val="decimal"/>
+      <w:isLgl/>
+      <w:lvlText w:val="%1.%2.%3.%4.%5.%6.%7"/>
+      <w:lvlJc w:val="left"/>
+      <w:pPr>
+        <w:ind w:left="3960" w:hanging="1440"/>
+      </w:pPr>
+      <w:rPr>
+        <w:rFonts w:hint="default"/>
+      </w:rPr>
+    </w:lvl>
+    <w:lvl w:ilvl="7">
+      <w:start w:val="1"/>
+      <w:numFmt w:val="decimal"/>
+      <w:isLgl/>
+      <w:lvlText w:val="%1.%2.%3.%4.%5.%6.%7.%8"/>
+      <w:lvlJc w:val="left"/>
+      <w:pPr>
+        <w:ind w:left="4320" w:hanging="1440"/>
+      </w:pPr>
+      <w:rPr>
+        <w:rFonts w:hint="default"/>
+      </w:rPr>
+    </w:lvl>
+    <w:lvl w:ilvl="8">
+      <w:start w:val="1"/>
+      <w:numFmt w:val="decimal"/>
+      <w:isLgl/>
+      <w:lvlText w:val="%1.%2.%3.%4.%5.%6.%7.%8.%9"/>
+      <w:lvlJc w:val="left"/>
+      <w:pPr>
+        <w:ind w:left="5040" w:hanging="1800"/>
+      </w:pPr>
+      <w:rPr>
+        <w:rFonts w:hint="default"/>
+      </w:rPr>
     </w:lvl>
   </w:abstractNum>
   <w:num w:numId="1">
@@ -6670,6 +9188,36 @@
       <w:u w:val="single"/>
     </w:rPr>
   </w:style>
+  <w:style w:type="paragraph" w:styleId="BalloonText">
+    <w:name w:val="Balloon Text"/>
+    <w:basedOn w:val="Normal"/>
+    <w:link w:val="BalloonTextChar"/>
+    <w:uiPriority w:val="99"/>
+    <w:semiHidden/>
+    <w:unhideWhenUsed/>
+    <w:rsid w:val="00BF0985"/>
+    <w:pPr>
+      <w:spacing w:after="0" w:line="240" w:lineRule="auto"/>
+    </w:pPr>
+    <w:rPr>
+      <w:rFonts w:ascii="Tahoma" w:hAnsi="Tahoma" w:cs="Tahoma"/>
+      <w:sz w:val="16"/>
+      <w:szCs w:val="16"/>
+    </w:rPr>
+  </w:style>
+  <w:style w:type="character" w:customStyle="1" w:styleId="BalloonTextChar">
+    <w:name w:val="Balloon Text Char"/>
+    <w:basedOn w:val="DefaultParagraphFont"/>
+    <w:link w:val="BalloonText"/>
+    <w:uiPriority w:val="99"/>
+    <w:semiHidden/>
+    <w:rsid w:val="00BF0985"/>
+    <w:rPr>
+      <w:rFonts w:ascii="Tahoma" w:hAnsi="Tahoma" w:cs="Tahoma"/>
+      <w:sz w:val="16"/>
+      <w:szCs w:val="16"/>
+    </w:rPr>
+  </w:style>
 </w:styles>
 </file>
 
@@ -6716,7 +9264,7 @@
     </a:clrScheme>
     <a:fontScheme name="Office">
       <a:majorFont>
-        <a:latin typeface="Calibri Light" panose="020F0302020204030204"/>
+        <a:latin typeface="Calibri Light"/>
         <a:ea typeface=""/>
         <a:cs typeface=""/>
         <a:font script="Jpan" typeface="ＭＳ ゴシック"/>
@@ -6751,7 +9299,7 @@
         <a:font script="Geor" typeface="Sylfaen"/>
       </a:majorFont>
       <a:minorFont>
-        <a:latin typeface="Calibri" panose="020F0502020204030204"/>
+        <a:latin typeface="Calibri"/>
         <a:ea typeface=""/>
         <a:cs typeface=""/>
         <a:font script="Jpan" typeface="ＭＳ 明朝"/>
@@ -6932,4 +9480,16 @@
     </a:ext>
   </a:extLst>
 </a:theme>
+</file>
+
+<file path=customXml/item1.xml><?xml version="1.0" encoding="utf-8"?>
+<b:Sources xmlns:b="http://schemas.openxmlformats.org/officeDocument/2006/bibliography" xmlns="http://schemas.openxmlformats.org/officeDocument/2006/bibliography" SelectedStyle="\APA.XSL" StyleName="APA"/>
+</file>
+
+<file path=customXml/itemProps1.xml><?xml version="1.0" encoding="utf-8"?>
+<ds:datastoreItem xmlns:ds="http://schemas.openxmlformats.org/officeDocument/2006/customXml" ds:itemID="{2C402DA2-A025-4464-9FA3-E6F8C4BEB32F}">
+  <ds:schemaRefs>
+    <ds:schemaRef ds:uri="http://schemas.openxmlformats.org/officeDocument/2006/bibliography"/>
+  </ds:schemaRefs>
+</ds:datastoreItem>
 </file>
</xml_diff>

<commit_message>
HTML5 CSS3 : Specificity Theory
</commit_message>
<xml_diff>
--- a/CSS cheat sheet.docx
+++ b/CSS cheat sheet.docx
@@ -15,8 +15,1888 @@
           <w:szCs w:val="24"/>
         </w:rPr>
       </w:pPr>
+      <w:r>
+        <w:rPr>
+          <w:rFonts w:cstheme="minorHAnsi"/>
+          <w:sz w:val="24"/>
+          <w:szCs w:val="24"/>
+        </w:rPr>
+        <w:t xml:space="preserve">What happens in the </w:t>
+      </w:r>
+      <w:proofErr w:type="gramStart"/>
+      <w:r>
+        <w:rPr>
+          <w:rFonts w:cstheme="minorHAnsi"/>
+          <w:sz w:val="24"/>
+          <w:szCs w:val="24"/>
+        </w:rPr>
+        <w:t>background.</w:t>
+      </w:r>
+      <w:proofErr w:type="gramEnd"/>
+      <w:r>
+        <w:rPr>
+          <w:rFonts w:cstheme="minorHAnsi"/>
+          <w:sz w:val="24"/>
+          <w:szCs w:val="24"/>
+        </w:rPr>
+        <w:br/>
+      </w:r>
+    </w:p>
+    <w:p>
+      <w:pPr>
+        <w:pStyle w:val="ListParagraph"/>
+        <w:numPr>
+          <w:ilvl w:val="0"/>
+          <w:numId w:val="3"/>
+        </w:numPr>
+        <w:rPr>
+          <w:rFonts w:cstheme="minorHAnsi"/>
+          <w:sz w:val="24"/>
+          <w:szCs w:val="24"/>
+        </w:rPr>
+      </w:pPr>
+      <w:r>
+        <w:rPr>
+          <w:rFonts w:cstheme="minorHAnsi"/>
+          <w:sz w:val="24"/>
+          <w:szCs w:val="24"/>
+          <w:highlight w:val="lightGray"/>
+          <w:u w:val="single"/>
+        </w:rPr>
+        <w:t xml:space="preserve">Three pillars of writing good html and </w:t>
+      </w:r>
+      <w:proofErr w:type="spellStart"/>
+      <w:r>
+        <w:rPr>
+          <w:rFonts w:cstheme="minorHAnsi"/>
+          <w:sz w:val="24"/>
+          <w:szCs w:val="24"/>
+          <w:highlight w:val="lightGray"/>
+          <w:u w:val="single"/>
+        </w:rPr>
+        <w:t>css</w:t>
+      </w:r>
+      <w:proofErr w:type="spellEnd"/>
+      <w:r>
+        <w:rPr>
+          <w:rFonts w:cstheme="minorHAnsi"/>
+          <w:sz w:val="24"/>
+          <w:szCs w:val="24"/>
+          <w:u w:val="single"/>
+        </w:rPr>
+        <w:t>.</w:t>
+      </w:r>
+      <w:r>
+        <w:rPr>
+          <w:rFonts w:cstheme="minorHAnsi"/>
+          <w:sz w:val="24"/>
+          <w:szCs w:val="24"/>
+          <w:u w:val="single"/>
+        </w:rPr>
+        <w:br/>
+      </w:r>
+      <w:r>
+        <w:rPr>
+          <w:rFonts w:cstheme="minorHAnsi"/>
+          <w:sz w:val="24"/>
+          <w:szCs w:val="24"/>
+        </w:rPr>
+        <w:t xml:space="preserve">Responsive design : </w:t>
+      </w:r>
+      <w:r>
+        <w:rPr>
+          <w:rFonts w:cstheme="minorHAnsi"/>
+          <w:sz w:val="24"/>
+          <w:szCs w:val="24"/>
+        </w:rPr>
+        <w:br/>
+        <w:t xml:space="preserve">Writing maintainable and scalable code : </w:t>
+      </w:r>
+      <w:r>
+        <w:rPr>
+          <w:rFonts w:cstheme="minorHAnsi"/>
+          <w:sz w:val="24"/>
+          <w:szCs w:val="24"/>
+        </w:rPr>
+        <w:br/>
+        <w:t xml:space="preserve">Web Performance : </w:t>
+      </w:r>
+    </w:p>
+    <w:p>
+      <w:pPr>
+        <w:pStyle w:val="ListParagraph"/>
+        <w:numPr>
+          <w:ilvl w:val="0"/>
+          <w:numId w:val="3"/>
+        </w:numPr>
+        <w:rPr>
+          <w:rFonts w:cstheme="minorHAnsi"/>
+          <w:sz w:val="24"/>
+          <w:szCs w:val="24"/>
+        </w:rPr>
+      </w:pPr>
+      <w:r>
+        <w:rPr>
+          <w:rFonts w:cstheme="minorHAnsi"/>
+          <w:sz w:val="24"/>
+          <w:szCs w:val="24"/>
+          <w:highlight w:val="lightGray"/>
+        </w:rPr>
+        <w:t xml:space="preserve">Responsive web </w:t>
+      </w:r>
+      <w:r>
+        <w:rPr>
+          <w:rFonts w:cstheme="minorHAnsi"/>
+          <w:sz w:val="24"/>
+          <w:szCs w:val="24"/>
+          <w:highlight w:val="lightGray"/>
+        </w:rPr>
+        <w:t>design</w:t>
+      </w:r>
+      <w:r>
+        <w:rPr>
+          <w:rFonts w:cstheme="minorHAnsi"/>
+          <w:sz w:val="24"/>
+          <w:szCs w:val="24"/>
+        </w:rPr>
+        <w:t>:</w:t>
+      </w:r>
+      <w:r>
+        <w:rPr>
+          <w:rFonts w:cstheme="minorHAnsi"/>
+          <w:sz w:val="24"/>
+          <w:szCs w:val="24"/>
+        </w:rPr>
+        <w:t xml:space="preserve"> </w:t>
+      </w:r>
+      <w:r>
+        <w:rPr>
+          <w:rFonts w:cstheme="minorHAnsi"/>
+          <w:sz w:val="24"/>
+          <w:szCs w:val="24"/>
+        </w:rPr>
+        <w:br/>
+      </w:r>
+      <w:r>
+        <w:rPr>
+          <w:rFonts w:cstheme="minorHAnsi"/>
+          <w:sz w:val="24"/>
+          <w:szCs w:val="24"/>
+        </w:rPr>
+        <w:t>one website that works beautifully on all screen sizes and all devices.</w:t>
+      </w:r>
+    </w:p>
+    <w:p>
+      <w:pPr>
+        <w:pStyle w:val="ListParagraph"/>
+        <w:rPr>
+          <w:rFonts w:cstheme="minorHAnsi"/>
+          <w:sz w:val="24"/>
+          <w:szCs w:val="24"/>
+        </w:rPr>
+      </w:pPr>
+      <w:r>
+        <w:rPr>
+          <w:rFonts w:cstheme="minorHAnsi"/>
+          <w:sz w:val="24"/>
+          <w:szCs w:val="24"/>
+        </w:rPr>
+        <w:t>Here we need to think about responsive images, using correct units for font-sizes or element dimensions, even includes a desktop first or mobile first strategy.</w:t>
+      </w:r>
+    </w:p>
+    <w:p>
+      <w:pPr>
+        <w:pStyle w:val="ListParagraph"/>
+        <w:numPr>
+          <w:ilvl w:val="0"/>
+          <w:numId w:val="3"/>
+        </w:numPr>
+        <w:rPr>
+          <w:rFonts w:cstheme="minorHAnsi"/>
+          <w:sz w:val="24"/>
+          <w:szCs w:val="24"/>
+        </w:rPr>
+      </w:pPr>
+      <w:r>
+        <w:rPr>
+          <w:rFonts w:cstheme="minorHAnsi"/>
+          <w:sz w:val="24"/>
+          <w:szCs w:val="24"/>
+          <w:highlight w:val="lightGray"/>
+        </w:rPr>
+        <w:t>Writing maintainable and scalable code</w:t>
+      </w:r>
+      <w:proofErr w:type="gramStart"/>
+      <w:r>
+        <w:rPr>
+          <w:rFonts w:cstheme="minorHAnsi"/>
+          <w:sz w:val="24"/>
+          <w:szCs w:val="24"/>
+        </w:rPr>
+        <w:t>:</w:t>
+      </w:r>
+      <w:proofErr w:type="gramEnd"/>
+      <w:r>
+        <w:rPr>
+          <w:rFonts w:cstheme="minorHAnsi"/>
+          <w:sz w:val="24"/>
+          <w:szCs w:val="24"/>
+        </w:rPr>
+        <w:br/>
+      </w:r>
+      <w:r>
+        <w:rPr>
+          <w:rFonts w:cstheme="minorHAnsi"/>
+          <w:sz w:val="24"/>
+          <w:szCs w:val="24"/>
+        </w:rPr>
+        <w:t>clean, easy to understand, supports future growth and most importantly re-usable.</w:t>
+      </w:r>
+      <w:r>
+        <w:rPr>
+          <w:rFonts w:cstheme="minorHAnsi"/>
+          <w:sz w:val="24"/>
+          <w:szCs w:val="24"/>
+        </w:rPr>
+        <w:br/>
+      </w:r>
+      <w:r>
+        <w:rPr>
+          <w:rFonts w:cstheme="minorHAnsi"/>
+          <w:sz w:val="24"/>
+          <w:szCs w:val="24"/>
+        </w:rPr>
+        <w:t>This also includes how to organize files, how to name classes, how to structure html.</w:t>
+      </w:r>
+    </w:p>
+    <w:p>
+      <w:pPr>
+        <w:pStyle w:val="ListParagraph"/>
+        <w:numPr>
+          <w:ilvl w:val="0"/>
+          <w:numId w:val="3"/>
+        </w:numPr>
+        <w:rPr>
+          <w:rFonts w:cstheme="minorHAnsi"/>
+          <w:sz w:val="24"/>
+          <w:szCs w:val="24"/>
+        </w:rPr>
+      </w:pPr>
+      <w:r>
+        <w:rPr>
+          <w:rFonts w:cstheme="minorHAnsi"/>
+          <w:sz w:val="24"/>
+          <w:szCs w:val="24"/>
+          <w:highlight w:val="lightGray"/>
+        </w:rPr>
+        <w:t>Web Performance</w:t>
+      </w:r>
+      <w:r>
+        <w:rPr>
+          <w:rFonts w:cstheme="minorHAnsi"/>
+          <w:sz w:val="24"/>
+          <w:szCs w:val="24"/>
+        </w:rPr>
+        <w:t>:</w:t>
+      </w:r>
+      <w:r>
+        <w:rPr>
+          <w:rFonts w:cstheme="minorHAnsi"/>
+          <w:sz w:val="24"/>
+          <w:szCs w:val="24"/>
+        </w:rPr>
+        <w:t xml:space="preserve"> </w:t>
+      </w:r>
+      <w:r>
+        <w:rPr>
+          <w:rFonts w:cstheme="minorHAnsi"/>
+          <w:sz w:val="24"/>
+          <w:szCs w:val="24"/>
+        </w:rPr>
+        <w:t xml:space="preserve">less code , compress code, less http requests, use </w:t>
+      </w:r>
+      <w:proofErr w:type="spellStart"/>
+      <w:r>
+        <w:rPr>
+          <w:rFonts w:cstheme="minorHAnsi"/>
+          <w:sz w:val="24"/>
+          <w:szCs w:val="24"/>
+        </w:rPr>
+        <w:t>css</w:t>
+      </w:r>
+      <w:proofErr w:type="spellEnd"/>
+      <w:r>
+        <w:rPr>
+          <w:rFonts w:cstheme="minorHAnsi"/>
+          <w:sz w:val="24"/>
+          <w:szCs w:val="24"/>
+        </w:rPr>
+        <w:t xml:space="preserve"> </w:t>
+      </w:r>
+      <w:proofErr w:type="spellStart"/>
+      <w:r>
+        <w:rPr>
+          <w:rFonts w:cstheme="minorHAnsi"/>
+          <w:sz w:val="24"/>
+          <w:szCs w:val="24"/>
+        </w:rPr>
+        <w:t>preprocessor,mostly</w:t>
+      </w:r>
+      <w:proofErr w:type="spellEnd"/>
+      <w:r>
+        <w:rPr>
+          <w:rFonts w:cstheme="minorHAnsi"/>
+          <w:sz w:val="24"/>
+          <w:szCs w:val="24"/>
+        </w:rPr>
+        <w:t xml:space="preserve"> reduces the use of images by using the images which are really necessary for a website</w:t>
+      </w:r>
+      <w:r>
+        <w:rPr>
+          <w:rFonts w:cstheme="minorHAnsi"/>
+          <w:sz w:val="24"/>
+          <w:szCs w:val="24"/>
+        </w:rPr>
+        <w:t xml:space="preserve"> + compressing those images so that they consume less bandwidth for the user.</w:t>
+      </w:r>
+      <w:r>
+        <w:rPr>
+          <w:rFonts w:cstheme="minorHAnsi"/>
+          <w:sz w:val="24"/>
+          <w:szCs w:val="24"/>
+        </w:rPr>
+        <w:br/>
+      </w:r>
+    </w:p>
+    <w:p>
+      <w:pPr>
+        <w:pStyle w:val="ListParagraph"/>
+        <w:numPr>
+          <w:ilvl w:val="0"/>
+          <w:numId w:val="3"/>
+        </w:numPr>
+        <w:rPr>
+          <w:rFonts w:cstheme="minorHAnsi"/>
+          <w:sz w:val="24"/>
+          <w:szCs w:val="24"/>
+        </w:rPr>
+      </w:pPr>
+      <w:r>
+        <w:rPr>
+          <w:rFonts w:cstheme="minorHAnsi"/>
+          <w:sz w:val="24"/>
+          <w:szCs w:val="24"/>
+        </w:rPr>
+        <w:t>HOW CSS WORKS BEHIND THE SCENES.</w:t>
+      </w:r>
+    </w:p>
+    <w:p>
+      <w:pPr>
+        <w:pStyle w:val="ListParagraph"/>
+        <w:numPr>
+          <w:ilvl w:val="0"/>
+          <w:numId w:val="3"/>
+        </w:numPr>
+        <w:rPr>
+          <w:rFonts w:cstheme="minorHAnsi"/>
+          <w:sz w:val="24"/>
+          <w:szCs w:val="24"/>
+        </w:rPr>
+      </w:pPr>
+      <w:r>
+        <w:rPr>
+          <w:rFonts w:cstheme="minorHAnsi"/>
+          <w:sz w:val="24"/>
+          <w:szCs w:val="24"/>
+        </w:rPr>
+        <w:t xml:space="preserve">What happens to our </w:t>
+      </w:r>
+      <w:proofErr w:type="spellStart"/>
+      <w:r>
+        <w:rPr>
+          <w:rFonts w:cstheme="minorHAnsi"/>
+          <w:sz w:val="24"/>
+          <w:szCs w:val="24"/>
+        </w:rPr>
+        <w:t>css</w:t>
+      </w:r>
+      <w:proofErr w:type="spellEnd"/>
+      <w:r>
+        <w:rPr>
+          <w:rFonts w:cstheme="minorHAnsi"/>
+          <w:sz w:val="24"/>
+          <w:szCs w:val="24"/>
+        </w:rPr>
+        <w:t xml:space="preserve"> code when we load a </w:t>
+      </w:r>
+      <w:proofErr w:type="gramStart"/>
+      <w:r>
+        <w:rPr>
+          <w:rFonts w:cstheme="minorHAnsi"/>
+          <w:sz w:val="24"/>
+          <w:szCs w:val="24"/>
+        </w:rPr>
+        <w:t>webpage.</w:t>
+      </w:r>
+      <w:proofErr w:type="gramEnd"/>
+      <w:r>
+        <w:rPr>
+          <w:rFonts w:cstheme="minorHAnsi"/>
+          <w:sz w:val="24"/>
+          <w:szCs w:val="24"/>
+        </w:rPr>
+        <w:br/>
+        <w:t xml:space="preserve">- </w:t>
+      </w:r>
+      <w:proofErr w:type="gramStart"/>
+      <w:r>
+        <w:rPr>
+          <w:rFonts w:cstheme="minorHAnsi"/>
+          <w:sz w:val="24"/>
+          <w:szCs w:val="24"/>
+        </w:rPr>
+        <w:t>browser</w:t>
+      </w:r>
+      <w:proofErr w:type="gramEnd"/>
+      <w:r>
+        <w:rPr>
+          <w:rFonts w:cstheme="minorHAnsi"/>
+          <w:sz w:val="24"/>
+          <w:szCs w:val="24"/>
+        </w:rPr>
+        <w:t xml:space="preserve"> loads html</w:t>
+      </w:r>
+      <w:r>
+        <w:rPr>
+          <w:rFonts w:cstheme="minorHAnsi"/>
+          <w:sz w:val="24"/>
+          <w:szCs w:val="24"/>
+        </w:rPr>
+        <w:br/>
+        <w:t>- browser parses html + loads the stylesheets and parses i</w:t>
+      </w:r>
+      <w:r>
+        <w:rPr>
+          <w:rFonts w:cstheme="minorHAnsi"/>
+          <w:sz w:val="24"/>
+          <w:szCs w:val="24"/>
+        </w:rPr>
+        <w:t>t which is a bit different than</w:t>
+      </w:r>
+      <w:r>
+        <w:rPr>
+          <w:rFonts w:cstheme="minorHAnsi"/>
+          <w:sz w:val="24"/>
+          <w:szCs w:val="24"/>
+        </w:rPr>
+        <w:br/>
+        <w:t xml:space="preserve">  </w:t>
+      </w:r>
+      <w:r>
+        <w:rPr>
+          <w:rFonts w:cstheme="minorHAnsi"/>
+          <w:sz w:val="24"/>
+          <w:szCs w:val="24"/>
+        </w:rPr>
+        <w:t>how html is parsed.</w:t>
+      </w:r>
+      <w:r>
+        <w:rPr>
+          <w:rFonts w:cstheme="minorHAnsi"/>
+          <w:sz w:val="24"/>
+          <w:szCs w:val="24"/>
+        </w:rPr>
+        <w:br/>
+        <w:t xml:space="preserve">- </w:t>
+      </w:r>
+      <w:proofErr w:type="gramStart"/>
+      <w:r>
+        <w:rPr>
+          <w:rFonts w:cstheme="minorHAnsi"/>
+          <w:sz w:val="24"/>
+          <w:szCs w:val="24"/>
+        </w:rPr>
+        <w:t>browser</w:t>
+      </w:r>
+      <w:proofErr w:type="gramEnd"/>
+      <w:r>
+        <w:rPr>
+          <w:rFonts w:cstheme="minorHAnsi"/>
+          <w:sz w:val="24"/>
+          <w:szCs w:val="24"/>
+        </w:rPr>
+        <w:t xml:space="preserve"> build the DOM like a family tree</w:t>
+      </w:r>
+      <w:r>
+        <w:rPr>
+          <w:rFonts w:cstheme="minorHAnsi"/>
+          <w:sz w:val="24"/>
+          <w:szCs w:val="24"/>
+        </w:rPr>
+        <w:t>.</w:t>
+      </w:r>
+    </w:p>
+    <w:p>
+      <w:pPr>
+        <w:pStyle w:val="ListParagraph"/>
+        <w:numPr>
+          <w:ilvl w:val="0"/>
+          <w:numId w:val="3"/>
+        </w:numPr>
+        <w:rPr>
+          <w:rFonts w:cstheme="minorHAnsi"/>
+          <w:sz w:val="24"/>
+          <w:szCs w:val="24"/>
+        </w:rPr>
+      </w:pPr>
+      <w:r>
+        <w:rPr>
+          <w:rFonts w:cstheme="minorHAnsi"/>
+          <w:sz w:val="24"/>
+          <w:szCs w:val="24"/>
+        </w:rPr>
+        <w:t xml:space="preserve">Two main steps in CSS parsing </w:t>
+      </w:r>
+      <w:proofErr w:type="gramStart"/>
+      <w:r>
+        <w:rPr>
+          <w:rFonts w:cstheme="minorHAnsi"/>
+          <w:sz w:val="24"/>
+          <w:szCs w:val="24"/>
+        </w:rPr>
+        <w:t>phase :</w:t>
+      </w:r>
+      <w:proofErr w:type="gramEnd"/>
+      <w:r>
+        <w:rPr>
+          <w:rFonts w:cstheme="minorHAnsi"/>
+          <w:sz w:val="24"/>
+          <w:szCs w:val="24"/>
+        </w:rPr>
+        <w:t xml:space="preserve"> </w:t>
+      </w:r>
+      <w:r>
+        <w:rPr>
+          <w:rFonts w:cstheme="minorHAnsi"/>
+          <w:sz w:val="24"/>
+          <w:szCs w:val="24"/>
+        </w:rPr>
+        <w:br/>
+        <w:t xml:space="preserve">8.a : Conflicting </w:t>
+      </w:r>
+      <w:proofErr w:type="spellStart"/>
+      <w:r>
+        <w:rPr>
+          <w:rFonts w:cstheme="minorHAnsi"/>
+          <w:sz w:val="24"/>
+          <w:szCs w:val="24"/>
+        </w:rPr>
+        <w:t>css</w:t>
+      </w:r>
+      <w:proofErr w:type="spellEnd"/>
+      <w:r>
+        <w:rPr>
+          <w:rFonts w:cstheme="minorHAnsi"/>
+          <w:sz w:val="24"/>
+          <w:szCs w:val="24"/>
+        </w:rPr>
+        <w:t xml:space="preserve"> declarations are resolved in a process called cascade.</w:t>
+      </w:r>
+      <w:r>
+        <w:rPr>
+          <w:rFonts w:cstheme="minorHAnsi"/>
+          <w:sz w:val="24"/>
+          <w:szCs w:val="24"/>
+        </w:rPr>
+        <w:br/>
+      </w:r>
+      <w:proofErr w:type="gramStart"/>
+      <w:r>
+        <w:rPr>
+          <w:rFonts w:cstheme="minorHAnsi"/>
+          <w:sz w:val="24"/>
+          <w:szCs w:val="24"/>
+        </w:rPr>
+        <w:t>8.b</w:t>
+      </w:r>
+      <w:proofErr w:type="gramEnd"/>
+      <w:r>
+        <w:rPr>
+          <w:rFonts w:cstheme="minorHAnsi"/>
+          <w:sz w:val="24"/>
+          <w:szCs w:val="24"/>
+        </w:rPr>
+        <w:t xml:space="preserve"> : process final </w:t>
+      </w:r>
+      <w:proofErr w:type="spellStart"/>
+      <w:r>
+        <w:rPr>
+          <w:rFonts w:cstheme="minorHAnsi"/>
+          <w:sz w:val="24"/>
+          <w:szCs w:val="24"/>
+        </w:rPr>
+        <w:t>css</w:t>
+      </w:r>
+      <w:proofErr w:type="spellEnd"/>
+      <w:r>
+        <w:rPr>
+          <w:rFonts w:cstheme="minorHAnsi"/>
+          <w:sz w:val="24"/>
+          <w:szCs w:val="24"/>
+        </w:rPr>
+        <w:t xml:space="preserve"> values like converting a margin defined in percentage units to pixel </w:t>
+      </w:r>
+      <w:r>
+        <w:rPr>
+          <w:rFonts w:cstheme="minorHAnsi"/>
+          <w:sz w:val="24"/>
+          <w:szCs w:val="24"/>
+        </w:rPr>
+        <w:br/>
+        <w:t xml:space="preserve">         units.</w:t>
+      </w:r>
+    </w:p>
+    <w:p>
+      <w:pPr>
+        <w:pStyle w:val="ListParagraph"/>
+        <w:rPr>
+          <w:rFonts w:cstheme="minorHAnsi"/>
+          <w:sz w:val="24"/>
+          <w:szCs w:val="24"/>
+        </w:rPr>
+      </w:pPr>
+      <w:r>
+        <w:rPr>
+          <w:rFonts w:cstheme="minorHAnsi"/>
+          <w:sz w:val="24"/>
+          <w:szCs w:val="24"/>
+        </w:rPr>
+        <w:t xml:space="preserve">After all of this is done final </w:t>
+      </w:r>
+      <w:proofErr w:type="spellStart"/>
+      <w:r>
+        <w:rPr>
+          <w:rFonts w:cstheme="minorHAnsi"/>
+          <w:sz w:val="24"/>
+          <w:szCs w:val="24"/>
+        </w:rPr>
+        <w:t>css</w:t>
+      </w:r>
+      <w:proofErr w:type="spellEnd"/>
+      <w:r>
+        <w:rPr>
+          <w:rFonts w:cstheme="minorHAnsi"/>
+          <w:sz w:val="24"/>
+          <w:szCs w:val="24"/>
+        </w:rPr>
+        <w:t xml:space="preserve"> is stored in a tree like structure ca</w:t>
+      </w:r>
+      <w:r>
+        <w:rPr>
+          <w:rFonts w:cstheme="minorHAnsi"/>
+          <w:sz w:val="24"/>
+          <w:szCs w:val="24"/>
+        </w:rPr>
+        <w:t>lled the CSS object model.</w:t>
+      </w:r>
+    </w:p>
+    <w:p>
+      <w:pPr>
+        <w:pStyle w:val="ListParagraph"/>
+        <w:numPr>
+          <w:ilvl w:val="0"/>
+          <w:numId w:val="3"/>
+        </w:numPr>
+        <w:rPr>
+          <w:rFonts w:cstheme="minorHAnsi"/>
+          <w:sz w:val="24"/>
+          <w:szCs w:val="24"/>
+        </w:rPr>
+      </w:pPr>
+      <w:r>
+        <w:rPr>
+          <w:rFonts w:cstheme="minorHAnsi"/>
+          <w:sz w:val="24"/>
+          <w:szCs w:val="24"/>
+        </w:rPr>
+        <w:t xml:space="preserve">After the html and </w:t>
+      </w:r>
+      <w:proofErr w:type="spellStart"/>
+      <w:r>
+        <w:rPr>
+          <w:rFonts w:cstheme="minorHAnsi"/>
+          <w:sz w:val="24"/>
+          <w:szCs w:val="24"/>
+        </w:rPr>
+        <w:t>css</w:t>
+      </w:r>
+      <w:proofErr w:type="spellEnd"/>
+      <w:r>
+        <w:rPr>
+          <w:rFonts w:cstheme="minorHAnsi"/>
+          <w:sz w:val="24"/>
+          <w:szCs w:val="24"/>
+        </w:rPr>
+        <w:t xml:space="preserve"> are parsed and </w:t>
+      </w:r>
+      <w:proofErr w:type="gramStart"/>
+      <w:r>
+        <w:rPr>
+          <w:rFonts w:cstheme="minorHAnsi"/>
+          <w:sz w:val="24"/>
+          <w:szCs w:val="24"/>
+        </w:rPr>
+        <w:t>stored :</w:t>
+      </w:r>
+      <w:proofErr w:type="gramEnd"/>
+      <w:r>
+        <w:rPr>
+          <w:rFonts w:cstheme="minorHAnsi"/>
+          <w:sz w:val="24"/>
+          <w:szCs w:val="24"/>
+        </w:rPr>
+        <w:t xml:space="preserve"> these two together form the render tree.</w:t>
+      </w:r>
+    </w:p>
+    <w:p>
+      <w:pPr>
+        <w:pStyle w:val="ListParagraph"/>
+        <w:numPr>
+          <w:ilvl w:val="0"/>
+          <w:numId w:val="3"/>
+        </w:numPr>
+        <w:rPr>
+          <w:rFonts w:cstheme="minorHAnsi"/>
+          <w:sz w:val="24"/>
+          <w:szCs w:val="24"/>
+        </w:rPr>
+      </w:pPr>
+      <w:r>
+        <w:rPr>
+          <w:rFonts w:cstheme="minorHAnsi"/>
+          <w:sz w:val="24"/>
+          <w:szCs w:val="24"/>
+        </w:rPr>
+        <w:t xml:space="preserve">Then the page is rendered. The browser uses the </w:t>
+      </w:r>
+      <w:r>
+        <w:rPr>
+          <w:rFonts w:cstheme="minorHAnsi"/>
+          <w:sz w:val="24"/>
+          <w:szCs w:val="24"/>
+          <w:u w:val="single"/>
+        </w:rPr>
+        <w:t>visual formatting model</w:t>
+      </w:r>
+      <w:r>
+        <w:rPr>
+          <w:rFonts w:cstheme="minorHAnsi"/>
+          <w:sz w:val="24"/>
+          <w:szCs w:val="24"/>
+        </w:rPr>
+        <w:t xml:space="preserve"> to render the page.</w:t>
+      </w:r>
+      <w:r>
+        <w:rPr>
+          <w:rFonts w:cstheme="minorHAnsi"/>
+          <w:sz w:val="24"/>
+          <w:szCs w:val="24"/>
+        </w:rPr>
+        <w:br/>
+      </w:r>
+      <w:r>
+        <w:rPr>
+          <w:rFonts w:cstheme="minorHAnsi"/>
+          <w:sz w:val="24"/>
+          <w:szCs w:val="24"/>
+        </w:rPr>
+        <w:br/>
+        <w:t xml:space="preserve">                                    ---------************************---------</w:t>
+      </w:r>
+    </w:p>
+    <w:p>
+      <w:pPr>
+        <w:pStyle w:val="ListParagraph"/>
+        <w:numPr>
+          <w:ilvl w:val="0"/>
+          <w:numId w:val="5"/>
+        </w:numPr>
+        <w:rPr>
+          <w:rFonts w:cstheme="minorHAnsi"/>
+          <w:sz w:val="24"/>
+          <w:szCs w:val="24"/>
+          <w:highlight w:val="lightGray"/>
+        </w:rPr>
+      </w:pPr>
+      <w:r>
+        <w:rPr>
+          <w:rFonts w:cstheme="minorHAnsi"/>
+          <w:sz w:val="24"/>
+          <w:szCs w:val="24"/>
+        </w:rPr>
+        <w:t>CSS parsing phase.</w:t>
+      </w:r>
+      <w:r>
+        <w:rPr>
+          <w:rFonts w:cstheme="minorHAnsi"/>
+          <w:sz w:val="24"/>
+          <w:szCs w:val="24"/>
+        </w:rPr>
+        <w:br/>
+      </w:r>
+      <w:proofErr w:type="gramStart"/>
+      <w:r>
+        <w:rPr>
+          <w:rFonts w:cstheme="minorHAnsi"/>
+          <w:sz w:val="24"/>
+          <w:szCs w:val="24"/>
+        </w:rPr>
+        <w:t>step</w:t>
+      </w:r>
+      <w:proofErr w:type="gramEnd"/>
+      <w:r>
+        <w:rPr>
+          <w:rFonts w:cstheme="minorHAnsi"/>
+          <w:sz w:val="24"/>
+          <w:szCs w:val="24"/>
+        </w:rPr>
+        <w:t xml:space="preserve"> 1: cascade : it is the process of combining different stylesheets and resolving conflicts between diffe</w:t>
+      </w:r>
+      <w:r>
+        <w:rPr>
+          <w:rFonts w:cstheme="minorHAnsi"/>
+          <w:sz w:val="24"/>
+          <w:szCs w:val="24"/>
+        </w:rPr>
+        <w:t xml:space="preserve">rent </w:t>
+      </w:r>
+      <w:proofErr w:type="spellStart"/>
+      <w:r>
+        <w:rPr>
+          <w:rFonts w:cstheme="minorHAnsi"/>
+          <w:sz w:val="24"/>
+          <w:szCs w:val="24"/>
+        </w:rPr>
+        <w:t>css</w:t>
+      </w:r>
+      <w:proofErr w:type="spellEnd"/>
+      <w:r>
+        <w:rPr>
+          <w:rFonts w:cstheme="minorHAnsi"/>
+          <w:sz w:val="24"/>
+          <w:szCs w:val="24"/>
+        </w:rPr>
+        <w:t xml:space="preserve"> rules and declarations – when more than one rule applies to a </w:t>
+      </w:r>
+      <w:proofErr w:type="spellStart"/>
+      <w:r>
+        <w:rPr>
+          <w:rFonts w:cstheme="minorHAnsi"/>
+          <w:sz w:val="24"/>
+          <w:szCs w:val="24"/>
+        </w:rPr>
+        <w:t>css</w:t>
+      </w:r>
+      <w:proofErr w:type="spellEnd"/>
+      <w:r>
+        <w:rPr>
+          <w:rFonts w:cstheme="minorHAnsi"/>
+          <w:sz w:val="24"/>
+          <w:szCs w:val="24"/>
+        </w:rPr>
+        <w:t xml:space="preserve"> element.</w:t>
+      </w:r>
+      <w:r>
+        <w:rPr>
+          <w:rFonts w:cstheme="minorHAnsi"/>
+          <w:sz w:val="24"/>
+          <w:szCs w:val="24"/>
+        </w:rPr>
+        <w:br/>
+        <w:t>CSS can come from different sources.</w:t>
+      </w:r>
+      <w:r>
+        <w:rPr>
+          <w:rFonts w:cstheme="minorHAnsi"/>
+          <w:sz w:val="24"/>
+          <w:szCs w:val="24"/>
+        </w:rPr>
+        <w:br/>
+      </w:r>
+      <w:r>
+        <w:rPr>
+          <w:rFonts w:cstheme="minorHAnsi"/>
+          <w:b/>
+          <w:sz w:val="24"/>
+          <w:szCs w:val="24"/>
+          <w:highlight w:val="lightGray"/>
+        </w:rPr>
+        <w:t>D</w:t>
+      </w:r>
+      <w:r>
+        <w:rPr>
+          <w:rFonts w:cstheme="minorHAnsi"/>
+          <w:b/>
+          <w:sz w:val="24"/>
+          <w:szCs w:val="24"/>
+          <w:highlight w:val="lightGray"/>
+        </w:rPr>
+        <w:t>eveloper written CSS</w:t>
+      </w:r>
+      <w:r>
+        <w:rPr>
+          <w:rFonts w:cstheme="minorHAnsi"/>
+          <w:sz w:val="24"/>
+          <w:szCs w:val="24"/>
+          <w:highlight w:val="lightGray"/>
+        </w:rPr>
+        <w:t>: they are called author declarations.</w:t>
+      </w:r>
+    </w:p>
+    <w:p>
+      <w:pPr>
+        <w:pStyle w:val="ListParagraph"/>
+        <w:rPr>
+          <w:rFonts w:cstheme="minorHAnsi"/>
+          <w:sz w:val="24"/>
+          <w:szCs w:val="24"/>
+        </w:rPr>
+      </w:pPr>
+      <w:r>
+        <w:rPr>
+          <w:rFonts w:cstheme="minorHAnsi"/>
+          <w:b/>
+          <w:sz w:val="24"/>
+          <w:szCs w:val="24"/>
+          <w:highlight w:val="lightGray"/>
+        </w:rPr>
+        <w:lastRenderedPageBreak/>
+        <w:t>User declarations</w:t>
+      </w:r>
+      <w:r>
+        <w:rPr>
+          <w:rFonts w:cstheme="minorHAnsi"/>
+          <w:sz w:val="24"/>
+          <w:szCs w:val="24"/>
+          <w:highlight w:val="lightGray"/>
+        </w:rPr>
+        <w:t xml:space="preserve">: CSS coming from the user </w:t>
+      </w:r>
+      <w:proofErr w:type="spellStart"/>
+      <w:r>
+        <w:rPr>
+          <w:rFonts w:cstheme="minorHAnsi"/>
+          <w:sz w:val="24"/>
+          <w:szCs w:val="24"/>
+          <w:highlight w:val="lightGray"/>
+        </w:rPr>
+        <w:t>i.e</w:t>
+      </w:r>
+      <w:proofErr w:type="spellEnd"/>
+      <w:r>
+        <w:rPr>
+          <w:rFonts w:cstheme="minorHAnsi"/>
+          <w:sz w:val="24"/>
+          <w:szCs w:val="24"/>
+          <w:highlight w:val="lightGray"/>
+        </w:rPr>
+        <w:t xml:space="preserve"> in the browser.</w:t>
+      </w:r>
+      <w:r>
+        <w:rPr>
+          <w:rFonts w:cstheme="minorHAnsi"/>
+          <w:sz w:val="24"/>
+          <w:szCs w:val="24"/>
+          <w:highlight w:val="lightGray"/>
+        </w:rPr>
+        <w:br/>
+      </w:r>
+      <w:r>
+        <w:rPr>
+          <w:rFonts w:cstheme="minorHAnsi"/>
+          <w:b/>
+          <w:sz w:val="24"/>
+          <w:szCs w:val="24"/>
+          <w:highlight w:val="lightGray"/>
+        </w:rPr>
+        <w:t>D</w:t>
+      </w:r>
+      <w:r>
+        <w:rPr>
+          <w:rFonts w:cstheme="minorHAnsi"/>
+          <w:b/>
+          <w:sz w:val="24"/>
+          <w:szCs w:val="24"/>
+          <w:highlight w:val="lightGray"/>
+        </w:rPr>
+        <w:t>efault browser declarations</w:t>
+      </w:r>
+      <w:r>
+        <w:rPr>
+          <w:rFonts w:cstheme="minorHAnsi"/>
+          <w:sz w:val="24"/>
+          <w:szCs w:val="24"/>
+          <w:highlight w:val="lightGray"/>
+        </w:rPr>
+        <w:t>: user agent CSS as it is set by the browser.</w:t>
+      </w:r>
+    </w:p>
+    <w:p>
+      <w:pPr>
+        <w:pStyle w:val="ListParagraph"/>
+        <w:numPr>
+          <w:ilvl w:val="0"/>
+          <w:numId w:val="5"/>
+        </w:numPr>
+        <w:rPr>
+          <w:rFonts w:cstheme="minorHAnsi"/>
+          <w:sz w:val="24"/>
+          <w:szCs w:val="24"/>
+        </w:rPr>
+      </w:pPr>
+      <w:r>
+        <w:rPr>
+          <w:rFonts w:cstheme="minorHAnsi"/>
+          <w:sz w:val="24"/>
+          <w:szCs w:val="24"/>
+        </w:rPr>
+        <w:t>But how does CSS resolve conflicts.</w:t>
+      </w:r>
+    </w:p>
+    <w:p>
+      <w:pPr>
+        <w:pStyle w:val="ListParagraph"/>
+        <w:rPr>
+          <w:rFonts w:cstheme="minorHAnsi"/>
+          <w:sz w:val="24"/>
+          <w:szCs w:val="24"/>
+        </w:rPr>
+      </w:pPr>
+      <w:r>
+        <w:rPr>
+          <w:rFonts w:cstheme="minorHAnsi"/>
+          <w:sz w:val="24"/>
+          <w:szCs w:val="24"/>
+        </w:rPr>
+        <w:t xml:space="preserve">It looks at the IMPORTANCE &gt; </w:t>
+      </w:r>
+      <w:r>
+        <w:rPr>
+          <w:rFonts w:cstheme="minorHAnsi"/>
+          <w:i/>
+          <w:sz w:val="24"/>
+          <w:szCs w:val="24"/>
+        </w:rPr>
+        <w:t>selector</w:t>
+      </w:r>
+      <w:r>
+        <w:rPr>
+          <w:rFonts w:cstheme="minorHAnsi"/>
+          <w:sz w:val="24"/>
+          <w:szCs w:val="24"/>
+        </w:rPr>
+        <w:t xml:space="preserve"> </w:t>
+      </w:r>
+      <w:r>
+        <w:rPr>
+          <w:rFonts w:cstheme="minorHAnsi"/>
+          <w:sz w:val="24"/>
+          <w:szCs w:val="24"/>
+        </w:rPr>
+        <w:t>SPECIFICITY &gt; SOURCE ORDER</w:t>
+      </w:r>
+      <w:r>
+        <w:rPr>
+          <w:rFonts w:cstheme="minorHAnsi"/>
+          <w:sz w:val="24"/>
+          <w:szCs w:val="24"/>
+        </w:rPr>
+        <w:t xml:space="preserve"> of conflicting declarations in order to determine which one takes precedence.</w:t>
+      </w:r>
+    </w:p>
+    <w:p>
+      <w:pPr>
+        <w:pStyle w:val="ListParagraph"/>
+        <w:numPr>
+          <w:ilvl w:val="0"/>
+          <w:numId w:val="5"/>
+        </w:numPr>
+        <w:rPr>
+          <w:rFonts w:cstheme="minorHAnsi"/>
+          <w:sz w:val="24"/>
+          <w:szCs w:val="24"/>
+        </w:rPr>
+      </w:pPr>
+      <w:r>
+        <w:rPr>
+          <w:rFonts w:cstheme="minorHAnsi"/>
+          <w:sz w:val="24"/>
+          <w:szCs w:val="24"/>
+        </w:rPr>
+        <w:t xml:space="preserve">First the cascade starts by giving conflicting declarations different </w:t>
+      </w:r>
+      <w:r>
+        <w:rPr>
+          <w:rFonts w:cstheme="minorHAnsi"/>
+          <w:b/>
+          <w:sz w:val="24"/>
+          <w:szCs w:val="24"/>
+        </w:rPr>
+        <w:t>importance</w:t>
+      </w:r>
+      <w:r>
+        <w:rPr>
+          <w:rFonts w:cstheme="minorHAnsi"/>
+          <w:sz w:val="24"/>
+          <w:szCs w:val="24"/>
+        </w:rPr>
+        <w:t xml:space="preserve"> based on where they are declared</w:t>
+      </w:r>
+      <w:r>
+        <w:rPr>
+          <w:rFonts w:cstheme="minorHAnsi"/>
+          <w:sz w:val="24"/>
+          <w:szCs w:val="24"/>
+        </w:rPr>
+        <w:t xml:space="preserve"> / based on their source.</w:t>
+      </w:r>
+      <w:r>
+        <w:rPr>
+          <w:rFonts w:cstheme="minorHAnsi"/>
+          <w:sz w:val="24"/>
+          <w:szCs w:val="24"/>
+        </w:rPr>
+        <w:t xml:space="preserve"> The order is below</w:t>
+      </w:r>
+    </w:p>
+    <w:p>
+      <w:pPr>
+        <w:pStyle w:val="ListParagraph"/>
+        <w:numPr>
+          <w:ilvl w:val="0"/>
+          <w:numId w:val="6"/>
+        </w:numPr>
+        <w:rPr>
+          <w:rFonts w:cstheme="minorHAnsi"/>
+          <w:sz w:val="24"/>
+          <w:szCs w:val="24"/>
+        </w:rPr>
+      </w:pPr>
+      <w:r>
+        <w:rPr>
+          <w:rFonts w:cstheme="minorHAnsi"/>
+          <w:sz w:val="24"/>
+          <w:szCs w:val="24"/>
+        </w:rPr>
+        <w:t xml:space="preserve">Most important declarations are the user </w:t>
+      </w:r>
+      <w:r>
+        <w:rPr>
+          <w:rFonts w:cstheme="minorHAnsi"/>
+          <w:sz w:val="24"/>
+          <w:szCs w:val="24"/>
+        </w:rPr>
+        <w:t xml:space="preserve">declarations marked with </w:t>
+      </w:r>
+      <w:r>
+        <w:rPr>
+          <w:rFonts w:cstheme="minorHAnsi"/>
+          <w:sz w:val="24"/>
+          <w:szCs w:val="24"/>
+        </w:rPr>
+        <w:t>!</w:t>
+      </w:r>
+      <w:r>
+        <w:rPr>
+          <w:rFonts w:cstheme="minorHAnsi"/>
+          <w:sz w:val="24"/>
+          <w:szCs w:val="24"/>
+        </w:rPr>
+        <w:t>important keyword.</w:t>
+      </w:r>
+    </w:p>
+    <w:p>
+      <w:pPr>
+        <w:pStyle w:val="ListParagraph"/>
+        <w:numPr>
+          <w:ilvl w:val="0"/>
+          <w:numId w:val="6"/>
+        </w:numPr>
+        <w:rPr>
+          <w:rFonts w:cstheme="minorHAnsi"/>
+          <w:sz w:val="24"/>
+          <w:szCs w:val="24"/>
+        </w:rPr>
+      </w:pPr>
+      <w:r>
+        <w:rPr>
+          <w:rFonts w:cstheme="minorHAnsi"/>
+          <w:sz w:val="24"/>
+          <w:szCs w:val="24"/>
+        </w:rPr>
+        <w:t xml:space="preserve">Author declarations marked with </w:t>
+      </w:r>
+      <w:proofErr w:type="gramStart"/>
+      <w:r>
+        <w:rPr>
+          <w:rFonts w:cstheme="minorHAnsi"/>
+          <w:sz w:val="24"/>
+          <w:szCs w:val="24"/>
+        </w:rPr>
+        <w:t>an</w:t>
+      </w:r>
+      <w:r>
+        <w:rPr>
+          <w:rFonts w:cstheme="minorHAnsi"/>
+          <w:sz w:val="24"/>
+          <w:szCs w:val="24"/>
+        </w:rPr>
+        <w:t xml:space="preserve"> </w:t>
+      </w:r>
+      <w:r>
+        <w:rPr>
+          <w:rFonts w:cstheme="minorHAnsi"/>
+          <w:sz w:val="24"/>
+          <w:szCs w:val="24"/>
+        </w:rPr>
+        <w:t>!</w:t>
+      </w:r>
+      <w:proofErr w:type="gramEnd"/>
+      <w:r>
+        <w:rPr>
+          <w:rFonts w:cstheme="minorHAnsi"/>
+          <w:sz w:val="24"/>
+          <w:szCs w:val="24"/>
+        </w:rPr>
+        <w:t>important keyword.</w:t>
+      </w:r>
+    </w:p>
+    <w:p>
+      <w:pPr>
+        <w:pStyle w:val="ListParagraph"/>
+        <w:numPr>
+          <w:ilvl w:val="0"/>
+          <w:numId w:val="6"/>
+        </w:numPr>
+        <w:rPr>
+          <w:rFonts w:cstheme="minorHAnsi"/>
+          <w:sz w:val="24"/>
+          <w:szCs w:val="24"/>
+        </w:rPr>
+      </w:pPr>
+      <w:r>
+        <w:rPr>
+          <w:rFonts w:cstheme="minorHAnsi"/>
+          <w:sz w:val="24"/>
+          <w:szCs w:val="24"/>
+        </w:rPr>
+        <w:t>Author declarations</w:t>
+      </w:r>
+    </w:p>
+    <w:p>
+      <w:pPr>
+        <w:pStyle w:val="ListParagraph"/>
+        <w:numPr>
+          <w:ilvl w:val="0"/>
+          <w:numId w:val="6"/>
+        </w:numPr>
+        <w:rPr>
+          <w:rFonts w:cstheme="minorHAnsi"/>
+          <w:sz w:val="24"/>
+          <w:szCs w:val="24"/>
+        </w:rPr>
+      </w:pPr>
+      <w:r>
+        <w:rPr>
+          <w:rFonts w:cstheme="minorHAnsi"/>
+          <w:sz w:val="24"/>
+          <w:szCs w:val="24"/>
+        </w:rPr>
+        <w:t xml:space="preserve">User declarations </w:t>
+      </w:r>
+    </w:p>
+    <w:p>
+      <w:pPr>
+        <w:pStyle w:val="ListParagraph"/>
+        <w:numPr>
+          <w:ilvl w:val="0"/>
+          <w:numId w:val="6"/>
+        </w:numPr>
+        <w:rPr>
+          <w:rFonts w:cstheme="minorHAnsi"/>
+          <w:sz w:val="24"/>
+          <w:szCs w:val="24"/>
+        </w:rPr>
+      </w:pPr>
+      <w:r>
+        <w:rPr>
+          <w:rFonts w:cstheme="minorHAnsi"/>
+          <w:sz w:val="24"/>
+          <w:szCs w:val="24"/>
+        </w:rPr>
+        <w:t>Browser declarations.</w:t>
+      </w:r>
+    </w:p>
+    <w:p>
+      <w:pPr>
+        <w:pStyle w:val="ListParagraph"/>
+        <w:numPr>
+          <w:ilvl w:val="0"/>
+          <w:numId w:val="5"/>
+        </w:numPr>
+        <w:rPr>
+          <w:rFonts w:cstheme="minorHAnsi"/>
+          <w:sz w:val="24"/>
+          <w:szCs w:val="24"/>
+        </w:rPr>
+      </w:pPr>
+      <w:r>
+        <w:rPr>
+          <w:rFonts w:cstheme="minorHAnsi"/>
+          <w:sz w:val="24"/>
+          <w:szCs w:val="24"/>
+        </w:rPr>
+        <w:t>When we have conflicting declarations with the same importance we calculate the selector specificity based on the priorities shown below.</w:t>
+      </w:r>
+    </w:p>
+    <w:p>
+      <w:pPr>
+        <w:pStyle w:val="ListParagraph"/>
+        <w:rPr>
+          <w:rFonts w:cstheme="minorHAnsi"/>
+          <w:sz w:val="24"/>
+          <w:szCs w:val="24"/>
+        </w:rPr>
+      </w:pPr>
+      <w:r>
+        <w:rPr>
+          <w:rFonts w:cstheme="minorHAnsi"/>
+          <w:sz w:val="24"/>
+          <w:szCs w:val="24"/>
+        </w:rPr>
+        <w:t xml:space="preserve"> </w:t>
+      </w:r>
+      <w:r>
+        <w:rPr>
+          <w:rFonts w:cstheme="minorHAnsi"/>
+          <w:sz w:val="24"/>
+          <w:szCs w:val="24"/>
+        </w:rPr>
+        <w:t>Now cascade calculates and compares the specificities of the declaration selectors.</w:t>
+      </w:r>
+    </w:p>
+    <w:p>
+      <w:pPr>
+        <w:pStyle w:val="ListParagraph"/>
+        <w:numPr>
+          <w:ilvl w:val="0"/>
+          <w:numId w:val="6"/>
+        </w:numPr>
+        <w:rPr>
+          <w:rFonts w:cstheme="minorHAnsi"/>
+          <w:sz w:val="24"/>
+          <w:szCs w:val="24"/>
+        </w:rPr>
+      </w:pPr>
+      <w:r>
+        <w:rPr>
+          <w:rFonts w:cstheme="minorHAnsi"/>
+          <w:sz w:val="24"/>
+          <w:szCs w:val="24"/>
+        </w:rPr>
+        <w:t>The specificity order is below.</w:t>
+      </w:r>
+    </w:p>
+    <w:p>
+      <w:pPr>
+        <w:pStyle w:val="ListParagraph"/>
+        <w:numPr>
+          <w:ilvl w:val="0"/>
+          <w:numId w:val="6"/>
+        </w:numPr>
+        <w:rPr>
+          <w:rFonts w:cstheme="minorHAnsi"/>
+          <w:sz w:val="24"/>
+          <w:szCs w:val="24"/>
+        </w:rPr>
+      </w:pPr>
+      <w:r>
+        <w:rPr>
+          <w:rFonts w:cstheme="minorHAnsi"/>
+          <w:sz w:val="24"/>
+          <w:szCs w:val="24"/>
+        </w:rPr>
+        <w:t xml:space="preserve">Inline </w:t>
+      </w:r>
+      <w:proofErr w:type="gramStart"/>
+      <w:r>
+        <w:rPr>
+          <w:rFonts w:cstheme="minorHAnsi"/>
+          <w:sz w:val="24"/>
+          <w:szCs w:val="24"/>
+        </w:rPr>
+        <w:t>styles :</w:t>
+      </w:r>
+      <w:proofErr w:type="gramEnd"/>
+      <w:r>
+        <w:rPr>
+          <w:rFonts w:cstheme="minorHAnsi"/>
+          <w:sz w:val="24"/>
+          <w:szCs w:val="24"/>
+        </w:rPr>
+        <w:t xml:space="preserve"> they have the highest specificity.</w:t>
+      </w:r>
+    </w:p>
+    <w:p>
+      <w:pPr>
+        <w:pStyle w:val="ListParagraph"/>
+        <w:numPr>
+          <w:ilvl w:val="0"/>
+          <w:numId w:val="6"/>
+        </w:numPr>
+        <w:rPr>
+          <w:rFonts w:cstheme="minorHAnsi"/>
+          <w:sz w:val="24"/>
+          <w:szCs w:val="24"/>
+        </w:rPr>
+      </w:pPr>
+      <w:r>
+        <w:rPr>
+          <w:rFonts w:cstheme="minorHAnsi"/>
+          <w:sz w:val="24"/>
+          <w:szCs w:val="24"/>
+        </w:rPr>
+        <w:t>IDs</w:t>
+      </w:r>
+    </w:p>
+    <w:p>
+      <w:pPr>
+        <w:pStyle w:val="ListParagraph"/>
+        <w:numPr>
+          <w:ilvl w:val="0"/>
+          <w:numId w:val="6"/>
+        </w:numPr>
+        <w:rPr>
+          <w:rFonts w:cstheme="minorHAnsi"/>
+          <w:sz w:val="24"/>
+          <w:szCs w:val="24"/>
+        </w:rPr>
+      </w:pPr>
+      <w:r>
+        <w:rPr>
+          <w:rFonts w:cstheme="minorHAnsi"/>
+          <w:sz w:val="24"/>
+          <w:szCs w:val="24"/>
+        </w:rPr>
+        <w:t>Classes</w:t>
+      </w:r>
+      <w:r>
+        <w:rPr>
+          <w:rFonts w:cstheme="minorHAnsi"/>
+          <w:sz w:val="24"/>
+          <w:szCs w:val="24"/>
+        </w:rPr>
+        <w:t xml:space="preserve"> , </w:t>
+      </w:r>
+      <w:r>
+        <w:rPr>
+          <w:rFonts w:cstheme="minorHAnsi"/>
+          <w:sz w:val="24"/>
+          <w:szCs w:val="24"/>
+        </w:rPr>
+        <w:t>Pseudo classes</w:t>
+      </w:r>
+      <w:r>
+        <w:rPr>
+          <w:rFonts w:cstheme="minorHAnsi"/>
+          <w:sz w:val="24"/>
+          <w:szCs w:val="24"/>
+        </w:rPr>
+        <w:t>, attribute selectors</w:t>
+      </w:r>
+    </w:p>
+    <w:p>
+      <w:pPr>
+        <w:pStyle w:val="ListParagraph"/>
+        <w:numPr>
+          <w:ilvl w:val="0"/>
+          <w:numId w:val="6"/>
+        </w:numPr>
+        <w:rPr>
+          <w:rFonts w:cstheme="minorHAnsi"/>
+          <w:sz w:val="24"/>
+          <w:szCs w:val="24"/>
+        </w:rPr>
+      </w:pPr>
+      <w:r>
+        <w:rPr>
+          <w:rFonts w:cstheme="minorHAnsi"/>
+          <w:sz w:val="24"/>
+          <w:szCs w:val="24"/>
+        </w:rPr>
+        <w:t>Elements, pseudo elements.</w:t>
+      </w:r>
+    </w:p>
+    <w:p>
+      <w:pPr>
+        <w:ind w:left="720"/>
+        <w:rPr>
+          <w:rFonts w:cstheme="minorHAnsi"/>
+          <w:sz w:val="24"/>
+          <w:szCs w:val="24"/>
+        </w:rPr>
+      </w:pPr>
+      <w:proofErr w:type="gramStart"/>
+      <w:r>
+        <w:rPr>
+          <w:rFonts w:cstheme="minorHAnsi"/>
+          <w:sz w:val="24"/>
+          <w:szCs w:val="24"/>
+        </w:rPr>
+        <w:t>Example :</w:t>
+      </w:r>
+      <w:proofErr w:type="gramEnd"/>
+      <w:r>
+        <w:rPr>
+          <w:rFonts w:cstheme="minorHAnsi"/>
+          <w:sz w:val="24"/>
+          <w:szCs w:val="24"/>
+        </w:rPr>
+        <w:t xml:space="preserve"> </w:t>
+      </w:r>
+      <w:r>
+        <w:rPr>
+          <w:rFonts w:cstheme="minorHAnsi"/>
+          <w:sz w:val="24"/>
+          <w:szCs w:val="24"/>
+        </w:rPr>
+        <w:t>How to calculate specificities.</w:t>
+      </w:r>
+      <w:r>
+        <w:rPr>
+          <w:rFonts w:cstheme="minorHAnsi"/>
+          <w:sz w:val="24"/>
+          <w:szCs w:val="24"/>
+        </w:rPr>
+        <w:br/>
+      </w:r>
+      <w:r>
+        <w:rPr>
+          <w:rFonts w:cstheme="minorHAnsi"/>
+          <w:noProof/>
+          <w:sz w:val="24"/>
+          <w:szCs w:val="24"/>
+        </w:rPr>
+        <w:drawing>
+          <wp:inline distT="0" distB="0" distL="0" distR="0">
+            <wp:extent cx="5943600" cy="3566160"/>
+            <wp:effectExtent l="0" t="0" r="0" b="0"/>
+            <wp:docPr id="1" name="Picture 1"/>
+            <wp:cNvGraphicFramePr>
+              <a:graphicFrameLocks xmlns:a="http://schemas.openxmlformats.org/drawingml/2006/main" noChangeAspect="1"/>
+            </wp:cNvGraphicFramePr>
+            <a:graphic xmlns:a="http://schemas.openxmlformats.org/drawingml/2006/main">
+              <a:graphicData uri="http://schemas.openxmlformats.org/drawingml/2006/picture">
+                <pic:pic xmlns:pic="http://schemas.openxmlformats.org/drawingml/2006/picture">
+                  <pic:nvPicPr>
+                    <pic:cNvPr id="0" name="Picture 1"/>
+                    <pic:cNvPicPr>
+                      <a:picLocks noChangeAspect="1" noChangeArrowheads="1"/>
+                    </pic:cNvPicPr>
+                  </pic:nvPicPr>
+                  <pic:blipFill>
+                    <a:blip r:embed="rId6">
+                      <a:extLst>
+                        <a:ext uri="{28A0092B-C50C-407E-A947-70E740481C1C}">
+                          <a14:useLocalDpi xmlns:a14="http://schemas.microsoft.com/office/drawing/2010/main" val="0"/>
+                        </a:ext>
+                      </a:extLst>
+                    </a:blip>
+                    <a:srcRect/>
+                    <a:stretch>
+                      <a:fillRect/>
+                    </a:stretch>
+                  </pic:blipFill>
+                  <pic:spPr bwMode="auto">
+                    <a:xfrm>
+                      <a:off x="0" y="0"/>
+                      <a:ext cx="5943600" cy="3566160"/>
+                    </a:xfrm>
+                    <a:prstGeom prst="rect">
+                      <a:avLst/>
+                    </a:prstGeom>
+                    <a:noFill/>
+                    <a:ln>
+                      <a:noFill/>
+                    </a:ln>
+                  </pic:spPr>
+                </pic:pic>
+              </a:graphicData>
+            </a:graphic>
+          </wp:inline>
+        </w:drawing>
+      </w:r>
+    </w:p>
+    <w:p>
+      <w:pPr>
+        <w:pStyle w:val="ListParagraph"/>
+        <w:numPr>
+          <w:ilvl w:val="0"/>
+          <w:numId w:val="6"/>
+        </w:numPr>
+        <w:rPr>
+          <w:rFonts w:cstheme="minorHAnsi"/>
+          <w:sz w:val="24"/>
+          <w:szCs w:val="24"/>
+        </w:rPr>
+      </w:pPr>
+      <w:r>
+        <w:rPr>
+          <w:rFonts w:cstheme="minorHAnsi"/>
+          <w:sz w:val="24"/>
+          <w:szCs w:val="24"/>
+        </w:rPr>
+        <w:lastRenderedPageBreak/>
+        <w:t>Selector number 2 is the most specific selector of all.</w:t>
+      </w:r>
+    </w:p>
+    <w:p>
+      <w:pPr>
+        <w:pStyle w:val="ListParagraph"/>
+        <w:ind w:left="1080"/>
+        <w:rPr>
+          <w:rFonts w:cstheme="minorHAnsi"/>
+          <w:sz w:val="24"/>
+          <w:szCs w:val="24"/>
+        </w:rPr>
+      </w:pPr>
+    </w:p>
+    <w:p>
+      <w:pPr>
+        <w:pStyle w:val="ListParagraph"/>
+        <w:numPr>
+          <w:ilvl w:val="0"/>
+          <w:numId w:val="5"/>
+        </w:numPr>
+        <w:rPr>
+          <w:rFonts w:cstheme="minorHAnsi"/>
+          <w:sz w:val="24"/>
+          <w:szCs w:val="24"/>
+        </w:rPr>
+      </w:pPr>
+      <w:r>
+        <w:rPr>
+          <w:rFonts w:cstheme="minorHAnsi"/>
+          <w:sz w:val="24"/>
+          <w:szCs w:val="24"/>
+        </w:rPr>
+        <w:t xml:space="preserve">Now let us say of if point 5 and 7 have the same specificity like </w:t>
+      </w:r>
+      <w:proofErr w:type="gramStart"/>
+      <w:r>
+        <w:rPr>
+          <w:rFonts w:cstheme="minorHAnsi"/>
+          <w:sz w:val="24"/>
+          <w:szCs w:val="24"/>
+        </w:rPr>
+        <w:t xml:space="preserve">below </w:t>
+      </w:r>
+      <w:r>
+        <w:rPr>
+          <w:rFonts w:cstheme="minorHAnsi"/>
+          <w:sz w:val="24"/>
+          <w:szCs w:val="24"/>
+        </w:rPr>
+        <w:t>..</w:t>
+      </w:r>
+      <w:proofErr w:type="spellStart"/>
+      <w:r>
+        <w:rPr>
+          <w:rFonts w:cstheme="minorHAnsi"/>
+          <w:sz w:val="24"/>
+          <w:szCs w:val="24"/>
+        </w:rPr>
+        <w:t>i.e</w:t>
+      </w:r>
+      <w:proofErr w:type="spellEnd"/>
+      <w:proofErr w:type="gramEnd"/>
+      <w:r>
+        <w:rPr>
+          <w:rFonts w:cstheme="minorHAnsi"/>
+          <w:sz w:val="24"/>
+          <w:szCs w:val="24"/>
+        </w:rPr>
+        <w:t xml:space="preserve"> if all the declarations have the same specificity.. </w:t>
+      </w:r>
+      <w:proofErr w:type="gramStart"/>
+      <w:r>
+        <w:rPr>
+          <w:rFonts w:cstheme="minorHAnsi"/>
+          <w:sz w:val="24"/>
+          <w:szCs w:val="24"/>
+        </w:rPr>
+        <w:t>then</w:t>
+      </w:r>
+      <w:proofErr w:type="gramEnd"/>
+      <w:r>
+        <w:rPr>
+          <w:rFonts w:cstheme="minorHAnsi"/>
+          <w:sz w:val="24"/>
+          <w:szCs w:val="24"/>
+        </w:rPr>
+        <w:t xml:space="preserve"> the last </w:t>
+      </w:r>
+      <w:proofErr w:type="spellStart"/>
+      <w:r>
+        <w:rPr>
+          <w:rFonts w:cstheme="minorHAnsi"/>
+          <w:sz w:val="24"/>
+          <w:szCs w:val="24"/>
+        </w:rPr>
+        <w:t>css</w:t>
+      </w:r>
+      <w:proofErr w:type="spellEnd"/>
+      <w:r>
+        <w:rPr>
+          <w:rFonts w:cstheme="minorHAnsi"/>
+          <w:sz w:val="24"/>
+          <w:szCs w:val="24"/>
+        </w:rPr>
+        <w:t xml:space="preserve"> declaration written in the code is the one that will apply</w:t>
+      </w:r>
+      <w:r>
+        <w:rPr>
+          <w:rFonts w:cstheme="minorHAnsi"/>
+          <w:sz w:val="24"/>
+          <w:szCs w:val="24"/>
+        </w:rPr>
+        <w:t>.(</w:t>
+      </w:r>
+      <w:r>
+        <w:rPr>
+          <w:rFonts w:cstheme="minorHAnsi"/>
+          <w:sz w:val="24"/>
+          <w:szCs w:val="24"/>
+        </w:rPr>
+        <w:t xml:space="preserve"> </w:t>
+      </w:r>
+      <w:r>
+        <w:rPr>
+          <w:rFonts w:cstheme="minorHAnsi"/>
+          <w:sz w:val="24"/>
+          <w:szCs w:val="24"/>
+        </w:rPr>
+        <w:t>SOURCE ORDER</w:t>
+      </w:r>
+      <w:r>
+        <w:rPr>
+          <w:rFonts w:cstheme="minorHAnsi"/>
+          <w:sz w:val="24"/>
+          <w:szCs w:val="24"/>
+        </w:rPr>
+        <w:t>)</w:t>
+      </w:r>
+      <w:r>
+        <w:rPr>
+          <w:rFonts w:cstheme="minorHAnsi"/>
+          <w:sz w:val="24"/>
+          <w:szCs w:val="24"/>
+        </w:rPr>
+        <w:br/>
+      </w:r>
+      <w:r>
+        <w:rPr>
+          <w:rFonts w:cstheme="minorHAnsi"/>
+          <w:noProof/>
+          <w:sz w:val="24"/>
+          <w:szCs w:val="24"/>
+        </w:rPr>
+        <w:drawing>
+          <wp:inline distT="0" distB="0" distL="0" distR="0">
+            <wp:extent cx="5937885" cy="2315845"/>
+            <wp:effectExtent l="0" t="0" r="5715" b="8255"/>
+            <wp:docPr id="3" name="Picture 3"/>
+            <wp:cNvGraphicFramePr>
+              <a:graphicFrameLocks xmlns:a="http://schemas.openxmlformats.org/drawingml/2006/main" noChangeAspect="1"/>
+            </wp:cNvGraphicFramePr>
+            <a:graphic xmlns:a="http://schemas.openxmlformats.org/drawingml/2006/main">
+              <a:graphicData uri="http://schemas.openxmlformats.org/drawingml/2006/picture">
+                <pic:pic xmlns:pic="http://schemas.openxmlformats.org/drawingml/2006/picture">
+                  <pic:nvPicPr>
+                    <pic:cNvPr id="0" name="Picture 3"/>
+                    <pic:cNvPicPr>
+                      <a:picLocks noChangeAspect="1" noChangeArrowheads="1"/>
+                    </pic:cNvPicPr>
+                  </pic:nvPicPr>
+                  <pic:blipFill>
+                    <a:blip r:embed="rId7">
+                      <a:extLst>
+                        <a:ext uri="{28A0092B-C50C-407E-A947-70E740481C1C}">
+                          <a14:useLocalDpi xmlns:a14="http://schemas.microsoft.com/office/drawing/2010/main" val="0"/>
+                        </a:ext>
+                      </a:extLst>
+                    </a:blip>
+                    <a:srcRect/>
+                    <a:stretch>
+                      <a:fillRect/>
+                    </a:stretch>
+                  </pic:blipFill>
+                  <pic:spPr bwMode="auto">
+                    <a:xfrm>
+                      <a:off x="0" y="0"/>
+                      <a:ext cx="5937885" cy="2315845"/>
+                    </a:xfrm>
+                    <a:prstGeom prst="rect">
+                      <a:avLst/>
+                    </a:prstGeom>
+                    <a:noFill/>
+                    <a:ln>
+                      <a:noFill/>
+                    </a:ln>
+                  </pic:spPr>
+                </pic:pic>
+              </a:graphicData>
+            </a:graphic>
+          </wp:inline>
+        </w:drawing>
+      </w:r>
+      <w:r>
+        <w:rPr>
+          <w:rFonts w:cstheme="minorHAnsi"/>
+          <w:sz w:val="24"/>
+          <w:szCs w:val="24"/>
+        </w:rPr>
+        <w:br/>
+      </w:r>
+      <w:r>
+        <w:rPr>
+          <w:rFonts w:cstheme="minorHAnsi"/>
+          <w:sz w:val="24"/>
+          <w:szCs w:val="24"/>
+        </w:rPr>
+        <w:t xml:space="preserve">                                    ---------************************---------</w:t>
+      </w:r>
+    </w:p>
+    <w:p>
+      <w:pPr>
+        <w:rPr>
+          <w:rFonts w:cstheme="minorHAnsi"/>
+          <w:sz w:val="24"/>
+          <w:szCs w:val="24"/>
+        </w:rPr>
+      </w:pPr>
       <w:bookmarkStart w:id="0" w:name="_GoBack"/>
       <w:bookmarkEnd w:id="0"/>
+    </w:p>
+    <w:p>
+      <w:pPr>
+        <w:pStyle w:val="ListParagraph"/>
+        <w:rPr>
+          <w:rFonts w:cstheme="minorHAnsi"/>
+          <w:sz w:val="24"/>
+          <w:szCs w:val="24"/>
+        </w:rPr>
+      </w:pPr>
     </w:p>
     <w:sectPr>
       <w:pgSz w:w="12240" w:h="15840"/>
@@ -144,6 +2024,95 @@
     </w:lvl>
   </w:abstractNum>
   <w:abstractNum w:abstractNumId="1" w15:restartNumberingAfterBreak="0">
+    <w:nsid w:val="37AE4F42"/>
+    <w:multiLevelType w:val="hybridMultilevel"/>
+    <w:tmpl w:val="6CB02AC8"/>
+    <w:lvl w:ilvl="0" w:tplc="5C06C6E2">
+      <w:start w:val="1"/>
+      <w:numFmt w:val="decimal"/>
+      <w:lvlText w:val="%1."/>
+      <w:lvlJc w:val="left"/>
+      <w:pPr>
+        <w:ind w:left="1080" w:hanging="360"/>
+      </w:pPr>
+      <w:rPr>
+        <w:rFonts w:hint="default"/>
+      </w:rPr>
+    </w:lvl>
+    <w:lvl w:ilvl="1" w:tplc="04090019" w:tentative="1">
+      <w:start w:val="1"/>
+      <w:numFmt w:val="lowerLetter"/>
+      <w:lvlText w:val="%2."/>
+      <w:lvlJc w:val="left"/>
+      <w:pPr>
+        <w:ind w:left="1800" w:hanging="360"/>
+      </w:pPr>
+    </w:lvl>
+    <w:lvl w:ilvl="2" w:tplc="0409001B" w:tentative="1">
+      <w:start w:val="1"/>
+      <w:numFmt w:val="lowerRoman"/>
+      <w:lvlText w:val="%3."/>
+      <w:lvlJc w:val="right"/>
+      <w:pPr>
+        <w:ind w:left="2520" w:hanging="180"/>
+      </w:pPr>
+    </w:lvl>
+    <w:lvl w:ilvl="3" w:tplc="0409000F" w:tentative="1">
+      <w:start w:val="1"/>
+      <w:numFmt w:val="decimal"/>
+      <w:lvlText w:val="%4."/>
+      <w:lvlJc w:val="left"/>
+      <w:pPr>
+        <w:ind w:left="3240" w:hanging="360"/>
+      </w:pPr>
+    </w:lvl>
+    <w:lvl w:ilvl="4" w:tplc="04090019" w:tentative="1">
+      <w:start w:val="1"/>
+      <w:numFmt w:val="lowerLetter"/>
+      <w:lvlText w:val="%5."/>
+      <w:lvlJc w:val="left"/>
+      <w:pPr>
+        <w:ind w:left="3960" w:hanging="360"/>
+      </w:pPr>
+    </w:lvl>
+    <w:lvl w:ilvl="5" w:tplc="0409001B" w:tentative="1">
+      <w:start w:val="1"/>
+      <w:numFmt w:val="lowerRoman"/>
+      <w:lvlText w:val="%6."/>
+      <w:lvlJc w:val="right"/>
+      <w:pPr>
+        <w:ind w:left="4680" w:hanging="180"/>
+      </w:pPr>
+    </w:lvl>
+    <w:lvl w:ilvl="6" w:tplc="0409000F" w:tentative="1">
+      <w:start w:val="1"/>
+      <w:numFmt w:val="decimal"/>
+      <w:lvlText w:val="%7."/>
+      <w:lvlJc w:val="left"/>
+      <w:pPr>
+        <w:ind w:left="5400" w:hanging="360"/>
+      </w:pPr>
+    </w:lvl>
+    <w:lvl w:ilvl="7" w:tplc="04090019" w:tentative="1">
+      <w:start w:val="1"/>
+      <w:numFmt w:val="lowerLetter"/>
+      <w:lvlText w:val="%8."/>
+      <w:lvlJc w:val="left"/>
+      <w:pPr>
+        <w:ind w:left="6120" w:hanging="360"/>
+      </w:pPr>
+    </w:lvl>
+    <w:lvl w:ilvl="8" w:tplc="0409001B" w:tentative="1">
+      <w:start w:val="1"/>
+      <w:numFmt w:val="lowerRoman"/>
+      <w:lvlText w:val="%9."/>
+      <w:lvlJc w:val="right"/>
+      <w:pPr>
+        <w:ind w:left="6840" w:hanging="180"/>
+      </w:pPr>
+    </w:lvl>
+  </w:abstractNum>
+  <w:abstractNum w:abstractNumId="2" w15:restartNumberingAfterBreak="0">
     <w:nsid w:val="3AD06DD2"/>
     <w:multiLevelType w:val="hybridMultilevel"/>
     <w:tmpl w:val="5146796E"/>
@@ -232,7 +2201,209 @@
       </w:pPr>
     </w:lvl>
   </w:abstractNum>
-  <w:abstractNum w:abstractNumId="2" w15:restartNumberingAfterBreak="0">
+  <w:abstractNum w:abstractNumId="3" w15:restartNumberingAfterBreak="0">
+    <w:nsid w:val="3E7A16BD"/>
+    <w:multiLevelType w:val="hybridMultilevel"/>
+    <w:tmpl w:val="1AEC58FA"/>
+    <w:lvl w:ilvl="0" w:tplc="C7EAE642">
+      <w:start w:val="4"/>
+      <w:numFmt w:val="bullet"/>
+      <w:lvlText w:val="-"/>
+      <w:lvlJc w:val="left"/>
+      <w:pPr>
+        <w:ind w:left="1080" w:hanging="360"/>
+      </w:pPr>
+      <w:rPr>
+        <w:rFonts w:ascii="Calibri" w:eastAsiaTheme="minorHAnsi" w:hAnsi="Calibri" w:cs="Calibri" w:hint="default"/>
+      </w:rPr>
+    </w:lvl>
+    <w:lvl w:ilvl="1" w:tplc="04090003" w:tentative="1">
+      <w:start w:val="1"/>
+      <w:numFmt w:val="bullet"/>
+      <w:lvlText w:val="o"/>
+      <w:lvlJc w:val="left"/>
+      <w:pPr>
+        <w:ind w:left="1800" w:hanging="360"/>
+      </w:pPr>
+      <w:rPr>
+        <w:rFonts w:ascii="Courier New" w:hAnsi="Courier New" w:cs="Courier New" w:hint="default"/>
+      </w:rPr>
+    </w:lvl>
+    <w:lvl w:ilvl="2" w:tplc="04090005" w:tentative="1">
+      <w:start w:val="1"/>
+      <w:numFmt w:val="bullet"/>
+      <w:lvlText w:val=""/>
+      <w:lvlJc w:val="left"/>
+      <w:pPr>
+        <w:ind w:left="2520" w:hanging="360"/>
+      </w:pPr>
+      <w:rPr>
+        <w:rFonts w:ascii="Wingdings" w:hAnsi="Wingdings" w:hint="default"/>
+      </w:rPr>
+    </w:lvl>
+    <w:lvl w:ilvl="3" w:tplc="04090001" w:tentative="1">
+      <w:start w:val="1"/>
+      <w:numFmt w:val="bullet"/>
+      <w:lvlText w:val=""/>
+      <w:lvlJc w:val="left"/>
+      <w:pPr>
+        <w:ind w:left="3240" w:hanging="360"/>
+      </w:pPr>
+      <w:rPr>
+        <w:rFonts w:ascii="Symbol" w:hAnsi="Symbol" w:hint="default"/>
+      </w:rPr>
+    </w:lvl>
+    <w:lvl w:ilvl="4" w:tplc="04090003" w:tentative="1">
+      <w:start w:val="1"/>
+      <w:numFmt w:val="bullet"/>
+      <w:lvlText w:val="o"/>
+      <w:lvlJc w:val="left"/>
+      <w:pPr>
+        <w:ind w:left="3960" w:hanging="360"/>
+      </w:pPr>
+      <w:rPr>
+        <w:rFonts w:ascii="Courier New" w:hAnsi="Courier New" w:cs="Courier New" w:hint="default"/>
+      </w:rPr>
+    </w:lvl>
+    <w:lvl w:ilvl="5" w:tplc="04090005" w:tentative="1">
+      <w:start w:val="1"/>
+      <w:numFmt w:val="bullet"/>
+      <w:lvlText w:val=""/>
+      <w:lvlJc w:val="left"/>
+      <w:pPr>
+        <w:ind w:left="4680" w:hanging="360"/>
+      </w:pPr>
+      <w:rPr>
+        <w:rFonts w:ascii="Wingdings" w:hAnsi="Wingdings" w:hint="default"/>
+      </w:rPr>
+    </w:lvl>
+    <w:lvl w:ilvl="6" w:tplc="04090001" w:tentative="1">
+      <w:start w:val="1"/>
+      <w:numFmt w:val="bullet"/>
+      <w:lvlText w:val=""/>
+      <w:lvlJc w:val="left"/>
+      <w:pPr>
+        <w:ind w:left="5400" w:hanging="360"/>
+      </w:pPr>
+      <w:rPr>
+        <w:rFonts w:ascii="Symbol" w:hAnsi="Symbol" w:hint="default"/>
+      </w:rPr>
+    </w:lvl>
+    <w:lvl w:ilvl="7" w:tplc="04090003" w:tentative="1">
+      <w:start w:val="1"/>
+      <w:numFmt w:val="bullet"/>
+      <w:lvlText w:val="o"/>
+      <w:lvlJc w:val="left"/>
+      <w:pPr>
+        <w:ind w:left="6120" w:hanging="360"/>
+      </w:pPr>
+      <w:rPr>
+        <w:rFonts w:ascii="Courier New" w:hAnsi="Courier New" w:cs="Courier New" w:hint="default"/>
+      </w:rPr>
+    </w:lvl>
+    <w:lvl w:ilvl="8" w:tplc="04090005" w:tentative="1">
+      <w:start w:val="1"/>
+      <w:numFmt w:val="bullet"/>
+      <w:lvlText w:val=""/>
+      <w:lvlJc w:val="left"/>
+      <w:pPr>
+        <w:ind w:left="6840" w:hanging="360"/>
+      </w:pPr>
+      <w:rPr>
+        <w:rFonts w:ascii="Wingdings" w:hAnsi="Wingdings" w:hint="default"/>
+      </w:rPr>
+    </w:lvl>
+  </w:abstractNum>
+  <w:abstractNum w:abstractNumId="4" w15:restartNumberingAfterBreak="0">
+    <w:nsid w:val="49575BD2"/>
+    <w:multiLevelType w:val="hybridMultilevel"/>
+    <w:tmpl w:val="CDCA45EE"/>
+    <w:lvl w:ilvl="0" w:tplc="0409000F">
+      <w:start w:val="1"/>
+      <w:numFmt w:val="decimal"/>
+      <w:lvlText w:val="%1."/>
+      <w:lvlJc w:val="left"/>
+      <w:pPr>
+        <w:ind w:left="720" w:hanging="360"/>
+      </w:pPr>
+      <w:rPr>
+        <w:rFonts w:hint="default"/>
+      </w:rPr>
+    </w:lvl>
+    <w:lvl w:ilvl="1" w:tplc="04090019" w:tentative="1">
+      <w:start w:val="1"/>
+      <w:numFmt w:val="lowerLetter"/>
+      <w:lvlText w:val="%2."/>
+      <w:lvlJc w:val="left"/>
+      <w:pPr>
+        <w:ind w:left="1440" w:hanging="360"/>
+      </w:pPr>
+    </w:lvl>
+    <w:lvl w:ilvl="2" w:tplc="0409001B" w:tentative="1">
+      <w:start w:val="1"/>
+      <w:numFmt w:val="lowerRoman"/>
+      <w:lvlText w:val="%3."/>
+      <w:lvlJc w:val="right"/>
+      <w:pPr>
+        <w:ind w:left="2160" w:hanging="180"/>
+      </w:pPr>
+    </w:lvl>
+    <w:lvl w:ilvl="3" w:tplc="0409000F" w:tentative="1">
+      <w:start w:val="1"/>
+      <w:numFmt w:val="decimal"/>
+      <w:lvlText w:val="%4."/>
+      <w:lvlJc w:val="left"/>
+      <w:pPr>
+        <w:ind w:left="2880" w:hanging="360"/>
+      </w:pPr>
+    </w:lvl>
+    <w:lvl w:ilvl="4" w:tplc="04090019" w:tentative="1">
+      <w:start w:val="1"/>
+      <w:numFmt w:val="lowerLetter"/>
+      <w:lvlText w:val="%5."/>
+      <w:lvlJc w:val="left"/>
+      <w:pPr>
+        <w:ind w:left="3600" w:hanging="360"/>
+      </w:pPr>
+    </w:lvl>
+    <w:lvl w:ilvl="5" w:tplc="0409001B" w:tentative="1">
+      <w:start w:val="1"/>
+      <w:numFmt w:val="lowerRoman"/>
+      <w:lvlText w:val="%6."/>
+      <w:lvlJc w:val="right"/>
+      <w:pPr>
+        <w:ind w:left="4320" w:hanging="180"/>
+      </w:pPr>
+    </w:lvl>
+    <w:lvl w:ilvl="6" w:tplc="0409000F" w:tentative="1">
+      <w:start w:val="1"/>
+      <w:numFmt w:val="decimal"/>
+      <w:lvlText w:val="%7."/>
+      <w:lvlJc w:val="left"/>
+      <w:pPr>
+        <w:ind w:left="5040" w:hanging="360"/>
+      </w:pPr>
+    </w:lvl>
+    <w:lvl w:ilvl="7" w:tplc="04090019" w:tentative="1">
+      <w:start w:val="1"/>
+      <w:numFmt w:val="lowerLetter"/>
+      <w:lvlText w:val="%8."/>
+      <w:lvlJc w:val="left"/>
+      <w:pPr>
+        <w:ind w:left="5760" w:hanging="360"/>
+      </w:pPr>
+    </w:lvl>
+    <w:lvl w:ilvl="8" w:tplc="0409001B" w:tentative="1">
+      <w:start w:val="1"/>
+      <w:numFmt w:val="lowerRoman"/>
+      <w:lvlText w:val="%9."/>
+      <w:lvlJc w:val="right"/>
+      <w:pPr>
+        <w:ind w:left="6480" w:hanging="180"/>
+      </w:pPr>
+    </w:lvl>
+  </w:abstractNum>
+  <w:abstractNum w:abstractNumId="5" w15:restartNumberingAfterBreak="0">
     <w:nsid w:val="52BD5EFF"/>
     <w:multiLevelType w:val="multilevel"/>
     <w:tmpl w:val="F2EC0120"/>
@@ -353,13 +2524,138 @@
       </w:rPr>
     </w:lvl>
   </w:abstractNum>
+  <w:abstractNum w:abstractNumId="6" w15:restartNumberingAfterBreak="0">
+    <w:nsid w:val="73D16D0A"/>
+    <w:multiLevelType w:val="hybridMultilevel"/>
+    <w:tmpl w:val="D03635B4"/>
+    <w:lvl w:ilvl="0" w:tplc="71A67786">
+      <w:start w:val="3"/>
+      <w:numFmt w:val="bullet"/>
+      <w:lvlText w:val="-"/>
+      <w:lvlJc w:val="left"/>
+      <w:pPr>
+        <w:ind w:left="1080" w:hanging="360"/>
+      </w:pPr>
+      <w:rPr>
+        <w:rFonts w:ascii="Calibri" w:eastAsiaTheme="minorHAnsi" w:hAnsi="Calibri" w:cs="Calibri" w:hint="default"/>
+      </w:rPr>
+    </w:lvl>
+    <w:lvl w:ilvl="1" w:tplc="04090003" w:tentative="1">
+      <w:start w:val="1"/>
+      <w:numFmt w:val="bullet"/>
+      <w:lvlText w:val="o"/>
+      <w:lvlJc w:val="left"/>
+      <w:pPr>
+        <w:ind w:left="1800" w:hanging="360"/>
+      </w:pPr>
+      <w:rPr>
+        <w:rFonts w:ascii="Courier New" w:hAnsi="Courier New" w:cs="Courier New" w:hint="default"/>
+      </w:rPr>
+    </w:lvl>
+    <w:lvl w:ilvl="2" w:tplc="04090005" w:tentative="1">
+      <w:start w:val="1"/>
+      <w:numFmt w:val="bullet"/>
+      <w:lvlText w:val=""/>
+      <w:lvlJc w:val="left"/>
+      <w:pPr>
+        <w:ind w:left="2520" w:hanging="360"/>
+      </w:pPr>
+      <w:rPr>
+        <w:rFonts w:ascii="Wingdings" w:hAnsi="Wingdings" w:hint="default"/>
+      </w:rPr>
+    </w:lvl>
+    <w:lvl w:ilvl="3" w:tplc="04090001" w:tentative="1">
+      <w:start w:val="1"/>
+      <w:numFmt w:val="bullet"/>
+      <w:lvlText w:val=""/>
+      <w:lvlJc w:val="left"/>
+      <w:pPr>
+        <w:ind w:left="3240" w:hanging="360"/>
+      </w:pPr>
+      <w:rPr>
+        <w:rFonts w:ascii="Symbol" w:hAnsi="Symbol" w:hint="default"/>
+      </w:rPr>
+    </w:lvl>
+    <w:lvl w:ilvl="4" w:tplc="04090003" w:tentative="1">
+      <w:start w:val="1"/>
+      <w:numFmt w:val="bullet"/>
+      <w:lvlText w:val="o"/>
+      <w:lvlJc w:val="left"/>
+      <w:pPr>
+        <w:ind w:left="3960" w:hanging="360"/>
+      </w:pPr>
+      <w:rPr>
+        <w:rFonts w:ascii="Courier New" w:hAnsi="Courier New" w:cs="Courier New" w:hint="default"/>
+      </w:rPr>
+    </w:lvl>
+    <w:lvl w:ilvl="5" w:tplc="04090005" w:tentative="1">
+      <w:start w:val="1"/>
+      <w:numFmt w:val="bullet"/>
+      <w:lvlText w:val=""/>
+      <w:lvlJc w:val="left"/>
+      <w:pPr>
+        <w:ind w:left="4680" w:hanging="360"/>
+      </w:pPr>
+      <w:rPr>
+        <w:rFonts w:ascii="Wingdings" w:hAnsi="Wingdings" w:hint="default"/>
+      </w:rPr>
+    </w:lvl>
+    <w:lvl w:ilvl="6" w:tplc="04090001" w:tentative="1">
+      <w:start w:val="1"/>
+      <w:numFmt w:val="bullet"/>
+      <w:lvlText w:val=""/>
+      <w:lvlJc w:val="left"/>
+      <w:pPr>
+        <w:ind w:left="5400" w:hanging="360"/>
+      </w:pPr>
+      <w:rPr>
+        <w:rFonts w:ascii="Symbol" w:hAnsi="Symbol" w:hint="default"/>
+      </w:rPr>
+    </w:lvl>
+    <w:lvl w:ilvl="7" w:tplc="04090003" w:tentative="1">
+      <w:start w:val="1"/>
+      <w:numFmt w:val="bullet"/>
+      <w:lvlText w:val="o"/>
+      <w:lvlJc w:val="left"/>
+      <w:pPr>
+        <w:ind w:left="6120" w:hanging="360"/>
+      </w:pPr>
+      <w:rPr>
+        <w:rFonts w:ascii="Courier New" w:hAnsi="Courier New" w:cs="Courier New" w:hint="default"/>
+      </w:rPr>
+    </w:lvl>
+    <w:lvl w:ilvl="8" w:tplc="04090005" w:tentative="1">
+      <w:start w:val="1"/>
+      <w:numFmt w:val="bullet"/>
+      <w:lvlText w:val=""/>
+      <w:lvlJc w:val="left"/>
+      <w:pPr>
+        <w:ind w:left="6840" w:hanging="360"/>
+      </w:pPr>
+      <w:rPr>
+        <w:rFonts w:ascii="Wingdings" w:hAnsi="Wingdings" w:hint="default"/>
+      </w:rPr>
+    </w:lvl>
+  </w:abstractNum>
   <w:num w:numId="1">
-    <w:abstractNumId w:val="2"/>
+    <w:abstractNumId w:val="5"/>
   </w:num>
   <w:num w:numId="2">
     <w:abstractNumId w:val="0"/>
   </w:num>
   <w:num w:numId="3">
+    <w:abstractNumId w:val="2"/>
+  </w:num>
+  <w:num w:numId="4">
+    <w:abstractNumId w:val="3"/>
+  </w:num>
+  <w:num w:numId="5">
+    <w:abstractNumId w:val="4"/>
+  </w:num>
+  <w:num w:numId="6">
+    <w:abstractNumId w:val="6"/>
+  </w:num>
+  <w:num w:numId="7">
     <w:abstractNumId w:val="1"/>
   </w:num>
 </w:numbering>
@@ -1108,7 +3404,7 @@
 </file>
 
 <file path=customXml/itemProps1.xml><?xml version="1.0" encoding="utf-8"?>
-<ds:datastoreItem xmlns:ds="http://schemas.openxmlformats.org/officeDocument/2006/customXml" ds:itemID="{F0F4E170-AA32-45FC-AD9A-452431F19BDC}">
+<ds:datastoreItem xmlns:ds="http://schemas.openxmlformats.org/officeDocument/2006/customXml" ds:itemID="{A57E6205-A965-4A58-B4B1-F1F977D09C29}">
   <ds:schemaRefs>
     <ds:schemaRef ds:uri="http://schemas.openxmlformats.org/officeDocument/2006/bibliography"/>
   </ds:schemaRefs>

</xml_diff>

<commit_message>
HTML5 CSS3 : Specificity example with explanation
</commit_message>
<xml_diff>
--- a/CSS cheat sheet.docx
+++ b/CSS cheat sheet.docx
@@ -1,6 +1,6 @@
 
 <file path=word/document.xml><?xml version="1.0" encoding="utf-8"?>
-<w:document xmlns:wpc="http://schemas.microsoft.com/office/word/2010/wordprocessingCanvas" xmlns:mc="http://schemas.openxmlformats.org/markup-compatibility/2006" xmlns:o="urn:schemas-microsoft-com:office:office" xmlns:r="http://schemas.openxmlformats.org/officeDocument/2006/relationships" xmlns:m="http://schemas.openxmlformats.org/officeDocument/2006/math" xmlns:v="urn:schemas-microsoft-com:vml" xmlns:wp14="http://schemas.microsoft.com/office/word/2010/wordprocessingDrawing" xmlns:wp="http://schemas.openxmlformats.org/drawingml/2006/wordprocessingDrawing" xmlns:w10="urn:schemas-microsoft-com:office:word" xmlns:w="http://schemas.openxmlformats.org/wordprocessingml/2006/main" xmlns:w14="http://schemas.microsoft.com/office/word/2010/wordml" xmlns:w15="http://schemas.microsoft.com/office/word/2012/wordml" xmlns:wpg="http://schemas.microsoft.com/office/word/2010/wordprocessingGroup" xmlns:wpi="http://schemas.microsoft.com/office/word/2010/wordprocessingInk" xmlns:wne="http://schemas.microsoft.com/office/word/2006/wordml" xmlns:wps="http://schemas.microsoft.com/office/word/2010/wordprocessingShape" mc:Ignorable="w14 w15 wp14">
+<w:document xmlns:wpc="http://schemas.microsoft.com/office/word/2010/wordprocessingCanvas" xmlns:mc="http://schemas.openxmlformats.org/markup-compatibility/2006" xmlns:o="urn:schemas-microsoft-com:office:office" xmlns:r="http://schemas.openxmlformats.org/officeDocument/2006/relationships" xmlns:m="http://schemas.openxmlformats.org/officeDocument/2006/math" xmlns:v="urn:schemas-microsoft-com:vml" xmlns:wp14="http://schemas.microsoft.com/office/word/2010/wordprocessingDrawing" xmlns:wp="http://schemas.openxmlformats.org/drawingml/2006/wordprocessingDrawing" xmlns:w10="urn:schemas-microsoft-com:office:word" xmlns:w="http://schemas.openxmlformats.org/wordprocessingml/2006/main" xmlns:w14="http://schemas.microsoft.com/office/word/2010/wordml" xmlns:wpg="http://schemas.microsoft.com/office/word/2010/wordprocessingGroup" xmlns:wpi="http://schemas.microsoft.com/office/word/2010/wordprocessingInk" xmlns:wne="http://schemas.microsoft.com/office/word/2006/wordml" xmlns:wps="http://schemas.microsoft.com/office/word/2010/wordprocessingShape" mc:Ignorable="w14 wp14">
   <w:body>
     <w:p>
       <w:pPr>
@@ -23,7 +23,6 @@
         </w:rPr>
         <w:t xml:space="preserve">What happens in the </w:t>
       </w:r>
-      <w:proofErr w:type="gramStart"/>
       <w:r>
         <w:rPr>
           <w:rFonts w:cstheme="minorHAnsi"/>
@@ -32,7 +31,6 @@
         </w:rPr>
         <w:t>background.</w:t>
       </w:r>
-      <w:proofErr w:type="gramEnd"/>
       <w:r>
         <w:rPr>
           <w:rFonts w:cstheme="minorHAnsi"/>
@@ -65,7 +63,6 @@
         </w:rPr>
         <w:t xml:space="preserve">Three pillars of writing good html and </w:t>
       </w:r>
-      <w:proofErr w:type="spellStart"/>
       <w:r>
         <w:rPr>
           <w:rFonts w:cstheme="minorHAnsi"/>
@@ -76,7 +73,6 @@
         </w:rPr>
         <w:t>css</w:t>
       </w:r>
-      <w:proofErr w:type="spellEnd"/>
       <w:r>
         <w:rPr>
           <w:rFonts w:cstheme="minorHAnsi"/>
@@ -226,7 +222,6 @@
         </w:rPr>
         <w:t>Writing maintainable and scalable code</w:t>
       </w:r>
-      <w:proofErr w:type="gramStart"/>
       <w:r>
         <w:rPr>
           <w:rFonts w:cstheme="minorHAnsi"/>
@@ -235,7 +230,6 @@
         </w:rPr>
         <w:t>:</w:t>
       </w:r>
-      <w:proofErr w:type="gramEnd"/>
       <w:r>
         <w:rPr>
           <w:rFonts w:cstheme="minorHAnsi"/>
@@ -297,59 +291,15 @@
           <w:sz w:val="24"/>
           <w:szCs w:val="24"/>
         </w:rPr>
-        <w:t>:</w:t>
-      </w:r>
-      <w:r>
-        <w:rPr>
-          <w:rFonts w:cstheme="minorHAnsi"/>
-          <w:sz w:val="24"/>
-          <w:szCs w:val="24"/>
-        </w:rPr>
-        <w:t xml:space="preserve"> </w:t>
-      </w:r>
-      <w:r>
-        <w:rPr>
-          <w:rFonts w:cstheme="minorHAnsi"/>
-          <w:sz w:val="24"/>
-          <w:szCs w:val="24"/>
-        </w:rPr>
-        <w:t xml:space="preserve">less code , compress code, less http requests, use </w:t>
-      </w:r>
-      <w:proofErr w:type="spellStart"/>
-      <w:r>
-        <w:rPr>
-          <w:rFonts w:cstheme="minorHAnsi"/>
-          <w:sz w:val="24"/>
-          <w:szCs w:val="24"/>
-        </w:rPr>
-        <w:t>css</w:t>
-      </w:r>
-      <w:proofErr w:type="spellEnd"/>
-      <w:r>
-        <w:rPr>
-          <w:rFonts w:cstheme="minorHAnsi"/>
-          <w:sz w:val="24"/>
-          <w:szCs w:val="24"/>
-        </w:rPr>
-        <w:t xml:space="preserve"> </w:t>
-      </w:r>
-      <w:proofErr w:type="spellStart"/>
-      <w:r>
-        <w:rPr>
-          <w:rFonts w:cstheme="minorHAnsi"/>
-          <w:sz w:val="24"/>
-          <w:szCs w:val="24"/>
-        </w:rPr>
-        <w:t>preprocessor,mostly</w:t>
-      </w:r>
-      <w:proofErr w:type="spellEnd"/>
-      <w:r>
-        <w:rPr>
-          <w:rFonts w:cstheme="minorHAnsi"/>
-          <w:sz w:val="24"/>
-          <w:szCs w:val="24"/>
-        </w:rPr>
-        <w:t xml:space="preserve"> reduces the use of images by using the images which are really necessary for a website</w:t>
+        <w:t xml:space="preserve">: </w:t>
+      </w:r>
+      <w:r>
+        <w:rPr>
+          <w:rFonts w:cstheme="minorHAnsi"/>
+          <w:sz w:val="24"/>
+          <w:szCs w:val="24"/>
+        </w:rPr>
+        <w:t>less code , compress code, less http requests, use css preprocessor,mostly reduces the use of images by using the images which are really necessary for a website</w:t>
       </w:r>
       <w:r>
         <w:rPr>
@@ -409,36 +359,8 @@
           <w:sz w:val="24"/>
           <w:szCs w:val="24"/>
         </w:rPr>
-        <w:t xml:space="preserve">What happens to our </w:t>
-      </w:r>
-      <w:proofErr w:type="spellStart"/>
-      <w:r>
-        <w:rPr>
-          <w:rFonts w:cstheme="minorHAnsi"/>
-          <w:sz w:val="24"/>
-          <w:szCs w:val="24"/>
-        </w:rPr>
-        <w:t>css</w:t>
-      </w:r>
-      <w:proofErr w:type="spellEnd"/>
-      <w:r>
-        <w:rPr>
-          <w:rFonts w:cstheme="minorHAnsi"/>
-          <w:sz w:val="24"/>
-          <w:szCs w:val="24"/>
-        </w:rPr>
-        <w:t xml:space="preserve"> code when we load a </w:t>
-      </w:r>
-      <w:proofErr w:type="gramStart"/>
-      <w:r>
-        <w:rPr>
-          <w:rFonts w:cstheme="minorHAnsi"/>
-          <w:sz w:val="24"/>
-          <w:szCs w:val="24"/>
-        </w:rPr>
-        <w:t>webpage.</w:t>
-      </w:r>
-      <w:proofErr w:type="gramEnd"/>
+        <w:t>What happens to our css code when we load a webpage.</w:t>
+      </w:r>
       <w:r>
         <w:rPr>
           <w:rFonts w:cstheme="minorHAnsi"/>
@@ -446,25 +368,7 @@
           <w:szCs w:val="24"/>
         </w:rPr>
         <w:br/>
-        <w:t xml:space="preserve">- </w:t>
-      </w:r>
-      <w:proofErr w:type="gramStart"/>
-      <w:r>
-        <w:rPr>
-          <w:rFonts w:cstheme="minorHAnsi"/>
-          <w:sz w:val="24"/>
-          <w:szCs w:val="24"/>
-        </w:rPr>
-        <w:t>browser</w:t>
-      </w:r>
-      <w:proofErr w:type="gramEnd"/>
-      <w:r>
-        <w:rPr>
-          <w:rFonts w:cstheme="minorHAnsi"/>
-          <w:sz w:val="24"/>
-          <w:szCs w:val="24"/>
-        </w:rPr>
-        <w:t xml:space="preserve"> loads html</w:t>
+        <w:t>- browser loads html</w:t>
       </w:r>
       <w:r>
         <w:rPr>
@@ -507,25 +411,7 @@
           <w:szCs w:val="24"/>
         </w:rPr>
         <w:br/>
-        <w:t xml:space="preserve">- </w:t>
-      </w:r>
-      <w:proofErr w:type="gramStart"/>
-      <w:r>
-        <w:rPr>
-          <w:rFonts w:cstheme="minorHAnsi"/>
-          <w:sz w:val="24"/>
-          <w:szCs w:val="24"/>
-        </w:rPr>
-        <w:t>browser</w:t>
-      </w:r>
-      <w:proofErr w:type="gramEnd"/>
-      <w:r>
-        <w:rPr>
-          <w:rFonts w:cstheme="minorHAnsi"/>
-          <w:sz w:val="24"/>
-          <w:szCs w:val="24"/>
-        </w:rPr>
-        <w:t xml:space="preserve"> build the DOM like a family tree</w:t>
+        <w:t>- browser build the DOM like a family tree</w:t>
       </w:r>
       <w:r>
         <w:rPr>
@@ -555,25 +441,7 @@
           <w:sz w:val="24"/>
           <w:szCs w:val="24"/>
         </w:rPr>
-        <w:t xml:space="preserve">Two main steps in CSS parsing </w:t>
-      </w:r>
-      <w:proofErr w:type="gramStart"/>
-      <w:r>
-        <w:rPr>
-          <w:rFonts w:cstheme="minorHAnsi"/>
-          <w:sz w:val="24"/>
-          <w:szCs w:val="24"/>
-        </w:rPr>
-        <w:t>phase :</w:t>
-      </w:r>
-      <w:proofErr w:type="gramEnd"/>
-      <w:r>
-        <w:rPr>
-          <w:rFonts w:cstheme="minorHAnsi"/>
-          <w:sz w:val="24"/>
-          <w:szCs w:val="24"/>
-        </w:rPr>
-        <w:t xml:space="preserve"> </w:t>
+        <w:t xml:space="preserve">Two main steps in CSS parsing phase : </w:t>
       </w:r>
       <w:r>
         <w:rPr>
@@ -582,25 +450,7 @@
           <w:szCs w:val="24"/>
         </w:rPr>
         <w:br/>
-        <w:t xml:space="preserve">8.a : Conflicting </w:t>
-      </w:r>
-      <w:proofErr w:type="spellStart"/>
-      <w:r>
-        <w:rPr>
-          <w:rFonts w:cstheme="minorHAnsi"/>
-          <w:sz w:val="24"/>
-          <w:szCs w:val="24"/>
-        </w:rPr>
-        <w:t>css</w:t>
-      </w:r>
-      <w:proofErr w:type="spellEnd"/>
-      <w:r>
-        <w:rPr>
-          <w:rFonts w:cstheme="minorHAnsi"/>
-          <w:sz w:val="24"/>
-          <w:szCs w:val="24"/>
-        </w:rPr>
-        <w:t xml:space="preserve"> declarations are resolved in a process called cascade.</w:t>
+        <w:t>8.a : Conflicting css declarations are resolved in a process called cascade.</w:t>
       </w:r>
       <w:r>
         <w:rPr>
@@ -609,42 +459,7 @@
           <w:szCs w:val="24"/>
         </w:rPr>
         <w:br/>
-      </w:r>
-      <w:proofErr w:type="gramStart"/>
-      <w:r>
-        <w:rPr>
-          <w:rFonts w:cstheme="minorHAnsi"/>
-          <w:sz w:val="24"/>
-          <w:szCs w:val="24"/>
-        </w:rPr>
-        <w:t>8.b</w:t>
-      </w:r>
-      <w:proofErr w:type="gramEnd"/>
-      <w:r>
-        <w:rPr>
-          <w:rFonts w:cstheme="minorHAnsi"/>
-          <w:sz w:val="24"/>
-          <w:szCs w:val="24"/>
-        </w:rPr>
-        <w:t xml:space="preserve"> : process final </w:t>
-      </w:r>
-      <w:proofErr w:type="spellStart"/>
-      <w:r>
-        <w:rPr>
-          <w:rFonts w:cstheme="minorHAnsi"/>
-          <w:sz w:val="24"/>
-          <w:szCs w:val="24"/>
-        </w:rPr>
-        <w:t>css</w:t>
-      </w:r>
-      <w:proofErr w:type="spellEnd"/>
-      <w:r>
-        <w:rPr>
-          <w:rFonts w:cstheme="minorHAnsi"/>
-          <w:sz w:val="24"/>
-          <w:szCs w:val="24"/>
-        </w:rPr>
-        <w:t xml:space="preserve"> values like converting a margin defined in percentage units to pixel </w:t>
+        <w:t xml:space="preserve">8.b : process final css values like converting a margin defined in percentage units to pixel </w:t>
       </w:r>
       <w:r>
         <w:rPr>
@@ -671,25 +486,7 @@
           <w:sz w:val="24"/>
           <w:szCs w:val="24"/>
         </w:rPr>
-        <w:t xml:space="preserve">After all of this is done final </w:t>
-      </w:r>
-      <w:proofErr w:type="spellStart"/>
-      <w:r>
-        <w:rPr>
-          <w:rFonts w:cstheme="minorHAnsi"/>
-          <w:sz w:val="24"/>
-          <w:szCs w:val="24"/>
-        </w:rPr>
-        <w:t>css</w:t>
-      </w:r>
-      <w:proofErr w:type="spellEnd"/>
-      <w:r>
-        <w:rPr>
-          <w:rFonts w:cstheme="minorHAnsi"/>
-          <w:sz w:val="24"/>
-          <w:szCs w:val="24"/>
-        </w:rPr>
-        <w:t xml:space="preserve"> is stored in a tree like structure ca</w:t>
+        <w:t>After all of this is done final css is stored in a tree like structure ca</w:t>
       </w:r>
       <w:r>
         <w:rPr>
@@ -719,43 +516,7 @@
           <w:sz w:val="24"/>
           <w:szCs w:val="24"/>
         </w:rPr>
-        <w:t xml:space="preserve">After the html and </w:t>
-      </w:r>
-      <w:proofErr w:type="spellStart"/>
-      <w:r>
-        <w:rPr>
-          <w:rFonts w:cstheme="minorHAnsi"/>
-          <w:sz w:val="24"/>
-          <w:szCs w:val="24"/>
-        </w:rPr>
-        <w:t>css</w:t>
-      </w:r>
-      <w:proofErr w:type="spellEnd"/>
-      <w:r>
-        <w:rPr>
-          <w:rFonts w:cstheme="minorHAnsi"/>
-          <w:sz w:val="24"/>
-          <w:szCs w:val="24"/>
-        </w:rPr>
-        <w:t xml:space="preserve"> are parsed and </w:t>
-      </w:r>
-      <w:proofErr w:type="gramStart"/>
-      <w:r>
-        <w:rPr>
-          <w:rFonts w:cstheme="minorHAnsi"/>
-          <w:sz w:val="24"/>
-          <w:szCs w:val="24"/>
-        </w:rPr>
-        <w:t>stored :</w:t>
-      </w:r>
-      <w:proofErr w:type="gramEnd"/>
-      <w:r>
-        <w:rPr>
-          <w:rFonts w:cstheme="minorHAnsi"/>
-          <w:sz w:val="24"/>
-          <w:szCs w:val="24"/>
-        </w:rPr>
-        <w:t xml:space="preserve"> these two together form the render tree.</w:t>
+        <w:t>After the html and css are parsed and stored : these two together form the render tree.</w:t>
       </w:r>
     </w:p>
     <w:p>
@@ -843,68 +604,15 @@
           <w:szCs w:val="24"/>
         </w:rPr>
         <w:br/>
-      </w:r>
-      <w:proofErr w:type="gramStart"/>
-      <w:r>
-        <w:rPr>
-          <w:rFonts w:cstheme="minorHAnsi"/>
-          <w:sz w:val="24"/>
-          <w:szCs w:val="24"/>
-        </w:rPr>
-        <w:t>step</w:t>
-      </w:r>
-      <w:proofErr w:type="gramEnd"/>
-      <w:r>
-        <w:rPr>
-          <w:rFonts w:cstheme="minorHAnsi"/>
-          <w:sz w:val="24"/>
-          <w:szCs w:val="24"/>
-        </w:rPr>
-        <w:t xml:space="preserve"> 1: cascade : it is the process of combining different stylesheets and resolving conflicts between diffe</w:t>
-      </w:r>
-      <w:r>
-        <w:rPr>
-          <w:rFonts w:cstheme="minorHAnsi"/>
-          <w:sz w:val="24"/>
-          <w:szCs w:val="24"/>
-        </w:rPr>
-        <w:t xml:space="preserve">rent </w:t>
-      </w:r>
-      <w:proofErr w:type="spellStart"/>
-      <w:r>
-        <w:rPr>
-          <w:rFonts w:cstheme="minorHAnsi"/>
-          <w:sz w:val="24"/>
-          <w:szCs w:val="24"/>
-        </w:rPr>
-        <w:t>css</w:t>
-      </w:r>
-      <w:proofErr w:type="spellEnd"/>
-      <w:r>
-        <w:rPr>
-          <w:rFonts w:cstheme="minorHAnsi"/>
-          <w:sz w:val="24"/>
-          <w:szCs w:val="24"/>
-        </w:rPr>
-        <w:t xml:space="preserve"> rules and declarations – when more than one rule applies to a </w:t>
-      </w:r>
-      <w:proofErr w:type="spellStart"/>
-      <w:r>
-        <w:rPr>
-          <w:rFonts w:cstheme="minorHAnsi"/>
-          <w:sz w:val="24"/>
-          <w:szCs w:val="24"/>
-        </w:rPr>
-        <w:t>css</w:t>
-      </w:r>
-      <w:proofErr w:type="spellEnd"/>
-      <w:r>
-        <w:rPr>
-          <w:rFonts w:cstheme="minorHAnsi"/>
-          <w:sz w:val="24"/>
-          <w:szCs w:val="24"/>
-        </w:rPr>
-        <w:t xml:space="preserve"> element.</w:t>
+        <w:t>step 1: cascade : it is the process of combining different stylesheets and resolving conflicts between diffe</w:t>
+      </w:r>
+      <w:r>
+        <w:rPr>
+          <w:rFonts w:cstheme="minorHAnsi"/>
+          <w:sz w:val="24"/>
+          <w:szCs w:val="24"/>
+        </w:rPr>
+        <w:t>rent css rules and declarations – when more than one rule applies to a css element.</w:t>
       </w:r>
       <w:r>
         <w:rPr>
@@ -980,27 +688,7 @@
           <w:szCs w:val="24"/>
           <w:highlight w:val="lightGray"/>
         </w:rPr>
-        <w:t xml:space="preserve">: CSS coming from the user </w:t>
-      </w:r>
-      <w:proofErr w:type="spellStart"/>
-      <w:r>
-        <w:rPr>
-          <w:rFonts w:cstheme="minorHAnsi"/>
-          <w:sz w:val="24"/>
-          <w:szCs w:val="24"/>
-          <w:highlight w:val="lightGray"/>
-        </w:rPr>
-        <w:t>i.e</w:t>
-      </w:r>
-      <w:proofErr w:type="spellEnd"/>
-      <w:r>
-        <w:rPr>
-          <w:rFonts w:cstheme="minorHAnsi"/>
-          <w:sz w:val="24"/>
-          <w:szCs w:val="24"/>
-          <w:highlight w:val="lightGray"/>
-        </w:rPr>
-        <w:t xml:space="preserve"> in the browser.</w:t>
+        <w:t>: CSS coming from the user i.e in the browser.</w:t>
       </w:r>
       <w:r>
         <w:rPr>
@@ -1236,7 +924,6 @@
         </w:rPr>
         <w:t xml:space="preserve">Author declarations marked with </w:t>
       </w:r>
-      <w:proofErr w:type="gramStart"/>
       <w:r>
         <w:rPr>
           <w:rFonts w:cstheme="minorHAnsi"/>
@@ -1261,7 +948,6 @@
         </w:rPr>
         <w:t>!</w:t>
       </w:r>
-      <w:proofErr w:type="gramEnd"/>
       <w:r>
         <w:rPr>
           <w:rFonts w:cstheme="minorHAnsi"/>
@@ -1426,25 +1112,7 @@
           <w:sz w:val="24"/>
           <w:szCs w:val="24"/>
         </w:rPr>
-        <w:t xml:space="preserve">Inline </w:t>
-      </w:r>
-      <w:proofErr w:type="gramStart"/>
-      <w:r>
-        <w:rPr>
-          <w:rFonts w:cstheme="minorHAnsi"/>
-          <w:sz w:val="24"/>
-          <w:szCs w:val="24"/>
-        </w:rPr>
-        <w:t>styles :</w:t>
-      </w:r>
-      <w:proofErr w:type="gramEnd"/>
-      <w:r>
-        <w:rPr>
-          <w:rFonts w:cstheme="minorHAnsi"/>
-          <w:sz w:val="24"/>
-          <w:szCs w:val="24"/>
-        </w:rPr>
-        <w:t xml:space="preserve"> they have the highest specificity.</w:t>
+        <w:t>Inline styles : they have the highest specificity.</w:t>
       </w:r>
     </w:p>
     <w:p>
@@ -1546,23 +1214,13 @@
           <w:szCs w:val="24"/>
         </w:rPr>
       </w:pPr>
-      <w:proofErr w:type="gramStart"/>
-      <w:r>
-        <w:rPr>
-          <w:rFonts w:cstheme="minorHAnsi"/>
-          <w:sz w:val="24"/>
-          <w:szCs w:val="24"/>
-        </w:rPr>
-        <w:t>Example :</w:t>
-      </w:r>
-      <w:proofErr w:type="gramEnd"/>
-      <w:r>
-        <w:rPr>
-          <w:rFonts w:cstheme="minorHAnsi"/>
-          <w:sz w:val="24"/>
-          <w:szCs w:val="24"/>
-        </w:rPr>
-        <w:t xml:space="preserve"> </w:t>
+      <w:r>
+        <w:rPr>
+          <w:rFonts w:cstheme="minorHAnsi"/>
+          <w:sz w:val="24"/>
+          <w:szCs w:val="24"/>
+        </w:rPr>
+        <w:t xml:space="preserve">Example : </w:t>
       </w:r>
       <w:r>
         <w:rPr>
@@ -1605,7 +1263,7 @@
                     </pic:cNvPicPr>
                   </pic:nvPicPr>
                   <pic:blipFill>
-                    <a:blip r:embed="rId6">
+                    <a:blip r:embed="rId7">
                       <a:extLst>
                         <a:ext uri="{28A0092B-C50C-407E-A947-70E740481C1C}">
                           <a14:useLocalDpi xmlns:a14="http://schemas.microsoft.com/office/drawing/2010/main" val="0"/>
@@ -1690,79 +1348,15 @@
           <w:sz w:val="24"/>
           <w:szCs w:val="24"/>
         </w:rPr>
-        <w:t xml:space="preserve">Now let us say of if point 5 and 7 have the same specificity like </w:t>
-      </w:r>
-      <w:proofErr w:type="gramStart"/>
-      <w:r>
-        <w:rPr>
-          <w:rFonts w:cstheme="minorHAnsi"/>
-          <w:sz w:val="24"/>
-          <w:szCs w:val="24"/>
-        </w:rPr>
-        <w:t xml:space="preserve">below </w:t>
-      </w:r>
-      <w:r>
-        <w:rPr>
-          <w:rFonts w:cstheme="minorHAnsi"/>
-          <w:sz w:val="24"/>
-          <w:szCs w:val="24"/>
-        </w:rPr>
-        <w:t>..</w:t>
-      </w:r>
-      <w:proofErr w:type="spellStart"/>
-      <w:r>
-        <w:rPr>
-          <w:rFonts w:cstheme="minorHAnsi"/>
-          <w:sz w:val="24"/>
-          <w:szCs w:val="24"/>
-        </w:rPr>
-        <w:t>i.e</w:t>
-      </w:r>
-      <w:proofErr w:type="spellEnd"/>
-      <w:proofErr w:type="gramEnd"/>
-      <w:r>
-        <w:rPr>
-          <w:rFonts w:cstheme="minorHAnsi"/>
-          <w:sz w:val="24"/>
-          <w:szCs w:val="24"/>
-        </w:rPr>
-        <w:t xml:space="preserve"> if all the declarations have the same specificity.. </w:t>
-      </w:r>
-      <w:proofErr w:type="gramStart"/>
-      <w:r>
-        <w:rPr>
-          <w:rFonts w:cstheme="minorHAnsi"/>
-          <w:sz w:val="24"/>
-          <w:szCs w:val="24"/>
-        </w:rPr>
-        <w:t>then</w:t>
-      </w:r>
-      <w:proofErr w:type="gramEnd"/>
-      <w:r>
-        <w:rPr>
-          <w:rFonts w:cstheme="minorHAnsi"/>
-          <w:sz w:val="24"/>
-          <w:szCs w:val="24"/>
-        </w:rPr>
-        <w:t xml:space="preserve"> the last </w:t>
-      </w:r>
-      <w:proofErr w:type="spellStart"/>
-      <w:r>
-        <w:rPr>
-          <w:rFonts w:cstheme="minorHAnsi"/>
-          <w:sz w:val="24"/>
-          <w:szCs w:val="24"/>
-        </w:rPr>
-        <w:t>css</w:t>
-      </w:r>
-      <w:proofErr w:type="spellEnd"/>
-      <w:r>
-        <w:rPr>
-          <w:rFonts w:cstheme="minorHAnsi"/>
-          <w:sz w:val="24"/>
-          <w:szCs w:val="24"/>
-        </w:rPr>
-        <w:t xml:space="preserve"> declaration written in the code is the one that will apply</w:t>
+        <w:t xml:space="preserve">Now let us say of if point 5 and 7 have the same specificity like below </w:t>
+      </w:r>
+      <w:r>
+        <w:rPr>
+          <w:rFonts w:cstheme="minorHAnsi"/>
+          <w:sz w:val="24"/>
+          <w:szCs w:val="24"/>
+        </w:rPr>
+        <w:t>..i.e if all the declarations have the same specificity.. then the last css declaration written in the code is the one that will apply</w:t>
       </w:r>
       <w:r>
         <w:rPr>
@@ -1786,15 +1380,7 @@
           <w:sz w:val="24"/>
           <w:szCs w:val="24"/>
         </w:rPr>
-        <w:t>SOURCE ORDER</w:t>
-      </w:r>
-      <w:r>
-        <w:rPr>
-          <w:rFonts w:cstheme="minorHAnsi"/>
-          <w:sz w:val="24"/>
-          <w:szCs w:val="24"/>
-        </w:rPr>
-        <w:t>)</w:t>
+        <w:t>SOURCE ORDER)</w:t>
       </w:r>
       <w:r>
         <w:rPr>
@@ -1829,7 +1415,7 @@
                     </pic:cNvPicPr>
                   </pic:nvPicPr>
                   <pic:blipFill>
-                    <a:blip r:embed="rId7">
+                    <a:blip r:embed="rId8">
                       <a:extLst>
                         <a:ext uri="{28A0092B-C50C-407E-A947-70E740481C1C}">
                           <a14:useLocalDpi xmlns:a14="http://schemas.microsoft.com/office/drawing/2010/main" val="0"/>
@@ -1867,26 +1453,54 @@
           <w:szCs w:val="24"/>
         </w:rPr>
         <w:br/>
-      </w:r>
-      <w:r>
-        <w:rPr>
-          <w:rFonts w:cstheme="minorHAnsi"/>
-          <w:sz w:val="24"/>
-          <w:szCs w:val="24"/>
-        </w:rPr>
-        <w:t xml:space="preserve">                                    ---------************************---------</w:t>
-      </w:r>
-    </w:p>
-    <w:p>
-      <w:pPr>
-        <w:rPr>
-          <w:rFonts w:cstheme="minorHAnsi"/>
-          <w:sz w:val="24"/>
-          <w:szCs w:val="24"/>
-        </w:rPr>
-      </w:pPr>
+        <w:t>Universal Selector has zero specificity (0,0,0,0)</w:t>
+      </w:r>
+      <w:r>
+        <w:rPr>
+          <w:rFonts w:cstheme="minorHAnsi"/>
+          <w:sz w:val="24"/>
+          <w:szCs w:val="24"/>
+        </w:rPr>
+        <w:br/>
+        <w:t>Put your stylesheets in the last of all the included stylesheets whichmay come from 3</w:t>
+      </w:r>
+      <w:r>
+        <w:rPr>
+          <w:rFonts w:cstheme="minorHAnsi"/>
+          <w:sz w:val="24"/>
+          <w:szCs w:val="24"/>
+          <w:vertAlign w:val="superscript"/>
+        </w:rPr>
+        <w:t>rd</w:t>
+      </w:r>
+      <w:r>
+        <w:rPr>
+          <w:rFonts w:cstheme="minorHAnsi"/>
+          <w:sz w:val="24"/>
+          <w:szCs w:val="24"/>
+        </w:rPr>
+        <w:t xml:space="preserve"> parties.</w:t>
+      </w:r>
       <w:bookmarkStart w:id="0" w:name="_GoBack"/>
       <w:bookmarkEnd w:id="0"/>
+      <w:r>
+        <w:rPr>
+          <w:rFonts w:cstheme="minorHAnsi"/>
+          <w:sz w:val="24"/>
+          <w:szCs w:val="24"/>
+        </w:rPr>
+        <w:br/>
+        <w:t xml:space="preserve">                                    ---------************************---------</w:t>
+      </w:r>
+    </w:p>
+    <w:p>
+      <w:pPr>
+        <w:rPr>
+          <w:rFonts w:cstheme="minorHAnsi"/>
+          <w:sz w:val="24"/>
+          <w:szCs w:val="24"/>
+        </w:rPr>
+      </w:pPr>
     </w:p>
     <w:p>
       <w:pPr>
@@ -1909,8 +1523,8 @@
 </file>
 
 <file path=word/numbering.xml><?xml version="1.0" encoding="utf-8"?>
-<w:numbering xmlns:wpc="http://schemas.microsoft.com/office/word/2010/wordprocessingCanvas" xmlns:mc="http://schemas.openxmlformats.org/markup-compatibility/2006" xmlns:o="urn:schemas-microsoft-com:office:office" xmlns:r="http://schemas.openxmlformats.org/officeDocument/2006/relationships" xmlns:m="http://schemas.openxmlformats.org/officeDocument/2006/math" xmlns:v="urn:schemas-microsoft-com:vml" xmlns:wp14="http://schemas.microsoft.com/office/word/2010/wordprocessingDrawing" xmlns:wp="http://schemas.openxmlformats.org/drawingml/2006/wordprocessingDrawing" xmlns:w10="urn:schemas-microsoft-com:office:word" xmlns:w="http://schemas.openxmlformats.org/wordprocessingml/2006/main" xmlns:w14="http://schemas.microsoft.com/office/word/2010/wordml" xmlns:w15="http://schemas.microsoft.com/office/word/2012/wordml" xmlns:wpg="http://schemas.microsoft.com/office/word/2010/wordprocessingGroup" xmlns:wpi="http://schemas.microsoft.com/office/word/2010/wordprocessingInk" xmlns:wne="http://schemas.microsoft.com/office/word/2006/wordml" xmlns:wps="http://schemas.microsoft.com/office/word/2010/wordprocessingShape" mc:Ignorable="w14 w15 wp14">
-  <w:abstractNum w:abstractNumId="0" w15:restartNumberingAfterBreak="0">
+<w:numbering xmlns:wpc="http://schemas.microsoft.com/office/word/2010/wordprocessingCanvas" xmlns:mc="http://schemas.openxmlformats.org/markup-compatibility/2006" xmlns:o="urn:schemas-microsoft-com:office:office" xmlns:r="http://schemas.openxmlformats.org/officeDocument/2006/relationships" xmlns:m="http://schemas.openxmlformats.org/officeDocument/2006/math" xmlns:v="urn:schemas-microsoft-com:vml" xmlns:wp14="http://schemas.microsoft.com/office/word/2010/wordprocessingDrawing" xmlns:wp="http://schemas.openxmlformats.org/drawingml/2006/wordprocessingDrawing" xmlns:w10="urn:schemas-microsoft-com:office:word" xmlns:w="http://schemas.openxmlformats.org/wordprocessingml/2006/main" xmlns:w14="http://schemas.microsoft.com/office/word/2010/wordml" xmlns:wpg="http://schemas.microsoft.com/office/word/2010/wordprocessingGroup" xmlns:wpi="http://schemas.microsoft.com/office/word/2010/wordprocessingInk" xmlns:wne="http://schemas.microsoft.com/office/word/2006/wordml" xmlns:wps="http://schemas.microsoft.com/office/word/2010/wordprocessingShape" mc:Ignorable="w14 wp14">
+  <w:abstractNum w:abstractNumId="0">
     <w:nsid w:val="102F0706"/>
     <w:multiLevelType w:val="hybridMultilevel"/>
     <w:tmpl w:val="9E0227EE"/>
@@ -2023,7 +1637,7 @@
       </w:rPr>
     </w:lvl>
   </w:abstractNum>
-  <w:abstractNum w:abstractNumId="1" w15:restartNumberingAfterBreak="0">
+  <w:abstractNum w:abstractNumId="1">
     <w:nsid w:val="37AE4F42"/>
     <w:multiLevelType w:val="hybridMultilevel"/>
     <w:tmpl w:val="6CB02AC8"/>
@@ -2112,7 +1726,7 @@
       </w:pPr>
     </w:lvl>
   </w:abstractNum>
-  <w:abstractNum w:abstractNumId="2" w15:restartNumberingAfterBreak="0">
+  <w:abstractNum w:abstractNumId="2">
     <w:nsid w:val="3AD06DD2"/>
     <w:multiLevelType w:val="hybridMultilevel"/>
     <w:tmpl w:val="5146796E"/>
@@ -2201,7 +1815,7 @@
       </w:pPr>
     </w:lvl>
   </w:abstractNum>
-  <w:abstractNum w:abstractNumId="3" w15:restartNumberingAfterBreak="0">
+  <w:abstractNum w:abstractNumId="3">
     <w:nsid w:val="3E7A16BD"/>
     <w:multiLevelType w:val="hybridMultilevel"/>
     <w:tmpl w:val="1AEC58FA"/>
@@ -2314,7 +1928,7 @@
       </w:rPr>
     </w:lvl>
   </w:abstractNum>
-  <w:abstractNum w:abstractNumId="4" w15:restartNumberingAfterBreak="0">
+  <w:abstractNum w:abstractNumId="4">
     <w:nsid w:val="49575BD2"/>
     <w:multiLevelType w:val="hybridMultilevel"/>
     <w:tmpl w:val="CDCA45EE"/>
@@ -2403,7 +2017,7 @@
       </w:pPr>
     </w:lvl>
   </w:abstractNum>
-  <w:abstractNum w:abstractNumId="5" w15:restartNumberingAfterBreak="0">
+  <w:abstractNum w:abstractNumId="5">
     <w:nsid w:val="52BD5EFF"/>
     <w:multiLevelType w:val="multilevel"/>
     <w:tmpl w:val="F2EC0120"/>
@@ -2524,7 +2138,7 @@
       </w:rPr>
     </w:lvl>
   </w:abstractNum>
-  <w:abstractNum w:abstractNumId="6" w15:restartNumberingAfterBreak="0">
+  <w:abstractNum w:abstractNumId="6">
     <w:nsid w:val="73D16D0A"/>
     <w:multiLevelType w:val="hybridMultilevel"/>
     <w:tmpl w:val="D03635B4"/>
@@ -2662,7 +2276,7 @@
 </file>
 
 <file path=word/styles.xml><?xml version="1.0" encoding="utf-8"?>
-<w:styles xmlns:mc="http://schemas.openxmlformats.org/markup-compatibility/2006" xmlns:r="http://schemas.openxmlformats.org/officeDocument/2006/relationships" xmlns:w="http://schemas.openxmlformats.org/wordprocessingml/2006/main" xmlns:w14="http://schemas.microsoft.com/office/word/2010/wordml" xmlns:w15="http://schemas.microsoft.com/office/word/2012/wordml" mc:Ignorable="w14 w15">
+<w:styles xmlns:mc="http://schemas.openxmlformats.org/markup-compatibility/2006" xmlns:r="http://schemas.openxmlformats.org/officeDocument/2006/relationships" xmlns:w="http://schemas.openxmlformats.org/wordprocessingml/2006/main" xmlns:w14="http://schemas.microsoft.com/office/word/2010/wordml" mc:Ignorable="w14">
   <w:docDefaults>
     <w:rPrDefault>
       <w:rPr>
@@ -2678,378 +2292,387 @@
       </w:pPr>
     </w:pPrDefault>
   </w:docDefaults>
-  <w:latentStyles w:defLockedState="0" w:defUIPriority="99" w:defSemiHidden="0" w:defUnhideWhenUsed="0" w:defQFormat="0" w:count="371">
-    <w:lsdException w:name="Normal" w:uiPriority="0" w:qFormat="1"/>
-    <w:lsdException w:name="heading 1" w:uiPriority="9" w:qFormat="1"/>
-    <w:lsdException w:name="heading 2" w:semiHidden="1" w:uiPriority="9" w:unhideWhenUsed="1" w:qFormat="1"/>
-    <w:lsdException w:name="heading 3" w:semiHidden="1" w:uiPriority="9" w:unhideWhenUsed="1" w:qFormat="1"/>
-    <w:lsdException w:name="heading 4" w:semiHidden="1" w:uiPriority="9" w:unhideWhenUsed="1" w:qFormat="1"/>
-    <w:lsdException w:name="heading 5" w:semiHidden="1" w:uiPriority="9" w:unhideWhenUsed="1" w:qFormat="1"/>
-    <w:lsdException w:name="heading 6" w:semiHidden="1" w:uiPriority="9" w:unhideWhenUsed="1" w:qFormat="1"/>
-    <w:lsdException w:name="heading 7" w:semiHidden="1" w:uiPriority="9" w:unhideWhenUsed="1" w:qFormat="1"/>
-    <w:lsdException w:name="heading 8" w:semiHidden="1" w:uiPriority="9" w:unhideWhenUsed="1" w:qFormat="1"/>
-    <w:lsdException w:name="heading 9" w:semiHidden="1" w:uiPriority="9" w:unhideWhenUsed="1" w:qFormat="1"/>
-    <w:lsdException w:name="index 1" w:semiHidden="1" w:unhideWhenUsed="1"/>
-    <w:lsdException w:name="index 2" w:semiHidden="1" w:unhideWhenUsed="1"/>
-    <w:lsdException w:name="index 3" w:semiHidden="1" w:unhideWhenUsed="1"/>
-    <w:lsdException w:name="index 4" w:semiHidden="1" w:unhideWhenUsed="1"/>
-    <w:lsdException w:name="index 5" w:semiHidden="1" w:unhideWhenUsed="1"/>
-    <w:lsdException w:name="index 6" w:semiHidden="1" w:unhideWhenUsed="1"/>
-    <w:lsdException w:name="index 7" w:semiHidden="1" w:unhideWhenUsed="1"/>
-    <w:lsdException w:name="index 8" w:semiHidden="1" w:unhideWhenUsed="1"/>
-    <w:lsdException w:name="index 9" w:semiHidden="1" w:unhideWhenUsed="1"/>
-    <w:lsdException w:name="toc 1" w:semiHidden="1" w:uiPriority="39" w:unhideWhenUsed="1"/>
-    <w:lsdException w:name="toc 2" w:semiHidden="1" w:uiPriority="39" w:unhideWhenUsed="1"/>
-    <w:lsdException w:name="toc 3" w:semiHidden="1" w:uiPriority="39" w:unhideWhenUsed="1"/>
-    <w:lsdException w:name="toc 4" w:semiHidden="1" w:uiPriority="39" w:unhideWhenUsed="1"/>
-    <w:lsdException w:name="toc 5" w:semiHidden="1" w:uiPriority="39" w:unhideWhenUsed="1"/>
-    <w:lsdException w:name="toc 6" w:semiHidden="1" w:uiPriority="39" w:unhideWhenUsed="1"/>
-    <w:lsdException w:name="toc 7" w:semiHidden="1" w:uiPriority="39" w:unhideWhenUsed="1"/>
-    <w:lsdException w:name="toc 8" w:semiHidden="1" w:uiPriority="39" w:unhideWhenUsed="1"/>
-    <w:lsdException w:name="toc 9" w:semiHidden="1" w:uiPriority="39" w:unhideWhenUsed="1"/>
-    <w:lsdException w:name="Normal Indent" w:semiHidden="1" w:unhideWhenUsed="1"/>
-    <w:lsdException w:name="footnote text" w:semiHidden="1" w:unhideWhenUsed="1"/>
-    <w:lsdException w:name="annotation text" w:semiHidden="1" w:unhideWhenUsed="1"/>
-    <w:lsdException w:name="header" w:semiHidden="1" w:unhideWhenUsed="1"/>
-    <w:lsdException w:name="footer" w:semiHidden="1" w:unhideWhenUsed="1"/>
-    <w:lsdException w:name="index heading" w:semiHidden="1" w:unhideWhenUsed="1"/>
-    <w:lsdException w:name="caption" w:semiHidden="1" w:uiPriority="35" w:unhideWhenUsed="1" w:qFormat="1"/>
-    <w:lsdException w:name="table of figures" w:semiHidden="1" w:unhideWhenUsed="1"/>
-    <w:lsdException w:name="envelope address" w:semiHidden="1" w:unhideWhenUsed="1"/>
-    <w:lsdException w:name="envelope return" w:semiHidden="1" w:unhideWhenUsed="1"/>
-    <w:lsdException w:name="footnote reference" w:semiHidden="1" w:unhideWhenUsed="1"/>
-    <w:lsdException w:name="annotation reference" w:semiHidden="1" w:unhideWhenUsed="1"/>
-    <w:lsdException w:name="line number" w:semiHidden="1" w:unhideWhenUsed="1"/>
-    <w:lsdException w:name="page number" w:semiHidden="1" w:unhideWhenUsed="1"/>
-    <w:lsdException w:name="endnote reference" w:semiHidden="1" w:unhideWhenUsed="1"/>
-    <w:lsdException w:name="endnote text" w:semiHidden="1" w:unhideWhenUsed="1"/>
-    <w:lsdException w:name="table of authorities" w:semiHidden="1" w:unhideWhenUsed="1"/>
-    <w:lsdException w:name="macro" w:semiHidden="1" w:unhideWhenUsed="1"/>
-    <w:lsdException w:name="toa heading" w:semiHidden="1" w:unhideWhenUsed="1"/>
-    <w:lsdException w:name="List" w:semiHidden="1" w:unhideWhenUsed="1"/>
-    <w:lsdException w:name="List Bullet" w:semiHidden="1" w:unhideWhenUsed="1"/>
-    <w:lsdException w:name="List Number" w:semiHidden="1" w:unhideWhenUsed="1"/>
-    <w:lsdException w:name="List 2" w:semiHidden="1" w:unhideWhenUsed="1"/>
-    <w:lsdException w:name="List 3" w:semiHidden="1" w:unhideWhenUsed="1"/>
-    <w:lsdException w:name="List 4" w:semiHidden="1" w:unhideWhenUsed="1"/>
-    <w:lsdException w:name="List 5" w:semiHidden="1" w:unhideWhenUsed="1"/>
-    <w:lsdException w:name="List Bullet 2" w:semiHidden="1" w:unhideWhenUsed="1"/>
-    <w:lsdException w:name="List Bullet 3" w:semiHidden="1" w:unhideWhenUsed="1"/>
-    <w:lsdException w:name="List Bullet 4" w:semiHidden="1" w:unhideWhenUsed="1"/>
-    <w:lsdException w:name="List Bullet 5" w:semiHidden="1" w:unhideWhenUsed="1"/>
-    <w:lsdException w:name="List Number 2" w:semiHidden="1" w:unhideWhenUsed="1"/>
-    <w:lsdException w:name="List Number 3" w:semiHidden="1" w:unhideWhenUsed="1"/>
-    <w:lsdException w:name="List Number 4" w:semiHidden="1" w:unhideWhenUsed="1"/>
-    <w:lsdException w:name="List Number 5" w:semiHidden="1" w:unhideWhenUsed="1"/>
-    <w:lsdException w:name="Title" w:uiPriority="10" w:qFormat="1"/>
-    <w:lsdException w:name="Closing" w:semiHidden="1" w:unhideWhenUsed="1"/>
-    <w:lsdException w:name="Signature" w:semiHidden="1" w:unhideWhenUsed="1"/>
-    <w:lsdException w:name="Default Paragraph Font" w:semiHidden="1" w:uiPriority="1" w:unhideWhenUsed="1"/>
-    <w:lsdException w:name="Body Text" w:semiHidden="1" w:unhideWhenUsed="1"/>
-    <w:lsdException w:name="Body Text Indent" w:semiHidden="1" w:unhideWhenUsed="1"/>
-    <w:lsdException w:name="List Continue" w:semiHidden="1" w:unhideWhenUsed="1"/>
-    <w:lsdException w:name="List Continue 2" w:semiHidden="1" w:unhideWhenUsed="1"/>
-    <w:lsdException w:name="List Continue 3" w:semiHidden="1" w:unhideWhenUsed="1"/>
-    <w:lsdException w:name="List Continue 4" w:semiHidden="1" w:unhideWhenUsed="1"/>
-    <w:lsdException w:name="List Continue 5" w:semiHidden="1" w:unhideWhenUsed="1"/>
-    <w:lsdException w:name="Message Header" w:semiHidden="1" w:unhideWhenUsed="1"/>
-    <w:lsdException w:name="Subtitle" w:uiPriority="11" w:qFormat="1"/>
-    <w:lsdException w:name="Salutation" w:semiHidden="1" w:unhideWhenUsed="1"/>
-    <w:lsdException w:name="Date" w:semiHidden="1" w:unhideWhenUsed="1"/>
-    <w:lsdException w:name="Body Text First Indent" w:semiHidden="1" w:unhideWhenUsed="1"/>
-    <w:lsdException w:name="Body Text First Indent 2" w:semiHidden="1" w:unhideWhenUsed="1"/>
-    <w:lsdException w:name="Note Heading" w:semiHidden="1" w:unhideWhenUsed="1"/>
-    <w:lsdException w:name="Body Text 2" w:semiHidden="1" w:unhideWhenUsed="1"/>
-    <w:lsdException w:name="Body Text 3" w:semiHidden="1" w:unhideWhenUsed="1"/>
-    <w:lsdException w:name="Body Text Indent 2" w:semiHidden="1" w:unhideWhenUsed="1"/>
-    <w:lsdException w:name="Body Text Indent 3" w:semiHidden="1" w:unhideWhenUsed="1"/>
-    <w:lsdException w:name="Block Text" w:semiHidden="1" w:unhideWhenUsed="1"/>
-    <w:lsdException w:name="Hyperlink" w:semiHidden="1" w:unhideWhenUsed="1"/>
-    <w:lsdException w:name="FollowedHyperlink" w:semiHidden="1" w:unhideWhenUsed="1"/>
-    <w:lsdException w:name="Strong" w:uiPriority="22" w:qFormat="1"/>
-    <w:lsdException w:name="Emphasis" w:uiPriority="20" w:qFormat="1"/>
-    <w:lsdException w:name="Document Map" w:semiHidden="1" w:unhideWhenUsed="1"/>
-    <w:lsdException w:name="Plain Text" w:semiHidden="1" w:unhideWhenUsed="1"/>
-    <w:lsdException w:name="E-mail Signature" w:semiHidden="1" w:unhideWhenUsed="1"/>
-    <w:lsdException w:name="HTML Top of Form" w:semiHidden="1" w:unhideWhenUsed="1"/>
-    <w:lsdException w:name="HTML Bottom of Form" w:semiHidden="1" w:unhideWhenUsed="1"/>
-    <w:lsdException w:name="Normal (Web)" w:semiHidden="1" w:unhideWhenUsed="1"/>
-    <w:lsdException w:name="HTML Acronym" w:semiHidden="1" w:unhideWhenUsed="1"/>
-    <w:lsdException w:name="HTML Address" w:semiHidden="1" w:unhideWhenUsed="1"/>
-    <w:lsdException w:name="HTML Cite" w:semiHidden="1" w:unhideWhenUsed="1"/>
-    <w:lsdException w:name="HTML Code" w:semiHidden="1" w:unhideWhenUsed="1"/>
-    <w:lsdException w:name="HTML Definition" w:semiHidden="1" w:unhideWhenUsed="1"/>
-    <w:lsdException w:name="HTML Keyboard" w:semiHidden="1" w:unhideWhenUsed="1"/>
-    <w:lsdException w:name="HTML Preformatted" w:semiHidden="1" w:unhideWhenUsed="1"/>
-    <w:lsdException w:name="HTML Sample" w:semiHidden="1" w:unhideWhenUsed="1"/>
-    <w:lsdException w:name="HTML Typewriter" w:semiHidden="1" w:unhideWhenUsed="1"/>
-    <w:lsdException w:name="HTML Variable" w:semiHidden="1" w:unhideWhenUsed="1"/>
-    <w:lsdException w:name="Normal Table" w:semiHidden="1" w:unhideWhenUsed="1"/>
-    <w:lsdException w:name="annotation subject" w:semiHidden="1" w:unhideWhenUsed="1"/>
-    <w:lsdException w:name="No List" w:semiHidden="1" w:unhideWhenUsed="1"/>
-    <w:lsdException w:name="Outline List 1" w:semiHidden="1" w:unhideWhenUsed="1"/>
-    <w:lsdException w:name="Outline List 2" w:semiHidden="1" w:unhideWhenUsed="1"/>
-    <w:lsdException w:name="Outline List 3" w:semiHidden="1" w:unhideWhenUsed="1"/>
-    <w:lsdException w:name="Table Simple 1" w:semiHidden="1" w:unhideWhenUsed="1"/>
-    <w:lsdException w:name="Table Simple 2" w:semiHidden="1" w:unhideWhenUsed="1"/>
-    <w:lsdException w:name="Table Simple 3" w:semiHidden="1" w:unhideWhenUsed="1"/>
-    <w:lsdException w:name="Table Classic 1" w:semiHidden="1" w:unhideWhenUsed="1"/>
-    <w:lsdException w:name="Table Classic 2" w:semiHidden="1" w:unhideWhenUsed="1"/>
-    <w:lsdException w:name="Table Classic 3" w:semiHidden="1" w:unhideWhenUsed="1"/>
-    <w:lsdException w:name="Table Classic 4" w:semiHidden="1" w:unhideWhenUsed="1"/>
-    <w:lsdException w:name="Table Colorful 1" w:semiHidden="1" w:unhideWhenUsed="1"/>
-    <w:lsdException w:name="Table Colorful 2" w:semiHidden="1" w:unhideWhenUsed="1"/>
-    <w:lsdException w:name="Table Colorful 3" w:semiHidden="1" w:unhideWhenUsed="1"/>
-    <w:lsdException w:name="Table Columns 1" w:semiHidden="1" w:unhideWhenUsed="1"/>
-    <w:lsdException w:name="Table Columns 2" w:semiHidden="1" w:unhideWhenUsed="1"/>
-    <w:lsdException w:name="Table Columns 3" w:semiHidden="1" w:unhideWhenUsed="1"/>
-    <w:lsdException w:name="Table Columns 4" w:semiHidden="1" w:unhideWhenUsed="1"/>
-    <w:lsdException w:name="Table Columns 5" w:semiHidden="1" w:unhideWhenUsed="1"/>
-    <w:lsdException w:name="Table Grid 1" w:semiHidden="1" w:unhideWhenUsed="1"/>
-    <w:lsdException w:name="Table Grid 2" w:semiHidden="1" w:unhideWhenUsed="1"/>
-    <w:lsdException w:name="Table Grid 3" w:semiHidden="1" w:unhideWhenUsed="1"/>
-    <w:lsdException w:name="Table Grid 4" w:semiHidden="1" w:unhideWhenUsed="1"/>
-    <w:lsdException w:name="Table Grid 5" w:semiHidden="1" w:unhideWhenUsed="1"/>
-    <w:lsdException w:name="Table Grid 6" w:semiHidden="1" w:unhideWhenUsed="1"/>
-    <w:lsdException w:name="Table Grid 7" w:semiHidden="1" w:unhideWhenUsed="1"/>
-    <w:lsdException w:name="Table Grid 8" w:semiHidden="1" w:unhideWhenUsed="1"/>
-    <w:lsdException w:name="Table List 1" w:semiHidden="1" w:unhideWhenUsed="1"/>
-    <w:lsdException w:name="Table List 2" w:semiHidden="1" w:unhideWhenUsed="1"/>
-    <w:lsdException w:name="Table List 3" w:semiHidden="1" w:unhideWhenUsed="1"/>
-    <w:lsdException w:name="Table List 4" w:semiHidden="1" w:unhideWhenUsed="1"/>
-    <w:lsdException w:name="Table List 5" w:semiHidden="1" w:unhideWhenUsed="1"/>
-    <w:lsdException w:name="Table List 6" w:semiHidden="1" w:unhideWhenUsed="1"/>
-    <w:lsdException w:name="Table List 7" w:semiHidden="1" w:unhideWhenUsed="1"/>
-    <w:lsdException w:name="Table List 8" w:semiHidden="1" w:unhideWhenUsed="1"/>
-    <w:lsdException w:name="Table 3D effects 1" w:semiHidden="1" w:unhideWhenUsed="1"/>
-    <w:lsdException w:name="Table 3D effects 2" w:semiHidden="1" w:unhideWhenUsed="1"/>
-    <w:lsdException w:name="Table 3D effects 3" w:semiHidden="1" w:unhideWhenUsed="1"/>
-    <w:lsdException w:name="Table Contemporary" w:semiHidden="1" w:unhideWhenUsed="1"/>
-    <w:lsdException w:name="Table Elegant" w:semiHidden="1" w:unhideWhenUsed="1"/>
-    <w:lsdException w:name="Table Professional" w:semiHidden="1" w:unhideWhenUsed="1"/>
-    <w:lsdException w:name="Table Subtle 1" w:semiHidden="1" w:unhideWhenUsed="1"/>
-    <w:lsdException w:name="Table Subtle 2" w:semiHidden="1" w:unhideWhenUsed="1"/>
-    <w:lsdException w:name="Table Web 1" w:semiHidden="1" w:unhideWhenUsed="1"/>
-    <w:lsdException w:name="Table Web 2" w:semiHidden="1" w:unhideWhenUsed="1"/>
-    <w:lsdException w:name="Table Web 3" w:semiHidden="1" w:unhideWhenUsed="1"/>
-    <w:lsdException w:name="Balloon Text" w:semiHidden="1" w:unhideWhenUsed="1"/>
-    <w:lsdException w:name="Table Grid" w:uiPriority="39"/>
-    <w:lsdException w:name="Table Theme" w:semiHidden="1" w:unhideWhenUsed="1"/>
-    <w:lsdException w:name="Placeholder Text" w:semiHidden="1"/>
-    <w:lsdException w:name="No Spacing" w:uiPriority="1" w:qFormat="1"/>
-    <w:lsdException w:name="Light Shading" w:uiPriority="60"/>
-    <w:lsdException w:name="Light List" w:uiPriority="61"/>
-    <w:lsdException w:name="Light Grid" w:uiPriority="62"/>
-    <w:lsdException w:name="Medium Shading 1" w:uiPriority="63"/>
-    <w:lsdException w:name="Medium Shading 2" w:uiPriority="64"/>
-    <w:lsdException w:name="Medium List 1" w:uiPriority="65"/>
-    <w:lsdException w:name="Medium List 2" w:uiPriority="66"/>
-    <w:lsdException w:name="Medium Grid 1" w:uiPriority="67"/>
-    <w:lsdException w:name="Medium Grid 2" w:uiPriority="68"/>
-    <w:lsdException w:name="Medium Grid 3" w:uiPriority="69"/>
-    <w:lsdException w:name="Dark List" w:uiPriority="70"/>
-    <w:lsdException w:name="Colorful Shading" w:uiPriority="71"/>
-    <w:lsdException w:name="Colorful List" w:uiPriority="72"/>
-    <w:lsdException w:name="Colorful Grid" w:uiPriority="73"/>
-    <w:lsdException w:name="Light Shading Accent 1" w:uiPriority="60"/>
-    <w:lsdException w:name="Light List Accent 1" w:uiPriority="61"/>
-    <w:lsdException w:name="Light Grid Accent 1" w:uiPriority="62"/>
-    <w:lsdException w:name="Medium Shading 1 Accent 1" w:uiPriority="63"/>
-    <w:lsdException w:name="Medium Shading 2 Accent 1" w:uiPriority="64"/>
-    <w:lsdException w:name="Medium List 1 Accent 1" w:uiPriority="65"/>
-    <w:lsdException w:name="Revision" w:semiHidden="1"/>
-    <w:lsdException w:name="List Paragraph" w:uiPriority="34" w:qFormat="1"/>
-    <w:lsdException w:name="Quote" w:uiPriority="29" w:qFormat="1"/>
-    <w:lsdException w:name="Intense Quote" w:uiPriority="30" w:qFormat="1"/>
-    <w:lsdException w:name="Medium List 2 Accent 1" w:uiPriority="66"/>
-    <w:lsdException w:name="Medium Grid 1 Accent 1" w:uiPriority="67"/>
-    <w:lsdException w:name="Medium Grid 2 Accent 1" w:uiPriority="68"/>
-    <w:lsdException w:name="Medium Grid 3 Accent 1" w:uiPriority="69"/>
-    <w:lsdException w:name="Dark List Accent 1" w:uiPriority="70"/>
-    <w:lsdException w:name="Colorful Shading Accent 1" w:uiPriority="71"/>
-    <w:lsdException w:name="Colorful List Accent 1" w:uiPriority="72"/>
-    <w:lsdException w:name="Colorful Grid Accent 1" w:uiPriority="73"/>
-    <w:lsdException w:name="Light Shading Accent 2" w:uiPriority="60"/>
-    <w:lsdException w:name="Light List Accent 2" w:uiPriority="61"/>
-    <w:lsdException w:name="Light Grid Accent 2" w:uiPriority="62"/>
-    <w:lsdException w:name="Medium Shading 1 Accent 2" w:uiPriority="63"/>
-    <w:lsdException w:name="Medium Shading 2 Accent 2" w:uiPriority="64"/>
-    <w:lsdException w:name="Medium List 1 Accent 2" w:uiPriority="65"/>
-    <w:lsdException w:name="Medium List 2 Accent 2" w:uiPriority="66"/>
-    <w:lsdException w:name="Medium Grid 1 Accent 2" w:uiPriority="67"/>
-    <w:lsdException w:name="Medium Grid 2 Accent 2" w:uiPriority="68"/>
-    <w:lsdException w:name="Medium Grid 3 Accent 2" w:uiPriority="69"/>
-    <w:lsdException w:name="Dark List Accent 2" w:uiPriority="70"/>
-    <w:lsdException w:name="Colorful Shading Accent 2" w:uiPriority="71"/>
-    <w:lsdException w:name="Colorful List Accent 2" w:uiPriority="72"/>
-    <w:lsdException w:name="Colorful Grid Accent 2" w:uiPriority="73"/>
-    <w:lsdException w:name="Light Shading Accent 3" w:uiPriority="60"/>
-    <w:lsdException w:name="Light List Accent 3" w:uiPriority="61"/>
-    <w:lsdException w:name="Light Grid Accent 3" w:uiPriority="62"/>
-    <w:lsdException w:name="Medium Shading 1 Accent 3" w:uiPriority="63"/>
-    <w:lsdException w:name="Medium Shading 2 Accent 3" w:uiPriority="64"/>
-    <w:lsdException w:name="Medium List 1 Accent 3" w:uiPriority="65"/>
-    <w:lsdException w:name="Medium List 2 Accent 3" w:uiPriority="66"/>
-    <w:lsdException w:name="Medium Grid 1 Accent 3" w:uiPriority="67"/>
-    <w:lsdException w:name="Medium Grid 2 Accent 3" w:uiPriority="68"/>
-    <w:lsdException w:name="Medium Grid 3 Accent 3" w:uiPriority="69"/>
-    <w:lsdException w:name="Dark List Accent 3" w:uiPriority="70"/>
-    <w:lsdException w:name="Colorful Shading Accent 3" w:uiPriority="71"/>
-    <w:lsdException w:name="Colorful List Accent 3" w:uiPriority="72"/>
-    <w:lsdException w:name="Colorful Grid Accent 3" w:uiPriority="73"/>
-    <w:lsdException w:name="Light Shading Accent 4" w:uiPriority="60"/>
-    <w:lsdException w:name="Light List Accent 4" w:uiPriority="61"/>
-    <w:lsdException w:name="Light Grid Accent 4" w:uiPriority="62"/>
-    <w:lsdException w:name="Medium Shading 1 Accent 4" w:uiPriority="63"/>
-    <w:lsdException w:name="Medium Shading 2 Accent 4" w:uiPriority="64"/>
-    <w:lsdException w:name="Medium List 1 Accent 4" w:uiPriority="65"/>
-    <w:lsdException w:name="Medium List 2 Accent 4" w:uiPriority="66"/>
-    <w:lsdException w:name="Medium Grid 1 Accent 4" w:uiPriority="67"/>
-    <w:lsdException w:name="Medium Grid 2 Accent 4" w:uiPriority="68"/>
-    <w:lsdException w:name="Medium Grid 3 Accent 4" w:uiPriority="69"/>
-    <w:lsdException w:name="Dark List Accent 4" w:uiPriority="70"/>
-    <w:lsdException w:name="Colorful Shading Accent 4" w:uiPriority="71"/>
-    <w:lsdException w:name="Colorful List Accent 4" w:uiPriority="72"/>
-    <w:lsdException w:name="Colorful Grid Accent 4" w:uiPriority="73"/>
-    <w:lsdException w:name="Light Shading Accent 5" w:uiPriority="60"/>
-    <w:lsdException w:name="Light List Accent 5" w:uiPriority="61"/>
-    <w:lsdException w:name="Light Grid Accent 5" w:uiPriority="62"/>
-    <w:lsdException w:name="Medium Shading 1 Accent 5" w:uiPriority="63"/>
-    <w:lsdException w:name="Medium Shading 2 Accent 5" w:uiPriority="64"/>
-    <w:lsdException w:name="Medium List 1 Accent 5" w:uiPriority="65"/>
-    <w:lsdException w:name="Medium List 2 Accent 5" w:uiPriority="66"/>
-    <w:lsdException w:name="Medium Grid 1 Accent 5" w:uiPriority="67"/>
-    <w:lsdException w:name="Medium Grid 2 Accent 5" w:uiPriority="68"/>
-    <w:lsdException w:name="Medium Grid 3 Accent 5" w:uiPriority="69"/>
-    <w:lsdException w:name="Dark List Accent 5" w:uiPriority="70"/>
-    <w:lsdException w:name="Colorful Shading Accent 5" w:uiPriority="71"/>
-    <w:lsdException w:name="Colorful List Accent 5" w:uiPriority="72"/>
-    <w:lsdException w:name="Colorful Grid Accent 5" w:uiPriority="73"/>
-    <w:lsdException w:name="Light Shading Accent 6" w:uiPriority="60"/>
-    <w:lsdException w:name="Light List Accent 6" w:uiPriority="61"/>
-    <w:lsdException w:name="Light Grid Accent 6" w:uiPriority="62"/>
-    <w:lsdException w:name="Medium Shading 1 Accent 6" w:uiPriority="63"/>
-    <w:lsdException w:name="Medium Shading 2 Accent 6" w:uiPriority="64"/>
-    <w:lsdException w:name="Medium List 1 Accent 6" w:uiPriority="65"/>
-    <w:lsdException w:name="Medium List 2 Accent 6" w:uiPriority="66"/>
-    <w:lsdException w:name="Medium Grid 1 Accent 6" w:uiPriority="67"/>
-    <w:lsdException w:name="Medium Grid 2 Accent 6" w:uiPriority="68"/>
-    <w:lsdException w:name="Medium Grid 3 Accent 6" w:uiPriority="69"/>
-    <w:lsdException w:name="Dark List Accent 6" w:uiPriority="70"/>
-    <w:lsdException w:name="Colorful Shading Accent 6" w:uiPriority="71"/>
-    <w:lsdException w:name="Colorful List Accent 6" w:uiPriority="72"/>
-    <w:lsdException w:name="Colorful Grid Accent 6" w:uiPriority="73"/>
-    <w:lsdException w:name="Subtle Emphasis" w:uiPriority="19" w:qFormat="1"/>
-    <w:lsdException w:name="Intense Emphasis" w:uiPriority="21" w:qFormat="1"/>
-    <w:lsdException w:name="Subtle Reference" w:uiPriority="31" w:qFormat="1"/>
-    <w:lsdException w:name="Intense Reference" w:uiPriority="32" w:qFormat="1"/>
-    <w:lsdException w:name="Book Title" w:uiPriority="33" w:qFormat="1"/>
-    <w:lsdException w:name="Bibliography" w:semiHidden="1" w:uiPriority="37" w:unhideWhenUsed="1"/>
-    <w:lsdException w:name="TOC Heading" w:semiHidden="1" w:uiPriority="39" w:unhideWhenUsed="1" w:qFormat="1"/>
-    <w:lsdException w:name="Plain Table 1" w:uiPriority="41"/>
-    <w:lsdException w:name="Plain Table 2" w:uiPriority="42"/>
-    <w:lsdException w:name="Plain Table 3" w:uiPriority="43"/>
-    <w:lsdException w:name="Plain Table 4" w:uiPriority="44"/>
-    <w:lsdException w:name="Plain Table 5" w:uiPriority="45"/>
-    <w:lsdException w:name="Grid Table Light" w:uiPriority="40"/>
-    <w:lsdException w:name="Grid Table 1 Light" w:uiPriority="46"/>
-    <w:lsdException w:name="Grid Table 2" w:uiPriority="47"/>
-    <w:lsdException w:name="Grid Table 3" w:uiPriority="48"/>
-    <w:lsdException w:name="Grid Table 4" w:uiPriority="49"/>
-    <w:lsdException w:name="Grid Table 5 Dark" w:uiPriority="50"/>
-    <w:lsdException w:name="Grid Table 6 Colorful" w:uiPriority="51"/>
-    <w:lsdException w:name="Grid Table 7 Colorful" w:uiPriority="52"/>
-    <w:lsdException w:name="Grid Table 1 Light Accent 1" w:uiPriority="46"/>
-    <w:lsdException w:name="Grid Table 2 Accent 1" w:uiPriority="47"/>
-    <w:lsdException w:name="Grid Table 3 Accent 1" w:uiPriority="48"/>
-    <w:lsdException w:name="Grid Table 4 Accent 1" w:uiPriority="49"/>
-    <w:lsdException w:name="Grid Table 5 Dark Accent 1" w:uiPriority="50"/>
-    <w:lsdException w:name="Grid Table 6 Colorful Accent 1" w:uiPriority="51"/>
-    <w:lsdException w:name="Grid Table 7 Colorful Accent 1" w:uiPriority="52"/>
-    <w:lsdException w:name="Grid Table 1 Light Accent 2" w:uiPriority="46"/>
-    <w:lsdException w:name="Grid Table 2 Accent 2" w:uiPriority="47"/>
-    <w:lsdException w:name="Grid Table 3 Accent 2" w:uiPriority="48"/>
-    <w:lsdException w:name="Grid Table 4 Accent 2" w:uiPriority="49"/>
-    <w:lsdException w:name="Grid Table 5 Dark Accent 2" w:uiPriority="50"/>
-    <w:lsdException w:name="Grid Table 6 Colorful Accent 2" w:uiPriority="51"/>
-    <w:lsdException w:name="Grid Table 7 Colorful Accent 2" w:uiPriority="52"/>
-    <w:lsdException w:name="Grid Table 1 Light Accent 3" w:uiPriority="46"/>
-    <w:lsdException w:name="Grid Table 2 Accent 3" w:uiPriority="47"/>
-    <w:lsdException w:name="Grid Table 3 Accent 3" w:uiPriority="48"/>
-    <w:lsdException w:name="Grid Table 4 Accent 3" w:uiPriority="49"/>
-    <w:lsdException w:name="Grid Table 5 Dark Accent 3" w:uiPriority="50"/>
-    <w:lsdException w:name="Grid Table 6 Colorful Accent 3" w:uiPriority="51"/>
-    <w:lsdException w:name="Grid Table 7 Colorful Accent 3" w:uiPriority="52"/>
-    <w:lsdException w:name="Grid Table 1 Light Accent 4" w:uiPriority="46"/>
-    <w:lsdException w:name="Grid Table 2 Accent 4" w:uiPriority="47"/>
-    <w:lsdException w:name="Grid Table 3 Accent 4" w:uiPriority="48"/>
-    <w:lsdException w:name="Grid Table 4 Accent 4" w:uiPriority="49"/>
-    <w:lsdException w:name="Grid Table 5 Dark Accent 4" w:uiPriority="50"/>
-    <w:lsdException w:name="Grid Table 6 Colorful Accent 4" w:uiPriority="51"/>
-    <w:lsdException w:name="Grid Table 7 Colorful Accent 4" w:uiPriority="52"/>
-    <w:lsdException w:name="Grid Table 1 Light Accent 5" w:uiPriority="46"/>
-    <w:lsdException w:name="Grid Table 2 Accent 5" w:uiPriority="47"/>
-    <w:lsdException w:name="Grid Table 3 Accent 5" w:uiPriority="48"/>
-    <w:lsdException w:name="Grid Table 4 Accent 5" w:uiPriority="49"/>
-    <w:lsdException w:name="Grid Table 5 Dark Accent 5" w:uiPriority="50"/>
-    <w:lsdException w:name="Grid Table 6 Colorful Accent 5" w:uiPriority="51"/>
-    <w:lsdException w:name="Grid Table 7 Colorful Accent 5" w:uiPriority="52"/>
-    <w:lsdException w:name="Grid Table 1 Light Accent 6" w:uiPriority="46"/>
-    <w:lsdException w:name="Grid Table 2 Accent 6" w:uiPriority="47"/>
-    <w:lsdException w:name="Grid Table 3 Accent 6" w:uiPriority="48"/>
-    <w:lsdException w:name="Grid Table 4 Accent 6" w:uiPriority="49"/>
-    <w:lsdException w:name="Grid Table 5 Dark Accent 6" w:uiPriority="50"/>
-    <w:lsdException w:name="Grid Table 6 Colorful Accent 6" w:uiPriority="51"/>
-    <w:lsdException w:name="Grid Table 7 Colorful Accent 6" w:uiPriority="52"/>
-    <w:lsdException w:name="List Table 1 Light" w:uiPriority="46"/>
-    <w:lsdException w:name="List Table 2" w:uiPriority="47"/>
-    <w:lsdException w:name="List Table 3" w:uiPriority="48"/>
-    <w:lsdException w:name="List Table 4" w:uiPriority="49"/>
-    <w:lsdException w:name="List Table 5 Dark" w:uiPriority="50"/>
-    <w:lsdException w:name="List Table 6 Colorful" w:uiPriority="51"/>
-    <w:lsdException w:name="List Table 7 Colorful" w:uiPriority="52"/>
-    <w:lsdException w:name="List Table 1 Light Accent 1" w:uiPriority="46"/>
-    <w:lsdException w:name="List Table 2 Accent 1" w:uiPriority="47"/>
-    <w:lsdException w:name="List Table 3 Accent 1" w:uiPriority="48"/>
-    <w:lsdException w:name="List Table 4 Accent 1" w:uiPriority="49"/>
-    <w:lsdException w:name="List Table 5 Dark Accent 1" w:uiPriority="50"/>
-    <w:lsdException w:name="List Table 6 Colorful Accent 1" w:uiPriority="51"/>
-    <w:lsdException w:name="List Table 7 Colorful Accent 1" w:uiPriority="52"/>
-    <w:lsdException w:name="List Table 1 Light Accent 2" w:uiPriority="46"/>
-    <w:lsdException w:name="List Table 2 Accent 2" w:uiPriority="47"/>
-    <w:lsdException w:name="List Table 3 Accent 2" w:uiPriority="48"/>
-    <w:lsdException w:name="List Table 4 Accent 2" w:uiPriority="49"/>
-    <w:lsdException w:name="List Table 5 Dark Accent 2" w:uiPriority="50"/>
-    <w:lsdException w:name="List Table 6 Colorful Accent 2" w:uiPriority="51"/>
-    <w:lsdException w:name="List Table 7 Colorful Accent 2" w:uiPriority="52"/>
-    <w:lsdException w:name="List Table 1 Light Accent 3" w:uiPriority="46"/>
-    <w:lsdException w:name="List Table 2 Accent 3" w:uiPriority="47"/>
-    <w:lsdException w:name="List Table 3 Accent 3" w:uiPriority="48"/>
-    <w:lsdException w:name="List Table 4 Accent 3" w:uiPriority="49"/>
-    <w:lsdException w:name="List Table 5 Dark Accent 3" w:uiPriority="50"/>
-    <w:lsdException w:name="List Table 6 Colorful Accent 3" w:uiPriority="51"/>
-    <w:lsdException w:name="List Table 7 Colorful Accent 3" w:uiPriority="52"/>
-    <w:lsdException w:name="List Table 1 Light Accent 4" w:uiPriority="46"/>
-    <w:lsdException w:name="List Table 2 Accent 4" w:uiPriority="47"/>
-    <w:lsdException w:name="List Table 3 Accent 4" w:uiPriority="48"/>
-    <w:lsdException w:name="List Table 4 Accent 4" w:uiPriority="49"/>
-    <w:lsdException w:name="List Table 5 Dark Accent 4" w:uiPriority="50"/>
-    <w:lsdException w:name="List Table 6 Colorful Accent 4" w:uiPriority="51"/>
-    <w:lsdException w:name="List Table 7 Colorful Accent 4" w:uiPriority="52"/>
-    <w:lsdException w:name="List Table 1 Light Accent 5" w:uiPriority="46"/>
-    <w:lsdException w:name="List Table 2 Accent 5" w:uiPriority="47"/>
-    <w:lsdException w:name="List Table 3 Accent 5" w:uiPriority="48"/>
-    <w:lsdException w:name="List Table 4 Accent 5" w:uiPriority="49"/>
-    <w:lsdException w:name="List Table 5 Dark Accent 5" w:uiPriority="50"/>
-    <w:lsdException w:name="List Table 6 Colorful Accent 5" w:uiPriority="51"/>
-    <w:lsdException w:name="List Table 7 Colorful Accent 5" w:uiPriority="52"/>
-    <w:lsdException w:name="List Table 1 Light Accent 6" w:uiPriority="46"/>
-    <w:lsdException w:name="List Table 2 Accent 6" w:uiPriority="47"/>
-    <w:lsdException w:name="List Table 3 Accent 6" w:uiPriority="48"/>
-    <w:lsdException w:name="List Table 4 Accent 6" w:uiPriority="49"/>
-    <w:lsdException w:name="List Table 5 Dark Accent 6" w:uiPriority="50"/>
-    <w:lsdException w:name="List Table 6 Colorful Accent 6" w:uiPriority="51"/>
-    <w:lsdException w:name="List Table 7 Colorful Accent 6" w:uiPriority="52"/>
+  <w:latentStyles w:defLockedState="0" w:defUIPriority="99" w:defSemiHidden="1" w:defUnhideWhenUsed="1" w:defQFormat="0" w:count="267">
+    <w:lsdException w:name="Normal" w:semiHidden="0" w:uiPriority="0" w:unhideWhenUsed="0" w:qFormat="1"/>
+    <w:lsdException w:name="heading 1" w:semiHidden="0" w:uiPriority="9" w:unhideWhenUsed="0" w:qFormat="1"/>
+    <w:lsdException w:name="heading 2" w:uiPriority="9" w:qFormat="1"/>
+    <w:lsdException w:name="heading 3" w:uiPriority="9" w:qFormat="1"/>
+    <w:lsdException w:name="heading 4" w:uiPriority="9" w:qFormat="1"/>
+    <w:lsdException w:name="heading 5" w:uiPriority="9" w:qFormat="1"/>
+    <w:lsdException w:name="heading 6" w:uiPriority="9" w:qFormat="1"/>
+    <w:lsdException w:name="heading 7" w:uiPriority="9" w:qFormat="1"/>
+    <w:lsdException w:name="heading 8" w:uiPriority="9" w:qFormat="1"/>
+    <w:lsdException w:name="heading 9" w:uiPriority="9" w:qFormat="1"/>
+    <w:lsdException w:name="toc 1" w:uiPriority="39"/>
+    <w:lsdException w:name="toc 2" w:uiPriority="39"/>
+    <w:lsdException w:name="toc 3" w:uiPriority="39"/>
+    <w:lsdException w:name="toc 4" w:uiPriority="39"/>
+    <w:lsdException w:name="toc 5" w:uiPriority="39"/>
+    <w:lsdException w:name="toc 6" w:uiPriority="39"/>
+    <w:lsdException w:name="toc 7" w:uiPriority="39"/>
+    <w:lsdException w:name="toc 8" w:uiPriority="39"/>
+    <w:lsdException w:name="toc 9" w:uiPriority="39"/>
+    <w:lsdException w:name="caption" w:uiPriority="35" w:qFormat="1"/>
+    <w:lsdException w:name="Title" w:semiHidden="0" w:uiPriority="10" w:unhideWhenUsed="0" w:qFormat="1"/>
+    <w:lsdException w:name="Default Paragraph Font" w:uiPriority="1"/>
+    <w:lsdException w:name="Subtitle" w:semiHidden="0" w:uiPriority="11" w:unhideWhenUsed="0" w:qFormat="1"/>
+    <w:lsdException w:name="Strong" w:semiHidden="0" w:uiPriority="22" w:unhideWhenUsed="0" w:qFormat="1"/>
+    <w:lsdException w:name="Emphasis" w:semiHidden="0" w:uiPriority="20" w:unhideWhenUsed="0" w:qFormat="1"/>
+    <w:lsdException w:name="Table Grid" w:semiHidden="0" w:uiPriority="39" w:unhideWhenUsed="0"/>
+    <w:lsdException w:name="Placeholder Text" w:unhideWhenUsed="0"/>
+    <w:lsdException w:name="No Spacing" w:semiHidden="0" w:uiPriority="1" w:unhideWhenUsed="0" w:qFormat="1"/>
+    <w:lsdException w:name="Light Shading" w:semiHidden="0" w:uiPriority="60" w:unhideWhenUsed="0"/>
+    <w:lsdException w:name="Light List" w:semiHidden="0" w:uiPriority="61" w:unhideWhenUsed="0"/>
+    <w:lsdException w:name="Light Grid" w:semiHidden="0" w:uiPriority="62" w:unhideWhenUsed="0"/>
+    <w:lsdException w:name="Medium Shading 1" w:semiHidden="0" w:uiPriority="63" w:unhideWhenUsed="0"/>
+    <w:lsdException w:name="Medium Shading 2" w:semiHidden="0" w:uiPriority="64" w:unhideWhenUsed="0"/>
+    <w:lsdException w:name="Medium List 1" w:semiHidden="0" w:uiPriority="65" w:unhideWhenUsed="0"/>
+    <w:lsdException w:name="Medium List 2" w:semiHidden="0" w:uiPriority="66" w:unhideWhenUsed="0"/>
+    <w:lsdException w:name="Medium Grid 1" w:semiHidden="0" w:uiPriority="67" w:unhideWhenUsed="0"/>
+    <w:lsdException w:name="Medium Grid 2" w:semiHidden="0" w:uiPriority="68" w:unhideWhenUsed="0"/>
+    <w:lsdException w:name="Medium Grid 3" w:semiHidden="0" w:uiPriority="69" w:unhideWhenUsed="0"/>
+    <w:lsdException w:name="Dark List" w:semiHidden="0" w:uiPriority="70" w:unhideWhenUsed="0"/>
+    <w:lsdException w:name="Colorful Shading" w:semiHidden="0" w:uiPriority="71" w:unhideWhenUsed="0"/>
+    <w:lsdException w:name="Colorful List" w:semiHidden="0" w:uiPriority="72" w:unhideWhenUsed="0"/>
+    <w:lsdException w:name="Colorful Grid" w:semiHidden="0" w:uiPriority="73" w:unhideWhenUsed="0"/>
+    <w:lsdException w:name="Light Shading Accent 1" w:semiHidden="0" w:uiPriority="60" w:unhideWhenUsed="0"/>
+    <w:lsdException w:name="Light List Accent 1" w:semiHidden="0" w:uiPriority="61" w:unhideWhenUsed="0"/>
+    <w:lsdException w:name="Light Grid Accent 1" w:semiHidden="0" w:uiPriority="62" w:unhideWhenUsed="0"/>
+    <w:lsdException w:name="Medium Shading 1 Accent 1" w:semiHidden="0" w:uiPriority="63" w:unhideWhenUsed="0"/>
+    <w:lsdException w:name="Medium Shading 2 Accent 1" w:semiHidden="0" w:uiPriority="64" w:unhideWhenUsed="0"/>
+    <w:lsdException w:name="Medium List 1 Accent 1" w:semiHidden="0" w:uiPriority="65" w:unhideWhenUsed="0"/>
+    <w:lsdException w:name="Revision" w:unhideWhenUsed="0"/>
+    <w:lsdException w:name="List Paragraph" w:semiHidden="0" w:uiPriority="34" w:unhideWhenUsed="0" w:qFormat="1"/>
+    <w:lsdException w:name="Quote" w:semiHidden="0" w:uiPriority="29" w:unhideWhenUsed="0" w:qFormat="1"/>
+    <w:lsdException w:name="Intense Quote" w:semiHidden="0" w:uiPriority="30" w:unhideWhenUsed="0" w:qFormat="1"/>
+    <w:lsdException w:name="Medium List 2 Accent 1" w:semiHidden="0" w:uiPriority="66" w:unhideWhenUsed="0"/>
+    <w:lsdException w:name="Medium Grid 1 Accent 1" w:semiHidden="0" w:uiPriority="67" w:unhideWhenUsed="0"/>
+    <w:lsdException w:name="Medium Grid 2 Accent 1" w:semiHidden="0" w:uiPriority="68" w:unhideWhenUsed="0"/>
+    <w:lsdException w:name="Medium Grid 3 Accent 1" w:semiHidden="0" w:uiPriority="69" w:unhideWhenUsed="0"/>
+    <w:lsdException w:name="Dark List Accent 1" w:semiHidden="0" w:uiPriority="70" w:unhideWhenUsed="0"/>
+    <w:lsdException w:name="Colorful Shading Accent 1" w:semiHidden="0" w:uiPriority="71" w:unhideWhenUsed="0"/>
+    <w:lsdException w:name="Colorful List Accent 1" w:semiHidden="0" w:uiPriority="72" w:unhideWhenUsed="0"/>
+    <w:lsdException w:name="Colorful Grid Accent 1" w:semiHidden="0" w:uiPriority="73" w:unhideWhenUsed="0"/>
+    <w:lsdException w:name="Light Shading Accent 2" w:semiHidden="0" w:uiPriority="60" w:unhideWhenUsed="0"/>
+    <w:lsdException w:name="Light List Accent 2" w:semiHidden="0" w:uiPriority="61" w:unhideWhenUsed="0"/>
+    <w:lsdException w:name="Light Grid Accent 2" w:semiHidden="0" w:uiPriority="62" w:unhideWhenUsed="0"/>
+    <w:lsdException w:name="Medium Shading 1 Accent 2" w:semiHidden="0" w:uiPriority="63" w:unhideWhenUsed="0"/>
+    <w:lsdException w:name="Medium Shading 2 Accent 2" w:semiHidden="0" w:uiPriority="64" w:unhideWhenUsed="0"/>
+    <w:lsdException w:name="Medium List 1 Accent 2" w:semiHidden="0" w:uiPriority="65" w:unhideWhenUsed="0"/>
+    <w:lsdException w:name="Medium List 2 Accent 2" w:semiHidden="0" w:uiPriority="66" w:unhideWhenUsed="0"/>
+    <w:lsdException w:name="Medium Grid 1 Accent 2" w:semiHidden="0" w:uiPriority="67" w:unhideWhenUsed="0"/>
+    <w:lsdException w:name="Medium Grid 2 Accent 2" w:semiHidden="0" w:uiPriority="68" w:unhideWhenUsed="0"/>
+    <w:lsdException w:name="Medium Grid 3 Accent 2" w:semiHidden="0" w:uiPriority="69" w:unhideWhenUsed="0"/>
+    <w:lsdException w:name="Dark List Accent 2" w:semiHidden="0" w:uiPriority="70" w:unhideWhenUsed="0"/>
+    <w:lsdException w:name="Colorful Shading Accent 2" w:semiHidden="0" w:uiPriority="71" w:unhideWhenUsed="0"/>
+    <w:lsdException w:name="Colorful List Accent 2" w:semiHidden="0" w:uiPriority="72" w:unhideWhenUsed="0"/>
+    <w:lsdException w:name="Colorful Grid Accent 2" w:semiHidden="0" w:uiPriority="73" w:unhideWhenUsed="0"/>
+    <w:lsdException w:name="Light Shading Accent 3" w:semiHidden="0" w:uiPriority="60" w:unhideWhenUsed="0"/>
+    <w:lsdException w:name="Light List Accent 3" w:semiHidden="0" w:uiPriority="61" w:unhideWhenUsed="0"/>
+    <w:lsdException w:name="Light Grid Accent 3" w:semiHidden="0" w:uiPriority="62" w:unhideWhenUsed="0"/>
+    <w:lsdException w:name="Medium Shading 1 Accent 3" w:semiHidden="0" w:uiPriority="63" w:unhideWhenUsed="0"/>
+    <w:lsdException w:name="Medium Shading 2 Accent 3" w:semiHidden="0" w:uiPriority="64" w:unhideWhenUsed="0"/>
+    <w:lsdException w:name="Medium List 1 Accent 3" w:semiHidden="0" w:uiPriority="65" w:unhideWhenUsed="0"/>
+    <w:lsdException w:name="Medium List 2 Accent 3" w:semiHidden="0" w:uiPriority="66" w:unhideWhenUsed="0"/>
+    <w:lsdException w:name="Medium Grid 1 Accent 3" w:semiHidden="0" w:uiPriority="67" w:unhideWhenUsed="0"/>
+    <w:lsdException w:name="Medium Grid 2 Accent 3" w:semiHidden="0" w:uiPriority="68" w:unhideWhenUsed="0"/>
+    <w:lsdException w:name="Medium Grid 3 Accent 3" w:semiHidden="0" w:uiPriority="69" w:unhideWhenUsed="0"/>
+    <w:lsdException w:name="Dark List Accent 3" w:semiHidden="0" w:uiPriority="70" w:unhideWhenUsed="0"/>
+    <w:lsdException w:name="Colorful Shading Accent 3" w:semiHidden="0" w:uiPriority="71" w:unhideWhenUsed="0"/>
+    <w:lsdException w:name="Colorful List Accent 3" w:semiHidden="0" w:uiPriority="72" w:unhideWhenUsed="0"/>
+    <w:lsdException w:name="Colorful Grid Accent 3" w:semiHidden="0" w:uiPriority="73" w:unhideWhenUsed="0"/>
+    <w:lsdException w:name="Light Shading Accent 4" w:semiHidden="0" w:uiPriority="60" w:unhideWhenUsed="0"/>
+    <w:lsdException w:name="Light List Accent 4" w:semiHidden="0" w:uiPriority="61" w:unhideWhenUsed="0"/>
+    <w:lsdException w:name="Light Grid Accent 4" w:semiHidden="0" w:uiPriority="62" w:unhideWhenUsed="0"/>
+    <w:lsdException w:name="Medium Shading 1 Accent 4" w:semiHidden="0" w:uiPriority="63" w:unhideWhenUsed="0"/>
+    <w:lsdException w:name="Medium Shading 2 Accent 4" w:semiHidden="0" w:uiPriority="64" w:unhideWhenUsed="0"/>
+    <w:lsdException w:name="Medium List 1 Accent 4" w:semiHidden="0" w:uiPriority="65" w:unhideWhenUsed="0"/>
+    <w:lsdException w:name="Medium List 2 Accent 4" w:semiHidden="0" w:uiPriority="66" w:unhideWhenUsed="0"/>
+    <w:lsdException w:name="Medium Grid 1 Accent 4" w:semiHidden="0" w:uiPriority="67" w:unhideWhenUsed="0"/>
+    <w:lsdException w:name="Medium Grid 2 Accent 4" w:semiHidden="0" w:uiPriority="68" w:unhideWhenUsed="0"/>
+    <w:lsdException w:name="Medium Grid 3 Accent 4" w:semiHidden="0" w:uiPriority="69" w:unhideWhenUsed="0"/>
+    <w:lsdException w:name="Dark List Accent 4" w:semiHidden="0" w:uiPriority="70" w:unhideWhenUsed="0"/>
+    <w:lsdException w:name="Colorful Shading Accent 4" w:semiHidden="0" w:uiPriority="71" w:unhideWhenUsed="0"/>
+    <w:lsdException w:name="Colorful List Accent 4" w:semiHidden="0" w:uiPriority="72" w:unhideWhenUsed="0"/>
+    <w:lsdException w:name="Colorful Grid Accent 4" w:semiHidden="0" w:uiPriority="73" w:unhideWhenUsed="0"/>
+    <w:lsdException w:name="Light Shading Accent 5" w:semiHidden="0" w:uiPriority="60" w:unhideWhenUsed="0"/>
+    <w:lsdException w:name="Light List Accent 5" w:semiHidden="0" w:uiPriority="61" w:unhideWhenUsed="0"/>
+    <w:lsdException w:name="Light Grid Accent 5" w:semiHidden="0" w:uiPriority="62" w:unhideWhenUsed="0"/>
+    <w:lsdException w:name="Medium Shading 1 Accent 5" w:semiHidden="0" w:uiPriority="63" w:unhideWhenUsed="0"/>
+    <w:lsdException w:name="Medium Shading 2 Accent 5" w:semiHidden="0" w:uiPriority="64" w:unhideWhenUsed="0"/>
+    <w:lsdException w:name="Medium List 1 Accent 5" w:semiHidden="0" w:uiPriority="65" w:unhideWhenUsed="0"/>
+    <w:lsdException w:name="Medium List 2 Accent 5" w:semiHidden="0" w:uiPriority="66" w:unhideWhenUsed="0"/>
+    <w:lsdException w:name="Medium Grid 1 Accent 5" w:semiHidden="0" w:uiPriority="67" w:unhideWhenUsed="0"/>
+    <w:lsdException w:name="Medium Grid 2 Accent 5" w:semiHidden="0" w:uiPriority="68" w:unhideWhenUsed="0"/>
+    <w:lsdException w:name="Medium Grid 3 Accent 5" w:semiHidden="0" w:uiPriority="69" w:unhideWhenUsed="0"/>
+    <w:lsdException w:name="Dark List Accent 5" w:semiHidden="0" w:uiPriority="70" w:unhideWhenUsed="0"/>
+    <w:lsdException w:name="Colorful Shading Accent 5" w:semiHidden="0" w:uiPriority="71" w:unhideWhenUsed="0"/>
+    <w:lsdException w:name="Colorful List Accent 5" w:semiHidden="0" w:uiPriority="72" w:unhideWhenUsed="0"/>
+    <w:lsdException w:name="Colorful Grid Accent 5" w:semiHidden="0" w:uiPriority="73" w:unhideWhenUsed="0"/>
+    <w:lsdException w:name="Light Shading Accent 6" w:semiHidden="0" w:uiPriority="60" w:unhideWhenUsed="0"/>
+    <w:lsdException w:name="Light List Accent 6" w:semiHidden="0" w:uiPriority="61" w:unhideWhenUsed="0"/>
+    <w:lsdException w:name="Light Grid Accent 6" w:semiHidden="0" w:uiPriority="62" w:unhideWhenUsed="0"/>
+    <w:lsdException w:name="Medium Shading 1 Accent 6" w:semiHidden="0" w:uiPriority="63" w:unhideWhenUsed="0"/>
+    <w:lsdException w:name="Medium Shading 2 Accent 6" w:semiHidden="0" w:uiPriority="64" w:unhideWhenUsed="0"/>
+    <w:lsdException w:name="Medium List 1 Accent 6" w:semiHidden="0" w:uiPriority="65" w:unhideWhenUsed="0"/>
+    <w:lsdException w:name="Medium List 2 Accent 6" w:semiHidden="0" w:uiPriority="66" w:unhideWhenUsed="0"/>
+    <w:lsdException w:name="Medium Grid 1 Accent 6" w:semiHidden="0" w:uiPriority="67" w:unhideWhenUsed="0"/>
+    <w:lsdException w:name="Medium Grid 2 Accent 6" w:semiHidden="0" w:uiPriority="68" w:unhideWhenUsed="0"/>
+    <w:lsdException w:name="Medium Grid 3 Accent 6" w:semiHidden="0" w:uiPriority="69" w:unhideWhenUsed="0"/>
+    <w:lsdException w:name="Dark List Accent 6" w:semiHidden="0" w:uiPriority="70" w:unhideWhenUsed="0"/>
+    <w:lsdException w:name="Colorful Shading Accent 6" w:semiHidden="0" w:uiPriority="71" w:unhideWhenUsed="0"/>
+    <w:lsdException w:name="Colorful List Accent 6" w:semiHidden="0" w:uiPriority="72" w:unhideWhenUsed="0"/>
+    <w:lsdException w:name="Colorful Grid Accent 6" w:semiHidden="0" w:uiPriority="73" w:unhideWhenUsed="0"/>
+    <w:lsdException w:name="Subtle Emphasis" w:semiHidden="0" w:uiPriority="19" w:unhideWhenUsed="0" w:qFormat="1"/>
+    <w:lsdException w:name="Intense Emphasis" w:semiHidden="0" w:uiPriority="21" w:unhideWhenUsed="0" w:qFormat="1"/>
+    <w:lsdException w:name="Subtle Reference" w:semiHidden="0" w:uiPriority="31" w:unhideWhenUsed="0" w:qFormat="1"/>
+    <w:lsdException w:name="Intense Reference" w:semiHidden="0" w:uiPriority="32" w:unhideWhenUsed="0" w:qFormat="1"/>
+    <w:lsdException w:name="Book Title" w:semiHidden="0" w:uiPriority="33" w:unhideWhenUsed="0" w:qFormat="1"/>
+    <w:lsdException w:name="Bibliography" w:uiPriority="37"/>
+    <w:lsdException w:name="TOC Heading" w:uiPriority="39" w:qFormat="1"/>
+  </w:latentStyles>
+  <w:style w:type="paragraph" w:default="1" w:styleId="Normal">
+    <w:name w:val="Normal"/>
+    <w:qFormat/>
+  </w:style>
+  <w:style w:type="character" w:default="1" w:styleId="DefaultParagraphFont">
+    <w:name w:val="Default Paragraph Font"/>
+    <w:uiPriority w:val="1"/>
+    <w:semiHidden/>
+    <w:unhideWhenUsed/>
+  </w:style>
+  <w:style w:type="table" w:default="1" w:styleId="TableNormal">
+    <w:name w:val="Normal Table"/>
+    <w:uiPriority w:val="99"/>
+    <w:semiHidden/>
+    <w:unhideWhenUsed/>
+    <w:tblPr>
+      <w:tblInd w:w="0" w:type="dxa"/>
+      <w:tblCellMar>
+        <w:top w:w="0" w:type="dxa"/>
+        <w:left w:w="108" w:type="dxa"/>
+        <w:bottom w:w="0" w:type="dxa"/>
+        <w:right w:w="108" w:type="dxa"/>
+      </w:tblCellMar>
+    </w:tblPr>
+  </w:style>
+  <w:style w:type="numbering" w:default="1" w:styleId="NoList">
+    <w:name w:val="No List"/>
+    <w:uiPriority w:val="99"/>
+    <w:semiHidden/>
+    <w:unhideWhenUsed/>
+  </w:style>
+  <w:style w:type="paragraph" w:styleId="ListParagraph">
+    <w:name w:val="List Paragraph"/>
+    <w:basedOn w:val="Normal"/>
+    <w:uiPriority w:val="34"/>
+    <w:qFormat/>
+    <w:rsid w:val="00F311E7"/>
+    <w:pPr>
+      <w:ind w:left="720"/>
+      <w:contextualSpacing/>
+    </w:pPr>
+  </w:style>
+  <w:style w:type="character" w:styleId="Hyperlink">
+    <w:name w:val="Hyperlink"/>
+    <w:basedOn w:val="DefaultParagraphFont"/>
+    <w:uiPriority w:val="99"/>
+    <w:semiHidden/>
+    <w:unhideWhenUsed/>
+    <w:rsid w:val="006C6ECC"/>
+    <w:rPr>
+      <w:color w:val="0000FF"/>
+      <w:u w:val="single"/>
+    </w:rPr>
+  </w:style>
+  <w:style w:type="paragraph" w:styleId="BalloonText">
+    <w:name w:val="Balloon Text"/>
+    <w:basedOn w:val="Normal"/>
+    <w:link w:val="BalloonTextChar"/>
+    <w:uiPriority w:val="99"/>
+    <w:semiHidden/>
+    <w:unhideWhenUsed/>
+    <w:rsid w:val="00BF0985"/>
+    <w:pPr>
+      <w:spacing w:after="0" w:line="240" w:lineRule="auto"/>
+    </w:pPr>
+    <w:rPr>
+      <w:rFonts w:ascii="Tahoma" w:hAnsi="Tahoma" w:cs="Tahoma"/>
+      <w:sz w:val="16"/>
+      <w:szCs w:val="16"/>
+    </w:rPr>
+  </w:style>
+  <w:style w:type="character" w:customStyle="1" w:styleId="BalloonTextChar">
+    <w:name w:val="Balloon Text Char"/>
+    <w:basedOn w:val="DefaultParagraphFont"/>
+    <w:link w:val="BalloonText"/>
+    <w:uiPriority w:val="99"/>
+    <w:semiHidden/>
+    <w:rsid w:val="00BF0985"/>
+    <w:rPr>
+      <w:rFonts w:ascii="Tahoma" w:hAnsi="Tahoma" w:cs="Tahoma"/>
+      <w:sz w:val="16"/>
+      <w:szCs w:val="16"/>
+    </w:rPr>
+  </w:style>
+</w:styles>
+</file>
+
+<file path=word/stylesWithEffects.xml><?xml version="1.0" encoding="utf-8"?>
+<w:styles xmlns:wpc="http://schemas.microsoft.com/office/word/2010/wordprocessingCanvas" xmlns:mc="http://schemas.openxmlformats.org/markup-compatibility/2006" xmlns:o="urn:schemas-microsoft-com:office:office" xmlns:r="http://schemas.openxmlformats.org/officeDocument/2006/relationships" xmlns:m="http://schemas.openxmlformats.org/officeDocument/2006/math" xmlns:v="urn:schemas-microsoft-com:vml" xmlns:wp14="http://schemas.microsoft.com/office/word/2010/wordprocessingDrawing" xmlns:wp="http://schemas.openxmlformats.org/drawingml/2006/wordprocessingDrawing" xmlns:w10="urn:schemas-microsoft-com:office:word" xmlns:w="http://schemas.openxmlformats.org/wordprocessingml/2006/main" xmlns:w14="http://schemas.microsoft.com/office/word/2010/wordml" xmlns:wpg="http://schemas.microsoft.com/office/word/2010/wordprocessingGroup" xmlns:wpi="http://schemas.microsoft.com/office/word/2010/wordprocessingInk" xmlns:wne="http://schemas.microsoft.com/office/word/2006/wordml" xmlns:wps="http://schemas.microsoft.com/office/word/2010/wordprocessingShape" mc:Ignorable="w14 wp14">
+  <w:docDefaults>
+    <w:rPrDefault>
+      <w:rPr>
+        <w:rFonts w:asciiTheme="minorHAnsi" w:eastAsiaTheme="minorHAnsi" w:hAnsiTheme="minorHAnsi" w:cstheme="minorBidi"/>
+        <w:sz w:val="22"/>
+        <w:szCs w:val="22"/>
+        <w:lang w:val="en-US" w:eastAsia="en-US" w:bidi="ar-SA"/>
+      </w:rPr>
+    </w:rPrDefault>
+    <w:pPrDefault>
+      <w:pPr>
+        <w:spacing w:after="160" w:line="259" w:lineRule="auto"/>
+      </w:pPr>
+    </w:pPrDefault>
+  </w:docDefaults>
+  <w:latentStyles w:defLockedState="0" w:defUIPriority="99" w:defSemiHidden="1" w:defUnhideWhenUsed="1" w:defQFormat="0" w:count="267">
+    <w:lsdException w:name="Normal" w:semiHidden="0" w:uiPriority="0" w:unhideWhenUsed="0" w:qFormat="1"/>
+    <w:lsdException w:name="heading 1" w:semiHidden="0" w:uiPriority="9" w:unhideWhenUsed="0" w:qFormat="1"/>
+    <w:lsdException w:name="heading 2" w:uiPriority="9" w:qFormat="1"/>
+    <w:lsdException w:name="heading 3" w:uiPriority="9" w:qFormat="1"/>
+    <w:lsdException w:name="heading 4" w:uiPriority="9" w:qFormat="1"/>
+    <w:lsdException w:name="heading 5" w:uiPriority="9" w:qFormat="1"/>
+    <w:lsdException w:name="heading 6" w:uiPriority="9" w:qFormat="1"/>
+    <w:lsdException w:name="heading 7" w:uiPriority="9" w:qFormat="1"/>
+    <w:lsdException w:name="heading 8" w:uiPriority="9" w:qFormat="1"/>
+    <w:lsdException w:name="heading 9" w:uiPriority="9" w:qFormat="1"/>
+    <w:lsdException w:name="toc 1" w:uiPriority="39"/>
+    <w:lsdException w:name="toc 2" w:uiPriority="39"/>
+    <w:lsdException w:name="toc 3" w:uiPriority="39"/>
+    <w:lsdException w:name="toc 4" w:uiPriority="39"/>
+    <w:lsdException w:name="toc 5" w:uiPriority="39"/>
+    <w:lsdException w:name="toc 6" w:uiPriority="39"/>
+    <w:lsdException w:name="toc 7" w:uiPriority="39"/>
+    <w:lsdException w:name="toc 8" w:uiPriority="39"/>
+    <w:lsdException w:name="toc 9" w:uiPriority="39"/>
+    <w:lsdException w:name="caption" w:uiPriority="35" w:qFormat="1"/>
+    <w:lsdException w:name="Title" w:semiHidden="0" w:uiPriority="10" w:unhideWhenUsed="0" w:qFormat="1"/>
+    <w:lsdException w:name="Default Paragraph Font" w:uiPriority="1"/>
+    <w:lsdException w:name="Subtitle" w:semiHidden="0" w:uiPriority="11" w:unhideWhenUsed="0" w:qFormat="1"/>
+    <w:lsdException w:name="Strong" w:semiHidden="0" w:uiPriority="22" w:unhideWhenUsed="0" w:qFormat="1"/>
+    <w:lsdException w:name="Emphasis" w:semiHidden="0" w:uiPriority="20" w:unhideWhenUsed="0" w:qFormat="1"/>
+    <w:lsdException w:name="Table Grid" w:semiHidden="0" w:uiPriority="39" w:unhideWhenUsed="0"/>
+    <w:lsdException w:name="Placeholder Text" w:unhideWhenUsed="0"/>
+    <w:lsdException w:name="No Spacing" w:semiHidden="0" w:uiPriority="1" w:unhideWhenUsed="0" w:qFormat="1"/>
+    <w:lsdException w:name="Light Shading" w:semiHidden="0" w:uiPriority="60" w:unhideWhenUsed="0"/>
+    <w:lsdException w:name="Light List" w:semiHidden="0" w:uiPriority="61" w:unhideWhenUsed="0"/>
+    <w:lsdException w:name="Light Grid" w:semiHidden="0" w:uiPriority="62" w:unhideWhenUsed="0"/>
+    <w:lsdException w:name="Medium Shading 1" w:semiHidden="0" w:uiPriority="63" w:unhideWhenUsed="0"/>
+    <w:lsdException w:name="Medium Shading 2" w:semiHidden="0" w:uiPriority="64" w:unhideWhenUsed="0"/>
+    <w:lsdException w:name="Medium List 1" w:semiHidden="0" w:uiPriority="65" w:unhideWhenUsed="0"/>
+    <w:lsdException w:name="Medium List 2" w:semiHidden="0" w:uiPriority="66" w:unhideWhenUsed="0"/>
+    <w:lsdException w:name="Medium Grid 1" w:semiHidden="0" w:uiPriority="67" w:unhideWhenUsed="0"/>
+    <w:lsdException w:name="Medium Grid 2" w:semiHidden="0" w:uiPriority="68" w:unhideWhenUsed="0"/>
+    <w:lsdException w:name="Medium Grid 3" w:semiHidden="0" w:uiPriority="69" w:unhideWhenUsed="0"/>
+    <w:lsdException w:name="Dark List" w:semiHidden="0" w:uiPriority="70" w:unhideWhenUsed="0"/>
+    <w:lsdException w:name="Colorful Shading" w:semiHidden="0" w:uiPriority="71" w:unhideWhenUsed="0"/>
+    <w:lsdException w:name="Colorful List" w:semiHidden="0" w:uiPriority="72" w:unhideWhenUsed="0"/>
+    <w:lsdException w:name="Colorful Grid" w:semiHidden="0" w:uiPriority="73" w:unhideWhenUsed="0"/>
+    <w:lsdException w:name="Light Shading Accent 1" w:semiHidden="0" w:uiPriority="60" w:unhideWhenUsed="0"/>
+    <w:lsdException w:name="Light List Accent 1" w:semiHidden="0" w:uiPriority="61" w:unhideWhenUsed="0"/>
+    <w:lsdException w:name="Light Grid Accent 1" w:semiHidden="0" w:uiPriority="62" w:unhideWhenUsed="0"/>
+    <w:lsdException w:name="Medium Shading 1 Accent 1" w:semiHidden="0" w:uiPriority="63" w:unhideWhenUsed="0"/>
+    <w:lsdException w:name="Medium Shading 2 Accent 1" w:semiHidden="0" w:uiPriority="64" w:unhideWhenUsed="0"/>
+    <w:lsdException w:name="Medium List 1 Accent 1" w:semiHidden="0" w:uiPriority="65" w:unhideWhenUsed="0"/>
+    <w:lsdException w:name="Revision" w:unhideWhenUsed="0"/>
+    <w:lsdException w:name="List Paragraph" w:semiHidden="0" w:uiPriority="34" w:unhideWhenUsed="0" w:qFormat="1"/>
+    <w:lsdException w:name="Quote" w:semiHidden="0" w:uiPriority="29" w:unhideWhenUsed="0" w:qFormat="1"/>
+    <w:lsdException w:name="Intense Quote" w:semiHidden="0" w:uiPriority="30" w:unhideWhenUsed="0" w:qFormat="1"/>
+    <w:lsdException w:name="Medium List 2 Accent 1" w:semiHidden="0" w:uiPriority="66" w:unhideWhenUsed="0"/>
+    <w:lsdException w:name="Medium Grid 1 Accent 1" w:semiHidden="0" w:uiPriority="67" w:unhideWhenUsed="0"/>
+    <w:lsdException w:name="Medium Grid 2 Accent 1" w:semiHidden="0" w:uiPriority="68" w:unhideWhenUsed="0"/>
+    <w:lsdException w:name="Medium Grid 3 Accent 1" w:semiHidden="0" w:uiPriority="69" w:unhideWhenUsed="0"/>
+    <w:lsdException w:name="Dark List Accent 1" w:semiHidden="0" w:uiPriority="70" w:unhideWhenUsed="0"/>
+    <w:lsdException w:name="Colorful Shading Accent 1" w:semiHidden="0" w:uiPriority="71" w:unhideWhenUsed="0"/>
+    <w:lsdException w:name="Colorful List Accent 1" w:semiHidden="0" w:uiPriority="72" w:unhideWhenUsed="0"/>
+    <w:lsdException w:name="Colorful Grid Accent 1" w:semiHidden="0" w:uiPriority="73" w:unhideWhenUsed="0"/>
+    <w:lsdException w:name="Light Shading Accent 2" w:semiHidden="0" w:uiPriority="60" w:unhideWhenUsed="0"/>
+    <w:lsdException w:name="Light List Accent 2" w:semiHidden="0" w:uiPriority="61" w:unhideWhenUsed="0"/>
+    <w:lsdException w:name="Light Grid Accent 2" w:semiHidden="0" w:uiPriority="62" w:unhideWhenUsed="0"/>
+    <w:lsdException w:name="Medium Shading 1 Accent 2" w:semiHidden="0" w:uiPriority="63" w:unhideWhenUsed="0"/>
+    <w:lsdException w:name="Medium Shading 2 Accent 2" w:semiHidden="0" w:uiPriority="64" w:unhideWhenUsed="0"/>
+    <w:lsdException w:name="Medium List 1 Accent 2" w:semiHidden="0" w:uiPriority="65" w:unhideWhenUsed="0"/>
+    <w:lsdException w:name="Medium List 2 Accent 2" w:semiHidden="0" w:uiPriority="66" w:unhideWhenUsed="0"/>
+    <w:lsdException w:name="Medium Grid 1 Accent 2" w:semiHidden="0" w:uiPriority="67" w:unhideWhenUsed="0"/>
+    <w:lsdException w:name="Medium Grid 2 Accent 2" w:semiHidden="0" w:uiPriority="68" w:unhideWhenUsed="0"/>
+    <w:lsdException w:name="Medium Grid 3 Accent 2" w:semiHidden="0" w:uiPriority="69" w:unhideWhenUsed="0"/>
+    <w:lsdException w:name="Dark List Accent 2" w:semiHidden="0" w:uiPriority="70" w:unhideWhenUsed="0"/>
+    <w:lsdException w:name="Colorful Shading Accent 2" w:semiHidden="0" w:uiPriority="71" w:unhideWhenUsed="0"/>
+    <w:lsdException w:name="Colorful List Accent 2" w:semiHidden="0" w:uiPriority="72" w:unhideWhenUsed="0"/>
+    <w:lsdException w:name="Colorful Grid Accent 2" w:semiHidden="0" w:uiPriority="73" w:unhideWhenUsed="0"/>
+    <w:lsdException w:name="Light Shading Accent 3" w:semiHidden="0" w:uiPriority="60" w:unhideWhenUsed="0"/>
+    <w:lsdException w:name="Light List Accent 3" w:semiHidden="0" w:uiPriority="61" w:unhideWhenUsed="0"/>
+    <w:lsdException w:name="Light Grid Accent 3" w:semiHidden="0" w:uiPriority="62" w:unhideWhenUsed="0"/>
+    <w:lsdException w:name="Medium Shading 1 Accent 3" w:semiHidden="0" w:uiPriority="63" w:unhideWhenUsed="0"/>
+    <w:lsdException w:name="Medium Shading 2 Accent 3" w:semiHidden="0" w:uiPriority="64" w:unhideWhenUsed="0"/>
+    <w:lsdException w:name="Medium List 1 Accent 3" w:semiHidden="0" w:uiPriority="65" w:unhideWhenUsed="0"/>
+    <w:lsdException w:name="Medium List 2 Accent 3" w:semiHidden="0" w:uiPriority="66" w:unhideWhenUsed="0"/>
+    <w:lsdException w:name="Medium Grid 1 Accent 3" w:semiHidden="0" w:uiPriority="67" w:unhideWhenUsed="0"/>
+    <w:lsdException w:name="Medium Grid 2 Accent 3" w:semiHidden="0" w:uiPriority="68" w:unhideWhenUsed="0"/>
+    <w:lsdException w:name="Medium Grid 3 Accent 3" w:semiHidden="0" w:uiPriority="69" w:unhideWhenUsed="0"/>
+    <w:lsdException w:name="Dark List Accent 3" w:semiHidden="0" w:uiPriority="70" w:unhideWhenUsed="0"/>
+    <w:lsdException w:name="Colorful Shading Accent 3" w:semiHidden="0" w:uiPriority="71" w:unhideWhenUsed="0"/>
+    <w:lsdException w:name="Colorful List Accent 3" w:semiHidden="0" w:uiPriority="72" w:unhideWhenUsed="0"/>
+    <w:lsdException w:name="Colorful Grid Accent 3" w:semiHidden="0" w:uiPriority="73" w:unhideWhenUsed="0"/>
+    <w:lsdException w:name="Light Shading Accent 4" w:semiHidden="0" w:uiPriority="60" w:unhideWhenUsed="0"/>
+    <w:lsdException w:name="Light List Accent 4" w:semiHidden="0" w:uiPriority="61" w:unhideWhenUsed="0"/>
+    <w:lsdException w:name="Light Grid Accent 4" w:semiHidden="0" w:uiPriority="62" w:unhideWhenUsed="0"/>
+    <w:lsdException w:name="Medium Shading 1 Accent 4" w:semiHidden="0" w:uiPriority="63" w:unhideWhenUsed="0"/>
+    <w:lsdException w:name="Medium Shading 2 Accent 4" w:semiHidden="0" w:uiPriority="64" w:unhideWhenUsed="0"/>
+    <w:lsdException w:name="Medium List 1 Accent 4" w:semiHidden="0" w:uiPriority="65" w:unhideWhenUsed="0"/>
+    <w:lsdException w:name="Medium List 2 Accent 4" w:semiHidden="0" w:uiPriority="66" w:unhideWhenUsed="0"/>
+    <w:lsdException w:name="Medium Grid 1 Accent 4" w:semiHidden="0" w:uiPriority="67" w:unhideWhenUsed="0"/>
+    <w:lsdException w:name="Medium Grid 2 Accent 4" w:semiHidden="0" w:uiPriority="68" w:unhideWhenUsed="0"/>
+    <w:lsdException w:name="Medium Grid 3 Accent 4" w:semiHidden="0" w:uiPriority="69" w:unhideWhenUsed="0"/>
+    <w:lsdException w:name="Dark List Accent 4" w:semiHidden="0" w:uiPriority="70" w:unhideWhenUsed="0"/>
+    <w:lsdException w:name="Colorful Shading Accent 4" w:semiHidden="0" w:uiPriority="71" w:unhideWhenUsed="0"/>
+    <w:lsdException w:name="Colorful List Accent 4" w:semiHidden="0" w:uiPriority="72" w:unhideWhenUsed="0"/>
+    <w:lsdException w:name="Colorful Grid Accent 4" w:semiHidden="0" w:uiPriority="73" w:unhideWhenUsed="0"/>
+    <w:lsdException w:name="Light Shading Accent 5" w:semiHidden="0" w:uiPriority="60" w:unhideWhenUsed="0"/>
+    <w:lsdException w:name="Light List Accent 5" w:semiHidden="0" w:uiPriority="61" w:unhideWhenUsed="0"/>
+    <w:lsdException w:name="Light Grid Accent 5" w:semiHidden="0" w:uiPriority="62" w:unhideWhenUsed="0"/>
+    <w:lsdException w:name="Medium Shading 1 Accent 5" w:semiHidden="0" w:uiPriority="63" w:unhideWhenUsed="0"/>
+    <w:lsdException w:name="Medium Shading 2 Accent 5" w:semiHidden="0" w:uiPriority="64" w:unhideWhenUsed="0"/>
+    <w:lsdException w:name="Medium List 1 Accent 5" w:semiHidden="0" w:uiPriority="65" w:unhideWhenUsed="0"/>
+    <w:lsdException w:name="Medium List 2 Accent 5" w:semiHidden="0" w:uiPriority="66" w:unhideWhenUsed="0"/>
+    <w:lsdException w:name="Medium Grid 1 Accent 5" w:semiHidden="0" w:uiPriority="67" w:unhideWhenUsed="0"/>
+    <w:lsdException w:name="Medium Grid 2 Accent 5" w:semiHidden="0" w:uiPriority="68" w:unhideWhenUsed="0"/>
+    <w:lsdException w:name="Medium Grid 3 Accent 5" w:semiHidden="0" w:uiPriority="69" w:unhideWhenUsed="0"/>
+    <w:lsdException w:name="Dark List Accent 5" w:semiHidden="0" w:uiPriority="70" w:unhideWhenUsed="0"/>
+    <w:lsdException w:name="Colorful Shading Accent 5" w:semiHidden="0" w:uiPriority="71" w:unhideWhenUsed="0"/>
+    <w:lsdException w:name="Colorful List Accent 5" w:semiHidden="0" w:uiPriority="72" w:unhideWhenUsed="0"/>
+    <w:lsdException w:name="Colorful Grid Accent 5" w:semiHidden="0" w:uiPriority="73" w:unhideWhenUsed="0"/>
+    <w:lsdException w:name="Light Shading Accent 6" w:semiHidden="0" w:uiPriority="60" w:unhideWhenUsed="0"/>
+    <w:lsdException w:name="Light List Accent 6" w:semiHidden="0" w:uiPriority="61" w:unhideWhenUsed="0"/>
+    <w:lsdException w:name="Light Grid Accent 6" w:semiHidden="0" w:uiPriority="62" w:unhideWhenUsed="0"/>
+    <w:lsdException w:name="Medium Shading 1 Accent 6" w:semiHidden="0" w:uiPriority="63" w:unhideWhenUsed="0"/>
+    <w:lsdException w:name="Medium Shading 2 Accent 6" w:semiHidden="0" w:uiPriority="64" w:unhideWhenUsed="0"/>
+    <w:lsdException w:name="Medium List 1 Accent 6" w:semiHidden="0" w:uiPriority="65" w:unhideWhenUsed="0"/>
+    <w:lsdException w:name="Medium List 2 Accent 6" w:semiHidden="0" w:uiPriority="66" w:unhideWhenUsed="0"/>
+    <w:lsdException w:name="Medium Grid 1 Accent 6" w:semiHidden="0" w:uiPriority="67" w:unhideWhenUsed="0"/>
+    <w:lsdException w:name="Medium Grid 2 Accent 6" w:semiHidden="0" w:uiPriority="68" w:unhideWhenUsed="0"/>
+    <w:lsdException w:name="Medium Grid 3 Accent 6" w:semiHidden="0" w:uiPriority="69" w:unhideWhenUsed="0"/>
+    <w:lsdException w:name="Dark List Accent 6" w:semiHidden="0" w:uiPriority="70" w:unhideWhenUsed="0"/>
+    <w:lsdException w:name="Colorful Shading Accent 6" w:semiHidden="0" w:uiPriority="71" w:unhideWhenUsed="0"/>
+    <w:lsdException w:name="Colorful List Accent 6" w:semiHidden="0" w:uiPriority="72" w:unhideWhenUsed="0"/>
+    <w:lsdException w:name="Colorful Grid Accent 6" w:semiHidden="0" w:uiPriority="73" w:unhideWhenUsed="0"/>
+    <w:lsdException w:name="Subtle Emphasis" w:semiHidden="0" w:uiPriority="19" w:unhideWhenUsed="0" w:qFormat="1"/>
+    <w:lsdException w:name="Intense Emphasis" w:semiHidden="0" w:uiPriority="21" w:unhideWhenUsed="0" w:qFormat="1"/>
+    <w:lsdException w:name="Subtle Reference" w:semiHidden="0" w:uiPriority="31" w:unhideWhenUsed="0" w:qFormat="1"/>
+    <w:lsdException w:name="Intense Reference" w:semiHidden="0" w:uiPriority="32" w:unhideWhenUsed="0" w:qFormat="1"/>
+    <w:lsdException w:name="Book Title" w:semiHidden="0" w:uiPriority="33" w:unhideWhenUsed="0" w:qFormat="1"/>
+    <w:lsdException w:name="Bibliography" w:uiPriority="37"/>
+    <w:lsdException w:name="TOC Heading" w:uiPriority="39" w:qFormat="1"/>
   </w:latentStyles>
   <w:style w:type="paragraph" w:default="1" w:styleId="Normal">
     <w:name w:val="Normal"/>
@@ -3393,7 +3016,7 @@
   <a:extraClrSchemeLst/>
   <a:extLst>
     <a:ext uri="{05A4C25C-085E-4340-85A3-A5531E510DB2}">
-      <thm15:themeFamily xmlns:thm15="http://schemas.microsoft.com/office/thememl/2012/main" name="Office Theme" id="{62F939B6-93AF-4DB8-9C6B-D6C7DFDC589F}" vid="{4A3C46E8-61CC-4603-A589-7422A47A8E4A}"/>
+      <thm15:themeFamily xmlns:thm15="http://schemas.microsoft.com/office/thememl/2012/main" xmlns="" name="Office Theme" id="{62F939B6-93AF-4DB8-9C6B-D6C7DFDC589F}" vid="{4A3C46E8-61CC-4603-A589-7422A47A8E4A}"/>
     </a:ext>
   </a:extLst>
 </a:theme>
@@ -3404,7 +3027,7 @@
 </file>
 
 <file path=customXml/itemProps1.xml><?xml version="1.0" encoding="utf-8"?>
-<ds:datastoreItem xmlns:ds="http://schemas.openxmlformats.org/officeDocument/2006/customXml" ds:itemID="{A57E6205-A965-4A58-B4B1-F1F977D09C29}">
+<ds:datastoreItem xmlns:ds="http://schemas.openxmlformats.org/officeDocument/2006/customXml" ds:itemID="{5EA264F8-1751-44C0-92B2-EE9195DD13BB}">
   <ds:schemaRefs>
     <ds:schemaRef ds:uri="http://schemas.openxmlformats.org/officeDocument/2006/bibliography"/>
   </ds:schemaRefs>

</xml_diff>

<commit_message>
How values are processed from units in pixels
</commit_message>
<xml_diff>
--- a/CSS cheat sheet.docx
+++ b/CSS cheat sheet.docx
@@ -1481,6 +1481,1117 @@
         </w:rPr>
         <w:t xml:space="preserve"> parties.</w:t>
       </w:r>
+      <w:r>
+        <w:rPr>
+          <w:rFonts w:cstheme="minorHAnsi"/>
+          <w:sz w:val="24"/>
+          <w:szCs w:val="24"/>
+        </w:rPr>
+        <w:t xml:space="preserve"> </w:t>
+      </w:r>
+      <w:r>
+        <w:rPr>
+          <w:rFonts w:cstheme="minorHAnsi"/>
+          <w:sz w:val="24"/>
+          <w:szCs w:val="24"/>
+        </w:rPr>
+        <w:br/>
+        <w:t xml:space="preserve">                                    ---------*</w:t>
+      </w:r>
+      <w:r>
+        <w:rPr>
+          <w:rFonts w:cstheme="minorHAnsi"/>
+          <w:sz w:val="24"/>
+          <w:szCs w:val="24"/>
+        </w:rPr>
+        <w:t>***********************--------</w:t>
+      </w:r>
+    </w:p>
+    <w:p>
+      <w:pPr>
+        <w:pStyle w:val="ListParagraph"/>
+        <w:numPr>
+          <w:ilvl w:val="0"/>
+          <w:numId w:val="9"/>
+        </w:numPr>
+        <w:rPr>
+          <w:rFonts w:cstheme="minorHAnsi"/>
+          <w:sz w:val="24"/>
+          <w:szCs w:val="24"/>
+        </w:rPr>
+      </w:pPr>
+      <w:r>
+        <w:rPr>
+          <w:rFonts w:cstheme="minorHAnsi"/>
+          <w:sz w:val="24"/>
+          <w:szCs w:val="24"/>
+        </w:rPr>
+        <w:t xml:space="preserve">How values are processed in </w:t>
+      </w:r>
+      <w:r>
+        <w:rPr>
+          <w:rFonts w:cstheme="minorHAnsi"/>
+          <w:sz w:val="24"/>
+          <w:szCs w:val="24"/>
+        </w:rPr>
+        <w:t xml:space="preserve">the parsing phase + </w:t>
+      </w:r>
+      <w:r>
+        <w:rPr>
+          <w:rFonts w:cstheme="minorHAnsi"/>
+          <w:sz w:val="24"/>
+          <w:szCs w:val="24"/>
+        </w:rPr>
+        <w:t xml:space="preserve">how </w:t>
+      </w:r>
+      <w:r>
+        <w:rPr>
+          <w:rFonts w:cstheme="minorHAnsi"/>
+          <w:sz w:val="24"/>
+          <w:szCs w:val="24"/>
+        </w:rPr>
+        <w:t>units like em,rem,%,pixels</w:t>
+      </w:r>
+      <w:r>
+        <w:rPr>
+          <w:rFonts w:cstheme="minorHAnsi"/>
+          <w:sz w:val="24"/>
+          <w:szCs w:val="24"/>
+        </w:rPr>
+        <w:t xml:space="preserve"> are calculated</w:t>
+      </w:r>
+      <w:r>
+        <w:rPr>
+          <w:rFonts w:cstheme="minorHAnsi"/>
+          <w:sz w:val="24"/>
+          <w:szCs w:val="24"/>
+        </w:rPr>
+        <w:t>.</w:t>
+      </w:r>
+    </w:p>
+    <w:p>
+      <w:pPr>
+        <w:pStyle w:val="ListParagraph"/>
+        <w:numPr>
+          <w:ilvl w:val="0"/>
+          <w:numId w:val="9"/>
+        </w:numPr>
+        <w:rPr>
+          <w:rFonts w:cstheme="minorHAnsi"/>
+          <w:sz w:val="24"/>
+          <w:szCs w:val="24"/>
+        </w:rPr>
+      </w:pPr>
+      <w:r>
+        <w:rPr>
+          <w:rFonts w:cstheme="minorHAnsi"/>
+          <w:sz w:val="24"/>
+          <w:szCs w:val="24"/>
+        </w:rPr>
+        <w:br/>
+        <w:t xml:space="preserve"> How declared values are processed in six different steps starting from the declared values to the final actual value.</w:t>
+      </w:r>
+      <w:r>
+        <w:rPr>
+          <w:rFonts w:cstheme="minorHAnsi"/>
+          <w:sz w:val="24"/>
+          <w:szCs w:val="24"/>
+        </w:rPr>
+        <w:br/>
+        <w:t>Lets analyze the ‘width’ ‘padding’ and ‘font-size’.</w:t>
+      </w:r>
+    </w:p>
+    <w:p>
+      <w:pPr>
+        <w:pStyle w:val="ListParagraph"/>
+        <w:numPr>
+          <w:ilvl w:val="0"/>
+          <w:numId w:val="9"/>
+        </w:numPr>
+        <w:rPr>
+          <w:rFonts w:cstheme="minorHAnsi"/>
+          <w:sz w:val="24"/>
+          <w:szCs w:val="24"/>
+        </w:rPr>
+      </w:pPr>
+      <w:r>
+        <w:rPr>
+          <w:rFonts w:cstheme="minorHAnsi"/>
+          <w:sz w:val="24"/>
+          <w:szCs w:val="24"/>
+        </w:rPr>
+        <w:t>Lets begin with width-paragraph.</w:t>
+      </w:r>
+      <w:r>
+        <w:rPr>
+          <w:rFonts w:cstheme="minorHAnsi"/>
+          <w:sz w:val="24"/>
+          <w:szCs w:val="24"/>
+        </w:rPr>
+        <w:br/>
+        <w:t>Declared Value : 140px via ‘p’ element selector</w:t>
+      </w:r>
+      <w:r>
+        <w:rPr>
+          <w:rFonts w:cstheme="minorHAnsi"/>
+          <w:sz w:val="24"/>
+          <w:szCs w:val="24"/>
+        </w:rPr>
+        <w:br/>
+        <w:t xml:space="preserve">                            : </w:t>
+      </w:r>
+      <w:r>
+        <w:rPr>
+          <w:rFonts w:cstheme="minorHAnsi"/>
+          <w:sz w:val="24"/>
+          <w:szCs w:val="24"/>
+        </w:rPr>
+        <w:t>66% via ‘amazing’ class selector</w:t>
+      </w:r>
+      <w:r>
+        <w:rPr>
+          <w:rFonts w:cstheme="minorHAnsi"/>
+          <w:sz w:val="24"/>
+          <w:szCs w:val="24"/>
+        </w:rPr>
+        <w:br/>
+        <w:t xml:space="preserve">Cascaded Value : </w:t>
+      </w:r>
+      <w:r>
+        <w:rPr>
+          <w:rFonts w:cstheme="minorHAnsi"/>
+          <w:sz w:val="24"/>
+          <w:szCs w:val="24"/>
+        </w:rPr>
+        <w:t>As the class selector has more specificity 66% is picked.</w:t>
+      </w:r>
+    </w:p>
+    <w:p>
+      <w:pPr>
+        <w:pStyle w:val="ListParagraph"/>
+        <w:ind w:left="1080"/>
+        <w:rPr>
+          <w:rFonts w:cstheme="minorHAnsi"/>
+          <w:sz w:val="24"/>
+          <w:szCs w:val="24"/>
+        </w:rPr>
+      </w:pPr>
+      <w:r>
+        <w:rPr>
+          <w:rFonts w:cstheme="minorHAnsi"/>
+          <w:sz w:val="24"/>
+          <w:szCs w:val="24"/>
+        </w:rPr>
+        <w:t xml:space="preserve">Specified Value : </w:t>
+      </w:r>
+      <w:r>
+        <w:rPr>
+          <w:rFonts w:cstheme="minorHAnsi"/>
+          <w:sz w:val="24"/>
+          <w:szCs w:val="24"/>
+        </w:rPr>
+        <w:t>It is the default value of a certain css property.</w:t>
+      </w:r>
+    </w:p>
+    <w:p>
+      <w:pPr>
+        <w:pStyle w:val="ListParagraph"/>
+        <w:ind w:left="1080"/>
+        <w:rPr>
+          <w:rFonts w:cstheme="minorHAnsi"/>
+          <w:sz w:val="24"/>
+          <w:szCs w:val="24"/>
+        </w:rPr>
+      </w:pPr>
+      <w:r>
+        <w:rPr>
+          <w:rFonts w:cstheme="minorHAnsi"/>
+          <w:sz w:val="24"/>
+          <w:szCs w:val="24"/>
+        </w:rPr>
+        <w:t xml:space="preserve"> </w:t>
+      </w:r>
+      <w:r>
+        <w:rPr>
+          <w:rFonts w:cstheme="minorHAnsi"/>
+          <w:sz w:val="24"/>
+          <w:szCs w:val="24"/>
+        </w:rPr>
+        <w:tab/>
+      </w:r>
+      <w:r>
+        <w:rPr>
+          <w:rFonts w:cstheme="minorHAnsi"/>
+          <w:sz w:val="24"/>
+          <w:szCs w:val="24"/>
+        </w:rPr>
+        <w:tab/>
+        <w:t xml:space="preserve">           In this case its ir-relevant as we have a cascaded value already.</w:t>
+      </w:r>
+    </w:p>
+    <w:p>
+      <w:pPr>
+        <w:pStyle w:val="ListParagraph"/>
+        <w:ind w:left="1080"/>
+        <w:rPr>
+          <w:rFonts w:cstheme="minorHAnsi"/>
+          <w:sz w:val="24"/>
+          <w:szCs w:val="24"/>
+        </w:rPr>
+      </w:pPr>
+      <w:r>
+        <w:rPr>
+          <w:rFonts w:cstheme="minorHAnsi"/>
+          <w:sz w:val="24"/>
+          <w:szCs w:val="24"/>
+        </w:rPr>
+        <w:t>Computed value : In this step values with relative un</w:t>
+      </w:r>
+      <w:r>
+        <w:rPr>
+          <w:rFonts w:cstheme="minorHAnsi"/>
+          <w:sz w:val="24"/>
+          <w:szCs w:val="24"/>
+        </w:rPr>
+        <w:t>its are converted to pixels, So</w:t>
+      </w:r>
+      <w:r>
+        <w:rPr>
+          <w:rFonts w:cstheme="minorHAnsi"/>
+          <w:sz w:val="24"/>
+          <w:szCs w:val="24"/>
+        </w:rPr>
+        <w:br/>
+        <w:t xml:space="preserve">                                 </w:t>
+      </w:r>
+      <w:r>
+        <w:rPr>
+          <w:rFonts w:cstheme="minorHAnsi"/>
+          <w:sz w:val="24"/>
+          <w:szCs w:val="24"/>
+        </w:rPr>
+        <w:t>that they can be inherited.</w:t>
+      </w:r>
+      <w:r>
+        <w:rPr>
+          <w:rFonts w:cstheme="minorHAnsi"/>
+          <w:sz w:val="24"/>
+          <w:szCs w:val="24"/>
+        </w:rPr>
+        <w:br/>
+        <w:t xml:space="preserve">                                 In this case we have a percentage value which is technically not a</w:t>
+      </w:r>
+      <w:r>
+        <w:rPr>
+          <w:rFonts w:cstheme="minorHAnsi"/>
+          <w:sz w:val="24"/>
+          <w:szCs w:val="24"/>
+        </w:rPr>
+        <w:br/>
+        <w:t xml:space="preserve">                                 unit.So nothing happens in this step.</w:t>
+      </w:r>
+      <w:r>
+        <w:rPr>
+          <w:rFonts w:cstheme="minorHAnsi"/>
+          <w:sz w:val="24"/>
+          <w:szCs w:val="24"/>
+        </w:rPr>
+        <w:br/>
+        <w:t xml:space="preserve">Used value : </w:t>
+      </w:r>
+      <w:r>
+        <w:rPr>
+          <w:rFonts w:cstheme="minorHAnsi"/>
+          <w:sz w:val="24"/>
+          <w:szCs w:val="24"/>
+        </w:rPr>
+        <w:t xml:space="preserve">In this step the css engine uses the rendered layout to figure out some </w:t>
+      </w:r>
+      <w:r>
+        <w:rPr>
+          <w:rFonts w:cstheme="minorHAnsi"/>
+          <w:sz w:val="24"/>
+          <w:szCs w:val="24"/>
+        </w:rPr>
+        <w:br/>
+        <w:t xml:space="preserve">                       of the remaining values.</w:t>
+      </w:r>
+      <w:r>
+        <w:rPr>
+          <w:rFonts w:cstheme="minorHAnsi"/>
+          <w:sz w:val="24"/>
+          <w:szCs w:val="24"/>
+        </w:rPr>
+        <w:t>Ex percentage v</w:t>
+      </w:r>
+      <w:r>
+        <w:rPr>
+          <w:rFonts w:cstheme="minorHAnsi"/>
+          <w:sz w:val="24"/>
+          <w:szCs w:val="24"/>
+        </w:rPr>
+        <w:t xml:space="preserve">alues that depend on the </w:t>
+      </w:r>
+      <w:r>
+        <w:rPr>
+          <w:rFonts w:cstheme="minorHAnsi"/>
+          <w:sz w:val="24"/>
+          <w:szCs w:val="24"/>
+        </w:rPr>
+        <w:br/>
+        <w:t xml:space="preserve">                       layout.</w:t>
+      </w:r>
+      <w:r>
+        <w:rPr>
+          <w:rFonts w:cstheme="minorHAnsi"/>
+          <w:sz w:val="24"/>
+          <w:szCs w:val="24"/>
+        </w:rPr>
+        <w:t xml:space="preserve"> The 66% we specified is in relation to its parent element.</w:t>
+      </w:r>
+      <w:r>
+        <w:rPr>
+          <w:rFonts w:cstheme="minorHAnsi"/>
+          <w:sz w:val="24"/>
+          <w:szCs w:val="24"/>
+        </w:rPr>
+        <w:br/>
+      </w:r>
+      <w:r>
+        <w:rPr>
+          <w:rFonts w:cstheme="minorHAnsi"/>
+          <w:sz w:val="24"/>
+          <w:szCs w:val="24"/>
+        </w:rPr>
+        <w:lastRenderedPageBreak/>
+        <w:t xml:space="preserve">                      So the </w:t>
+      </w:r>
+      <w:r>
+        <w:rPr>
+          <w:rFonts w:cstheme="minorHAnsi"/>
+          <w:sz w:val="24"/>
+          <w:szCs w:val="24"/>
+        </w:rPr>
+        <w:t>parser needs to know that width, in order to calculat</w:t>
+      </w:r>
+      <w:r>
+        <w:rPr>
+          <w:rFonts w:cstheme="minorHAnsi"/>
+          <w:sz w:val="24"/>
+          <w:szCs w:val="24"/>
+        </w:rPr>
+        <w:t>e the</w:t>
+      </w:r>
+      <w:r>
+        <w:rPr>
+          <w:rFonts w:cstheme="minorHAnsi"/>
+          <w:sz w:val="24"/>
+          <w:szCs w:val="24"/>
+        </w:rPr>
+        <w:br/>
+        <w:t xml:space="preserve">                      </w:t>
+      </w:r>
+      <w:r>
+        <w:rPr>
+          <w:rFonts w:cstheme="minorHAnsi"/>
+          <w:sz w:val="24"/>
+          <w:szCs w:val="24"/>
+        </w:rPr>
+        <w:t>paragraph width.</w:t>
+      </w:r>
+      <w:r>
+        <w:rPr>
+          <w:rFonts w:cstheme="minorHAnsi"/>
+          <w:sz w:val="24"/>
+          <w:szCs w:val="24"/>
+        </w:rPr>
+        <w:br/>
+        <w:t xml:space="preserve">                      The parent element i.e ‘section’s ’ width is defined as 280px.</w:t>
+      </w:r>
+    </w:p>
+    <w:p>
+      <w:pPr>
+        <w:pStyle w:val="ListParagraph"/>
+        <w:ind w:left="1080"/>
+        <w:rPr>
+          <w:rFonts w:cstheme="minorHAnsi"/>
+          <w:sz w:val="24"/>
+          <w:szCs w:val="24"/>
+        </w:rPr>
+      </w:pPr>
+      <w:r>
+        <w:rPr>
+          <w:rFonts w:cstheme="minorHAnsi"/>
+          <w:sz w:val="24"/>
+          <w:szCs w:val="24"/>
+        </w:rPr>
+        <w:t xml:space="preserve">                       (66*280)/100 = 184.8px</w:t>
+      </w:r>
+      <w:r>
+        <w:rPr>
+          <w:rFonts w:cstheme="minorHAnsi"/>
+          <w:sz w:val="24"/>
+          <w:szCs w:val="24"/>
+        </w:rPr>
+        <w:t xml:space="preserve"> –</w:t>
+      </w:r>
+      <w:r>
+        <w:rPr>
+          <w:rFonts w:cstheme="minorHAnsi"/>
+          <w:sz w:val="24"/>
+          <w:szCs w:val="24"/>
+        </w:rPr>
+        <w:t xml:space="preserve"> thi</w:t>
+      </w:r>
+      <w:r>
+        <w:rPr>
+          <w:rFonts w:cstheme="minorHAnsi"/>
+          <w:sz w:val="24"/>
+          <w:szCs w:val="24"/>
+        </w:rPr>
+        <w:t>s</w:t>
+      </w:r>
+      <w:r>
+        <w:rPr>
+          <w:rFonts w:cstheme="minorHAnsi"/>
+          <w:sz w:val="24"/>
+          <w:szCs w:val="24"/>
+        </w:rPr>
+        <w:t xml:space="preserve"> </w:t>
+      </w:r>
+      <w:r>
+        <w:rPr>
+          <w:rFonts w:cstheme="minorHAnsi"/>
+          <w:sz w:val="24"/>
+          <w:szCs w:val="24"/>
+        </w:rPr>
+        <w:t>is now our used value.</w:t>
+      </w:r>
+    </w:p>
+    <w:p>
+      <w:pPr>
+        <w:pStyle w:val="ListParagraph"/>
+        <w:ind w:left="1080"/>
+        <w:rPr>
+          <w:rFonts w:cstheme="minorHAnsi"/>
+          <w:sz w:val="24"/>
+          <w:szCs w:val="24"/>
+        </w:rPr>
+      </w:pPr>
+      <w:r>
+        <w:rPr>
+          <w:rFonts w:cstheme="minorHAnsi"/>
+          <w:sz w:val="24"/>
+          <w:szCs w:val="24"/>
+        </w:rPr>
+        <w:t>Actual Value : Browsers can not usually display 184.8 pixels and so they are rounded</w:t>
+      </w:r>
+      <w:r>
+        <w:rPr>
+          <w:rFonts w:cstheme="minorHAnsi"/>
+          <w:sz w:val="24"/>
+          <w:szCs w:val="24"/>
+        </w:rPr>
+        <w:br/>
+        <w:t xml:space="preserve">                          of to another value 185pixels.</w:t>
+      </w:r>
+      <w:r>
+        <w:rPr>
+          <w:rFonts w:cstheme="minorHAnsi"/>
+          <w:sz w:val="24"/>
+          <w:szCs w:val="24"/>
+        </w:rPr>
+        <w:t>This value will be used in the layout.</w:t>
+      </w:r>
+    </w:p>
+    <w:p>
+      <w:pPr>
+        <w:pStyle w:val="ListParagraph"/>
+        <w:numPr>
+          <w:ilvl w:val="0"/>
+          <w:numId w:val="9"/>
+        </w:numPr>
+        <w:rPr>
+          <w:rFonts w:cstheme="minorHAnsi"/>
+          <w:sz w:val="24"/>
+          <w:szCs w:val="24"/>
+        </w:rPr>
+      </w:pPr>
+      <w:r>
+        <w:rPr>
+          <w:rFonts w:cstheme="minorHAnsi"/>
+          <w:sz w:val="24"/>
+          <w:szCs w:val="24"/>
+        </w:rPr>
+        <w:t>Padding property for the paragraph.</w:t>
+      </w:r>
+      <w:r>
+        <w:rPr>
+          <w:rFonts w:cstheme="minorHAnsi"/>
+          <w:sz w:val="24"/>
+          <w:szCs w:val="24"/>
+        </w:rPr>
+        <w:br/>
+        <w:t>There is no declaration for the padding property for the paragraph .</w:t>
+      </w:r>
+      <w:r>
+        <w:rPr>
+          <w:rFonts w:cstheme="minorHAnsi"/>
+          <w:sz w:val="24"/>
+          <w:szCs w:val="24"/>
+        </w:rPr>
+        <w:br/>
+        <w:t>Each and every CSS property should have a value even though it is not declared.</w:t>
+      </w:r>
+      <w:r>
+        <w:rPr>
+          <w:rFonts w:cstheme="minorHAnsi"/>
+          <w:sz w:val="24"/>
+          <w:szCs w:val="24"/>
+        </w:rPr>
+        <w:t>And thus no cascade value.</w:t>
+      </w:r>
+      <w:r>
+        <w:rPr>
+          <w:rFonts w:cstheme="minorHAnsi"/>
+          <w:sz w:val="24"/>
+          <w:szCs w:val="24"/>
+        </w:rPr>
+        <w:br/>
+        <w:t>Declared Value : X</w:t>
+      </w:r>
+      <w:r>
+        <w:rPr>
+          <w:rFonts w:cstheme="minorHAnsi"/>
+          <w:sz w:val="24"/>
+          <w:szCs w:val="24"/>
+        </w:rPr>
+        <w:br/>
+        <w:t>Cascaded Value : X</w:t>
+      </w:r>
+      <w:r>
+        <w:rPr>
+          <w:rFonts w:cstheme="minorHAnsi"/>
+          <w:sz w:val="24"/>
+          <w:szCs w:val="24"/>
+        </w:rPr>
+        <w:br/>
+        <w:t>Specified Value : Each CSS property has a initial value,</w:t>
+      </w:r>
+      <w:r>
+        <w:rPr>
+          <w:rFonts w:cstheme="minorHAnsi"/>
+          <w:sz w:val="24"/>
+          <w:szCs w:val="24"/>
+        </w:rPr>
+        <w:t xml:space="preserve"> which is used when there is no</w:t>
+      </w:r>
+      <w:r>
+        <w:rPr>
+          <w:rFonts w:cstheme="minorHAnsi"/>
+          <w:sz w:val="24"/>
+          <w:szCs w:val="24"/>
+        </w:rPr>
+        <w:br/>
+        <w:t xml:space="preserve">                               </w:t>
+      </w:r>
+      <w:r>
+        <w:rPr>
+          <w:rFonts w:cstheme="minorHAnsi"/>
+          <w:sz w:val="24"/>
+          <w:szCs w:val="24"/>
+        </w:rPr>
+        <w:t>cascaded value.</w:t>
+      </w:r>
+      <w:r>
+        <w:rPr>
+          <w:rFonts w:cstheme="minorHAnsi"/>
+          <w:sz w:val="24"/>
+          <w:szCs w:val="24"/>
+        </w:rPr>
+        <w:t xml:space="preserve">i.e if we/browser/user don’t declare a value then </w:t>
+      </w:r>
+      <w:r>
+        <w:rPr>
+          <w:rFonts w:cstheme="minorHAnsi"/>
+          <w:sz w:val="24"/>
+          <w:szCs w:val="24"/>
+        </w:rPr>
+        <w:br/>
+        <w:t xml:space="preserve">                               the initial value is used.</w:t>
+      </w:r>
+      <w:r>
+        <w:rPr>
+          <w:rFonts w:cstheme="minorHAnsi"/>
+          <w:sz w:val="24"/>
+          <w:szCs w:val="24"/>
+        </w:rPr>
+        <w:t xml:space="preserve">[inheritance should be taken into </w:t>
+      </w:r>
+      <w:r>
+        <w:rPr>
+          <w:rFonts w:cstheme="minorHAnsi"/>
+          <w:sz w:val="24"/>
+          <w:szCs w:val="24"/>
+        </w:rPr>
+        <w:br/>
+        <w:t xml:space="preserve">                               account].The initial value for padding is 0 pixels.</w:t>
+      </w:r>
+      <w:r>
+        <w:rPr>
+          <w:rFonts w:cstheme="minorHAnsi"/>
+          <w:sz w:val="24"/>
+          <w:szCs w:val="24"/>
+        </w:rPr>
+        <w:br/>
+        <w:t xml:space="preserve">Computed + Used + Actual Value : There is not more calculation to do as its already </w:t>
+      </w:r>
+      <w:r>
+        <w:rPr>
+          <w:rFonts w:cstheme="minorHAnsi"/>
+          <w:sz w:val="24"/>
+          <w:szCs w:val="24"/>
+        </w:rPr>
+        <w:br/>
+        <w:t xml:space="preserve">                                                             </w:t>
+      </w:r>
+      <w:r>
+        <w:rPr>
+          <w:rFonts w:cstheme="minorHAnsi"/>
+          <w:sz w:val="24"/>
+          <w:szCs w:val="24"/>
+        </w:rPr>
+        <w:t>an absolute unit.</w:t>
+      </w:r>
+      <w:r>
+        <w:rPr>
+          <w:rFonts w:cstheme="minorHAnsi"/>
+          <w:sz w:val="24"/>
+          <w:szCs w:val="24"/>
+        </w:rPr>
+        <w:br/>
+      </w:r>
+      <w:r>
+        <w:rPr>
+          <w:rFonts w:cstheme="minorHAnsi"/>
+          <w:sz w:val="24"/>
+          <w:szCs w:val="24"/>
+        </w:rPr>
+        <w:br/>
+      </w:r>
+      <w:r>
+        <w:rPr>
+          <w:noProof/>
+        </w:rPr>
+        <w:drawing>
+          <wp:inline distT="0" distB="0" distL="0" distR="0" wp14:anchorId="6A63CC65" wp14:editId="11A52E90">
+            <wp:extent cx="5943600" cy="2672080"/>
+            <wp:effectExtent l="0" t="0" r="0" b="0"/>
+            <wp:docPr id="4" name="Picture 4"/>
+            <wp:cNvGraphicFramePr>
+              <a:graphicFrameLocks xmlns:a="http://schemas.openxmlformats.org/drawingml/2006/main" noChangeAspect="1"/>
+            </wp:cNvGraphicFramePr>
+            <a:graphic xmlns:a="http://schemas.openxmlformats.org/drawingml/2006/main">
+              <a:graphicData uri="http://schemas.openxmlformats.org/drawingml/2006/picture">
+                <pic:pic xmlns:pic="http://schemas.openxmlformats.org/drawingml/2006/picture">
+                  <pic:nvPicPr>
+                    <pic:cNvPr id="0" name="Picture 2"/>
+                    <pic:cNvPicPr>
+                      <a:picLocks noChangeAspect="1" noChangeArrowheads="1"/>
+                    </pic:cNvPicPr>
+                  </pic:nvPicPr>
+                  <pic:blipFill>
+                    <a:blip r:embed="rId9">
+                      <a:extLst>
+                        <a:ext uri="{28A0092B-C50C-407E-A947-70E740481C1C}">
+                          <a14:useLocalDpi xmlns:a14="http://schemas.microsoft.com/office/drawing/2010/main" val="0"/>
+                        </a:ext>
+                      </a:extLst>
+                    </a:blip>
+                    <a:srcRect/>
+                    <a:stretch>
+                      <a:fillRect/>
+                    </a:stretch>
+                  </pic:blipFill>
+                  <pic:spPr bwMode="auto">
+                    <a:xfrm>
+                      <a:off x="0" y="0"/>
+                      <a:ext cx="5943600" cy="2672080"/>
+                    </a:xfrm>
+                    <a:prstGeom prst="rect">
+                      <a:avLst/>
+                    </a:prstGeom>
+                    <a:noFill/>
+                    <a:ln>
+                      <a:noFill/>
+                    </a:ln>
+                  </pic:spPr>
+                </pic:pic>
+              </a:graphicData>
+            </a:graphic>
+          </wp:inline>
+        </w:drawing>
+      </w:r>
+    </w:p>
+    <w:p>
+      <w:pPr>
+        <w:pStyle w:val="ListParagraph"/>
+        <w:numPr>
+          <w:ilvl w:val="0"/>
+          <w:numId w:val="9"/>
+        </w:numPr>
+        <w:rPr>
+          <w:rFonts w:cstheme="minorHAnsi"/>
+          <w:sz w:val="24"/>
+          <w:szCs w:val="24"/>
+        </w:rPr>
+      </w:pPr>
+      <w:r>
+        <w:rPr>
+          <w:rFonts w:cstheme="minorHAnsi"/>
+          <w:sz w:val="24"/>
+          <w:szCs w:val="24"/>
+        </w:rPr>
+        <w:t>Now the font size property of the root element.</w:t>
+      </w:r>
+      <w:r>
+        <w:rPr>
+          <w:rFonts w:cstheme="minorHAnsi"/>
+          <w:sz w:val="24"/>
+          <w:szCs w:val="24"/>
+        </w:rPr>
+        <w:br/>
+        <w:t>Declared Value : We have not defined it anywhere. So no declared value.</w:t>
+      </w:r>
+      <w:r>
+        <w:rPr>
+          <w:rFonts w:cstheme="minorHAnsi"/>
+          <w:sz w:val="24"/>
+          <w:szCs w:val="24"/>
+        </w:rPr>
+        <w:br/>
+        <w:t>Cascaded value : The browser has a default value of 16 pixels.</w:t>
+      </w:r>
+      <w:r>
+        <w:rPr>
+          <w:rFonts w:cstheme="minorHAnsi"/>
+          <w:sz w:val="24"/>
+          <w:szCs w:val="24"/>
+        </w:rPr>
+        <w:t xml:space="preserve">We know that CSS </w:t>
+      </w:r>
+      <w:r>
+        <w:rPr>
+          <w:rFonts w:cstheme="minorHAnsi"/>
+          <w:sz w:val="24"/>
+          <w:szCs w:val="24"/>
+        </w:rPr>
+        <w:br/>
+        <w:t xml:space="preserve">                               </w:t>
+      </w:r>
+      <w:r>
+        <w:rPr>
+          <w:rFonts w:cstheme="minorHAnsi"/>
+          <w:sz w:val="24"/>
+          <w:szCs w:val="24"/>
+        </w:rPr>
+        <w:t>could come from different sources.</w:t>
+      </w:r>
+      <w:r>
+        <w:rPr>
+          <w:rFonts w:cstheme="minorHAnsi"/>
+          <w:sz w:val="24"/>
+          <w:szCs w:val="24"/>
+        </w:rPr>
+        <w:t xml:space="preserve">In this case the font-size is a </w:t>
+      </w:r>
+      <w:r>
+        <w:rPr>
+          <w:rFonts w:cstheme="minorHAnsi"/>
+          <w:sz w:val="24"/>
+          <w:szCs w:val="24"/>
+        </w:rPr>
+        <w:br/>
+        <w:t xml:space="preserve">                               user agent declaration.</w:t>
+      </w:r>
+      <w:r>
+        <w:rPr>
+          <w:rFonts w:cstheme="minorHAnsi"/>
+          <w:sz w:val="24"/>
+          <w:szCs w:val="24"/>
+        </w:rPr>
+        <w:br/>
+        <w:t>Specified Value + further : no more calculations needed and 16 pixels is used.</w:t>
+      </w:r>
+    </w:p>
+    <w:p>
+      <w:pPr>
+        <w:pStyle w:val="ListParagraph"/>
+        <w:numPr>
+          <w:ilvl w:val="0"/>
+          <w:numId w:val="9"/>
+        </w:numPr>
+        <w:rPr>
+          <w:rFonts w:cstheme="minorHAnsi"/>
+          <w:sz w:val="24"/>
+          <w:szCs w:val="24"/>
+        </w:rPr>
+      </w:pPr>
+      <w:r>
+        <w:rPr>
+          <w:rFonts w:cstheme="minorHAnsi"/>
+          <w:sz w:val="24"/>
+          <w:szCs w:val="24"/>
+        </w:rPr>
+        <w:t>Font-size of an element having section class.</w:t>
+      </w:r>
+    </w:p>
+    <w:p>
+      <w:pPr>
+        <w:pStyle w:val="ListParagraph"/>
+        <w:ind w:left="1080"/>
+        <w:rPr>
+          <w:rFonts w:cstheme="minorHAnsi"/>
+          <w:sz w:val="24"/>
+          <w:szCs w:val="24"/>
+        </w:rPr>
+      </w:pPr>
+      <w:r>
+        <w:rPr>
+          <w:rFonts w:cstheme="minorHAnsi"/>
+          <w:sz w:val="24"/>
+          <w:szCs w:val="24"/>
+        </w:rPr>
+        <w:t>Declared-value : 1.5 rem</w:t>
+      </w:r>
+      <w:r>
+        <w:rPr>
+          <w:rFonts w:cstheme="minorHAnsi"/>
+          <w:sz w:val="24"/>
+          <w:szCs w:val="24"/>
+        </w:rPr>
+        <w:t xml:space="preserve"> which is a relative unit.</w:t>
+      </w:r>
+    </w:p>
+    <w:p>
+      <w:pPr>
+        <w:pStyle w:val="ListParagraph"/>
+        <w:ind w:left="1080"/>
+        <w:rPr>
+          <w:rFonts w:cstheme="minorHAnsi"/>
+          <w:sz w:val="24"/>
+          <w:szCs w:val="24"/>
+        </w:rPr>
+      </w:pPr>
+      <w:r>
+        <w:rPr>
+          <w:rFonts w:cstheme="minorHAnsi"/>
+          <w:sz w:val="24"/>
+          <w:szCs w:val="24"/>
+        </w:rPr>
+        <w:lastRenderedPageBreak/>
+        <w:t>Cascaded-value : 1.5rem</w:t>
+      </w:r>
+      <w:r>
+        <w:rPr>
+          <w:rFonts w:cstheme="minorHAnsi"/>
+          <w:sz w:val="24"/>
+          <w:szCs w:val="24"/>
+        </w:rPr>
+        <w:br/>
+        <w:t>Specified-value : 1.5 rem</w:t>
+      </w:r>
+    </w:p>
+    <w:p>
+      <w:pPr>
+        <w:pStyle w:val="ListParagraph"/>
+        <w:ind w:left="1080"/>
+        <w:rPr>
+          <w:rFonts w:cstheme="minorHAnsi"/>
+          <w:sz w:val="24"/>
+          <w:szCs w:val="24"/>
+        </w:rPr>
+      </w:pPr>
+      <w:r>
+        <w:rPr>
+          <w:rFonts w:cstheme="minorHAnsi"/>
+          <w:sz w:val="24"/>
+          <w:szCs w:val="24"/>
+        </w:rPr>
+        <w:t>Computed Value : 24pixel</w:t>
+      </w:r>
+      <w:r>
+        <w:rPr>
+          <w:rFonts w:cstheme="minorHAnsi"/>
+          <w:sz w:val="24"/>
+          <w:szCs w:val="24"/>
+        </w:rPr>
+        <w:br/>
+        <w:t xml:space="preserve">                                1.5 * 16pixels.</w:t>
+      </w:r>
+      <w:r>
+        <w:rPr>
+          <w:rFonts w:cstheme="minorHAnsi"/>
+          <w:sz w:val="24"/>
+          <w:szCs w:val="24"/>
+        </w:rPr>
+        <w:br/>
+        <w:t xml:space="preserve">                                rem unit is always relative to the root font-size.</w:t>
+      </w:r>
+      <w:r>
+        <w:rPr>
+          <w:rFonts w:cstheme="minorHAnsi"/>
+          <w:sz w:val="24"/>
+          <w:szCs w:val="24"/>
+        </w:rPr>
+        <w:br/>
+        <w:t xml:space="preserve"> Used + Actual Value : 24 pixels.</w:t>
+      </w:r>
+    </w:p>
+    <w:p>
+      <w:pPr>
+        <w:pStyle w:val="ListParagraph"/>
+        <w:ind w:left="1080"/>
+        <w:rPr>
+          <w:rFonts w:cstheme="minorHAnsi"/>
+          <w:sz w:val="24"/>
+          <w:szCs w:val="24"/>
+        </w:rPr>
+      </w:pPr>
+      <w:r>
+        <w:rPr>
+          <w:rFonts w:cstheme="minorHAnsi"/>
+          <w:sz w:val="24"/>
+          <w:szCs w:val="24"/>
+        </w:rPr>
+        <w:t xml:space="preserve">    </w:t>
+      </w:r>
+    </w:p>
+    <w:p>
+      <w:pPr>
+        <w:pStyle w:val="ListParagraph"/>
+        <w:numPr>
+          <w:ilvl w:val="0"/>
+          <w:numId w:val="9"/>
+        </w:numPr>
+        <w:rPr>
+          <w:rFonts w:cstheme="minorHAnsi"/>
+          <w:sz w:val="24"/>
+          <w:szCs w:val="24"/>
+        </w:rPr>
+      </w:pPr>
+      <w:r>
+        <w:rPr>
+          <w:rFonts w:cstheme="minorHAnsi"/>
+          <w:sz w:val="24"/>
+          <w:szCs w:val="24"/>
+        </w:rPr>
+        <w:t>Font size of the paragraph</w:t>
+      </w:r>
+      <w:r>
+        <w:rPr>
+          <w:rFonts w:cstheme="minorHAnsi"/>
+          <w:sz w:val="24"/>
+          <w:szCs w:val="24"/>
+        </w:rPr>
+        <w:t xml:space="preserve"> element</w:t>
+      </w:r>
+      <w:r>
+        <w:rPr>
+          <w:rFonts w:cstheme="minorHAnsi"/>
+          <w:sz w:val="24"/>
+          <w:szCs w:val="24"/>
+        </w:rPr>
+        <w:t>.</w:t>
+      </w:r>
+    </w:p>
+    <w:p>
+      <w:pPr>
+        <w:pStyle w:val="ListParagraph"/>
+        <w:ind w:left="1080"/>
+        <w:rPr>
+          <w:rFonts w:cstheme="minorHAnsi"/>
+          <w:sz w:val="24"/>
+          <w:szCs w:val="24"/>
+        </w:rPr>
+      </w:pPr>
+      <w:r>
+        <w:rPr>
+          <w:rFonts w:cstheme="minorHAnsi"/>
+          <w:sz w:val="24"/>
+          <w:szCs w:val="24"/>
+        </w:rPr>
+        <w:t>Declared Value : X.</w:t>
+      </w:r>
+      <w:r>
+        <w:rPr>
+          <w:rFonts w:cstheme="minorHAnsi"/>
+          <w:sz w:val="24"/>
+          <w:szCs w:val="24"/>
+        </w:rPr>
+        <w:br/>
+        <w:t>Cascaded Value : X</w:t>
+      </w:r>
+    </w:p>
+    <w:p>
+      <w:pPr>
+        <w:pStyle w:val="ListParagraph"/>
+        <w:ind w:left="1080"/>
+        <w:rPr>
+          <w:rFonts w:cstheme="minorHAnsi"/>
+          <w:sz w:val="24"/>
+          <w:szCs w:val="24"/>
+        </w:rPr>
+      </w:pPr>
+      <w:r>
+        <w:rPr>
+          <w:rFonts w:cstheme="minorHAnsi"/>
+          <w:sz w:val="24"/>
+          <w:szCs w:val="24"/>
+        </w:rPr>
+        <w:t>Computed Value : Some properties like the ones related to text such as the font-size inherit the computed value from their parent elements.</w:t>
+      </w:r>
+      <w:r>
+        <w:rPr>
+          <w:rFonts w:cstheme="minorHAnsi"/>
+          <w:sz w:val="24"/>
+          <w:szCs w:val="24"/>
+        </w:rPr>
+        <w:t>24 pixels.</w:t>
+      </w:r>
+    </w:p>
+    <w:p>
+      <w:pPr>
+        <w:pStyle w:val="ListParagraph"/>
+        <w:ind w:left="1080"/>
+        <w:rPr>
+          <w:rFonts w:cstheme="minorHAnsi"/>
+          <w:sz w:val="24"/>
+          <w:szCs w:val="24"/>
+        </w:rPr>
+      </w:pPr>
+    </w:p>
+    <w:p>
+      <w:pPr>
+        <w:pStyle w:val="ListParagraph"/>
+        <w:numPr>
+          <w:ilvl w:val="0"/>
+          <w:numId w:val="9"/>
+        </w:numPr>
+        <w:rPr>
+          <w:rFonts w:cstheme="minorHAnsi"/>
+          <w:sz w:val="24"/>
+          <w:szCs w:val="24"/>
+        </w:rPr>
+      </w:pPr>
+      <w:r>
+        <w:rPr>
+          <w:rFonts w:cstheme="minorHAnsi"/>
+          <w:sz w:val="24"/>
+          <w:szCs w:val="24"/>
+        </w:rPr>
+        <w:t>How does the CSS engine convert relative units to pixels.</w:t>
+      </w:r>
       <w:bookmarkStart w:id="0" w:name="_GoBack"/>
       <w:bookmarkEnd w:id="0"/>
       <w:r>
@@ -1489,28 +2600,56 @@
           <w:sz w:val="24"/>
           <w:szCs w:val="24"/>
         </w:rPr>
-        <w:br/>
-        <w:t xml:space="preserve">                                    ---------************************---------</w:t>
-      </w:r>
-    </w:p>
-    <w:p>
-      <w:pPr>
-        <w:rPr>
-          <w:rFonts w:cstheme="minorHAnsi"/>
-          <w:sz w:val="24"/>
-          <w:szCs w:val="24"/>
-        </w:rPr>
-      </w:pPr>
-    </w:p>
-    <w:p>
-      <w:pPr>
-        <w:pStyle w:val="ListParagraph"/>
-        <w:rPr>
-          <w:rFonts w:cstheme="minorHAnsi"/>
-          <w:sz w:val="24"/>
-          <w:szCs w:val="24"/>
-        </w:rPr>
-      </w:pPr>
+        <w:t xml:space="preserve"> </w:t>
+      </w:r>
+      <w:r>
+        <w:rPr>
+          <w:rFonts w:cstheme="minorHAnsi"/>
+          <w:sz w:val="24"/>
+          <w:szCs w:val="24"/>
+        </w:rPr>
+        <w:br/>
+      </w:r>
+      <w:r>
+        <w:rPr>
+          <w:rFonts w:cstheme="minorHAnsi"/>
+          <w:sz w:val="24"/>
+          <w:szCs w:val="24"/>
+        </w:rPr>
+        <w:br/>
+      </w:r>
+      <w:r>
+        <w:rPr>
+          <w:rFonts w:cstheme="minorHAnsi"/>
+          <w:sz w:val="24"/>
+          <w:szCs w:val="24"/>
+        </w:rPr>
+        <w:br/>
+      </w:r>
+      <w:r>
+        <w:rPr>
+          <w:rFonts w:cstheme="minorHAnsi"/>
+          <w:sz w:val="24"/>
+          <w:szCs w:val="24"/>
+        </w:rPr>
+        <w:br/>
+      </w:r>
+      <w:r>
+        <w:rPr>
+          <w:rFonts w:cstheme="minorHAnsi"/>
+          <w:sz w:val="24"/>
+          <w:szCs w:val="24"/>
+        </w:rPr>
+        <w:br/>
+      </w:r>
+      <w:r>
+        <w:rPr>
+          <w:rFonts w:cstheme="minorHAnsi"/>
+          <w:sz w:val="24"/>
+          <w:szCs w:val="24"/>
+        </w:rPr>
+        <w:br/>
+      </w:r>
     </w:p>
     <w:sectPr>
       <w:pgSz w:w="12240" w:h="15840"/>
@@ -2018,6 +3157,95 @@
     </w:lvl>
   </w:abstractNum>
   <w:abstractNum w:abstractNumId="5">
+    <w:nsid w:val="49A75D84"/>
+    <w:multiLevelType w:val="hybridMultilevel"/>
+    <w:tmpl w:val="F24E1960"/>
+    <w:lvl w:ilvl="0" w:tplc="C2CA62F0">
+      <w:start w:val="1"/>
+      <w:numFmt w:val="decimal"/>
+      <w:lvlText w:val="%1."/>
+      <w:lvlJc w:val="left"/>
+      <w:pPr>
+        <w:ind w:left="1080" w:hanging="360"/>
+      </w:pPr>
+      <w:rPr>
+        <w:rFonts w:hint="default"/>
+      </w:rPr>
+    </w:lvl>
+    <w:lvl w:ilvl="1" w:tplc="04090019" w:tentative="1">
+      <w:start w:val="1"/>
+      <w:numFmt w:val="lowerLetter"/>
+      <w:lvlText w:val="%2."/>
+      <w:lvlJc w:val="left"/>
+      <w:pPr>
+        <w:ind w:left="1800" w:hanging="360"/>
+      </w:pPr>
+    </w:lvl>
+    <w:lvl w:ilvl="2" w:tplc="0409001B" w:tentative="1">
+      <w:start w:val="1"/>
+      <w:numFmt w:val="lowerRoman"/>
+      <w:lvlText w:val="%3."/>
+      <w:lvlJc w:val="right"/>
+      <w:pPr>
+        <w:ind w:left="2520" w:hanging="180"/>
+      </w:pPr>
+    </w:lvl>
+    <w:lvl w:ilvl="3" w:tplc="0409000F" w:tentative="1">
+      <w:start w:val="1"/>
+      <w:numFmt w:val="decimal"/>
+      <w:lvlText w:val="%4."/>
+      <w:lvlJc w:val="left"/>
+      <w:pPr>
+        <w:ind w:left="3240" w:hanging="360"/>
+      </w:pPr>
+    </w:lvl>
+    <w:lvl w:ilvl="4" w:tplc="04090019" w:tentative="1">
+      <w:start w:val="1"/>
+      <w:numFmt w:val="lowerLetter"/>
+      <w:lvlText w:val="%5."/>
+      <w:lvlJc w:val="left"/>
+      <w:pPr>
+        <w:ind w:left="3960" w:hanging="360"/>
+      </w:pPr>
+    </w:lvl>
+    <w:lvl w:ilvl="5" w:tplc="0409001B" w:tentative="1">
+      <w:start w:val="1"/>
+      <w:numFmt w:val="lowerRoman"/>
+      <w:lvlText w:val="%6."/>
+      <w:lvlJc w:val="right"/>
+      <w:pPr>
+        <w:ind w:left="4680" w:hanging="180"/>
+      </w:pPr>
+    </w:lvl>
+    <w:lvl w:ilvl="6" w:tplc="0409000F" w:tentative="1">
+      <w:start w:val="1"/>
+      <w:numFmt w:val="decimal"/>
+      <w:lvlText w:val="%7."/>
+      <w:lvlJc w:val="left"/>
+      <w:pPr>
+        <w:ind w:left="5400" w:hanging="360"/>
+      </w:pPr>
+    </w:lvl>
+    <w:lvl w:ilvl="7" w:tplc="04090019" w:tentative="1">
+      <w:start w:val="1"/>
+      <w:numFmt w:val="lowerLetter"/>
+      <w:lvlText w:val="%8."/>
+      <w:lvlJc w:val="left"/>
+      <w:pPr>
+        <w:ind w:left="6120" w:hanging="360"/>
+      </w:pPr>
+    </w:lvl>
+    <w:lvl w:ilvl="8" w:tplc="0409001B" w:tentative="1">
+      <w:start w:val="1"/>
+      <w:numFmt w:val="lowerRoman"/>
+      <w:lvlText w:val="%9."/>
+      <w:lvlJc w:val="right"/>
+      <w:pPr>
+        <w:ind w:left="6840" w:hanging="180"/>
+      </w:pPr>
+    </w:lvl>
+  </w:abstractNum>
+  <w:abstractNum w:abstractNumId="6">
     <w:nsid w:val="52BD5EFF"/>
     <w:multiLevelType w:val="multilevel"/>
     <w:tmpl w:val="F2EC0120"/>
@@ -2138,7 +3366,96 @@
       </w:rPr>
     </w:lvl>
   </w:abstractNum>
-  <w:abstractNum w:abstractNumId="6">
+  <w:abstractNum w:abstractNumId="7">
+    <w:nsid w:val="655B1D03"/>
+    <w:multiLevelType w:val="hybridMultilevel"/>
+    <w:tmpl w:val="7952D1BC"/>
+    <w:lvl w:ilvl="0" w:tplc="0AFCCAC4">
+      <w:start w:val="1"/>
+      <w:numFmt w:val="decimal"/>
+      <w:lvlText w:val="%1."/>
+      <w:lvlJc w:val="left"/>
+      <w:pPr>
+        <w:ind w:left="1080" w:hanging="360"/>
+      </w:pPr>
+      <w:rPr>
+        <w:rFonts w:hint="default"/>
+      </w:rPr>
+    </w:lvl>
+    <w:lvl w:ilvl="1" w:tplc="04090019" w:tentative="1">
+      <w:start w:val="1"/>
+      <w:numFmt w:val="lowerLetter"/>
+      <w:lvlText w:val="%2."/>
+      <w:lvlJc w:val="left"/>
+      <w:pPr>
+        <w:ind w:left="1800" w:hanging="360"/>
+      </w:pPr>
+    </w:lvl>
+    <w:lvl w:ilvl="2" w:tplc="0409001B" w:tentative="1">
+      <w:start w:val="1"/>
+      <w:numFmt w:val="lowerRoman"/>
+      <w:lvlText w:val="%3."/>
+      <w:lvlJc w:val="right"/>
+      <w:pPr>
+        <w:ind w:left="2520" w:hanging="180"/>
+      </w:pPr>
+    </w:lvl>
+    <w:lvl w:ilvl="3" w:tplc="0409000F" w:tentative="1">
+      <w:start w:val="1"/>
+      <w:numFmt w:val="decimal"/>
+      <w:lvlText w:val="%4."/>
+      <w:lvlJc w:val="left"/>
+      <w:pPr>
+        <w:ind w:left="3240" w:hanging="360"/>
+      </w:pPr>
+    </w:lvl>
+    <w:lvl w:ilvl="4" w:tplc="04090019" w:tentative="1">
+      <w:start w:val="1"/>
+      <w:numFmt w:val="lowerLetter"/>
+      <w:lvlText w:val="%5."/>
+      <w:lvlJc w:val="left"/>
+      <w:pPr>
+        <w:ind w:left="3960" w:hanging="360"/>
+      </w:pPr>
+    </w:lvl>
+    <w:lvl w:ilvl="5" w:tplc="0409001B" w:tentative="1">
+      <w:start w:val="1"/>
+      <w:numFmt w:val="lowerRoman"/>
+      <w:lvlText w:val="%6."/>
+      <w:lvlJc w:val="right"/>
+      <w:pPr>
+        <w:ind w:left="4680" w:hanging="180"/>
+      </w:pPr>
+    </w:lvl>
+    <w:lvl w:ilvl="6" w:tplc="0409000F" w:tentative="1">
+      <w:start w:val="1"/>
+      <w:numFmt w:val="decimal"/>
+      <w:lvlText w:val="%7."/>
+      <w:lvlJc w:val="left"/>
+      <w:pPr>
+        <w:ind w:left="5400" w:hanging="360"/>
+      </w:pPr>
+    </w:lvl>
+    <w:lvl w:ilvl="7" w:tplc="04090019" w:tentative="1">
+      <w:start w:val="1"/>
+      <w:numFmt w:val="lowerLetter"/>
+      <w:lvlText w:val="%8."/>
+      <w:lvlJc w:val="left"/>
+      <w:pPr>
+        <w:ind w:left="6120" w:hanging="360"/>
+      </w:pPr>
+    </w:lvl>
+    <w:lvl w:ilvl="8" w:tplc="0409001B" w:tentative="1">
+      <w:start w:val="1"/>
+      <w:numFmt w:val="lowerRoman"/>
+      <w:lvlText w:val="%9."/>
+      <w:lvlJc w:val="right"/>
+      <w:pPr>
+        <w:ind w:left="6840" w:hanging="180"/>
+      </w:pPr>
+    </w:lvl>
+  </w:abstractNum>
+  <w:abstractNum w:abstractNumId="8">
     <w:nsid w:val="73D16D0A"/>
     <w:multiLevelType w:val="hybridMultilevel"/>
     <w:tmpl w:val="D03635B4"/>
@@ -2252,7 +3569,7 @@
     </w:lvl>
   </w:abstractNum>
   <w:num w:numId="1">
-    <w:abstractNumId w:val="5"/>
+    <w:abstractNumId w:val="6"/>
   </w:num>
   <w:num w:numId="2">
     <w:abstractNumId w:val="0"/>
@@ -2267,10 +3584,16 @@
     <w:abstractNumId w:val="4"/>
   </w:num>
   <w:num w:numId="6">
-    <w:abstractNumId w:val="6"/>
+    <w:abstractNumId w:val="8"/>
   </w:num>
   <w:num w:numId="7">
     <w:abstractNumId w:val="1"/>
+  </w:num>
+  <w:num w:numId="8">
+    <w:abstractNumId w:val="5"/>
+  </w:num>
+  <w:num w:numId="9">
+    <w:abstractNumId w:val="7"/>
   </w:num>
 </w:numbering>
 </file>
@@ -3027,7 +4350,7 @@
 </file>
 
 <file path=customXml/itemProps1.xml><?xml version="1.0" encoding="utf-8"?>
-<ds:datastoreItem xmlns:ds="http://schemas.openxmlformats.org/officeDocument/2006/customXml" ds:itemID="{5EA264F8-1751-44C0-92B2-EE9195DD13BB}">
+<ds:datastoreItem xmlns:ds="http://schemas.openxmlformats.org/officeDocument/2006/customXml" ds:itemID="{015D1CBE-9AB2-4DD8-8BC9-4210587807A7}">
   <ds:schemaRefs>
     <ds:schemaRef ds:uri="http://schemas.openxmlformats.org/officeDocument/2006/bibliography"/>
   </ds:schemaRefs>

</xml_diff>

<commit_message>
HTML5 CSS3 : Units conversion Relative to absolute
</commit_message>
<xml_diff>
--- a/CSS cheat sheet.docx
+++ b/CSS cheat sheet.docx
@@ -23,6 +23,7 @@
         </w:rPr>
         <w:t xml:space="preserve">What happens in the </w:t>
       </w:r>
+      <w:proofErr w:type="gramStart"/>
       <w:r>
         <w:rPr>
           <w:rFonts w:cstheme="minorHAnsi"/>
@@ -31,6 +32,7 @@
         </w:rPr>
         <w:t>background.</w:t>
       </w:r>
+      <w:proofErr w:type="gramEnd"/>
       <w:r>
         <w:rPr>
           <w:rFonts w:cstheme="minorHAnsi"/>
@@ -63,6 +65,7 @@
         </w:rPr>
         <w:t xml:space="preserve">Three pillars of writing good html and </w:t>
       </w:r>
+      <w:proofErr w:type="spellStart"/>
       <w:r>
         <w:rPr>
           <w:rFonts w:cstheme="minorHAnsi"/>
@@ -73,6 +76,7 @@
         </w:rPr>
         <w:t>css</w:t>
       </w:r>
+      <w:proofErr w:type="spellEnd"/>
       <w:r>
         <w:rPr>
           <w:rFonts w:cstheme="minorHAnsi"/>
@@ -222,6 +226,7 @@
         </w:rPr>
         <w:t>Writing maintainable and scalable code</w:t>
       </w:r>
+      <w:proofErr w:type="gramStart"/>
       <w:r>
         <w:rPr>
           <w:rFonts w:cstheme="minorHAnsi"/>
@@ -230,6 +235,7 @@
         </w:rPr>
         <w:t>:</w:t>
       </w:r>
+      <w:proofErr w:type="gramEnd"/>
       <w:r>
         <w:rPr>
           <w:rFonts w:cstheme="minorHAnsi"/>
@@ -299,7 +305,43 @@
           <w:sz w:val="24"/>
           <w:szCs w:val="24"/>
         </w:rPr>
-        <w:t>less code , compress code, less http requests, use css preprocessor,mostly reduces the use of images by using the images which are really necessary for a website</w:t>
+        <w:t xml:space="preserve">less code , compress code, less http requests, use </w:t>
+      </w:r>
+      <w:proofErr w:type="spellStart"/>
+      <w:r>
+        <w:rPr>
+          <w:rFonts w:cstheme="minorHAnsi"/>
+          <w:sz w:val="24"/>
+          <w:szCs w:val="24"/>
+        </w:rPr>
+        <w:t>css</w:t>
+      </w:r>
+      <w:proofErr w:type="spellEnd"/>
+      <w:r>
+        <w:rPr>
+          <w:rFonts w:cstheme="minorHAnsi"/>
+          <w:sz w:val="24"/>
+          <w:szCs w:val="24"/>
+        </w:rPr>
+        <w:t xml:space="preserve"> </w:t>
+      </w:r>
+      <w:proofErr w:type="spellStart"/>
+      <w:r>
+        <w:rPr>
+          <w:rFonts w:cstheme="minorHAnsi"/>
+          <w:sz w:val="24"/>
+          <w:szCs w:val="24"/>
+        </w:rPr>
+        <w:t>preprocessor,mostly</w:t>
+      </w:r>
+      <w:proofErr w:type="spellEnd"/>
+      <w:r>
+        <w:rPr>
+          <w:rFonts w:cstheme="minorHAnsi"/>
+          <w:sz w:val="24"/>
+          <w:szCs w:val="24"/>
+        </w:rPr>
+        <w:t xml:space="preserve"> reduces the use of images by using the images which are really necessary for a website</w:t>
       </w:r>
       <w:r>
         <w:rPr>
@@ -359,25 +401,89 @@
           <w:sz w:val="24"/>
           <w:szCs w:val="24"/>
         </w:rPr>
-        <w:t>What happens to our css code when we load a webpage.</w:t>
-      </w:r>
-      <w:r>
-        <w:rPr>
-          <w:rFonts w:cstheme="minorHAnsi"/>
-          <w:sz w:val="24"/>
-          <w:szCs w:val="24"/>
-        </w:rPr>
-        <w:br/>
-        <w:t>- browser loads html</w:t>
-      </w:r>
-      <w:r>
-        <w:rPr>
-          <w:rFonts w:cstheme="minorHAnsi"/>
-          <w:sz w:val="24"/>
-          <w:szCs w:val="24"/>
-        </w:rPr>
-        <w:br/>
-        <w:t>- browser parses html + loads the stylesheets and parses i</w:t>
+        <w:t xml:space="preserve">What happens to our </w:t>
+      </w:r>
+      <w:proofErr w:type="spellStart"/>
+      <w:r>
+        <w:rPr>
+          <w:rFonts w:cstheme="minorHAnsi"/>
+          <w:sz w:val="24"/>
+          <w:szCs w:val="24"/>
+        </w:rPr>
+        <w:t>css</w:t>
+      </w:r>
+      <w:proofErr w:type="spellEnd"/>
+      <w:r>
+        <w:rPr>
+          <w:rFonts w:cstheme="minorHAnsi"/>
+          <w:sz w:val="24"/>
+          <w:szCs w:val="24"/>
+        </w:rPr>
+        <w:t xml:space="preserve"> code when we load a </w:t>
+      </w:r>
+      <w:proofErr w:type="gramStart"/>
+      <w:r>
+        <w:rPr>
+          <w:rFonts w:cstheme="minorHAnsi"/>
+          <w:sz w:val="24"/>
+          <w:szCs w:val="24"/>
+        </w:rPr>
+        <w:t>webpage.</w:t>
+      </w:r>
+      <w:proofErr w:type="gramEnd"/>
+      <w:r>
+        <w:rPr>
+          <w:rFonts w:cstheme="minorHAnsi"/>
+          <w:sz w:val="24"/>
+          <w:szCs w:val="24"/>
+        </w:rPr>
+        <w:br/>
+        <w:t xml:space="preserve">- </w:t>
+      </w:r>
+      <w:proofErr w:type="gramStart"/>
+      <w:r>
+        <w:rPr>
+          <w:rFonts w:cstheme="minorHAnsi"/>
+          <w:sz w:val="24"/>
+          <w:szCs w:val="24"/>
+        </w:rPr>
+        <w:t>browser</w:t>
+      </w:r>
+      <w:proofErr w:type="gramEnd"/>
+      <w:r>
+        <w:rPr>
+          <w:rFonts w:cstheme="minorHAnsi"/>
+          <w:sz w:val="24"/>
+          <w:szCs w:val="24"/>
+        </w:rPr>
+        <w:t xml:space="preserve"> loads html</w:t>
+      </w:r>
+      <w:r>
+        <w:rPr>
+          <w:rFonts w:cstheme="minorHAnsi"/>
+          <w:sz w:val="24"/>
+          <w:szCs w:val="24"/>
+        </w:rPr>
+        <w:br/>
+        <w:t xml:space="preserve">- browser parses html + loads the </w:t>
+      </w:r>
+      <w:proofErr w:type="spellStart"/>
+      <w:r>
+        <w:rPr>
+          <w:rFonts w:cstheme="minorHAnsi"/>
+          <w:sz w:val="24"/>
+          <w:szCs w:val="24"/>
+        </w:rPr>
+        <w:t>stylesheets</w:t>
+      </w:r>
+      <w:proofErr w:type="spellEnd"/>
+      <w:r>
+        <w:rPr>
+          <w:rFonts w:cstheme="minorHAnsi"/>
+          <w:sz w:val="24"/>
+          <w:szCs w:val="24"/>
+        </w:rPr>
+        <w:t xml:space="preserve"> and parses i</w:t>
       </w:r>
       <w:r>
         <w:rPr>
@@ -411,7 +517,25 @@
           <w:szCs w:val="24"/>
         </w:rPr>
         <w:br/>
-        <w:t>- browser build the DOM like a family tree</w:t>
+        <w:t xml:space="preserve">- </w:t>
+      </w:r>
+      <w:proofErr w:type="gramStart"/>
+      <w:r>
+        <w:rPr>
+          <w:rFonts w:cstheme="minorHAnsi"/>
+          <w:sz w:val="24"/>
+          <w:szCs w:val="24"/>
+        </w:rPr>
+        <w:t>browser</w:t>
+      </w:r>
+      <w:proofErr w:type="gramEnd"/>
+      <w:r>
+        <w:rPr>
+          <w:rFonts w:cstheme="minorHAnsi"/>
+          <w:sz w:val="24"/>
+          <w:szCs w:val="24"/>
+        </w:rPr>
+        <w:t xml:space="preserve"> build the DOM like a family tree</w:t>
       </w:r>
       <w:r>
         <w:rPr>
@@ -441,25 +565,96 @@
           <w:sz w:val="24"/>
           <w:szCs w:val="24"/>
         </w:rPr>
-        <w:t xml:space="preserve">Two main steps in CSS parsing phase : </w:t>
-      </w:r>
-      <w:r>
-        <w:rPr>
-          <w:rFonts w:cstheme="minorHAnsi"/>
-          <w:sz w:val="24"/>
-          <w:szCs w:val="24"/>
-        </w:rPr>
-        <w:br/>
-        <w:t>8.a : Conflicting css declarations are resolved in a process called cascade.</w:t>
-      </w:r>
-      <w:r>
-        <w:rPr>
-          <w:rFonts w:cstheme="minorHAnsi"/>
-          <w:sz w:val="24"/>
-          <w:szCs w:val="24"/>
-        </w:rPr>
-        <w:br/>
-        <w:t xml:space="preserve">8.b : process final css values like converting a margin defined in percentage units to pixel </w:t>
+        <w:t xml:space="preserve">Two main steps in CSS parsing </w:t>
+      </w:r>
+      <w:proofErr w:type="gramStart"/>
+      <w:r>
+        <w:rPr>
+          <w:rFonts w:cstheme="minorHAnsi"/>
+          <w:sz w:val="24"/>
+          <w:szCs w:val="24"/>
+        </w:rPr>
+        <w:t>phase :</w:t>
+      </w:r>
+      <w:proofErr w:type="gramEnd"/>
+      <w:r>
+        <w:rPr>
+          <w:rFonts w:cstheme="minorHAnsi"/>
+          <w:sz w:val="24"/>
+          <w:szCs w:val="24"/>
+        </w:rPr>
+        <w:t xml:space="preserve"> </w:t>
+      </w:r>
+      <w:r>
+        <w:rPr>
+          <w:rFonts w:cstheme="minorHAnsi"/>
+          <w:sz w:val="24"/>
+          <w:szCs w:val="24"/>
+        </w:rPr>
+        <w:br/>
+        <w:t xml:space="preserve">8.a : Conflicting </w:t>
+      </w:r>
+      <w:proofErr w:type="spellStart"/>
+      <w:r>
+        <w:rPr>
+          <w:rFonts w:cstheme="minorHAnsi"/>
+          <w:sz w:val="24"/>
+          <w:szCs w:val="24"/>
+        </w:rPr>
+        <w:t>css</w:t>
+      </w:r>
+      <w:proofErr w:type="spellEnd"/>
+      <w:r>
+        <w:rPr>
+          <w:rFonts w:cstheme="minorHAnsi"/>
+          <w:sz w:val="24"/>
+          <w:szCs w:val="24"/>
+        </w:rPr>
+        <w:t xml:space="preserve"> declarations are resolved in a process called cascade.</w:t>
+      </w:r>
+      <w:r>
+        <w:rPr>
+          <w:rFonts w:cstheme="minorHAnsi"/>
+          <w:sz w:val="24"/>
+          <w:szCs w:val="24"/>
+        </w:rPr>
+        <w:br/>
+      </w:r>
+      <w:proofErr w:type="gramStart"/>
+      <w:r>
+        <w:rPr>
+          <w:rFonts w:cstheme="minorHAnsi"/>
+          <w:sz w:val="24"/>
+          <w:szCs w:val="24"/>
+        </w:rPr>
+        <w:t>8.b</w:t>
+      </w:r>
+      <w:proofErr w:type="gramEnd"/>
+      <w:r>
+        <w:rPr>
+          <w:rFonts w:cstheme="minorHAnsi"/>
+          <w:sz w:val="24"/>
+          <w:szCs w:val="24"/>
+        </w:rPr>
+        <w:t xml:space="preserve"> : process final </w:t>
+      </w:r>
+      <w:proofErr w:type="spellStart"/>
+      <w:r>
+        <w:rPr>
+          <w:rFonts w:cstheme="minorHAnsi"/>
+          <w:sz w:val="24"/>
+          <w:szCs w:val="24"/>
+        </w:rPr>
+        <w:t>css</w:t>
+      </w:r>
+      <w:proofErr w:type="spellEnd"/>
+      <w:r>
+        <w:rPr>
+          <w:rFonts w:cstheme="minorHAnsi"/>
+          <w:sz w:val="24"/>
+          <w:szCs w:val="24"/>
+        </w:rPr>
+        <w:t xml:space="preserve"> values like converting a margin defined in percentage units to pixel </w:t>
       </w:r>
       <w:r>
         <w:rPr>
@@ -486,7 +681,25 @@
           <w:sz w:val="24"/>
           <w:szCs w:val="24"/>
         </w:rPr>
-        <w:t>After all of this is done final css is stored in a tree like structure ca</w:t>
+        <w:t xml:space="preserve">After all of this is done final </w:t>
+      </w:r>
+      <w:proofErr w:type="spellStart"/>
+      <w:r>
+        <w:rPr>
+          <w:rFonts w:cstheme="minorHAnsi"/>
+          <w:sz w:val="24"/>
+          <w:szCs w:val="24"/>
+        </w:rPr>
+        <w:t>css</w:t>
+      </w:r>
+      <w:proofErr w:type="spellEnd"/>
+      <w:r>
+        <w:rPr>
+          <w:rFonts w:cstheme="minorHAnsi"/>
+          <w:sz w:val="24"/>
+          <w:szCs w:val="24"/>
+        </w:rPr>
+        <w:t xml:space="preserve"> is stored in a tree like structure ca</w:t>
       </w:r>
       <w:r>
         <w:rPr>
@@ -516,7 +729,43 @@
           <w:sz w:val="24"/>
           <w:szCs w:val="24"/>
         </w:rPr>
-        <w:t>After the html and css are parsed and stored : these two together form the render tree.</w:t>
+        <w:t xml:space="preserve">After the html and </w:t>
+      </w:r>
+      <w:proofErr w:type="spellStart"/>
+      <w:r>
+        <w:rPr>
+          <w:rFonts w:cstheme="minorHAnsi"/>
+          <w:sz w:val="24"/>
+          <w:szCs w:val="24"/>
+        </w:rPr>
+        <w:t>css</w:t>
+      </w:r>
+      <w:proofErr w:type="spellEnd"/>
+      <w:r>
+        <w:rPr>
+          <w:rFonts w:cstheme="minorHAnsi"/>
+          <w:sz w:val="24"/>
+          <w:szCs w:val="24"/>
+        </w:rPr>
+        <w:t xml:space="preserve"> are parsed and </w:t>
+      </w:r>
+      <w:proofErr w:type="gramStart"/>
+      <w:r>
+        <w:rPr>
+          <w:rFonts w:cstheme="minorHAnsi"/>
+          <w:sz w:val="24"/>
+          <w:szCs w:val="24"/>
+        </w:rPr>
+        <w:t>stored :</w:t>
+      </w:r>
+      <w:proofErr w:type="gramEnd"/>
+      <w:r>
+        <w:rPr>
+          <w:rFonts w:cstheme="minorHAnsi"/>
+          <w:sz w:val="24"/>
+          <w:szCs w:val="24"/>
+        </w:rPr>
+        <w:t xml:space="preserve"> these two together form the render tree.</w:t>
       </w:r>
     </w:p>
     <w:p>
@@ -604,15 +853,86 @@
           <w:szCs w:val="24"/>
         </w:rPr>
         <w:br/>
-        <w:t>step 1: cascade : it is the process of combining different stylesheets and resolving conflicts between diffe</w:t>
-      </w:r>
-      <w:r>
-        <w:rPr>
-          <w:rFonts w:cstheme="minorHAnsi"/>
-          <w:sz w:val="24"/>
-          <w:szCs w:val="24"/>
-        </w:rPr>
-        <w:t>rent css rules and declarations – when more than one rule applies to a css element.</w:t>
+      </w:r>
+      <w:proofErr w:type="gramStart"/>
+      <w:r>
+        <w:rPr>
+          <w:rFonts w:cstheme="minorHAnsi"/>
+          <w:sz w:val="24"/>
+          <w:szCs w:val="24"/>
+        </w:rPr>
+        <w:t>step</w:t>
+      </w:r>
+      <w:proofErr w:type="gramEnd"/>
+      <w:r>
+        <w:rPr>
+          <w:rFonts w:cstheme="minorHAnsi"/>
+          <w:sz w:val="24"/>
+          <w:szCs w:val="24"/>
+        </w:rPr>
+        <w:t xml:space="preserve"> 1: cascade : it is the process of combining different </w:t>
+      </w:r>
+      <w:proofErr w:type="spellStart"/>
+      <w:r>
+        <w:rPr>
+          <w:rFonts w:cstheme="minorHAnsi"/>
+          <w:sz w:val="24"/>
+          <w:szCs w:val="24"/>
+        </w:rPr>
+        <w:t>stylesheets</w:t>
+      </w:r>
+      <w:proofErr w:type="spellEnd"/>
+      <w:r>
+        <w:rPr>
+          <w:rFonts w:cstheme="minorHAnsi"/>
+          <w:sz w:val="24"/>
+          <w:szCs w:val="24"/>
+        </w:rPr>
+        <w:t xml:space="preserve"> and resolving conflicts between diffe</w:t>
+      </w:r>
+      <w:r>
+        <w:rPr>
+          <w:rFonts w:cstheme="minorHAnsi"/>
+          <w:sz w:val="24"/>
+          <w:szCs w:val="24"/>
+        </w:rPr>
+        <w:t xml:space="preserve">rent </w:t>
+      </w:r>
+      <w:proofErr w:type="spellStart"/>
+      <w:r>
+        <w:rPr>
+          <w:rFonts w:cstheme="minorHAnsi"/>
+          <w:sz w:val="24"/>
+          <w:szCs w:val="24"/>
+        </w:rPr>
+        <w:t>css</w:t>
+      </w:r>
+      <w:proofErr w:type="spellEnd"/>
+      <w:r>
+        <w:rPr>
+          <w:rFonts w:cstheme="minorHAnsi"/>
+          <w:sz w:val="24"/>
+          <w:szCs w:val="24"/>
+        </w:rPr>
+        <w:t xml:space="preserve"> rules and declarations – when more than one rule applies to a </w:t>
+      </w:r>
+      <w:proofErr w:type="spellStart"/>
+      <w:r>
+        <w:rPr>
+          <w:rFonts w:cstheme="minorHAnsi"/>
+          <w:sz w:val="24"/>
+          <w:szCs w:val="24"/>
+        </w:rPr>
+        <w:t>css</w:t>
+      </w:r>
+      <w:proofErr w:type="spellEnd"/>
+      <w:r>
+        <w:rPr>
+          <w:rFonts w:cstheme="minorHAnsi"/>
+          <w:sz w:val="24"/>
+          <w:szCs w:val="24"/>
+        </w:rPr>
+        <w:t xml:space="preserve"> element.</w:t>
       </w:r>
       <w:r>
         <w:rPr>
@@ -688,7 +1008,27 @@
           <w:szCs w:val="24"/>
           <w:highlight w:val="lightGray"/>
         </w:rPr>
-        <w:t>: CSS coming from the user i.e in the browser.</w:t>
+        <w:t xml:space="preserve">: CSS coming from the user </w:t>
+      </w:r>
+      <w:proofErr w:type="spellStart"/>
+      <w:r>
+        <w:rPr>
+          <w:rFonts w:cstheme="minorHAnsi"/>
+          <w:sz w:val="24"/>
+          <w:szCs w:val="24"/>
+          <w:highlight w:val="lightGray"/>
+        </w:rPr>
+        <w:t>i.e</w:t>
+      </w:r>
+      <w:proofErr w:type="spellEnd"/>
+      <w:r>
+        <w:rPr>
+          <w:rFonts w:cstheme="minorHAnsi"/>
+          <w:sz w:val="24"/>
+          <w:szCs w:val="24"/>
+          <w:highlight w:val="lightGray"/>
+        </w:rPr>
+        <w:t xml:space="preserve"> in the browser.</w:t>
       </w:r>
       <w:r>
         <w:rPr>
@@ -884,7 +1224,16 @@
           <w:sz w:val="24"/>
           <w:szCs w:val="24"/>
         </w:rPr>
-        <w:t xml:space="preserve">declarations marked with </w:t>
+        <w:t xml:space="preserve">declarations marked </w:t>
+      </w:r>
+      <w:proofErr w:type="gramStart"/>
+      <w:r>
+        <w:rPr>
+          <w:rFonts w:cstheme="minorHAnsi"/>
+          <w:sz w:val="24"/>
+          <w:szCs w:val="24"/>
+        </w:rPr>
+        <w:t xml:space="preserve">with </w:t>
       </w:r>
       <w:r>
         <w:rPr>
@@ -894,6 +1243,7 @@
         </w:rPr>
         <w:t>!</w:t>
       </w:r>
+      <w:proofErr w:type="gramEnd"/>
       <w:r>
         <w:rPr>
           <w:rFonts w:cstheme="minorHAnsi"/>
@@ -924,6 +1274,7 @@
         </w:rPr>
         <w:t xml:space="preserve">Author declarations marked with </w:t>
       </w:r>
+      <w:proofErr w:type="gramStart"/>
       <w:r>
         <w:rPr>
           <w:rFonts w:cstheme="minorHAnsi"/>
@@ -948,6 +1299,7 @@
         </w:rPr>
         <w:t>!</w:t>
       </w:r>
+      <w:proofErr w:type="gramEnd"/>
       <w:r>
         <w:rPr>
           <w:rFonts w:cstheme="minorHAnsi"/>
@@ -1112,7 +1464,25 @@
           <w:sz w:val="24"/>
           <w:szCs w:val="24"/>
         </w:rPr>
-        <w:t>Inline styles : they have the highest specificity.</w:t>
+        <w:t xml:space="preserve">Inline </w:t>
+      </w:r>
+      <w:proofErr w:type="gramStart"/>
+      <w:r>
+        <w:rPr>
+          <w:rFonts w:cstheme="minorHAnsi"/>
+          <w:sz w:val="24"/>
+          <w:szCs w:val="24"/>
+        </w:rPr>
+        <w:t>styles :</w:t>
+      </w:r>
+      <w:proofErr w:type="gramEnd"/>
+      <w:r>
+        <w:rPr>
+          <w:rFonts w:cstheme="minorHAnsi"/>
+          <w:sz w:val="24"/>
+          <w:szCs w:val="24"/>
+        </w:rPr>
+        <w:t xml:space="preserve"> they have the highest specificity.</w:t>
       </w:r>
     </w:p>
     <w:p>
@@ -1214,13 +1584,23 @@
           <w:szCs w:val="24"/>
         </w:rPr>
       </w:pPr>
-      <w:r>
-        <w:rPr>
-          <w:rFonts w:cstheme="minorHAnsi"/>
-          <w:sz w:val="24"/>
-          <w:szCs w:val="24"/>
-        </w:rPr>
-        <w:t xml:space="preserve">Example : </w:t>
+      <w:proofErr w:type="gramStart"/>
+      <w:r>
+        <w:rPr>
+          <w:rFonts w:cstheme="minorHAnsi"/>
+          <w:sz w:val="24"/>
+          <w:szCs w:val="24"/>
+        </w:rPr>
+        <w:t>Example :</w:t>
+      </w:r>
+      <w:proofErr w:type="gramEnd"/>
+      <w:r>
+        <w:rPr>
+          <w:rFonts w:cstheme="minorHAnsi"/>
+          <w:sz w:val="24"/>
+          <w:szCs w:val="24"/>
+        </w:rPr>
+        <w:t xml:space="preserve"> </w:t>
       </w:r>
       <w:r>
         <w:rPr>
@@ -1348,15 +1728,61 @@
           <w:sz w:val="24"/>
           <w:szCs w:val="24"/>
         </w:rPr>
-        <w:t xml:space="preserve">Now let us say of if point 5 and 7 have the same specificity like below </w:t>
-      </w:r>
-      <w:r>
-        <w:rPr>
-          <w:rFonts w:cstheme="minorHAnsi"/>
-          <w:sz w:val="24"/>
-          <w:szCs w:val="24"/>
-        </w:rPr>
-        <w:t>..i.e if all the declarations have the same specificity.. then the last css declaration written in the code is the one that will apply</w:t>
+        <w:t xml:space="preserve">Now let us say of if point 5 and 7 have the same specificity like </w:t>
+      </w:r>
+      <w:proofErr w:type="gramStart"/>
+      <w:r>
+        <w:rPr>
+          <w:rFonts w:cstheme="minorHAnsi"/>
+          <w:sz w:val="24"/>
+          <w:szCs w:val="24"/>
+        </w:rPr>
+        <w:t xml:space="preserve">below </w:t>
+      </w:r>
+      <w:r>
+        <w:rPr>
+          <w:rFonts w:cstheme="minorHAnsi"/>
+          <w:sz w:val="24"/>
+          <w:szCs w:val="24"/>
+        </w:rPr>
+        <w:t>..</w:t>
+      </w:r>
+      <w:proofErr w:type="spellStart"/>
+      <w:r>
+        <w:rPr>
+          <w:rFonts w:cstheme="minorHAnsi"/>
+          <w:sz w:val="24"/>
+          <w:szCs w:val="24"/>
+        </w:rPr>
+        <w:t>i.e</w:t>
+      </w:r>
+      <w:proofErr w:type="spellEnd"/>
+      <w:proofErr w:type="gramEnd"/>
+      <w:r>
+        <w:rPr>
+          <w:rFonts w:cstheme="minorHAnsi"/>
+          <w:sz w:val="24"/>
+          <w:szCs w:val="24"/>
+        </w:rPr>
+        <w:t xml:space="preserve"> if all the declarations have the same specificity.. then the last </w:t>
+      </w:r>
+      <w:proofErr w:type="spellStart"/>
+      <w:r>
+        <w:rPr>
+          <w:rFonts w:cstheme="minorHAnsi"/>
+          <w:sz w:val="24"/>
+          <w:szCs w:val="24"/>
+        </w:rPr>
+        <w:t>css</w:t>
+      </w:r>
+      <w:proofErr w:type="spellEnd"/>
+      <w:r>
+        <w:rPr>
+          <w:rFonts w:cstheme="minorHAnsi"/>
+          <w:sz w:val="24"/>
+          <w:szCs w:val="24"/>
+        </w:rPr>
+        <w:t xml:space="preserve"> declaration written in the code is the one that will apply</w:t>
       </w:r>
       <w:r>
         <w:rPr>
@@ -1462,7 +1888,61 @@
           <w:szCs w:val="24"/>
         </w:rPr>
         <w:br/>
-        <w:t>Put your stylesheets in the last of all the included stylesheets whichmay come from 3</w:t>
+        <w:t xml:space="preserve">Put your </w:t>
+      </w:r>
+      <w:proofErr w:type="spellStart"/>
+      <w:r>
+        <w:rPr>
+          <w:rFonts w:cstheme="minorHAnsi"/>
+          <w:sz w:val="24"/>
+          <w:szCs w:val="24"/>
+        </w:rPr>
+        <w:t>stylesheets</w:t>
+      </w:r>
+      <w:proofErr w:type="spellEnd"/>
+      <w:r>
+        <w:rPr>
+          <w:rFonts w:cstheme="minorHAnsi"/>
+          <w:sz w:val="24"/>
+          <w:szCs w:val="24"/>
+        </w:rPr>
+        <w:t xml:space="preserve"> in the last of all the included </w:t>
+      </w:r>
+      <w:proofErr w:type="spellStart"/>
+      <w:r>
+        <w:rPr>
+          <w:rFonts w:cstheme="minorHAnsi"/>
+          <w:sz w:val="24"/>
+          <w:szCs w:val="24"/>
+        </w:rPr>
+        <w:t>stylesheets</w:t>
+      </w:r>
+      <w:proofErr w:type="spellEnd"/>
+      <w:r>
+        <w:rPr>
+          <w:rFonts w:cstheme="minorHAnsi"/>
+          <w:sz w:val="24"/>
+          <w:szCs w:val="24"/>
+        </w:rPr>
+        <w:t xml:space="preserve"> </w:t>
+      </w:r>
+      <w:proofErr w:type="spellStart"/>
+      <w:r>
+        <w:rPr>
+          <w:rFonts w:cstheme="minorHAnsi"/>
+          <w:sz w:val="24"/>
+          <w:szCs w:val="24"/>
+        </w:rPr>
+        <w:t>whichmay</w:t>
+      </w:r>
+      <w:proofErr w:type="spellEnd"/>
+      <w:r>
+        <w:rPr>
+          <w:rFonts w:cstheme="minorHAnsi"/>
+          <w:sz w:val="24"/>
+          <w:szCs w:val="24"/>
+        </w:rPr>
+        <w:t xml:space="preserve"> come from 3</w:t>
       </w:r>
       <w:r>
         <w:rPr>
@@ -1550,8 +2030,36 @@
           <w:sz w:val="24"/>
           <w:szCs w:val="24"/>
         </w:rPr>
-        <w:t>units like em,rem,%,pixels</w:t>
-      </w:r>
+        <w:t xml:space="preserve">units like </w:t>
+      </w:r>
+      <w:proofErr w:type="spellStart"/>
+      <w:r>
+        <w:rPr>
+          <w:rFonts w:cstheme="minorHAnsi"/>
+          <w:sz w:val="24"/>
+          <w:szCs w:val="24"/>
+        </w:rPr>
+        <w:t>em</w:t>
+      </w:r>
+      <w:proofErr w:type="gramStart"/>
+      <w:r>
+        <w:rPr>
+          <w:rFonts w:cstheme="minorHAnsi"/>
+          <w:sz w:val="24"/>
+          <w:szCs w:val="24"/>
+        </w:rPr>
+        <w:t>,rem</w:t>
+      </w:r>
+      <w:proofErr w:type="gramEnd"/>
+      <w:r>
+        <w:rPr>
+          <w:rFonts w:cstheme="minorHAnsi"/>
+          <w:sz w:val="24"/>
+          <w:szCs w:val="24"/>
+        </w:rPr>
+        <w:t>,%,pixels</w:t>
+      </w:r>
+      <w:proofErr w:type="spellEnd"/>
       <w:r>
         <w:rPr>
           <w:rFonts w:cstheme="minorHAnsi"/>
@@ -1598,7 +2106,24 @@
           <w:szCs w:val="24"/>
         </w:rPr>
         <w:br/>
-        <w:t>Lets analyze the ‘width’ ‘padding’ and ‘font-size’.</w:t>
+      </w:r>
+      <w:proofErr w:type="spellStart"/>
+      <w:r>
+        <w:rPr>
+          <w:rFonts w:cstheme="minorHAnsi"/>
+          <w:sz w:val="24"/>
+          <w:szCs w:val="24"/>
+        </w:rPr>
+        <w:t>Lets</w:t>
+      </w:r>
+      <w:proofErr w:type="spellEnd"/>
+      <w:r>
+        <w:rPr>
+          <w:rFonts w:cstheme="minorHAnsi"/>
+          <w:sz w:val="24"/>
+          <w:szCs w:val="24"/>
+        </w:rPr>
+        <w:t xml:space="preserve"> analyze the ‘width’ ‘padding’ and ‘font-size’.</w:t>
       </w:r>
     </w:p>
     <w:p>
@@ -1614,22 +2139,52 @@
           <w:szCs w:val="24"/>
         </w:rPr>
       </w:pPr>
-      <w:r>
-        <w:rPr>
-          <w:rFonts w:cstheme="minorHAnsi"/>
-          <w:sz w:val="24"/>
-          <w:szCs w:val="24"/>
-        </w:rPr>
-        <w:t>Lets begin with width-paragraph.</w:t>
-      </w:r>
-      <w:r>
-        <w:rPr>
-          <w:rFonts w:cstheme="minorHAnsi"/>
-          <w:sz w:val="24"/>
-          <w:szCs w:val="24"/>
-        </w:rPr>
-        <w:br/>
-        <w:t>Declared Value : 140px via ‘p’ element selector</w:t>
+      <w:proofErr w:type="spellStart"/>
+      <w:proofErr w:type="gramStart"/>
+      <w:r>
+        <w:rPr>
+          <w:rFonts w:cstheme="minorHAnsi"/>
+          <w:sz w:val="24"/>
+          <w:szCs w:val="24"/>
+        </w:rPr>
+        <w:t>Lets</w:t>
+      </w:r>
+      <w:proofErr w:type="spellEnd"/>
+      <w:proofErr w:type="gramEnd"/>
+      <w:r>
+        <w:rPr>
+          <w:rFonts w:cstheme="minorHAnsi"/>
+          <w:sz w:val="24"/>
+          <w:szCs w:val="24"/>
+        </w:rPr>
+        <w:t xml:space="preserve"> begin with width-paragraph.</w:t>
+      </w:r>
+      <w:r>
+        <w:rPr>
+          <w:rFonts w:cstheme="minorHAnsi"/>
+          <w:sz w:val="24"/>
+          <w:szCs w:val="24"/>
+        </w:rPr>
+        <w:br/>
+        <w:t xml:space="preserve">Declared </w:t>
+      </w:r>
+      <w:proofErr w:type="gramStart"/>
+      <w:r>
+        <w:rPr>
+          <w:rFonts w:cstheme="minorHAnsi"/>
+          <w:sz w:val="24"/>
+          <w:szCs w:val="24"/>
+        </w:rPr>
+        <w:t>Value :</w:t>
+      </w:r>
+      <w:proofErr w:type="gramEnd"/>
+      <w:r>
+        <w:rPr>
+          <w:rFonts w:cstheme="minorHAnsi"/>
+          <w:sz w:val="24"/>
+          <w:szCs w:val="24"/>
+        </w:rPr>
+        <w:t xml:space="preserve"> 140px via ‘p’ element selector</w:t>
       </w:r>
       <w:r>
         <w:rPr>
@@ -1682,15 +2237,51 @@
           <w:sz w:val="24"/>
           <w:szCs w:val="24"/>
         </w:rPr>
-        <w:t xml:space="preserve">Specified Value : </w:t>
-      </w:r>
-      <w:r>
-        <w:rPr>
-          <w:rFonts w:cstheme="minorHAnsi"/>
-          <w:sz w:val="24"/>
-          <w:szCs w:val="24"/>
-        </w:rPr>
-        <w:t>It is the default value of a certain css property.</w:t>
+        <w:t xml:space="preserve">Specified </w:t>
+      </w:r>
+      <w:proofErr w:type="gramStart"/>
+      <w:r>
+        <w:rPr>
+          <w:rFonts w:cstheme="minorHAnsi"/>
+          <w:sz w:val="24"/>
+          <w:szCs w:val="24"/>
+        </w:rPr>
+        <w:t>Value :</w:t>
+      </w:r>
+      <w:proofErr w:type="gramEnd"/>
+      <w:r>
+        <w:rPr>
+          <w:rFonts w:cstheme="minorHAnsi"/>
+          <w:sz w:val="24"/>
+          <w:szCs w:val="24"/>
+        </w:rPr>
+        <w:t xml:space="preserve"> </w:t>
+      </w:r>
+      <w:r>
+        <w:rPr>
+          <w:rFonts w:cstheme="minorHAnsi"/>
+          <w:sz w:val="24"/>
+          <w:szCs w:val="24"/>
+        </w:rPr>
+        <w:t xml:space="preserve">It is the default value of a certain </w:t>
+      </w:r>
+      <w:proofErr w:type="spellStart"/>
+      <w:r>
+        <w:rPr>
+          <w:rFonts w:cstheme="minorHAnsi"/>
+          <w:sz w:val="24"/>
+          <w:szCs w:val="24"/>
+        </w:rPr>
+        <w:t>css</w:t>
+      </w:r>
+      <w:proofErr w:type="spellEnd"/>
+      <w:r>
+        <w:rPr>
+          <w:rFonts w:cstheme="minorHAnsi"/>
+          <w:sz w:val="24"/>
+          <w:szCs w:val="24"/>
+        </w:rPr>
+        <w:t xml:space="preserve"> property.</w:t>
       </w:r>
     </w:p>
     <w:p>
@@ -1726,7 +2317,43 @@
           <w:szCs w:val="24"/>
         </w:rPr>
         <w:tab/>
-        <w:t xml:space="preserve">           In this case its ir-relevant as we have a cascaded value already.</w:t>
+        <w:t xml:space="preserve">           In this case </w:t>
+      </w:r>
+      <w:proofErr w:type="gramStart"/>
+      <w:r>
+        <w:rPr>
+          <w:rFonts w:cstheme="minorHAnsi"/>
+          <w:sz w:val="24"/>
+          <w:szCs w:val="24"/>
+        </w:rPr>
+        <w:t>its</w:t>
+      </w:r>
+      <w:proofErr w:type="gramEnd"/>
+      <w:r>
+        <w:rPr>
+          <w:rFonts w:cstheme="minorHAnsi"/>
+          <w:sz w:val="24"/>
+          <w:szCs w:val="24"/>
+        </w:rPr>
+        <w:t xml:space="preserve"> </w:t>
+      </w:r>
+      <w:proofErr w:type="spellStart"/>
+      <w:r>
+        <w:rPr>
+          <w:rFonts w:cstheme="minorHAnsi"/>
+          <w:sz w:val="24"/>
+          <w:szCs w:val="24"/>
+        </w:rPr>
+        <w:t>ir</w:t>
+      </w:r>
+      <w:proofErr w:type="spellEnd"/>
+      <w:r>
+        <w:rPr>
+          <w:rFonts w:cstheme="minorHAnsi"/>
+          <w:sz w:val="24"/>
+          <w:szCs w:val="24"/>
+        </w:rPr>
+        <w:t>-relevant as we have a cascaded value already.</w:t>
       </w:r>
     </w:p>
     <w:p>
@@ -1745,7 +2372,25 @@
           <w:sz w:val="24"/>
           <w:szCs w:val="24"/>
         </w:rPr>
-        <w:t>Computed value : In this step values with relative un</w:t>
+        <w:t xml:space="preserve">Computed </w:t>
+      </w:r>
+      <w:proofErr w:type="gramStart"/>
+      <w:r>
+        <w:rPr>
+          <w:rFonts w:cstheme="minorHAnsi"/>
+          <w:sz w:val="24"/>
+          <w:szCs w:val="24"/>
+        </w:rPr>
+        <w:t>value :</w:t>
+      </w:r>
+      <w:proofErr w:type="gramEnd"/>
+      <w:r>
+        <w:rPr>
+          <w:rFonts w:cstheme="minorHAnsi"/>
+          <w:sz w:val="24"/>
+          <w:szCs w:val="24"/>
+        </w:rPr>
+        <w:t xml:space="preserve"> In this step values with relative un</w:t>
       </w:r>
       <w:r>
         <w:rPr>
@@ -1788,41 +2433,113 @@
           <w:szCs w:val="24"/>
         </w:rPr>
         <w:br/>
-        <w:t xml:space="preserve">                                 unit.So nothing happens in this step.</w:t>
-      </w:r>
-      <w:r>
-        <w:rPr>
-          <w:rFonts w:cstheme="minorHAnsi"/>
-          <w:sz w:val="24"/>
-          <w:szCs w:val="24"/>
-        </w:rPr>
-        <w:br/>
-        <w:t xml:space="preserve">Used value : </w:t>
-      </w:r>
-      <w:r>
-        <w:rPr>
-          <w:rFonts w:cstheme="minorHAnsi"/>
-          <w:sz w:val="24"/>
-          <w:szCs w:val="24"/>
-        </w:rPr>
-        <w:t xml:space="preserve">In this step the css engine uses the rendered layout to figure out some </w:t>
-      </w:r>
-      <w:r>
-        <w:rPr>
-          <w:rFonts w:cstheme="minorHAnsi"/>
-          <w:sz w:val="24"/>
-          <w:szCs w:val="24"/>
-        </w:rPr>
-        <w:br/>
-        <w:t xml:space="preserve">                       of the remaining values.</w:t>
-      </w:r>
-      <w:r>
-        <w:rPr>
-          <w:rFonts w:cstheme="minorHAnsi"/>
-          <w:sz w:val="24"/>
-          <w:szCs w:val="24"/>
-        </w:rPr>
-        <w:t>Ex percentage v</w:t>
+        <w:t xml:space="preserve">                                 </w:t>
+      </w:r>
+      <w:proofErr w:type="spellStart"/>
+      <w:r>
+        <w:rPr>
+          <w:rFonts w:cstheme="minorHAnsi"/>
+          <w:sz w:val="24"/>
+          <w:szCs w:val="24"/>
+        </w:rPr>
+        <w:t>unit.So</w:t>
+      </w:r>
+      <w:proofErr w:type="spellEnd"/>
+      <w:r>
+        <w:rPr>
+          <w:rFonts w:cstheme="minorHAnsi"/>
+          <w:sz w:val="24"/>
+          <w:szCs w:val="24"/>
+        </w:rPr>
+        <w:t xml:space="preserve"> nothing happens in this step.</w:t>
+      </w:r>
+      <w:r>
+        <w:rPr>
+          <w:rFonts w:cstheme="minorHAnsi"/>
+          <w:sz w:val="24"/>
+          <w:szCs w:val="24"/>
+        </w:rPr>
+        <w:br/>
+        <w:t xml:space="preserve">Used </w:t>
+      </w:r>
+      <w:proofErr w:type="gramStart"/>
+      <w:r>
+        <w:rPr>
+          <w:rFonts w:cstheme="minorHAnsi"/>
+          <w:sz w:val="24"/>
+          <w:szCs w:val="24"/>
+        </w:rPr>
+        <w:t>value :</w:t>
+      </w:r>
+      <w:proofErr w:type="gramEnd"/>
+      <w:r>
+        <w:rPr>
+          <w:rFonts w:cstheme="minorHAnsi"/>
+          <w:sz w:val="24"/>
+          <w:szCs w:val="24"/>
+        </w:rPr>
+        <w:t xml:space="preserve"> </w:t>
+      </w:r>
+      <w:r>
+        <w:rPr>
+          <w:rFonts w:cstheme="minorHAnsi"/>
+          <w:sz w:val="24"/>
+          <w:szCs w:val="24"/>
+        </w:rPr>
+        <w:t xml:space="preserve">In this step the </w:t>
+      </w:r>
+      <w:proofErr w:type="spellStart"/>
+      <w:r>
+        <w:rPr>
+          <w:rFonts w:cstheme="minorHAnsi"/>
+          <w:sz w:val="24"/>
+          <w:szCs w:val="24"/>
+        </w:rPr>
+        <w:t>css</w:t>
+      </w:r>
+      <w:proofErr w:type="spellEnd"/>
+      <w:r>
+        <w:rPr>
+          <w:rFonts w:cstheme="minorHAnsi"/>
+          <w:sz w:val="24"/>
+          <w:szCs w:val="24"/>
+        </w:rPr>
+        <w:t xml:space="preserve"> engine uses the rendered layout to figure out some </w:t>
+      </w:r>
+      <w:r>
+        <w:rPr>
+          <w:rFonts w:cstheme="minorHAnsi"/>
+          <w:sz w:val="24"/>
+          <w:szCs w:val="24"/>
+        </w:rPr>
+        <w:br/>
+        <w:t xml:space="preserve">                       of the remaining </w:t>
+      </w:r>
+      <w:proofErr w:type="spellStart"/>
+      <w:r>
+        <w:rPr>
+          <w:rFonts w:cstheme="minorHAnsi"/>
+          <w:sz w:val="24"/>
+          <w:szCs w:val="24"/>
+        </w:rPr>
+        <w:t>values.</w:t>
+      </w:r>
+      <w:r>
+        <w:rPr>
+          <w:rFonts w:cstheme="minorHAnsi"/>
+          <w:sz w:val="24"/>
+          <w:szCs w:val="24"/>
+        </w:rPr>
+        <w:t>Ex</w:t>
+      </w:r>
+      <w:proofErr w:type="spellEnd"/>
+      <w:r>
+        <w:rPr>
+          <w:rFonts w:cstheme="minorHAnsi"/>
+          <w:sz w:val="24"/>
+          <w:szCs w:val="24"/>
+        </w:rPr>
+        <w:t xml:space="preserve"> percentage v</w:t>
       </w:r>
       <w:r>
         <w:rPr>
@@ -1906,7 +2623,43 @@
           <w:szCs w:val="24"/>
         </w:rPr>
         <w:br/>
-        <w:t xml:space="preserve">                      The parent element i.e ‘section’s ’ width is defined as 280px.</w:t>
+        <w:t xml:space="preserve">                      The parent element </w:t>
+      </w:r>
+      <w:proofErr w:type="spellStart"/>
+      <w:r>
+        <w:rPr>
+          <w:rFonts w:cstheme="minorHAnsi"/>
+          <w:sz w:val="24"/>
+          <w:szCs w:val="24"/>
+        </w:rPr>
+        <w:t>i.e</w:t>
+      </w:r>
+      <w:proofErr w:type="spellEnd"/>
+      <w:r>
+        <w:rPr>
+          <w:rFonts w:cstheme="minorHAnsi"/>
+          <w:sz w:val="24"/>
+          <w:szCs w:val="24"/>
+        </w:rPr>
+        <w:t xml:space="preserve"> </w:t>
+      </w:r>
+      <w:proofErr w:type="gramStart"/>
+      <w:r>
+        <w:rPr>
+          <w:rFonts w:cstheme="minorHAnsi"/>
+          <w:sz w:val="24"/>
+          <w:szCs w:val="24"/>
+        </w:rPr>
+        <w:t>‘section’s ’</w:t>
+      </w:r>
+      <w:proofErr w:type="gramEnd"/>
+      <w:r>
+        <w:rPr>
+          <w:rFonts w:cstheme="minorHAnsi"/>
+          <w:sz w:val="24"/>
+          <w:szCs w:val="24"/>
+        </w:rPr>
+        <w:t xml:space="preserve"> width is defined as 280px.</w:t>
       </w:r>
     </w:p>
     <w:p>
@@ -1984,16 +2737,52 @@
           <w:sz w:val="24"/>
           <w:szCs w:val="24"/>
         </w:rPr>
-        <w:t>Actual Value : Browsers can not usually display 184.8 pixels and so they are rounded</w:t>
-      </w:r>
-      <w:r>
-        <w:rPr>
-          <w:rFonts w:cstheme="minorHAnsi"/>
-          <w:sz w:val="24"/>
-          <w:szCs w:val="24"/>
-        </w:rPr>
-        <w:br/>
-        <w:t xml:space="preserve">                          of to another value 185pixels.</w:t>
+        <w:t xml:space="preserve">Actual </w:t>
+      </w:r>
+      <w:proofErr w:type="gramStart"/>
+      <w:r>
+        <w:rPr>
+          <w:rFonts w:cstheme="minorHAnsi"/>
+          <w:sz w:val="24"/>
+          <w:szCs w:val="24"/>
+        </w:rPr>
+        <w:t>Value :</w:t>
+      </w:r>
+      <w:proofErr w:type="gramEnd"/>
+      <w:r>
+        <w:rPr>
+          <w:rFonts w:cstheme="minorHAnsi"/>
+          <w:sz w:val="24"/>
+          <w:szCs w:val="24"/>
+        </w:rPr>
+        <w:t xml:space="preserve"> Browsers can not usually display 184.8 pixels and so they are rounded</w:t>
+      </w:r>
+      <w:r>
+        <w:rPr>
+          <w:rFonts w:cstheme="minorHAnsi"/>
+          <w:sz w:val="24"/>
+          <w:szCs w:val="24"/>
+        </w:rPr>
+        <w:br/>
+        <w:t xml:space="preserve">                          </w:t>
+      </w:r>
+      <w:proofErr w:type="spellStart"/>
+      <w:r>
+        <w:rPr>
+          <w:rFonts w:cstheme="minorHAnsi"/>
+          <w:sz w:val="24"/>
+          <w:szCs w:val="24"/>
+        </w:rPr>
+        <w:t>of</w:t>
+      </w:r>
+      <w:proofErr w:type="spellEnd"/>
+      <w:r>
+        <w:rPr>
+          <w:rFonts w:cstheme="minorHAnsi"/>
+          <w:sz w:val="24"/>
+          <w:szCs w:val="24"/>
+        </w:rPr>
+        <w:t xml:space="preserve"> to another value 185pixels.</w:t>
       </w:r>
       <w:r>
         <w:rPr>
@@ -2032,24 +2821,52 @@
           <w:szCs w:val="24"/>
         </w:rPr>
         <w:br/>
-        <w:t>There is no declaration for the padding property for the paragraph .</w:t>
-      </w:r>
-      <w:r>
-        <w:rPr>
-          <w:rFonts w:cstheme="minorHAnsi"/>
-          <w:sz w:val="24"/>
-          <w:szCs w:val="24"/>
-        </w:rPr>
-        <w:br/>
-        <w:t>Each and every CSS property should have a value even though it is not declared.</w:t>
-      </w:r>
-      <w:r>
-        <w:rPr>
-          <w:rFonts w:cstheme="minorHAnsi"/>
-          <w:sz w:val="24"/>
-          <w:szCs w:val="24"/>
-        </w:rPr>
-        <w:t>And thus no cascade value.</w:t>
+        <w:t xml:space="preserve">There is no declaration for the padding property for the </w:t>
+      </w:r>
+      <w:proofErr w:type="gramStart"/>
+      <w:r>
+        <w:rPr>
+          <w:rFonts w:cstheme="minorHAnsi"/>
+          <w:sz w:val="24"/>
+          <w:szCs w:val="24"/>
+        </w:rPr>
+        <w:t>paragraph .</w:t>
+      </w:r>
+      <w:proofErr w:type="gramEnd"/>
+      <w:r>
+        <w:rPr>
+          <w:rFonts w:cstheme="minorHAnsi"/>
+          <w:sz w:val="24"/>
+          <w:szCs w:val="24"/>
+        </w:rPr>
+        <w:br/>
+        <w:t xml:space="preserve">Each and every CSS property should have a value even though it is not </w:t>
+      </w:r>
+      <w:proofErr w:type="spellStart"/>
+      <w:r>
+        <w:rPr>
+          <w:rFonts w:cstheme="minorHAnsi"/>
+          <w:sz w:val="24"/>
+          <w:szCs w:val="24"/>
+        </w:rPr>
+        <w:t>declared.</w:t>
+      </w:r>
+      <w:r>
+        <w:rPr>
+          <w:rFonts w:cstheme="minorHAnsi"/>
+          <w:sz w:val="24"/>
+          <w:szCs w:val="24"/>
+        </w:rPr>
+        <w:t>And</w:t>
+      </w:r>
+      <w:proofErr w:type="spellEnd"/>
+      <w:r>
+        <w:rPr>
+          <w:rFonts w:cstheme="minorHAnsi"/>
+          <w:sz w:val="24"/>
+          <w:szCs w:val="24"/>
+        </w:rPr>
+        <w:t xml:space="preserve"> thus no cascade value.</w:t>
       </w:r>
       <w:r>
         <w:rPr>
@@ -2076,7 +2893,25 @@
           <w:szCs w:val="24"/>
         </w:rPr>
         <w:br/>
-        <w:t>Specified Value : Each CSS property has a initial value,</w:t>
+        <w:t xml:space="preserve">Specified Value : Each CSS property has </w:t>
+      </w:r>
+      <w:proofErr w:type="spellStart"/>
+      <w:r>
+        <w:rPr>
+          <w:rFonts w:cstheme="minorHAnsi"/>
+          <w:sz w:val="24"/>
+          <w:szCs w:val="24"/>
+        </w:rPr>
+        <w:t>a</w:t>
+      </w:r>
+      <w:proofErr w:type="spellEnd"/>
+      <w:r>
+        <w:rPr>
+          <w:rFonts w:cstheme="minorHAnsi"/>
+          <w:sz w:val="24"/>
+          <w:szCs w:val="24"/>
+        </w:rPr>
+        <w:t xml:space="preserve"> initial value,</w:t>
       </w:r>
       <w:r>
         <w:rPr>
@@ -2101,15 +2936,33 @@
           <w:sz w:val="24"/>
           <w:szCs w:val="24"/>
         </w:rPr>
-        <w:t>cascaded value.</w:t>
-      </w:r>
-      <w:r>
-        <w:rPr>
-          <w:rFonts w:cstheme="minorHAnsi"/>
-          <w:sz w:val="24"/>
-          <w:szCs w:val="24"/>
-        </w:rPr>
-        <w:t xml:space="preserve">i.e if we/browser/user don’t declare a value then </w:t>
+        <w:t xml:space="preserve">cascaded </w:t>
+      </w:r>
+      <w:proofErr w:type="spellStart"/>
+      <w:r>
+        <w:rPr>
+          <w:rFonts w:cstheme="minorHAnsi"/>
+          <w:sz w:val="24"/>
+          <w:szCs w:val="24"/>
+        </w:rPr>
+        <w:t>value.</w:t>
+      </w:r>
+      <w:r>
+        <w:rPr>
+          <w:rFonts w:cstheme="minorHAnsi"/>
+          <w:sz w:val="24"/>
+          <w:szCs w:val="24"/>
+        </w:rPr>
+        <w:t>i.e</w:t>
+      </w:r>
+      <w:proofErr w:type="spellEnd"/>
+      <w:r>
+        <w:rPr>
+          <w:rFonts w:cstheme="minorHAnsi"/>
+          <w:sz w:val="24"/>
+          <w:szCs w:val="24"/>
+        </w:rPr>
+        <w:t xml:space="preserve"> if we/browser/user don’t declare a value then </w:t>
       </w:r>
       <w:r>
         <w:rPr>
@@ -2144,7 +2997,25 @@
           <w:szCs w:val="24"/>
         </w:rPr>
         <w:br/>
-        <w:t xml:space="preserve">Computed + Used + Actual Value : There is not more calculation to do as its already </w:t>
+        <w:t xml:space="preserve">Computed + Used + Actual </w:t>
+      </w:r>
+      <w:proofErr w:type="gramStart"/>
+      <w:r>
+        <w:rPr>
+          <w:rFonts w:cstheme="minorHAnsi"/>
+          <w:sz w:val="24"/>
+          <w:szCs w:val="24"/>
+        </w:rPr>
+        <w:t>Value :</w:t>
+      </w:r>
+      <w:proofErr w:type="gramEnd"/>
+      <w:r>
+        <w:rPr>
+          <w:rFonts w:cstheme="minorHAnsi"/>
+          <w:sz w:val="24"/>
+          <w:szCs w:val="24"/>
+        </w:rPr>
+        <w:t xml:space="preserve"> There is not more calculation to do as its already </w:t>
       </w:r>
       <w:r>
         <w:rPr>
@@ -2261,24 +3132,78 @@
           <w:szCs w:val="24"/>
         </w:rPr>
         <w:br/>
-        <w:t>Declared Value : We have not defined it anywhere. So no declared value.</w:t>
-      </w:r>
-      <w:r>
-        <w:rPr>
-          <w:rFonts w:cstheme="minorHAnsi"/>
-          <w:sz w:val="24"/>
-          <w:szCs w:val="24"/>
-        </w:rPr>
-        <w:br/>
-        <w:t>Cascaded value : The browser has a default value of 16 pixels.</w:t>
-      </w:r>
-      <w:r>
-        <w:rPr>
-          <w:rFonts w:cstheme="minorHAnsi"/>
-          <w:sz w:val="24"/>
-          <w:szCs w:val="24"/>
-        </w:rPr>
-        <w:t xml:space="preserve">We know that CSS </w:t>
+        <w:t xml:space="preserve">Declared </w:t>
+      </w:r>
+      <w:proofErr w:type="gramStart"/>
+      <w:r>
+        <w:rPr>
+          <w:rFonts w:cstheme="minorHAnsi"/>
+          <w:sz w:val="24"/>
+          <w:szCs w:val="24"/>
+        </w:rPr>
+        <w:t>Value :</w:t>
+      </w:r>
+      <w:proofErr w:type="gramEnd"/>
+      <w:r>
+        <w:rPr>
+          <w:rFonts w:cstheme="minorHAnsi"/>
+          <w:sz w:val="24"/>
+          <w:szCs w:val="24"/>
+        </w:rPr>
+        <w:t xml:space="preserve"> We have not defined it anywhere. So no declared value.</w:t>
+      </w:r>
+      <w:r>
+        <w:rPr>
+          <w:rFonts w:cstheme="minorHAnsi"/>
+          <w:sz w:val="24"/>
+          <w:szCs w:val="24"/>
+        </w:rPr>
+        <w:br/>
+        <w:t xml:space="preserve">Cascaded </w:t>
+      </w:r>
+      <w:proofErr w:type="gramStart"/>
+      <w:r>
+        <w:rPr>
+          <w:rFonts w:cstheme="minorHAnsi"/>
+          <w:sz w:val="24"/>
+          <w:szCs w:val="24"/>
+        </w:rPr>
+        <w:t>value :</w:t>
+      </w:r>
+      <w:proofErr w:type="gramEnd"/>
+      <w:r>
+        <w:rPr>
+          <w:rFonts w:cstheme="minorHAnsi"/>
+          <w:sz w:val="24"/>
+          <w:szCs w:val="24"/>
+        </w:rPr>
+        <w:t xml:space="preserve"> The browser has a default value of 16 </w:t>
+      </w:r>
+      <w:proofErr w:type="spellStart"/>
+      <w:r>
+        <w:rPr>
+          <w:rFonts w:cstheme="minorHAnsi"/>
+          <w:sz w:val="24"/>
+          <w:szCs w:val="24"/>
+        </w:rPr>
+        <w:t>pixels.</w:t>
+      </w:r>
+      <w:r>
+        <w:rPr>
+          <w:rFonts w:cstheme="minorHAnsi"/>
+          <w:sz w:val="24"/>
+          <w:szCs w:val="24"/>
+        </w:rPr>
+        <w:t>We</w:t>
+      </w:r>
+      <w:proofErr w:type="spellEnd"/>
+      <w:r>
+        <w:rPr>
+          <w:rFonts w:cstheme="minorHAnsi"/>
+          <w:sz w:val="24"/>
+          <w:szCs w:val="24"/>
+        </w:rPr>
+        <w:t xml:space="preserve"> know that CSS </w:t>
       </w:r>
       <w:r>
         <w:rPr>
@@ -2295,15 +3220,33 @@
           <w:sz w:val="24"/>
           <w:szCs w:val="24"/>
         </w:rPr>
-        <w:t>could come from different sources.</w:t>
-      </w:r>
-      <w:r>
-        <w:rPr>
-          <w:rFonts w:cstheme="minorHAnsi"/>
-          <w:sz w:val="24"/>
-          <w:szCs w:val="24"/>
-        </w:rPr>
-        <w:t xml:space="preserve">In this case the font-size is a </w:t>
+        <w:t xml:space="preserve">could come from different </w:t>
+      </w:r>
+      <w:proofErr w:type="spellStart"/>
+      <w:r>
+        <w:rPr>
+          <w:rFonts w:cstheme="minorHAnsi"/>
+          <w:sz w:val="24"/>
+          <w:szCs w:val="24"/>
+        </w:rPr>
+        <w:t>sources.</w:t>
+      </w:r>
+      <w:r>
+        <w:rPr>
+          <w:rFonts w:cstheme="minorHAnsi"/>
+          <w:sz w:val="24"/>
+          <w:szCs w:val="24"/>
+        </w:rPr>
+        <w:t>In</w:t>
+      </w:r>
+      <w:proofErr w:type="spellEnd"/>
+      <w:r>
+        <w:rPr>
+          <w:rFonts w:cstheme="minorHAnsi"/>
+          <w:sz w:val="24"/>
+          <w:szCs w:val="24"/>
+        </w:rPr>
+        <w:t xml:space="preserve"> this case the font-size is a </w:t>
       </w:r>
       <w:r>
         <w:rPr>
@@ -2321,7 +3264,25 @@
           <w:szCs w:val="24"/>
         </w:rPr>
         <w:br/>
-        <w:t>Specified Value + further : no more calculations needed and 16 pixels is used.</w:t>
+        <w:t xml:space="preserve">Specified Value + </w:t>
+      </w:r>
+      <w:proofErr w:type="gramStart"/>
+      <w:r>
+        <w:rPr>
+          <w:rFonts w:cstheme="minorHAnsi"/>
+          <w:sz w:val="24"/>
+          <w:szCs w:val="24"/>
+        </w:rPr>
+        <w:t>further :</w:t>
+      </w:r>
+      <w:proofErr w:type="gramEnd"/>
+      <w:r>
+        <w:rPr>
+          <w:rFonts w:cstheme="minorHAnsi"/>
+          <w:sz w:val="24"/>
+          <w:szCs w:val="24"/>
+        </w:rPr>
+        <w:t xml:space="preserve"> no more calculations needed and 16 pixels is used.</w:t>
       </w:r>
     </w:p>
     <w:p>
@@ -2362,7 +3323,25 @@
           <w:sz w:val="24"/>
           <w:szCs w:val="24"/>
         </w:rPr>
-        <w:t>Declared-value : 1.5 rem</w:t>
+        <w:t>Declared-</w:t>
+      </w:r>
+      <w:proofErr w:type="gramStart"/>
+      <w:r>
+        <w:rPr>
+          <w:rFonts w:cstheme="minorHAnsi"/>
+          <w:sz w:val="24"/>
+          <w:szCs w:val="24"/>
+        </w:rPr>
+        <w:t>value :</w:t>
+      </w:r>
+      <w:proofErr w:type="gramEnd"/>
+      <w:r>
+        <w:rPr>
+          <w:rFonts w:cstheme="minorHAnsi"/>
+          <w:sz w:val="24"/>
+          <w:szCs w:val="24"/>
+        </w:rPr>
+        <w:t xml:space="preserve"> 1.5 rem</w:t>
       </w:r>
       <w:r>
         <w:rPr>
@@ -2390,7 +3369,25 @@
           <w:szCs w:val="24"/>
         </w:rPr>
         <w:lastRenderedPageBreak/>
-        <w:t>Cascaded-value : 1.5rem</w:t>
+        <w:t>Cascaded-</w:t>
+      </w:r>
+      <w:proofErr w:type="gramStart"/>
+      <w:r>
+        <w:rPr>
+          <w:rFonts w:cstheme="minorHAnsi"/>
+          <w:sz w:val="24"/>
+          <w:szCs w:val="24"/>
+        </w:rPr>
+        <w:t>value :</w:t>
+      </w:r>
+      <w:proofErr w:type="gramEnd"/>
+      <w:r>
+        <w:rPr>
+          <w:rFonts w:cstheme="minorHAnsi"/>
+          <w:sz w:val="24"/>
+          <w:szCs w:val="24"/>
+        </w:rPr>
+        <w:t xml:space="preserve"> 1.5rem</w:t>
       </w:r>
       <w:r>
         <w:rPr>
@@ -2418,7 +3415,25 @@
           <w:sz w:val="24"/>
           <w:szCs w:val="24"/>
         </w:rPr>
-        <w:t>Computed Value : 24pixel</w:t>
+        <w:t xml:space="preserve">Computed </w:t>
+      </w:r>
+      <w:proofErr w:type="gramStart"/>
+      <w:r>
+        <w:rPr>
+          <w:rFonts w:cstheme="minorHAnsi"/>
+          <w:sz w:val="24"/>
+          <w:szCs w:val="24"/>
+        </w:rPr>
+        <w:t>Value :</w:t>
+      </w:r>
+      <w:proofErr w:type="gramEnd"/>
+      <w:r>
+        <w:rPr>
+          <w:rFonts w:cstheme="minorHAnsi"/>
+          <w:sz w:val="24"/>
+          <w:szCs w:val="24"/>
+        </w:rPr>
+        <w:t xml:space="preserve"> 24pixel</w:t>
       </w:r>
       <w:r>
         <w:rPr>
@@ -2436,16 +3451,52 @@
           <w:szCs w:val="24"/>
         </w:rPr>
         <w:br/>
-        <w:t xml:space="preserve">                                rem unit is always relative to the root font-size.</w:t>
-      </w:r>
-      <w:r>
-        <w:rPr>
-          <w:rFonts w:cstheme="minorHAnsi"/>
-          <w:sz w:val="24"/>
-          <w:szCs w:val="24"/>
-        </w:rPr>
-        <w:br/>
-        <w:t xml:space="preserve"> Used + Actual Value : 24 pixels.</w:t>
+        <w:t xml:space="preserve">                                </w:t>
+      </w:r>
+      <w:proofErr w:type="gramStart"/>
+      <w:r>
+        <w:rPr>
+          <w:rFonts w:cstheme="minorHAnsi"/>
+          <w:sz w:val="24"/>
+          <w:szCs w:val="24"/>
+        </w:rPr>
+        <w:t>rem</w:t>
+      </w:r>
+      <w:proofErr w:type="gramEnd"/>
+      <w:r>
+        <w:rPr>
+          <w:rFonts w:cstheme="minorHAnsi"/>
+          <w:sz w:val="24"/>
+          <w:szCs w:val="24"/>
+        </w:rPr>
+        <w:t xml:space="preserve"> unit is always relative to the root font-size.</w:t>
+      </w:r>
+      <w:r>
+        <w:rPr>
+          <w:rFonts w:cstheme="minorHAnsi"/>
+          <w:sz w:val="24"/>
+          <w:szCs w:val="24"/>
+        </w:rPr>
+        <w:br/>
+        <w:t xml:space="preserve"> Used + Actual </w:t>
+      </w:r>
+      <w:proofErr w:type="gramStart"/>
+      <w:r>
+        <w:rPr>
+          <w:rFonts w:cstheme="minorHAnsi"/>
+          <w:sz w:val="24"/>
+          <w:szCs w:val="24"/>
+        </w:rPr>
+        <w:t>Value :</w:t>
+      </w:r>
+      <w:proofErr w:type="gramEnd"/>
+      <w:r>
+        <w:rPr>
+          <w:rFonts w:cstheme="minorHAnsi"/>
+          <w:sz w:val="24"/>
+          <w:szCs w:val="24"/>
+        </w:rPr>
+        <w:t xml:space="preserve"> 24 pixels.</w:t>
       </w:r>
     </w:p>
     <w:p>
@@ -2521,7 +3572,25 @@
           <w:sz w:val="24"/>
           <w:szCs w:val="24"/>
         </w:rPr>
-        <w:t>Declared Value : X.</w:t>
+        <w:t xml:space="preserve">Declared </w:t>
+      </w:r>
+      <w:proofErr w:type="gramStart"/>
+      <w:r>
+        <w:rPr>
+          <w:rFonts w:cstheme="minorHAnsi"/>
+          <w:sz w:val="24"/>
+          <w:szCs w:val="24"/>
+        </w:rPr>
+        <w:t>Value :</w:t>
+      </w:r>
+      <w:proofErr w:type="gramEnd"/>
+      <w:r>
+        <w:rPr>
+          <w:rFonts w:cstheme="minorHAnsi"/>
+          <w:sz w:val="24"/>
+          <w:szCs w:val="24"/>
+        </w:rPr>
+        <w:t xml:space="preserve"> X.</w:t>
       </w:r>
       <w:r>
         <w:rPr>
@@ -2549,7 +3618,25 @@
           <w:sz w:val="24"/>
           <w:szCs w:val="24"/>
         </w:rPr>
-        <w:t>Computed Value : Some properties like the ones related to text such as the font-size inherit the computed value from their parent elements.</w:t>
+        <w:t xml:space="preserve">Computed </w:t>
+      </w:r>
+      <w:proofErr w:type="gramStart"/>
+      <w:r>
+        <w:rPr>
+          <w:rFonts w:cstheme="minorHAnsi"/>
+          <w:sz w:val="24"/>
+          <w:szCs w:val="24"/>
+        </w:rPr>
+        <w:t>Value :</w:t>
+      </w:r>
+      <w:proofErr w:type="gramEnd"/>
+      <w:r>
+        <w:rPr>
+          <w:rFonts w:cstheme="minorHAnsi"/>
+          <w:sz w:val="24"/>
+          <w:szCs w:val="24"/>
+        </w:rPr>
+        <w:t xml:space="preserve"> Some properties like the ones related to text such as the font-size inherit the computed value from their parent elements.</w:t>
       </w:r>
       <w:r>
         <w:rPr>
@@ -2590,10 +3677,494 @@
           <w:sz w:val="24"/>
           <w:szCs w:val="24"/>
         </w:rPr>
-        <w:t>How does the CSS engine convert relative units to pixels.</w:t>
+        <w:t>How does the CSS engine convert relative units to pixels</w:t>
+      </w:r>
+      <w:r>
+        <w:rPr>
+          <w:rFonts w:cstheme="minorHAnsi"/>
+          <w:sz w:val="24"/>
+          <w:szCs w:val="24"/>
+        </w:rPr>
+        <w:t xml:space="preserve"> to calculate computed and used </w:t>
+      </w:r>
+      <w:proofErr w:type="gramStart"/>
+      <w:r>
+        <w:rPr>
+          <w:rFonts w:cstheme="minorHAnsi"/>
+          <w:sz w:val="24"/>
+          <w:szCs w:val="24"/>
+        </w:rPr>
+        <w:t>values</w:t>
+      </w:r>
+      <w:r>
+        <w:rPr>
+          <w:rFonts w:cstheme="minorHAnsi"/>
+          <w:sz w:val="24"/>
+          <w:szCs w:val="24"/>
+        </w:rPr>
+        <w:t>.</w:t>
+      </w:r>
+      <w:proofErr w:type="gramEnd"/>
+      <w:r>
+        <w:rPr>
+          <w:rFonts w:cstheme="minorHAnsi"/>
+          <w:sz w:val="24"/>
+          <w:szCs w:val="24"/>
+        </w:rPr>
+        <w:t xml:space="preserve"> </w:t>
+      </w:r>
+    </w:p>
+    <w:p>
+      <w:pPr>
+        <w:pStyle w:val="ListParagraph"/>
+        <w:ind w:left="1080"/>
+        <w:rPr>
+          <w:rFonts w:cstheme="minorHAnsi"/>
+          <w:sz w:val="24"/>
+          <w:szCs w:val="24"/>
+        </w:rPr>
+      </w:pPr>
+      <w:r>
+        <w:rPr>
+          <w:rFonts w:cstheme="minorHAnsi"/>
+          <w:sz w:val="24"/>
+          <w:szCs w:val="24"/>
+        </w:rPr>
+        <w:t>Relative units are most important for building responsive websites.</w:t>
+      </w:r>
+    </w:p>
+    <w:p>
+      <w:pPr>
+        <w:pStyle w:val="ListParagraph"/>
+        <w:ind w:left="1080"/>
+        <w:rPr>
+          <w:rFonts w:cstheme="minorHAnsi"/>
+          <w:sz w:val="24"/>
+          <w:szCs w:val="24"/>
+        </w:rPr>
+      </w:pPr>
+      <w:r>
+        <w:rPr>
+          <w:rFonts w:cstheme="minorHAnsi"/>
+          <w:sz w:val="24"/>
+          <w:szCs w:val="24"/>
+        </w:rPr>
+        <w:br/>
+        <w:t>How different units work in different situations.</w:t>
+      </w:r>
+    </w:p>
+    <w:p>
+      <w:pPr>
+        <w:pStyle w:val="ListParagraph"/>
+        <w:numPr>
+          <w:ilvl w:val="0"/>
+          <w:numId w:val="6"/>
+        </w:numPr>
+        <w:rPr>
+          <w:rFonts w:cstheme="minorHAnsi"/>
+          <w:sz w:val="24"/>
+          <w:szCs w:val="24"/>
+        </w:rPr>
+      </w:pPr>
+      <w:r>
+        <w:rPr>
+          <w:rFonts w:cstheme="minorHAnsi"/>
+          <w:sz w:val="24"/>
+          <w:szCs w:val="24"/>
+        </w:rPr>
+        <w:t xml:space="preserve">First </w:t>
+      </w:r>
+      <w:proofErr w:type="spellStart"/>
+      <w:proofErr w:type="gramStart"/>
+      <w:r>
+        <w:rPr>
+          <w:rFonts w:cstheme="minorHAnsi"/>
+          <w:sz w:val="24"/>
+          <w:szCs w:val="24"/>
+        </w:rPr>
+        <w:t>lets</w:t>
+      </w:r>
+      <w:proofErr w:type="spellEnd"/>
+      <w:proofErr w:type="gramEnd"/>
+      <w:r>
+        <w:rPr>
+          <w:rFonts w:cstheme="minorHAnsi"/>
+          <w:sz w:val="24"/>
+          <w:szCs w:val="24"/>
+        </w:rPr>
+        <w:t xml:space="preserve"> start with percentages.</w:t>
+      </w:r>
+    </w:p>
+    <w:p>
+      <w:pPr>
+        <w:pStyle w:val="ListParagraph"/>
+        <w:numPr>
+          <w:ilvl w:val="0"/>
+          <w:numId w:val="6"/>
+        </w:numPr>
+        <w:rPr>
+          <w:rFonts w:cstheme="minorHAnsi"/>
+          <w:sz w:val="24"/>
+          <w:szCs w:val="24"/>
+        </w:rPr>
+      </w:pPr>
+      <w:r>
+        <w:rPr>
+          <w:rFonts w:cstheme="minorHAnsi"/>
+          <w:sz w:val="24"/>
+          <w:szCs w:val="24"/>
+        </w:rPr>
+        <w:t>There is a difference in using percentages for fonts and lengths/distance measurements.</w:t>
+      </w:r>
+    </w:p>
+    <w:p>
+      <w:pPr>
+        <w:pStyle w:val="ListParagraph"/>
+        <w:numPr>
+          <w:ilvl w:val="0"/>
+          <w:numId w:val="6"/>
+        </w:numPr>
+        <w:rPr>
+          <w:rFonts w:cstheme="minorHAnsi"/>
+          <w:sz w:val="24"/>
+          <w:szCs w:val="24"/>
+        </w:rPr>
+      </w:pPr>
+      <w:r>
+        <w:rPr>
+          <w:rFonts w:cstheme="minorHAnsi"/>
+          <w:sz w:val="24"/>
+          <w:szCs w:val="24"/>
+        </w:rPr>
+        <w:t>%+</w:t>
+      </w:r>
+      <w:proofErr w:type="gramStart"/>
+      <w:r>
+        <w:rPr>
+          <w:rFonts w:cstheme="minorHAnsi"/>
+          <w:sz w:val="24"/>
+          <w:szCs w:val="24"/>
+        </w:rPr>
+        <w:t>font :</w:t>
+      </w:r>
+      <w:proofErr w:type="gramEnd"/>
+      <w:r>
+        <w:rPr>
+          <w:rFonts w:cstheme="minorHAnsi"/>
+          <w:sz w:val="24"/>
+          <w:szCs w:val="24"/>
+        </w:rPr>
+        <w:t xml:space="preserve"> </w:t>
+      </w:r>
+      <w:r>
+        <w:rPr>
+          <w:rFonts w:cstheme="minorHAnsi"/>
+          <w:sz w:val="24"/>
+          <w:szCs w:val="24"/>
+        </w:rPr>
+        <w:t>Now the header has a font-size of 150%.  This means that the header will have a font-size 150%</w:t>
+      </w:r>
+      <w:r>
+        <w:rPr>
+          <w:rFonts w:cstheme="minorHAnsi"/>
+          <w:sz w:val="24"/>
+          <w:szCs w:val="24"/>
+        </w:rPr>
+        <w:t xml:space="preserve"> larger than its parent element which is the body element with a font-size of 16.</w:t>
+      </w:r>
+      <w:r>
+        <w:rPr>
+          <w:rFonts w:cstheme="minorHAnsi"/>
+          <w:sz w:val="24"/>
+          <w:szCs w:val="24"/>
+        </w:rPr>
+        <w:br/>
+      </w:r>
+    </w:p>
+    <w:p>
+      <w:pPr>
+        <w:pStyle w:val="ListParagraph"/>
+        <w:numPr>
+          <w:ilvl w:val="0"/>
+          <w:numId w:val="6"/>
+        </w:numPr>
+        <w:rPr>
+          <w:rFonts w:cstheme="minorHAnsi"/>
+          <w:sz w:val="24"/>
+          <w:szCs w:val="24"/>
+        </w:rPr>
+      </w:pPr>
+      <w:r>
+        <w:rPr>
+          <w:rFonts w:cstheme="minorHAnsi"/>
+          <w:sz w:val="24"/>
+          <w:szCs w:val="24"/>
+        </w:rPr>
+        <w:t>%+</w:t>
+      </w:r>
+      <w:proofErr w:type="gramStart"/>
+      <w:r>
+        <w:rPr>
+          <w:rFonts w:cstheme="minorHAnsi"/>
+          <w:sz w:val="24"/>
+          <w:szCs w:val="24"/>
+        </w:rPr>
+        <w:t>Length :</w:t>
+      </w:r>
+      <w:proofErr w:type="gramEnd"/>
+      <w:r>
+        <w:rPr>
+          <w:rFonts w:cstheme="minorHAnsi"/>
+          <w:sz w:val="24"/>
+          <w:szCs w:val="24"/>
+        </w:rPr>
+        <w:t xml:space="preserve"> </w:t>
+      </w:r>
+      <w:r>
+        <w:rPr>
+          <w:rFonts w:cstheme="minorHAnsi"/>
+          <w:sz w:val="24"/>
+          <w:szCs w:val="24"/>
+        </w:rPr>
+        <w:t xml:space="preserve">When we express a length measurement in percentages, like </w:t>
+      </w:r>
+      <w:proofErr w:type="spellStart"/>
+      <w:r>
+        <w:rPr>
+          <w:rFonts w:cstheme="minorHAnsi"/>
+          <w:sz w:val="24"/>
+          <w:szCs w:val="24"/>
+        </w:rPr>
+        <w:t>height,padding,margin</w:t>
+      </w:r>
+      <w:proofErr w:type="spellEnd"/>
+      <w:r>
+        <w:rPr>
+          <w:rFonts w:cstheme="minorHAnsi"/>
+          <w:sz w:val="24"/>
+          <w:szCs w:val="24"/>
+        </w:rPr>
+        <w:t xml:space="preserve"> – the reference is always the parent elements width.</w:t>
+      </w:r>
+      <w:r>
+        <w:rPr>
+          <w:rFonts w:cstheme="minorHAnsi"/>
+          <w:sz w:val="24"/>
+          <w:szCs w:val="24"/>
+        </w:rPr>
+        <w:t xml:space="preserve"> For Example consider the element which has this class .header-child, it has a padding of 10%.</w:t>
+      </w:r>
+      <w:r>
+        <w:rPr>
+          <w:rFonts w:cstheme="minorHAnsi"/>
+          <w:sz w:val="24"/>
+          <w:szCs w:val="24"/>
+        </w:rPr>
+        <w:t>As its parent element has 1000px of width, 10% of 1000px is 100px.</w:t>
+      </w:r>
+      <w:r>
+        <w:rPr>
+          <w:rFonts w:cstheme="minorHAnsi"/>
+          <w:sz w:val="24"/>
+          <w:szCs w:val="24"/>
+        </w:rPr>
+        <w:t>Remeber that the parents width is taken as a reference.</w:t>
+      </w:r>
+      <w:r>
+        <w:rPr>
+          <w:rFonts w:cstheme="minorHAnsi"/>
+          <w:sz w:val="24"/>
+          <w:szCs w:val="24"/>
+        </w:rPr>
+        <w:br/>
+      </w:r>
+    </w:p>
+    <w:p>
+      <w:pPr>
+        <w:pStyle w:val="ListParagraph"/>
+        <w:numPr>
+          <w:ilvl w:val="0"/>
+          <w:numId w:val="6"/>
+        </w:numPr>
+        <w:rPr>
+          <w:rFonts w:cstheme="minorHAnsi"/>
+          <w:sz w:val="24"/>
+          <w:szCs w:val="24"/>
+        </w:rPr>
+      </w:pPr>
+      <w:r>
+        <w:rPr>
+          <w:rFonts w:cstheme="minorHAnsi"/>
+          <w:sz w:val="24"/>
+          <w:szCs w:val="24"/>
+        </w:rPr>
+        <w:t xml:space="preserve">Next </w:t>
+      </w:r>
+      <w:r>
+        <w:rPr>
+          <w:rFonts w:cstheme="minorHAnsi"/>
+          <w:sz w:val="24"/>
+          <w:szCs w:val="24"/>
+        </w:rPr>
+        <w:t xml:space="preserve">are font based relative units </w:t>
+      </w:r>
+      <w:proofErr w:type="spellStart"/>
+      <w:r>
+        <w:rPr>
+          <w:rFonts w:cstheme="minorHAnsi"/>
+          <w:sz w:val="24"/>
+          <w:szCs w:val="24"/>
+        </w:rPr>
+        <w:t>em</w:t>
+      </w:r>
+      <w:proofErr w:type="gramStart"/>
+      <w:r>
+        <w:rPr>
+          <w:rFonts w:cstheme="minorHAnsi"/>
+          <w:sz w:val="24"/>
+          <w:szCs w:val="24"/>
+        </w:rPr>
+        <w:t>,rem</w:t>
+      </w:r>
+      <w:proofErr w:type="spellEnd"/>
+      <w:proofErr w:type="gramEnd"/>
+      <w:r>
+        <w:rPr>
+          <w:rFonts w:cstheme="minorHAnsi"/>
+          <w:sz w:val="24"/>
+          <w:szCs w:val="24"/>
+        </w:rPr>
+        <w:t xml:space="preserve">. </w:t>
+      </w:r>
+      <w:proofErr w:type="spellStart"/>
+      <w:proofErr w:type="gramStart"/>
+      <w:r>
+        <w:rPr>
+          <w:rFonts w:cstheme="minorHAnsi"/>
+          <w:sz w:val="24"/>
+          <w:szCs w:val="24"/>
+        </w:rPr>
+        <w:t>Its</w:t>
+      </w:r>
+      <w:proofErr w:type="spellEnd"/>
+      <w:proofErr w:type="gramEnd"/>
+      <w:r>
+        <w:rPr>
+          <w:rFonts w:cstheme="minorHAnsi"/>
+          <w:sz w:val="24"/>
+          <w:szCs w:val="24"/>
+        </w:rPr>
+        <w:t xml:space="preserve"> different to use </w:t>
+      </w:r>
+      <w:proofErr w:type="spellStart"/>
+      <w:r>
+        <w:rPr>
+          <w:rFonts w:cstheme="minorHAnsi"/>
+          <w:sz w:val="24"/>
+          <w:szCs w:val="24"/>
+        </w:rPr>
+        <w:t>em</w:t>
+      </w:r>
+      <w:proofErr w:type="spellEnd"/>
+      <w:r>
+        <w:rPr>
+          <w:rFonts w:cstheme="minorHAnsi"/>
+          <w:sz w:val="24"/>
+          <w:szCs w:val="24"/>
+        </w:rPr>
+        <w:t xml:space="preserve"> for fonts and for lengths.</w:t>
+      </w:r>
+      <w:r>
+        <w:rPr>
+          <w:rFonts w:cstheme="minorHAnsi"/>
+          <w:sz w:val="24"/>
+          <w:szCs w:val="24"/>
+        </w:rPr>
+        <w:br/>
+        <w:t xml:space="preserve">Both ems and </w:t>
+      </w:r>
+      <w:proofErr w:type="spellStart"/>
+      <w:r>
+        <w:rPr>
+          <w:rFonts w:cstheme="minorHAnsi"/>
+          <w:sz w:val="24"/>
+          <w:szCs w:val="24"/>
+        </w:rPr>
+        <w:t>rems</w:t>
+      </w:r>
+      <w:proofErr w:type="spellEnd"/>
+      <w:r>
+        <w:rPr>
+          <w:rFonts w:cstheme="minorHAnsi"/>
+          <w:sz w:val="24"/>
+          <w:szCs w:val="24"/>
+        </w:rPr>
+        <w:t xml:space="preserve"> are font based.</w:t>
+      </w:r>
+    </w:p>
+    <w:p>
+      <w:pPr>
+        <w:pStyle w:val="ListParagraph"/>
+        <w:numPr>
+          <w:ilvl w:val="0"/>
+          <w:numId w:val="6"/>
+        </w:numPr>
+        <w:rPr>
+          <w:rFonts w:cstheme="minorHAnsi"/>
+          <w:sz w:val="24"/>
+          <w:szCs w:val="24"/>
+        </w:rPr>
+      </w:pPr>
+      <w:proofErr w:type="spellStart"/>
+      <w:r>
+        <w:rPr>
+          <w:rFonts w:cstheme="minorHAnsi"/>
+          <w:sz w:val="24"/>
+          <w:szCs w:val="24"/>
+        </w:rPr>
+        <w:t>Em</w:t>
+      </w:r>
+      <w:proofErr w:type="spellEnd"/>
+      <w:r>
+        <w:rPr>
+          <w:rFonts w:cstheme="minorHAnsi"/>
+          <w:sz w:val="24"/>
+          <w:szCs w:val="24"/>
+        </w:rPr>
+        <w:t xml:space="preserve"> – uses the parent element or the current element as the reference.</w:t>
+      </w:r>
+      <w:r>
+        <w:rPr>
+          <w:rFonts w:cstheme="minorHAnsi"/>
+          <w:sz w:val="24"/>
+          <w:szCs w:val="24"/>
+        </w:rPr>
+        <w:br/>
       </w:r>
       <w:bookmarkStart w:id="0" w:name="_GoBack"/>
       <w:bookmarkEnd w:id="0"/>
+    </w:p>
+    <w:p>
+      <w:pPr>
+        <w:pStyle w:val="ListParagraph"/>
+        <w:numPr>
+          <w:ilvl w:val="0"/>
+          <w:numId w:val="6"/>
+        </w:numPr>
+        <w:rPr>
+          <w:rFonts w:cstheme="minorHAnsi"/>
+          <w:sz w:val="24"/>
+          <w:szCs w:val="24"/>
+        </w:rPr>
+      </w:pPr>
+      <w:r>
+        <w:rPr>
+          <w:rFonts w:cstheme="minorHAnsi"/>
+          <w:sz w:val="24"/>
+          <w:szCs w:val="24"/>
+        </w:rPr>
+        <w:t>Rem – uses the root font size as the reference.</w:t>
+      </w:r>
       <w:r>
         <w:rPr>
           <w:rFonts w:cstheme="minorHAnsi"/>
@@ -2601,6 +4172,87 @@
           <w:szCs w:val="24"/>
         </w:rPr>
         <w:t xml:space="preserve"> </w:t>
+      </w:r>
+      <w:r>
+        <w:rPr>
+          <w:rFonts w:cstheme="minorHAnsi"/>
+          <w:sz w:val="24"/>
+          <w:szCs w:val="24"/>
+        </w:rPr>
+        <w:br/>
+      </w:r>
+      <w:r>
+        <w:rPr>
+          <w:rFonts w:cstheme="minorHAnsi"/>
+          <w:sz w:val="24"/>
+          <w:szCs w:val="24"/>
+        </w:rPr>
+        <w:br/>
+      </w:r>
+      <w:r>
+        <w:rPr>
+          <w:rFonts w:cstheme="minorHAnsi"/>
+          <w:sz w:val="24"/>
+          <w:szCs w:val="24"/>
+        </w:rPr>
+        <w:br/>
+      </w:r>
+      <w:r>
+        <w:rPr>
+          <w:rFonts w:cstheme="minorHAnsi"/>
+          <w:noProof/>
+          <w:sz w:val="24"/>
+          <w:szCs w:val="24"/>
+        </w:rPr>
+        <w:lastRenderedPageBreak/>
+        <w:drawing>
+          <wp:inline distT="0" distB="0" distL="0" distR="0" wp14:anchorId="702FF31B" wp14:editId="7A8E35C9">
+            <wp:extent cx="5943600" cy="3281680"/>
+            <wp:effectExtent l="0" t="0" r="0" b="0"/>
+            <wp:docPr id="2" name="Picture 2"/>
+            <wp:cNvGraphicFramePr>
+              <a:graphicFrameLocks xmlns:a="http://schemas.openxmlformats.org/drawingml/2006/main" noChangeAspect="1"/>
+            </wp:cNvGraphicFramePr>
+            <a:graphic xmlns:a="http://schemas.openxmlformats.org/drawingml/2006/main">
+              <a:graphicData uri="http://schemas.openxmlformats.org/drawingml/2006/picture">
+                <pic:pic xmlns:pic="http://schemas.openxmlformats.org/drawingml/2006/picture">
+                  <pic:nvPicPr>
+                    <pic:cNvPr id="0" name="Picture 1"/>
+                    <pic:cNvPicPr>
+                      <a:picLocks noChangeAspect="1" noChangeArrowheads="1"/>
+                    </pic:cNvPicPr>
+                  </pic:nvPicPr>
+                  <pic:blipFill>
+                    <a:blip r:embed="rId10">
+                      <a:extLst>
+                        <a:ext uri="{28A0092B-C50C-407E-A947-70E740481C1C}">
+                          <a14:useLocalDpi xmlns:a14="http://schemas.microsoft.com/office/drawing/2010/main" val="0"/>
+                        </a:ext>
+                      </a:extLst>
+                    </a:blip>
+                    <a:srcRect/>
+                    <a:stretch>
+                      <a:fillRect/>
+                    </a:stretch>
+                  </pic:blipFill>
+                  <pic:spPr bwMode="auto">
+                    <a:xfrm>
+                      <a:off x="0" y="0"/>
+                      <a:ext cx="5943600" cy="3281680"/>
+                    </a:xfrm>
+                    <a:prstGeom prst="rect">
+                      <a:avLst/>
+                    </a:prstGeom>
+                    <a:noFill/>
+                    <a:ln>
+                      <a:noFill/>
+                    </a:ln>
+                  </pic:spPr>
+                </pic:pic>
+              </a:graphicData>
+            </a:graphic>
+          </wp:inline>
+        </w:drawing>
       </w:r>
       <w:r>
         <w:rPr>
@@ -4339,7 +5991,7 @@
   <a:extraClrSchemeLst/>
   <a:extLst>
     <a:ext uri="{05A4C25C-085E-4340-85A3-A5531E510DB2}">
-      <thm15:themeFamily xmlns:thm15="http://schemas.microsoft.com/office/thememl/2012/main" xmlns="" name="Office Theme" id="{62F939B6-93AF-4DB8-9C6B-D6C7DFDC589F}" vid="{4A3C46E8-61CC-4603-A589-7422A47A8E4A}"/>
+      <thm15:themeFamily xmlns="" xmlns:thm15="http://schemas.microsoft.com/office/thememl/2012/main" name="Office Theme" id="{62F939B6-93AF-4DB8-9C6B-D6C7DFDC589F}" vid="{4A3C46E8-61CC-4603-A589-7422A47A8E4A}"/>
     </a:ext>
   </a:extLst>
 </a:theme>
@@ -4350,7 +6002,7 @@
 </file>
 
 <file path=customXml/itemProps1.xml><?xml version="1.0" encoding="utf-8"?>
-<ds:datastoreItem xmlns:ds="http://schemas.openxmlformats.org/officeDocument/2006/customXml" ds:itemID="{015D1CBE-9AB2-4DD8-8BC9-4210587807A7}">
+<ds:datastoreItem xmlns:ds="http://schemas.openxmlformats.org/officeDocument/2006/customXml" ds:itemID="{BBD356BD-C54E-4BD8-9FAD-7C288AC8801D}">
   <ds:schemaRefs>
     <ds:schemaRef ds:uri="http://schemas.openxmlformats.org/officeDocument/2006/bibliography"/>
   </ds:schemaRefs>

</xml_diff>

<commit_message>
HTML5 CSS3 : CSS Inheritance explained with small example
</commit_message>
<xml_diff>
--- a/CSS cheat sheet.docx
+++ b/CSS cheat sheet.docx
@@ -1,6 +1,6 @@
 
 <file path=word/document.xml><?xml version="1.0" encoding="utf-8"?>
-<w:document xmlns:wpc="http://schemas.microsoft.com/office/word/2010/wordprocessingCanvas" xmlns:mc="http://schemas.openxmlformats.org/markup-compatibility/2006" xmlns:o="urn:schemas-microsoft-com:office:office" xmlns:r="http://schemas.openxmlformats.org/officeDocument/2006/relationships" xmlns:m="http://schemas.openxmlformats.org/officeDocument/2006/math" xmlns:v="urn:schemas-microsoft-com:vml" xmlns:wp14="http://schemas.microsoft.com/office/word/2010/wordprocessingDrawing" xmlns:wp="http://schemas.openxmlformats.org/drawingml/2006/wordprocessingDrawing" xmlns:w10="urn:schemas-microsoft-com:office:word" xmlns:w="http://schemas.openxmlformats.org/wordprocessingml/2006/main" xmlns:w14="http://schemas.microsoft.com/office/word/2010/wordml" xmlns:wpg="http://schemas.microsoft.com/office/word/2010/wordprocessingGroup" xmlns:wpi="http://schemas.microsoft.com/office/word/2010/wordprocessingInk" xmlns:wne="http://schemas.microsoft.com/office/word/2006/wordml" xmlns:wps="http://schemas.microsoft.com/office/word/2010/wordprocessingShape" mc:Ignorable="w14 wp14">
+<w:document xmlns:wpc="http://schemas.microsoft.com/office/word/2010/wordprocessingCanvas" xmlns:mc="http://schemas.openxmlformats.org/markup-compatibility/2006" xmlns:o="urn:schemas-microsoft-com:office:office" xmlns:r="http://schemas.openxmlformats.org/officeDocument/2006/relationships" xmlns:m="http://schemas.openxmlformats.org/officeDocument/2006/math" xmlns:v="urn:schemas-microsoft-com:vml" xmlns:wp14="http://schemas.microsoft.com/office/word/2010/wordprocessingDrawing" xmlns:wp="http://schemas.openxmlformats.org/drawingml/2006/wordprocessingDrawing" xmlns:w10="urn:schemas-microsoft-com:office:word" xmlns:w="http://schemas.openxmlformats.org/wordprocessingml/2006/main" xmlns:w14="http://schemas.microsoft.com/office/word/2010/wordml" xmlns:w15="http://schemas.microsoft.com/office/word/2012/wordml" xmlns:wpg="http://schemas.microsoft.com/office/word/2010/wordprocessingGroup" xmlns:wpi="http://schemas.microsoft.com/office/word/2010/wordprocessingInk" xmlns:wne="http://schemas.microsoft.com/office/word/2006/wordml" xmlns:wps="http://schemas.microsoft.com/office/word/2010/wordprocessingShape" mc:Ignorable="w14 w15 wp14">
   <w:body>
     <w:p>
       <w:pPr>
@@ -23,7 +23,6 @@
         </w:rPr>
         <w:t xml:space="preserve">What happens in the </w:t>
       </w:r>
-      <w:proofErr w:type="gramStart"/>
       <w:r>
         <w:rPr>
           <w:rFonts w:cstheme="minorHAnsi"/>
@@ -32,7 +31,6 @@
         </w:rPr>
         <w:t>background.</w:t>
       </w:r>
-      <w:proofErr w:type="gramEnd"/>
       <w:r>
         <w:rPr>
           <w:rFonts w:cstheme="minorHAnsi"/>
@@ -65,7 +63,6 @@
         </w:rPr>
         <w:t xml:space="preserve">Three pillars of writing good html and </w:t>
       </w:r>
-      <w:proofErr w:type="spellStart"/>
       <w:r>
         <w:rPr>
           <w:rFonts w:cstheme="minorHAnsi"/>
@@ -76,7 +73,6 @@
         </w:rPr>
         <w:t>css</w:t>
       </w:r>
-      <w:proofErr w:type="spellEnd"/>
       <w:r>
         <w:rPr>
           <w:rFonts w:cstheme="minorHAnsi"/>
@@ -226,7 +222,6 @@
         </w:rPr>
         <w:t>Writing maintainable and scalable code</w:t>
       </w:r>
-      <w:proofErr w:type="gramStart"/>
       <w:r>
         <w:rPr>
           <w:rFonts w:cstheme="minorHAnsi"/>
@@ -235,7 +230,6 @@
         </w:rPr>
         <w:t>:</w:t>
       </w:r>
-      <w:proofErr w:type="gramEnd"/>
       <w:r>
         <w:rPr>
           <w:rFonts w:cstheme="minorHAnsi"/>
@@ -305,43 +299,7 @@
           <w:sz w:val="24"/>
           <w:szCs w:val="24"/>
         </w:rPr>
-        <w:t xml:space="preserve">less code , compress code, less http requests, use </w:t>
-      </w:r>
-      <w:proofErr w:type="spellStart"/>
-      <w:r>
-        <w:rPr>
-          <w:rFonts w:cstheme="minorHAnsi"/>
-          <w:sz w:val="24"/>
-          <w:szCs w:val="24"/>
-        </w:rPr>
-        <w:t>css</w:t>
-      </w:r>
-      <w:proofErr w:type="spellEnd"/>
-      <w:r>
-        <w:rPr>
-          <w:rFonts w:cstheme="minorHAnsi"/>
-          <w:sz w:val="24"/>
-          <w:szCs w:val="24"/>
-        </w:rPr>
-        <w:t xml:space="preserve"> </w:t>
-      </w:r>
-      <w:proofErr w:type="spellStart"/>
-      <w:r>
-        <w:rPr>
-          <w:rFonts w:cstheme="minorHAnsi"/>
-          <w:sz w:val="24"/>
-          <w:szCs w:val="24"/>
-        </w:rPr>
-        <w:t>preprocessor,mostly</w:t>
-      </w:r>
-      <w:proofErr w:type="spellEnd"/>
-      <w:r>
-        <w:rPr>
-          <w:rFonts w:cstheme="minorHAnsi"/>
-          <w:sz w:val="24"/>
-          <w:szCs w:val="24"/>
-        </w:rPr>
-        <w:t xml:space="preserve"> reduces the use of images by using the images which are really necessary for a website</w:t>
+        <w:t>less code , compress code, less http requests, use css preprocessor,mostly reduces the use of images by using the images which are really necessary for a website</w:t>
       </w:r>
       <w:r>
         <w:rPr>
@@ -401,89 +359,25 @@
           <w:sz w:val="24"/>
           <w:szCs w:val="24"/>
         </w:rPr>
-        <w:t xml:space="preserve">What happens to our </w:t>
-      </w:r>
-      <w:proofErr w:type="spellStart"/>
-      <w:r>
-        <w:rPr>
-          <w:rFonts w:cstheme="minorHAnsi"/>
-          <w:sz w:val="24"/>
-          <w:szCs w:val="24"/>
-        </w:rPr>
-        <w:t>css</w:t>
-      </w:r>
-      <w:proofErr w:type="spellEnd"/>
-      <w:r>
-        <w:rPr>
-          <w:rFonts w:cstheme="minorHAnsi"/>
-          <w:sz w:val="24"/>
-          <w:szCs w:val="24"/>
-        </w:rPr>
-        <w:t xml:space="preserve"> code when we load a </w:t>
-      </w:r>
-      <w:proofErr w:type="gramStart"/>
-      <w:r>
-        <w:rPr>
-          <w:rFonts w:cstheme="minorHAnsi"/>
-          <w:sz w:val="24"/>
-          <w:szCs w:val="24"/>
-        </w:rPr>
-        <w:t>webpage.</w:t>
-      </w:r>
-      <w:proofErr w:type="gramEnd"/>
-      <w:r>
-        <w:rPr>
-          <w:rFonts w:cstheme="minorHAnsi"/>
-          <w:sz w:val="24"/>
-          <w:szCs w:val="24"/>
-        </w:rPr>
-        <w:br/>
-        <w:t xml:space="preserve">- </w:t>
-      </w:r>
-      <w:proofErr w:type="gramStart"/>
-      <w:r>
-        <w:rPr>
-          <w:rFonts w:cstheme="minorHAnsi"/>
-          <w:sz w:val="24"/>
-          <w:szCs w:val="24"/>
-        </w:rPr>
-        <w:t>browser</w:t>
-      </w:r>
-      <w:proofErr w:type="gramEnd"/>
-      <w:r>
-        <w:rPr>
-          <w:rFonts w:cstheme="minorHAnsi"/>
-          <w:sz w:val="24"/>
-          <w:szCs w:val="24"/>
-        </w:rPr>
-        <w:t xml:space="preserve"> loads html</w:t>
-      </w:r>
-      <w:r>
-        <w:rPr>
-          <w:rFonts w:cstheme="minorHAnsi"/>
-          <w:sz w:val="24"/>
-          <w:szCs w:val="24"/>
-        </w:rPr>
-        <w:br/>
-        <w:t xml:space="preserve">- browser parses html + loads the </w:t>
-      </w:r>
-      <w:proofErr w:type="spellStart"/>
-      <w:r>
-        <w:rPr>
-          <w:rFonts w:cstheme="minorHAnsi"/>
-          <w:sz w:val="24"/>
-          <w:szCs w:val="24"/>
-        </w:rPr>
-        <w:t>stylesheets</w:t>
-      </w:r>
-      <w:proofErr w:type="spellEnd"/>
-      <w:r>
-        <w:rPr>
-          <w:rFonts w:cstheme="minorHAnsi"/>
-          <w:sz w:val="24"/>
-          <w:szCs w:val="24"/>
-        </w:rPr>
-        <w:t xml:space="preserve"> and parses i</w:t>
+        <w:t>What happens to our css code when we load a webpage.</w:t>
+      </w:r>
+      <w:r>
+        <w:rPr>
+          <w:rFonts w:cstheme="minorHAnsi"/>
+          <w:sz w:val="24"/>
+          <w:szCs w:val="24"/>
+        </w:rPr>
+        <w:br/>
+        <w:t>- browser loads html</w:t>
+      </w:r>
+      <w:r>
+        <w:rPr>
+          <w:rFonts w:cstheme="minorHAnsi"/>
+          <w:sz w:val="24"/>
+          <w:szCs w:val="24"/>
+        </w:rPr>
+        <w:br/>
+        <w:t>- browser parses html + loads the stylesheets and parses i</w:t>
       </w:r>
       <w:r>
         <w:rPr>
@@ -517,25 +411,7 @@
           <w:szCs w:val="24"/>
         </w:rPr>
         <w:br/>
-        <w:t xml:space="preserve">- </w:t>
-      </w:r>
-      <w:proofErr w:type="gramStart"/>
-      <w:r>
-        <w:rPr>
-          <w:rFonts w:cstheme="minorHAnsi"/>
-          <w:sz w:val="24"/>
-          <w:szCs w:val="24"/>
-        </w:rPr>
-        <w:t>browser</w:t>
-      </w:r>
-      <w:proofErr w:type="gramEnd"/>
-      <w:r>
-        <w:rPr>
-          <w:rFonts w:cstheme="minorHAnsi"/>
-          <w:sz w:val="24"/>
-          <w:szCs w:val="24"/>
-        </w:rPr>
-        <w:t xml:space="preserve"> build the DOM like a family tree</w:t>
+        <w:t>- browser build the DOM like a family tree</w:t>
       </w:r>
       <w:r>
         <w:rPr>
@@ -565,96 +441,25 @@
           <w:sz w:val="24"/>
           <w:szCs w:val="24"/>
         </w:rPr>
-        <w:t xml:space="preserve">Two main steps in CSS parsing </w:t>
-      </w:r>
-      <w:proofErr w:type="gramStart"/>
-      <w:r>
-        <w:rPr>
-          <w:rFonts w:cstheme="minorHAnsi"/>
-          <w:sz w:val="24"/>
-          <w:szCs w:val="24"/>
-        </w:rPr>
-        <w:t>phase :</w:t>
-      </w:r>
-      <w:proofErr w:type="gramEnd"/>
-      <w:r>
-        <w:rPr>
-          <w:rFonts w:cstheme="minorHAnsi"/>
-          <w:sz w:val="24"/>
-          <w:szCs w:val="24"/>
-        </w:rPr>
-        <w:t xml:space="preserve"> </w:t>
-      </w:r>
-      <w:r>
-        <w:rPr>
-          <w:rFonts w:cstheme="minorHAnsi"/>
-          <w:sz w:val="24"/>
-          <w:szCs w:val="24"/>
-        </w:rPr>
-        <w:br/>
-        <w:t xml:space="preserve">8.a : Conflicting </w:t>
-      </w:r>
-      <w:proofErr w:type="spellStart"/>
-      <w:r>
-        <w:rPr>
-          <w:rFonts w:cstheme="minorHAnsi"/>
-          <w:sz w:val="24"/>
-          <w:szCs w:val="24"/>
-        </w:rPr>
-        <w:t>css</w:t>
-      </w:r>
-      <w:proofErr w:type="spellEnd"/>
-      <w:r>
-        <w:rPr>
-          <w:rFonts w:cstheme="minorHAnsi"/>
-          <w:sz w:val="24"/>
-          <w:szCs w:val="24"/>
-        </w:rPr>
-        <w:t xml:space="preserve"> declarations are resolved in a process called cascade.</w:t>
-      </w:r>
-      <w:r>
-        <w:rPr>
-          <w:rFonts w:cstheme="minorHAnsi"/>
-          <w:sz w:val="24"/>
-          <w:szCs w:val="24"/>
-        </w:rPr>
-        <w:br/>
-      </w:r>
-      <w:proofErr w:type="gramStart"/>
-      <w:r>
-        <w:rPr>
-          <w:rFonts w:cstheme="minorHAnsi"/>
-          <w:sz w:val="24"/>
-          <w:szCs w:val="24"/>
-        </w:rPr>
-        <w:t>8.b</w:t>
-      </w:r>
-      <w:proofErr w:type="gramEnd"/>
-      <w:r>
-        <w:rPr>
-          <w:rFonts w:cstheme="minorHAnsi"/>
-          <w:sz w:val="24"/>
-          <w:szCs w:val="24"/>
-        </w:rPr>
-        <w:t xml:space="preserve"> : process final </w:t>
-      </w:r>
-      <w:proofErr w:type="spellStart"/>
-      <w:r>
-        <w:rPr>
-          <w:rFonts w:cstheme="minorHAnsi"/>
-          <w:sz w:val="24"/>
-          <w:szCs w:val="24"/>
-        </w:rPr>
-        <w:t>css</w:t>
-      </w:r>
-      <w:proofErr w:type="spellEnd"/>
-      <w:r>
-        <w:rPr>
-          <w:rFonts w:cstheme="minorHAnsi"/>
-          <w:sz w:val="24"/>
-          <w:szCs w:val="24"/>
-        </w:rPr>
-        <w:t xml:space="preserve"> values like converting a margin defined in percentage units to pixel </w:t>
+        <w:t xml:space="preserve">Two main steps in CSS parsing phase : </w:t>
+      </w:r>
+      <w:r>
+        <w:rPr>
+          <w:rFonts w:cstheme="minorHAnsi"/>
+          <w:sz w:val="24"/>
+          <w:szCs w:val="24"/>
+        </w:rPr>
+        <w:br/>
+        <w:t>8.a : Conflicting css declarations are resolved in a process called cascade.</w:t>
+      </w:r>
+      <w:r>
+        <w:rPr>
+          <w:rFonts w:cstheme="minorHAnsi"/>
+          <w:sz w:val="24"/>
+          <w:szCs w:val="24"/>
+        </w:rPr>
+        <w:br/>
+        <w:t xml:space="preserve">8.b : process final css values like converting a margin defined in percentage units to pixel </w:t>
       </w:r>
       <w:r>
         <w:rPr>
@@ -681,25 +486,7 @@
           <w:sz w:val="24"/>
           <w:szCs w:val="24"/>
         </w:rPr>
-        <w:t xml:space="preserve">After all of this is done final </w:t>
-      </w:r>
-      <w:proofErr w:type="spellStart"/>
-      <w:r>
-        <w:rPr>
-          <w:rFonts w:cstheme="minorHAnsi"/>
-          <w:sz w:val="24"/>
-          <w:szCs w:val="24"/>
-        </w:rPr>
-        <w:t>css</w:t>
-      </w:r>
-      <w:proofErr w:type="spellEnd"/>
-      <w:r>
-        <w:rPr>
-          <w:rFonts w:cstheme="minorHAnsi"/>
-          <w:sz w:val="24"/>
-          <w:szCs w:val="24"/>
-        </w:rPr>
-        <w:t xml:space="preserve"> is stored in a tree like structure ca</w:t>
+        <w:t>After all of this is done final css is stored in a tree like structure ca</w:t>
       </w:r>
       <w:r>
         <w:rPr>
@@ -729,43 +516,7 @@
           <w:sz w:val="24"/>
           <w:szCs w:val="24"/>
         </w:rPr>
-        <w:t xml:space="preserve">After the html and </w:t>
-      </w:r>
-      <w:proofErr w:type="spellStart"/>
-      <w:r>
-        <w:rPr>
-          <w:rFonts w:cstheme="minorHAnsi"/>
-          <w:sz w:val="24"/>
-          <w:szCs w:val="24"/>
-        </w:rPr>
-        <w:t>css</w:t>
-      </w:r>
-      <w:proofErr w:type="spellEnd"/>
-      <w:r>
-        <w:rPr>
-          <w:rFonts w:cstheme="minorHAnsi"/>
-          <w:sz w:val="24"/>
-          <w:szCs w:val="24"/>
-        </w:rPr>
-        <w:t xml:space="preserve"> are parsed and </w:t>
-      </w:r>
-      <w:proofErr w:type="gramStart"/>
-      <w:r>
-        <w:rPr>
-          <w:rFonts w:cstheme="minorHAnsi"/>
-          <w:sz w:val="24"/>
-          <w:szCs w:val="24"/>
-        </w:rPr>
-        <w:t>stored :</w:t>
-      </w:r>
-      <w:proofErr w:type="gramEnd"/>
-      <w:r>
-        <w:rPr>
-          <w:rFonts w:cstheme="minorHAnsi"/>
-          <w:sz w:val="24"/>
-          <w:szCs w:val="24"/>
-        </w:rPr>
-        <w:t xml:space="preserve"> these two together form the render tree.</w:t>
+        <w:t>After the html and css are parsed and stored : these two together form the render tree.</w:t>
       </w:r>
     </w:p>
     <w:p>
@@ -853,86 +604,15 @@
           <w:szCs w:val="24"/>
         </w:rPr>
         <w:br/>
-      </w:r>
-      <w:proofErr w:type="gramStart"/>
-      <w:r>
-        <w:rPr>
-          <w:rFonts w:cstheme="minorHAnsi"/>
-          <w:sz w:val="24"/>
-          <w:szCs w:val="24"/>
-        </w:rPr>
-        <w:t>step</w:t>
-      </w:r>
-      <w:proofErr w:type="gramEnd"/>
-      <w:r>
-        <w:rPr>
-          <w:rFonts w:cstheme="minorHAnsi"/>
-          <w:sz w:val="24"/>
-          <w:szCs w:val="24"/>
-        </w:rPr>
-        <w:t xml:space="preserve"> 1: cascade : it is the process of combining different </w:t>
-      </w:r>
-      <w:proofErr w:type="spellStart"/>
-      <w:r>
-        <w:rPr>
-          <w:rFonts w:cstheme="minorHAnsi"/>
-          <w:sz w:val="24"/>
-          <w:szCs w:val="24"/>
-        </w:rPr>
-        <w:t>stylesheets</w:t>
-      </w:r>
-      <w:proofErr w:type="spellEnd"/>
-      <w:r>
-        <w:rPr>
-          <w:rFonts w:cstheme="minorHAnsi"/>
-          <w:sz w:val="24"/>
-          <w:szCs w:val="24"/>
-        </w:rPr>
-        <w:t xml:space="preserve"> and resolving conflicts between diffe</w:t>
-      </w:r>
-      <w:r>
-        <w:rPr>
-          <w:rFonts w:cstheme="minorHAnsi"/>
-          <w:sz w:val="24"/>
-          <w:szCs w:val="24"/>
-        </w:rPr>
-        <w:t xml:space="preserve">rent </w:t>
-      </w:r>
-      <w:proofErr w:type="spellStart"/>
-      <w:r>
-        <w:rPr>
-          <w:rFonts w:cstheme="minorHAnsi"/>
-          <w:sz w:val="24"/>
-          <w:szCs w:val="24"/>
-        </w:rPr>
-        <w:t>css</w:t>
-      </w:r>
-      <w:proofErr w:type="spellEnd"/>
-      <w:r>
-        <w:rPr>
-          <w:rFonts w:cstheme="minorHAnsi"/>
-          <w:sz w:val="24"/>
-          <w:szCs w:val="24"/>
-        </w:rPr>
-        <w:t xml:space="preserve"> rules and declarations – when more than one rule applies to a </w:t>
-      </w:r>
-      <w:proofErr w:type="spellStart"/>
-      <w:r>
-        <w:rPr>
-          <w:rFonts w:cstheme="minorHAnsi"/>
-          <w:sz w:val="24"/>
-          <w:szCs w:val="24"/>
-        </w:rPr>
-        <w:t>css</w:t>
-      </w:r>
-      <w:proofErr w:type="spellEnd"/>
-      <w:r>
-        <w:rPr>
-          <w:rFonts w:cstheme="minorHAnsi"/>
-          <w:sz w:val="24"/>
-          <w:szCs w:val="24"/>
-        </w:rPr>
-        <w:t xml:space="preserve"> element.</w:t>
+        <w:t>step 1: cascade : it is the process of combining different stylesheets and resolving conflicts between diffe</w:t>
+      </w:r>
+      <w:r>
+        <w:rPr>
+          <w:rFonts w:cstheme="minorHAnsi"/>
+          <w:sz w:val="24"/>
+          <w:szCs w:val="24"/>
+        </w:rPr>
+        <w:t>rent css rules and declarations – when more than one rule applies to a css element.</w:t>
       </w:r>
       <w:r>
         <w:rPr>
@@ -1008,27 +688,7 @@
           <w:szCs w:val="24"/>
           <w:highlight w:val="lightGray"/>
         </w:rPr>
-        <w:t xml:space="preserve">: CSS coming from the user </w:t>
-      </w:r>
-      <w:proofErr w:type="spellStart"/>
-      <w:r>
-        <w:rPr>
-          <w:rFonts w:cstheme="minorHAnsi"/>
-          <w:sz w:val="24"/>
-          <w:szCs w:val="24"/>
-          <w:highlight w:val="lightGray"/>
-        </w:rPr>
-        <w:t>i.e</w:t>
-      </w:r>
-      <w:proofErr w:type="spellEnd"/>
-      <w:r>
-        <w:rPr>
-          <w:rFonts w:cstheme="minorHAnsi"/>
-          <w:sz w:val="24"/>
-          <w:szCs w:val="24"/>
-          <w:highlight w:val="lightGray"/>
-        </w:rPr>
-        <w:t xml:space="preserve"> in the browser.</w:t>
+        <w:t>: CSS coming from the user i.e in the browser.</w:t>
       </w:r>
       <w:r>
         <w:rPr>
@@ -1224,16 +884,7 @@
           <w:sz w:val="24"/>
           <w:szCs w:val="24"/>
         </w:rPr>
-        <w:t xml:space="preserve">declarations marked </w:t>
-      </w:r>
-      <w:proofErr w:type="gramStart"/>
-      <w:r>
-        <w:rPr>
-          <w:rFonts w:cstheme="minorHAnsi"/>
-          <w:sz w:val="24"/>
-          <w:szCs w:val="24"/>
-        </w:rPr>
-        <w:t xml:space="preserve">with </w:t>
+        <w:t xml:space="preserve">declarations marked with </w:t>
       </w:r>
       <w:r>
         <w:rPr>
@@ -1243,7 +894,6 @@
         </w:rPr>
         <w:t>!</w:t>
       </w:r>
-      <w:proofErr w:type="gramEnd"/>
       <w:r>
         <w:rPr>
           <w:rFonts w:cstheme="minorHAnsi"/>
@@ -1274,7 +924,6 @@
         </w:rPr>
         <w:t xml:space="preserve">Author declarations marked with </w:t>
       </w:r>
-      <w:proofErr w:type="gramStart"/>
       <w:r>
         <w:rPr>
           <w:rFonts w:cstheme="minorHAnsi"/>
@@ -1299,7 +948,6 @@
         </w:rPr>
         <w:t>!</w:t>
       </w:r>
-      <w:proofErr w:type="gramEnd"/>
       <w:r>
         <w:rPr>
           <w:rFonts w:cstheme="minorHAnsi"/>
@@ -1464,25 +1112,7 @@
           <w:sz w:val="24"/>
           <w:szCs w:val="24"/>
         </w:rPr>
-        <w:t xml:space="preserve">Inline </w:t>
-      </w:r>
-      <w:proofErr w:type="gramStart"/>
-      <w:r>
-        <w:rPr>
-          <w:rFonts w:cstheme="minorHAnsi"/>
-          <w:sz w:val="24"/>
-          <w:szCs w:val="24"/>
-        </w:rPr>
-        <w:t>styles :</w:t>
-      </w:r>
-      <w:proofErr w:type="gramEnd"/>
-      <w:r>
-        <w:rPr>
-          <w:rFonts w:cstheme="minorHAnsi"/>
-          <w:sz w:val="24"/>
-          <w:szCs w:val="24"/>
-        </w:rPr>
-        <w:t xml:space="preserve"> they have the highest specificity.</w:t>
+        <w:t>Inline styles : they have the highest specificity.</w:t>
       </w:r>
     </w:p>
     <w:p>
@@ -1584,23 +1214,13 @@
           <w:szCs w:val="24"/>
         </w:rPr>
       </w:pPr>
-      <w:proofErr w:type="gramStart"/>
-      <w:r>
-        <w:rPr>
-          <w:rFonts w:cstheme="minorHAnsi"/>
-          <w:sz w:val="24"/>
-          <w:szCs w:val="24"/>
-        </w:rPr>
-        <w:t>Example :</w:t>
-      </w:r>
-      <w:proofErr w:type="gramEnd"/>
-      <w:r>
-        <w:rPr>
-          <w:rFonts w:cstheme="minorHAnsi"/>
-          <w:sz w:val="24"/>
-          <w:szCs w:val="24"/>
-        </w:rPr>
-        <w:t xml:space="preserve"> </w:t>
+      <w:r>
+        <w:rPr>
+          <w:rFonts w:cstheme="minorHAnsi"/>
+          <w:sz w:val="24"/>
+          <w:szCs w:val="24"/>
+        </w:rPr>
+        <w:t xml:space="preserve">Example : </w:t>
       </w:r>
       <w:r>
         <w:rPr>
@@ -1643,7 +1263,7 @@
                     </pic:cNvPicPr>
                   </pic:nvPicPr>
                   <pic:blipFill>
-                    <a:blip r:embed="rId7">
+                    <a:blip r:embed="rId6">
                       <a:extLst>
                         <a:ext uri="{28A0092B-C50C-407E-A947-70E740481C1C}">
                           <a14:useLocalDpi xmlns:a14="http://schemas.microsoft.com/office/drawing/2010/main" val="0"/>
@@ -1728,61 +1348,15 @@
           <w:sz w:val="24"/>
           <w:szCs w:val="24"/>
         </w:rPr>
-        <w:t xml:space="preserve">Now let us say of if point 5 and 7 have the same specificity like </w:t>
-      </w:r>
-      <w:proofErr w:type="gramStart"/>
-      <w:r>
-        <w:rPr>
-          <w:rFonts w:cstheme="minorHAnsi"/>
-          <w:sz w:val="24"/>
-          <w:szCs w:val="24"/>
-        </w:rPr>
-        <w:t xml:space="preserve">below </w:t>
-      </w:r>
-      <w:r>
-        <w:rPr>
-          <w:rFonts w:cstheme="minorHAnsi"/>
-          <w:sz w:val="24"/>
-          <w:szCs w:val="24"/>
-        </w:rPr>
-        <w:t>..</w:t>
-      </w:r>
-      <w:proofErr w:type="spellStart"/>
-      <w:r>
-        <w:rPr>
-          <w:rFonts w:cstheme="minorHAnsi"/>
-          <w:sz w:val="24"/>
-          <w:szCs w:val="24"/>
-        </w:rPr>
-        <w:t>i.e</w:t>
-      </w:r>
-      <w:proofErr w:type="spellEnd"/>
-      <w:proofErr w:type="gramEnd"/>
-      <w:r>
-        <w:rPr>
-          <w:rFonts w:cstheme="minorHAnsi"/>
-          <w:sz w:val="24"/>
-          <w:szCs w:val="24"/>
-        </w:rPr>
-        <w:t xml:space="preserve"> if all the declarations have the same specificity.. then the last </w:t>
-      </w:r>
-      <w:proofErr w:type="spellStart"/>
-      <w:r>
-        <w:rPr>
-          <w:rFonts w:cstheme="minorHAnsi"/>
-          <w:sz w:val="24"/>
-          <w:szCs w:val="24"/>
-        </w:rPr>
-        <w:t>css</w:t>
-      </w:r>
-      <w:proofErr w:type="spellEnd"/>
-      <w:r>
-        <w:rPr>
-          <w:rFonts w:cstheme="minorHAnsi"/>
-          <w:sz w:val="24"/>
-          <w:szCs w:val="24"/>
-        </w:rPr>
-        <w:t xml:space="preserve"> declaration written in the code is the one that will apply</w:t>
+        <w:t xml:space="preserve">Now let us say of if point 5 and 7 have the same specificity like below </w:t>
+      </w:r>
+      <w:r>
+        <w:rPr>
+          <w:rFonts w:cstheme="minorHAnsi"/>
+          <w:sz w:val="24"/>
+          <w:szCs w:val="24"/>
+        </w:rPr>
+        <w:t>..i.e if all the declarations have the same specificity.. then the last css declaration written in the code is the one that will apply</w:t>
       </w:r>
       <w:r>
         <w:rPr>
@@ -1841,7 +1415,7 @@
                     </pic:cNvPicPr>
                   </pic:nvPicPr>
                   <pic:blipFill>
-                    <a:blip r:embed="rId8">
+                    <a:blip r:embed="rId7">
                       <a:extLst>
                         <a:ext uri="{28A0092B-C50C-407E-A947-70E740481C1C}">
                           <a14:useLocalDpi xmlns:a14="http://schemas.microsoft.com/office/drawing/2010/main" val="0"/>
@@ -1888,61 +1462,7 @@
           <w:szCs w:val="24"/>
         </w:rPr>
         <w:br/>
-        <w:t xml:space="preserve">Put your </w:t>
-      </w:r>
-      <w:proofErr w:type="spellStart"/>
-      <w:r>
-        <w:rPr>
-          <w:rFonts w:cstheme="minorHAnsi"/>
-          <w:sz w:val="24"/>
-          <w:szCs w:val="24"/>
-        </w:rPr>
-        <w:t>stylesheets</w:t>
-      </w:r>
-      <w:proofErr w:type="spellEnd"/>
-      <w:r>
-        <w:rPr>
-          <w:rFonts w:cstheme="minorHAnsi"/>
-          <w:sz w:val="24"/>
-          <w:szCs w:val="24"/>
-        </w:rPr>
-        <w:t xml:space="preserve"> in the last of all the included </w:t>
-      </w:r>
-      <w:proofErr w:type="spellStart"/>
-      <w:r>
-        <w:rPr>
-          <w:rFonts w:cstheme="minorHAnsi"/>
-          <w:sz w:val="24"/>
-          <w:szCs w:val="24"/>
-        </w:rPr>
-        <w:t>stylesheets</w:t>
-      </w:r>
-      <w:proofErr w:type="spellEnd"/>
-      <w:r>
-        <w:rPr>
-          <w:rFonts w:cstheme="minorHAnsi"/>
-          <w:sz w:val="24"/>
-          <w:szCs w:val="24"/>
-        </w:rPr>
-        <w:t xml:space="preserve"> </w:t>
-      </w:r>
-      <w:proofErr w:type="spellStart"/>
-      <w:r>
-        <w:rPr>
-          <w:rFonts w:cstheme="minorHAnsi"/>
-          <w:sz w:val="24"/>
-          <w:szCs w:val="24"/>
-        </w:rPr>
-        <w:t>whichmay</w:t>
-      </w:r>
-      <w:proofErr w:type="spellEnd"/>
-      <w:r>
-        <w:rPr>
-          <w:rFonts w:cstheme="minorHAnsi"/>
-          <w:sz w:val="24"/>
-          <w:szCs w:val="24"/>
-        </w:rPr>
-        <w:t xml:space="preserve"> come from 3</w:t>
+        <w:t>Put your stylesheets in the last of all the included stylesheets whichmay come from 3</w:t>
       </w:r>
       <w:r>
         <w:rPr>
@@ -2030,36 +1550,8 @@
           <w:sz w:val="24"/>
           <w:szCs w:val="24"/>
         </w:rPr>
-        <w:t xml:space="preserve">units like </w:t>
-      </w:r>
-      <w:proofErr w:type="spellStart"/>
-      <w:r>
-        <w:rPr>
-          <w:rFonts w:cstheme="minorHAnsi"/>
-          <w:sz w:val="24"/>
-          <w:szCs w:val="24"/>
-        </w:rPr>
-        <w:t>em</w:t>
-      </w:r>
-      <w:proofErr w:type="gramStart"/>
-      <w:r>
-        <w:rPr>
-          <w:rFonts w:cstheme="minorHAnsi"/>
-          <w:sz w:val="24"/>
-          <w:szCs w:val="24"/>
-        </w:rPr>
-        <w:t>,rem</w:t>
-      </w:r>
-      <w:proofErr w:type="gramEnd"/>
-      <w:r>
-        <w:rPr>
-          <w:rFonts w:cstheme="minorHAnsi"/>
-          <w:sz w:val="24"/>
-          <w:szCs w:val="24"/>
-        </w:rPr>
-        <w:t>,%,pixels</w:t>
-      </w:r>
-      <w:proofErr w:type="spellEnd"/>
+        <w:t>units like em,rem,%,pixels</w:t>
+      </w:r>
       <w:r>
         <w:rPr>
           <w:rFonts w:cstheme="minorHAnsi"/>
@@ -2106,24 +1598,7 @@
           <w:szCs w:val="24"/>
         </w:rPr>
         <w:br/>
-      </w:r>
-      <w:proofErr w:type="spellStart"/>
-      <w:r>
-        <w:rPr>
-          <w:rFonts w:cstheme="minorHAnsi"/>
-          <w:sz w:val="24"/>
-          <w:szCs w:val="24"/>
-        </w:rPr>
-        <w:t>Lets</w:t>
-      </w:r>
-      <w:proofErr w:type="spellEnd"/>
-      <w:r>
-        <w:rPr>
-          <w:rFonts w:cstheme="minorHAnsi"/>
-          <w:sz w:val="24"/>
-          <w:szCs w:val="24"/>
-        </w:rPr>
-        <w:t xml:space="preserve"> analyze the ‘width’ ‘padding’ and ‘font-size’.</w:t>
+        <w:t>Lets analyze the ‘width’ ‘padding’ and ‘font-size’.</w:t>
       </w:r>
     </w:p>
     <w:p>
@@ -2139,52 +1614,22 @@
           <w:szCs w:val="24"/>
         </w:rPr>
       </w:pPr>
-      <w:proofErr w:type="spellStart"/>
-      <w:proofErr w:type="gramStart"/>
-      <w:r>
-        <w:rPr>
-          <w:rFonts w:cstheme="minorHAnsi"/>
-          <w:sz w:val="24"/>
-          <w:szCs w:val="24"/>
-        </w:rPr>
-        <w:t>Lets</w:t>
-      </w:r>
-      <w:proofErr w:type="spellEnd"/>
-      <w:proofErr w:type="gramEnd"/>
-      <w:r>
-        <w:rPr>
-          <w:rFonts w:cstheme="minorHAnsi"/>
-          <w:sz w:val="24"/>
-          <w:szCs w:val="24"/>
-        </w:rPr>
-        <w:t xml:space="preserve"> begin with width-paragraph.</w:t>
-      </w:r>
-      <w:r>
-        <w:rPr>
-          <w:rFonts w:cstheme="minorHAnsi"/>
-          <w:sz w:val="24"/>
-          <w:szCs w:val="24"/>
-        </w:rPr>
-        <w:br/>
-        <w:t xml:space="preserve">Declared </w:t>
-      </w:r>
-      <w:proofErr w:type="gramStart"/>
-      <w:r>
-        <w:rPr>
-          <w:rFonts w:cstheme="minorHAnsi"/>
-          <w:sz w:val="24"/>
-          <w:szCs w:val="24"/>
-        </w:rPr>
-        <w:t>Value :</w:t>
-      </w:r>
-      <w:proofErr w:type="gramEnd"/>
-      <w:r>
-        <w:rPr>
-          <w:rFonts w:cstheme="minorHAnsi"/>
-          <w:sz w:val="24"/>
-          <w:szCs w:val="24"/>
-        </w:rPr>
-        <w:t xml:space="preserve"> 140px via ‘p’ element selector</w:t>
+      <w:r>
+        <w:rPr>
+          <w:rFonts w:cstheme="minorHAnsi"/>
+          <w:sz w:val="24"/>
+          <w:szCs w:val="24"/>
+        </w:rPr>
+        <w:t>Lets begin with width-paragraph.</w:t>
+      </w:r>
+      <w:r>
+        <w:rPr>
+          <w:rFonts w:cstheme="minorHAnsi"/>
+          <w:sz w:val="24"/>
+          <w:szCs w:val="24"/>
+        </w:rPr>
+        <w:br/>
+        <w:t>Declared Value : 140px via ‘p’ element selector</w:t>
       </w:r>
       <w:r>
         <w:rPr>
@@ -2237,18 +1682,27 @@
           <w:sz w:val="24"/>
           <w:szCs w:val="24"/>
         </w:rPr>
-        <w:t xml:space="preserve">Specified </w:t>
-      </w:r>
-      <w:proofErr w:type="gramStart"/>
-      <w:r>
-        <w:rPr>
-          <w:rFonts w:cstheme="minorHAnsi"/>
-          <w:sz w:val="24"/>
-          <w:szCs w:val="24"/>
-        </w:rPr>
-        <w:t>Value :</w:t>
-      </w:r>
-      <w:proofErr w:type="gramEnd"/>
+        <w:t xml:space="preserve">Specified Value : </w:t>
+      </w:r>
+      <w:r>
+        <w:rPr>
+          <w:rFonts w:cstheme="minorHAnsi"/>
+          <w:sz w:val="24"/>
+          <w:szCs w:val="24"/>
+        </w:rPr>
+        <w:t>It is the default value of a certain css property.</w:t>
+      </w:r>
+    </w:p>
+    <w:p>
+      <w:pPr>
+        <w:pStyle w:val="ListParagraph"/>
+        <w:ind w:left="1080"/>
+        <w:rPr>
+          <w:rFonts w:cstheme="minorHAnsi"/>
+          <w:sz w:val="24"/>
+          <w:szCs w:val="24"/>
+        </w:rPr>
+      </w:pPr>
       <w:r>
         <w:rPr>
           <w:rFonts w:cstheme="minorHAnsi"/>
@@ -2263,25 +1717,16 @@
           <w:sz w:val="24"/>
           <w:szCs w:val="24"/>
         </w:rPr>
-        <w:t xml:space="preserve">It is the default value of a certain </w:t>
-      </w:r>
-      <w:proofErr w:type="spellStart"/>
-      <w:r>
-        <w:rPr>
-          <w:rFonts w:cstheme="minorHAnsi"/>
-          <w:sz w:val="24"/>
-          <w:szCs w:val="24"/>
-        </w:rPr>
-        <w:t>css</w:t>
-      </w:r>
-      <w:proofErr w:type="spellEnd"/>
-      <w:r>
-        <w:rPr>
-          <w:rFonts w:cstheme="minorHAnsi"/>
-          <w:sz w:val="24"/>
-          <w:szCs w:val="24"/>
-        </w:rPr>
-        <w:t xml:space="preserve"> property.</w:t>
+        <w:tab/>
+      </w:r>
+      <w:r>
+        <w:rPr>
+          <w:rFonts w:cstheme="minorHAnsi"/>
+          <w:sz w:val="24"/>
+          <w:szCs w:val="24"/>
+        </w:rPr>
+        <w:tab/>
+        <w:t xml:space="preserve">           In this case its ir-relevant as we have a cascaded value already.</w:t>
       </w:r>
     </w:p>
     <w:p>
@@ -2300,97 +1745,7 @@
           <w:sz w:val="24"/>
           <w:szCs w:val="24"/>
         </w:rPr>
-        <w:t xml:space="preserve"> </w:t>
-      </w:r>
-      <w:r>
-        <w:rPr>
-          <w:rFonts w:cstheme="minorHAnsi"/>
-          <w:sz w:val="24"/>
-          <w:szCs w:val="24"/>
-        </w:rPr>
-        <w:tab/>
-      </w:r>
-      <w:r>
-        <w:rPr>
-          <w:rFonts w:cstheme="minorHAnsi"/>
-          <w:sz w:val="24"/>
-          <w:szCs w:val="24"/>
-        </w:rPr>
-        <w:tab/>
-        <w:t xml:space="preserve">           In this case </w:t>
-      </w:r>
-      <w:proofErr w:type="gramStart"/>
-      <w:r>
-        <w:rPr>
-          <w:rFonts w:cstheme="minorHAnsi"/>
-          <w:sz w:val="24"/>
-          <w:szCs w:val="24"/>
-        </w:rPr>
-        <w:t>its</w:t>
-      </w:r>
-      <w:proofErr w:type="gramEnd"/>
-      <w:r>
-        <w:rPr>
-          <w:rFonts w:cstheme="minorHAnsi"/>
-          <w:sz w:val="24"/>
-          <w:szCs w:val="24"/>
-        </w:rPr>
-        <w:t xml:space="preserve"> </w:t>
-      </w:r>
-      <w:proofErr w:type="spellStart"/>
-      <w:r>
-        <w:rPr>
-          <w:rFonts w:cstheme="minorHAnsi"/>
-          <w:sz w:val="24"/>
-          <w:szCs w:val="24"/>
-        </w:rPr>
-        <w:t>ir</w:t>
-      </w:r>
-      <w:proofErr w:type="spellEnd"/>
-      <w:r>
-        <w:rPr>
-          <w:rFonts w:cstheme="minorHAnsi"/>
-          <w:sz w:val="24"/>
-          <w:szCs w:val="24"/>
-        </w:rPr>
-        <w:t>-relevant as we have a cascaded value already.</w:t>
-      </w:r>
-    </w:p>
-    <w:p>
-      <w:pPr>
-        <w:pStyle w:val="ListParagraph"/>
-        <w:ind w:left="1080"/>
-        <w:rPr>
-          <w:rFonts w:cstheme="minorHAnsi"/>
-          <w:sz w:val="24"/>
-          <w:szCs w:val="24"/>
-        </w:rPr>
-      </w:pPr>
-      <w:r>
-        <w:rPr>
-          <w:rFonts w:cstheme="minorHAnsi"/>
-          <w:sz w:val="24"/>
-          <w:szCs w:val="24"/>
-        </w:rPr>
-        <w:t xml:space="preserve">Computed </w:t>
-      </w:r>
-      <w:proofErr w:type="gramStart"/>
-      <w:r>
-        <w:rPr>
-          <w:rFonts w:cstheme="minorHAnsi"/>
-          <w:sz w:val="24"/>
-          <w:szCs w:val="24"/>
-        </w:rPr>
-        <w:t>value :</w:t>
-      </w:r>
-      <w:proofErr w:type="gramEnd"/>
-      <w:r>
-        <w:rPr>
-          <w:rFonts w:cstheme="minorHAnsi"/>
-          <w:sz w:val="24"/>
-          <w:szCs w:val="24"/>
-        </w:rPr>
-        <w:t xml:space="preserve"> In this step values with relative un</w:t>
+        <w:t>Computed value : In this step values with relative un</w:t>
       </w:r>
       <w:r>
         <w:rPr>
@@ -2433,113 +1788,41 @@
           <w:szCs w:val="24"/>
         </w:rPr>
         <w:br/>
-        <w:t xml:space="preserve">                                 </w:t>
-      </w:r>
-      <w:proofErr w:type="spellStart"/>
-      <w:r>
-        <w:rPr>
-          <w:rFonts w:cstheme="minorHAnsi"/>
-          <w:sz w:val="24"/>
-          <w:szCs w:val="24"/>
-        </w:rPr>
-        <w:t>unit.So</w:t>
-      </w:r>
-      <w:proofErr w:type="spellEnd"/>
-      <w:r>
-        <w:rPr>
-          <w:rFonts w:cstheme="minorHAnsi"/>
-          <w:sz w:val="24"/>
-          <w:szCs w:val="24"/>
-        </w:rPr>
-        <w:t xml:space="preserve"> nothing happens in this step.</w:t>
-      </w:r>
-      <w:r>
-        <w:rPr>
-          <w:rFonts w:cstheme="minorHAnsi"/>
-          <w:sz w:val="24"/>
-          <w:szCs w:val="24"/>
-        </w:rPr>
-        <w:br/>
-        <w:t xml:space="preserve">Used </w:t>
-      </w:r>
-      <w:proofErr w:type="gramStart"/>
-      <w:r>
-        <w:rPr>
-          <w:rFonts w:cstheme="minorHAnsi"/>
-          <w:sz w:val="24"/>
-          <w:szCs w:val="24"/>
-        </w:rPr>
-        <w:t>value :</w:t>
-      </w:r>
-      <w:proofErr w:type="gramEnd"/>
-      <w:r>
-        <w:rPr>
-          <w:rFonts w:cstheme="minorHAnsi"/>
-          <w:sz w:val="24"/>
-          <w:szCs w:val="24"/>
-        </w:rPr>
-        <w:t xml:space="preserve"> </w:t>
-      </w:r>
-      <w:r>
-        <w:rPr>
-          <w:rFonts w:cstheme="minorHAnsi"/>
-          <w:sz w:val="24"/>
-          <w:szCs w:val="24"/>
-        </w:rPr>
-        <w:t xml:space="preserve">In this step the </w:t>
-      </w:r>
-      <w:proofErr w:type="spellStart"/>
-      <w:r>
-        <w:rPr>
-          <w:rFonts w:cstheme="minorHAnsi"/>
-          <w:sz w:val="24"/>
-          <w:szCs w:val="24"/>
-        </w:rPr>
-        <w:t>css</w:t>
-      </w:r>
-      <w:proofErr w:type="spellEnd"/>
-      <w:r>
-        <w:rPr>
-          <w:rFonts w:cstheme="minorHAnsi"/>
-          <w:sz w:val="24"/>
-          <w:szCs w:val="24"/>
-        </w:rPr>
-        <w:t xml:space="preserve"> engine uses the rendered layout to figure out some </w:t>
-      </w:r>
-      <w:r>
-        <w:rPr>
-          <w:rFonts w:cstheme="minorHAnsi"/>
-          <w:sz w:val="24"/>
-          <w:szCs w:val="24"/>
-        </w:rPr>
-        <w:br/>
-        <w:t xml:space="preserve">                       of the remaining </w:t>
-      </w:r>
-      <w:proofErr w:type="spellStart"/>
-      <w:r>
-        <w:rPr>
-          <w:rFonts w:cstheme="minorHAnsi"/>
-          <w:sz w:val="24"/>
-          <w:szCs w:val="24"/>
-        </w:rPr>
-        <w:t>values.</w:t>
-      </w:r>
-      <w:r>
-        <w:rPr>
-          <w:rFonts w:cstheme="minorHAnsi"/>
-          <w:sz w:val="24"/>
-          <w:szCs w:val="24"/>
-        </w:rPr>
-        <w:t>Ex</w:t>
-      </w:r>
-      <w:proofErr w:type="spellEnd"/>
-      <w:r>
-        <w:rPr>
-          <w:rFonts w:cstheme="minorHAnsi"/>
-          <w:sz w:val="24"/>
-          <w:szCs w:val="24"/>
-        </w:rPr>
-        <w:t xml:space="preserve"> percentage v</w:t>
+        <w:t xml:space="preserve">                                 unit.So nothing happens in this step.</w:t>
+      </w:r>
+      <w:r>
+        <w:rPr>
+          <w:rFonts w:cstheme="minorHAnsi"/>
+          <w:sz w:val="24"/>
+          <w:szCs w:val="24"/>
+        </w:rPr>
+        <w:br/>
+        <w:t xml:space="preserve">Used value : </w:t>
+      </w:r>
+      <w:r>
+        <w:rPr>
+          <w:rFonts w:cstheme="minorHAnsi"/>
+          <w:sz w:val="24"/>
+          <w:szCs w:val="24"/>
+        </w:rPr>
+        <w:t xml:space="preserve">In this step the css engine uses the rendered layout to figure out some </w:t>
+      </w:r>
+      <w:r>
+        <w:rPr>
+          <w:rFonts w:cstheme="minorHAnsi"/>
+          <w:sz w:val="24"/>
+          <w:szCs w:val="24"/>
+        </w:rPr>
+        <w:br/>
+        <w:t xml:space="preserve">                       of the remaining values.</w:t>
+      </w:r>
+      <w:r>
+        <w:rPr>
+          <w:rFonts w:cstheme="minorHAnsi"/>
+          <w:sz w:val="24"/>
+          <w:szCs w:val="24"/>
+        </w:rPr>
+        <w:t>Ex percentage v</w:t>
       </w:r>
       <w:r>
         <w:rPr>
@@ -2623,18 +1906,51 @@
           <w:szCs w:val="24"/>
         </w:rPr>
         <w:br/>
-        <w:t xml:space="preserve">                      The parent element </w:t>
-      </w:r>
-      <w:proofErr w:type="spellStart"/>
-      <w:r>
-        <w:rPr>
-          <w:rFonts w:cstheme="minorHAnsi"/>
-          <w:sz w:val="24"/>
-          <w:szCs w:val="24"/>
-        </w:rPr>
-        <w:t>i.e</w:t>
-      </w:r>
-      <w:proofErr w:type="spellEnd"/>
+        <w:t xml:space="preserve">                      The parent element i.e ‘section’s ’ width is defined as 280px.</w:t>
+      </w:r>
+    </w:p>
+    <w:p>
+      <w:pPr>
+        <w:pStyle w:val="ListParagraph"/>
+        <w:ind w:left="1080"/>
+        <w:rPr>
+          <w:rFonts w:cstheme="minorHAnsi"/>
+          <w:sz w:val="24"/>
+          <w:szCs w:val="24"/>
+        </w:rPr>
+      </w:pPr>
+      <w:r>
+        <w:rPr>
+          <w:rFonts w:cstheme="minorHAnsi"/>
+          <w:sz w:val="24"/>
+          <w:szCs w:val="24"/>
+        </w:rPr>
+        <w:t xml:space="preserve">                       (66*280)/100 = 184.8px</w:t>
+      </w:r>
+      <w:r>
+        <w:rPr>
+          <w:rFonts w:cstheme="minorHAnsi"/>
+          <w:sz w:val="24"/>
+          <w:szCs w:val="24"/>
+        </w:rPr>
+        <w:t xml:space="preserve"> –</w:t>
+      </w:r>
+      <w:r>
+        <w:rPr>
+          <w:rFonts w:cstheme="minorHAnsi"/>
+          <w:sz w:val="24"/>
+          <w:szCs w:val="24"/>
+        </w:rPr>
+        <w:t xml:space="preserve"> thi</w:t>
+      </w:r>
+      <w:r>
+        <w:rPr>
+          <w:rFonts w:cstheme="minorHAnsi"/>
+          <w:sz w:val="24"/>
+          <w:szCs w:val="24"/>
+        </w:rPr>
+        <w:t>s</w:t>
+      </w:r>
       <w:r>
         <w:rPr>
           <w:rFonts w:cstheme="minorHAnsi"/>
@@ -2643,23 +1959,13 @@
         </w:rPr>
         <w:t xml:space="preserve"> </w:t>
       </w:r>
-      <w:proofErr w:type="gramStart"/>
-      <w:r>
-        <w:rPr>
-          <w:rFonts w:cstheme="minorHAnsi"/>
-          <w:sz w:val="24"/>
-          <w:szCs w:val="24"/>
-        </w:rPr>
-        <w:t>‘section’s ’</w:t>
-      </w:r>
-      <w:proofErr w:type="gramEnd"/>
-      <w:r>
-        <w:rPr>
-          <w:rFonts w:cstheme="minorHAnsi"/>
-          <w:sz w:val="24"/>
-          <w:szCs w:val="24"/>
-        </w:rPr>
-        <w:t xml:space="preserve"> width is defined as 280px.</w:t>
+      <w:r>
+        <w:rPr>
+          <w:rFonts w:cstheme="minorHAnsi"/>
+          <w:sz w:val="24"/>
+          <w:szCs w:val="24"/>
+        </w:rPr>
+        <w:t>is now our used value.</w:t>
       </w:r>
     </w:p>
     <w:p>
@@ -2678,111 +1984,16 @@
           <w:sz w:val="24"/>
           <w:szCs w:val="24"/>
         </w:rPr>
-        <w:t xml:space="preserve">                       (66*280)/100 = 184.8px</w:t>
-      </w:r>
-      <w:r>
-        <w:rPr>
-          <w:rFonts w:cstheme="minorHAnsi"/>
-          <w:sz w:val="24"/>
-          <w:szCs w:val="24"/>
-        </w:rPr>
-        <w:t xml:space="preserve"> –</w:t>
-      </w:r>
-      <w:r>
-        <w:rPr>
-          <w:rFonts w:cstheme="minorHAnsi"/>
-          <w:sz w:val="24"/>
-          <w:szCs w:val="24"/>
-        </w:rPr>
-        <w:t xml:space="preserve"> thi</w:t>
-      </w:r>
-      <w:r>
-        <w:rPr>
-          <w:rFonts w:cstheme="minorHAnsi"/>
-          <w:sz w:val="24"/>
-          <w:szCs w:val="24"/>
-        </w:rPr>
-        <w:t>s</w:t>
-      </w:r>
-      <w:r>
-        <w:rPr>
-          <w:rFonts w:cstheme="minorHAnsi"/>
-          <w:sz w:val="24"/>
-          <w:szCs w:val="24"/>
-        </w:rPr>
-        <w:t xml:space="preserve"> </w:t>
-      </w:r>
-      <w:r>
-        <w:rPr>
-          <w:rFonts w:cstheme="minorHAnsi"/>
-          <w:sz w:val="24"/>
-          <w:szCs w:val="24"/>
-        </w:rPr>
-        <w:t>is now our used value.</w:t>
-      </w:r>
-    </w:p>
-    <w:p>
-      <w:pPr>
-        <w:pStyle w:val="ListParagraph"/>
-        <w:ind w:left="1080"/>
-        <w:rPr>
-          <w:rFonts w:cstheme="minorHAnsi"/>
-          <w:sz w:val="24"/>
-          <w:szCs w:val="24"/>
-        </w:rPr>
-      </w:pPr>
-      <w:r>
-        <w:rPr>
-          <w:rFonts w:cstheme="minorHAnsi"/>
-          <w:sz w:val="24"/>
-          <w:szCs w:val="24"/>
-        </w:rPr>
-        <w:t xml:space="preserve">Actual </w:t>
-      </w:r>
-      <w:proofErr w:type="gramStart"/>
-      <w:r>
-        <w:rPr>
-          <w:rFonts w:cstheme="minorHAnsi"/>
-          <w:sz w:val="24"/>
-          <w:szCs w:val="24"/>
-        </w:rPr>
-        <w:t>Value :</w:t>
-      </w:r>
-      <w:proofErr w:type="gramEnd"/>
-      <w:r>
-        <w:rPr>
-          <w:rFonts w:cstheme="minorHAnsi"/>
-          <w:sz w:val="24"/>
-          <w:szCs w:val="24"/>
-        </w:rPr>
-        <w:t xml:space="preserve"> Browsers can not usually display 184.8 pixels and so they are rounded</w:t>
-      </w:r>
-      <w:r>
-        <w:rPr>
-          <w:rFonts w:cstheme="minorHAnsi"/>
-          <w:sz w:val="24"/>
-          <w:szCs w:val="24"/>
-        </w:rPr>
-        <w:br/>
-        <w:t xml:space="preserve">                          </w:t>
-      </w:r>
-      <w:proofErr w:type="spellStart"/>
-      <w:r>
-        <w:rPr>
-          <w:rFonts w:cstheme="minorHAnsi"/>
-          <w:sz w:val="24"/>
-          <w:szCs w:val="24"/>
-        </w:rPr>
-        <w:t>of</w:t>
-      </w:r>
-      <w:proofErr w:type="spellEnd"/>
-      <w:r>
-        <w:rPr>
-          <w:rFonts w:cstheme="minorHAnsi"/>
-          <w:sz w:val="24"/>
-          <w:szCs w:val="24"/>
-        </w:rPr>
-        <w:t xml:space="preserve"> to another value 185pixels.</w:t>
+        <w:t>Actual Value : Browsers can not usually display 184.8 pixels and so they are rounded</w:t>
+      </w:r>
+      <w:r>
+        <w:rPr>
+          <w:rFonts w:cstheme="minorHAnsi"/>
+          <w:sz w:val="24"/>
+          <w:szCs w:val="24"/>
+        </w:rPr>
+        <w:br/>
+        <w:t xml:space="preserve">                          of to another value 185pixels.</w:t>
       </w:r>
       <w:r>
         <w:rPr>
@@ -2821,52 +2032,24 @@
           <w:szCs w:val="24"/>
         </w:rPr>
         <w:br/>
-        <w:t xml:space="preserve">There is no declaration for the padding property for the </w:t>
-      </w:r>
-      <w:proofErr w:type="gramStart"/>
-      <w:r>
-        <w:rPr>
-          <w:rFonts w:cstheme="minorHAnsi"/>
-          <w:sz w:val="24"/>
-          <w:szCs w:val="24"/>
-        </w:rPr>
-        <w:t>paragraph .</w:t>
-      </w:r>
-      <w:proofErr w:type="gramEnd"/>
-      <w:r>
-        <w:rPr>
-          <w:rFonts w:cstheme="minorHAnsi"/>
-          <w:sz w:val="24"/>
-          <w:szCs w:val="24"/>
-        </w:rPr>
-        <w:br/>
-        <w:t xml:space="preserve">Each and every CSS property should have a value even though it is not </w:t>
-      </w:r>
-      <w:proofErr w:type="spellStart"/>
-      <w:r>
-        <w:rPr>
-          <w:rFonts w:cstheme="minorHAnsi"/>
-          <w:sz w:val="24"/>
-          <w:szCs w:val="24"/>
-        </w:rPr>
-        <w:t>declared.</w:t>
-      </w:r>
-      <w:r>
-        <w:rPr>
-          <w:rFonts w:cstheme="minorHAnsi"/>
-          <w:sz w:val="24"/>
-          <w:szCs w:val="24"/>
-        </w:rPr>
-        <w:t>And</w:t>
-      </w:r>
-      <w:proofErr w:type="spellEnd"/>
-      <w:r>
-        <w:rPr>
-          <w:rFonts w:cstheme="minorHAnsi"/>
-          <w:sz w:val="24"/>
-          <w:szCs w:val="24"/>
-        </w:rPr>
-        <w:t xml:space="preserve"> thus no cascade value.</w:t>
+        <w:t>There is no declaration for the padding property for the paragraph .</w:t>
+      </w:r>
+      <w:r>
+        <w:rPr>
+          <w:rFonts w:cstheme="minorHAnsi"/>
+          <w:sz w:val="24"/>
+          <w:szCs w:val="24"/>
+        </w:rPr>
+        <w:br/>
+        <w:t>Each and every CSS property should have a value even though it is not declared.</w:t>
+      </w:r>
+      <w:r>
+        <w:rPr>
+          <w:rFonts w:cstheme="minorHAnsi"/>
+          <w:sz w:val="24"/>
+          <w:szCs w:val="24"/>
+        </w:rPr>
+        <w:t>And thus no cascade value.</w:t>
       </w:r>
       <w:r>
         <w:rPr>
@@ -2893,25 +2076,7 @@
           <w:szCs w:val="24"/>
         </w:rPr>
         <w:br/>
-        <w:t xml:space="preserve">Specified Value : Each CSS property has </w:t>
-      </w:r>
-      <w:proofErr w:type="spellStart"/>
-      <w:r>
-        <w:rPr>
-          <w:rFonts w:cstheme="minorHAnsi"/>
-          <w:sz w:val="24"/>
-          <w:szCs w:val="24"/>
-        </w:rPr>
-        <w:t>a</w:t>
-      </w:r>
-      <w:proofErr w:type="spellEnd"/>
-      <w:r>
-        <w:rPr>
-          <w:rFonts w:cstheme="minorHAnsi"/>
-          <w:sz w:val="24"/>
-          <w:szCs w:val="24"/>
-        </w:rPr>
-        <w:t xml:space="preserve"> initial value,</w:t>
+        <w:t>Specified Value : Each CSS property has a initial value,</w:t>
       </w:r>
       <w:r>
         <w:rPr>
@@ -2936,33 +2101,15 @@
           <w:sz w:val="24"/>
           <w:szCs w:val="24"/>
         </w:rPr>
-        <w:t xml:space="preserve">cascaded </w:t>
-      </w:r>
-      <w:proofErr w:type="spellStart"/>
-      <w:r>
-        <w:rPr>
-          <w:rFonts w:cstheme="minorHAnsi"/>
-          <w:sz w:val="24"/>
-          <w:szCs w:val="24"/>
-        </w:rPr>
-        <w:t>value.</w:t>
-      </w:r>
-      <w:r>
-        <w:rPr>
-          <w:rFonts w:cstheme="minorHAnsi"/>
-          <w:sz w:val="24"/>
-          <w:szCs w:val="24"/>
-        </w:rPr>
-        <w:t>i.e</w:t>
-      </w:r>
-      <w:proofErr w:type="spellEnd"/>
-      <w:r>
-        <w:rPr>
-          <w:rFonts w:cstheme="minorHAnsi"/>
-          <w:sz w:val="24"/>
-          <w:szCs w:val="24"/>
-        </w:rPr>
-        <w:t xml:space="preserve"> if we/browser/user don’t declare a value then </w:t>
+        <w:t>cascaded value.</w:t>
+      </w:r>
+      <w:r>
+        <w:rPr>
+          <w:rFonts w:cstheme="minorHAnsi"/>
+          <w:sz w:val="24"/>
+          <w:szCs w:val="24"/>
+        </w:rPr>
+        <w:t xml:space="preserve">i.e if we/browser/user don’t declare a value then </w:t>
       </w:r>
       <w:r>
         <w:rPr>
@@ -2997,25 +2144,7 @@
           <w:szCs w:val="24"/>
         </w:rPr>
         <w:br/>
-        <w:t xml:space="preserve">Computed + Used + Actual </w:t>
-      </w:r>
-      <w:proofErr w:type="gramStart"/>
-      <w:r>
-        <w:rPr>
-          <w:rFonts w:cstheme="minorHAnsi"/>
-          <w:sz w:val="24"/>
-          <w:szCs w:val="24"/>
-        </w:rPr>
-        <w:t>Value :</w:t>
-      </w:r>
-      <w:proofErr w:type="gramEnd"/>
-      <w:r>
-        <w:rPr>
-          <w:rFonts w:cstheme="minorHAnsi"/>
-          <w:sz w:val="24"/>
-          <w:szCs w:val="24"/>
-        </w:rPr>
-        <w:t xml:space="preserve"> There is not more calculation to do as its already </w:t>
+        <w:t xml:space="preserve">Computed + Used + Actual Value : There is not more calculation to do as its already </w:t>
       </w:r>
       <w:r>
         <w:rPr>
@@ -3072,7 +2201,7 @@
                     </pic:cNvPicPr>
                   </pic:nvPicPr>
                   <pic:blipFill>
-                    <a:blip r:embed="rId9">
+                    <a:blip r:embed="rId8">
                       <a:extLst>
                         <a:ext uri="{28A0092B-C50C-407E-A947-70E740481C1C}">
                           <a14:useLocalDpi xmlns:a14="http://schemas.microsoft.com/office/drawing/2010/main" val="0"/>
@@ -3132,78 +2261,24 @@
           <w:szCs w:val="24"/>
         </w:rPr>
         <w:br/>
-        <w:t xml:space="preserve">Declared </w:t>
-      </w:r>
-      <w:proofErr w:type="gramStart"/>
-      <w:r>
-        <w:rPr>
-          <w:rFonts w:cstheme="minorHAnsi"/>
-          <w:sz w:val="24"/>
-          <w:szCs w:val="24"/>
-        </w:rPr>
-        <w:t>Value :</w:t>
-      </w:r>
-      <w:proofErr w:type="gramEnd"/>
-      <w:r>
-        <w:rPr>
-          <w:rFonts w:cstheme="minorHAnsi"/>
-          <w:sz w:val="24"/>
-          <w:szCs w:val="24"/>
-        </w:rPr>
-        <w:t xml:space="preserve"> We have not defined it anywhere. So no declared value.</w:t>
-      </w:r>
-      <w:r>
-        <w:rPr>
-          <w:rFonts w:cstheme="minorHAnsi"/>
-          <w:sz w:val="24"/>
-          <w:szCs w:val="24"/>
-        </w:rPr>
-        <w:br/>
-        <w:t xml:space="preserve">Cascaded </w:t>
-      </w:r>
-      <w:proofErr w:type="gramStart"/>
-      <w:r>
-        <w:rPr>
-          <w:rFonts w:cstheme="minorHAnsi"/>
-          <w:sz w:val="24"/>
-          <w:szCs w:val="24"/>
-        </w:rPr>
-        <w:t>value :</w:t>
-      </w:r>
-      <w:proofErr w:type="gramEnd"/>
-      <w:r>
-        <w:rPr>
-          <w:rFonts w:cstheme="minorHAnsi"/>
-          <w:sz w:val="24"/>
-          <w:szCs w:val="24"/>
-        </w:rPr>
-        <w:t xml:space="preserve"> The browser has a default value of 16 </w:t>
-      </w:r>
-      <w:proofErr w:type="spellStart"/>
-      <w:r>
-        <w:rPr>
-          <w:rFonts w:cstheme="minorHAnsi"/>
-          <w:sz w:val="24"/>
-          <w:szCs w:val="24"/>
-        </w:rPr>
-        <w:t>pixels.</w:t>
-      </w:r>
-      <w:r>
-        <w:rPr>
-          <w:rFonts w:cstheme="minorHAnsi"/>
-          <w:sz w:val="24"/>
-          <w:szCs w:val="24"/>
-        </w:rPr>
-        <w:t>We</w:t>
-      </w:r>
-      <w:proofErr w:type="spellEnd"/>
-      <w:r>
-        <w:rPr>
-          <w:rFonts w:cstheme="minorHAnsi"/>
-          <w:sz w:val="24"/>
-          <w:szCs w:val="24"/>
-        </w:rPr>
-        <w:t xml:space="preserve"> know that CSS </w:t>
+        <w:t>Declared Value : We have not defined it anywhere. So no declared value.</w:t>
+      </w:r>
+      <w:r>
+        <w:rPr>
+          <w:rFonts w:cstheme="minorHAnsi"/>
+          <w:sz w:val="24"/>
+          <w:szCs w:val="24"/>
+        </w:rPr>
+        <w:br/>
+        <w:t>Cascaded value : The browser has a default value of 16 pixels.</w:t>
+      </w:r>
+      <w:r>
+        <w:rPr>
+          <w:rFonts w:cstheme="minorHAnsi"/>
+          <w:sz w:val="24"/>
+          <w:szCs w:val="24"/>
+        </w:rPr>
+        <w:t xml:space="preserve">We know that CSS </w:t>
       </w:r>
       <w:r>
         <w:rPr>
@@ -3220,33 +2295,15 @@
           <w:sz w:val="24"/>
           <w:szCs w:val="24"/>
         </w:rPr>
-        <w:t xml:space="preserve">could come from different </w:t>
-      </w:r>
-      <w:proofErr w:type="spellStart"/>
-      <w:r>
-        <w:rPr>
-          <w:rFonts w:cstheme="minorHAnsi"/>
-          <w:sz w:val="24"/>
-          <w:szCs w:val="24"/>
-        </w:rPr>
-        <w:t>sources.</w:t>
-      </w:r>
-      <w:r>
-        <w:rPr>
-          <w:rFonts w:cstheme="minorHAnsi"/>
-          <w:sz w:val="24"/>
-          <w:szCs w:val="24"/>
-        </w:rPr>
-        <w:t>In</w:t>
-      </w:r>
-      <w:proofErr w:type="spellEnd"/>
-      <w:r>
-        <w:rPr>
-          <w:rFonts w:cstheme="minorHAnsi"/>
-          <w:sz w:val="24"/>
-          <w:szCs w:val="24"/>
-        </w:rPr>
-        <w:t xml:space="preserve"> this case the font-size is a </w:t>
+        <w:t>could come from different sources.</w:t>
+      </w:r>
+      <w:r>
+        <w:rPr>
+          <w:rFonts w:cstheme="minorHAnsi"/>
+          <w:sz w:val="24"/>
+          <w:szCs w:val="24"/>
+        </w:rPr>
+        <w:t xml:space="preserve">In this case the font-size is a </w:t>
       </w:r>
       <w:r>
         <w:rPr>
@@ -3264,25 +2321,7 @@
           <w:szCs w:val="24"/>
         </w:rPr>
         <w:br/>
-        <w:t xml:space="preserve">Specified Value + </w:t>
-      </w:r>
-      <w:proofErr w:type="gramStart"/>
-      <w:r>
-        <w:rPr>
-          <w:rFonts w:cstheme="minorHAnsi"/>
-          <w:sz w:val="24"/>
-          <w:szCs w:val="24"/>
-        </w:rPr>
-        <w:t>further :</w:t>
-      </w:r>
-      <w:proofErr w:type="gramEnd"/>
-      <w:r>
-        <w:rPr>
-          <w:rFonts w:cstheme="minorHAnsi"/>
-          <w:sz w:val="24"/>
-          <w:szCs w:val="24"/>
-        </w:rPr>
-        <w:t xml:space="preserve"> no more calculations needed and 16 pixels is used.</w:t>
+        <w:t>Specified Value + further : no more calculations needed and 16 pixels is used.</w:t>
       </w:r>
     </w:p>
     <w:p>
@@ -3323,25 +2362,7 @@
           <w:sz w:val="24"/>
           <w:szCs w:val="24"/>
         </w:rPr>
-        <w:t>Declared-</w:t>
-      </w:r>
-      <w:proofErr w:type="gramStart"/>
-      <w:r>
-        <w:rPr>
-          <w:rFonts w:cstheme="minorHAnsi"/>
-          <w:sz w:val="24"/>
-          <w:szCs w:val="24"/>
-        </w:rPr>
-        <w:t>value :</w:t>
-      </w:r>
-      <w:proofErr w:type="gramEnd"/>
-      <w:r>
-        <w:rPr>
-          <w:rFonts w:cstheme="minorHAnsi"/>
-          <w:sz w:val="24"/>
-          <w:szCs w:val="24"/>
-        </w:rPr>
-        <w:t xml:space="preserve"> 1.5 rem</w:t>
+        <w:t>Declared-value : 1.5 rem</w:t>
       </w:r>
       <w:r>
         <w:rPr>
@@ -3369,25 +2390,7 @@
           <w:szCs w:val="24"/>
         </w:rPr>
         <w:lastRenderedPageBreak/>
-        <w:t>Cascaded-</w:t>
-      </w:r>
-      <w:proofErr w:type="gramStart"/>
-      <w:r>
-        <w:rPr>
-          <w:rFonts w:cstheme="minorHAnsi"/>
-          <w:sz w:val="24"/>
-          <w:szCs w:val="24"/>
-        </w:rPr>
-        <w:t>value :</w:t>
-      </w:r>
-      <w:proofErr w:type="gramEnd"/>
-      <w:r>
-        <w:rPr>
-          <w:rFonts w:cstheme="minorHAnsi"/>
-          <w:sz w:val="24"/>
-          <w:szCs w:val="24"/>
-        </w:rPr>
-        <w:t xml:space="preserve"> 1.5rem</w:t>
+        <w:t>Cascaded-value : 1.5rem</w:t>
       </w:r>
       <w:r>
         <w:rPr>
@@ -3415,25 +2418,7 @@
           <w:sz w:val="24"/>
           <w:szCs w:val="24"/>
         </w:rPr>
-        <w:t xml:space="preserve">Computed </w:t>
-      </w:r>
-      <w:proofErr w:type="gramStart"/>
-      <w:r>
-        <w:rPr>
-          <w:rFonts w:cstheme="minorHAnsi"/>
-          <w:sz w:val="24"/>
-          <w:szCs w:val="24"/>
-        </w:rPr>
-        <w:t>Value :</w:t>
-      </w:r>
-      <w:proofErr w:type="gramEnd"/>
-      <w:r>
-        <w:rPr>
-          <w:rFonts w:cstheme="minorHAnsi"/>
-          <w:sz w:val="24"/>
-          <w:szCs w:val="24"/>
-        </w:rPr>
-        <w:t xml:space="preserve"> 24pixel</w:t>
+        <w:t>Computed Value : 24pixel</w:t>
       </w:r>
       <w:r>
         <w:rPr>
@@ -3451,52 +2436,16 @@
           <w:szCs w:val="24"/>
         </w:rPr>
         <w:br/>
-        <w:t xml:space="preserve">                                </w:t>
-      </w:r>
-      <w:proofErr w:type="gramStart"/>
-      <w:r>
-        <w:rPr>
-          <w:rFonts w:cstheme="minorHAnsi"/>
-          <w:sz w:val="24"/>
-          <w:szCs w:val="24"/>
-        </w:rPr>
-        <w:t>rem</w:t>
-      </w:r>
-      <w:proofErr w:type="gramEnd"/>
-      <w:r>
-        <w:rPr>
-          <w:rFonts w:cstheme="minorHAnsi"/>
-          <w:sz w:val="24"/>
-          <w:szCs w:val="24"/>
-        </w:rPr>
-        <w:t xml:space="preserve"> unit is always relative to the root font-size.</w:t>
-      </w:r>
-      <w:r>
-        <w:rPr>
-          <w:rFonts w:cstheme="minorHAnsi"/>
-          <w:sz w:val="24"/>
-          <w:szCs w:val="24"/>
-        </w:rPr>
-        <w:br/>
-        <w:t xml:space="preserve"> Used + Actual </w:t>
-      </w:r>
-      <w:proofErr w:type="gramStart"/>
-      <w:r>
-        <w:rPr>
-          <w:rFonts w:cstheme="minorHAnsi"/>
-          <w:sz w:val="24"/>
-          <w:szCs w:val="24"/>
-        </w:rPr>
-        <w:t>Value :</w:t>
-      </w:r>
-      <w:proofErr w:type="gramEnd"/>
-      <w:r>
-        <w:rPr>
-          <w:rFonts w:cstheme="minorHAnsi"/>
-          <w:sz w:val="24"/>
-          <w:szCs w:val="24"/>
-        </w:rPr>
-        <w:t xml:space="preserve"> 24 pixels.</w:t>
+        <w:t xml:space="preserve">                                rem unit is always relative to the root font-size.</w:t>
+      </w:r>
+      <w:r>
+        <w:rPr>
+          <w:rFonts w:cstheme="minorHAnsi"/>
+          <w:sz w:val="24"/>
+          <w:szCs w:val="24"/>
+        </w:rPr>
+        <w:br/>
+        <w:t xml:space="preserve"> Used + Actual Value : 24 pixels.</w:t>
       </w:r>
     </w:p>
     <w:p>
@@ -3572,25 +2521,7 @@
           <w:sz w:val="24"/>
           <w:szCs w:val="24"/>
         </w:rPr>
-        <w:t xml:space="preserve">Declared </w:t>
-      </w:r>
-      <w:proofErr w:type="gramStart"/>
-      <w:r>
-        <w:rPr>
-          <w:rFonts w:cstheme="minorHAnsi"/>
-          <w:sz w:val="24"/>
-          <w:szCs w:val="24"/>
-        </w:rPr>
-        <w:t>Value :</w:t>
-      </w:r>
-      <w:proofErr w:type="gramEnd"/>
-      <w:r>
-        <w:rPr>
-          <w:rFonts w:cstheme="minorHAnsi"/>
-          <w:sz w:val="24"/>
-          <w:szCs w:val="24"/>
-        </w:rPr>
-        <w:t xml:space="preserve"> X.</w:t>
+        <w:t>Declared Value : X.</w:t>
       </w:r>
       <w:r>
         <w:rPr>
@@ -3618,25 +2549,7 @@
           <w:sz w:val="24"/>
           <w:szCs w:val="24"/>
         </w:rPr>
-        <w:t xml:space="preserve">Computed </w:t>
-      </w:r>
-      <w:proofErr w:type="gramStart"/>
-      <w:r>
-        <w:rPr>
-          <w:rFonts w:cstheme="minorHAnsi"/>
-          <w:sz w:val="24"/>
-          <w:szCs w:val="24"/>
-        </w:rPr>
-        <w:t>Value :</w:t>
-      </w:r>
-      <w:proofErr w:type="gramEnd"/>
-      <w:r>
-        <w:rPr>
-          <w:rFonts w:cstheme="minorHAnsi"/>
-          <w:sz w:val="24"/>
-          <w:szCs w:val="24"/>
-        </w:rPr>
-        <w:t xml:space="preserve"> Some properties like the ones related to text such as the font-size inherit the computed value from their parent elements.</w:t>
+        <w:t>Computed Value : Some properties like the ones related to text such as the font-size inherit the computed value from their parent elements.</w:t>
       </w:r>
       <w:r>
         <w:rPr>
@@ -3685,16 +2598,7 @@
           <w:sz w:val="24"/>
           <w:szCs w:val="24"/>
         </w:rPr>
-        <w:t xml:space="preserve"> to calculate computed and used </w:t>
-      </w:r>
-      <w:proofErr w:type="gramStart"/>
-      <w:r>
-        <w:rPr>
-          <w:rFonts w:cstheme="minorHAnsi"/>
-          <w:sz w:val="24"/>
-          <w:szCs w:val="24"/>
-        </w:rPr>
-        <w:t>values</w:t>
+        <w:t xml:space="preserve"> to calculate computed and used values</w:t>
       </w:r>
       <w:r>
         <w:rPr>
@@ -3704,7 +2608,6 @@
         </w:rPr>
         <w:t>.</w:t>
       </w:r>
-      <w:proofErr w:type="gramEnd"/>
       <w:r>
         <w:rPr>
           <w:rFonts w:cstheme="minorHAnsi"/>
@@ -3772,27 +2675,7 @@
           <w:sz w:val="24"/>
           <w:szCs w:val="24"/>
         </w:rPr>
-        <w:t xml:space="preserve">First </w:t>
-      </w:r>
-      <w:proofErr w:type="spellStart"/>
-      <w:proofErr w:type="gramStart"/>
-      <w:r>
-        <w:rPr>
-          <w:rFonts w:cstheme="minorHAnsi"/>
-          <w:sz w:val="24"/>
-          <w:szCs w:val="24"/>
-        </w:rPr>
-        <w:t>lets</w:t>
-      </w:r>
-      <w:proofErr w:type="spellEnd"/>
-      <w:proofErr w:type="gramEnd"/>
-      <w:r>
-        <w:rPr>
-          <w:rFonts w:cstheme="minorHAnsi"/>
-          <w:sz w:val="24"/>
-          <w:szCs w:val="24"/>
-        </w:rPr>
-        <w:t xml:space="preserve"> start with percentages.</w:t>
+        <w:t>First lets start with percentages.</w:t>
       </w:r>
     </w:p>
     <w:p>
@@ -3835,26 +2718,17 @@
           <w:rFonts w:cstheme="minorHAnsi"/>
           <w:sz w:val="24"/>
           <w:szCs w:val="24"/>
-        </w:rPr>
-        <w:t>%+</w:t>
-      </w:r>
-      <w:proofErr w:type="gramStart"/>
-      <w:r>
-        <w:rPr>
-          <w:rFonts w:cstheme="minorHAnsi"/>
-          <w:sz w:val="24"/>
-          <w:szCs w:val="24"/>
-        </w:rPr>
-        <w:t>font :</w:t>
-      </w:r>
-      <w:proofErr w:type="gramEnd"/>
-      <w:r>
-        <w:rPr>
-          <w:rFonts w:cstheme="minorHAnsi"/>
-          <w:sz w:val="24"/>
-          <w:szCs w:val="24"/>
-        </w:rPr>
-        <w:t xml:space="preserve"> </w:t>
+          <w:highlight w:val="lightGray"/>
+        </w:rPr>
+        <w:t>%+font</w:t>
+      </w:r>
+      <w:r>
+        <w:rPr>
+          <w:rFonts w:cstheme="minorHAnsi"/>
+          <w:sz w:val="24"/>
+          <w:szCs w:val="24"/>
+        </w:rPr>
+        <w:t xml:space="preserve"> : </w:t>
       </w:r>
       <w:r>
         <w:rPr>
@@ -3899,52 +2773,25 @@
           <w:rFonts w:cstheme="minorHAnsi"/>
           <w:sz w:val="24"/>
           <w:szCs w:val="24"/>
-        </w:rPr>
-        <w:t>%+</w:t>
-      </w:r>
-      <w:proofErr w:type="gramStart"/>
-      <w:r>
-        <w:rPr>
-          <w:rFonts w:cstheme="minorHAnsi"/>
-          <w:sz w:val="24"/>
-          <w:szCs w:val="24"/>
-        </w:rPr>
-        <w:t>Length :</w:t>
-      </w:r>
-      <w:proofErr w:type="gramEnd"/>
-      <w:r>
-        <w:rPr>
-          <w:rFonts w:cstheme="minorHAnsi"/>
-          <w:sz w:val="24"/>
-          <w:szCs w:val="24"/>
-        </w:rPr>
-        <w:t xml:space="preserve"> </w:t>
-      </w:r>
-      <w:r>
-        <w:rPr>
-          <w:rFonts w:cstheme="minorHAnsi"/>
-          <w:sz w:val="24"/>
-          <w:szCs w:val="24"/>
-        </w:rPr>
-        <w:t xml:space="preserve">When we express a length measurement in percentages, like </w:t>
-      </w:r>
-      <w:proofErr w:type="spellStart"/>
-      <w:r>
-        <w:rPr>
-          <w:rFonts w:cstheme="minorHAnsi"/>
-          <w:sz w:val="24"/>
-          <w:szCs w:val="24"/>
-        </w:rPr>
-        <w:t>height,padding,margin</w:t>
-      </w:r>
-      <w:proofErr w:type="spellEnd"/>
-      <w:r>
-        <w:rPr>
-          <w:rFonts w:cstheme="minorHAnsi"/>
-          <w:sz w:val="24"/>
-          <w:szCs w:val="24"/>
-        </w:rPr>
-        <w:t xml:space="preserve"> – the reference is always the parent elements width.</w:t>
+          <w:highlight w:val="lightGray"/>
+        </w:rPr>
+        <w:t>%+Length</w:t>
+      </w:r>
+      <w:r>
+        <w:rPr>
+          <w:rFonts w:cstheme="minorHAnsi"/>
+          <w:sz w:val="24"/>
+          <w:szCs w:val="24"/>
+        </w:rPr>
+        <w:t xml:space="preserve"> : </w:t>
+      </w:r>
+      <w:r>
+        <w:rPr>
+          <w:rFonts w:cstheme="minorHAnsi"/>
+          <w:sz w:val="24"/>
+          <w:szCs w:val="24"/>
+        </w:rPr>
+        <w:t>When we express a length measurement in percentages, like height,padding,margin – the reference is always the parent elements width.</w:t>
       </w:r>
       <w:r>
         <w:rPr>
@@ -3997,6 +2844,7 @@
           <w:rFonts w:cstheme="minorHAnsi"/>
           <w:sz w:val="24"/>
           <w:szCs w:val="24"/>
+          <w:highlight w:val="lightGray"/>
         </w:rPr>
         <w:t xml:space="preserve">Next </w:t>
       </w:r>
@@ -4005,101 +2853,26 @@
           <w:rFonts w:cstheme="minorHAnsi"/>
           <w:sz w:val="24"/>
           <w:szCs w:val="24"/>
-        </w:rPr>
-        <w:t xml:space="preserve">are font based relative units </w:t>
-      </w:r>
-      <w:proofErr w:type="spellStart"/>
-      <w:r>
-        <w:rPr>
-          <w:rFonts w:cstheme="minorHAnsi"/>
-          <w:sz w:val="24"/>
-          <w:szCs w:val="24"/>
-        </w:rPr>
-        <w:t>em</w:t>
-      </w:r>
-      <w:proofErr w:type="gramStart"/>
-      <w:r>
-        <w:rPr>
-          <w:rFonts w:cstheme="minorHAnsi"/>
-          <w:sz w:val="24"/>
-          <w:szCs w:val="24"/>
-        </w:rPr>
-        <w:t>,rem</w:t>
-      </w:r>
-      <w:proofErr w:type="spellEnd"/>
-      <w:proofErr w:type="gramEnd"/>
-      <w:r>
-        <w:rPr>
-          <w:rFonts w:cstheme="minorHAnsi"/>
-          <w:sz w:val="24"/>
-          <w:szCs w:val="24"/>
-        </w:rPr>
-        <w:t xml:space="preserve">. </w:t>
-      </w:r>
-      <w:proofErr w:type="spellStart"/>
-      <w:proofErr w:type="gramStart"/>
-      <w:r>
-        <w:rPr>
-          <w:rFonts w:cstheme="minorHAnsi"/>
-          <w:sz w:val="24"/>
-          <w:szCs w:val="24"/>
-        </w:rPr>
-        <w:t>Its</w:t>
-      </w:r>
-      <w:proofErr w:type="spellEnd"/>
-      <w:proofErr w:type="gramEnd"/>
-      <w:r>
-        <w:rPr>
-          <w:rFonts w:cstheme="minorHAnsi"/>
-          <w:sz w:val="24"/>
-          <w:szCs w:val="24"/>
-        </w:rPr>
-        <w:t xml:space="preserve"> different to use </w:t>
-      </w:r>
-      <w:proofErr w:type="spellStart"/>
-      <w:r>
-        <w:rPr>
-          <w:rFonts w:cstheme="minorHAnsi"/>
-          <w:sz w:val="24"/>
-          <w:szCs w:val="24"/>
-        </w:rPr>
-        <w:t>em</w:t>
-      </w:r>
-      <w:proofErr w:type="spellEnd"/>
-      <w:r>
-        <w:rPr>
-          <w:rFonts w:cstheme="minorHAnsi"/>
-          <w:sz w:val="24"/>
-          <w:szCs w:val="24"/>
-        </w:rPr>
-        <w:t xml:space="preserve"> for fonts and for lengths.</w:t>
-      </w:r>
-      <w:r>
-        <w:rPr>
-          <w:rFonts w:cstheme="minorHAnsi"/>
-          <w:sz w:val="24"/>
-          <w:szCs w:val="24"/>
-        </w:rPr>
-        <w:br/>
-        <w:t xml:space="preserve">Both ems and </w:t>
-      </w:r>
-      <w:proofErr w:type="spellStart"/>
-      <w:r>
-        <w:rPr>
-          <w:rFonts w:cstheme="minorHAnsi"/>
-          <w:sz w:val="24"/>
-          <w:szCs w:val="24"/>
-        </w:rPr>
-        <w:t>rems</w:t>
-      </w:r>
-      <w:proofErr w:type="spellEnd"/>
-      <w:r>
-        <w:rPr>
-          <w:rFonts w:cstheme="minorHAnsi"/>
-          <w:sz w:val="24"/>
-          <w:szCs w:val="24"/>
-        </w:rPr>
-        <w:t xml:space="preserve"> are font based.</w:t>
+          <w:highlight w:val="lightGray"/>
+        </w:rPr>
+        <w:t>are font based relative units em,rem</w:t>
+      </w:r>
+      <w:r>
+        <w:rPr>
+          <w:rFonts w:cstheme="minorHAnsi"/>
+          <w:sz w:val="24"/>
+          <w:szCs w:val="24"/>
+        </w:rPr>
+        <w:t>. Its different to use em for fonts and for lengths.</w:t>
+      </w:r>
+      <w:r>
+        <w:rPr>
+          <w:rFonts w:cstheme="minorHAnsi"/>
+          <w:sz w:val="24"/>
+          <w:szCs w:val="24"/>
+        </w:rPr>
+        <w:br/>
+        <w:t>Both ems and rems are font based.</w:t>
       </w:r>
     </w:p>
     <w:p>
@@ -4115,34 +2888,22 @@
           <w:szCs w:val="24"/>
         </w:rPr>
       </w:pPr>
-      <w:proofErr w:type="spellStart"/>
-      <w:r>
-        <w:rPr>
-          <w:rFonts w:cstheme="minorHAnsi"/>
-          <w:sz w:val="24"/>
-          <w:szCs w:val="24"/>
-        </w:rPr>
-        <w:t>Em</w:t>
-      </w:r>
-      <w:proofErr w:type="spellEnd"/>
-      <w:r>
-        <w:rPr>
-          <w:rFonts w:cstheme="minorHAnsi"/>
-          <w:sz w:val="24"/>
-          <w:szCs w:val="24"/>
-        </w:rPr>
-        <w:t xml:space="preserve"> – uses the parent element or the current element as the reference.</w:t>
-      </w:r>
-      <w:r>
-        <w:rPr>
-          <w:rFonts w:cstheme="minorHAnsi"/>
-          <w:sz w:val="24"/>
-          <w:szCs w:val="24"/>
-        </w:rPr>
-        <w:br/>
-      </w:r>
-      <w:bookmarkStart w:id="0" w:name="_GoBack"/>
-      <w:bookmarkEnd w:id="0"/>
+      <w:r>
+        <w:rPr>
+          <w:rFonts w:cstheme="minorHAnsi"/>
+          <w:sz w:val="24"/>
+          <w:szCs w:val="24"/>
+        </w:rPr>
+        <w:t>Em – uses the parent element or the cu</w:t>
+      </w:r>
+      <w:r>
+        <w:rPr>
+          <w:rFonts w:cstheme="minorHAnsi"/>
+          <w:sz w:val="24"/>
+          <w:szCs w:val="24"/>
+        </w:rPr>
+        <w:t>rrent element as the reference.</w:t>
+      </w:r>
     </w:p>
     <w:p>
       <w:pPr>
@@ -4173,38 +2934,207 @@
         </w:rPr>
         <w:t xml:space="preserve"> </w:t>
       </w:r>
-      <w:r>
-        <w:rPr>
-          <w:rFonts w:cstheme="minorHAnsi"/>
-          <w:sz w:val="24"/>
-          <w:szCs w:val="24"/>
-        </w:rPr>
-        <w:br/>
-      </w:r>
-      <w:r>
-        <w:rPr>
-          <w:rFonts w:cstheme="minorHAnsi"/>
-          <w:sz w:val="24"/>
-          <w:szCs w:val="24"/>
-        </w:rPr>
-        <w:br/>
-      </w:r>
-      <w:r>
-        <w:rPr>
-          <w:rFonts w:cstheme="minorHAnsi"/>
-          <w:sz w:val="24"/>
-          <w:szCs w:val="24"/>
-        </w:rPr>
-        <w:br/>
-      </w:r>
-      <w:r>
-        <w:rPr>
-          <w:rFonts w:cstheme="minorHAnsi"/>
+    </w:p>
+    <w:p>
+      <w:pPr>
+        <w:pStyle w:val="ListParagraph"/>
+        <w:numPr>
+          <w:ilvl w:val="0"/>
+          <w:numId w:val="6"/>
+        </w:numPr>
+        <w:rPr>
+          <w:rFonts w:cstheme="minorHAnsi"/>
+          <w:sz w:val="24"/>
+          <w:szCs w:val="24"/>
+        </w:rPr>
+      </w:pPr>
+      <w:r>
+        <w:rPr>
+          <w:rFonts w:cstheme="minorHAnsi"/>
+          <w:sz w:val="24"/>
+          <w:szCs w:val="24"/>
+        </w:rPr>
+        <w:t>For example</w:t>
+      </w:r>
+      <w:r>
+        <w:rPr>
+          <w:rFonts w:cstheme="minorHAnsi"/>
+          <w:sz w:val="24"/>
+          <w:szCs w:val="24"/>
+        </w:rPr>
+        <w:t xml:space="preserve"> (font)</w:t>
+      </w:r>
+      <w:r>
+        <w:rPr>
+          <w:rFonts w:cstheme="minorHAnsi"/>
+          <w:sz w:val="24"/>
+          <w:szCs w:val="24"/>
+        </w:rPr>
+        <w:t xml:space="preserve"> : There is a 3em font size in the .header-child element. This is 3 times the parents font-size.3*150%. 3 * ((16*150)/100). 3*24. i.e 72 pixels</w:t>
+      </w:r>
+      <w:r>
+        <w:rPr>
+          <w:rFonts w:cstheme="minorHAnsi"/>
+          <w:sz w:val="24"/>
+          <w:szCs w:val="24"/>
+        </w:rPr>
+        <w:t>.</w:t>
+      </w:r>
+    </w:p>
+    <w:p>
+      <w:pPr>
+        <w:pStyle w:val="ListParagraph"/>
+        <w:numPr>
+          <w:ilvl w:val="0"/>
+          <w:numId w:val="6"/>
+        </w:numPr>
+        <w:rPr>
+          <w:rFonts w:cstheme="minorHAnsi"/>
+          <w:sz w:val="24"/>
+          <w:szCs w:val="24"/>
+        </w:rPr>
+      </w:pPr>
+      <w:r>
+        <w:rPr>
+          <w:rFonts w:cstheme="minorHAnsi"/>
+          <w:sz w:val="24"/>
+          <w:szCs w:val="24"/>
+        </w:rPr>
+        <w:t>For example (</w:t>
+      </w:r>
+      <w:r>
+        <w:rPr>
+          <w:rFonts w:cstheme="minorHAnsi"/>
+          <w:sz w:val="24"/>
+          <w:szCs w:val="24"/>
+        </w:rPr>
+        <w:t>length like padding</w:t>
+      </w:r>
+      <w:r>
+        <w:rPr>
+          <w:rFonts w:cstheme="minorHAnsi"/>
+          <w:sz w:val="24"/>
+          <w:szCs w:val="24"/>
+        </w:rPr>
+        <w:t>)</w:t>
+      </w:r>
+      <w:r>
+        <w:rPr>
+          <w:rFonts w:cstheme="minorHAnsi"/>
+          <w:sz w:val="24"/>
+          <w:szCs w:val="24"/>
+        </w:rPr>
+        <w:t xml:space="preserve"> : For length it’s a bit different : There is a 2em padding in the header.</w:t>
+      </w:r>
+      <w:r>
+        <w:rPr>
+          <w:rFonts w:cstheme="minorHAnsi"/>
+          <w:sz w:val="24"/>
+          <w:szCs w:val="24"/>
+        </w:rPr>
+        <w:t xml:space="preserve"> Since it’s a </w:t>
+      </w:r>
+      <w:r>
+        <w:rPr>
+          <w:rFonts w:cstheme="minorHAnsi"/>
+          <w:sz w:val="24"/>
+          <w:szCs w:val="24"/>
+        </w:rPr>
+        <w:t>length measurement, it uses the font-size of the current element as a reference, which is 24 pixels. 2(24px). 48px</w:t>
+      </w:r>
+      <w:r>
+        <w:rPr>
+          <w:rFonts w:cstheme="minorHAnsi"/>
+          <w:sz w:val="24"/>
+          <w:szCs w:val="24"/>
+        </w:rPr>
+        <w:t xml:space="preserve"> pading.</w:t>
+      </w:r>
+    </w:p>
+    <w:p>
+      <w:pPr>
+        <w:pStyle w:val="ListParagraph"/>
+        <w:numPr>
+          <w:ilvl w:val="0"/>
+          <w:numId w:val="6"/>
+        </w:numPr>
+        <w:rPr>
+          <w:rFonts w:cstheme="minorHAnsi"/>
+          <w:sz w:val="24"/>
+          <w:szCs w:val="24"/>
+        </w:rPr>
+      </w:pPr>
+      <w:r>
+        <w:rPr>
+          <w:rFonts w:cstheme="minorHAnsi"/>
+          <w:sz w:val="24"/>
+          <w:szCs w:val="24"/>
+        </w:rPr>
+        <w:lastRenderedPageBreak/>
+        <w:t xml:space="preserve">When measuring in terms of em : </w:t>
+      </w:r>
+      <w:r>
+        <w:rPr>
+          <w:rFonts w:cstheme="minorHAnsi"/>
+          <w:sz w:val="24"/>
+          <w:szCs w:val="24"/>
+        </w:rPr>
+        <w:br/>
+        <w:t xml:space="preserve">                          For fonts the reference is the parent.</w:t>
+      </w:r>
+      <w:r>
+        <w:rPr>
+          <w:rFonts w:cstheme="minorHAnsi"/>
+          <w:sz w:val="24"/>
+          <w:szCs w:val="24"/>
+        </w:rPr>
+        <w:br/>
+        <w:t xml:space="preserve">                          For lengths the reference is the current </w:t>
+      </w:r>
+      <w:r>
+        <w:rPr>
+          <w:rFonts w:cstheme="minorHAnsi"/>
+          <w:sz w:val="24"/>
+          <w:szCs w:val="24"/>
+        </w:rPr>
+        <w:t>element</w:t>
+      </w:r>
+      <w:r>
+        <w:rPr>
+          <w:rFonts w:cstheme="minorHAnsi"/>
+          <w:sz w:val="24"/>
+          <w:szCs w:val="24"/>
+        </w:rPr>
+        <w:t>.</w:t>
+      </w:r>
+      <w:r>
+        <w:rPr>
+          <w:rFonts w:cstheme="minorHAnsi"/>
+          <w:sz w:val="24"/>
+          <w:szCs w:val="24"/>
+        </w:rPr>
+        <w:br/>
+      </w:r>
+      <w:r>
+        <w:rPr>
+          <w:rFonts w:cstheme="minorHAnsi"/>
+          <w:sz w:val="24"/>
+          <w:szCs w:val="24"/>
+        </w:rPr>
+        <w:br/>
+      </w:r>
+      <w:r>
+        <w:rPr>
+          <w:rFonts w:cstheme="minorHAnsi"/>
+          <w:sz w:val="24"/>
+          <w:szCs w:val="24"/>
+        </w:rPr>
+        <w:br/>
+      </w:r>
+      <w:r>
+        <w:rPr>
           <w:noProof/>
-          <w:sz w:val="24"/>
-          <w:szCs w:val="24"/>
-        </w:rPr>
-        <w:lastRenderedPageBreak/>
+        </w:rPr>
         <w:drawing>
           <wp:inline distT="0" distB="0" distL="0" distR="0" wp14:anchorId="702FF31B" wp14:editId="7A8E35C9">
             <wp:extent cx="5943600" cy="3281680"/>
@@ -4223,7 +3153,7 @@
                     </pic:cNvPicPr>
                   </pic:nvPicPr>
                   <pic:blipFill>
-                    <a:blip r:embed="rId10">
+                    <a:blip r:embed="rId9">
                       <a:extLst>
                         <a:ext uri="{28A0092B-C50C-407E-A947-70E740481C1C}">
                           <a14:useLocalDpi xmlns:a14="http://schemas.microsoft.com/office/drawing/2010/main" val="0"/>
@@ -4262,6 +3192,865 @@
         </w:rPr>
         <w:br/>
       </w:r>
+    </w:p>
+    <w:p>
+      <w:pPr>
+        <w:pStyle w:val="ListParagraph"/>
+        <w:numPr>
+          <w:ilvl w:val="0"/>
+          <w:numId w:val="6"/>
+        </w:numPr>
+        <w:rPr>
+          <w:rFonts w:cstheme="minorHAnsi"/>
+          <w:sz w:val="24"/>
+          <w:szCs w:val="24"/>
+        </w:rPr>
+      </w:pPr>
+      <w:r>
+        <w:rPr>
+          <w:rFonts w:cstheme="minorHAnsi"/>
+          <w:sz w:val="24"/>
+          <w:szCs w:val="24"/>
+          <w:highlight w:val="lightGray"/>
+        </w:rPr>
+        <w:t>Next about the rem</w:t>
+      </w:r>
+      <w:r>
+        <w:rPr>
+          <w:rFonts w:cstheme="minorHAnsi"/>
+          <w:sz w:val="24"/>
+          <w:szCs w:val="24"/>
+        </w:rPr>
+        <w:t xml:space="preserve"> : It works the same way for both font-sizes and length.</w:t>
+      </w:r>
+      <w:r>
+        <w:rPr>
+          <w:rFonts w:cstheme="minorHAnsi"/>
+          <w:sz w:val="24"/>
+          <w:szCs w:val="24"/>
+        </w:rPr>
+        <w:t xml:space="preserve"> </w:t>
+      </w:r>
+      <w:r>
+        <w:rPr>
+          <w:rFonts w:cstheme="minorHAnsi"/>
+          <w:sz w:val="24"/>
+          <w:szCs w:val="24"/>
+        </w:rPr>
+        <w:t>Because it always uses the root font size as reference.</w:t>
+      </w:r>
+      <w:r>
+        <w:rPr>
+          <w:rFonts w:cstheme="minorHAnsi"/>
+          <w:sz w:val="24"/>
+          <w:szCs w:val="24"/>
+        </w:rPr>
+        <w:t xml:space="preserve"> The .header has a margin-bottom of 10rem.</w:t>
+      </w:r>
+      <w:r>
+        <w:rPr>
+          <w:rFonts w:cstheme="minorHAnsi"/>
+          <w:sz w:val="24"/>
+          <w:szCs w:val="24"/>
+        </w:rPr>
+        <w:t xml:space="preserve"> 10* root font size = 10*16px = 160px</w:t>
+      </w:r>
+      <w:r>
+        <w:rPr>
+          <w:rFonts w:cstheme="minorHAnsi"/>
+          <w:sz w:val="24"/>
+          <w:szCs w:val="24"/>
+        </w:rPr>
+        <w:br/>
+      </w:r>
+    </w:p>
+    <w:p>
+      <w:pPr>
+        <w:pStyle w:val="ListParagraph"/>
+        <w:numPr>
+          <w:ilvl w:val="0"/>
+          <w:numId w:val="6"/>
+        </w:numPr>
+        <w:rPr>
+          <w:rFonts w:cstheme="minorHAnsi"/>
+          <w:sz w:val="24"/>
+          <w:szCs w:val="24"/>
+        </w:rPr>
+      </w:pPr>
+      <w:r>
+        <w:rPr>
+          <w:rFonts w:cstheme="minorHAnsi"/>
+          <w:sz w:val="24"/>
+          <w:szCs w:val="24"/>
+          <w:highlight w:val="lightGray"/>
+        </w:rPr>
+        <w:t>Why should we size stuff with ems and rems</w:t>
+      </w:r>
+      <w:r>
+        <w:rPr>
+          <w:rFonts w:cstheme="minorHAnsi"/>
+          <w:sz w:val="24"/>
+          <w:szCs w:val="24"/>
+        </w:rPr>
+        <w:t>,</w:t>
+      </w:r>
+      <w:r>
+        <w:rPr>
+          <w:rFonts w:cstheme="minorHAnsi"/>
+          <w:sz w:val="24"/>
+          <w:szCs w:val="24"/>
+        </w:rPr>
+        <w:t xml:space="preserve"> if they are based in font size : but using them we can build more robust responsive layouts.</w:t>
+      </w:r>
+      <w:r>
+        <w:rPr>
+          <w:rFonts w:cstheme="minorHAnsi"/>
+          <w:sz w:val="24"/>
+          <w:szCs w:val="24"/>
+        </w:rPr>
+        <w:t xml:space="preserve"> By changing font-sizes we will automatically change length, since they depend on the font size.</w:t>
+      </w:r>
+      <w:r>
+        <w:rPr>
+          <w:rFonts w:cstheme="minorHAnsi"/>
+          <w:sz w:val="24"/>
+          <w:szCs w:val="24"/>
+        </w:rPr>
+        <w:t xml:space="preserve"> It gives us a lot of flexibility and it</w:t>
+      </w:r>
+      <w:r>
+        <w:rPr>
+          <w:rFonts w:cstheme="minorHAnsi"/>
+          <w:sz w:val="24"/>
+          <w:szCs w:val="24"/>
+        </w:rPr>
+        <w:t xml:space="preserve"> i</w:t>
+      </w:r>
+      <w:r>
+        <w:rPr>
+          <w:rFonts w:cstheme="minorHAnsi"/>
+          <w:sz w:val="24"/>
+          <w:szCs w:val="24"/>
+        </w:rPr>
+        <w:t>s</w:t>
+      </w:r>
+      <w:r>
+        <w:rPr>
+          <w:rFonts w:cstheme="minorHAnsi"/>
+          <w:sz w:val="24"/>
+          <w:szCs w:val="24"/>
+        </w:rPr>
+        <w:t xml:space="preserve"> just a great technique.</w:t>
+      </w:r>
+      <w:r>
+        <w:rPr>
+          <w:rFonts w:cstheme="minorHAnsi"/>
+          <w:sz w:val="24"/>
+          <w:szCs w:val="24"/>
+        </w:rPr>
+        <w:br/>
+      </w:r>
+    </w:p>
+    <w:p>
+      <w:pPr>
+        <w:pStyle w:val="ListParagraph"/>
+        <w:numPr>
+          <w:ilvl w:val="0"/>
+          <w:numId w:val="6"/>
+        </w:numPr>
+        <w:rPr>
+          <w:rFonts w:cstheme="minorHAnsi"/>
+          <w:sz w:val="24"/>
+          <w:szCs w:val="24"/>
+        </w:rPr>
+      </w:pPr>
+      <w:r>
+        <w:rPr>
+          <w:rFonts w:cstheme="minorHAnsi"/>
+          <w:sz w:val="24"/>
+          <w:szCs w:val="24"/>
+        </w:rPr>
+        <w:t>2 more relative units: vh vw. These are based on the browsers viewport.</w:t>
+      </w:r>
+    </w:p>
+    <w:p>
+      <w:pPr>
+        <w:pStyle w:val="ListParagraph"/>
+        <w:numPr>
+          <w:ilvl w:val="0"/>
+          <w:numId w:val="6"/>
+        </w:numPr>
+        <w:rPr>
+          <w:rFonts w:cstheme="minorHAnsi"/>
+          <w:sz w:val="24"/>
+          <w:szCs w:val="24"/>
+        </w:rPr>
+      </w:pPr>
+      <w:r>
+        <w:rPr>
+          <w:rFonts w:cstheme="minorHAnsi"/>
+          <w:sz w:val="24"/>
+          <w:szCs w:val="24"/>
+        </w:rPr>
+        <w:t xml:space="preserve">Summary : </w:t>
+      </w:r>
+      <w:r>
+        <w:rPr>
+          <w:rFonts w:cstheme="minorHAnsi"/>
+          <w:sz w:val="24"/>
+          <w:szCs w:val="24"/>
+        </w:rPr>
+        <w:br/>
+      </w:r>
+      <w:r>
+        <w:rPr>
+          <w:rFonts w:cstheme="minorHAnsi"/>
+          <w:sz w:val="24"/>
+          <w:szCs w:val="24"/>
+          <w:highlight w:val="lightGray"/>
+        </w:rPr>
+        <w:t>About percentages :</w:t>
+      </w:r>
+      <w:r>
+        <w:rPr>
+          <w:rFonts w:cstheme="minorHAnsi"/>
+          <w:sz w:val="24"/>
+          <w:szCs w:val="24"/>
+        </w:rPr>
+        <w:t xml:space="preserve"> </w:t>
+      </w:r>
+      <w:r>
+        <w:rPr>
+          <w:rFonts w:cstheme="minorHAnsi"/>
+          <w:sz w:val="24"/>
+          <w:szCs w:val="24"/>
+        </w:rPr>
+        <w:br/>
+        <w:t xml:space="preserve">              </w:t>
+      </w:r>
+      <w:r>
+        <w:rPr>
+          <w:rFonts w:cstheme="minorHAnsi"/>
+          <w:sz w:val="24"/>
+          <w:szCs w:val="24"/>
+        </w:rPr>
+        <w:t xml:space="preserve">* </w:t>
+      </w:r>
+      <w:r>
+        <w:rPr>
+          <w:rFonts w:cstheme="minorHAnsi"/>
+          <w:sz w:val="24"/>
+          <w:szCs w:val="24"/>
+        </w:rPr>
+        <w:t>T</w:t>
+      </w:r>
+      <w:r>
+        <w:rPr>
+          <w:rFonts w:cstheme="minorHAnsi"/>
+          <w:sz w:val="24"/>
+          <w:szCs w:val="24"/>
+        </w:rPr>
+        <w:t xml:space="preserve">hey are measured relative to their </w:t>
+      </w:r>
+      <w:r>
+        <w:rPr>
+          <w:rFonts w:cstheme="minorHAnsi"/>
+          <w:sz w:val="24"/>
+          <w:szCs w:val="24"/>
+        </w:rPr>
+        <w:br/>
+        <w:t xml:space="preserve">              </w:t>
+      </w:r>
+      <w:r>
+        <w:rPr>
+          <w:rFonts w:cstheme="minorHAnsi"/>
+          <w:sz w:val="24"/>
+          <w:szCs w:val="24"/>
+        </w:rPr>
+        <w:t xml:space="preserve">parents font size – </w:t>
+      </w:r>
+      <w:r>
+        <w:rPr>
+          <w:rFonts w:cstheme="minorHAnsi"/>
+          <w:sz w:val="24"/>
+          <w:szCs w:val="24"/>
+        </w:rPr>
+        <w:t xml:space="preserve">if used to </w:t>
+      </w:r>
+      <w:r>
+        <w:rPr>
+          <w:rFonts w:cstheme="minorHAnsi"/>
+          <w:sz w:val="24"/>
+          <w:szCs w:val="24"/>
+        </w:rPr>
+        <w:t>specify font-sizes.</w:t>
+      </w:r>
+      <w:r>
+        <w:rPr>
+          <w:rFonts w:cstheme="minorHAnsi"/>
+          <w:sz w:val="24"/>
+          <w:szCs w:val="24"/>
+        </w:rPr>
+        <w:br/>
+        <w:t xml:space="preserve">              </w:t>
+      </w:r>
+      <w:r>
+        <w:rPr>
+          <w:rFonts w:cstheme="minorHAnsi"/>
+          <w:sz w:val="24"/>
+          <w:szCs w:val="24"/>
+        </w:rPr>
+        <w:t xml:space="preserve">* </w:t>
+      </w:r>
+      <w:r>
+        <w:rPr>
+          <w:rFonts w:cstheme="minorHAnsi"/>
+          <w:sz w:val="24"/>
+          <w:szCs w:val="24"/>
+        </w:rPr>
+        <w:t xml:space="preserve">They are measured relative to their </w:t>
+      </w:r>
+      <w:r>
+        <w:rPr>
+          <w:rFonts w:cstheme="minorHAnsi"/>
+          <w:sz w:val="24"/>
+          <w:szCs w:val="24"/>
+        </w:rPr>
+        <w:br/>
+        <w:t xml:space="preserve">              </w:t>
+      </w:r>
+      <w:r>
+        <w:rPr>
+          <w:rFonts w:cstheme="minorHAnsi"/>
+          <w:sz w:val="24"/>
+          <w:szCs w:val="24"/>
+        </w:rPr>
+        <w:t>parents width – if used to specify length.</w:t>
+      </w:r>
+      <w:r>
+        <w:rPr>
+          <w:rFonts w:cstheme="minorHAnsi"/>
+          <w:sz w:val="24"/>
+          <w:szCs w:val="24"/>
+        </w:rPr>
+        <w:br/>
+      </w:r>
+      <w:r>
+        <w:rPr>
+          <w:rFonts w:cstheme="minorHAnsi"/>
+          <w:sz w:val="24"/>
+          <w:szCs w:val="24"/>
+          <w:highlight w:val="lightGray"/>
+        </w:rPr>
+        <w:t>About em:</w:t>
+      </w:r>
+      <w:r>
+        <w:rPr>
+          <w:rFonts w:cstheme="minorHAnsi"/>
+          <w:sz w:val="24"/>
+          <w:szCs w:val="24"/>
+        </w:rPr>
+        <w:br/>
+      </w:r>
+      <w:r>
+        <w:rPr>
+          <w:rFonts w:cstheme="minorHAnsi"/>
+          <w:sz w:val="24"/>
+          <w:szCs w:val="24"/>
+        </w:rPr>
+        <w:lastRenderedPageBreak/>
+        <w:t xml:space="preserve">               * ems are measured relative to their parents font-size,</w:t>
+      </w:r>
+      <w:r>
+        <w:rPr>
+          <w:rFonts w:cstheme="minorHAnsi"/>
+          <w:sz w:val="24"/>
+          <w:szCs w:val="24"/>
+        </w:rPr>
+        <w:br/>
+        <w:t xml:space="preserve">                   if used to specify font sizes.</w:t>
+      </w:r>
+      <w:r>
+        <w:rPr>
+          <w:rFonts w:cstheme="minorHAnsi"/>
+          <w:sz w:val="24"/>
+          <w:szCs w:val="24"/>
+        </w:rPr>
+        <w:br/>
+        <w:t xml:space="preserve">               * they a</w:t>
+      </w:r>
+      <w:r>
+        <w:rPr>
+          <w:rFonts w:cstheme="minorHAnsi"/>
+          <w:sz w:val="24"/>
+          <w:szCs w:val="24"/>
+        </w:rPr>
+        <w:t>r</w:t>
+      </w:r>
+      <w:r>
+        <w:rPr>
+          <w:rFonts w:cstheme="minorHAnsi"/>
+          <w:sz w:val="24"/>
+          <w:szCs w:val="24"/>
+        </w:rPr>
+        <w:t xml:space="preserve">e measured relative to their current font size, </w:t>
+      </w:r>
+      <w:r>
+        <w:rPr>
+          <w:rFonts w:cstheme="minorHAnsi"/>
+          <w:sz w:val="24"/>
+          <w:szCs w:val="24"/>
+        </w:rPr>
+        <w:br/>
+        <w:t xml:space="preserve">                   if they are used to specify length.</w:t>
+      </w:r>
+      <w:r>
+        <w:rPr>
+          <w:rFonts w:cstheme="minorHAnsi"/>
+          <w:sz w:val="24"/>
+          <w:szCs w:val="24"/>
+        </w:rPr>
+        <w:br/>
+      </w:r>
+      <w:r>
+        <w:rPr>
+          <w:rFonts w:cstheme="minorHAnsi"/>
+          <w:sz w:val="24"/>
+          <w:szCs w:val="24"/>
+          <w:highlight w:val="lightGray"/>
+        </w:rPr>
+        <w:t>About rems:</w:t>
+      </w:r>
+      <w:r>
+        <w:rPr>
+          <w:rFonts w:cstheme="minorHAnsi"/>
+          <w:sz w:val="24"/>
+          <w:szCs w:val="24"/>
+        </w:rPr>
+        <w:br/>
+        <w:t xml:space="preserve">                * They are always measured relative to the documents root font size.</w:t>
+      </w:r>
+      <w:r>
+        <w:rPr>
+          <w:rFonts w:cstheme="minorHAnsi"/>
+          <w:sz w:val="24"/>
+          <w:szCs w:val="24"/>
+        </w:rPr>
+        <w:br/>
+        <w:t xml:space="preserve">                    </w:t>
+      </w:r>
+      <w:r>
+        <w:rPr>
+          <w:rFonts w:cstheme="minorHAnsi"/>
+          <w:sz w:val="24"/>
+          <w:szCs w:val="24"/>
+        </w:rPr>
+        <w:br/>
+      </w:r>
+      <w:r>
+        <w:rPr>
+          <w:rFonts w:cstheme="minorHAnsi"/>
+          <w:sz w:val="24"/>
+          <w:szCs w:val="24"/>
+        </w:rPr>
+        <w:t xml:space="preserve">                  </w:t>
+      </w:r>
+      <w:r>
+        <w:rPr>
+          <w:rFonts w:cstheme="minorHAnsi"/>
+          <w:sz w:val="24"/>
+          <w:szCs w:val="24"/>
+        </w:rPr>
+        <w:t>---------*********</w:t>
+      </w:r>
+      <w:r>
+        <w:rPr>
+          <w:rFonts w:cstheme="minorHAnsi"/>
+          <w:sz w:val="24"/>
+          <w:szCs w:val="24"/>
+        </w:rPr>
+        <w:t xml:space="preserve">   </w:t>
+      </w:r>
+      <w:r>
+        <w:rPr>
+          <w:rFonts w:cstheme="minorHAnsi"/>
+          <w:sz w:val="24"/>
+          <w:szCs w:val="24"/>
+        </w:rPr>
+        <w:t>INHERITANCE</w:t>
+      </w:r>
+      <w:r>
+        <w:rPr>
+          <w:rFonts w:cstheme="minorHAnsi"/>
+          <w:sz w:val="24"/>
+          <w:szCs w:val="24"/>
+        </w:rPr>
+        <w:t xml:space="preserve">    </w:t>
+      </w:r>
+      <w:r>
+        <w:rPr>
+          <w:rFonts w:cstheme="minorHAnsi"/>
+          <w:sz w:val="24"/>
+          <w:szCs w:val="24"/>
+        </w:rPr>
+        <w:t>*******---------</w:t>
+      </w:r>
+    </w:p>
+    <w:p>
+      <w:pPr>
+        <w:pStyle w:val="ListParagraph"/>
+        <w:numPr>
+          <w:ilvl w:val="0"/>
+          <w:numId w:val="10"/>
+        </w:numPr>
+        <w:rPr>
+          <w:rFonts w:cstheme="minorHAnsi"/>
+          <w:sz w:val="24"/>
+          <w:szCs w:val="24"/>
+        </w:rPr>
+      </w:pPr>
+      <w:r>
+        <w:rPr>
+          <w:rFonts w:cstheme="minorHAnsi"/>
+          <w:sz w:val="24"/>
+          <w:szCs w:val="24"/>
+        </w:rPr>
+        <w:br/>
+      </w:r>
+      <w:r>
+        <w:rPr>
+          <w:rFonts w:cstheme="minorHAnsi"/>
+          <w:noProof/>
+          <w:sz w:val="24"/>
+          <w:szCs w:val="24"/>
+        </w:rPr>
+        <w:drawing>
+          <wp:inline distT="0" distB="0" distL="0" distR="0">
+            <wp:extent cx="1441154" cy="1229096"/>
+            <wp:effectExtent l="0" t="0" r="6985" b="9525"/>
+            <wp:docPr id="6" name="Picture 6"/>
+            <wp:cNvGraphicFramePr>
+              <a:graphicFrameLocks xmlns:a="http://schemas.openxmlformats.org/drawingml/2006/main" noChangeAspect="1"/>
+            </wp:cNvGraphicFramePr>
+            <a:graphic xmlns:a="http://schemas.openxmlformats.org/drawingml/2006/main">
+              <a:graphicData uri="http://schemas.openxmlformats.org/drawingml/2006/picture">
+                <pic:pic xmlns:pic="http://schemas.openxmlformats.org/drawingml/2006/picture">
+                  <pic:nvPicPr>
+                    <pic:cNvPr id="0" name="Picture 2"/>
+                    <pic:cNvPicPr>
+                      <a:picLocks noChangeAspect="1" noChangeArrowheads="1"/>
+                    </pic:cNvPicPr>
+                  </pic:nvPicPr>
+                  <pic:blipFill>
+                    <a:blip r:embed="rId10">
+                      <a:extLst>
+                        <a:ext uri="{28A0092B-C50C-407E-A947-70E740481C1C}">
+                          <a14:useLocalDpi xmlns:a14="http://schemas.microsoft.com/office/drawing/2010/main" val="0"/>
+                        </a:ext>
+                      </a:extLst>
+                    </a:blip>
+                    <a:srcRect/>
+                    <a:stretch>
+                      <a:fillRect/>
+                    </a:stretch>
+                  </pic:blipFill>
+                  <pic:spPr bwMode="auto">
+                    <a:xfrm>
+                      <a:off x="0" y="0"/>
+                      <a:ext cx="1448042" cy="1234971"/>
+                    </a:xfrm>
+                    <a:prstGeom prst="rect">
+                      <a:avLst/>
+                    </a:prstGeom>
+                    <a:noFill/>
+                    <a:ln>
+                      <a:noFill/>
+                    </a:ln>
+                  </pic:spPr>
+                </pic:pic>
+              </a:graphicData>
+            </a:graphic>
+          </wp:inline>
+        </w:drawing>
+      </w:r>
+      <w:r>
+        <w:rPr>
+          <w:rFonts w:cstheme="minorHAnsi"/>
+          <w:sz w:val="24"/>
+          <w:szCs w:val="24"/>
+        </w:rPr>
+        <w:br/>
+        <w:t>lets determine what the line-height of the child will be.</w:t>
+      </w:r>
+      <w:r>
+        <w:rPr>
+          <w:rFonts w:cstheme="minorHAnsi"/>
+          <w:sz w:val="24"/>
+          <w:szCs w:val="24"/>
+        </w:rPr>
+        <w:br/>
+        <w:t>There is no declared and hence no cascaded value.</w:t>
+      </w:r>
+      <w:r>
+        <w:rPr>
+          <w:rFonts w:cstheme="minorHAnsi"/>
+          <w:sz w:val="24"/>
+          <w:szCs w:val="24"/>
+        </w:rPr>
+        <w:br/>
+        <w:t>Can this property be inherited ?</w:t>
+      </w:r>
+      <w:r>
+        <w:rPr>
+          <w:rFonts w:cstheme="minorHAnsi"/>
+          <w:sz w:val="24"/>
+          <w:szCs w:val="24"/>
+        </w:rPr>
+        <w:t xml:space="preserve"> yes.</w:t>
+      </w:r>
+      <w:r>
+        <w:rPr>
+          <w:rFonts w:cstheme="minorHAnsi"/>
+          <w:sz w:val="24"/>
+          <w:szCs w:val="24"/>
+        </w:rPr>
+        <w:br/>
+        <w:t>Then .child will inherit the computed value of 150%.</w:t>
+      </w:r>
+      <w:r>
+        <w:rPr>
+          <w:rFonts w:cstheme="minorHAnsi"/>
+          <w:sz w:val="24"/>
+          <w:szCs w:val="24"/>
+        </w:rPr>
+        <w:br/>
+        <w:t>In this case its 150% of 20px = 30px</w:t>
+      </w:r>
+      <w:r>
+        <w:rPr>
+          <w:rFonts w:cstheme="minorHAnsi"/>
+          <w:sz w:val="24"/>
+          <w:szCs w:val="24"/>
+        </w:rPr>
+        <w:t>.</w:t>
+      </w:r>
+      <w:r>
+        <w:rPr>
+          <w:rFonts w:cstheme="minorHAnsi"/>
+          <w:sz w:val="24"/>
+          <w:szCs w:val="24"/>
+        </w:rPr>
+        <w:br/>
+        <w:t>SO the line-height of .child will be 30px.</w:t>
+      </w:r>
+      <w:r>
+        <w:rPr>
+          <w:rFonts w:cstheme="minorHAnsi"/>
+          <w:sz w:val="24"/>
+          <w:szCs w:val="24"/>
+        </w:rPr>
+        <w:br/>
+      </w:r>
+      <w:r>
+        <w:rPr>
+          <w:rFonts w:cstheme="minorHAnsi"/>
+          <w:sz w:val="24"/>
+          <w:szCs w:val="24"/>
+        </w:rPr>
+        <w:br/>
+        <w:t>Now if it’s a property tha</w:t>
+      </w:r>
+      <w:r>
+        <w:rPr>
+          <w:rFonts w:cstheme="minorHAnsi"/>
+          <w:sz w:val="24"/>
+          <w:szCs w:val="24"/>
+        </w:rPr>
+        <w:t xml:space="preserve">t is not inherited like padding, then the </w:t>
+      </w:r>
+      <w:r>
+        <w:rPr>
+          <w:rFonts w:cstheme="minorHAnsi"/>
+          <w:b/>
+          <w:sz w:val="24"/>
+          <w:szCs w:val="24"/>
+        </w:rPr>
+        <w:t>specif</w:t>
+      </w:r>
+      <w:r>
+        <w:rPr>
+          <w:rFonts w:cstheme="minorHAnsi"/>
+          <w:sz w:val="24"/>
+          <w:szCs w:val="24"/>
+        </w:rPr>
+        <w:t>ied valu</w:t>
+      </w:r>
+      <w:r>
+        <w:rPr>
+          <w:rFonts w:cstheme="minorHAnsi"/>
+          <w:sz w:val="24"/>
+          <w:szCs w:val="24"/>
+        </w:rPr>
+        <w:t>e will become the initial value – which is also specific to each property</w:t>
+      </w:r>
+      <w:r>
+        <w:rPr>
+          <w:rFonts w:cstheme="minorHAnsi"/>
+          <w:sz w:val="24"/>
+          <w:szCs w:val="24"/>
+        </w:rPr>
+        <w:t xml:space="preserve">, </w:t>
+      </w:r>
+      <w:r>
+        <w:rPr>
+          <w:rFonts w:cstheme="minorHAnsi"/>
+          <w:sz w:val="24"/>
+          <w:szCs w:val="24"/>
+        </w:rPr>
+        <w:t>which is 0 pixels in the case of padding.</w:t>
+      </w:r>
+    </w:p>
+    <w:p>
+      <w:pPr>
+        <w:pStyle w:val="ListParagraph"/>
+        <w:numPr>
+          <w:ilvl w:val="0"/>
+          <w:numId w:val="10"/>
+        </w:numPr>
+        <w:rPr>
+          <w:rFonts w:cstheme="minorHAnsi"/>
+          <w:sz w:val="24"/>
+          <w:szCs w:val="24"/>
+        </w:rPr>
+      </w:pPr>
+      <w:r>
+        <w:rPr>
+          <w:rFonts w:cstheme="minorHAnsi"/>
+          <w:sz w:val="24"/>
+          <w:szCs w:val="24"/>
+        </w:rPr>
+        <w:t>Properties related to text are inherited. Other properties like margin,</w:t>
+      </w:r>
+      <w:r>
+        <w:rPr>
+          <w:rFonts w:cstheme="minorHAnsi"/>
+          <w:sz w:val="24"/>
+          <w:szCs w:val="24"/>
+        </w:rPr>
+        <w:t xml:space="preserve"> </w:t>
+      </w:r>
+      <w:r>
+        <w:rPr>
+          <w:rFonts w:cstheme="minorHAnsi"/>
+          <w:sz w:val="24"/>
+          <w:szCs w:val="24"/>
+        </w:rPr>
+        <w:t>padding are not inherited, obviously.</w:t>
+      </w:r>
+    </w:p>
+    <w:p>
+      <w:pPr>
+        <w:pStyle w:val="ListParagraph"/>
+        <w:numPr>
+          <w:ilvl w:val="0"/>
+          <w:numId w:val="10"/>
+        </w:numPr>
+        <w:rPr>
+          <w:rFonts w:cstheme="minorHAnsi"/>
+          <w:sz w:val="24"/>
+          <w:szCs w:val="24"/>
+        </w:rPr>
+      </w:pPr>
+      <w:r>
+        <w:rPr>
+          <w:rFonts w:cstheme="minorHAnsi"/>
+          <w:sz w:val="24"/>
+          <w:szCs w:val="24"/>
+        </w:rPr>
+        <w:t>What gets inherited is the computed value of the property and not the declared value.</w:t>
+      </w:r>
+    </w:p>
+    <w:p>
+      <w:pPr>
+        <w:pStyle w:val="ListParagraph"/>
+        <w:numPr>
+          <w:ilvl w:val="0"/>
+          <w:numId w:val="10"/>
+        </w:numPr>
+        <w:rPr>
+          <w:rFonts w:cstheme="minorHAnsi"/>
+          <w:sz w:val="24"/>
+          <w:szCs w:val="24"/>
+        </w:rPr>
+      </w:pPr>
+      <w:r>
+        <w:rPr>
+          <w:rFonts w:cstheme="minorHAnsi"/>
+          <w:sz w:val="24"/>
+          <w:szCs w:val="24"/>
+        </w:rPr>
+        <w:t xml:space="preserve">We can use the </w:t>
+      </w:r>
+      <w:r>
+        <w:rPr>
+          <w:rFonts w:cstheme="minorHAnsi"/>
+          <w:b/>
+          <w:sz w:val="24"/>
+          <w:szCs w:val="24"/>
+        </w:rPr>
+        <w:t>inherit</w:t>
+      </w:r>
+      <w:r>
+        <w:rPr>
+          <w:rFonts w:cstheme="minorHAnsi"/>
+          <w:sz w:val="24"/>
+          <w:szCs w:val="24"/>
+        </w:rPr>
+        <w:t xml:space="preserve"> keyword to force inheritance of a certain property.</w:t>
+      </w:r>
+    </w:p>
+    <w:p>
+      <w:pPr>
+        <w:pStyle w:val="ListParagraph"/>
+        <w:numPr>
+          <w:ilvl w:val="0"/>
+          <w:numId w:val="10"/>
+        </w:numPr>
+        <w:rPr>
+          <w:rFonts w:cstheme="minorHAnsi"/>
+          <w:sz w:val="24"/>
+          <w:szCs w:val="24"/>
+        </w:rPr>
+      </w:pPr>
+      <w:r>
+        <w:rPr>
+          <w:rFonts w:cstheme="minorHAnsi"/>
+          <w:sz w:val="24"/>
+          <w:szCs w:val="24"/>
+        </w:rPr>
+        <w:t>We can use the initial keyword to reset the property to its initial value</w:t>
+      </w:r>
+      <w:bookmarkStart w:id="0" w:name="_GoBack"/>
+      <w:bookmarkEnd w:id="0"/>
+    </w:p>
+    <w:p>
+      <w:pPr>
+        <w:pStyle w:val="ListParagraph"/>
+        <w:ind w:left="1440"/>
+        <w:rPr>
+          <w:rFonts w:cstheme="minorHAnsi"/>
+          <w:sz w:val="24"/>
+          <w:szCs w:val="24"/>
+        </w:rPr>
+      </w:pPr>
+      <w:r>
+        <w:rPr>
+          <w:rFonts w:cstheme="minorHAnsi"/>
+          <w:sz w:val="24"/>
+          <w:szCs w:val="24"/>
+        </w:rPr>
+        <w:br/>
+      </w:r>
       <w:r>
         <w:rPr>
           <w:rFonts w:cstheme="minorHAnsi"/>
@@ -4314,8 +4103,8 @@
 </file>
 
 <file path=word/numbering.xml><?xml version="1.0" encoding="utf-8"?>
-<w:numbering xmlns:wpc="http://schemas.microsoft.com/office/word/2010/wordprocessingCanvas" xmlns:mc="http://schemas.openxmlformats.org/markup-compatibility/2006" xmlns:o="urn:schemas-microsoft-com:office:office" xmlns:r="http://schemas.openxmlformats.org/officeDocument/2006/relationships" xmlns:m="http://schemas.openxmlformats.org/officeDocument/2006/math" xmlns:v="urn:schemas-microsoft-com:vml" xmlns:wp14="http://schemas.microsoft.com/office/word/2010/wordprocessingDrawing" xmlns:wp="http://schemas.openxmlformats.org/drawingml/2006/wordprocessingDrawing" xmlns:w10="urn:schemas-microsoft-com:office:word" xmlns:w="http://schemas.openxmlformats.org/wordprocessingml/2006/main" xmlns:w14="http://schemas.microsoft.com/office/word/2010/wordml" xmlns:wpg="http://schemas.microsoft.com/office/word/2010/wordprocessingGroup" xmlns:wpi="http://schemas.microsoft.com/office/word/2010/wordprocessingInk" xmlns:wne="http://schemas.microsoft.com/office/word/2006/wordml" xmlns:wps="http://schemas.microsoft.com/office/word/2010/wordprocessingShape" mc:Ignorable="w14 wp14">
-  <w:abstractNum w:abstractNumId="0">
+<w:numbering xmlns:wpc="http://schemas.microsoft.com/office/word/2010/wordprocessingCanvas" xmlns:mc="http://schemas.openxmlformats.org/markup-compatibility/2006" xmlns:o="urn:schemas-microsoft-com:office:office" xmlns:r="http://schemas.openxmlformats.org/officeDocument/2006/relationships" xmlns:m="http://schemas.openxmlformats.org/officeDocument/2006/math" xmlns:v="urn:schemas-microsoft-com:vml" xmlns:wp14="http://schemas.microsoft.com/office/word/2010/wordprocessingDrawing" xmlns:wp="http://schemas.openxmlformats.org/drawingml/2006/wordprocessingDrawing" xmlns:w10="urn:schemas-microsoft-com:office:word" xmlns:w="http://schemas.openxmlformats.org/wordprocessingml/2006/main" xmlns:w14="http://schemas.microsoft.com/office/word/2010/wordml" xmlns:w15="http://schemas.microsoft.com/office/word/2012/wordml" xmlns:wpg="http://schemas.microsoft.com/office/word/2010/wordprocessingGroup" xmlns:wpi="http://schemas.microsoft.com/office/word/2010/wordprocessingInk" xmlns:wne="http://schemas.microsoft.com/office/word/2006/wordml" xmlns:wps="http://schemas.microsoft.com/office/word/2010/wordprocessingShape" mc:Ignorable="w14 w15 wp14">
+  <w:abstractNum w:abstractNumId="0" w15:restartNumberingAfterBreak="0">
     <w:nsid w:val="102F0706"/>
     <w:multiLevelType w:val="hybridMultilevel"/>
     <w:tmpl w:val="9E0227EE"/>
@@ -4428,7 +4217,7 @@
       </w:rPr>
     </w:lvl>
   </w:abstractNum>
-  <w:abstractNum w:abstractNumId="1">
+  <w:abstractNum w:abstractNumId="1" w15:restartNumberingAfterBreak="0">
     <w:nsid w:val="37AE4F42"/>
     <w:multiLevelType w:val="hybridMultilevel"/>
     <w:tmpl w:val="6CB02AC8"/>
@@ -4517,7 +4306,7 @@
       </w:pPr>
     </w:lvl>
   </w:abstractNum>
-  <w:abstractNum w:abstractNumId="2">
+  <w:abstractNum w:abstractNumId="2" w15:restartNumberingAfterBreak="0">
     <w:nsid w:val="3AD06DD2"/>
     <w:multiLevelType w:val="hybridMultilevel"/>
     <w:tmpl w:val="5146796E"/>
@@ -4606,7 +4395,7 @@
       </w:pPr>
     </w:lvl>
   </w:abstractNum>
-  <w:abstractNum w:abstractNumId="3">
+  <w:abstractNum w:abstractNumId="3" w15:restartNumberingAfterBreak="0">
     <w:nsid w:val="3E7A16BD"/>
     <w:multiLevelType w:val="hybridMultilevel"/>
     <w:tmpl w:val="1AEC58FA"/>
@@ -4719,7 +4508,96 @@
       </w:rPr>
     </w:lvl>
   </w:abstractNum>
-  <w:abstractNum w:abstractNumId="4">
+  <w:abstractNum w:abstractNumId="4" w15:restartNumberingAfterBreak="0">
+    <w:nsid w:val="433E5A04"/>
+    <w:multiLevelType w:val="hybridMultilevel"/>
+    <w:tmpl w:val="5EDCB7B4"/>
+    <w:lvl w:ilvl="0" w:tplc="716CA7E4">
+      <w:start w:val="1"/>
+      <w:numFmt w:val="decimal"/>
+      <w:lvlText w:val="%1."/>
+      <w:lvlJc w:val="left"/>
+      <w:pPr>
+        <w:ind w:left="1440" w:hanging="360"/>
+      </w:pPr>
+      <w:rPr>
+        <w:rFonts w:hint="default"/>
+      </w:rPr>
+    </w:lvl>
+    <w:lvl w:ilvl="1" w:tplc="04090019" w:tentative="1">
+      <w:start w:val="1"/>
+      <w:numFmt w:val="lowerLetter"/>
+      <w:lvlText w:val="%2."/>
+      <w:lvlJc w:val="left"/>
+      <w:pPr>
+        <w:ind w:left="2160" w:hanging="360"/>
+      </w:pPr>
+    </w:lvl>
+    <w:lvl w:ilvl="2" w:tplc="0409001B" w:tentative="1">
+      <w:start w:val="1"/>
+      <w:numFmt w:val="lowerRoman"/>
+      <w:lvlText w:val="%3."/>
+      <w:lvlJc w:val="right"/>
+      <w:pPr>
+        <w:ind w:left="2880" w:hanging="180"/>
+      </w:pPr>
+    </w:lvl>
+    <w:lvl w:ilvl="3" w:tplc="0409000F" w:tentative="1">
+      <w:start w:val="1"/>
+      <w:numFmt w:val="decimal"/>
+      <w:lvlText w:val="%4."/>
+      <w:lvlJc w:val="left"/>
+      <w:pPr>
+        <w:ind w:left="3600" w:hanging="360"/>
+      </w:pPr>
+    </w:lvl>
+    <w:lvl w:ilvl="4" w:tplc="04090019" w:tentative="1">
+      <w:start w:val="1"/>
+      <w:numFmt w:val="lowerLetter"/>
+      <w:lvlText w:val="%5."/>
+      <w:lvlJc w:val="left"/>
+      <w:pPr>
+        <w:ind w:left="4320" w:hanging="360"/>
+      </w:pPr>
+    </w:lvl>
+    <w:lvl w:ilvl="5" w:tplc="0409001B" w:tentative="1">
+      <w:start w:val="1"/>
+      <w:numFmt w:val="lowerRoman"/>
+      <w:lvlText w:val="%6."/>
+      <w:lvlJc w:val="right"/>
+      <w:pPr>
+        <w:ind w:left="5040" w:hanging="180"/>
+      </w:pPr>
+    </w:lvl>
+    <w:lvl w:ilvl="6" w:tplc="0409000F" w:tentative="1">
+      <w:start w:val="1"/>
+      <w:numFmt w:val="decimal"/>
+      <w:lvlText w:val="%7."/>
+      <w:lvlJc w:val="left"/>
+      <w:pPr>
+        <w:ind w:left="5760" w:hanging="360"/>
+      </w:pPr>
+    </w:lvl>
+    <w:lvl w:ilvl="7" w:tplc="04090019" w:tentative="1">
+      <w:start w:val="1"/>
+      <w:numFmt w:val="lowerLetter"/>
+      <w:lvlText w:val="%8."/>
+      <w:lvlJc w:val="left"/>
+      <w:pPr>
+        <w:ind w:left="6480" w:hanging="360"/>
+      </w:pPr>
+    </w:lvl>
+    <w:lvl w:ilvl="8" w:tplc="0409001B" w:tentative="1">
+      <w:start w:val="1"/>
+      <w:numFmt w:val="lowerRoman"/>
+      <w:lvlText w:val="%9."/>
+      <w:lvlJc w:val="right"/>
+      <w:pPr>
+        <w:ind w:left="7200" w:hanging="180"/>
+      </w:pPr>
+    </w:lvl>
+  </w:abstractNum>
+  <w:abstractNum w:abstractNumId="5" w15:restartNumberingAfterBreak="0">
     <w:nsid w:val="49575BD2"/>
     <w:multiLevelType w:val="hybridMultilevel"/>
     <w:tmpl w:val="CDCA45EE"/>
@@ -4808,7 +4686,7 @@
       </w:pPr>
     </w:lvl>
   </w:abstractNum>
-  <w:abstractNum w:abstractNumId="5">
+  <w:abstractNum w:abstractNumId="6" w15:restartNumberingAfterBreak="0">
     <w:nsid w:val="49A75D84"/>
     <w:multiLevelType w:val="hybridMultilevel"/>
     <w:tmpl w:val="F24E1960"/>
@@ -4897,7 +4775,7 @@
       </w:pPr>
     </w:lvl>
   </w:abstractNum>
-  <w:abstractNum w:abstractNumId="6">
+  <w:abstractNum w:abstractNumId="7" w15:restartNumberingAfterBreak="0">
     <w:nsid w:val="52BD5EFF"/>
     <w:multiLevelType w:val="multilevel"/>
     <w:tmpl w:val="F2EC0120"/>
@@ -5018,7 +4896,7 @@
       </w:rPr>
     </w:lvl>
   </w:abstractNum>
-  <w:abstractNum w:abstractNumId="7">
+  <w:abstractNum w:abstractNumId="8" w15:restartNumberingAfterBreak="0">
     <w:nsid w:val="655B1D03"/>
     <w:multiLevelType w:val="hybridMultilevel"/>
     <w:tmpl w:val="7952D1BC"/>
@@ -5107,7 +4985,7 @@
       </w:pPr>
     </w:lvl>
   </w:abstractNum>
-  <w:abstractNum w:abstractNumId="8">
+  <w:abstractNum w:abstractNumId="9" w15:restartNumberingAfterBreak="0">
     <w:nsid w:val="73D16D0A"/>
     <w:multiLevelType w:val="hybridMultilevel"/>
     <w:tmpl w:val="D03635B4"/>
@@ -5123,7 +5001,7 @@
         <w:rFonts w:ascii="Calibri" w:eastAsiaTheme="minorHAnsi" w:hAnsi="Calibri" w:cs="Calibri" w:hint="default"/>
       </w:rPr>
     </w:lvl>
-    <w:lvl w:ilvl="1" w:tplc="04090003" w:tentative="1">
+    <w:lvl w:ilvl="1" w:tplc="04090003">
       <w:start w:val="1"/>
       <w:numFmt w:val="bullet"/>
       <w:lvlText w:val="o"/>
@@ -5221,7 +5099,7 @@
     </w:lvl>
   </w:abstractNum>
   <w:num w:numId="1">
-    <w:abstractNumId w:val="6"/>
+    <w:abstractNumId w:val="7"/>
   </w:num>
   <w:num w:numId="2">
     <w:abstractNumId w:val="0"/>
@@ -5233,25 +5111,28 @@
     <w:abstractNumId w:val="3"/>
   </w:num>
   <w:num w:numId="5">
-    <w:abstractNumId w:val="4"/>
+    <w:abstractNumId w:val="5"/>
   </w:num>
   <w:num w:numId="6">
-    <w:abstractNumId w:val="8"/>
+    <w:abstractNumId w:val="9"/>
   </w:num>
   <w:num w:numId="7">
     <w:abstractNumId w:val="1"/>
   </w:num>
   <w:num w:numId="8">
-    <w:abstractNumId w:val="5"/>
+    <w:abstractNumId w:val="6"/>
   </w:num>
   <w:num w:numId="9">
-    <w:abstractNumId w:val="7"/>
+    <w:abstractNumId w:val="8"/>
+  </w:num>
+  <w:num w:numId="10">
+    <w:abstractNumId w:val="4"/>
   </w:num>
 </w:numbering>
 </file>
 
 <file path=word/styles.xml><?xml version="1.0" encoding="utf-8"?>
-<w:styles xmlns:mc="http://schemas.openxmlformats.org/markup-compatibility/2006" xmlns:r="http://schemas.openxmlformats.org/officeDocument/2006/relationships" xmlns:w="http://schemas.openxmlformats.org/wordprocessingml/2006/main" xmlns:w14="http://schemas.microsoft.com/office/word/2010/wordml" mc:Ignorable="w14">
+<w:styles xmlns:mc="http://schemas.openxmlformats.org/markup-compatibility/2006" xmlns:r="http://schemas.openxmlformats.org/officeDocument/2006/relationships" xmlns:w="http://schemas.openxmlformats.org/wordprocessingml/2006/main" xmlns:w14="http://schemas.microsoft.com/office/word/2010/wordml" xmlns:w15="http://schemas.microsoft.com/office/word/2012/wordml" mc:Ignorable="w14 w15">
   <w:docDefaults>
     <w:rPrDefault>
       <w:rPr>
@@ -5267,387 +5148,378 @@
       </w:pPr>
     </w:pPrDefault>
   </w:docDefaults>
-  <w:latentStyles w:defLockedState="0" w:defUIPriority="99" w:defSemiHidden="1" w:defUnhideWhenUsed="1" w:defQFormat="0" w:count="267">
-    <w:lsdException w:name="Normal" w:semiHidden="0" w:uiPriority="0" w:unhideWhenUsed="0" w:qFormat="1"/>
-    <w:lsdException w:name="heading 1" w:semiHidden="0" w:uiPriority="9" w:unhideWhenUsed="0" w:qFormat="1"/>
-    <w:lsdException w:name="heading 2" w:uiPriority="9" w:qFormat="1"/>
-    <w:lsdException w:name="heading 3" w:uiPriority="9" w:qFormat="1"/>
-    <w:lsdException w:name="heading 4" w:uiPriority="9" w:qFormat="1"/>
-    <w:lsdException w:name="heading 5" w:uiPriority="9" w:qFormat="1"/>
-    <w:lsdException w:name="heading 6" w:uiPriority="9" w:qFormat="1"/>
-    <w:lsdException w:name="heading 7" w:uiPriority="9" w:qFormat="1"/>
-    <w:lsdException w:name="heading 8" w:uiPriority="9" w:qFormat="1"/>
-    <w:lsdException w:name="heading 9" w:uiPriority="9" w:qFormat="1"/>
-    <w:lsdException w:name="toc 1" w:uiPriority="39"/>
-    <w:lsdException w:name="toc 2" w:uiPriority="39"/>
-    <w:lsdException w:name="toc 3" w:uiPriority="39"/>
-    <w:lsdException w:name="toc 4" w:uiPriority="39"/>
-    <w:lsdException w:name="toc 5" w:uiPriority="39"/>
-    <w:lsdException w:name="toc 6" w:uiPriority="39"/>
-    <w:lsdException w:name="toc 7" w:uiPriority="39"/>
-    <w:lsdException w:name="toc 8" w:uiPriority="39"/>
-    <w:lsdException w:name="toc 9" w:uiPriority="39"/>
-    <w:lsdException w:name="caption" w:uiPriority="35" w:qFormat="1"/>
-    <w:lsdException w:name="Title" w:semiHidden="0" w:uiPriority="10" w:unhideWhenUsed="0" w:qFormat="1"/>
-    <w:lsdException w:name="Default Paragraph Font" w:uiPriority="1"/>
-    <w:lsdException w:name="Subtitle" w:semiHidden="0" w:uiPriority="11" w:unhideWhenUsed="0" w:qFormat="1"/>
-    <w:lsdException w:name="Strong" w:semiHidden="0" w:uiPriority="22" w:unhideWhenUsed="0" w:qFormat="1"/>
-    <w:lsdException w:name="Emphasis" w:semiHidden="0" w:uiPriority="20" w:unhideWhenUsed="0" w:qFormat="1"/>
-    <w:lsdException w:name="Table Grid" w:semiHidden="0" w:uiPriority="39" w:unhideWhenUsed="0"/>
-    <w:lsdException w:name="Placeholder Text" w:unhideWhenUsed="0"/>
-    <w:lsdException w:name="No Spacing" w:semiHidden="0" w:uiPriority="1" w:unhideWhenUsed="0" w:qFormat="1"/>
-    <w:lsdException w:name="Light Shading" w:semiHidden="0" w:uiPriority="60" w:unhideWhenUsed="0"/>
-    <w:lsdException w:name="Light List" w:semiHidden="0" w:uiPriority="61" w:unhideWhenUsed="0"/>
-    <w:lsdException w:name="Light Grid" w:semiHidden="0" w:uiPriority="62" w:unhideWhenUsed="0"/>
-    <w:lsdException w:name="Medium Shading 1" w:semiHidden="0" w:uiPriority="63" w:unhideWhenUsed="0"/>
-    <w:lsdException w:name="Medium Shading 2" w:semiHidden="0" w:uiPriority="64" w:unhideWhenUsed="0"/>
-    <w:lsdException w:name="Medium List 1" w:semiHidden="0" w:uiPriority="65" w:unhideWhenUsed="0"/>
-    <w:lsdException w:name="Medium List 2" w:semiHidden="0" w:uiPriority="66" w:unhideWhenUsed="0"/>
-    <w:lsdException w:name="Medium Grid 1" w:semiHidden="0" w:uiPriority="67" w:unhideWhenUsed="0"/>
-    <w:lsdException w:name="Medium Grid 2" w:semiHidden="0" w:uiPriority="68" w:unhideWhenUsed="0"/>
-    <w:lsdException w:name="Medium Grid 3" w:semiHidden="0" w:uiPriority="69" w:unhideWhenUsed="0"/>
-    <w:lsdException w:name="Dark List" w:semiHidden="0" w:uiPriority="70" w:unhideWhenUsed="0"/>
-    <w:lsdException w:name="Colorful Shading" w:semiHidden="0" w:uiPriority="71" w:unhideWhenUsed="0"/>
-    <w:lsdException w:name="Colorful List" w:semiHidden="0" w:uiPriority="72" w:unhideWhenUsed="0"/>
-    <w:lsdException w:name="Colorful Grid" w:semiHidden="0" w:uiPriority="73" w:unhideWhenUsed="0"/>
-    <w:lsdException w:name="Light Shading Accent 1" w:semiHidden="0" w:uiPriority="60" w:unhideWhenUsed="0"/>
-    <w:lsdException w:name="Light List Accent 1" w:semiHidden="0" w:uiPriority="61" w:unhideWhenUsed="0"/>
-    <w:lsdException w:name="Light Grid Accent 1" w:semiHidden="0" w:uiPriority="62" w:unhideWhenUsed="0"/>
-    <w:lsdException w:name="Medium Shading 1 Accent 1" w:semiHidden="0" w:uiPriority="63" w:unhideWhenUsed="0"/>
-    <w:lsdException w:name="Medium Shading 2 Accent 1" w:semiHidden="0" w:uiPriority="64" w:unhideWhenUsed="0"/>
-    <w:lsdException w:name="Medium List 1 Accent 1" w:semiHidden="0" w:uiPriority="65" w:unhideWhenUsed="0"/>
-    <w:lsdException w:name="Revision" w:unhideWhenUsed="0"/>
-    <w:lsdException w:name="List Paragraph" w:semiHidden="0" w:uiPriority="34" w:unhideWhenUsed="0" w:qFormat="1"/>
-    <w:lsdException w:name="Quote" w:semiHidden="0" w:uiPriority="29" w:unhideWhenUsed="0" w:qFormat="1"/>
-    <w:lsdException w:name="Intense Quote" w:semiHidden="0" w:uiPriority="30" w:unhideWhenUsed="0" w:qFormat="1"/>
-    <w:lsdException w:name="Medium List 2 Accent 1" w:semiHidden="0" w:uiPriority="66" w:unhideWhenUsed="0"/>
-    <w:lsdException w:name="Medium Grid 1 Accent 1" w:semiHidden="0" w:uiPriority="67" w:unhideWhenUsed="0"/>
-    <w:lsdException w:name="Medium Grid 2 Accent 1" w:semiHidden="0" w:uiPriority="68" w:unhideWhenUsed="0"/>
-    <w:lsdException w:name="Medium Grid 3 Accent 1" w:semiHidden="0" w:uiPriority="69" w:unhideWhenUsed="0"/>
-    <w:lsdException w:name="Dark List Accent 1" w:semiHidden="0" w:uiPriority="70" w:unhideWhenUsed="0"/>
-    <w:lsdException w:name="Colorful Shading Accent 1" w:semiHidden="0" w:uiPriority="71" w:unhideWhenUsed="0"/>
-    <w:lsdException w:name="Colorful List Accent 1" w:semiHidden="0" w:uiPriority="72" w:unhideWhenUsed="0"/>
-    <w:lsdException w:name="Colorful Grid Accent 1" w:semiHidden="0" w:uiPriority="73" w:unhideWhenUsed="0"/>
-    <w:lsdException w:name="Light Shading Accent 2" w:semiHidden="0" w:uiPriority="60" w:unhideWhenUsed="0"/>
-    <w:lsdException w:name="Light List Accent 2" w:semiHidden="0" w:uiPriority="61" w:unhideWhenUsed="0"/>
-    <w:lsdException w:name="Light Grid Accent 2" w:semiHidden="0" w:uiPriority="62" w:unhideWhenUsed="0"/>
-    <w:lsdException w:name="Medium Shading 1 Accent 2" w:semiHidden="0" w:uiPriority="63" w:unhideWhenUsed="0"/>
-    <w:lsdException w:name="Medium Shading 2 Accent 2" w:semiHidden="0" w:uiPriority="64" w:unhideWhenUsed="0"/>
-    <w:lsdException w:name="Medium List 1 Accent 2" w:semiHidden="0" w:uiPriority="65" w:unhideWhenUsed="0"/>
-    <w:lsdException w:name="Medium List 2 Accent 2" w:semiHidden="0" w:uiPriority="66" w:unhideWhenUsed="0"/>
-    <w:lsdException w:name="Medium Grid 1 Accent 2" w:semiHidden="0" w:uiPriority="67" w:unhideWhenUsed="0"/>
-    <w:lsdException w:name="Medium Grid 2 Accent 2" w:semiHidden="0" w:uiPriority="68" w:unhideWhenUsed="0"/>
-    <w:lsdException w:name="Medium Grid 3 Accent 2" w:semiHidden="0" w:uiPriority="69" w:unhideWhenUsed="0"/>
-    <w:lsdException w:name="Dark List Accent 2" w:semiHidden="0" w:uiPriority="70" w:unhideWhenUsed="0"/>
-    <w:lsdException w:name="Colorful Shading Accent 2" w:semiHidden="0" w:uiPriority="71" w:unhideWhenUsed="0"/>
-    <w:lsdException w:name="Colorful List Accent 2" w:semiHidden="0" w:uiPriority="72" w:unhideWhenUsed="0"/>
-    <w:lsdException w:name="Colorful Grid Accent 2" w:semiHidden="0" w:uiPriority="73" w:unhideWhenUsed="0"/>
-    <w:lsdException w:name="Light Shading Accent 3" w:semiHidden="0" w:uiPriority="60" w:unhideWhenUsed="0"/>
-    <w:lsdException w:name="Light List Accent 3" w:semiHidden="0" w:uiPriority="61" w:unhideWhenUsed="0"/>
-    <w:lsdException w:name="Light Grid Accent 3" w:semiHidden="0" w:uiPriority="62" w:unhideWhenUsed="0"/>
-    <w:lsdException w:name="Medium Shading 1 Accent 3" w:semiHidden="0" w:uiPriority="63" w:unhideWhenUsed="0"/>
-    <w:lsdException w:name="Medium Shading 2 Accent 3" w:semiHidden="0" w:uiPriority="64" w:unhideWhenUsed="0"/>
-    <w:lsdException w:name="Medium List 1 Accent 3" w:semiHidden="0" w:uiPriority="65" w:unhideWhenUsed="0"/>
-    <w:lsdException w:name="Medium List 2 Accent 3" w:semiHidden="0" w:uiPriority="66" w:unhideWhenUsed="0"/>
-    <w:lsdException w:name="Medium Grid 1 Accent 3" w:semiHidden="0" w:uiPriority="67" w:unhideWhenUsed="0"/>
-    <w:lsdException w:name="Medium Grid 2 Accent 3" w:semiHidden="0" w:uiPriority="68" w:unhideWhenUsed="0"/>
-    <w:lsdException w:name="Medium Grid 3 Accent 3" w:semiHidden="0" w:uiPriority="69" w:unhideWhenUsed="0"/>
-    <w:lsdException w:name="Dark List Accent 3" w:semiHidden="0" w:uiPriority="70" w:unhideWhenUsed="0"/>
-    <w:lsdException w:name="Colorful Shading Accent 3" w:semiHidden="0" w:uiPriority="71" w:unhideWhenUsed="0"/>
-    <w:lsdException w:name="Colorful List Accent 3" w:semiHidden="0" w:uiPriority="72" w:unhideWhenUsed="0"/>
-    <w:lsdException w:name="Colorful Grid Accent 3" w:semiHidden="0" w:uiPriority="73" w:unhideWhenUsed="0"/>
-    <w:lsdException w:name="Light Shading Accent 4" w:semiHidden="0" w:uiPriority="60" w:unhideWhenUsed="0"/>
-    <w:lsdException w:name="Light List Accent 4" w:semiHidden="0" w:uiPriority="61" w:unhideWhenUsed="0"/>
-    <w:lsdException w:name="Light Grid Accent 4" w:semiHidden="0" w:uiPriority="62" w:unhideWhenUsed="0"/>
-    <w:lsdException w:name="Medium Shading 1 Accent 4" w:semiHidden="0" w:uiPriority="63" w:unhideWhenUsed="0"/>
-    <w:lsdException w:name="Medium Shading 2 Accent 4" w:semiHidden="0" w:uiPriority="64" w:unhideWhenUsed="0"/>
-    <w:lsdException w:name="Medium List 1 Accent 4" w:semiHidden="0" w:uiPriority="65" w:unhideWhenUsed="0"/>
-    <w:lsdException w:name="Medium List 2 Accent 4" w:semiHidden="0" w:uiPriority="66" w:unhideWhenUsed="0"/>
-    <w:lsdException w:name="Medium Grid 1 Accent 4" w:semiHidden="0" w:uiPriority="67" w:unhideWhenUsed="0"/>
-    <w:lsdException w:name="Medium Grid 2 Accent 4" w:semiHidden="0" w:uiPriority="68" w:unhideWhenUsed="0"/>
-    <w:lsdException w:name="Medium Grid 3 Accent 4" w:semiHidden="0" w:uiPriority="69" w:unhideWhenUsed="0"/>
-    <w:lsdException w:name="Dark List Accent 4" w:semiHidden="0" w:uiPriority="70" w:unhideWhenUsed="0"/>
-    <w:lsdException w:name="Colorful Shading Accent 4" w:semiHidden="0" w:uiPriority="71" w:unhideWhenUsed="0"/>
-    <w:lsdException w:name="Colorful List Accent 4" w:semiHidden="0" w:uiPriority="72" w:unhideWhenUsed="0"/>
-    <w:lsdException w:name="Colorful Grid Accent 4" w:semiHidden="0" w:uiPriority="73" w:unhideWhenUsed="0"/>
-    <w:lsdException w:name="Light Shading Accent 5" w:semiHidden="0" w:uiPriority="60" w:unhideWhenUsed="0"/>
-    <w:lsdException w:name="Light List Accent 5" w:semiHidden="0" w:uiPriority="61" w:unhideWhenUsed="0"/>
-    <w:lsdException w:name="Light Grid Accent 5" w:semiHidden="0" w:uiPriority="62" w:unhideWhenUsed="0"/>
-    <w:lsdException w:name="Medium Shading 1 Accent 5" w:semiHidden="0" w:uiPriority="63" w:unhideWhenUsed="0"/>
-    <w:lsdException w:name="Medium Shading 2 Accent 5" w:semiHidden="0" w:uiPriority="64" w:unhideWhenUsed="0"/>
-    <w:lsdException w:name="Medium List 1 Accent 5" w:semiHidden="0" w:uiPriority="65" w:unhideWhenUsed="0"/>
-    <w:lsdException w:name="Medium List 2 Accent 5" w:semiHidden="0" w:uiPriority="66" w:unhideWhenUsed="0"/>
-    <w:lsdException w:name="Medium Grid 1 Accent 5" w:semiHidden="0" w:uiPriority="67" w:unhideWhenUsed="0"/>
-    <w:lsdException w:name="Medium Grid 2 Accent 5" w:semiHidden="0" w:uiPriority="68" w:unhideWhenUsed="0"/>
-    <w:lsdException w:name="Medium Grid 3 Accent 5" w:semiHidden="0" w:uiPriority="69" w:unhideWhenUsed="0"/>
-    <w:lsdException w:name="Dark List Accent 5" w:semiHidden="0" w:uiPriority="70" w:unhideWhenUsed="0"/>
-    <w:lsdException w:name="Colorful Shading Accent 5" w:semiHidden="0" w:uiPriority="71" w:unhideWhenUsed="0"/>
-    <w:lsdException w:name="Colorful List Accent 5" w:semiHidden="0" w:uiPriority="72" w:unhideWhenUsed="0"/>
-    <w:lsdException w:name="Colorful Grid Accent 5" w:semiHidden="0" w:uiPriority="73" w:unhideWhenUsed="0"/>
-    <w:lsdException w:name="Light Shading Accent 6" w:semiHidden="0" w:uiPriority="60" w:unhideWhenUsed="0"/>
-    <w:lsdException w:name="Light List Accent 6" w:semiHidden="0" w:uiPriority="61" w:unhideWhenUsed="0"/>
-    <w:lsdException w:name="Light Grid Accent 6" w:semiHidden="0" w:uiPriority="62" w:unhideWhenUsed="0"/>
-    <w:lsdException w:name="Medium Shading 1 Accent 6" w:semiHidden="0" w:uiPriority="63" w:unhideWhenUsed="0"/>
-    <w:lsdException w:name="Medium Shading 2 Accent 6" w:semiHidden="0" w:uiPriority="64" w:unhideWhenUsed="0"/>
-    <w:lsdException w:name="Medium List 1 Accent 6" w:semiHidden="0" w:uiPriority="65" w:unhideWhenUsed="0"/>
-    <w:lsdException w:name="Medium List 2 Accent 6" w:semiHidden="0" w:uiPriority="66" w:unhideWhenUsed="0"/>
-    <w:lsdException w:name="Medium Grid 1 Accent 6" w:semiHidden="0" w:uiPriority="67" w:unhideWhenUsed="0"/>
-    <w:lsdException w:name="Medium Grid 2 Accent 6" w:semiHidden="0" w:uiPriority="68" w:unhideWhenUsed="0"/>
-    <w:lsdException w:name="Medium Grid 3 Accent 6" w:semiHidden="0" w:uiPriority="69" w:unhideWhenUsed="0"/>
-    <w:lsdException w:name="Dark List Accent 6" w:semiHidden="0" w:uiPriority="70" w:unhideWhenUsed="0"/>
-    <w:lsdException w:name="Colorful Shading Accent 6" w:semiHidden="0" w:uiPriority="71" w:unhideWhenUsed="0"/>
-    <w:lsdException w:name="Colorful List Accent 6" w:semiHidden="0" w:uiPriority="72" w:unhideWhenUsed="0"/>
-    <w:lsdException w:name="Colorful Grid Accent 6" w:semiHidden="0" w:uiPriority="73" w:unhideWhenUsed="0"/>
-    <w:lsdException w:name="Subtle Emphasis" w:semiHidden="0" w:uiPriority="19" w:unhideWhenUsed="0" w:qFormat="1"/>
-    <w:lsdException w:name="Intense Emphasis" w:semiHidden="0" w:uiPriority="21" w:unhideWhenUsed="0" w:qFormat="1"/>
-    <w:lsdException w:name="Subtle Reference" w:semiHidden="0" w:uiPriority="31" w:unhideWhenUsed="0" w:qFormat="1"/>
-    <w:lsdException w:name="Intense Reference" w:semiHidden="0" w:uiPriority="32" w:unhideWhenUsed="0" w:qFormat="1"/>
-    <w:lsdException w:name="Book Title" w:semiHidden="0" w:uiPriority="33" w:unhideWhenUsed="0" w:qFormat="1"/>
-    <w:lsdException w:name="Bibliography" w:uiPriority="37"/>
-    <w:lsdException w:name="TOC Heading" w:uiPriority="39" w:qFormat="1"/>
-  </w:latentStyles>
-  <w:style w:type="paragraph" w:default="1" w:styleId="Normal">
-    <w:name w:val="Normal"/>
-    <w:qFormat/>
-  </w:style>
-  <w:style w:type="character" w:default="1" w:styleId="DefaultParagraphFont">
-    <w:name w:val="Default Paragraph Font"/>
-    <w:uiPriority w:val="1"/>
-    <w:semiHidden/>
-    <w:unhideWhenUsed/>
-  </w:style>
-  <w:style w:type="table" w:default="1" w:styleId="TableNormal">
-    <w:name w:val="Normal Table"/>
-    <w:uiPriority w:val="99"/>
-    <w:semiHidden/>
-    <w:unhideWhenUsed/>
-    <w:tblPr>
-      <w:tblInd w:w="0" w:type="dxa"/>
-      <w:tblCellMar>
-        <w:top w:w="0" w:type="dxa"/>
-        <w:left w:w="108" w:type="dxa"/>
-        <w:bottom w:w="0" w:type="dxa"/>
-        <w:right w:w="108" w:type="dxa"/>
-      </w:tblCellMar>
-    </w:tblPr>
-  </w:style>
-  <w:style w:type="numbering" w:default="1" w:styleId="NoList">
-    <w:name w:val="No List"/>
-    <w:uiPriority w:val="99"/>
-    <w:semiHidden/>
-    <w:unhideWhenUsed/>
-  </w:style>
-  <w:style w:type="paragraph" w:styleId="ListParagraph">
-    <w:name w:val="List Paragraph"/>
-    <w:basedOn w:val="Normal"/>
-    <w:uiPriority w:val="34"/>
-    <w:qFormat/>
-    <w:rsid w:val="00F311E7"/>
-    <w:pPr>
-      <w:ind w:left="720"/>
-      <w:contextualSpacing/>
-    </w:pPr>
-  </w:style>
-  <w:style w:type="character" w:styleId="Hyperlink">
-    <w:name w:val="Hyperlink"/>
-    <w:basedOn w:val="DefaultParagraphFont"/>
-    <w:uiPriority w:val="99"/>
-    <w:semiHidden/>
-    <w:unhideWhenUsed/>
-    <w:rsid w:val="006C6ECC"/>
-    <w:rPr>
-      <w:color w:val="0000FF"/>
-      <w:u w:val="single"/>
-    </w:rPr>
-  </w:style>
-  <w:style w:type="paragraph" w:styleId="BalloonText">
-    <w:name w:val="Balloon Text"/>
-    <w:basedOn w:val="Normal"/>
-    <w:link w:val="BalloonTextChar"/>
-    <w:uiPriority w:val="99"/>
-    <w:semiHidden/>
-    <w:unhideWhenUsed/>
-    <w:rsid w:val="00BF0985"/>
-    <w:pPr>
-      <w:spacing w:after="0" w:line="240" w:lineRule="auto"/>
-    </w:pPr>
-    <w:rPr>
-      <w:rFonts w:ascii="Tahoma" w:hAnsi="Tahoma" w:cs="Tahoma"/>
-      <w:sz w:val="16"/>
-      <w:szCs w:val="16"/>
-    </w:rPr>
-  </w:style>
-  <w:style w:type="character" w:customStyle="1" w:styleId="BalloonTextChar">
-    <w:name w:val="Balloon Text Char"/>
-    <w:basedOn w:val="DefaultParagraphFont"/>
-    <w:link w:val="BalloonText"/>
-    <w:uiPriority w:val="99"/>
-    <w:semiHidden/>
-    <w:rsid w:val="00BF0985"/>
-    <w:rPr>
-      <w:rFonts w:ascii="Tahoma" w:hAnsi="Tahoma" w:cs="Tahoma"/>
-      <w:sz w:val="16"/>
-      <w:szCs w:val="16"/>
-    </w:rPr>
-  </w:style>
-</w:styles>
-</file>
-
-<file path=word/stylesWithEffects.xml><?xml version="1.0" encoding="utf-8"?>
-<w:styles xmlns:wpc="http://schemas.microsoft.com/office/word/2010/wordprocessingCanvas" xmlns:mc="http://schemas.openxmlformats.org/markup-compatibility/2006" xmlns:o="urn:schemas-microsoft-com:office:office" xmlns:r="http://schemas.openxmlformats.org/officeDocument/2006/relationships" xmlns:m="http://schemas.openxmlformats.org/officeDocument/2006/math" xmlns:v="urn:schemas-microsoft-com:vml" xmlns:wp14="http://schemas.microsoft.com/office/word/2010/wordprocessingDrawing" xmlns:wp="http://schemas.openxmlformats.org/drawingml/2006/wordprocessingDrawing" xmlns:w10="urn:schemas-microsoft-com:office:word" xmlns:w="http://schemas.openxmlformats.org/wordprocessingml/2006/main" xmlns:w14="http://schemas.microsoft.com/office/word/2010/wordml" xmlns:wpg="http://schemas.microsoft.com/office/word/2010/wordprocessingGroup" xmlns:wpi="http://schemas.microsoft.com/office/word/2010/wordprocessingInk" xmlns:wne="http://schemas.microsoft.com/office/word/2006/wordml" xmlns:wps="http://schemas.microsoft.com/office/word/2010/wordprocessingShape" mc:Ignorable="w14 wp14">
-  <w:docDefaults>
-    <w:rPrDefault>
-      <w:rPr>
-        <w:rFonts w:asciiTheme="minorHAnsi" w:eastAsiaTheme="minorHAnsi" w:hAnsiTheme="minorHAnsi" w:cstheme="minorBidi"/>
-        <w:sz w:val="22"/>
-        <w:szCs w:val="22"/>
-        <w:lang w:val="en-US" w:eastAsia="en-US" w:bidi="ar-SA"/>
-      </w:rPr>
-    </w:rPrDefault>
-    <w:pPrDefault>
-      <w:pPr>
-        <w:spacing w:after="160" w:line="259" w:lineRule="auto"/>
-      </w:pPr>
-    </w:pPrDefault>
-  </w:docDefaults>
-  <w:latentStyles w:defLockedState="0" w:defUIPriority="99" w:defSemiHidden="1" w:defUnhideWhenUsed="1" w:defQFormat="0" w:count="267">
-    <w:lsdException w:name="Normal" w:semiHidden="0" w:uiPriority="0" w:unhideWhenUsed="0" w:qFormat="1"/>
-    <w:lsdException w:name="heading 1" w:semiHidden="0" w:uiPriority="9" w:unhideWhenUsed="0" w:qFormat="1"/>
-    <w:lsdException w:name="heading 2" w:uiPriority="9" w:qFormat="1"/>
-    <w:lsdException w:name="heading 3" w:uiPriority="9" w:qFormat="1"/>
-    <w:lsdException w:name="heading 4" w:uiPriority="9" w:qFormat="1"/>
-    <w:lsdException w:name="heading 5" w:uiPriority="9" w:qFormat="1"/>
-    <w:lsdException w:name="heading 6" w:uiPriority="9" w:qFormat="1"/>
-    <w:lsdException w:name="heading 7" w:uiPriority="9" w:qFormat="1"/>
-    <w:lsdException w:name="heading 8" w:uiPriority="9" w:qFormat="1"/>
-    <w:lsdException w:name="heading 9" w:uiPriority="9" w:qFormat="1"/>
-    <w:lsdException w:name="toc 1" w:uiPriority="39"/>
-    <w:lsdException w:name="toc 2" w:uiPriority="39"/>
-    <w:lsdException w:name="toc 3" w:uiPriority="39"/>
-    <w:lsdException w:name="toc 4" w:uiPriority="39"/>
-    <w:lsdException w:name="toc 5" w:uiPriority="39"/>
-    <w:lsdException w:name="toc 6" w:uiPriority="39"/>
-    <w:lsdException w:name="toc 7" w:uiPriority="39"/>
-    <w:lsdException w:name="toc 8" w:uiPriority="39"/>
-    <w:lsdException w:name="toc 9" w:uiPriority="39"/>
-    <w:lsdException w:name="caption" w:uiPriority="35" w:qFormat="1"/>
-    <w:lsdException w:name="Title" w:semiHidden="0" w:uiPriority="10" w:unhideWhenUsed="0" w:qFormat="1"/>
-    <w:lsdException w:name="Default Paragraph Font" w:uiPriority="1"/>
-    <w:lsdException w:name="Subtitle" w:semiHidden="0" w:uiPriority="11" w:unhideWhenUsed="0" w:qFormat="1"/>
-    <w:lsdException w:name="Strong" w:semiHidden="0" w:uiPriority="22" w:unhideWhenUsed="0" w:qFormat="1"/>
-    <w:lsdException w:name="Emphasis" w:semiHidden="0" w:uiPriority="20" w:unhideWhenUsed="0" w:qFormat="1"/>
-    <w:lsdException w:name="Table Grid" w:semiHidden="0" w:uiPriority="39" w:unhideWhenUsed="0"/>
-    <w:lsdException w:name="Placeholder Text" w:unhideWhenUsed="0"/>
-    <w:lsdException w:name="No Spacing" w:semiHidden="0" w:uiPriority="1" w:unhideWhenUsed="0" w:qFormat="1"/>
-    <w:lsdException w:name="Light Shading" w:semiHidden="0" w:uiPriority="60" w:unhideWhenUsed="0"/>
-    <w:lsdException w:name="Light List" w:semiHidden="0" w:uiPriority="61" w:unhideWhenUsed="0"/>
-    <w:lsdException w:name="Light Grid" w:semiHidden="0" w:uiPriority="62" w:unhideWhenUsed="0"/>
-    <w:lsdException w:name="Medium Shading 1" w:semiHidden="0" w:uiPriority="63" w:unhideWhenUsed="0"/>
-    <w:lsdException w:name="Medium Shading 2" w:semiHidden="0" w:uiPriority="64" w:unhideWhenUsed="0"/>
-    <w:lsdException w:name="Medium List 1" w:semiHidden="0" w:uiPriority="65" w:unhideWhenUsed="0"/>
-    <w:lsdException w:name="Medium List 2" w:semiHidden="0" w:uiPriority="66" w:unhideWhenUsed="0"/>
-    <w:lsdException w:name="Medium Grid 1" w:semiHidden="0" w:uiPriority="67" w:unhideWhenUsed="0"/>
-    <w:lsdException w:name="Medium Grid 2" w:semiHidden="0" w:uiPriority="68" w:unhideWhenUsed="0"/>
-    <w:lsdException w:name="Medium Grid 3" w:semiHidden="0" w:uiPriority="69" w:unhideWhenUsed="0"/>
-    <w:lsdException w:name="Dark List" w:semiHidden="0" w:uiPriority="70" w:unhideWhenUsed="0"/>
-    <w:lsdException w:name="Colorful Shading" w:semiHidden="0" w:uiPriority="71" w:unhideWhenUsed="0"/>
-    <w:lsdException w:name="Colorful List" w:semiHidden="0" w:uiPriority="72" w:unhideWhenUsed="0"/>
-    <w:lsdException w:name="Colorful Grid" w:semiHidden="0" w:uiPriority="73" w:unhideWhenUsed="0"/>
-    <w:lsdException w:name="Light Shading Accent 1" w:semiHidden="0" w:uiPriority="60" w:unhideWhenUsed="0"/>
-    <w:lsdException w:name="Light List Accent 1" w:semiHidden="0" w:uiPriority="61" w:unhideWhenUsed="0"/>
-    <w:lsdException w:name="Light Grid Accent 1" w:semiHidden="0" w:uiPriority="62" w:unhideWhenUsed="0"/>
-    <w:lsdException w:name="Medium Shading 1 Accent 1" w:semiHidden="0" w:uiPriority="63" w:unhideWhenUsed="0"/>
-    <w:lsdException w:name="Medium Shading 2 Accent 1" w:semiHidden="0" w:uiPriority="64" w:unhideWhenUsed="0"/>
-    <w:lsdException w:name="Medium List 1 Accent 1" w:semiHidden="0" w:uiPriority="65" w:unhideWhenUsed="0"/>
-    <w:lsdException w:name="Revision" w:unhideWhenUsed="0"/>
-    <w:lsdException w:name="List Paragraph" w:semiHidden="0" w:uiPriority="34" w:unhideWhenUsed="0" w:qFormat="1"/>
-    <w:lsdException w:name="Quote" w:semiHidden="0" w:uiPriority="29" w:unhideWhenUsed="0" w:qFormat="1"/>
-    <w:lsdException w:name="Intense Quote" w:semiHidden="0" w:uiPriority="30" w:unhideWhenUsed="0" w:qFormat="1"/>
-    <w:lsdException w:name="Medium List 2 Accent 1" w:semiHidden="0" w:uiPriority="66" w:unhideWhenUsed="0"/>
-    <w:lsdException w:name="Medium Grid 1 Accent 1" w:semiHidden="0" w:uiPriority="67" w:unhideWhenUsed="0"/>
-    <w:lsdException w:name="Medium Grid 2 Accent 1" w:semiHidden="0" w:uiPriority="68" w:unhideWhenUsed="0"/>
-    <w:lsdException w:name="Medium Grid 3 Accent 1" w:semiHidden="0" w:uiPriority="69" w:unhideWhenUsed="0"/>
-    <w:lsdException w:name="Dark List Accent 1" w:semiHidden="0" w:uiPriority="70" w:unhideWhenUsed="0"/>
-    <w:lsdException w:name="Colorful Shading Accent 1" w:semiHidden="0" w:uiPriority="71" w:unhideWhenUsed="0"/>
-    <w:lsdException w:name="Colorful List Accent 1" w:semiHidden="0" w:uiPriority="72" w:unhideWhenUsed="0"/>
-    <w:lsdException w:name="Colorful Grid Accent 1" w:semiHidden="0" w:uiPriority="73" w:unhideWhenUsed="0"/>
-    <w:lsdException w:name="Light Shading Accent 2" w:semiHidden="0" w:uiPriority="60" w:unhideWhenUsed="0"/>
-    <w:lsdException w:name="Light List Accent 2" w:semiHidden="0" w:uiPriority="61" w:unhideWhenUsed="0"/>
-    <w:lsdException w:name="Light Grid Accent 2" w:semiHidden="0" w:uiPriority="62" w:unhideWhenUsed="0"/>
-    <w:lsdException w:name="Medium Shading 1 Accent 2" w:semiHidden="0" w:uiPriority="63" w:unhideWhenUsed="0"/>
-    <w:lsdException w:name="Medium Shading 2 Accent 2" w:semiHidden="0" w:uiPriority="64" w:unhideWhenUsed="0"/>
-    <w:lsdException w:name="Medium List 1 Accent 2" w:semiHidden="0" w:uiPriority="65" w:unhideWhenUsed="0"/>
-    <w:lsdException w:name="Medium List 2 Accent 2" w:semiHidden="0" w:uiPriority="66" w:unhideWhenUsed="0"/>
-    <w:lsdException w:name="Medium Grid 1 Accent 2" w:semiHidden="0" w:uiPriority="67" w:unhideWhenUsed="0"/>
-    <w:lsdException w:name="Medium Grid 2 Accent 2" w:semiHidden="0" w:uiPriority="68" w:unhideWhenUsed="0"/>
-    <w:lsdException w:name="Medium Grid 3 Accent 2" w:semiHidden="0" w:uiPriority="69" w:unhideWhenUsed="0"/>
-    <w:lsdException w:name="Dark List Accent 2" w:semiHidden="0" w:uiPriority="70" w:unhideWhenUsed="0"/>
-    <w:lsdException w:name="Colorful Shading Accent 2" w:semiHidden="0" w:uiPriority="71" w:unhideWhenUsed="0"/>
-    <w:lsdException w:name="Colorful List Accent 2" w:semiHidden="0" w:uiPriority="72" w:unhideWhenUsed="0"/>
-    <w:lsdException w:name="Colorful Grid Accent 2" w:semiHidden="0" w:uiPriority="73" w:unhideWhenUsed="0"/>
-    <w:lsdException w:name="Light Shading Accent 3" w:semiHidden="0" w:uiPriority="60" w:unhideWhenUsed="0"/>
-    <w:lsdException w:name="Light List Accent 3" w:semiHidden="0" w:uiPriority="61" w:unhideWhenUsed="0"/>
-    <w:lsdException w:name="Light Grid Accent 3" w:semiHidden="0" w:uiPriority="62" w:unhideWhenUsed="0"/>
-    <w:lsdException w:name="Medium Shading 1 Accent 3" w:semiHidden="0" w:uiPriority="63" w:unhideWhenUsed="0"/>
-    <w:lsdException w:name="Medium Shading 2 Accent 3" w:semiHidden="0" w:uiPriority="64" w:unhideWhenUsed="0"/>
-    <w:lsdException w:name="Medium List 1 Accent 3" w:semiHidden="0" w:uiPriority="65" w:unhideWhenUsed="0"/>
-    <w:lsdException w:name="Medium List 2 Accent 3" w:semiHidden="0" w:uiPriority="66" w:unhideWhenUsed="0"/>
-    <w:lsdException w:name="Medium Grid 1 Accent 3" w:semiHidden="0" w:uiPriority="67" w:unhideWhenUsed="0"/>
-    <w:lsdException w:name="Medium Grid 2 Accent 3" w:semiHidden="0" w:uiPriority="68" w:unhideWhenUsed="0"/>
-    <w:lsdException w:name="Medium Grid 3 Accent 3" w:semiHidden="0" w:uiPriority="69" w:unhideWhenUsed="0"/>
-    <w:lsdException w:name="Dark List Accent 3" w:semiHidden="0" w:uiPriority="70" w:unhideWhenUsed="0"/>
-    <w:lsdException w:name="Colorful Shading Accent 3" w:semiHidden="0" w:uiPriority="71" w:unhideWhenUsed="0"/>
-    <w:lsdException w:name="Colorful List Accent 3" w:semiHidden="0" w:uiPriority="72" w:unhideWhenUsed="0"/>
-    <w:lsdException w:name="Colorful Grid Accent 3" w:semiHidden="0" w:uiPriority="73" w:unhideWhenUsed="0"/>
-    <w:lsdException w:name="Light Shading Accent 4" w:semiHidden="0" w:uiPriority="60" w:unhideWhenUsed="0"/>
-    <w:lsdException w:name="Light List Accent 4" w:semiHidden="0" w:uiPriority="61" w:unhideWhenUsed="0"/>
-    <w:lsdException w:name="Light Grid Accent 4" w:semiHidden="0" w:uiPriority="62" w:unhideWhenUsed="0"/>
-    <w:lsdException w:name="Medium Shading 1 Accent 4" w:semiHidden="0" w:uiPriority="63" w:unhideWhenUsed="0"/>
-    <w:lsdException w:name="Medium Shading 2 Accent 4" w:semiHidden="0" w:uiPriority="64" w:unhideWhenUsed="0"/>
-    <w:lsdException w:name="Medium List 1 Accent 4" w:semiHidden="0" w:uiPriority="65" w:unhideWhenUsed="0"/>
-    <w:lsdException w:name="Medium List 2 Accent 4" w:semiHidden="0" w:uiPriority="66" w:unhideWhenUsed="0"/>
-    <w:lsdException w:name="Medium Grid 1 Accent 4" w:semiHidden="0" w:uiPriority="67" w:unhideWhenUsed="0"/>
-    <w:lsdException w:name="Medium Grid 2 Accent 4" w:semiHidden="0" w:uiPriority="68" w:unhideWhenUsed="0"/>
-    <w:lsdException w:name="Medium Grid 3 Accent 4" w:semiHidden="0" w:uiPriority="69" w:unhideWhenUsed="0"/>
-    <w:lsdException w:name="Dark List Accent 4" w:semiHidden="0" w:uiPriority="70" w:unhideWhenUsed="0"/>
-    <w:lsdException w:name="Colorful Shading Accent 4" w:semiHidden="0" w:uiPriority="71" w:unhideWhenUsed="0"/>
-    <w:lsdException w:name="Colorful List Accent 4" w:semiHidden="0" w:uiPriority="72" w:unhideWhenUsed="0"/>
-    <w:lsdException w:name="Colorful Grid Accent 4" w:semiHidden="0" w:uiPriority="73" w:unhideWhenUsed="0"/>
-    <w:lsdException w:name="Light Shading Accent 5" w:semiHidden="0" w:uiPriority="60" w:unhideWhenUsed="0"/>
-    <w:lsdException w:name="Light List Accent 5" w:semiHidden="0" w:uiPriority="61" w:unhideWhenUsed="0"/>
-    <w:lsdException w:name="Light Grid Accent 5" w:semiHidden="0" w:uiPriority="62" w:unhideWhenUsed="0"/>
-    <w:lsdException w:name="Medium Shading 1 Accent 5" w:semiHidden="0" w:uiPriority="63" w:unhideWhenUsed="0"/>
-    <w:lsdException w:name="Medium Shading 2 Accent 5" w:semiHidden="0" w:uiPriority="64" w:unhideWhenUsed="0"/>
-    <w:lsdException w:name="Medium List 1 Accent 5" w:semiHidden="0" w:uiPriority="65" w:unhideWhenUsed="0"/>
-    <w:lsdException w:name="Medium List 2 Accent 5" w:semiHidden="0" w:uiPriority="66" w:unhideWhenUsed="0"/>
-    <w:lsdException w:name="Medium Grid 1 Accent 5" w:semiHidden="0" w:uiPriority="67" w:unhideWhenUsed="0"/>
-    <w:lsdException w:name="Medium Grid 2 Accent 5" w:semiHidden="0" w:uiPriority="68" w:unhideWhenUsed="0"/>
-    <w:lsdException w:name="Medium Grid 3 Accent 5" w:semiHidden="0" w:uiPriority="69" w:unhideWhenUsed="0"/>
-    <w:lsdException w:name="Dark List Accent 5" w:semiHidden="0" w:uiPriority="70" w:unhideWhenUsed="0"/>
-    <w:lsdException w:name="Colorful Shading Accent 5" w:semiHidden="0" w:uiPriority="71" w:unhideWhenUsed="0"/>
-    <w:lsdException w:name="Colorful List Accent 5" w:semiHidden="0" w:uiPriority="72" w:unhideWhenUsed="0"/>
-    <w:lsdException w:name="Colorful Grid Accent 5" w:semiHidden="0" w:uiPriority="73" w:unhideWhenUsed="0"/>
-    <w:lsdException w:name="Light Shading Accent 6" w:semiHidden="0" w:uiPriority="60" w:unhideWhenUsed="0"/>
-    <w:lsdException w:name="Light List Accent 6" w:semiHidden="0" w:uiPriority="61" w:unhideWhenUsed="0"/>
-    <w:lsdException w:name="Light Grid Accent 6" w:semiHidden="0" w:uiPriority="62" w:unhideWhenUsed="0"/>
-    <w:lsdException w:name="Medium Shading 1 Accent 6" w:semiHidden="0" w:uiPriority="63" w:unhideWhenUsed="0"/>
-    <w:lsdException w:name="Medium Shading 2 Accent 6" w:semiHidden="0" w:uiPriority="64" w:unhideWhenUsed="0"/>
-    <w:lsdException w:name="Medium List 1 Accent 6" w:semiHidden="0" w:uiPriority="65" w:unhideWhenUsed="0"/>
-    <w:lsdException w:name="Medium List 2 Accent 6" w:semiHidden="0" w:uiPriority="66" w:unhideWhenUsed="0"/>
-    <w:lsdException w:name="Medium Grid 1 Accent 6" w:semiHidden="0" w:uiPriority="67" w:unhideWhenUsed="0"/>
-    <w:lsdException w:name="Medium Grid 2 Accent 6" w:semiHidden="0" w:uiPriority="68" w:unhideWhenUsed="0"/>
-    <w:lsdException w:name="Medium Grid 3 Accent 6" w:semiHidden="0" w:uiPriority="69" w:unhideWhenUsed="0"/>
-    <w:lsdException w:name="Dark List Accent 6" w:semiHidden="0" w:uiPriority="70" w:unhideWhenUsed="0"/>
-    <w:lsdException w:name="Colorful Shading Accent 6" w:semiHidden="0" w:uiPriority="71" w:unhideWhenUsed="0"/>
-    <w:lsdException w:name="Colorful List Accent 6" w:semiHidden="0" w:uiPriority="72" w:unhideWhenUsed="0"/>
-    <w:lsdException w:name="Colorful Grid Accent 6" w:semiHidden="0" w:uiPriority="73" w:unhideWhenUsed="0"/>
-    <w:lsdException w:name="Subtle Emphasis" w:semiHidden="0" w:uiPriority="19" w:unhideWhenUsed="0" w:qFormat="1"/>
-    <w:lsdException w:name="Intense Emphasis" w:semiHidden="0" w:uiPriority="21" w:unhideWhenUsed="0" w:qFormat="1"/>
-    <w:lsdException w:name="Subtle Reference" w:semiHidden="0" w:uiPriority="31" w:unhideWhenUsed="0" w:qFormat="1"/>
-    <w:lsdException w:name="Intense Reference" w:semiHidden="0" w:uiPriority="32" w:unhideWhenUsed="0" w:qFormat="1"/>
-    <w:lsdException w:name="Book Title" w:semiHidden="0" w:uiPriority="33" w:unhideWhenUsed="0" w:qFormat="1"/>
-    <w:lsdException w:name="Bibliography" w:uiPriority="37"/>
-    <w:lsdException w:name="TOC Heading" w:uiPriority="39" w:qFormat="1"/>
+  <w:latentStyles w:defLockedState="0" w:defUIPriority="99" w:defSemiHidden="0" w:defUnhideWhenUsed="0" w:defQFormat="0" w:count="371">
+    <w:lsdException w:name="Normal" w:uiPriority="0" w:qFormat="1"/>
+    <w:lsdException w:name="heading 1" w:uiPriority="9" w:qFormat="1"/>
+    <w:lsdException w:name="heading 2" w:semiHidden="1" w:uiPriority="9" w:unhideWhenUsed="1" w:qFormat="1"/>
+    <w:lsdException w:name="heading 3" w:semiHidden="1" w:uiPriority="9" w:unhideWhenUsed="1" w:qFormat="1"/>
+    <w:lsdException w:name="heading 4" w:semiHidden="1" w:uiPriority="9" w:unhideWhenUsed="1" w:qFormat="1"/>
+    <w:lsdException w:name="heading 5" w:semiHidden="1" w:uiPriority="9" w:unhideWhenUsed="1" w:qFormat="1"/>
+    <w:lsdException w:name="heading 6" w:semiHidden="1" w:uiPriority="9" w:unhideWhenUsed="1" w:qFormat="1"/>
+    <w:lsdException w:name="heading 7" w:semiHidden="1" w:uiPriority="9" w:unhideWhenUsed="1" w:qFormat="1"/>
+    <w:lsdException w:name="heading 8" w:semiHidden="1" w:uiPriority="9" w:unhideWhenUsed="1" w:qFormat="1"/>
+    <w:lsdException w:name="heading 9" w:semiHidden="1" w:uiPriority="9" w:unhideWhenUsed="1" w:qFormat="1"/>
+    <w:lsdException w:name="index 1" w:semiHidden="1" w:unhideWhenUsed="1"/>
+    <w:lsdException w:name="index 2" w:semiHidden="1" w:unhideWhenUsed="1"/>
+    <w:lsdException w:name="index 3" w:semiHidden="1" w:unhideWhenUsed="1"/>
+    <w:lsdException w:name="index 4" w:semiHidden="1" w:unhideWhenUsed="1"/>
+    <w:lsdException w:name="index 5" w:semiHidden="1" w:unhideWhenUsed="1"/>
+    <w:lsdException w:name="index 6" w:semiHidden="1" w:unhideWhenUsed="1"/>
+    <w:lsdException w:name="index 7" w:semiHidden="1" w:unhideWhenUsed="1"/>
+    <w:lsdException w:name="index 8" w:semiHidden="1" w:unhideWhenUsed="1"/>
+    <w:lsdException w:name="index 9" w:semiHidden="1" w:unhideWhenUsed="1"/>
+    <w:lsdException w:name="toc 1" w:semiHidden="1" w:uiPriority="39" w:unhideWhenUsed="1"/>
+    <w:lsdException w:name="toc 2" w:semiHidden="1" w:uiPriority="39" w:unhideWhenUsed="1"/>
+    <w:lsdException w:name="toc 3" w:semiHidden="1" w:uiPriority="39" w:unhideWhenUsed="1"/>
+    <w:lsdException w:name="toc 4" w:semiHidden="1" w:uiPriority="39" w:unhideWhenUsed="1"/>
+    <w:lsdException w:name="toc 5" w:semiHidden="1" w:uiPriority="39" w:unhideWhenUsed="1"/>
+    <w:lsdException w:name="toc 6" w:semiHidden="1" w:uiPriority="39" w:unhideWhenUsed="1"/>
+    <w:lsdException w:name="toc 7" w:semiHidden="1" w:uiPriority="39" w:unhideWhenUsed="1"/>
+    <w:lsdException w:name="toc 8" w:semiHidden="1" w:uiPriority="39" w:unhideWhenUsed="1"/>
+    <w:lsdException w:name="toc 9" w:semiHidden="1" w:uiPriority="39" w:unhideWhenUsed="1"/>
+    <w:lsdException w:name="Normal Indent" w:semiHidden="1" w:unhideWhenUsed="1"/>
+    <w:lsdException w:name="footnote text" w:semiHidden="1" w:unhideWhenUsed="1"/>
+    <w:lsdException w:name="annotation text" w:semiHidden="1" w:unhideWhenUsed="1"/>
+    <w:lsdException w:name="header" w:semiHidden="1" w:unhideWhenUsed="1"/>
+    <w:lsdException w:name="footer" w:semiHidden="1" w:unhideWhenUsed="1"/>
+    <w:lsdException w:name="index heading" w:semiHidden="1" w:unhideWhenUsed="1"/>
+    <w:lsdException w:name="caption" w:semiHidden="1" w:uiPriority="35" w:unhideWhenUsed="1" w:qFormat="1"/>
+    <w:lsdException w:name="table of figures" w:semiHidden="1" w:unhideWhenUsed="1"/>
+    <w:lsdException w:name="envelope address" w:semiHidden="1" w:unhideWhenUsed="1"/>
+    <w:lsdException w:name="envelope return" w:semiHidden="1" w:unhideWhenUsed="1"/>
+    <w:lsdException w:name="footnote reference" w:semiHidden="1" w:unhideWhenUsed="1"/>
+    <w:lsdException w:name="annotation reference" w:semiHidden="1" w:unhideWhenUsed="1"/>
+    <w:lsdException w:name="line number" w:semiHidden="1" w:unhideWhenUsed="1"/>
+    <w:lsdException w:name="page number" w:semiHidden="1" w:unhideWhenUsed="1"/>
+    <w:lsdException w:name="endnote reference" w:semiHidden="1" w:unhideWhenUsed="1"/>
+    <w:lsdException w:name="endnote text" w:semiHidden="1" w:unhideWhenUsed="1"/>
+    <w:lsdException w:name="table of authorities" w:semiHidden="1" w:unhideWhenUsed="1"/>
+    <w:lsdException w:name="macro" w:semiHidden="1" w:unhideWhenUsed="1"/>
+    <w:lsdException w:name="toa heading" w:semiHidden="1" w:unhideWhenUsed="1"/>
+    <w:lsdException w:name="List" w:semiHidden="1" w:unhideWhenUsed="1"/>
+    <w:lsdException w:name="List Bullet" w:semiHidden="1" w:unhideWhenUsed="1"/>
+    <w:lsdException w:name="List Number" w:semiHidden="1" w:unhideWhenUsed="1"/>
+    <w:lsdException w:name="List 2" w:semiHidden="1" w:unhideWhenUsed="1"/>
+    <w:lsdException w:name="List 3" w:semiHidden="1" w:unhideWhenUsed="1"/>
+    <w:lsdException w:name="List 4" w:semiHidden="1" w:unhideWhenUsed="1"/>
+    <w:lsdException w:name="List 5" w:semiHidden="1" w:unhideWhenUsed="1"/>
+    <w:lsdException w:name="List Bullet 2" w:semiHidden="1" w:unhideWhenUsed="1"/>
+    <w:lsdException w:name="List Bullet 3" w:semiHidden="1" w:unhideWhenUsed="1"/>
+    <w:lsdException w:name="List Bullet 4" w:semiHidden="1" w:unhideWhenUsed="1"/>
+    <w:lsdException w:name="List Bullet 5" w:semiHidden="1" w:unhideWhenUsed="1"/>
+    <w:lsdException w:name="List Number 2" w:semiHidden="1" w:unhideWhenUsed="1"/>
+    <w:lsdException w:name="List Number 3" w:semiHidden="1" w:unhideWhenUsed="1"/>
+    <w:lsdException w:name="List Number 4" w:semiHidden="1" w:unhideWhenUsed="1"/>
+    <w:lsdException w:name="List Number 5" w:semiHidden="1" w:unhideWhenUsed="1"/>
+    <w:lsdException w:name="Title" w:uiPriority="10" w:qFormat="1"/>
+    <w:lsdException w:name="Closing" w:semiHidden="1" w:unhideWhenUsed="1"/>
+    <w:lsdException w:name="Signature" w:semiHidden="1" w:unhideWhenUsed="1"/>
+    <w:lsdException w:name="Default Paragraph Font" w:semiHidden="1" w:uiPriority="1" w:unhideWhenUsed="1"/>
+    <w:lsdException w:name="Body Text" w:semiHidden="1" w:unhideWhenUsed="1"/>
+    <w:lsdException w:name="Body Text Indent" w:semiHidden="1" w:unhideWhenUsed="1"/>
+    <w:lsdException w:name="List Continue" w:semiHidden="1" w:unhideWhenUsed="1"/>
+    <w:lsdException w:name="List Continue 2" w:semiHidden="1" w:unhideWhenUsed="1"/>
+    <w:lsdException w:name="List Continue 3" w:semiHidden="1" w:unhideWhenUsed="1"/>
+    <w:lsdException w:name="List Continue 4" w:semiHidden="1" w:unhideWhenUsed="1"/>
+    <w:lsdException w:name="List Continue 5" w:semiHidden="1" w:unhideWhenUsed="1"/>
+    <w:lsdException w:name="Message Header" w:semiHidden="1" w:unhideWhenUsed="1"/>
+    <w:lsdException w:name="Subtitle" w:uiPriority="11" w:qFormat="1"/>
+    <w:lsdException w:name="Salutation" w:semiHidden="1" w:unhideWhenUsed="1"/>
+    <w:lsdException w:name="Date" w:semiHidden="1" w:unhideWhenUsed="1"/>
+    <w:lsdException w:name="Body Text First Indent" w:semiHidden="1" w:unhideWhenUsed="1"/>
+    <w:lsdException w:name="Body Text First Indent 2" w:semiHidden="1" w:unhideWhenUsed="1"/>
+    <w:lsdException w:name="Note Heading" w:semiHidden="1" w:unhideWhenUsed="1"/>
+    <w:lsdException w:name="Body Text 2" w:semiHidden="1" w:unhideWhenUsed="1"/>
+    <w:lsdException w:name="Body Text 3" w:semiHidden="1" w:unhideWhenUsed="1"/>
+    <w:lsdException w:name="Body Text Indent 2" w:semiHidden="1" w:unhideWhenUsed="1"/>
+    <w:lsdException w:name="Body Text Indent 3" w:semiHidden="1" w:unhideWhenUsed="1"/>
+    <w:lsdException w:name="Block Text" w:semiHidden="1" w:unhideWhenUsed="1"/>
+    <w:lsdException w:name="Hyperlink" w:semiHidden="1" w:unhideWhenUsed="1"/>
+    <w:lsdException w:name="FollowedHyperlink" w:semiHidden="1" w:unhideWhenUsed="1"/>
+    <w:lsdException w:name="Strong" w:uiPriority="22" w:qFormat="1"/>
+    <w:lsdException w:name="Emphasis" w:uiPriority="20" w:qFormat="1"/>
+    <w:lsdException w:name="Document Map" w:semiHidden="1" w:unhideWhenUsed="1"/>
+    <w:lsdException w:name="Plain Text" w:semiHidden="1" w:unhideWhenUsed="1"/>
+    <w:lsdException w:name="E-mail Signature" w:semiHidden="1" w:unhideWhenUsed="1"/>
+    <w:lsdException w:name="HTML Top of Form" w:semiHidden="1" w:unhideWhenUsed="1"/>
+    <w:lsdException w:name="HTML Bottom of Form" w:semiHidden="1" w:unhideWhenUsed="1"/>
+    <w:lsdException w:name="Normal (Web)" w:semiHidden="1" w:unhideWhenUsed="1"/>
+    <w:lsdException w:name="HTML Acronym" w:semiHidden="1" w:unhideWhenUsed="1"/>
+    <w:lsdException w:name="HTML Address" w:semiHidden="1" w:unhideWhenUsed="1"/>
+    <w:lsdException w:name="HTML Cite" w:semiHidden="1" w:unhideWhenUsed="1"/>
+    <w:lsdException w:name="HTML Code" w:semiHidden="1" w:unhideWhenUsed="1"/>
+    <w:lsdException w:name="HTML Definition" w:semiHidden="1" w:unhideWhenUsed="1"/>
+    <w:lsdException w:name="HTML Keyboard" w:semiHidden="1" w:unhideWhenUsed="1"/>
+    <w:lsdException w:name="HTML Preformatted" w:semiHidden="1" w:unhideWhenUsed="1"/>
+    <w:lsdException w:name="HTML Sample" w:semiHidden="1" w:unhideWhenUsed="1"/>
+    <w:lsdException w:name="HTML Typewriter" w:semiHidden="1" w:unhideWhenUsed="1"/>
+    <w:lsdException w:name="HTML Variable" w:semiHidden="1" w:unhideWhenUsed="1"/>
+    <w:lsdException w:name="Normal Table" w:semiHidden="1" w:unhideWhenUsed="1"/>
+    <w:lsdException w:name="annotation subject" w:semiHidden="1" w:unhideWhenUsed="1"/>
+    <w:lsdException w:name="No List" w:semiHidden="1" w:unhideWhenUsed="1"/>
+    <w:lsdException w:name="Outline List 1" w:semiHidden="1" w:unhideWhenUsed="1"/>
+    <w:lsdException w:name="Outline List 2" w:semiHidden="1" w:unhideWhenUsed="1"/>
+    <w:lsdException w:name="Outline List 3" w:semiHidden="1" w:unhideWhenUsed="1"/>
+    <w:lsdException w:name="Table Simple 1" w:semiHidden="1" w:unhideWhenUsed="1"/>
+    <w:lsdException w:name="Table Simple 2" w:semiHidden="1" w:unhideWhenUsed="1"/>
+    <w:lsdException w:name="Table Simple 3" w:semiHidden="1" w:unhideWhenUsed="1"/>
+    <w:lsdException w:name="Table Classic 1" w:semiHidden="1" w:unhideWhenUsed="1"/>
+    <w:lsdException w:name="Table Classic 2" w:semiHidden="1" w:unhideWhenUsed="1"/>
+    <w:lsdException w:name="Table Classic 3" w:semiHidden="1" w:unhideWhenUsed="1"/>
+    <w:lsdException w:name="Table Classic 4" w:semiHidden="1" w:unhideWhenUsed="1"/>
+    <w:lsdException w:name="Table Colorful 1" w:semiHidden="1" w:unhideWhenUsed="1"/>
+    <w:lsdException w:name="Table Colorful 2" w:semiHidden="1" w:unhideWhenUsed="1"/>
+    <w:lsdException w:name="Table Colorful 3" w:semiHidden="1" w:unhideWhenUsed="1"/>
+    <w:lsdException w:name="Table Columns 1" w:semiHidden="1" w:unhideWhenUsed="1"/>
+    <w:lsdException w:name="Table Columns 2" w:semiHidden="1" w:unhideWhenUsed="1"/>
+    <w:lsdException w:name="Table Columns 3" w:semiHidden="1" w:unhideWhenUsed="1"/>
+    <w:lsdException w:name="Table Columns 4" w:semiHidden="1" w:unhideWhenUsed="1"/>
+    <w:lsdException w:name="Table Columns 5" w:semiHidden="1" w:unhideWhenUsed="1"/>
+    <w:lsdException w:name="Table Grid 1" w:semiHidden="1" w:unhideWhenUsed="1"/>
+    <w:lsdException w:name="Table Grid 2" w:semiHidden="1" w:unhideWhenUsed="1"/>
+    <w:lsdException w:name="Table Grid 3" w:semiHidden="1" w:unhideWhenUsed="1"/>
+    <w:lsdException w:name="Table Grid 4" w:semiHidden="1" w:unhideWhenUsed="1"/>
+    <w:lsdException w:name="Table Grid 5" w:semiHidden="1" w:unhideWhenUsed="1"/>
+    <w:lsdException w:name="Table Grid 6" w:semiHidden="1" w:unhideWhenUsed="1"/>
+    <w:lsdException w:name="Table Grid 7" w:semiHidden="1" w:unhideWhenUsed="1"/>
+    <w:lsdException w:name="Table Grid 8" w:semiHidden="1" w:unhideWhenUsed="1"/>
+    <w:lsdException w:name="Table List 1" w:semiHidden="1" w:unhideWhenUsed="1"/>
+    <w:lsdException w:name="Table List 2" w:semiHidden="1" w:unhideWhenUsed="1"/>
+    <w:lsdException w:name="Table List 3" w:semiHidden="1" w:unhideWhenUsed="1"/>
+    <w:lsdException w:name="Table List 4" w:semiHidden="1" w:unhideWhenUsed="1"/>
+    <w:lsdException w:name="Table List 5" w:semiHidden="1" w:unhideWhenUsed="1"/>
+    <w:lsdException w:name="Table List 6" w:semiHidden="1" w:unhideWhenUsed="1"/>
+    <w:lsdException w:name="Table List 7" w:semiHidden="1" w:unhideWhenUsed="1"/>
+    <w:lsdException w:name="Table List 8" w:semiHidden="1" w:unhideWhenUsed="1"/>
+    <w:lsdException w:name="Table 3D effects 1" w:semiHidden="1" w:unhideWhenUsed="1"/>
+    <w:lsdException w:name="Table 3D effects 2" w:semiHidden="1" w:unhideWhenUsed="1"/>
+    <w:lsdException w:name="Table 3D effects 3" w:semiHidden="1" w:unhideWhenUsed="1"/>
+    <w:lsdException w:name="Table Contemporary" w:semiHidden="1" w:unhideWhenUsed="1"/>
+    <w:lsdException w:name="Table Elegant" w:semiHidden="1" w:unhideWhenUsed="1"/>
+    <w:lsdException w:name="Table Professional" w:semiHidden="1" w:unhideWhenUsed="1"/>
+    <w:lsdException w:name="Table Subtle 1" w:semiHidden="1" w:unhideWhenUsed="1"/>
+    <w:lsdException w:name="Table Subtle 2" w:semiHidden="1" w:unhideWhenUsed="1"/>
+    <w:lsdException w:name="Table Web 1" w:semiHidden="1" w:unhideWhenUsed="1"/>
+    <w:lsdException w:name="Table Web 2" w:semiHidden="1" w:unhideWhenUsed="1"/>
+    <w:lsdException w:name="Table Web 3" w:semiHidden="1" w:unhideWhenUsed="1"/>
+    <w:lsdException w:name="Balloon Text" w:semiHidden="1" w:unhideWhenUsed="1"/>
+    <w:lsdException w:name="Table Grid" w:uiPriority="39"/>
+    <w:lsdException w:name="Table Theme" w:semiHidden="1" w:unhideWhenUsed="1"/>
+    <w:lsdException w:name="Placeholder Text" w:semiHidden="1"/>
+    <w:lsdException w:name="No Spacing" w:uiPriority="1" w:qFormat="1"/>
+    <w:lsdException w:name="Light Shading" w:uiPriority="60"/>
+    <w:lsdException w:name="Light List" w:uiPriority="61"/>
+    <w:lsdException w:name="Light Grid" w:uiPriority="62"/>
+    <w:lsdException w:name="Medium Shading 1" w:uiPriority="63"/>
+    <w:lsdException w:name="Medium Shading 2" w:uiPriority="64"/>
+    <w:lsdException w:name="Medium List 1" w:uiPriority="65"/>
+    <w:lsdException w:name="Medium List 2" w:uiPriority="66"/>
+    <w:lsdException w:name="Medium Grid 1" w:uiPriority="67"/>
+    <w:lsdException w:name="Medium Grid 2" w:uiPriority="68"/>
+    <w:lsdException w:name="Medium Grid 3" w:uiPriority="69"/>
+    <w:lsdException w:name="Dark List" w:uiPriority="70"/>
+    <w:lsdException w:name="Colorful Shading" w:uiPriority="71"/>
+    <w:lsdException w:name="Colorful List" w:uiPriority="72"/>
+    <w:lsdException w:name="Colorful Grid" w:uiPriority="73"/>
+    <w:lsdException w:name="Light Shading Accent 1" w:uiPriority="60"/>
+    <w:lsdException w:name="Light List Accent 1" w:uiPriority="61"/>
+    <w:lsdException w:name="Light Grid Accent 1" w:uiPriority="62"/>
+    <w:lsdException w:name="Medium Shading 1 Accent 1" w:uiPriority="63"/>
+    <w:lsdException w:name="Medium Shading 2 Accent 1" w:uiPriority="64"/>
+    <w:lsdException w:name="Medium List 1 Accent 1" w:uiPriority="65"/>
+    <w:lsdException w:name="Revision" w:semiHidden="1"/>
+    <w:lsdException w:name="List Paragraph" w:uiPriority="34" w:qFormat="1"/>
+    <w:lsdException w:name="Quote" w:uiPriority="29" w:qFormat="1"/>
+    <w:lsdException w:name="Intense Quote" w:uiPriority="30" w:qFormat="1"/>
+    <w:lsdException w:name="Medium List 2 Accent 1" w:uiPriority="66"/>
+    <w:lsdException w:name="Medium Grid 1 Accent 1" w:uiPriority="67"/>
+    <w:lsdException w:name="Medium Grid 2 Accent 1" w:uiPriority="68"/>
+    <w:lsdException w:name="Medium Grid 3 Accent 1" w:uiPriority="69"/>
+    <w:lsdException w:name="Dark List Accent 1" w:uiPriority="70"/>
+    <w:lsdException w:name="Colorful Shading Accent 1" w:uiPriority="71"/>
+    <w:lsdException w:name="Colorful List Accent 1" w:uiPriority="72"/>
+    <w:lsdException w:name="Colorful Grid Accent 1" w:uiPriority="73"/>
+    <w:lsdException w:name="Light Shading Accent 2" w:uiPriority="60"/>
+    <w:lsdException w:name="Light List Accent 2" w:uiPriority="61"/>
+    <w:lsdException w:name="Light Grid Accent 2" w:uiPriority="62"/>
+    <w:lsdException w:name="Medium Shading 1 Accent 2" w:uiPriority="63"/>
+    <w:lsdException w:name="Medium Shading 2 Accent 2" w:uiPriority="64"/>
+    <w:lsdException w:name="Medium List 1 Accent 2" w:uiPriority="65"/>
+    <w:lsdException w:name="Medium List 2 Accent 2" w:uiPriority="66"/>
+    <w:lsdException w:name="Medium Grid 1 Accent 2" w:uiPriority="67"/>
+    <w:lsdException w:name="Medium Grid 2 Accent 2" w:uiPriority="68"/>
+    <w:lsdException w:name="Medium Grid 3 Accent 2" w:uiPriority="69"/>
+    <w:lsdException w:name="Dark List Accent 2" w:uiPriority="70"/>
+    <w:lsdException w:name="Colorful Shading Accent 2" w:uiPriority="71"/>
+    <w:lsdException w:name="Colorful List Accent 2" w:uiPriority="72"/>
+    <w:lsdException w:name="Colorful Grid Accent 2" w:uiPriority="73"/>
+    <w:lsdException w:name="Light Shading Accent 3" w:uiPriority="60"/>
+    <w:lsdException w:name="Light List Accent 3" w:uiPriority="61"/>
+    <w:lsdException w:name="Light Grid Accent 3" w:uiPriority="62"/>
+    <w:lsdException w:name="Medium Shading 1 Accent 3" w:uiPriority="63"/>
+    <w:lsdException w:name="Medium Shading 2 Accent 3" w:uiPriority="64"/>
+    <w:lsdException w:name="Medium List 1 Accent 3" w:uiPriority="65"/>
+    <w:lsdException w:name="Medium List 2 Accent 3" w:uiPriority="66"/>
+    <w:lsdException w:name="Medium Grid 1 Accent 3" w:uiPriority="67"/>
+    <w:lsdException w:name="Medium Grid 2 Accent 3" w:uiPriority="68"/>
+    <w:lsdException w:name="Medium Grid 3 Accent 3" w:uiPriority="69"/>
+    <w:lsdException w:name="Dark List Accent 3" w:uiPriority="70"/>
+    <w:lsdException w:name="Colorful Shading Accent 3" w:uiPriority="71"/>
+    <w:lsdException w:name="Colorful List Accent 3" w:uiPriority="72"/>
+    <w:lsdException w:name="Colorful Grid Accent 3" w:uiPriority="73"/>
+    <w:lsdException w:name="Light Shading Accent 4" w:uiPriority="60"/>
+    <w:lsdException w:name="Light List Accent 4" w:uiPriority="61"/>
+    <w:lsdException w:name="Light Grid Accent 4" w:uiPriority="62"/>
+    <w:lsdException w:name="Medium Shading 1 Accent 4" w:uiPriority="63"/>
+    <w:lsdException w:name="Medium Shading 2 Accent 4" w:uiPriority="64"/>
+    <w:lsdException w:name="Medium List 1 Accent 4" w:uiPriority="65"/>
+    <w:lsdException w:name="Medium List 2 Accent 4" w:uiPriority="66"/>
+    <w:lsdException w:name="Medium Grid 1 Accent 4" w:uiPriority="67"/>
+    <w:lsdException w:name="Medium Grid 2 Accent 4" w:uiPriority="68"/>
+    <w:lsdException w:name="Medium Grid 3 Accent 4" w:uiPriority="69"/>
+    <w:lsdException w:name="Dark List Accent 4" w:uiPriority="70"/>
+    <w:lsdException w:name="Colorful Shading Accent 4" w:uiPriority="71"/>
+    <w:lsdException w:name="Colorful List Accent 4" w:uiPriority="72"/>
+    <w:lsdException w:name="Colorful Grid Accent 4" w:uiPriority="73"/>
+    <w:lsdException w:name="Light Shading Accent 5" w:uiPriority="60"/>
+    <w:lsdException w:name="Light List Accent 5" w:uiPriority="61"/>
+    <w:lsdException w:name="Light Grid Accent 5" w:uiPriority="62"/>
+    <w:lsdException w:name="Medium Shading 1 Accent 5" w:uiPriority="63"/>
+    <w:lsdException w:name="Medium Shading 2 Accent 5" w:uiPriority="64"/>
+    <w:lsdException w:name="Medium List 1 Accent 5" w:uiPriority="65"/>
+    <w:lsdException w:name="Medium List 2 Accent 5" w:uiPriority="66"/>
+    <w:lsdException w:name="Medium Grid 1 Accent 5" w:uiPriority="67"/>
+    <w:lsdException w:name="Medium Grid 2 Accent 5" w:uiPriority="68"/>
+    <w:lsdException w:name="Medium Grid 3 Accent 5" w:uiPriority="69"/>
+    <w:lsdException w:name="Dark List Accent 5" w:uiPriority="70"/>
+    <w:lsdException w:name="Colorful Shading Accent 5" w:uiPriority="71"/>
+    <w:lsdException w:name="Colorful List Accent 5" w:uiPriority="72"/>
+    <w:lsdException w:name="Colorful Grid Accent 5" w:uiPriority="73"/>
+    <w:lsdException w:name="Light Shading Accent 6" w:uiPriority="60"/>
+    <w:lsdException w:name="Light List Accent 6" w:uiPriority="61"/>
+    <w:lsdException w:name="Light Grid Accent 6" w:uiPriority="62"/>
+    <w:lsdException w:name="Medium Shading 1 Accent 6" w:uiPriority="63"/>
+    <w:lsdException w:name="Medium Shading 2 Accent 6" w:uiPriority="64"/>
+    <w:lsdException w:name="Medium List 1 Accent 6" w:uiPriority="65"/>
+    <w:lsdException w:name="Medium List 2 Accent 6" w:uiPriority="66"/>
+    <w:lsdException w:name="Medium Grid 1 Accent 6" w:uiPriority="67"/>
+    <w:lsdException w:name="Medium Grid 2 Accent 6" w:uiPriority="68"/>
+    <w:lsdException w:name="Medium Grid 3 Accent 6" w:uiPriority="69"/>
+    <w:lsdException w:name="Dark List Accent 6" w:uiPriority="70"/>
+    <w:lsdException w:name="Colorful Shading Accent 6" w:uiPriority="71"/>
+    <w:lsdException w:name="Colorful List Accent 6" w:uiPriority="72"/>
+    <w:lsdException w:name="Colorful Grid Accent 6" w:uiPriority="73"/>
+    <w:lsdException w:name="Subtle Emphasis" w:uiPriority="19" w:qFormat="1"/>
+    <w:lsdException w:name="Intense Emphasis" w:uiPriority="21" w:qFormat="1"/>
+    <w:lsdException w:name="Subtle Reference" w:uiPriority="31" w:qFormat="1"/>
+    <w:lsdException w:name="Intense Reference" w:uiPriority="32" w:qFormat="1"/>
+    <w:lsdException w:name="Book Title" w:uiPriority="33" w:qFormat="1"/>
+    <w:lsdException w:name="Bibliography" w:semiHidden="1" w:uiPriority="37" w:unhideWhenUsed="1"/>
+    <w:lsdException w:name="TOC Heading" w:semiHidden="1" w:uiPriority="39" w:unhideWhenUsed="1" w:qFormat="1"/>
+    <w:lsdException w:name="Plain Table 1" w:uiPriority="41"/>
+    <w:lsdException w:name="Plain Table 2" w:uiPriority="42"/>
+    <w:lsdException w:name="Plain Table 3" w:uiPriority="43"/>
+    <w:lsdException w:name="Plain Table 4" w:uiPriority="44"/>
+    <w:lsdException w:name="Plain Table 5" w:uiPriority="45"/>
+    <w:lsdException w:name="Grid Table Light" w:uiPriority="40"/>
+    <w:lsdException w:name="Grid Table 1 Light" w:uiPriority="46"/>
+    <w:lsdException w:name="Grid Table 2" w:uiPriority="47"/>
+    <w:lsdException w:name="Grid Table 3" w:uiPriority="48"/>
+    <w:lsdException w:name="Grid Table 4" w:uiPriority="49"/>
+    <w:lsdException w:name="Grid Table 5 Dark" w:uiPriority="50"/>
+    <w:lsdException w:name="Grid Table 6 Colorful" w:uiPriority="51"/>
+    <w:lsdException w:name="Grid Table 7 Colorful" w:uiPriority="52"/>
+    <w:lsdException w:name="Grid Table 1 Light Accent 1" w:uiPriority="46"/>
+    <w:lsdException w:name="Grid Table 2 Accent 1" w:uiPriority="47"/>
+    <w:lsdException w:name="Grid Table 3 Accent 1" w:uiPriority="48"/>
+    <w:lsdException w:name="Grid Table 4 Accent 1" w:uiPriority="49"/>
+    <w:lsdException w:name="Grid Table 5 Dark Accent 1" w:uiPriority="50"/>
+    <w:lsdException w:name="Grid Table 6 Colorful Accent 1" w:uiPriority="51"/>
+    <w:lsdException w:name="Grid Table 7 Colorful Accent 1" w:uiPriority="52"/>
+    <w:lsdException w:name="Grid Table 1 Light Accent 2" w:uiPriority="46"/>
+    <w:lsdException w:name="Grid Table 2 Accent 2" w:uiPriority="47"/>
+    <w:lsdException w:name="Grid Table 3 Accent 2" w:uiPriority="48"/>
+    <w:lsdException w:name="Grid Table 4 Accent 2" w:uiPriority="49"/>
+    <w:lsdException w:name="Grid Table 5 Dark Accent 2" w:uiPriority="50"/>
+    <w:lsdException w:name="Grid Table 6 Colorful Accent 2" w:uiPriority="51"/>
+    <w:lsdException w:name="Grid Table 7 Colorful Accent 2" w:uiPriority="52"/>
+    <w:lsdException w:name="Grid Table 1 Light Accent 3" w:uiPriority="46"/>
+    <w:lsdException w:name="Grid Table 2 Accent 3" w:uiPriority="47"/>
+    <w:lsdException w:name="Grid Table 3 Accent 3" w:uiPriority="48"/>
+    <w:lsdException w:name="Grid Table 4 Accent 3" w:uiPriority="49"/>
+    <w:lsdException w:name="Grid Table 5 Dark Accent 3" w:uiPriority="50"/>
+    <w:lsdException w:name="Grid Table 6 Colorful Accent 3" w:uiPriority="51"/>
+    <w:lsdException w:name="Grid Table 7 Colorful Accent 3" w:uiPriority="52"/>
+    <w:lsdException w:name="Grid Table 1 Light Accent 4" w:uiPriority="46"/>
+    <w:lsdException w:name="Grid Table 2 Accent 4" w:uiPriority="47"/>
+    <w:lsdException w:name="Grid Table 3 Accent 4" w:uiPriority="48"/>
+    <w:lsdException w:name="Grid Table 4 Accent 4" w:uiPriority="49"/>
+    <w:lsdException w:name="Grid Table 5 Dark Accent 4" w:uiPriority="50"/>
+    <w:lsdException w:name="Grid Table 6 Colorful Accent 4" w:uiPriority="51"/>
+    <w:lsdException w:name="Grid Table 7 Colorful Accent 4" w:uiPriority="52"/>
+    <w:lsdException w:name="Grid Table 1 Light Accent 5" w:uiPriority="46"/>
+    <w:lsdException w:name="Grid Table 2 Accent 5" w:uiPriority="47"/>
+    <w:lsdException w:name="Grid Table 3 Accent 5" w:uiPriority="48"/>
+    <w:lsdException w:name="Grid Table 4 Accent 5" w:uiPriority="49"/>
+    <w:lsdException w:name="Grid Table 5 Dark Accent 5" w:uiPriority="50"/>
+    <w:lsdException w:name="Grid Table 6 Colorful Accent 5" w:uiPriority="51"/>
+    <w:lsdException w:name="Grid Table 7 Colorful Accent 5" w:uiPriority="52"/>
+    <w:lsdException w:name="Grid Table 1 Light Accent 6" w:uiPriority="46"/>
+    <w:lsdException w:name="Grid Table 2 Accent 6" w:uiPriority="47"/>
+    <w:lsdException w:name="Grid Table 3 Accent 6" w:uiPriority="48"/>
+    <w:lsdException w:name="Grid Table 4 Accent 6" w:uiPriority="49"/>
+    <w:lsdException w:name="Grid Table 5 Dark Accent 6" w:uiPriority="50"/>
+    <w:lsdException w:name="Grid Table 6 Colorful Accent 6" w:uiPriority="51"/>
+    <w:lsdException w:name="Grid Table 7 Colorful Accent 6" w:uiPriority="52"/>
+    <w:lsdException w:name="List Table 1 Light" w:uiPriority="46"/>
+    <w:lsdException w:name="List Table 2" w:uiPriority="47"/>
+    <w:lsdException w:name="List Table 3" w:uiPriority="48"/>
+    <w:lsdException w:name="List Table 4" w:uiPriority="49"/>
+    <w:lsdException w:name="List Table 5 Dark" w:uiPriority="50"/>
+    <w:lsdException w:name="List Table 6 Colorful" w:uiPriority="51"/>
+    <w:lsdException w:name="List Table 7 Colorful" w:uiPriority="52"/>
+    <w:lsdException w:name="List Table 1 Light Accent 1" w:uiPriority="46"/>
+    <w:lsdException w:name="List Table 2 Accent 1" w:uiPriority="47"/>
+    <w:lsdException w:name="List Table 3 Accent 1" w:uiPriority="48"/>
+    <w:lsdException w:name="List Table 4 Accent 1" w:uiPriority="49"/>
+    <w:lsdException w:name="List Table 5 Dark Accent 1" w:uiPriority="50"/>
+    <w:lsdException w:name="List Table 6 Colorful Accent 1" w:uiPriority="51"/>
+    <w:lsdException w:name="List Table 7 Colorful Accent 1" w:uiPriority="52"/>
+    <w:lsdException w:name="List Table 1 Light Accent 2" w:uiPriority="46"/>
+    <w:lsdException w:name="List Table 2 Accent 2" w:uiPriority="47"/>
+    <w:lsdException w:name="List Table 3 Accent 2" w:uiPriority="48"/>
+    <w:lsdException w:name="List Table 4 Accent 2" w:uiPriority="49"/>
+    <w:lsdException w:name="List Table 5 Dark Accent 2" w:uiPriority="50"/>
+    <w:lsdException w:name="List Table 6 Colorful Accent 2" w:uiPriority="51"/>
+    <w:lsdException w:name="List Table 7 Colorful Accent 2" w:uiPriority="52"/>
+    <w:lsdException w:name="List Table 1 Light Accent 3" w:uiPriority="46"/>
+    <w:lsdException w:name="List Table 2 Accent 3" w:uiPriority="47"/>
+    <w:lsdException w:name="List Table 3 Accent 3" w:uiPriority="48"/>
+    <w:lsdException w:name="List Table 4 Accent 3" w:uiPriority="49"/>
+    <w:lsdException w:name="List Table 5 Dark Accent 3" w:uiPriority="50"/>
+    <w:lsdException w:name="List Table 6 Colorful Accent 3" w:uiPriority="51"/>
+    <w:lsdException w:name="List Table 7 Colorful Accent 3" w:uiPriority="52"/>
+    <w:lsdException w:name="List Table 1 Light Accent 4" w:uiPriority="46"/>
+    <w:lsdException w:name="List Table 2 Accent 4" w:uiPriority="47"/>
+    <w:lsdException w:name="List Table 3 Accent 4" w:uiPriority="48"/>
+    <w:lsdException w:name="List Table 4 Accent 4" w:uiPriority="49"/>
+    <w:lsdException w:name="List Table 5 Dark Accent 4" w:uiPriority="50"/>
+    <w:lsdException w:name="List Table 6 Colorful Accent 4" w:uiPriority="51"/>
+    <w:lsdException w:name="List Table 7 Colorful Accent 4" w:uiPriority="52"/>
+    <w:lsdException w:name="List Table 1 Light Accent 5" w:uiPriority="46"/>
+    <w:lsdException w:name="List Table 2 Accent 5" w:uiPriority="47"/>
+    <w:lsdException w:name="List Table 3 Accent 5" w:uiPriority="48"/>
+    <w:lsdException w:name="List Table 4 Accent 5" w:uiPriority="49"/>
+    <w:lsdException w:name="List Table 5 Dark Accent 5" w:uiPriority="50"/>
+    <w:lsdException w:name="List Table 6 Colorful Accent 5" w:uiPriority="51"/>
+    <w:lsdException w:name="List Table 7 Colorful Accent 5" w:uiPriority="52"/>
+    <w:lsdException w:name="List Table 1 Light Accent 6" w:uiPriority="46"/>
+    <w:lsdException w:name="List Table 2 Accent 6" w:uiPriority="47"/>
+    <w:lsdException w:name="List Table 3 Accent 6" w:uiPriority="48"/>
+    <w:lsdException w:name="List Table 4 Accent 6" w:uiPriority="49"/>
+    <w:lsdException w:name="List Table 5 Dark Accent 6" w:uiPriority="50"/>
+    <w:lsdException w:name="List Table 6 Colorful Accent 6" w:uiPriority="51"/>
+    <w:lsdException w:name="List Table 7 Colorful Accent 6" w:uiPriority="52"/>
   </w:latentStyles>
   <w:style w:type="paragraph" w:default="1" w:styleId="Normal">
     <w:name w:val="Normal"/>
@@ -5991,7 +5863,7 @@
   <a:extraClrSchemeLst/>
   <a:extLst>
     <a:ext uri="{05A4C25C-085E-4340-85A3-A5531E510DB2}">
-      <thm15:themeFamily xmlns="" xmlns:thm15="http://schemas.microsoft.com/office/thememl/2012/main" name="Office Theme" id="{62F939B6-93AF-4DB8-9C6B-D6C7DFDC589F}" vid="{4A3C46E8-61CC-4603-A589-7422A47A8E4A}"/>
+      <thm15:themeFamily xmlns:thm15="http://schemas.microsoft.com/office/thememl/2012/main" name="Office Theme" id="{62F939B6-93AF-4DB8-9C6B-D6C7DFDC589F}" vid="{4A3C46E8-61CC-4603-A589-7422A47A8E4A}"/>
     </a:ext>
   </a:extLst>
 </a:theme>
@@ -6002,7 +5874,7 @@
 </file>
 
 <file path=customXml/itemProps1.xml><?xml version="1.0" encoding="utf-8"?>
-<ds:datastoreItem xmlns:ds="http://schemas.openxmlformats.org/officeDocument/2006/customXml" ds:itemID="{BBD356BD-C54E-4BD8-9FAD-7C288AC8801D}">
+<ds:datastoreItem xmlns:ds="http://schemas.openxmlformats.org/officeDocument/2006/customXml" ds:itemID="{C4F50B5B-5F41-4922-8A65-5619BF4C3767}">
   <ds:schemaRefs>
     <ds:schemaRef ds:uri="http://schemas.openxmlformats.org/officeDocument/2006/bibliography"/>
   </ds:schemaRefs>

</xml_diff>

<commit_message>
HTML5 CSS3 : Sass (SCSS) : Basic commands with codepen demo
</commit_message>
<xml_diff>
--- a/CSS cheat sheet.docx
+++ b/CSS cheat sheet.docx
@@ -1,6 +1,6 @@
 
 <file path=word/document.xml><?xml version="1.0" encoding="utf-8"?>
-<w:document xmlns:wpc="http://schemas.microsoft.com/office/word/2010/wordprocessingCanvas" xmlns:cx="http://schemas.microsoft.com/office/drawing/2014/chartex" xmlns:cx1="http://schemas.microsoft.com/office/drawing/2015/9/8/chartex" xmlns:cx2="http://schemas.microsoft.com/office/drawing/2015/10/21/chartex" xmlns:cx3="http://schemas.microsoft.com/office/drawing/2016/5/9/chartex" xmlns:cx4="http://schemas.microsoft.com/office/drawing/2016/5/10/chartex" xmlns:cx5="http://schemas.microsoft.com/office/drawing/2016/5/11/chartex" xmlns:cx6="http://schemas.microsoft.com/office/drawing/2016/5/12/chartex" xmlns:cx7="http://schemas.microsoft.com/office/drawing/2016/5/13/chartex" xmlns:cx8="http://schemas.microsoft.com/office/drawing/2016/5/14/chartex" xmlns:mc="http://schemas.openxmlformats.org/markup-compatibility/2006" xmlns:aink="http://schemas.microsoft.com/office/drawing/2016/ink" xmlns:am3d="http://schemas.microsoft.com/office/drawing/2017/model3d" xmlns:o="urn:schemas-microsoft-com:office:office" xmlns:r="http://schemas.openxmlformats.org/officeDocument/2006/relationships" xmlns:m="http://schemas.openxmlformats.org/officeDocument/2006/math" xmlns:v="urn:schemas-microsoft-com:vml" xmlns:wp14="http://schemas.microsoft.com/office/word/2010/wordprocessingDrawing" xmlns:wp="http://schemas.openxmlformats.org/drawingml/2006/wordprocessingDrawing" xmlns:w10="urn:schemas-microsoft-com:office:word" xmlns:w="http://schemas.openxmlformats.org/wordprocessingml/2006/main" xmlns:w14="http://schemas.microsoft.com/office/word/2010/wordml" xmlns:w15="http://schemas.microsoft.com/office/word/2012/wordml" xmlns:w16cid="http://schemas.microsoft.com/office/word/2016/wordml/cid" xmlns:w16se="http://schemas.microsoft.com/office/word/2015/wordml/symex" xmlns:wpg="http://schemas.microsoft.com/office/word/2010/wordprocessingGroup" xmlns:wpi="http://schemas.microsoft.com/office/word/2010/wordprocessingInk" xmlns:wne="http://schemas.microsoft.com/office/word/2006/wordml" xmlns:wps="http://schemas.microsoft.com/office/word/2010/wordprocessingShape" mc:Ignorable="w14 w15 w16se w16cid wp14">
+<w:document xmlns:wpc="http://schemas.microsoft.com/office/word/2010/wordprocessingCanvas" xmlns:mc="http://schemas.openxmlformats.org/markup-compatibility/2006" xmlns:o="urn:schemas-microsoft-com:office:office" xmlns:r="http://schemas.openxmlformats.org/officeDocument/2006/relationships" xmlns:m="http://schemas.openxmlformats.org/officeDocument/2006/math" xmlns:v="urn:schemas-microsoft-com:vml" xmlns:wp14="http://schemas.microsoft.com/office/word/2010/wordprocessingDrawing" xmlns:wp="http://schemas.openxmlformats.org/drawingml/2006/wordprocessingDrawing" xmlns:w10="urn:schemas-microsoft-com:office:word" xmlns:w="http://schemas.openxmlformats.org/wordprocessingml/2006/main" xmlns:w14="http://schemas.microsoft.com/office/word/2010/wordml" xmlns:w15="http://schemas.microsoft.com/office/word/2012/wordml" xmlns:wpg="http://schemas.microsoft.com/office/word/2010/wordprocessingGroup" xmlns:wpi="http://schemas.microsoft.com/office/word/2010/wordprocessingInk" xmlns:wne="http://schemas.microsoft.com/office/word/2006/wordml" xmlns:wps="http://schemas.microsoft.com/office/word/2010/wordprocessingShape" mc:Ignorable="w14 w15 wp14">
   <w:body>
     <w:p>
       <w:pPr>
@@ -101,25 +101,7 @@
           <w:sz w:val="24"/>
           <w:szCs w:val="24"/>
         </w:rPr>
-        <w:t xml:space="preserve">Responsive </w:t>
-      </w:r>
-      <w:proofErr w:type="gramStart"/>
-      <w:r>
-        <w:rPr>
-          <w:rFonts w:cstheme="minorHAnsi"/>
-          <w:sz w:val="24"/>
-          <w:szCs w:val="24"/>
-        </w:rPr>
-        <w:t>design :</w:t>
-      </w:r>
-      <w:proofErr w:type="gramEnd"/>
-      <w:r>
-        <w:rPr>
-          <w:rFonts w:cstheme="minorHAnsi"/>
-          <w:sz w:val="24"/>
-          <w:szCs w:val="24"/>
-        </w:rPr>
-        <w:t xml:space="preserve"> </w:t>
+        <w:t xml:space="preserve">Responsive design : </w:t>
       </w:r>
       <w:r>
         <w:rPr>
@@ -321,25 +303,7 @@
           <w:sz w:val="24"/>
           <w:szCs w:val="24"/>
         </w:rPr>
-        <w:t xml:space="preserve">less </w:t>
-      </w:r>
-      <w:proofErr w:type="gramStart"/>
-      <w:r>
-        <w:rPr>
-          <w:rFonts w:cstheme="minorHAnsi"/>
-          <w:sz w:val="24"/>
-          <w:szCs w:val="24"/>
-        </w:rPr>
-        <w:t>code ,</w:t>
-      </w:r>
-      <w:proofErr w:type="gramEnd"/>
-      <w:r>
-        <w:rPr>
-          <w:rFonts w:cstheme="minorHAnsi"/>
-          <w:sz w:val="24"/>
-          <w:szCs w:val="24"/>
-        </w:rPr>
-        <w:t xml:space="preserve"> compress code, less http requests, use </w:t>
+        <w:t xml:space="preserve">less code , compress code, less http requests, use </w:t>
       </w:r>
       <w:proofErr w:type="spellStart"/>
       <w:r>
@@ -806,7 +770,6 @@
           <w:szCs w:val="24"/>
         </w:rPr>
         <w:br/>
-        <w:t xml:space="preserve">step 1: </w:t>
       </w:r>
       <w:proofErr w:type="gramStart"/>
       <w:r>
@@ -815,7 +778,7 @@
           <w:sz w:val="24"/>
           <w:szCs w:val="24"/>
         </w:rPr>
-        <w:t>cascade :</w:t>
+        <w:t>step</w:t>
       </w:r>
       <w:proofErr w:type="gramEnd"/>
       <w:r>
@@ -824,7 +787,7 @@
           <w:sz w:val="24"/>
           <w:szCs w:val="24"/>
         </w:rPr>
-        <w:t xml:space="preserve"> it is the process of combining different stylesheets and resolving conflicts between diffe</w:t>
+        <w:t xml:space="preserve"> 1: cascade : it is the process of combining different stylesheets and resolving conflicts between diffe</w:t>
       </w:r>
       <w:r>
         <w:rPr>
@@ -1179,14 +1142,6 @@
         </w:rPr>
         <w:t>!</w:t>
       </w:r>
-      <w:r>
-        <w:rPr>
-          <w:rFonts w:cstheme="minorHAnsi"/>
-          <w:sz w:val="24"/>
-          <w:szCs w:val="24"/>
-        </w:rPr>
-        <w:t>important</w:t>
-      </w:r>
       <w:proofErr w:type="gramEnd"/>
       <w:r>
         <w:rPr>
@@ -1194,7 +1149,7 @@
           <w:sz w:val="24"/>
           <w:szCs w:val="24"/>
         </w:rPr>
-        <w:t xml:space="preserve"> keyword.</w:t>
+        <w:t>important keyword.</w:t>
       </w:r>
     </w:p>
     <w:p>
@@ -1243,14 +1198,6 @@
         </w:rPr>
         <w:t>!</w:t>
       </w:r>
-      <w:r>
-        <w:rPr>
-          <w:rFonts w:cstheme="minorHAnsi"/>
-          <w:sz w:val="24"/>
-          <w:szCs w:val="24"/>
-        </w:rPr>
-        <w:t>important</w:t>
-      </w:r>
       <w:proofErr w:type="gramEnd"/>
       <w:r>
         <w:rPr>
@@ -1258,7 +1205,7 @@
           <w:sz w:val="24"/>
           <w:szCs w:val="24"/>
         </w:rPr>
-        <w:t xml:space="preserve"> keyword.</w:t>
+        <w:t>important keyword.</w:t>
       </w:r>
     </w:p>
     <w:p>
@@ -1346,25 +1293,7 @@
           <w:sz w:val="24"/>
           <w:szCs w:val="24"/>
         </w:rPr>
-        <w:t xml:space="preserve">When we have conflicting declarations with the same </w:t>
-      </w:r>
-      <w:proofErr w:type="gramStart"/>
-      <w:r>
-        <w:rPr>
-          <w:rFonts w:cstheme="minorHAnsi"/>
-          <w:sz w:val="24"/>
-          <w:szCs w:val="24"/>
-        </w:rPr>
-        <w:t>importance</w:t>
-      </w:r>
-      <w:proofErr w:type="gramEnd"/>
-      <w:r>
-        <w:rPr>
-          <w:rFonts w:cstheme="minorHAnsi"/>
-          <w:sz w:val="24"/>
-          <w:szCs w:val="24"/>
-        </w:rPr>
-        <w:t xml:space="preserve"> we calculate the selector specificity based on the priorities shown below.</w:t>
+        <w:t>When we have conflicting declarations with the same importance we calculate the selector specificity based on the priorities shown below.</w:t>
       </w:r>
     </w:p>
     <w:p>
@@ -1490,7 +1419,6 @@
           <w:szCs w:val="24"/>
         </w:rPr>
       </w:pPr>
-      <w:proofErr w:type="gramStart"/>
       <w:r>
         <w:rPr>
           <w:rFonts w:cstheme="minorHAnsi"/>
@@ -1505,16 +1433,7 @@
           <w:sz w:val="24"/>
           <w:szCs w:val="24"/>
         </w:rPr>
-        <w:t xml:space="preserve"> ,</w:t>
-      </w:r>
-      <w:proofErr w:type="gramEnd"/>
-      <w:r>
-        <w:rPr>
-          <w:rFonts w:cstheme="minorHAnsi"/>
-          <w:sz w:val="24"/>
-          <w:szCs w:val="24"/>
-        </w:rPr>
-        <w:t xml:space="preserve"> </w:t>
+        <w:t xml:space="preserve"> , </w:t>
       </w:r>
       <w:r>
         <w:rPr>
@@ -1708,7 +1627,7 @@
           <w:sz w:val="24"/>
           <w:szCs w:val="24"/>
         </w:rPr>
-        <w:t>Now let us say of if point 5 and 7 have the same specificity like below</w:t>
+        <w:t xml:space="preserve">Now let us say of if point 5 and 7 have the same specificity like </w:t>
       </w:r>
       <w:proofErr w:type="gramStart"/>
       <w:r>
@@ -1717,7 +1636,7 @@
           <w:sz w:val="24"/>
           <w:szCs w:val="24"/>
         </w:rPr>
-        <w:t xml:space="preserve"> </w:t>
+        <w:t xml:space="preserve">below </w:t>
       </w:r>
       <w:r>
         <w:rPr>
@@ -1762,16 +1681,7 @@
           <w:sz w:val="24"/>
           <w:szCs w:val="24"/>
         </w:rPr>
-        <w:t xml:space="preserve"> declaration written in the code is the one that will </w:t>
-      </w:r>
-      <w:proofErr w:type="gramStart"/>
-      <w:r>
-        <w:rPr>
-          <w:rFonts w:cstheme="minorHAnsi"/>
-          <w:sz w:val="24"/>
-          <w:szCs w:val="24"/>
-        </w:rPr>
-        <w:t>apply</w:t>
+        <w:t xml:space="preserve"> declaration written in the code is the one that will apply</w:t>
       </w:r>
       <w:r>
         <w:rPr>
@@ -1781,7 +1691,6 @@
         </w:rPr>
         <w:t>.(</w:t>
       </w:r>
-      <w:proofErr w:type="gramEnd"/>
       <w:r>
         <w:rPr>
           <w:rFonts w:cstheme="minorHAnsi"/>
@@ -1987,6 +1896,14 @@
         <w:t xml:space="preserve">units like </w:t>
       </w:r>
       <w:proofErr w:type="spellStart"/>
+      <w:r>
+        <w:rPr>
+          <w:rFonts w:cstheme="minorHAnsi"/>
+          <w:sz w:val="24"/>
+          <w:szCs w:val="24"/>
+        </w:rPr>
+        <w:t>em</w:t>
+      </w:r>
       <w:proofErr w:type="gramStart"/>
       <w:r>
         <w:rPr>
@@ -1994,7 +1911,7 @@
           <w:sz w:val="24"/>
           <w:szCs w:val="24"/>
         </w:rPr>
-        <w:t>em,rem</w:t>
+        <w:t>,rem</w:t>
       </w:r>
       <w:proofErr w:type="gramEnd"/>
       <w:r>
@@ -2531,7 +2448,7 @@
           <w:sz w:val="24"/>
           <w:szCs w:val="24"/>
         </w:rPr>
-        <w:t xml:space="preserve"> ‘</w:t>
+        <w:t xml:space="preserve"> </w:t>
       </w:r>
       <w:proofErr w:type="gramStart"/>
       <w:r>
@@ -2540,7 +2457,7 @@
           <w:sz w:val="24"/>
           <w:szCs w:val="24"/>
         </w:rPr>
-        <w:t>section’s ’</w:t>
+        <w:t>‘section’s ’</w:t>
       </w:r>
       <w:proofErr w:type="gramEnd"/>
       <w:r>
@@ -3780,25 +3697,7 @@
           <w:sz w:val="24"/>
           <w:szCs w:val="24"/>
         </w:rPr>
-        <w:t xml:space="preserve"> For Example consider the element which has this </w:t>
-      </w:r>
-      <w:proofErr w:type="gramStart"/>
-      <w:r>
-        <w:rPr>
-          <w:rFonts w:cstheme="minorHAnsi"/>
-          <w:sz w:val="24"/>
-          <w:szCs w:val="24"/>
-        </w:rPr>
-        <w:t>class .header</w:t>
-      </w:r>
-      <w:proofErr w:type="gramEnd"/>
-      <w:r>
-        <w:rPr>
-          <w:rFonts w:cstheme="minorHAnsi"/>
-          <w:sz w:val="24"/>
-          <w:szCs w:val="24"/>
-        </w:rPr>
-        <w:t>-child, it has a padding of 10%.</w:t>
+        <w:t xml:space="preserve"> For Example consider the element which has this class .header-child, it has a padding of 10%.</w:t>
       </w:r>
       <w:r>
         <w:rPr>
@@ -3857,6 +3756,15 @@
         <w:t xml:space="preserve">are font based relative units </w:t>
       </w:r>
       <w:proofErr w:type="spellStart"/>
+      <w:r>
+        <w:rPr>
+          <w:rFonts w:cstheme="minorHAnsi"/>
+          <w:sz w:val="24"/>
+          <w:szCs w:val="24"/>
+          <w:highlight w:val="lightGray"/>
+        </w:rPr>
+        <w:t>em</w:t>
+      </w:r>
       <w:proofErr w:type="gramStart"/>
       <w:r>
         <w:rPr>
@@ -3865,17 +3773,9 @@
           <w:szCs w:val="24"/>
           <w:highlight w:val="lightGray"/>
         </w:rPr>
-        <w:t>em,rem</w:t>
+        <w:t>,rem</w:t>
       </w:r>
       <w:proofErr w:type="spellEnd"/>
-      <w:r>
-        <w:rPr>
-          <w:rFonts w:cstheme="minorHAnsi"/>
-          <w:sz w:val="24"/>
-          <w:szCs w:val="24"/>
-        </w:rPr>
-        <w:t>.</w:t>
-      </w:r>
       <w:proofErr w:type="gramEnd"/>
       <w:r>
         <w:rPr>
@@ -3883,7 +3783,7 @@
           <w:sz w:val="24"/>
           <w:szCs w:val="24"/>
         </w:rPr>
-        <w:t xml:space="preserve"> </w:t>
+        <w:t xml:space="preserve">. </w:t>
       </w:r>
       <w:proofErr w:type="spellStart"/>
       <w:r>
@@ -4406,25 +4306,7 @@
           <w:sz w:val="24"/>
           <w:szCs w:val="24"/>
         </w:rPr>
-        <w:t xml:space="preserve"> </w:t>
-      </w:r>
-      <w:proofErr w:type="gramStart"/>
-      <w:r>
-        <w:rPr>
-          <w:rFonts w:cstheme="minorHAnsi"/>
-          <w:sz w:val="24"/>
-          <w:szCs w:val="24"/>
-        </w:rPr>
-        <w:t>The .header</w:t>
-      </w:r>
-      <w:proofErr w:type="gramEnd"/>
-      <w:r>
-        <w:rPr>
-          <w:rFonts w:cstheme="minorHAnsi"/>
-          <w:sz w:val="24"/>
-          <w:szCs w:val="24"/>
-        </w:rPr>
-        <w:t xml:space="preserve"> has a margin-bottom of 10rem.</w:t>
+        <w:t xml:space="preserve"> The .header has a margin-bottom of 10rem.</w:t>
       </w:r>
       <w:r>
         <w:rPr>
@@ -4603,25 +4485,7 @@
           <w:sz w:val="24"/>
           <w:szCs w:val="24"/>
         </w:rPr>
-        <w:t xml:space="preserve">. These are based on the </w:t>
-      </w:r>
-      <w:proofErr w:type="gramStart"/>
-      <w:r>
-        <w:rPr>
-          <w:rFonts w:cstheme="minorHAnsi"/>
-          <w:sz w:val="24"/>
-          <w:szCs w:val="24"/>
-        </w:rPr>
-        <w:t>browsers</w:t>
-      </w:r>
-      <w:proofErr w:type="gramEnd"/>
-      <w:r>
-        <w:rPr>
-          <w:rFonts w:cstheme="minorHAnsi"/>
-          <w:sz w:val="24"/>
-          <w:szCs w:val="24"/>
-        </w:rPr>
-        <w:t xml:space="preserve"> viewport.</w:t>
+        <w:t>. These are based on the browsers viewport.</w:t>
       </w:r>
     </w:p>
     <w:p>
@@ -5233,25 +5097,7 @@
           <w:sz w:val="24"/>
           <w:szCs w:val="24"/>
         </w:rPr>
-        <w:t xml:space="preserve">padding </w:t>
-      </w:r>
-      <w:proofErr w:type="gramStart"/>
-      <w:r>
-        <w:rPr>
-          <w:rFonts w:cstheme="minorHAnsi"/>
-          <w:sz w:val="24"/>
-          <w:szCs w:val="24"/>
-        </w:rPr>
-        <w:t>are</w:t>
-      </w:r>
-      <w:proofErr w:type="gramEnd"/>
-      <w:r>
-        <w:rPr>
-          <w:rFonts w:cstheme="minorHAnsi"/>
-          <w:sz w:val="24"/>
-          <w:szCs w:val="24"/>
-        </w:rPr>
-        <w:t xml:space="preserve"> not inherited, obviously.</w:t>
+        <w:t>padding are not inherited, obviously.</w:t>
       </w:r>
     </w:p>
     <w:p>
@@ -6190,7 +6036,7 @@
           <w:szCs w:val="24"/>
         </w:rPr>
         <w:br/>
-        <w:t>font-size:10</w:t>
+        <w:t>font-size</w:t>
       </w:r>
       <w:proofErr w:type="gramStart"/>
       <w:r>
@@ -6199,15 +6045,7 @@
           <w:sz w:val="24"/>
           <w:szCs w:val="24"/>
         </w:rPr>
-        <w:t>px</w:t>
-      </w:r>
-      <w:r>
-        <w:rPr>
-          <w:rFonts w:cstheme="minorHAnsi"/>
-          <w:sz w:val="24"/>
-          <w:szCs w:val="24"/>
-        </w:rPr>
-        <w:t xml:space="preserve"> ?</w:t>
+        <w:t>:10px</w:t>
       </w:r>
       <w:proofErr w:type="gramEnd"/>
       <w:r>
@@ -6216,7 +6054,7 @@
           <w:sz w:val="24"/>
           <w:szCs w:val="24"/>
         </w:rPr>
-        <w:t xml:space="preserve"> From this root font size font + length of other elements will be taken and we write those measurements in rem.</w:t>
+        <w:t xml:space="preserve"> ? From this root font size font + length of other elements will be taken and we write those measurements in rem.</w:t>
       </w:r>
       <w:r>
         <w:rPr>
@@ -6235,14 +6073,6 @@
         <w:br/>
       </w:r>
       <w:proofErr w:type="spellStart"/>
-      <w:r>
-        <w:rPr>
-          <w:rFonts w:cstheme="minorHAnsi"/>
-          <w:sz w:val="24"/>
-          <w:szCs w:val="24"/>
-        </w:rPr>
-        <w:t>box-</w:t>
-      </w:r>
       <w:proofErr w:type="gramStart"/>
       <w:r>
         <w:rPr>
@@ -6250,10 +6080,18 @@
           <w:sz w:val="24"/>
           <w:szCs w:val="24"/>
         </w:rPr>
-        <w:t>sizing:inherit</w:t>
+        <w:t>box-sizing:</w:t>
+      </w:r>
+      <w:proofErr w:type="gramEnd"/>
+      <w:r>
+        <w:rPr>
+          <w:rFonts w:cstheme="minorHAnsi"/>
+          <w:sz w:val="24"/>
+          <w:szCs w:val="24"/>
+        </w:rPr>
+        <w:t>inherit</w:t>
       </w:r>
       <w:proofErr w:type="spellEnd"/>
-      <w:proofErr w:type="gramEnd"/>
       <w:r>
         <w:rPr>
           <w:rFonts w:cstheme="minorHAnsi"/>
@@ -6756,6 +6594,7 @@
       <w:r>
         <w:rPr>
           <w:rFonts w:cstheme="minorHAnsi"/>
+          <w:b/>
           <w:sz w:val="24"/>
           <w:szCs w:val="24"/>
         </w:rPr>
@@ -6797,10 +6636,19 @@
       <w:r>
         <w:rPr>
           <w:rFonts w:cstheme="minorHAnsi"/>
-          <w:sz w:val="24"/>
-          <w:szCs w:val="24"/>
-        </w:rPr>
-        <w:t>Functions :</w:t>
+          <w:b/>
+          <w:sz w:val="24"/>
+          <w:szCs w:val="24"/>
+        </w:rPr>
+        <w:t>Functions</w:t>
+      </w:r>
+      <w:r>
+        <w:rPr>
+          <w:rFonts w:cstheme="minorHAnsi"/>
+          <w:sz w:val="24"/>
+          <w:szCs w:val="24"/>
+        </w:rPr>
+        <w:t xml:space="preserve"> :</w:t>
       </w:r>
       <w:proofErr w:type="gramEnd"/>
       <w:r>
@@ -6827,7 +6675,17 @@
           <w:sz w:val="24"/>
           <w:szCs w:val="24"/>
         </w:rPr>
-        <w:t>, with a difference that they produce a value that can be used later.</w:t>
+        <w:t>, with a difference that they produce a value that can be used later</w:t>
+      </w:r>
+      <w:bookmarkStart w:id="0" w:name="_GoBack"/>
+      <w:bookmarkEnd w:id="0"/>
+      <w:r>
+        <w:rPr>
+          <w:rFonts w:cstheme="minorHAnsi"/>
+          <w:sz w:val="24"/>
+          <w:szCs w:val="24"/>
+        </w:rPr>
+        <w:t>.</w:t>
       </w:r>
     </w:p>
     <w:p>
@@ -6847,10 +6705,19 @@
       <w:r>
         <w:rPr>
           <w:rFonts w:cstheme="minorHAnsi"/>
-          <w:sz w:val="24"/>
-          <w:szCs w:val="24"/>
-        </w:rPr>
-        <w:t>Extends :</w:t>
+          <w:b/>
+          <w:sz w:val="24"/>
+          <w:szCs w:val="24"/>
+        </w:rPr>
+        <w:t>Extends</w:t>
+      </w:r>
+      <w:r>
+        <w:rPr>
+          <w:rFonts w:cstheme="minorHAnsi"/>
+          <w:sz w:val="24"/>
+          <w:szCs w:val="24"/>
+        </w:rPr>
+        <w:t xml:space="preserve"> :</w:t>
       </w:r>
       <w:proofErr w:type="gramEnd"/>
       <w:r>
@@ -7073,8 +6940,117 @@
         </w:rPr>
         <w:t xml:space="preserve"> code.</w:t>
       </w:r>
-      <w:bookmarkStart w:id="0" w:name="_GoBack"/>
-      <w:bookmarkEnd w:id="0"/>
+      <w:r>
+        <w:rPr>
+          <w:rFonts w:cstheme="minorHAnsi"/>
+          <w:sz w:val="24"/>
+          <w:szCs w:val="24"/>
+        </w:rPr>
+        <w:br/>
+      </w:r>
+      <w:r>
+        <w:rPr>
+          <w:rFonts w:cstheme="minorHAnsi"/>
+          <w:sz w:val="24"/>
+          <w:szCs w:val="24"/>
+        </w:rPr>
+        <w:br/>
+      </w:r>
+      <w:proofErr w:type="spellStart"/>
+      <w:r>
+        <w:rPr>
+          <w:rFonts w:cstheme="minorHAnsi"/>
+          <w:b/>
+          <w:sz w:val="24"/>
+          <w:szCs w:val="24"/>
+        </w:rPr>
+        <w:t>Mixins</w:t>
+      </w:r>
+      <w:proofErr w:type="spellEnd"/>
+      <w:r>
+        <w:rPr>
+          <w:rFonts w:cstheme="minorHAnsi"/>
+          <w:b/>
+          <w:sz w:val="24"/>
+          <w:szCs w:val="24"/>
+        </w:rPr>
+        <w:t>:</w:t>
+      </w:r>
+      <w:r>
+        <w:rPr>
+          <w:rFonts w:cstheme="minorHAnsi"/>
+          <w:b/>
+          <w:sz w:val="24"/>
+          <w:szCs w:val="24"/>
+        </w:rPr>
+        <w:t xml:space="preserve"> </w:t>
+      </w:r>
+      <w:r>
+        <w:rPr>
+          <w:rFonts w:cstheme="minorHAnsi"/>
+          <w:sz w:val="24"/>
+          <w:szCs w:val="24"/>
+        </w:rPr>
+        <w:t xml:space="preserve">It is just a </w:t>
+      </w:r>
+      <w:r>
+        <w:rPr>
+          <w:rFonts w:cstheme="minorHAnsi"/>
+          <w:sz w:val="24"/>
+          <w:szCs w:val="24"/>
+        </w:rPr>
+        <w:t xml:space="preserve">reusable piece of code that we write in a </w:t>
+      </w:r>
+      <w:proofErr w:type="spellStart"/>
+      <w:r>
+        <w:rPr>
+          <w:rFonts w:cstheme="minorHAnsi"/>
+          <w:sz w:val="24"/>
+          <w:szCs w:val="24"/>
+        </w:rPr>
+        <w:t>mixin.When</w:t>
+      </w:r>
+      <w:proofErr w:type="spellEnd"/>
+      <w:r>
+        <w:rPr>
+          <w:rFonts w:cstheme="minorHAnsi"/>
+          <w:sz w:val="24"/>
+          <w:szCs w:val="24"/>
+        </w:rPr>
+        <w:t xml:space="preserve"> we use that </w:t>
+      </w:r>
+      <w:proofErr w:type="spellStart"/>
+      <w:r>
+        <w:rPr>
+          <w:rFonts w:cstheme="minorHAnsi"/>
+          <w:sz w:val="24"/>
+          <w:szCs w:val="24"/>
+        </w:rPr>
+        <w:t>mixin</w:t>
+      </w:r>
+      <w:proofErr w:type="spellEnd"/>
+      <w:r>
+        <w:rPr>
+          <w:rFonts w:cstheme="minorHAnsi"/>
+          <w:sz w:val="24"/>
+          <w:szCs w:val="24"/>
+        </w:rPr>
+        <w:t>, that code is put in the place where we used it. Something like a variable with huge lines of code.</w:t>
+      </w:r>
+    </w:p>
+    <w:p>
+      <w:pPr>
+        <w:pStyle w:val="ListParagraph"/>
+        <w:numPr>
+          <w:ilvl w:val="0"/>
+          <w:numId w:val="6"/>
+        </w:numPr>
+        <w:rPr>
+          <w:rFonts w:cstheme="minorHAnsi"/>
+          <w:sz w:val="24"/>
+          <w:szCs w:val="24"/>
+        </w:rPr>
+      </w:pPr>
       <w:r>
         <w:rPr>
           <w:rFonts w:cstheme="minorHAnsi"/>
@@ -7135,7 +7111,7 @@
 </file>
 
 <file path=word/numbering.xml><?xml version="1.0" encoding="utf-8"?>
-<w:numbering xmlns:wpc="http://schemas.microsoft.com/office/word/2010/wordprocessingCanvas" xmlns:cx="http://schemas.microsoft.com/office/drawing/2014/chartex" xmlns:cx1="http://schemas.microsoft.com/office/drawing/2015/9/8/chartex" xmlns:cx2="http://schemas.microsoft.com/office/drawing/2015/10/21/chartex" xmlns:cx3="http://schemas.microsoft.com/office/drawing/2016/5/9/chartex" xmlns:cx4="http://schemas.microsoft.com/office/drawing/2016/5/10/chartex" xmlns:cx5="http://schemas.microsoft.com/office/drawing/2016/5/11/chartex" xmlns:cx6="http://schemas.microsoft.com/office/drawing/2016/5/12/chartex" xmlns:cx7="http://schemas.microsoft.com/office/drawing/2016/5/13/chartex" xmlns:cx8="http://schemas.microsoft.com/office/drawing/2016/5/14/chartex" xmlns:mc="http://schemas.openxmlformats.org/markup-compatibility/2006" xmlns:aink="http://schemas.microsoft.com/office/drawing/2016/ink" xmlns:am3d="http://schemas.microsoft.com/office/drawing/2017/model3d" xmlns:o="urn:schemas-microsoft-com:office:office" xmlns:r="http://schemas.openxmlformats.org/officeDocument/2006/relationships" xmlns:m="http://schemas.openxmlformats.org/officeDocument/2006/math" xmlns:v="urn:schemas-microsoft-com:vml" xmlns:wp14="http://schemas.microsoft.com/office/word/2010/wordprocessingDrawing" xmlns:wp="http://schemas.openxmlformats.org/drawingml/2006/wordprocessingDrawing" xmlns:w10="urn:schemas-microsoft-com:office:word" xmlns:w="http://schemas.openxmlformats.org/wordprocessingml/2006/main" xmlns:w14="http://schemas.microsoft.com/office/word/2010/wordml" xmlns:w15="http://schemas.microsoft.com/office/word/2012/wordml" xmlns:w16cid="http://schemas.microsoft.com/office/word/2016/wordml/cid" xmlns:w16se="http://schemas.microsoft.com/office/word/2015/wordml/symex" xmlns:wpg="http://schemas.microsoft.com/office/word/2010/wordprocessingGroup" xmlns:wpi="http://schemas.microsoft.com/office/word/2010/wordprocessingInk" xmlns:wne="http://schemas.microsoft.com/office/word/2006/wordml" xmlns:wps="http://schemas.microsoft.com/office/word/2010/wordprocessingShape" mc:Ignorable="w14 w15 w16se w16cid wp14">
+<w:numbering xmlns:wpc="http://schemas.microsoft.com/office/word/2010/wordprocessingCanvas" xmlns:mc="http://schemas.openxmlformats.org/markup-compatibility/2006" xmlns:o="urn:schemas-microsoft-com:office:office" xmlns:r="http://schemas.openxmlformats.org/officeDocument/2006/relationships" xmlns:m="http://schemas.openxmlformats.org/officeDocument/2006/math" xmlns:v="urn:schemas-microsoft-com:vml" xmlns:wp14="http://schemas.microsoft.com/office/word/2010/wordprocessingDrawing" xmlns:wp="http://schemas.openxmlformats.org/drawingml/2006/wordprocessingDrawing" xmlns:w10="urn:schemas-microsoft-com:office:word" xmlns:w="http://schemas.openxmlformats.org/wordprocessingml/2006/main" xmlns:w14="http://schemas.microsoft.com/office/word/2010/wordml" xmlns:w15="http://schemas.microsoft.com/office/word/2012/wordml" xmlns:wpg="http://schemas.microsoft.com/office/word/2010/wordprocessingGroup" xmlns:wpi="http://schemas.microsoft.com/office/word/2010/wordprocessingInk" xmlns:wne="http://schemas.microsoft.com/office/word/2006/wordml" xmlns:wps="http://schemas.microsoft.com/office/word/2010/wordprocessingShape" mc:Ignorable="w14 w15 wp14">
   <w:abstractNum w:abstractNumId="0" w15:restartNumberingAfterBreak="0">
     <w:nsid w:val="102F0706"/>
     <w:multiLevelType w:val="hybridMultilevel"/>
@@ -8532,7 +8508,7 @@
 </file>
 
 <file path=word/styles.xml><?xml version="1.0" encoding="utf-8"?>
-<w:styles xmlns:mc="http://schemas.openxmlformats.org/markup-compatibility/2006" xmlns:r="http://schemas.openxmlformats.org/officeDocument/2006/relationships" xmlns:w="http://schemas.openxmlformats.org/wordprocessingml/2006/main" xmlns:w14="http://schemas.microsoft.com/office/word/2010/wordml" xmlns:w15="http://schemas.microsoft.com/office/word/2012/wordml" xmlns:w16cid="http://schemas.microsoft.com/office/word/2016/wordml/cid" xmlns:w16se="http://schemas.microsoft.com/office/word/2015/wordml/symex" mc:Ignorable="w14 w15 w16se w16cid">
+<w:styles xmlns:mc="http://schemas.openxmlformats.org/markup-compatibility/2006" xmlns:r="http://schemas.openxmlformats.org/officeDocument/2006/relationships" xmlns:w="http://schemas.openxmlformats.org/wordprocessingml/2006/main" xmlns:w14="http://schemas.microsoft.com/office/word/2010/wordml" xmlns:w15="http://schemas.microsoft.com/office/word/2012/wordml" mc:Ignorable="w14 w15">
   <w:docDefaults>
     <w:rPrDefault>
       <w:rPr>
@@ -8548,7 +8524,7 @@
       </w:pPr>
     </w:pPrDefault>
   </w:docDefaults>
-  <w:latentStyles w:defLockedState="0" w:defUIPriority="99" w:defSemiHidden="0" w:defUnhideWhenUsed="0" w:defQFormat="0" w:count="375">
+  <w:latentStyles w:defLockedState="0" w:defUIPriority="99" w:defSemiHidden="0" w:defUnhideWhenUsed="0" w:defQFormat="0" w:count="371">
     <w:lsdException w:name="Normal" w:uiPriority="0" w:qFormat="1"/>
     <w:lsdException w:name="heading 1" w:uiPriority="9" w:qFormat="1"/>
     <w:lsdException w:name="heading 2" w:semiHidden="1" w:uiPriority="9" w:unhideWhenUsed="1" w:qFormat="1"/>
@@ -8920,10 +8896,6 @@
     <w:lsdException w:name="List Table 5 Dark Accent 6" w:uiPriority="50"/>
     <w:lsdException w:name="List Table 6 Colorful Accent 6" w:uiPriority="51"/>
     <w:lsdException w:name="List Table 7 Colorful Accent 6" w:uiPriority="52"/>
-    <w:lsdException w:name="Mention" w:semiHidden="1" w:unhideWhenUsed="1"/>
-    <w:lsdException w:name="Smart Hyperlink" w:semiHidden="1" w:unhideWhenUsed="1"/>
-    <w:lsdException w:name="Hashtag" w:semiHidden="1" w:unhideWhenUsed="1"/>
-    <w:lsdException w:name="Unresolved Mention" w:semiHidden="1" w:unhideWhenUsed="1"/>
   </w:latentStyles>
   <w:style w:type="paragraph" w:default="1" w:styleId="Normal">
     <w:name w:val="Normal"/>
@@ -9278,7 +9250,7 @@
 </file>
 
 <file path=customXml/itemProps1.xml><?xml version="1.0" encoding="utf-8"?>
-<ds:datastoreItem xmlns:ds="http://schemas.openxmlformats.org/officeDocument/2006/customXml" ds:itemID="{EE00AB87-1976-4926-B99E-C27E9B192586}">
+<ds:datastoreItem xmlns:ds="http://schemas.openxmlformats.org/officeDocument/2006/customXml" ds:itemID="{6AC7DEBF-EAB8-4A9E-88A6-C96A032BF830}">
   <ds:schemaRefs>
     <ds:schemaRef ds:uri="http://schemas.openxmlformats.org/officeDocument/2006/bibliography"/>
   </ds:schemaRefs>

</xml_diff>

<commit_message>
HTML5 CSS3 : Sass Folder structure
</commit_message>
<xml_diff>
--- a/CSS cheat sheet.docx
+++ b/CSS cheat sheet.docx
@@ -23,7 +23,6 @@
         </w:rPr>
         <w:t xml:space="preserve">What happens in the </w:t>
       </w:r>
-      <w:proofErr w:type="gramStart"/>
       <w:r>
         <w:rPr>
           <w:rFonts w:cstheme="minorHAnsi"/>
@@ -32,7 +31,6 @@
         </w:rPr>
         <w:t>background.</w:t>
       </w:r>
-      <w:proofErr w:type="gramEnd"/>
       <w:r>
         <w:rPr>
           <w:rFonts w:cstheme="minorHAnsi"/>
@@ -65,7 +63,6 @@
         </w:rPr>
         <w:t xml:space="preserve">Three pillars of writing good html and </w:t>
       </w:r>
-      <w:proofErr w:type="spellStart"/>
       <w:r>
         <w:rPr>
           <w:rFonts w:cstheme="minorHAnsi"/>
@@ -76,7 +73,6 @@
         </w:rPr>
         <w:t>css</w:t>
       </w:r>
-      <w:proofErr w:type="spellEnd"/>
       <w:r>
         <w:rPr>
           <w:rFonts w:cstheme="minorHAnsi"/>
@@ -303,43 +299,7 @@
           <w:sz w:val="24"/>
           <w:szCs w:val="24"/>
         </w:rPr>
-        <w:t xml:space="preserve">less code , compress code, less http requests, use </w:t>
-      </w:r>
-      <w:proofErr w:type="spellStart"/>
-      <w:r>
-        <w:rPr>
-          <w:rFonts w:cstheme="minorHAnsi"/>
-          <w:sz w:val="24"/>
-          <w:szCs w:val="24"/>
-        </w:rPr>
-        <w:t>css</w:t>
-      </w:r>
-      <w:proofErr w:type="spellEnd"/>
-      <w:r>
-        <w:rPr>
-          <w:rFonts w:cstheme="minorHAnsi"/>
-          <w:sz w:val="24"/>
-          <w:szCs w:val="24"/>
-        </w:rPr>
-        <w:t xml:space="preserve"> </w:t>
-      </w:r>
-      <w:proofErr w:type="spellStart"/>
-      <w:r>
-        <w:rPr>
-          <w:rFonts w:cstheme="minorHAnsi"/>
-          <w:sz w:val="24"/>
-          <w:szCs w:val="24"/>
-        </w:rPr>
-        <w:t>preprocessor,mostly</w:t>
-      </w:r>
-      <w:proofErr w:type="spellEnd"/>
-      <w:r>
-        <w:rPr>
-          <w:rFonts w:cstheme="minorHAnsi"/>
-          <w:sz w:val="24"/>
-          <w:szCs w:val="24"/>
-        </w:rPr>
-        <w:t xml:space="preserve"> reduces the use of images by using the images which are really necessary for a website</w:t>
+        <w:t>less code , compress code, less http requests, use css preprocessor,mostly reduces the use of images by using the images which are really necessary for a website</w:t>
       </w:r>
       <w:r>
         <w:rPr>
@@ -399,25 +359,7 @@
           <w:sz w:val="24"/>
           <w:szCs w:val="24"/>
         </w:rPr>
-        <w:t xml:space="preserve">What happens to our </w:t>
-      </w:r>
-      <w:proofErr w:type="spellStart"/>
-      <w:r>
-        <w:rPr>
-          <w:rFonts w:cstheme="minorHAnsi"/>
-          <w:sz w:val="24"/>
-          <w:szCs w:val="24"/>
-        </w:rPr>
-        <w:t>css</w:t>
-      </w:r>
-      <w:proofErr w:type="spellEnd"/>
-      <w:r>
-        <w:rPr>
-          <w:rFonts w:cstheme="minorHAnsi"/>
-          <w:sz w:val="24"/>
-          <w:szCs w:val="24"/>
-        </w:rPr>
-        <w:t xml:space="preserve"> code when we load a webpage.</w:t>
+        <w:t>What happens to our css code when we load a webpage.</w:t>
       </w:r>
       <w:r>
         <w:rPr>
@@ -499,79 +441,25 @@
           <w:sz w:val="24"/>
           <w:szCs w:val="24"/>
         </w:rPr>
-        <w:t xml:space="preserve">Two main steps in CSS parsing </w:t>
-      </w:r>
-      <w:proofErr w:type="gramStart"/>
-      <w:r>
-        <w:rPr>
-          <w:rFonts w:cstheme="minorHAnsi"/>
-          <w:sz w:val="24"/>
-          <w:szCs w:val="24"/>
-        </w:rPr>
-        <w:t>phase :</w:t>
-      </w:r>
-      <w:proofErr w:type="gramEnd"/>
-      <w:r>
-        <w:rPr>
-          <w:rFonts w:cstheme="minorHAnsi"/>
-          <w:sz w:val="24"/>
-          <w:szCs w:val="24"/>
-        </w:rPr>
-        <w:t xml:space="preserve"> </w:t>
-      </w:r>
-      <w:r>
-        <w:rPr>
-          <w:rFonts w:cstheme="minorHAnsi"/>
-          <w:sz w:val="24"/>
-          <w:szCs w:val="24"/>
-        </w:rPr>
-        <w:br/>
-        <w:t xml:space="preserve">8.a : Conflicting </w:t>
-      </w:r>
-      <w:proofErr w:type="spellStart"/>
-      <w:r>
-        <w:rPr>
-          <w:rFonts w:cstheme="minorHAnsi"/>
-          <w:sz w:val="24"/>
-          <w:szCs w:val="24"/>
-        </w:rPr>
-        <w:t>css</w:t>
-      </w:r>
-      <w:proofErr w:type="spellEnd"/>
-      <w:r>
-        <w:rPr>
-          <w:rFonts w:cstheme="minorHAnsi"/>
-          <w:sz w:val="24"/>
-          <w:szCs w:val="24"/>
-        </w:rPr>
-        <w:t xml:space="preserve"> declarations are resolved in a process called cascade.</w:t>
-      </w:r>
-      <w:r>
-        <w:rPr>
-          <w:rFonts w:cstheme="minorHAnsi"/>
-          <w:sz w:val="24"/>
-          <w:szCs w:val="24"/>
-        </w:rPr>
-        <w:br/>
-        <w:t xml:space="preserve">8.b : process final </w:t>
-      </w:r>
-      <w:proofErr w:type="spellStart"/>
-      <w:r>
-        <w:rPr>
-          <w:rFonts w:cstheme="minorHAnsi"/>
-          <w:sz w:val="24"/>
-          <w:szCs w:val="24"/>
-        </w:rPr>
-        <w:t>css</w:t>
-      </w:r>
-      <w:proofErr w:type="spellEnd"/>
-      <w:r>
-        <w:rPr>
-          <w:rFonts w:cstheme="minorHAnsi"/>
-          <w:sz w:val="24"/>
-          <w:szCs w:val="24"/>
-        </w:rPr>
-        <w:t xml:space="preserve"> values like converting a margin defined in percentage units to pixel </w:t>
+        <w:t xml:space="preserve">Two main steps in CSS parsing phase : </w:t>
+      </w:r>
+      <w:r>
+        <w:rPr>
+          <w:rFonts w:cstheme="minorHAnsi"/>
+          <w:sz w:val="24"/>
+          <w:szCs w:val="24"/>
+        </w:rPr>
+        <w:br/>
+        <w:t>8.a : Conflicting css declarations are resolved in a process called cascade.</w:t>
+      </w:r>
+      <w:r>
+        <w:rPr>
+          <w:rFonts w:cstheme="minorHAnsi"/>
+          <w:sz w:val="24"/>
+          <w:szCs w:val="24"/>
+        </w:rPr>
+        <w:br/>
+        <w:t xml:space="preserve">8.b : process final css values like converting a margin defined in percentage units to pixel </w:t>
       </w:r>
       <w:r>
         <w:rPr>
@@ -598,25 +486,7 @@
           <w:sz w:val="24"/>
           <w:szCs w:val="24"/>
         </w:rPr>
-        <w:t xml:space="preserve">After all of this is done final </w:t>
-      </w:r>
-      <w:proofErr w:type="spellStart"/>
-      <w:r>
-        <w:rPr>
-          <w:rFonts w:cstheme="minorHAnsi"/>
-          <w:sz w:val="24"/>
-          <w:szCs w:val="24"/>
-        </w:rPr>
-        <w:t>css</w:t>
-      </w:r>
-      <w:proofErr w:type="spellEnd"/>
-      <w:r>
-        <w:rPr>
-          <w:rFonts w:cstheme="minorHAnsi"/>
-          <w:sz w:val="24"/>
-          <w:szCs w:val="24"/>
-        </w:rPr>
-        <w:t xml:space="preserve"> is stored in a tree like structure ca</w:t>
+        <w:t>After all of this is done final css is stored in a tree like structure ca</w:t>
       </w:r>
       <w:r>
         <w:rPr>
@@ -646,43 +516,7 @@
           <w:sz w:val="24"/>
           <w:szCs w:val="24"/>
         </w:rPr>
-        <w:t xml:space="preserve">After the html and </w:t>
-      </w:r>
-      <w:proofErr w:type="spellStart"/>
-      <w:r>
-        <w:rPr>
-          <w:rFonts w:cstheme="minorHAnsi"/>
-          <w:sz w:val="24"/>
-          <w:szCs w:val="24"/>
-        </w:rPr>
-        <w:t>css</w:t>
-      </w:r>
-      <w:proofErr w:type="spellEnd"/>
-      <w:r>
-        <w:rPr>
-          <w:rFonts w:cstheme="minorHAnsi"/>
-          <w:sz w:val="24"/>
-          <w:szCs w:val="24"/>
-        </w:rPr>
-        <w:t xml:space="preserve"> are parsed and </w:t>
-      </w:r>
-      <w:proofErr w:type="gramStart"/>
-      <w:r>
-        <w:rPr>
-          <w:rFonts w:cstheme="minorHAnsi"/>
-          <w:sz w:val="24"/>
-          <w:szCs w:val="24"/>
-        </w:rPr>
-        <w:t>stored :</w:t>
-      </w:r>
-      <w:proofErr w:type="gramEnd"/>
-      <w:r>
-        <w:rPr>
-          <w:rFonts w:cstheme="minorHAnsi"/>
-          <w:sz w:val="24"/>
-          <w:szCs w:val="24"/>
-        </w:rPr>
-        <w:t xml:space="preserve"> these two together form the render tree.</w:t>
+        <w:t>After the html and css are parsed and stored : these two together form the render tree.</w:t>
       </w:r>
     </w:p>
     <w:p>
@@ -770,68 +604,15 @@
           <w:szCs w:val="24"/>
         </w:rPr>
         <w:br/>
-      </w:r>
-      <w:proofErr w:type="gramStart"/>
-      <w:r>
-        <w:rPr>
-          <w:rFonts w:cstheme="minorHAnsi"/>
-          <w:sz w:val="24"/>
-          <w:szCs w:val="24"/>
-        </w:rPr>
-        <w:t>step</w:t>
-      </w:r>
-      <w:proofErr w:type="gramEnd"/>
-      <w:r>
-        <w:rPr>
-          <w:rFonts w:cstheme="minorHAnsi"/>
-          <w:sz w:val="24"/>
-          <w:szCs w:val="24"/>
-        </w:rPr>
-        <w:t xml:space="preserve"> 1: cascade : it is the process of combining different stylesheets and resolving conflicts between diffe</w:t>
-      </w:r>
-      <w:r>
-        <w:rPr>
-          <w:rFonts w:cstheme="minorHAnsi"/>
-          <w:sz w:val="24"/>
-          <w:szCs w:val="24"/>
-        </w:rPr>
-        <w:t xml:space="preserve">rent </w:t>
-      </w:r>
-      <w:proofErr w:type="spellStart"/>
-      <w:r>
-        <w:rPr>
-          <w:rFonts w:cstheme="minorHAnsi"/>
-          <w:sz w:val="24"/>
-          <w:szCs w:val="24"/>
-        </w:rPr>
-        <w:t>css</w:t>
-      </w:r>
-      <w:proofErr w:type="spellEnd"/>
-      <w:r>
-        <w:rPr>
-          <w:rFonts w:cstheme="minorHAnsi"/>
-          <w:sz w:val="24"/>
-          <w:szCs w:val="24"/>
-        </w:rPr>
-        <w:t xml:space="preserve"> rules and declarations – when more than one rule applies to a </w:t>
-      </w:r>
-      <w:proofErr w:type="spellStart"/>
-      <w:r>
-        <w:rPr>
-          <w:rFonts w:cstheme="minorHAnsi"/>
-          <w:sz w:val="24"/>
-          <w:szCs w:val="24"/>
-        </w:rPr>
-        <w:t>css</w:t>
-      </w:r>
-      <w:proofErr w:type="spellEnd"/>
-      <w:r>
-        <w:rPr>
-          <w:rFonts w:cstheme="minorHAnsi"/>
-          <w:sz w:val="24"/>
-          <w:szCs w:val="24"/>
-        </w:rPr>
-        <w:t xml:space="preserve"> element.</w:t>
+        <w:t>step 1: cascade : it is the process of combining different stylesheets and resolving conflicts between diffe</w:t>
+      </w:r>
+      <w:r>
+        <w:rPr>
+          <w:rFonts w:cstheme="minorHAnsi"/>
+          <w:sz w:val="24"/>
+          <w:szCs w:val="24"/>
+        </w:rPr>
+        <w:t>rent css rules and declarations – when more than one rule applies to a css element.</w:t>
       </w:r>
       <w:r>
         <w:rPr>
@@ -907,27 +688,7 @@
           <w:szCs w:val="24"/>
           <w:highlight w:val="lightGray"/>
         </w:rPr>
-        <w:t xml:space="preserve">: CSS coming from the user </w:t>
-      </w:r>
-      <w:proofErr w:type="spellStart"/>
-      <w:r>
-        <w:rPr>
-          <w:rFonts w:cstheme="minorHAnsi"/>
-          <w:sz w:val="24"/>
-          <w:szCs w:val="24"/>
-          <w:highlight w:val="lightGray"/>
-        </w:rPr>
-        <w:t>i.e</w:t>
-      </w:r>
-      <w:proofErr w:type="spellEnd"/>
-      <w:r>
-        <w:rPr>
-          <w:rFonts w:cstheme="minorHAnsi"/>
-          <w:sz w:val="24"/>
-          <w:szCs w:val="24"/>
-          <w:highlight w:val="lightGray"/>
-        </w:rPr>
-        <w:t xml:space="preserve"> in the browser.</w:t>
+        <w:t>: CSS coming from the user i.e in the browser.</w:t>
       </w:r>
       <w:r>
         <w:rPr>
@@ -1123,16 +884,7 @@
           <w:sz w:val="24"/>
           <w:szCs w:val="24"/>
         </w:rPr>
-        <w:t xml:space="preserve">declarations marked </w:t>
-      </w:r>
-      <w:proofErr w:type="gramStart"/>
-      <w:r>
-        <w:rPr>
-          <w:rFonts w:cstheme="minorHAnsi"/>
-          <w:sz w:val="24"/>
-          <w:szCs w:val="24"/>
-        </w:rPr>
-        <w:t xml:space="preserve">with </w:t>
+        <w:t xml:space="preserve">declarations marked with </w:t>
       </w:r>
       <w:r>
         <w:rPr>
@@ -1142,7 +894,6 @@
         </w:rPr>
         <w:t>!</w:t>
       </w:r>
-      <w:proofErr w:type="gramEnd"/>
       <w:r>
         <w:rPr>
           <w:rFonts w:cstheme="minorHAnsi"/>
@@ -1173,7 +924,6 @@
         </w:rPr>
         <w:t xml:space="preserve">Author declarations marked with </w:t>
       </w:r>
-      <w:proofErr w:type="gramStart"/>
       <w:r>
         <w:rPr>
           <w:rFonts w:cstheme="minorHAnsi"/>
@@ -1198,7 +948,6 @@
         </w:rPr>
         <w:t>!</w:t>
       </w:r>
-      <w:proofErr w:type="gramEnd"/>
       <w:r>
         <w:rPr>
           <w:rFonts w:cstheme="minorHAnsi"/>
@@ -1363,25 +1112,7 @@
           <w:sz w:val="24"/>
           <w:szCs w:val="24"/>
         </w:rPr>
-        <w:t xml:space="preserve">Inline </w:t>
-      </w:r>
-      <w:proofErr w:type="gramStart"/>
-      <w:r>
-        <w:rPr>
-          <w:rFonts w:cstheme="minorHAnsi"/>
-          <w:sz w:val="24"/>
-          <w:szCs w:val="24"/>
-        </w:rPr>
-        <w:t>styles :</w:t>
-      </w:r>
-      <w:proofErr w:type="gramEnd"/>
-      <w:r>
-        <w:rPr>
-          <w:rFonts w:cstheme="minorHAnsi"/>
-          <w:sz w:val="24"/>
-          <w:szCs w:val="24"/>
-        </w:rPr>
-        <w:t xml:space="preserve"> they have the highest specificity.</w:t>
+        <w:t>Inline styles : they have the highest specificity.</w:t>
       </w:r>
     </w:p>
     <w:p>
@@ -1483,23 +1214,13 @@
           <w:szCs w:val="24"/>
         </w:rPr>
       </w:pPr>
-      <w:proofErr w:type="gramStart"/>
-      <w:r>
-        <w:rPr>
-          <w:rFonts w:cstheme="minorHAnsi"/>
-          <w:sz w:val="24"/>
-          <w:szCs w:val="24"/>
-        </w:rPr>
-        <w:t>Example :</w:t>
-      </w:r>
-      <w:proofErr w:type="gramEnd"/>
-      <w:r>
-        <w:rPr>
-          <w:rFonts w:cstheme="minorHAnsi"/>
-          <w:sz w:val="24"/>
-          <w:szCs w:val="24"/>
-        </w:rPr>
-        <w:t xml:space="preserve"> </w:t>
+      <w:r>
+        <w:rPr>
+          <w:rFonts w:cstheme="minorHAnsi"/>
+          <w:sz w:val="24"/>
+          <w:szCs w:val="24"/>
+        </w:rPr>
+        <w:t xml:space="preserve">Example : </w:t>
       </w:r>
       <w:r>
         <w:rPr>
@@ -1627,61 +1348,15 @@
           <w:sz w:val="24"/>
           <w:szCs w:val="24"/>
         </w:rPr>
-        <w:t xml:space="preserve">Now let us say of if point 5 and 7 have the same specificity like </w:t>
-      </w:r>
-      <w:proofErr w:type="gramStart"/>
-      <w:r>
-        <w:rPr>
-          <w:rFonts w:cstheme="minorHAnsi"/>
-          <w:sz w:val="24"/>
-          <w:szCs w:val="24"/>
-        </w:rPr>
-        <w:t xml:space="preserve">below </w:t>
-      </w:r>
-      <w:r>
-        <w:rPr>
-          <w:rFonts w:cstheme="minorHAnsi"/>
-          <w:sz w:val="24"/>
-          <w:szCs w:val="24"/>
-        </w:rPr>
-        <w:t>..</w:t>
-      </w:r>
-      <w:proofErr w:type="spellStart"/>
-      <w:proofErr w:type="gramEnd"/>
-      <w:r>
-        <w:rPr>
-          <w:rFonts w:cstheme="minorHAnsi"/>
-          <w:sz w:val="24"/>
-          <w:szCs w:val="24"/>
-        </w:rPr>
-        <w:t>i.e</w:t>
-      </w:r>
-      <w:proofErr w:type="spellEnd"/>
-      <w:r>
-        <w:rPr>
-          <w:rFonts w:cstheme="minorHAnsi"/>
-          <w:sz w:val="24"/>
-          <w:szCs w:val="24"/>
-        </w:rPr>
-        <w:t xml:space="preserve"> if all the declarations have the same specificity.. then the last </w:t>
-      </w:r>
-      <w:proofErr w:type="spellStart"/>
-      <w:r>
-        <w:rPr>
-          <w:rFonts w:cstheme="minorHAnsi"/>
-          <w:sz w:val="24"/>
-          <w:szCs w:val="24"/>
-        </w:rPr>
-        <w:t>css</w:t>
-      </w:r>
-      <w:proofErr w:type="spellEnd"/>
-      <w:r>
-        <w:rPr>
-          <w:rFonts w:cstheme="minorHAnsi"/>
-          <w:sz w:val="24"/>
-          <w:szCs w:val="24"/>
-        </w:rPr>
-        <w:t xml:space="preserve"> declaration written in the code is the one that will apply</w:t>
+        <w:t xml:space="preserve">Now let us say of if point 5 and 7 have the same specificity like below </w:t>
+      </w:r>
+      <w:r>
+        <w:rPr>
+          <w:rFonts w:cstheme="minorHAnsi"/>
+          <w:sz w:val="24"/>
+          <w:szCs w:val="24"/>
+        </w:rPr>
+        <w:t>..i.e if all the declarations have the same specificity.. then the last css declaration written in the code is the one that will apply</w:t>
       </w:r>
       <w:r>
         <w:rPr>
@@ -1787,25 +1462,7 @@
           <w:szCs w:val="24"/>
         </w:rPr>
         <w:br/>
-        <w:t xml:space="preserve">Put your stylesheets in the last of all the included stylesheets </w:t>
-      </w:r>
-      <w:proofErr w:type="spellStart"/>
-      <w:r>
-        <w:rPr>
-          <w:rFonts w:cstheme="minorHAnsi"/>
-          <w:sz w:val="24"/>
-          <w:szCs w:val="24"/>
-        </w:rPr>
-        <w:t>whichmay</w:t>
-      </w:r>
-      <w:proofErr w:type="spellEnd"/>
-      <w:r>
-        <w:rPr>
-          <w:rFonts w:cstheme="minorHAnsi"/>
-          <w:sz w:val="24"/>
-          <w:szCs w:val="24"/>
-        </w:rPr>
-        <w:t xml:space="preserve"> come from 3</w:t>
+        <w:t>Put your stylesheets in the last of all the included stylesheets whichmay come from 3</w:t>
       </w:r>
       <w:r>
         <w:rPr>
@@ -1893,36 +1550,8 @@
           <w:sz w:val="24"/>
           <w:szCs w:val="24"/>
         </w:rPr>
-        <w:t xml:space="preserve">units like </w:t>
-      </w:r>
-      <w:proofErr w:type="spellStart"/>
-      <w:r>
-        <w:rPr>
-          <w:rFonts w:cstheme="minorHAnsi"/>
-          <w:sz w:val="24"/>
-          <w:szCs w:val="24"/>
-        </w:rPr>
-        <w:t>em</w:t>
-      </w:r>
-      <w:proofErr w:type="gramStart"/>
-      <w:r>
-        <w:rPr>
-          <w:rFonts w:cstheme="minorHAnsi"/>
-          <w:sz w:val="24"/>
-          <w:szCs w:val="24"/>
-        </w:rPr>
-        <w:t>,rem</w:t>
-      </w:r>
-      <w:proofErr w:type="gramEnd"/>
-      <w:r>
-        <w:rPr>
-          <w:rFonts w:cstheme="minorHAnsi"/>
-          <w:sz w:val="24"/>
-          <w:szCs w:val="24"/>
-        </w:rPr>
-        <w:t>,%,pixels</w:t>
-      </w:r>
-      <w:proofErr w:type="spellEnd"/>
+        <w:t>units like em,rem,%,pixels</w:t>
+      </w:r>
       <w:r>
         <w:rPr>
           <w:rFonts w:cstheme="minorHAnsi"/>
@@ -1969,24 +1598,7 @@
           <w:szCs w:val="24"/>
         </w:rPr>
         <w:br/>
-      </w:r>
-      <w:proofErr w:type="spellStart"/>
-      <w:r>
-        <w:rPr>
-          <w:rFonts w:cstheme="minorHAnsi"/>
-          <w:sz w:val="24"/>
-          <w:szCs w:val="24"/>
-        </w:rPr>
-        <w:t>Lets</w:t>
-      </w:r>
-      <w:proofErr w:type="spellEnd"/>
-      <w:r>
-        <w:rPr>
-          <w:rFonts w:cstheme="minorHAnsi"/>
-          <w:sz w:val="24"/>
-          <w:szCs w:val="24"/>
-        </w:rPr>
-        <w:t xml:space="preserve"> analyze the ‘width’ ‘padding’ and ‘font-size’.</w:t>
+        <w:t>Lets analyze the ‘width’ ‘padding’ and ‘font-size’.</w:t>
       </w:r>
     </w:p>
     <w:p>
@@ -2002,50 +1614,22 @@
           <w:szCs w:val="24"/>
         </w:rPr>
       </w:pPr>
-      <w:proofErr w:type="spellStart"/>
-      <w:r>
-        <w:rPr>
-          <w:rFonts w:cstheme="minorHAnsi"/>
-          <w:sz w:val="24"/>
-          <w:szCs w:val="24"/>
-        </w:rPr>
-        <w:t>Lets</w:t>
-      </w:r>
-      <w:proofErr w:type="spellEnd"/>
-      <w:r>
-        <w:rPr>
-          <w:rFonts w:cstheme="minorHAnsi"/>
-          <w:sz w:val="24"/>
-          <w:szCs w:val="24"/>
-        </w:rPr>
-        <w:t xml:space="preserve"> begin with width-paragraph.</w:t>
-      </w:r>
-      <w:r>
-        <w:rPr>
-          <w:rFonts w:cstheme="minorHAnsi"/>
-          <w:sz w:val="24"/>
-          <w:szCs w:val="24"/>
-        </w:rPr>
-        <w:br/>
-        <w:t xml:space="preserve">Declared </w:t>
-      </w:r>
-      <w:proofErr w:type="gramStart"/>
-      <w:r>
-        <w:rPr>
-          <w:rFonts w:cstheme="minorHAnsi"/>
-          <w:sz w:val="24"/>
-          <w:szCs w:val="24"/>
-        </w:rPr>
-        <w:t>Value :</w:t>
-      </w:r>
-      <w:proofErr w:type="gramEnd"/>
-      <w:r>
-        <w:rPr>
-          <w:rFonts w:cstheme="minorHAnsi"/>
-          <w:sz w:val="24"/>
-          <w:szCs w:val="24"/>
-        </w:rPr>
-        <w:t xml:space="preserve"> 140px via ‘p’ element selector</w:t>
+      <w:r>
+        <w:rPr>
+          <w:rFonts w:cstheme="minorHAnsi"/>
+          <w:sz w:val="24"/>
+          <w:szCs w:val="24"/>
+        </w:rPr>
+        <w:t>Lets begin with width-paragraph.</w:t>
+      </w:r>
+      <w:r>
+        <w:rPr>
+          <w:rFonts w:cstheme="minorHAnsi"/>
+          <w:sz w:val="24"/>
+          <w:szCs w:val="24"/>
+        </w:rPr>
+        <w:br/>
+        <w:t>Declared Value : 140px via ‘p’ element selector</w:t>
       </w:r>
       <w:r>
         <w:rPr>
@@ -2098,18 +1682,27 @@
           <w:sz w:val="24"/>
           <w:szCs w:val="24"/>
         </w:rPr>
-        <w:t xml:space="preserve">Specified </w:t>
-      </w:r>
-      <w:proofErr w:type="gramStart"/>
-      <w:r>
-        <w:rPr>
-          <w:rFonts w:cstheme="minorHAnsi"/>
-          <w:sz w:val="24"/>
-          <w:szCs w:val="24"/>
-        </w:rPr>
-        <w:t>Value :</w:t>
-      </w:r>
-      <w:proofErr w:type="gramEnd"/>
+        <w:t xml:space="preserve">Specified Value : </w:t>
+      </w:r>
+      <w:r>
+        <w:rPr>
+          <w:rFonts w:cstheme="minorHAnsi"/>
+          <w:sz w:val="24"/>
+          <w:szCs w:val="24"/>
+        </w:rPr>
+        <w:t>It is the default value of a certain css property.</w:t>
+      </w:r>
+    </w:p>
+    <w:p>
+      <w:pPr>
+        <w:pStyle w:val="ListParagraph"/>
+        <w:ind w:left="1080"/>
+        <w:rPr>
+          <w:rFonts w:cstheme="minorHAnsi"/>
+          <w:sz w:val="24"/>
+          <w:szCs w:val="24"/>
+        </w:rPr>
+      </w:pPr>
       <w:r>
         <w:rPr>
           <w:rFonts w:cstheme="minorHAnsi"/>
@@ -2124,25 +1717,16 @@
           <w:sz w:val="24"/>
           <w:szCs w:val="24"/>
         </w:rPr>
-        <w:t xml:space="preserve">It is the default value of a certain </w:t>
-      </w:r>
-      <w:proofErr w:type="spellStart"/>
-      <w:r>
-        <w:rPr>
-          <w:rFonts w:cstheme="minorHAnsi"/>
-          <w:sz w:val="24"/>
-          <w:szCs w:val="24"/>
-        </w:rPr>
-        <w:t>css</w:t>
-      </w:r>
-      <w:proofErr w:type="spellEnd"/>
-      <w:r>
-        <w:rPr>
-          <w:rFonts w:cstheme="minorHAnsi"/>
-          <w:sz w:val="24"/>
-          <w:szCs w:val="24"/>
-        </w:rPr>
-        <w:t xml:space="preserve"> property.</w:t>
+        <w:tab/>
+      </w:r>
+      <w:r>
+        <w:rPr>
+          <w:rFonts w:cstheme="minorHAnsi"/>
+          <w:sz w:val="24"/>
+          <w:szCs w:val="24"/>
+        </w:rPr>
+        <w:tab/>
+        <w:t xml:space="preserve">           In this case its ir-relevant as we have a cascaded value already.</w:t>
       </w:r>
     </w:p>
     <w:p>
@@ -2161,60 +1745,6 @@
           <w:sz w:val="24"/>
           <w:szCs w:val="24"/>
         </w:rPr>
-        <w:t xml:space="preserve"> </w:t>
-      </w:r>
-      <w:r>
-        <w:rPr>
-          <w:rFonts w:cstheme="minorHAnsi"/>
-          <w:sz w:val="24"/>
-          <w:szCs w:val="24"/>
-        </w:rPr>
-        <w:tab/>
-      </w:r>
-      <w:r>
-        <w:rPr>
-          <w:rFonts w:cstheme="minorHAnsi"/>
-          <w:sz w:val="24"/>
-          <w:szCs w:val="24"/>
-        </w:rPr>
-        <w:tab/>
-        <w:t xml:space="preserve">           In this case its </w:t>
-      </w:r>
-      <w:proofErr w:type="spellStart"/>
-      <w:r>
-        <w:rPr>
-          <w:rFonts w:cstheme="minorHAnsi"/>
-          <w:sz w:val="24"/>
-          <w:szCs w:val="24"/>
-        </w:rPr>
-        <w:t>ir</w:t>
-      </w:r>
-      <w:proofErr w:type="spellEnd"/>
-      <w:r>
-        <w:rPr>
-          <w:rFonts w:cstheme="minorHAnsi"/>
-          <w:sz w:val="24"/>
-          <w:szCs w:val="24"/>
-        </w:rPr>
-        <w:t>-relevant as we have a cascaded value already.</w:t>
-      </w:r>
-    </w:p>
-    <w:p>
-      <w:pPr>
-        <w:pStyle w:val="ListParagraph"/>
-        <w:ind w:left="1080"/>
-        <w:rPr>
-          <w:rFonts w:cstheme="minorHAnsi"/>
-          <w:sz w:val="24"/>
-          <w:szCs w:val="24"/>
-        </w:rPr>
-      </w:pPr>
-      <w:r>
-        <w:rPr>
-          <w:rFonts w:cstheme="minorHAnsi"/>
-          <w:sz w:val="24"/>
-          <w:szCs w:val="24"/>
-        </w:rPr>
         <w:t>Computed value : In this step values with relative un</w:t>
       </w:r>
       <w:r>
@@ -2258,25 +1788,7 @@
           <w:szCs w:val="24"/>
         </w:rPr>
         <w:br/>
-        <w:t xml:space="preserve">                                 </w:t>
-      </w:r>
-      <w:proofErr w:type="spellStart"/>
-      <w:r>
-        <w:rPr>
-          <w:rFonts w:cstheme="minorHAnsi"/>
-          <w:sz w:val="24"/>
-          <w:szCs w:val="24"/>
-        </w:rPr>
-        <w:t>unit.So</w:t>
-      </w:r>
-      <w:proofErr w:type="spellEnd"/>
-      <w:r>
-        <w:rPr>
-          <w:rFonts w:cstheme="minorHAnsi"/>
-          <w:sz w:val="24"/>
-          <w:szCs w:val="24"/>
-        </w:rPr>
-        <w:t xml:space="preserve"> nothing happens in this step.</w:t>
+        <w:t xml:space="preserve">                                 unit.So nothing happens in this step.</w:t>
       </w:r>
       <w:r>
         <w:rPr>
@@ -2293,60 +1805,24 @@
           <w:sz w:val="24"/>
           <w:szCs w:val="24"/>
         </w:rPr>
-        <w:t xml:space="preserve">In this step the </w:t>
-      </w:r>
-      <w:proofErr w:type="spellStart"/>
-      <w:r>
-        <w:rPr>
-          <w:rFonts w:cstheme="minorHAnsi"/>
-          <w:sz w:val="24"/>
-          <w:szCs w:val="24"/>
-        </w:rPr>
-        <w:t>css</w:t>
-      </w:r>
-      <w:proofErr w:type="spellEnd"/>
-      <w:r>
-        <w:rPr>
-          <w:rFonts w:cstheme="minorHAnsi"/>
-          <w:sz w:val="24"/>
-          <w:szCs w:val="24"/>
-        </w:rPr>
-        <w:t xml:space="preserve"> engine uses the rendered layout to figure out some </w:t>
-      </w:r>
-      <w:r>
-        <w:rPr>
-          <w:rFonts w:cstheme="minorHAnsi"/>
-          <w:sz w:val="24"/>
-          <w:szCs w:val="24"/>
-        </w:rPr>
-        <w:br/>
-        <w:t xml:space="preserve">                       of the remaining </w:t>
-      </w:r>
-      <w:proofErr w:type="spellStart"/>
-      <w:r>
-        <w:rPr>
-          <w:rFonts w:cstheme="minorHAnsi"/>
-          <w:sz w:val="24"/>
-          <w:szCs w:val="24"/>
-        </w:rPr>
-        <w:t>values.</w:t>
-      </w:r>
-      <w:r>
-        <w:rPr>
-          <w:rFonts w:cstheme="minorHAnsi"/>
-          <w:sz w:val="24"/>
-          <w:szCs w:val="24"/>
-        </w:rPr>
-        <w:t>Ex</w:t>
-      </w:r>
-      <w:proofErr w:type="spellEnd"/>
-      <w:r>
-        <w:rPr>
-          <w:rFonts w:cstheme="minorHAnsi"/>
-          <w:sz w:val="24"/>
-          <w:szCs w:val="24"/>
-        </w:rPr>
-        <w:t xml:space="preserve"> percentage v</w:t>
+        <w:t xml:space="preserve">In this step the css engine uses the rendered layout to figure out some </w:t>
+      </w:r>
+      <w:r>
+        <w:rPr>
+          <w:rFonts w:cstheme="minorHAnsi"/>
+          <w:sz w:val="24"/>
+          <w:szCs w:val="24"/>
+        </w:rPr>
+        <w:br/>
+        <w:t xml:space="preserve">                       of the remaining values.</w:t>
+      </w:r>
+      <w:r>
+        <w:rPr>
+          <w:rFonts w:cstheme="minorHAnsi"/>
+          <w:sz w:val="24"/>
+          <w:szCs w:val="24"/>
+        </w:rPr>
+        <w:t>Ex percentage v</w:t>
       </w:r>
       <w:r>
         <w:rPr>
@@ -2430,18 +1906,51 @@
           <w:szCs w:val="24"/>
         </w:rPr>
         <w:br/>
-        <w:t xml:space="preserve">                      The parent element </w:t>
-      </w:r>
-      <w:proofErr w:type="spellStart"/>
-      <w:r>
-        <w:rPr>
-          <w:rFonts w:cstheme="minorHAnsi"/>
-          <w:sz w:val="24"/>
-          <w:szCs w:val="24"/>
-        </w:rPr>
-        <w:t>i.e</w:t>
-      </w:r>
-      <w:proofErr w:type="spellEnd"/>
+        <w:t xml:space="preserve">                      The parent element i.e ‘section’s ’ width is defined as 280px.</w:t>
+      </w:r>
+    </w:p>
+    <w:p>
+      <w:pPr>
+        <w:pStyle w:val="ListParagraph"/>
+        <w:ind w:left="1080"/>
+        <w:rPr>
+          <w:rFonts w:cstheme="minorHAnsi"/>
+          <w:sz w:val="24"/>
+          <w:szCs w:val="24"/>
+        </w:rPr>
+      </w:pPr>
+      <w:r>
+        <w:rPr>
+          <w:rFonts w:cstheme="minorHAnsi"/>
+          <w:sz w:val="24"/>
+          <w:szCs w:val="24"/>
+        </w:rPr>
+        <w:t xml:space="preserve">                       (66*280)/100 = 184.8px</w:t>
+      </w:r>
+      <w:r>
+        <w:rPr>
+          <w:rFonts w:cstheme="minorHAnsi"/>
+          <w:sz w:val="24"/>
+          <w:szCs w:val="24"/>
+        </w:rPr>
+        <w:t xml:space="preserve"> –</w:t>
+      </w:r>
+      <w:r>
+        <w:rPr>
+          <w:rFonts w:cstheme="minorHAnsi"/>
+          <w:sz w:val="24"/>
+          <w:szCs w:val="24"/>
+        </w:rPr>
+        <w:t xml:space="preserve"> thi</w:t>
+      </w:r>
+      <w:r>
+        <w:rPr>
+          <w:rFonts w:cstheme="minorHAnsi"/>
+          <w:sz w:val="24"/>
+          <w:szCs w:val="24"/>
+        </w:rPr>
+        <w:t>s</w:t>
+      </w:r>
       <w:r>
         <w:rPr>
           <w:rFonts w:cstheme="minorHAnsi"/>
@@ -2450,23 +1959,13 @@
         </w:rPr>
         <w:t xml:space="preserve"> </w:t>
       </w:r>
-      <w:proofErr w:type="gramStart"/>
-      <w:r>
-        <w:rPr>
-          <w:rFonts w:cstheme="minorHAnsi"/>
-          <w:sz w:val="24"/>
-          <w:szCs w:val="24"/>
-        </w:rPr>
-        <w:t>‘section’s ’</w:t>
-      </w:r>
-      <w:proofErr w:type="gramEnd"/>
-      <w:r>
-        <w:rPr>
-          <w:rFonts w:cstheme="minorHAnsi"/>
-          <w:sz w:val="24"/>
-          <w:szCs w:val="24"/>
-        </w:rPr>
-        <w:t xml:space="preserve"> width is defined as 280px.</w:t>
+      <w:r>
+        <w:rPr>
+          <w:rFonts w:cstheme="minorHAnsi"/>
+          <w:sz w:val="24"/>
+          <w:szCs w:val="24"/>
+        </w:rPr>
+        <w:t>is now our used value.</w:t>
       </w:r>
     </w:p>
     <w:p>
@@ -2485,111 +1984,16 @@
           <w:sz w:val="24"/>
           <w:szCs w:val="24"/>
         </w:rPr>
-        <w:t xml:space="preserve">                       (66*280)/100 = 184.8px</w:t>
-      </w:r>
-      <w:r>
-        <w:rPr>
-          <w:rFonts w:cstheme="minorHAnsi"/>
-          <w:sz w:val="24"/>
-          <w:szCs w:val="24"/>
-        </w:rPr>
-        <w:t xml:space="preserve"> –</w:t>
-      </w:r>
-      <w:r>
-        <w:rPr>
-          <w:rFonts w:cstheme="minorHAnsi"/>
-          <w:sz w:val="24"/>
-          <w:szCs w:val="24"/>
-        </w:rPr>
-        <w:t xml:space="preserve"> thi</w:t>
-      </w:r>
-      <w:r>
-        <w:rPr>
-          <w:rFonts w:cstheme="minorHAnsi"/>
-          <w:sz w:val="24"/>
-          <w:szCs w:val="24"/>
-        </w:rPr>
-        <w:t>s</w:t>
-      </w:r>
-      <w:r>
-        <w:rPr>
-          <w:rFonts w:cstheme="minorHAnsi"/>
-          <w:sz w:val="24"/>
-          <w:szCs w:val="24"/>
-        </w:rPr>
-        <w:t xml:space="preserve"> </w:t>
-      </w:r>
-      <w:r>
-        <w:rPr>
-          <w:rFonts w:cstheme="minorHAnsi"/>
-          <w:sz w:val="24"/>
-          <w:szCs w:val="24"/>
-        </w:rPr>
-        <w:t>is now our used value.</w:t>
-      </w:r>
-    </w:p>
-    <w:p>
-      <w:pPr>
-        <w:pStyle w:val="ListParagraph"/>
-        <w:ind w:left="1080"/>
-        <w:rPr>
-          <w:rFonts w:cstheme="minorHAnsi"/>
-          <w:sz w:val="24"/>
-          <w:szCs w:val="24"/>
-        </w:rPr>
-      </w:pPr>
-      <w:r>
-        <w:rPr>
-          <w:rFonts w:cstheme="minorHAnsi"/>
-          <w:sz w:val="24"/>
-          <w:szCs w:val="24"/>
-        </w:rPr>
-        <w:t xml:space="preserve">Actual </w:t>
-      </w:r>
-      <w:proofErr w:type="gramStart"/>
-      <w:r>
-        <w:rPr>
-          <w:rFonts w:cstheme="minorHAnsi"/>
-          <w:sz w:val="24"/>
-          <w:szCs w:val="24"/>
-        </w:rPr>
-        <w:t>Value :</w:t>
-      </w:r>
-      <w:proofErr w:type="gramEnd"/>
-      <w:r>
-        <w:rPr>
-          <w:rFonts w:cstheme="minorHAnsi"/>
-          <w:sz w:val="24"/>
-          <w:szCs w:val="24"/>
-        </w:rPr>
-        <w:t xml:space="preserve"> Browsers can not usually display 184.8 pixels and so they are rounded</w:t>
-      </w:r>
-      <w:r>
-        <w:rPr>
-          <w:rFonts w:cstheme="minorHAnsi"/>
-          <w:sz w:val="24"/>
-          <w:szCs w:val="24"/>
-        </w:rPr>
-        <w:br/>
-        <w:t xml:space="preserve">                          </w:t>
-      </w:r>
-      <w:proofErr w:type="spellStart"/>
-      <w:r>
-        <w:rPr>
-          <w:rFonts w:cstheme="minorHAnsi"/>
-          <w:sz w:val="24"/>
-          <w:szCs w:val="24"/>
-        </w:rPr>
-        <w:t>of</w:t>
-      </w:r>
-      <w:proofErr w:type="spellEnd"/>
-      <w:r>
-        <w:rPr>
-          <w:rFonts w:cstheme="minorHAnsi"/>
-          <w:sz w:val="24"/>
-          <w:szCs w:val="24"/>
-        </w:rPr>
-        <w:t xml:space="preserve"> to another value 185pixels.</w:t>
+        <w:t>Actual Value : Browsers can not usually display 184.8 pixels and so they are rounded</w:t>
+      </w:r>
+      <w:r>
+        <w:rPr>
+          <w:rFonts w:cstheme="minorHAnsi"/>
+          <w:sz w:val="24"/>
+          <w:szCs w:val="24"/>
+        </w:rPr>
+        <w:br/>
+        <w:t xml:space="preserve">                          of to another value 185pixels.</w:t>
       </w:r>
       <w:r>
         <w:rPr>
@@ -2637,33 +2041,15 @@
           <w:szCs w:val="24"/>
         </w:rPr>
         <w:br/>
-        <w:t xml:space="preserve">Each and every CSS property should have a value even though it is not </w:t>
-      </w:r>
-      <w:proofErr w:type="spellStart"/>
-      <w:r>
-        <w:rPr>
-          <w:rFonts w:cstheme="minorHAnsi"/>
-          <w:sz w:val="24"/>
-          <w:szCs w:val="24"/>
-        </w:rPr>
-        <w:t>declared.</w:t>
-      </w:r>
-      <w:r>
-        <w:rPr>
-          <w:rFonts w:cstheme="minorHAnsi"/>
-          <w:sz w:val="24"/>
-          <w:szCs w:val="24"/>
-        </w:rPr>
-        <w:t>And</w:t>
-      </w:r>
-      <w:proofErr w:type="spellEnd"/>
-      <w:r>
-        <w:rPr>
-          <w:rFonts w:cstheme="minorHAnsi"/>
-          <w:sz w:val="24"/>
-          <w:szCs w:val="24"/>
-        </w:rPr>
-        <w:t xml:space="preserve"> thus no cascade value.</w:t>
+        <w:t>Each and every CSS property should have a value even though it is not declared.</w:t>
+      </w:r>
+      <w:r>
+        <w:rPr>
+          <w:rFonts w:cstheme="minorHAnsi"/>
+          <w:sz w:val="24"/>
+          <w:szCs w:val="24"/>
+        </w:rPr>
+        <w:t>And thus no cascade value.</w:t>
       </w:r>
       <w:r>
         <w:rPr>
@@ -2690,25 +2076,7 @@
           <w:szCs w:val="24"/>
         </w:rPr>
         <w:br/>
-        <w:t xml:space="preserve">Specified Value : Each CSS property has </w:t>
-      </w:r>
-      <w:proofErr w:type="spellStart"/>
-      <w:r>
-        <w:rPr>
-          <w:rFonts w:cstheme="minorHAnsi"/>
-          <w:sz w:val="24"/>
-          <w:szCs w:val="24"/>
-        </w:rPr>
-        <w:t>a</w:t>
-      </w:r>
-      <w:proofErr w:type="spellEnd"/>
-      <w:r>
-        <w:rPr>
-          <w:rFonts w:cstheme="minorHAnsi"/>
-          <w:sz w:val="24"/>
-          <w:szCs w:val="24"/>
-        </w:rPr>
-        <w:t xml:space="preserve"> initial value,</w:t>
+        <w:t>Specified Value : Each CSS property has a initial value,</w:t>
       </w:r>
       <w:r>
         <w:rPr>
@@ -2733,33 +2101,15 @@
           <w:sz w:val="24"/>
           <w:szCs w:val="24"/>
         </w:rPr>
-        <w:t xml:space="preserve">cascaded </w:t>
-      </w:r>
-      <w:proofErr w:type="spellStart"/>
-      <w:r>
-        <w:rPr>
-          <w:rFonts w:cstheme="minorHAnsi"/>
-          <w:sz w:val="24"/>
-          <w:szCs w:val="24"/>
-        </w:rPr>
-        <w:t>value.</w:t>
-      </w:r>
-      <w:r>
-        <w:rPr>
-          <w:rFonts w:cstheme="minorHAnsi"/>
-          <w:sz w:val="24"/>
-          <w:szCs w:val="24"/>
-        </w:rPr>
-        <w:t>i.e</w:t>
-      </w:r>
-      <w:proofErr w:type="spellEnd"/>
-      <w:r>
-        <w:rPr>
-          <w:rFonts w:cstheme="minorHAnsi"/>
-          <w:sz w:val="24"/>
-          <w:szCs w:val="24"/>
-        </w:rPr>
-        <w:t xml:space="preserve"> if we/browser/user don’t declare a value then </w:t>
+        <w:t>cascaded value.</w:t>
+      </w:r>
+      <w:r>
+        <w:rPr>
+          <w:rFonts w:cstheme="minorHAnsi"/>
+          <w:sz w:val="24"/>
+          <w:szCs w:val="24"/>
+        </w:rPr>
+        <w:t xml:space="preserve">i.e if we/browser/user don’t declare a value then </w:t>
       </w:r>
       <w:r>
         <w:rPr>
@@ -2911,78 +2261,24 @@
           <w:szCs w:val="24"/>
         </w:rPr>
         <w:br/>
-        <w:t xml:space="preserve">Declared </w:t>
-      </w:r>
-      <w:proofErr w:type="gramStart"/>
-      <w:r>
-        <w:rPr>
-          <w:rFonts w:cstheme="minorHAnsi"/>
-          <w:sz w:val="24"/>
-          <w:szCs w:val="24"/>
-        </w:rPr>
-        <w:t>Value :</w:t>
-      </w:r>
-      <w:proofErr w:type="gramEnd"/>
-      <w:r>
-        <w:rPr>
-          <w:rFonts w:cstheme="minorHAnsi"/>
-          <w:sz w:val="24"/>
-          <w:szCs w:val="24"/>
-        </w:rPr>
-        <w:t xml:space="preserve"> We have not defined it anywhere. So no declared value.</w:t>
-      </w:r>
-      <w:r>
-        <w:rPr>
-          <w:rFonts w:cstheme="minorHAnsi"/>
-          <w:sz w:val="24"/>
-          <w:szCs w:val="24"/>
-        </w:rPr>
-        <w:br/>
-        <w:t xml:space="preserve">Cascaded </w:t>
-      </w:r>
-      <w:proofErr w:type="gramStart"/>
-      <w:r>
-        <w:rPr>
-          <w:rFonts w:cstheme="minorHAnsi"/>
-          <w:sz w:val="24"/>
-          <w:szCs w:val="24"/>
-        </w:rPr>
-        <w:t>value :</w:t>
-      </w:r>
-      <w:proofErr w:type="gramEnd"/>
-      <w:r>
-        <w:rPr>
-          <w:rFonts w:cstheme="minorHAnsi"/>
-          <w:sz w:val="24"/>
-          <w:szCs w:val="24"/>
-        </w:rPr>
-        <w:t xml:space="preserve"> The browser has a default value of 16 </w:t>
-      </w:r>
-      <w:proofErr w:type="spellStart"/>
-      <w:r>
-        <w:rPr>
-          <w:rFonts w:cstheme="minorHAnsi"/>
-          <w:sz w:val="24"/>
-          <w:szCs w:val="24"/>
-        </w:rPr>
-        <w:t>pixels.</w:t>
-      </w:r>
-      <w:r>
-        <w:rPr>
-          <w:rFonts w:cstheme="minorHAnsi"/>
-          <w:sz w:val="24"/>
-          <w:szCs w:val="24"/>
-        </w:rPr>
-        <w:t>We</w:t>
-      </w:r>
-      <w:proofErr w:type="spellEnd"/>
-      <w:r>
-        <w:rPr>
-          <w:rFonts w:cstheme="minorHAnsi"/>
-          <w:sz w:val="24"/>
-          <w:szCs w:val="24"/>
-        </w:rPr>
-        <w:t xml:space="preserve"> know that CSS </w:t>
+        <w:t>Declared Value : We have not defined it anywhere. So no declared value.</w:t>
+      </w:r>
+      <w:r>
+        <w:rPr>
+          <w:rFonts w:cstheme="minorHAnsi"/>
+          <w:sz w:val="24"/>
+          <w:szCs w:val="24"/>
+        </w:rPr>
+        <w:br/>
+        <w:t>Cascaded value : The browser has a default value of 16 pixels.</w:t>
+      </w:r>
+      <w:r>
+        <w:rPr>
+          <w:rFonts w:cstheme="minorHAnsi"/>
+          <w:sz w:val="24"/>
+          <w:szCs w:val="24"/>
+        </w:rPr>
+        <w:t xml:space="preserve">We know that CSS </w:t>
       </w:r>
       <w:r>
         <w:rPr>
@@ -2999,33 +2295,15 @@
           <w:sz w:val="24"/>
           <w:szCs w:val="24"/>
         </w:rPr>
-        <w:t xml:space="preserve">could come from different </w:t>
-      </w:r>
-      <w:proofErr w:type="spellStart"/>
-      <w:r>
-        <w:rPr>
-          <w:rFonts w:cstheme="minorHAnsi"/>
-          <w:sz w:val="24"/>
-          <w:szCs w:val="24"/>
-        </w:rPr>
-        <w:t>sources.</w:t>
-      </w:r>
-      <w:r>
-        <w:rPr>
-          <w:rFonts w:cstheme="minorHAnsi"/>
-          <w:sz w:val="24"/>
-          <w:szCs w:val="24"/>
-        </w:rPr>
-        <w:t>In</w:t>
-      </w:r>
-      <w:proofErr w:type="spellEnd"/>
-      <w:r>
-        <w:rPr>
-          <w:rFonts w:cstheme="minorHAnsi"/>
-          <w:sz w:val="24"/>
-          <w:szCs w:val="24"/>
-        </w:rPr>
-        <w:t xml:space="preserve"> this case the font-size is a </w:t>
+        <w:t>could come from different sources.</w:t>
+      </w:r>
+      <w:r>
+        <w:rPr>
+          <w:rFonts w:cstheme="minorHAnsi"/>
+          <w:sz w:val="24"/>
+          <w:szCs w:val="24"/>
+        </w:rPr>
+        <w:t xml:space="preserve">In this case the font-size is a </w:t>
       </w:r>
       <w:r>
         <w:rPr>
@@ -3084,25 +2362,7 @@
           <w:sz w:val="24"/>
           <w:szCs w:val="24"/>
         </w:rPr>
-        <w:t>Declared-</w:t>
-      </w:r>
-      <w:proofErr w:type="gramStart"/>
-      <w:r>
-        <w:rPr>
-          <w:rFonts w:cstheme="minorHAnsi"/>
-          <w:sz w:val="24"/>
-          <w:szCs w:val="24"/>
-        </w:rPr>
-        <w:t>value :</w:t>
-      </w:r>
-      <w:proofErr w:type="gramEnd"/>
-      <w:r>
-        <w:rPr>
-          <w:rFonts w:cstheme="minorHAnsi"/>
-          <w:sz w:val="24"/>
-          <w:szCs w:val="24"/>
-        </w:rPr>
-        <w:t xml:space="preserve"> 1.5 rem</w:t>
+        <w:t>Declared-value : 1.5 rem</w:t>
       </w:r>
       <w:r>
         <w:rPr>
@@ -3130,25 +2390,7 @@
           <w:szCs w:val="24"/>
         </w:rPr>
         <w:lastRenderedPageBreak/>
-        <w:t>Cascaded-</w:t>
-      </w:r>
-      <w:proofErr w:type="gramStart"/>
-      <w:r>
-        <w:rPr>
-          <w:rFonts w:cstheme="minorHAnsi"/>
-          <w:sz w:val="24"/>
-          <w:szCs w:val="24"/>
-        </w:rPr>
-        <w:t>value :</w:t>
-      </w:r>
-      <w:proofErr w:type="gramEnd"/>
-      <w:r>
-        <w:rPr>
-          <w:rFonts w:cstheme="minorHAnsi"/>
-          <w:sz w:val="24"/>
-          <w:szCs w:val="24"/>
-        </w:rPr>
-        <w:t xml:space="preserve"> 1.5rem</w:t>
+        <w:t>Cascaded-value : 1.5rem</w:t>
       </w:r>
       <w:r>
         <w:rPr>
@@ -3176,25 +2418,7 @@
           <w:sz w:val="24"/>
           <w:szCs w:val="24"/>
         </w:rPr>
-        <w:t xml:space="preserve">Computed </w:t>
-      </w:r>
-      <w:proofErr w:type="gramStart"/>
-      <w:r>
-        <w:rPr>
-          <w:rFonts w:cstheme="minorHAnsi"/>
-          <w:sz w:val="24"/>
-          <w:szCs w:val="24"/>
-        </w:rPr>
-        <w:t>Value :</w:t>
-      </w:r>
-      <w:proofErr w:type="gramEnd"/>
-      <w:r>
-        <w:rPr>
-          <w:rFonts w:cstheme="minorHAnsi"/>
-          <w:sz w:val="24"/>
-          <w:szCs w:val="24"/>
-        </w:rPr>
-        <w:t xml:space="preserve"> 24pixel</w:t>
+        <w:t>Computed Value : 24pixel</w:t>
       </w:r>
       <w:r>
         <w:rPr>
@@ -3297,25 +2521,7 @@
           <w:sz w:val="24"/>
           <w:szCs w:val="24"/>
         </w:rPr>
-        <w:t xml:space="preserve">Declared </w:t>
-      </w:r>
-      <w:proofErr w:type="gramStart"/>
-      <w:r>
-        <w:rPr>
-          <w:rFonts w:cstheme="minorHAnsi"/>
-          <w:sz w:val="24"/>
-          <w:szCs w:val="24"/>
-        </w:rPr>
-        <w:t>Value :</w:t>
-      </w:r>
-      <w:proofErr w:type="gramEnd"/>
-      <w:r>
-        <w:rPr>
-          <w:rFonts w:cstheme="minorHAnsi"/>
-          <w:sz w:val="24"/>
-          <w:szCs w:val="24"/>
-        </w:rPr>
-        <w:t xml:space="preserve"> X.</w:t>
+        <w:t>Declared Value : X.</w:t>
       </w:r>
       <w:r>
         <w:rPr>
@@ -3343,25 +2549,7 @@
           <w:sz w:val="24"/>
           <w:szCs w:val="24"/>
         </w:rPr>
-        <w:t xml:space="preserve">Computed </w:t>
-      </w:r>
-      <w:proofErr w:type="gramStart"/>
-      <w:r>
-        <w:rPr>
-          <w:rFonts w:cstheme="minorHAnsi"/>
-          <w:sz w:val="24"/>
-          <w:szCs w:val="24"/>
-        </w:rPr>
-        <w:t>Value :</w:t>
-      </w:r>
-      <w:proofErr w:type="gramEnd"/>
-      <w:r>
-        <w:rPr>
-          <w:rFonts w:cstheme="minorHAnsi"/>
-          <w:sz w:val="24"/>
-          <w:szCs w:val="24"/>
-        </w:rPr>
-        <w:t xml:space="preserve"> Some properties like the ones related to text such as the font-size inherit the computed value from their parent elements.</w:t>
+        <w:t>Computed Value : Some properties like the ones related to text such as the font-size inherit the computed value from their parent elements.</w:t>
       </w:r>
       <w:r>
         <w:rPr>
@@ -3410,16 +2598,7 @@
           <w:sz w:val="24"/>
           <w:szCs w:val="24"/>
         </w:rPr>
-        <w:t xml:space="preserve"> to calculate computed and used </w:t>
-      </w:r>
-      <w:proofErr w:type="gramStart"/>
-      <w:r>
-        <w:rPr>
-          <w:rFonts w:cstheme="minorHAnsi"/>
-          <w:sz w:val="24"/>
-          <w:szCs w:val="24"/>
-        </w:rPr>
-        <w:t>values</w:t>
+        <w:t xml:space="preserve"> to calculate computed and used values</w:t>
       </w:r>
       <w:r>
         <w:rPr>
@@ -3429,7 +2608,6 @@
         </w:rPr>
         <w:t>.</w:t>
       </w:r>
-      <w:proofErr w:type="gramEnd"/>
       <w:r>
         <w:rPr>
           <w:rFonts w:cstheme="minorHAnsi"/>
@@ -3497,27 +2675,7 @@
           <w:sz w:val="24"/>
           <w:szCs w:val="24"/>
         </w:rPr>
-        <w:t xml:space="preserve">First </w:t>
-      </w:r>
-      <w:proofErr w:type="spellStart"/>
-      <w:proofErr w:type="gramStart"/>
-      <w:r>
-        <w:rPr>
-          <w:rFonts w:cstheme="minorHAnsi"/>
-          <w:sz w:val="24"/>
-          <w:szCs w:val="24"/>
-        </w:rPr>
-        <w:t>lets</w:t>
-      </w:r>
-      <w:proofErr w:type="spellEnd"/>
-      <w:proofErr w:type="gramEnd"/>
-      <w:r>
-        <w:rPr>
-          <w:rFonts w:cstheme="minorHAnsi"/>
-          <w:sz w:val="24"/>
-          <w:szCs w:val="24"/>
-        </w:rPr>
-        <w:t xml:space="preserve"> start with percentages.</w:t>
+        <w:t>First lets start with percentages.</w:t>
       </w:r>
     </w:p>
     <w:p>
@@ -3562,34 +2720,15 @@
           <w:szCs w:val="24"/>
           <w:highlight w:val="lightGray"/>
         </w:rPr>
-        <w:t>%+</w:t>
-      </w:r>
-      <w:proofErr w:type="gramStart"/>
-      <w:r>
-        <w:rPr>
-          <w:rFonts w:cstheme="minorHAnsi"/>
-          <w:sz w:val="24"/>
-          <w:szCs w:val="24"/>
-          <w:highlight w:val="lightGray"/>
-        </w:rPr>
-        <w:t>font</w:t>
-      </w:r>
-      <w:r>
-        <w:rPr>
-          <w:rFonts w:cstheme="minorHAnsi"/>
-          <w:sz w:val="24"/>
-          <w:szCs w:val="24"/>
-        </w:rPr>
-        <w:t xml:space="preserve"> :</w:t>
-      </w:r>
-      <w:proofErr w:type="gramEnd"/>
-      <w:r>
-        <w:rPr>
-          <w:rFonts w:cstheme="minorHAnsi"/>
-          <w:sz w:val="24"/>
-          <w:szCs w:val="24"/>
-        </w:rPr>
-        <w:t xml:space="preserve"> </w:t>
+        <w:t>%+font</w:t>
+      </w:r>
+      <w:r>
+        <w:rPr>
+          <w:rFonts w:cstheme="minorHAnsi"/>
+          <w:sz w:val="24"/>
+          <w:szCs w:val="24"/>
+        </w:rPr>
+        <w:t xml:space="preserve"> : </w:t>
       </w:r>
       <w:r>
         <w:rPr>
@@ -3636,60 +2775,23 @@
           <w:szCs w:val="24"/>
           <w:highlight w:val="lightGray"/>
         </w:rPr>
-        <w:t>%+</w:t>
-      </w:r>
-      <w:proofErr w:type="gramStart"/>
-      <w:r>
-        <w:rPr>
-          <w:rFonts w:cstheme="minorHAnsi"/>
-          <w:sz w:val="24"/>
-          <w:szCs w:val="24"/>
-          <w:highlight w:val="lightGray"/>
-        </w:rPr>
-        <w:t>Length</w:t>
-      </w:r>
-      <w:r>
-        <w:rPr>
-          <w:rFonts w:cstheme="minorHAnsi"/>
-          <w:sz w:val="24"/>
-          <w:szCs w:val="24"/>
-        </w:rPr>
-        <w:t xml:space="preserve"> :</w:t>
-      </w:r>
-      <w:proofErr w:type="gramEnd"/>
-      <w:r>
-        <w:rPr>
-          <w:rFonts w:cstheme="minorHAnsi"/>
-          <w:sz w:val="24"/>
-          <w:szCs w:val="24"/>
-        </w:rPr>
-        <w:t xml:space="preserve"> </w:t>
-      </w:r>
-      <w:r>
-        <w:rPr>
-          <w:rFonts w:cstheme="minorHAnsi"/>
-          <w:sz w:val="24"/>
-          <w:szCs w:val="24"/>
-        </w:rPr>
-        <w:t xml:space="preserve">When we express a length measurement in percentages, like </w:t>
-      </w:r>
-      <w:proofErr w:type="spellStart"/>
-      <w:r>
-        <w:rPr>
-          <w:rFonts w:cstheme="minorHAnsi"/>
-          <w:sz w:val="24"/>
-          <w:szCs w:val="24"/>
-        </w:rPr>
-        <w:t>height,padding,margin</w:t>
-      </w:r>
-      <w:proofErr w:type="spellEnd"/>
-      <w:r>
-        <w:rPr>
-          <w:rFonts w:cstheme="minorHAnsi"/>
-          <w:sz w:val="24"/>
-          <w:szCs w:val="24"/>
-        </w:rPr>
-        <w:t xml:space="preserve"> – the reference is always the parent elements width.</w:t>
+        <w:t>%+Length</w:t>
+      </w:r>
+      <w:r>
+        <w:rPr>
+          <w:rFonts w:cstheme="minorHAnsi"/>
+          <w:sz w:val="24"/>
+          <w:szCs w:val="24"/>
+        </w:rPr>
+        <w:t xml:space="preserve"> : </w:t>
+      </w:r>
+      <w:r>
+        <w:rPr>
+          <w:rFonts w:cstheme="minorHAnsi"/>
+          <w:sz w:val="24"/>
+          <w:szCs w:val="24"/>
+        </w:rPr>
+        <w:t>When we express a length measurement in percentages, like height,padding,margin – the reference is always the parent elements width.</w:t>
       </w:r>
       <w:r>
         <w:rPr>
@@ -3753,73 +2855,15 @@
           <w:szCs w:val="24"/>
           <w:highlight w:val="lightGray"/>
         </w:rPr>
-        <w:t xml:space="preserve">are font based relative units </w:t>
-      </w:r>
-      <w:proofErr w:type="spellStart"/>
-      <w:r>
-        <w:rPr>
-          <w:rFonts w:cstheme="minorHAnsi"/>
-          <w:sz w:val="24"/>
-          <w:szCs w:val="24"/>
-          <w:highlight w:val="lightGray"/>
-        </w:rPr>
-        <w:t>em</w:t>
-      </w:r>
-      <w:proofErr w:type="gramStart"/>
-      <w:r>
-        <w:rPr>
-          <w:rFonts w:cstheme="minorHAnsi"/>
-          <w:sz w:val="24"/>
-          <w:szCs w:val="24"/>
-          <w:highlight w:val="lightGray"/>
-        </w:rPr>
-        <w:t>,rem</w:t>
-      </w:r>
-      <w:proofErr w:type="spellEnd"/>
-      <w:proofErr w:type="gramEnd"/>
-      <w:r>
-        <w:rPr>
-          <w:rFonts w:cstheme="minorHAnsi"/>
-          <w:sz w:val="24"/>
-          <w:szCs w:val="24"/>
-        </w:rPr>
-        <w:t xml:space="preserve">. </w:t>
-      </w:r>
-      <w:proofErr w:type="spellStart"/>
-      <w:r>
-        <w:rPr>
-          <w:rFonts w:cstheme="minorHAnsi"/>
-          <w:sz w:val="24"/>
-          <w:szCs w:val="24"/>
-        </w:rPr>
-        <w:t>Its</w:t>
-      </w:r>
-      <w:proofErr w:type="spellEnd"/>
-      <w:r>
-        <w:rPr>
-          <w:rFonts w:cstheme="minorHAnsi"/>
-          <w:sz w:val="24"/>
-          <w:szCs w:val="24"/>
-        </w:rPr>
-        <w:t xml:space="preserve"> different to use </w:t>
-      </w:r>
-      <w:proofErr w:type="spellStart"/>
-      <w:r>
-        <w:rPr>
-          <w:rFonts w:cstheme="minorHAnsi"/>
-          <w:sz w:val="24"/>
-          <w:szCs w:val="24"/>
-        </w:rPr>
-        <w:t>em</w:t>
-      </w:r>
-      <w:proofErr w:type="spellEnd"/>
-      <w:r>
-        <w:rPr>
-          <w:rFonts w:cstheme="minorHAnsi"/>
-          <w:sz w:val="24"/>
-          <w:szCs w:val="24"/>
-        </w:rPr>
-        <w:t xml:space="preserve"> for fonts and for lengths.</w:t>
+        <w:t>are font based relative units em,rem</w:t>
+      </w:r>
+      <w:r>
+        <w:rPr>
+          <w:rFonts w:cstheme="minorHAnsi"/>
+          <w:sz w:val="24"/>
+          <w:szCs w:val="24"/>
+        </w:rPr>
+        <w:t>. Its different to use em for fonts and for lengths.</w:t>
       </w:r>
       <w:r>
         <w:rPr>
@@ -3844,23 +2888,13 @@
           <w:szCs w:val="24"/>
         </w:rPr>
       </w:pPr>
-      <w:proofErr w:type="spellStart"/>
-      <w:r>
-        <w:rPr>
-          <w:rFonts w:cstheme="minorHAnsi"/>
-          <w:sz w:val="24"/>
-          <w:szCs w:val="24"/>
-        </w:rPr>
-        <w:t>Em</w:t>
-      </w:r>
-      <w:proofErr w:type="spellEnd"/>
-      <w:r>
-        <w:rPr>
-          <w:rFonts w:cstheme="minorHAnsi"/>
-          <w:sz w:val="24"/>
-          <w:szCs w:val="24"/>
-        </w:rPr>
-        <w:t xml:space="preserve"> – uses the parent element or the cu</w:t>
+      <w:r>
+        <w:rPr>
+          <w:rFonts w:cstheme="minorHAnsi"/>
+          <w:sz w:val="24"/>
+          <w:szCs w:val="24"/>
+        </w:rPr>
+        <w:t>Em – uses the parent element or the cu</w:t>
       </w:r>
       <w:r>
         <w:rPr>
@@ -3928,51 +2962,15 @@
           <w:sz w:val="24"/>
           <w:szCs w:val="24"/>
         </w:rPr>
-        <w:t xml:space="preserve"> (font</w:t>
-      </w:r>
-      <w:proofErr w:type="gramStart"/>
-      <w:r>
-        <w:rPr>
-          <w:rFonts w:cstheme="minorHAnsi"/>
-          <w:sz w:val="24"/>
-          <w:szCs w:val="24"/>
-        </w:rPr>
-        <w:t>)</w:t>
-      </w:r>
-      <w:r>
-        <w:rPr>
-          <w:rFonts w:cstheme="minorHAnsi"/>
-          <w:sz w:val="24"/>
-          <w:szCs w:val="24"/>
-        </w:rPr>
-        <w:t xml:space="preserve"> :</w:t>
-      </w:r>
-      <w:proofErr w:type="gramEnd"/>
-      <w:r>
-        <w:rPr>
-          <w:rFonts w:cstheme="minorHAnsi"/>
-          <w:sz w:val="24"/>
-          <w:szCs w:val="24"/>
-        </w:rPr>
-        <w:t xml:space="preserve"> There is a 3em font size in the .header-child element. This is 3 times the parents font-size.3*150%. 3 * ((16*150)/100). 3*24. </w:t>
-      </w:r>
-      <w:proofErr w:type="spellStart"/>
-      <w:r>
-        <w:rPr>
-          <w:rFonts w:cstheme="minorHAnsi"/>
-          <w:sz w:val="24"/>
-          <w:szCs w:val="24"/>
-        </w:rPr>
-        <w:t>i.e</w:t>
-      </w:r>
-      <w:proofErr w:type="spellEnd"/>
-      <w:r>
-        <w:rPr>
-          <w:rFonts w:cstheme="minorHAnsi"/>
-          <w:sz w:val="24"/>
-          <w:szCs w:val="24"/>
-        </w:rPr>
-        <w:t xml:space="preserve"> 72 pixels</w:t>
+        <w:t xml:space="preserve"> (font)</w:t>
+      </w:r>
+      <w:r>
+        <w:rPr>
+          <w:rFonts w:cstheme="minorHAnsi"/>
+          <w:sz w:val="24"/>
+          <w:szCs w:val="24"/>
+        </w:rPr>
+        <w:t xml:space="preserve"> : There is a 3em font size in the .header-child element. This is 3 times the parents font-size.3*150%. 3 * ((16*150)/100). 3*24. i.e 72 pixels</w:t>
       </w:r>
       <w:r>
         <w:rPr>
@@ -4002,25 +3000,7 @@
           <w:sz w:val="24"/>
           <w:szCs w:val="24"/>
         </w:rPr>
-        <w:t>For example (length like padding</w:t>
-      </w:r>
-      <w:proofErr w:type="gramStart"/>
-      <w:r>
-        <w:rPr>
-          <w:rFonts w:cstheme="minorHAnsi"/>
-          <w:sz w:val="24"/>
-          <w:szCs w:val="24"/>
-        </w:rPr>
-        <w:t>) :</w:t>
-      </w:r>
-      <w:proofErr w:type="gramEnd"/>
-      <w:r>
-        <w:rPr>
-          <w:rFonts w:cstheme="minorHAnsi"/>
-          <w:sz w:val="24"/>
-          <w:szCs w:val="24"/>
-        </w:rPr>
-        <w:t xml:space="preserve"> For length it’s a bit different : There is a 2em padding in the header.</w:t>
+        <w:t>For example (length like padding) : For length it’s a bit different : There is a 2em padding in the header.</w:t>
       </w:r>
       <w:r>
         <w:rPr>
@@ -4044,25 +3024,7 @@
           <w:sz w:val="24"/>
           <w:szCs w:val="24"/>
         </w:rPr>
-        <w:t xml:space="preserve"> </w:t>
-      </w:r>
-      <w:proofErr w:type="spellStart"/>
-      <w:r>
-        <w:rPr>
-          <w:rFonts w:cstheme="minorHAnsi"/>
-          <w:sz w:val="24"/>
-          <w:szCs w:val="24"/>
-        </w:rPr>
-        <w:t>pading</w:t>
-      </w:r>
-      <w:proofErr w:type="spellEnd"/>
-      <w:r>
-        <w:rPr>
-          <w:rFonts w:cstheme="minorHAnsi"/>
-          <w:sz w:val="24"/>
-          <w:szCs w:val="24"/>
-        </w:rPr>
-        <w:t>.</w:t>
+        <w:t xml:space="preserve"> pading.</w:t>
       </w:r>
     </w:p>
     <w:p>
@@ -4085,35 +3047,7 @@
           <w:szCs w:val="24"/>
         </w:rPr>
         <w:lastRenderedPageBreak/>
-        <w:t xml:space="preserve">When measuring in terms of </w:t>
-      </w:r>
-      <w:proofErr w:type="spellStart"/>
-      <w:proofErr w:type="gramStart"/>
-      <w:r>
-        <w:rPr>
-          <w:rFonts w:cstheme="minorHAnsi"/>
-          <w:sz w:val="24"/>
-          <w:szCs w:val="24"/>
-        </w:rPr>
-        <w:t>em</w:t>
-      </w:r>
-      <w:proofErr w:type="spellEnd"/>
-      <w:r>
-        <w:rPr>
-          <w:rFonts w:cstheme="minorHAnsi"/>
-          <w:sz w:val="24"/>
-          <w:szCs w:val="24"/>
-        </w:rPr>
-        <w:t xml:space="preserve"> :</w:t>
-      </w:r>
-      <w:proofErr w:type="gramEnd"/>
-      <w:r>
-        <w:rPr>
-          <w:rFonts w:cstheme="minorHAnsi"/>
-          <w:sz w:val="24"/>
-          <w:szCs w:val="24"/>
-        </w:rPr>
-        <w:t xml:space="preserve"> </w:t>
+        <w:t xml:space="preserve">When measuring in terms of em : </w:t>
       </w:r>
       <w:r>
         <w:rPr>
@@ -4255,34 +3189,15 @@
           <w:szCs w:val="24"/>
           <w:highlight w:val="lightGray"/>
         </w:rPr>
-        <w:t xml:space="preserve">Next about the </w:t>
-      </w:r>
-      <w:proofErr w:type="gramStart"/>
-      <w:r>
-        <w:rPr>
-          <w:rFonts w:cstheme="minorHAnsi"/>
-          <w:sz w:val="24"/>
-          <w:szCs w:val="24"/>
-          <w:highlight w:val="lightGray"/>
-        </w:rPr>
-        <w:t>rem</w:t>
-      </w:r>
-      <w:r>
-        <w:rPr>
-          <w:rFonts w:cstheme="minorHAnsi"/>
-          <w:sz w:val="24"/>
-          <w:szCs w:val="24"/>
-        </w:rPr>
-        <w:t xml:space="preserve"> :</w:t>
-      </w:r>
-      <w:proofErr w:type="gramEnd"/>
-      <w:r>
-        <w:rPr>
-          <w:rFonts w:cstheme="minorHAnsi"/>
-          <w:sz w:val="24"/>
-          <w:szCs w:val="24"/>
-        </w:rPr>
-        <w:t xml:space="preserve"> It works the same way for both font-sizes and length.</w:t>
+        <w:t>Next about the rem</w:t>
+      </w:r>
+      <w:r>
+        <w:rPr>
+          <w:rFonts w:cstheme="minorHAnsi"/>
+          <w:sz w:val="24"/>
+          <w:szCs w:val="24"/>
+        </w:rPr>
+        <w:t xml:space="preserve"> : It works the same way for both font-sizes and length.</w:t>
       </w:r>
       <w:r>
         <w:rPr>
@@ -4361,25 +3276,7 @@
           <w:sz w:val="24"/>
           <w:szCs w:val="24"/>
         </w:rPr>
-        <w:t xml:space="preserve"> if they are based in font </w:t>
-      </w:r>
-      <w:proofErr w:type="gramStart"/>
-      <w:r>
-        <w:rPr>
-          <w:rFonts w:cstheme="minorHAnsi"/>
-          <w:sz w:val="24"/>
-          <w:szCs w:val="24"/>
-        </w:rPr>
-        <w:t>size :</w:t>
-      </w:r>
-      <w:proofErr w:type="gramEnd"/>
-      <w:r>
-        <w:rPr>
-          <w:rFonts w:cstheme="minorHAnsi"/>
-          <w:sz w:val="24"/>
-          <w:szCs w:val="24"/>
-        </w:rPr>
-        <w:t xml:space="preserve"> but using them we can build more robust responsive layouts.</w:t>
+        <w:t xml:space="preserve"> if they are based in font size : but using them we can build more robust responsive layouts.</w:t>
       </w:r>
       <w:r>
         <w:rPr>
@@ -4449,43 +3346,7 @@
           <w:sz w:val="24"/>
           <w:szCs w:val="24"/>
         </w:rPr>
-        <w:t xml:space="preserve">2 more relative units: </w:t>
-      </w:r>
-      <w:proofErr w:type="spellStart"/>
-      <w:r>
-        <w:rPr>
-          <w:rFonts w:cstheme="minorHAnsi"/>
-          <w:sz w:val="24"/>
-          <w:szCs w:val="24"/>
-        </w:rPr>
-        <w:t>vh</w:t>
-      </w:r>
-      <w:proofErr w:type="spellEnd"/>
-      <w:r>
-        <w:rPr>
-          <w:rFonts w:cstheme="minorHAnsi"/>
-          <w:sz w:val="24"/>
-          <w:szCs w:val="24"/>
-        </w:rPr>
-        <w:t xml:space="preserve"> </w:t>
-      </w:r>
-      <w:proofErr w:type="spellStart"/>
-      <w:r>
-        <w:rPr>
-          <w:rFonts w:cstheme="minorHAnsi"/>
-          <w:sz w:val="24"/>
-          <w:szCs w:val="24"/>
-        </w:rPr>
-        <w:t>vw</w:t>
-      </w:r>
-      <w:proofErr w:type="spellEnd"/>
-      <w:r>
-        <w:rPr>
-          <w:rFonts w:cstheme="minorHAnsi"/>
-          <w:sz w:val="24"/>
-          <w:szCs w:val="24"/>
-        </w:rPr>
-        <w:t>. These are based on the browsers viewport.</w:t>
+        <w:t>2 more relative units: vh vw. These are based on the browsers viewport.</w:t>
       </w:r>
     </w:p>
     <w:p>
@@ -4657,27 +3518,7 @@
           <w:szCs w:val="24"/>
           <w:highlight w:val="lightGray"/>
         </w:rPr>
-        <w:t xml:space="preserve">About </w:t>
-      </w:r>
-      <w:proofErr w:type="spellStart"/>
-      <w:r>
-        <w:rPr>
-          <w:rFonts w:cstheme="minorHAnsi"/>
-          <w:sz w:val="24"/>
-          <w:szCs w:val="24"/>
-          <w:highlight w:val="lightGray"/>
-        </w:rPr>
-        <w:t>em</w:t>
-      </w:r>
-      <w:proofErr w:type="spellEnd"/>
-      <w:r>
-        <w:rPr>
-          <w:rFonts w:cstheme="minorHAnsi"/>
-          <w:sz w:val="24"/>
-          <w:szCs w:val="24"/>
-          <w:highlight w:val="lightGray"/>
-        </w:rPr>
-        <w:t>:</w:t>
+        <w:t>About em:</w:t>
       </w:r>
       <w:r>
         <w:rPr>
@@ -4915,24 +3756,7 @@
           <w:szCs w:val="24"/>
         </w:rPr>
         <w:br/>
-      </w:r>
-      <w:proofErr w:type="spellStart"/>
-      <w:r>
-        <w:rPr>
-          <w:rFonts w:cstheme="minorHAnsi"/>
-          <w:sz w:val="24"/>
-          <w:szCs w:val="24"/>
-        </w:rPr>
-        <w:t>lets</w:t>
-      </w:r>
-      <w:proofErr w:type="spellEnd"/>
-      <w:r>
-        <w:rPr>
-          <w:rFonts w:cstheme="minorHAnsi"/>
-          <w:sz w:val="24"/>
-          <w:szCs w:val="24"/>
-        </w:rPr>
-        <w:t xml:space="preserve"> determine what the line-height of the child will be.</w:t>
+        <w:t>lets determine what the line-height of the child will be.</w:t>
       </w:r>
       <w:r>
         <w:rPr>
@@ -5291,7 +4115,6 @@
           <w:szCs w:val="24"/>
         </w:rPr>
       </w:pPr>
-      <w:proofErr w:type="spellStart"/>
       <w:r>
         <w:rPr>
           <w:rFonts w:cstheme="minorHAnsi"/>
@@ -5300,7 +4123,6 @@
         </w:rPr>
         <w:t>dsfs</w:t>
       </w:r>
-      <w:proofErr w:type="spellEnd"/>
       <w:r>
         <w:rPr>
           <w:rFonts w:cstheme="minorHAnsi"/>
@@ -5341,25 +4163,7 @@
           <w:sz w:val="24"/>
           <w:szCs w:val="24"/>
         </w:rPr>
-        <w:t xml:space="preserve">CSS </w:t>
-      </w:r>
-      <w:proofErr w:type="gramStart"/>
-      <w:r>
-        <w:rPr>
-          <w:rFonts w:cstheme="minorHAnsi"/>
-          <w:sz w:val="24"/>
-          <w:szCs w:val="24"/>
-        </w:rPr>
-        <w:t>architecture ,components</w:t>
-      </w:r>
-      <w:proofErr w:type="gramEnd"/>
-      <w:r>
-        <w:rPr>
-          <w:rFonts w:cstheme="minorHAnsi"/>
-          <w:sz w:val="24"/>
-          <w:szCs w:val="24"/>
-        </w:rPr>
-        <w:t xml:space="preserve"> and BEM</w:t>
+        <w:t>CSS architecture ,components and BEM</w:t>
       </w:r>
       <w:r>
         <w:rPr>
@@ -5452,7 +4256,6 @@
           <w:szCs w:val="24"/>
         </w:rPr>
       </w:pPr>
-      <w:proofErr w:type="gramStart"/>
       <w:r>
         <w:rPr>
           <w:rFonts w:cstheme="minorHAnsi"/>
@@ -5469,9 +4272,35 @@
           <w:sz w:val="24"/>
           <w:szCs w:val="24"/>
         </w:rPr>
-        <w:t xml:space="preserve"> :</w:t>
-      </w:r>
-      <w:proofErr w:type="gramEnd"/>
+        <w:t xml:space="preserve"> : </w:t>
+      </w:r>
+      <w:r>
+        <w:rPr>
+          <w:rFonts w:cstheme="minorHAnsi"/>
+          <w:sz w:val="24"/>
+          <w:szCs w:val="24"/>
+        </w:rPr>
+        <w:t>Block Element Modifier.</w:t>
+      </w:r>
+      <w:r>
+        <w:rPr>
+          <w:rFonts w:cstheme="minorHAnsi"/>
+          <w:sz w:val="24"/>
+          <w:szCs w:val="24"/>
+        </w:rPr>
+        <w:t>Clean system for marking up our layouts.</w:t>
+      </w:r>
+    </w:p>
+    <w:p>
+      <w:pPr>
+        <w:pStyle w:val="ListParagraph"/>
+        <w:ind w:left="1800"/>
+        <w:rPr>
+          <w:rFonts w:cstheme="minorHAnsi"/>
+          <w:sz w:val="24"/>
+          <w:szCs w:val="24"/>
+        </w:rPr>
+      </w:pPr>
       <w:r>
         <w:rPr>
           <w:rFonts w:cstheme="minorHAnsi"/>
@@ -5479,72 +4308,7 @@
           <w:sz w:val="24"/>
           <w:szCs w:val="24"/>
         </w:rPr>
-        <w:t xml:space="preserve"> </w:t>
-      </w:r>
-      <w:r>
-        <w:rPr>
-          <w:rFonts w:cstheme="minorHAnsi"/>
-          <w:sz w:val="24"/>
-          <w:szCs w:val="24"/>
-        </w:rPr>
-        <w:t xml:space="preserve">Block Element </w:t>
-      </w:r>
-      <w:proofErr w:type="spellStart"/>
-      <w:r>
-        <w:rPr>
-          <w:rFonts w:cstheme="minorHAnsi"/>
-          <w:sz w:val="24"/>
-          <w:szCs w:val="24"/>
-        </w:rPr>
-        <w:t>Modifier.</w:t>
-      </w:r>
-      <w:r>
-        <w:rPr>
-          <w:rFonts w:cstheme="minorHAnsi"/>
-          <w:sz w:val="24"/>
-          <w:szCs w:val="24"/>
-        </w:rPr>
-        <w:t>Clean</w:t>
-      </w:r>
-      <w:proofErr w:type="spellEnd"/>
-      <w:r>
-        <w:rPr>
-          <w:rFonts w:cstheme="minorHAnsi"/>
-          <w:sz w:val="24"/>
-          <w:szCs w:val="24"/>
-        </w:rPr>
-        <w:t xml:space="preserve"> system for marking up our layouts.</w:t>
-      </w:r>
-    </w:p>
-    <w:p>
-      <w:pPr>
-        <w:pStyle w:val="ListParagraph"/>
-        <w:ind w:left="1800"/>
-        <w:rPr>
-          <w:rFonts w:cstheme="minorHAnsi"/>
-          <w:sz w:val="24"/>
-          <w:szCs w:val="24"/>
-        </w:rPr>
-      </w:pPr>
-      <w:proofErr w:type="gramStart"/>
-      <w:r>
-        <w:rPr>
-          <w:rFonts w:cstheme="minorHAnsi"/>
-          <w:b/>
-          <w:sz w:val="24"/>
-          <w:szCs w:val="24"/>
-        </w:rPr>
-        <w:t>Block :</w:t>
-      </w:r>
-      <w:proofErr w:type="gramEnd"/>
-      <w:r>
-        <w:rPr>
-          <w:rFonts w:cstheme="minorHAnsi"/>
-          <w:b/>
-          <w:sz w:val="24"/>
-          <w:szCs w:val="24"/>
-        </w:rPr>
-        <w:t xml:space="preserve"> </w:t>
+        <w:t xml:space="preserve">Block : </w:t>
       </w:r>
       <w:r>
         <w:rPr>
@@ -5602,23 +4366,13 @@
           <w:szCs w:val="24"/>
         </w:rPr>
       </w:pPr>
-      <w:proofErr w:type="gramStart"/>
-      <w:r>
-        <w:rPr>
-          <w:rFonts w:cstheme="minorHAnsi"/>
-          <w:sz w:val="24"/>
-          <w:szCs w:val="24"/>
-        </w:rPr>
-        <w:t>ARCHITECT :</w:t>
-      </w:r>
-      <w:proofErr w:type="gramEnd"/>
-      <w:r>
-        <w:rPr>
-          <w:rFonts w:cstheme="minorHAnsi"/>
-          <w:sz w:val="24"/>
-          <w:szCs w:val="24"/>
-        </w:rPr>
-        <w:t xml:space="preserve"> </w:t>
+      <w:r>
+        <w:rPr>
+          <w:rFonts w:cstheme="minorHAnsi"/>
+          <w:sz w:val="24"/>
+          <w:szCs w:val="24"/>
+        </w:rPr>
+        <w:t xml:space="preserve">ARCHITECT : </w:t>
       </w:r>
       <w:r>
         <w:rPr>
@@ -5642,25 +4396,7 @@
           <w:sz w:val="24"/>
           <w:szCs w:val="24"/>
         </w:rPr>
-        <w:t xml:space="preserve">partial sass files, and then 1 main sass file in which we import we import all of our partial files into 1 final compiled </w:t>
-      </w:r>
-      <w:proofErr w:type="spellStart"/>
-      <w:r>
-        <w:rPr>
-          <w:rFonts w:cstheme="minorHAnsi"/>
-          <w:sz w:val="24"/>
-          <w:szCs w:val="24"/>
-        </w:rPr>
-        <w:t>css</w:t>
-      </w:r>
-      <w:proofErr w:type="spellEnd"/>
-      <w:r>
-        <w:rPr>
-          <w:rFonts w:cstheme="minorHAnsi"/>
-          <w:sz w:val="24"/>
-          <w:szCs w:val="24"/>
-        </w:rPr>
-        <w:t xml:space="preserve"> style sheet.</w:t>
+        <w:t>partial sass files, and then 1 main sass file in which we import we import all of our partial files into 1 final compiled css style sheet.</w:t>
       </w:r>
       <w:r>
         <w:rPr>
@@ -5715,25 +4451,7 @@
           <w:sz w:val="24"/>
           <w:szCs w:val="24"/>
         </w:rPr>
-        <w:t>/</w:t>
-      </w:r>
-      <w:proofErr w:type="gramStart"/>
-      <w:r>
-        <w:rPr>
-          <w:rFonts w:cstheme="minorHAnsi"/>
-          <w:sz w:val="24"/>
-          <w:szCs w:val="24"/>
-        </w:rPr>
-        <w:t>pages :</w:t>
-      </w:r>
-      <w:proofErr w:type="gramEnd"/>
-      <w:r>
-        <w:rPr>
-          <w:rFonts w:cstheme="minorHAnsi"/>
-          <w:sz w:val="24"/>
-          <w:szCs w:val="24"/>
-        </w:rPr>
-        <w:t xml:space="preserve"> Where we have styles for specific pages of the project. </w:t>
+        <w:t xml:space="preserve">/pages : Where we have styles for specific pages of the project. </w:t>
       </w:r>
     </w:p>
     <w:p>
@@ -5752,25 +4470,7 @@
           <w:sz w:val="24"/>
           <w:szCs w:val="24"/>
         </w:rPr>
-        <w:t>/</w:t>
-      </w:r>
-      <w:proofErr w:type="gramStart"/>
-      <w:r>
-        <w:rPr>
-          <w:rFonts w:cstheme="minorHAnsi"/>
-          <w:sz w:val="24"/>
-          <w:szCs w:val="24"/>
-        </w:rPr>
-        <w:t>themes :</w:t>
-      </w:r>
-      <w:proofErr w:type="gramEnd"/>
-      <w:r>
-        <w:rPr>
-          <w:rFonts w:cstheme="minorHAnsi"/>
-          <w:sz w:val="24"/>
-          <w:szCs w:val="24"/>
-        </w:rPr>
-        <w:t xml:space="preserve"> for different visual themes.</w:t>
+        <w:t>/themes : for different visual themes.</w:t>
       </w:r>
     </w:p>
     <w:p>
@@ -5789,61 +4489,7 @@
           <w:sz w:val="24"/>
           <w:szCs w:val="24"/>
         </w:rPr>
-        <w:t>/</w:t>
-      </w:r>
-      <w:proofErr w:type="gramStart"/>
-      <w:r>
-        <w:rPr>
-          <w:rFonts w:cstheme="minorHAnsi"/>
-          <w:sz w:val="24"/>
-          <w:szCs w:val="24"/>
-        </w:rPr>
-        <w:t>abstracts :</w:t>
-      </w:r>
-      <w:proofErr w:type="gramEnd"/>
-      <w:r>
-        <w:rPr>
-          <w:rFonts w:cstheme="minorHAnsi"/>
-          <w:sz w:val="24"/>
-          <w:szCs w:val="24"/>
-        </w:rPr>
-        <w:t xml:space="preserve"> here we put code that doesn’t output any </w:t>
-      </w:r>
-      <w:proofErr w:type="spellStart"/>
-      <w:r>
-        <w:rPr>
-          <w:rFonts w:cstheme="minorHAnsi"/>
-          <w:sz w:val="24"/>
-          <w:szCs w:val="24"/>
-        </w:rPr>
-        <w:t>css</w:t>
-      </w:r>
-      <w:proofErr w:type="spellEnd"/>
-      <w:r>
-        <w:rPr>
-          <w:rFonts w:cstheme="minorHAnsi"/>
-          <w:sz w:val="24"/>
-          <w:szCs w:val="24"/>
-        </w:rPr>
-        <w:t xml:space="preserve"> – such as variables and </w:t>
-      </w:r>
-      <w:proofErr w:type="spellStart"/>
-      <w:r>
-        <w:rPr>
-          <w:rFonts w:cstheme="minorHAnsi"/>
-          <w:sz w:val="24"/>
-          <w:szCs w:val="24"/>
-        </w:rPr>
-        <w:t>mixins</w:t>
-      </w:r>
-      <w:proofErr w:type="spellEnd"/>
-      <w:r>
-        <w:rPr>
-          <w:rFonts w:cstheme="minorHAnsi"/>
-          <w:sz w:val="24"/>
-          <w:szCs w:val="24"/>
-        </w:rPr>
-        <w:t>.</w:t>
+        <w:t>/abstracts : here we put code that doesn’t output any css – such as variables and mixins.</w:t>
       </w:r>
     </w:p>
     <w:p>
@@ -5862,25 +4508,7 @@
           <w:sz w:val="24"/>
           <w:szCs w:val="24"/>
         </w:rPr>
-        <w:t xml:space="preserve">/vendors : all third party </w:t>
-      </w:r>
-      <w:proofErr w:type="spellStart"/>
-      <w:r>
-        <w:rPr>
-          <w:rFonts w:cstheme="minorHAnsi"/>
-          <w:sz w:val="24"/>
-          <w:szCs w:val="24"/>
-        </w:rPr>
-        <w:t>css</w:t>
-      </w:r>
-      <w:proofErr w:type="spellEnd"/>
-      <w:r>
-        <w:rPr>
-          <w:rFonts w:cstheme="minorHAnsi"/>
-          <w:sz w:val="24"/>
-          <w:szCs w:val="24"/>
-        </w:rPr>
-        <w:t xml:space="preserve"> goes.</w:t>
+        <w:t>/vendors : all third party css goes.</w:t>
       </w:r>
       <w:r>
         <w:rPr>
@@ -6036,18 +4664,8 @@
           <w:szCs w:val="24"/>
         </w:rPr>
         <w:br/>
-        <w:t>font-size</w:t>
-      </w:r>
-      <w:proofErr w:type="gramStart"/>
-      <w:r>
-        <w:rPr>
-          <w:rFonts w:cstheme="minorHAnsi"/>
-          <w:sz w:val="24"/>
-          <w:szCs w:val="24"/>
-        </w:rPr>
-        <w:t>:10px</w:t>
-      </w:r>
-      <w:proofErr w:type="gramEnd"/>
+        <w:t>font-size:10px</w:t>
+      </w:r>
       <w:r>
         <w:rPr>
           <w:rFonts w:cstheme="minorHAnsi"/>
@@ -6071,34 +4689,7 @@
           <w:szCs w:val="24"/>
         </w:rPr>
         <w:br/>
-      </w:r>
-      <w:proofErr w:type="spellStart"/>
-      <w:proofErr w:type="gramStart"/>
-      <w:r>
-        <w:rPr>
-          <w:rFonts w:cstheme="minorHAnsi"/>
-          <w:sz w:val="24"/>
-          <w:szCs w:val="24"/>
-        </w:rPr>
-        <w:t>box-sizing:</w:t>
-      </w:r>
-      <w:proofErr w:type="gramEnd"/>
-      <w:r>
-        <w:rPr>
-          <w:rFonts w:cstheme="minorHAnsi"/>
-          <w:sz w:val="24"/>
-          <w:szCs w:val="24"/>
-        </w:rPr>
-        <w:t>inherit</w:t>
-      </w:r>
-      <w:proofErr w:type="spellEnd"/>
-      <w:r>
-        <w:rPr>
-          <w:rFonts w:cstheme="minorHAnsi"/>
-          <w:sz w:val="24"/>
-          <w:szCs w:val="24"/>
-        </w:rPr>
-        <w:t xml:space="preserve"> </w:t>
+        <w:t xml:space="preserve">box-sizing:inherit </w:t>
       </w:r>
       <w:r>
         <w:rPr>
@@ -6374,18 +4965,8 @@
           <w:sz w:val="24"/>
           <w:szCs w:val="24"/>
         </w:rPr>
-        <w:t xml:space="preserve">What does sass offer </w:t>
-      </w:r>
-      <w:proofErr w:type="gramStart"/>
-      <w:r>
-        <w:rPr>
-          <w:rFonts w:cstheme="minorHAnsi"/>
-          <w:sz w:val="24"/>
-          <w:szCs w:val="24"/>
-        </w:rPr>
-        <w:t>us.</w:t>
-      </w:r>
-      <w:proofErr w:type="gramEnd"/>
+        <w:t>What does sass offer us.</w:t>
+      </w:r>
       <w:r>
         <w:rPr>
           <w:rFonts w:cstheme="minorHAnsi"/>
@@ -6408,41 +4989,13 @@
           <w:szCs w:val="24"/>
         </w:rPr>
       </w:pPr>
-      <w:proofErr w:type="gramStart"/>
-      <w:r>
-        <w:rPr>
-          <w:rFonts w:cstheme="minorHAnsi"/>
-          <w:sz w:val="24"/>
-          <w:szCs w:val="24"/>
-        </w:rPr>
-        <w:t>Variables :</w:t>
-      </w:r>
-      <w:proofErr w:type="gramEnd"/>
-      <w:r>
-        <w:rPr>
-          <w:rFonts w:cstheme="minorHAnsi"/>
-          <w:sz w:val="24"/>
-          <w:szCs w:val="24"/>
-        </w:rPr>
-        <w:t xml:space="preserve"> This allows us to have re-usable values such as </w:t>
-      </w:r>
-      <w:proofErr w:type="spellStart"/>
-      <w:r>
-        <w:rPr>
-          <w:rFonts w:cstheme="minorHAnsi"/>
-          <w:sz w:val="24"/>
-          <w:szCs w:val="24"/>
-        </w:rPr>
-        <w:t>colors,font-sizes,spacing</w:t>
-      </w:r>
-      <w:proofErr w:type="spellEnd"/>
-      <w:r>
-        <w:rPr>
-          <w:rFonts w:cstheme="minorHAnsi"/>
-          <w:sz w:val="24"/>
-          <w:szCs w:val="24"/>
-        </w:rPr>
-        <w:t>.</w:t>
+      <w:r>
+        <w:rPr>
+          <w:rFonts w:cstheme="minorHAnsi"/>
+          <w:sz w:val="24"/>
+          <w:szCs w:val="24"/>
+        </w:rPr>
+        <w:t>Variables : This allows us to have re-usable values such as colors,font-sizes,spacing.</w:t>
       </w:r>
     </w:p>
     <w:p>
@@ -6458,23 +5011,13 @@
           <w:szCs w:val="24"/>
         </w:rPr>
       </w:pPr>
-      <w:proofErr w:type="gramStart"/>
-      <w:r>
-        <w:rPr>
-          <w:rFonts w:cstheme="minorHAnsi"/>
-          <w:sz w:val="24"/>
-          <w:szCs w:val="24"/>
-        </w:rPr>
-        <w:t>Nesting :</w:t>
-      </w:r>
-      <w:proofErr w:type="gramEnd"/>
-      <w:r>
-        <w:rPr>
-          <w:rFonts w:cstheme="minorHAnsi"/>
-          <w:sz w:val="24"/>
-          <w:szCs w:val="24"/>
-        </w:rPr>
-        <w:t xml:space="preserve"> We can nest selectors inside of one another – allowing us to write less code.</w:t>
+      <w:r>
+        <w:rPr>
+          <w:rFonts w:cstheme="minorHAnsi"/>
+          <w:sz w:val="24"/>
+          <w:szCs w:val="24"/>
+        </w:rPr>
+        <w:t>Nesting : We can nest selectors inside of one another – allowing us to write less code.</w:t>
       </w:r>
     </w:p>
     <w:p>
@@ -6490,23 +5033,13 @@
           <w:szCs w:val="24"/>
         </w:rPr>
       </w:pPr>
-      <w:proofErr w:type="gramStart"/>
-      <w:r>
-        <w:rPr>
-          <w:rFonts w:cstheme="minorHAnsi"/>
-          <w:sz w:val="24"/>
-          <w:szCs w:val="24"/>
-        </w:rPr>
-        <w:t>Operators :</w:t>
-      </w:r>
-      <w:proofErr w:type="gramEnd"/>
-      <w:r>
-        <w:rPr>
-          <w:rFonts w:cstheme="minorHAnsi"/>
-          <w:sz w:val="24"/>
-          <w:szCs w:val="24"/>
-        </w:rPr>
-        <w:t xml:space="preserve"> For mathematical operations inside of CSS.</w:t>
+      <w:r>
+        <w:rPr>
+          <w:rFonts w:cstheme="minorHAnsi"/>
+          <w:sz w:val="24"/>
+          <w:szCs w:val="24"/>
+        </w:rPr>
+        <w:t>Operators : For mathematical operations inside of CSS.</w:t>
       </w:r>
       <w:r>
         <w:rPr>
@@ -6537,43 +5070,7 @@
           <w:szCs w:val="24"/>
         </w:rPr>
         <w:lastRenderedPageBreak/>
-        <w:t xml:space="preserve">Partials and </w:t>
-      </w:r>
-      <w:proofErr w:type="gramStart"/>
-      <w:r>
-        <w:rPr>
-          <w:rFonts w:cstheme="minorHAnsi"/>
-          <w:sz w:val="24"/>
-          <w:szCs w:val="24"/>
-        </w:rPr>
-        <w:t>imports :</w:t>
-      </w:r>
-      <w:proofErr w:type="gramEnd"/>
-      <w:r>
-        <w:rPr>
-          <w:rFonts w:cstheme="minorHAnsi"/>
-          <w:sz w:val="24"/>
-          <w:szCs w:val="24"/>
-        </w:rPr>
-        <w:t xml:space="preserve"> to write </w:t>
-      </w:r>
-      <w:proofErr w:type="spellStart"/>
-      <w:r>
-        <w:rPr>
-          <w:rFonts w:cstheme="minorHAnsi"/>
-          <w:sz w:val="24"/>
-          <w:szCs w:val="24"/>
-        </w:rPr>
-        <w:t>css</w:t>
-      </w:r>
-      <w:proofErr w:type="spellEnd"/>
-      <w:r>
-        <w:rPr>
-          <w:rFonts w:cstheme="minorHAnsi"/>
-          <w:sz w:val="24"/>
-          <w:szCs w:val="24"/>
-        </w:rPr>
-        <w:t xml:space="preserve"> in different files and importing them to one single file.</w:t>
+        <w:t>Partials and imports : to write css in different files and importing them to one single file.</w:t>
       </w:r>
     </w:p>
     <w:p>
@@ -6589,8 +5086,6 @@
           <w:szCs w:val="24"/>
         </w:rPr>
       </w:pPr>
-      <w:proofErr w:type="spellStart"/>
-      <w:proofErr w:type="gramStart"/>
       <w:r>
         <w:rPr>
           <w:rFonts w:cstheme="minorHAnsi"/>
@@ -6600,23 +5095,13 @@
         </w:rPr>
         <w:t>Mixins</w:t>
       </w:r>
-      <w:proofErr w:type="spellEnd"/>
-      <w:r>
-        <w:rPr>
-          <w:rFonts w:cstheme="minorHAnsi"/>
-          <w:sz w:val="24"/>
-          <w:szCs w:val="24"/>
-        </w:rPr>
-        <w:t xml:space="preserve"> :</w:t>
-      </w:r>
-      <w:proofErr w:type="gramEnd"/>
-      <w:r>
-        <w:rPr>
-          <w:rFonts w:cstheme="minorHAnsi"/>
-          <w:sz w:val="24"/>
-          <w:szCs w:val="24"/>
-        </w:rPr>
-        <w:t xml:space="preserve"> to write re-usable pieces of CSS code.</w:t>
+      <w:r>
+        <w:rPr>
+          <w:rFonts w:cstheme="minorHAnsi"/>
+          <w:sz w:val="24"/>
+          <w:szCs w:val="24"/>
+        </w:rPr>
+        <w:t xml:space="preserve"> : to write re-usable pieces of CSS code.</w:t>
       </w:r>
     </w:p>
     <w:p>
@@ -6632,7 +5117,6 @@
           <w:szCs w:val="24"/>
         </w:rPr>
       </w:pPr>
-      <w:proofErr w:type="gramStart"/>
       <w:r>
         <w:rPr>
           <w:rFonts w:cstheme="minorHAnsi"/>
@@ -6648,44 +5132,7 @@
           <w:sz w:val="24"/>
           <w:szCs w:val="24"/>
         </w:rPr>
-        <w:t xml:space="preserve"> :</w:t>
-      </w:r>
-      <w:proofErr w:type="gramEnd"/>
-      <w:r>
-        <w:rPr>
-          <w:rFonts w:cstheme="minorHAnsi"/>
-          <w:sz w:val="24"/>
-          <w:szCs w:val="24"/>
-        </w:rPr>
-        <w:t xml:space="preserve">  these are similar to </w:t>
-      </w:r>
-      <w:proofErr w:type="spellStart"/>
-      <w:r>
-        <w:rPr>
-          <w:rFonts w:cstheme="minorHAnsi"/>
-          <w:sz w:val="24"/>
-          <w:szCs w:val="24"/>
-        </w:rPr>
-        <w:t>mixins</w:t>
-      </w:r>
-      <w:proofErr w:type="spellEnd"/>
-      <w:r>
-        <w:rPr>
-          <w:rFonts w:cstheme="minorHAnsi"/>
-          <w:sz w:val="24"/>
-          <w:szCs w:val="24"/>
-        </w:rPr>
-        <w:t>, with a difference that they produce a value that can be used later</w:t>
-      </w:r>
-      <w:bookmarkStart w:id="0" w:name="_GoBack"/>
-      <w:bookmarkEnd w:id="0"/>
-      <w:r>
-        <w:rPr>
-          <w:rFonts w:cstheme="minorHAnsi"/>
-          <w:sz w:val="24"/>
-          <w:szCs w:val="24"/>
-        </w:rPr>
-        <w:t>.</w:t>
+        <w:t xml:space="preserve"> :  these are similar to mixins, with a difference that they produce a value that can be used later.</w:t>
       </w:r>
     </w:p>
     <w:p>
@@ -6701,7 +5148,6 @@
           <w:szCs w:val="24"/>
         </w:rPr>
       </w:pPr>
-      <w:proofErr w:type="gramStart"/>
       <w:r>
         <w:rPr>
           <w:rFonts w:cstheme="minorHAnsi"/>
@@ -6717,16 +5163,7 @@
           <w:sz w:val="24"/>
           <w:szCs w:val="24"/>
         </w:rPr>
-        <w:t xml:space="preserve"> :</w:t>
-      </w:r>
-      <w:proofErr w:type="gramEnd"/>
-      <w:r>
-        <w:rPr>
-          <w:rFonts w:cstheme="minorHAnsi"/>
-          <w:sz w:val="24"/>
-          <w:szCs w:val="24"/>
-        </w:rPr>
-        <w:t xml:space="preserve"> to make different selectors inherit declarations that are common to all of them</w:t>
+        <w:t xml:space="preserve"> : to make different selectors inherit declarations that are common to all of them</w:t>
       </w:r>
       <w:r>
         <w:rPr>
@@ -6756,25 +5193,7 @@
           <w:sz w:val="24"/>
           <w:szCs w:val="24"/>
         </w:rPr>
-        <w:t xml:space="preserve">Control </w:t>
-      </w:r>
-      <w:proofErr w:type="gramStart"/>
-      <w:r>
-        <w:rPr>
-          <w:rFonts w:cstheme="minorHAnsi"/>
-          <w:sz w:val="24"/>
-          <w:szCs w:val="24"/>
-        </w:rPr>
-        <w:t>Directives :</w:t>
-      </w:r>
-      <w:proofErr w:type="gramEnd"/>
-      <w:r>
-        <w:rPr>
-          <w:rFonts w:cstheme="minorHAnsi"/>
-          <w:sz w:val="24"/>
-          <w:szCs w:val="24"/>
-        </w:rPr>
-        <w:t xml:space="preserve"> write complex code using conditionals and loops.</w:t>
+        <w:t>Control Directives : write complex code using conditionals and loops.</w:t>
       </w:r>
       <w:r>
         <w:rPr>
@@ -6826,43 +5245,7 @@
           <w:sz w:val="24"/>
           <w:szCs w:val="24"/>
         </w:rPr>
-        <w:t xml:space="preserve">Sass </w:t>
-      </w:r>
-      <w:proofErr w:type="gramStart"/>
-      <w:r>
-        <w:rPr>
-          <w:rFonts w:cstheme="minorHAnsi"/>
-          <w:sz w:val="24"/>
-          <w:szCs w:val="24"/>
-        </w:rPr>
-        <w:t>Syntax :</w:t>
-      </w:r>
-      <w:proofErr w:type="gramEnd"/>
-      <w:r>
-        <w:rPr>
-          <w:rFonts w:cstheme="minorHAnsi"/>
-          <w:sz w:val="24"/>
-          <w:szCs w:val="24"/>
-        </w:rPr>
-        <w:t xml:space="preserve"> Indentation sensitive. No curly </w:t>
-      </w:r>
-      <w:proofErr w:type="spellStart"/>
-      <w:r>
-        <w:rPr>
-          <w:rFonts w:cstheme="minorHAnsi"/>
-          <w:sz w:val="24"/>
-          <w:szCs w:val="24"/>
-        </w:rPr>
-        <w:t>brases</w:t>
-      </w:r>
-      <w:proofErr w:type="spellEnd"/>
-      <w:r>
-        <w:rPr>
-          <w:rFonts w:cstheme="minorHAnsi"/>
-          <w:sz w:val="24"/>
-          <w:szCs w:val="24"/>
-        </w:rPr>
-        <w:t xml:space="preserve"> and semi colons.</w:t>
+        <w:t>Sass Syntax : Indentation sensitive. No curly brases and semi colons.</w:t>
       </w:r>
     </w:p>
     <w:p>
@@ -6878,113 +5261,65 @@
           <w:szCs w:val="24"/>
         </w:rPr>
       </w:pPr>
-      <w:proofErr w:type="spellStart"/>
-      <w:r>
-        <w:rPr>
-          <w:rFonts w:cstheme="minorHAnsi"/>
-          <w:sz w:val="24"/>
-          <w:szCs w:val="24"/>
-        </w:rPr>
-        <w:t>Scss</w:t>
-      </w:r>
-      <w:proofErr w:type="spellEnd"/>
-      <w:r>
-        <w:rPr>
-          <w:rFonts w:cstheme="minorHAnsi"/>
+      <w:r>
+        <w:rPr>
+          <w:rFonts w:cstheme="minorHAnsi"/>
+          <w:sz w:val="24"/>
+          <w:szCs w:val="24"/>
+        </w:rPr>
+        <w:t>Scss syntax : Sassy CSS.</w:t>
+      </w:r>
+      <w:r>
+        <w:rPr>
+          <w:rFonts w:cstheme="minorHAnsi"/>
+          <w:sz w:val="24"/>
+          <w:szCs w:val="24"/>
+        </w:rPr>
+        <w:t xml:space="preserve"> Same like writing css code.</w:t>
+      </w:r>
+      <w:r>
+        <w:rPr>
+          <w:rFonts w:cstheme="minorHAnsi"/>
+          <w:sz w:val="24"/>
+          <w:szCs w:val="24"/>
+        </w:rPr>
+        <w:br/>
+      </w:r>
+      <w:r>
+        <w:rPr>
+          <w:rFonts w:cstheme="minorHAnsi"/>
+          <w:sz w:val="24"/>
+          <w:szCs w:val="24"/>
+        </w:rPr>
+        <w:br/>
+      </w:r>
+      <w:r>
+        <w:rPr>
+          <w:rFonts w:cstheme="minorHAnsi"/>
+          <w:b/>
+          <w:sz w:val="24"/>
+          <w:szCs w:val="24"/>
+        </w:rPr>
+        <w:t>Mixins</w:t>
+      </w:r>
+      <w:r>
+        <w:rPr>
+          <w:rFonts w:cstheme="minorHAnsi"/>
+          <w:b/>
+          <w:sz w:val="24"/>
+          <w:szCs w:val="24"/>
+        </w:rPr>
+        <w:t>:</w:t>
+      </w:r>
+      <w:r>
+        <w:rPr>
+          <w:rFonts w:cstheme="minorHAnsi"/>
+          <w:b/>
           <w:sz w:val="24"/>
           <w:szCs w:val="24"/>
         </w:rPr>
         <w:t xml:space="preserve"> </w:t>
       </w:r>
-      <w:proofErr w:type="gramStart"/>
-      <w:r>
-        <w:rPr>
-          <w:rFonts w:cstheme="minorHAnsi"/>
-          <w:sz w:val="24"/>
-          <w:szCs w:val="24"/>
-        </w:rPr>
-        <w:t>syntax :</w:t>
-      </w:r>
-      <w:proofErr w:type="gramEnd"/>
-      <w:r>
-        <w:rPr>
-          <w:rFonts w:cstheme="minorHAnsi"/>
-          <w:sz w:val="24"/>
-          <w:szCs w:val="24"/>
-        </w:rPr>
-        <w:t xml:space="preserve"> Sassy CSS.</w:t>
-      </w:r>
-      <w:r>
-        <w:rPr>
-          <w:rFonts w:cstheme="minorHAnsi"/>
-          <w:sz w:val="24"/>
-          <w:szCs w:val="24"/>
-        </w:rPr>
-        <w:t xml:space="preserve"> Same like writing </w:t>
-      </w:r>
-      <w:proofErr w:type="spellStart"/>
-      <w:r>
-        <w:rPr>
-          <w:rFonts w:cstheme="minorHAnsi"/>
-          <w:sz w:val="24"/>
-          <w:szCs w:val="24"/>
-        </w:rPr>
-        <w:t>css</w:t>
-      </w:r>
-      <w:proofErr w:type="spellEnd"/>
-      <w:r>
-        <w:rPr>
-          <w:rFonts w:cstheme="minorHAnsi"/>
-          <w:sz w:val="24"/>
-          <w:szCs w:val="24"/>
-        </w:rPr>
-        <w:t xml:space="preserve"> code.</w:t>
-      </w:r>
-      <w:r>
-        <w:rPr>
-          <w:rFonts w:cstheme="minorHAnsi"/>
-          <w:sz w:val="24"/>
-          <w:szCs w:val="24"/>
-        </w:rPr>
-        <w:br/>
-      </w:r>
-      <w:r>
-        <w:rPr>
-          <w:rFonts w:cstheme="minorHAnsi"/>
-          <w:sz w:val="24"/>
-          <w:szCs w:val="24"/>
-        </w:rPr>
-        <w:br/>
-      </w:r>
-      <w:proofErr w:type="spellStart"/>
-      <w:r>
-        <w:rPr>
-          <w:rFonts w:cstheme="minorHAnsi"/>
-          <w:b/>
-          <w:sz w:val="24"/>
-          <w:szCs w:val="24"/>
-        </w:rPr>
-        <w:t>Mixins</w:t>
-      </w:r>
-      <w:proofErr w:type="spellEnd"/>
-      <w:r>
-        <w:rPr>
-          <w:rFonts w:cstheme="minorHAnsi"/>
-          <w:b/>
-          <w:sz w:val="24"/>
-          <w:szCs w:val="24"/>
-        </w:rPr>
-        <w:t>:</w:t>
-      </w:r>
-      <w:r>
-        <w:rPr>
-          <w:rFonts w:cstheme="minorHAnsi"/>
-          <w:b/>
-          <w:sz w:val="24"/>
-          <w:szCs w:val="24"/>
-        </w:rPr>
-        <w:t xml:space="preserve"> </w:t>
-      </w:r>
       <w:r>
         <w:rPr>
           <w:rFonts w:cstheme="minorHAnsi"/>
@@ -6999,43 +5334,34 @@
           <w:sz w:val="24"/>
           <w:szCs w:val="24"/>
         </w:rPr>
-        <w:t xml:space="preserve">reusable piece of code that we write in a </w:t>
-      </w:r>
-      <w:proofErr w:type="spellStart"/>
-      <w:r>
-        <w:rPr>
-          <w:rFonts w:cstheme="minorHAnsi"/>
-          <w:sz w:val="24"/>
-          <w:szCs w:val="24"/>
-        </w:rPr>
-        <w:t>mixin.When</w:t>
-      </w:r>
-      <w:proofErr w:type="spellEnd"/>
-      <w:r>
-        <w:rPr>
-          <w:rFonts w:cstheme="minorHAnsi"/>
-          <w:sz w:val="24"/>
-          <w:szCs w:val="24"/>
-        </w:rPr>
-        <w:t xml:space="preserve"> we use that </w:t>
-      </w:r>
-      <w:proofErr w:type="spellStart"/>
-      <w:r>
-        <w:rPr>
-          <w:rFonts w:cstheme="minorHAnsi"/>
-          <w:sz w:val="24"/>
-          <w:szCs w:val="24"/>
-        </w:rPr>
-        <w:t>mixin</w:t>
-      </w:r>
-      <w:proofErr w:type="spellEnd"/>
-      <w:r>
-        <w:rPr>
-          <w:rFonts w:cstheme="minorHAnsi"/>
-          <w:sz w:val="24"/>
-          <w:szCs w:val="24"/>
-        </w:rPr>
-        <w:t>, that code is put in the place where we used it. Something like a variable with huge lines of code.</w:t>
+        <w:t>reusable piece of code that we write in a mixin.When we use that mixin, that code is put in the place where we used it. Something like a variable with huge lines of code.</w:t>
+      </w:r>
+      <w:r>
+        <w:rPr>
+          <w:rFonts w:cstheme="minorHAnsi"/>
+          <w:sz w:val="24"/>
+          <w:szCs w:val="24"/>
+        </w:rPr>
+        <w:br/>
+      </w:r>
+    </w:p>
+    <w:p>
+      <w:pPr>
+        <w:pStyle w:val="ListParagraph"/>
+        <w:ind w:left="1080"/>
+        <w:rPr>
+          <w:rFonts w:cstheme="minorHAnsi"/>
+          <w:sz w:val="24"/>
+          <w:szCs w:val="24"/>
+        </w:rPr>
+      </w:pPr>
+      <w:r>
+        <w:rPr>
+          <w:rFonts w:cstheme="minorHAnsi"/>
+          <w:sz w:val="24"/>
+          <w:szCs w:val="24"/>
+        </w:rPr>
+        <w:t>How to install SASS</w:t>
       </w:r>
     </w:p>
     <w:p>
@@ -7051,6 +5377,972 @@
           <w:szCs w:val="24"/>
         </w:rPr>
       </w:pPr>
+      <w:r>
+        <w:rPr>
+          <w:rFonts w:cstheme="minorHAnsi"/>
+          <w:sz w:val="24"/>
+          <w:szCs w:val="24"/>
+        </w:rPr>
+        <w:t>npm install node-sass --save-dev</w:t>
+      </w:r>
+    </w:p>
+    <w:p>
+      <w:pPr>
+        <w:pStyle w:val="ListParagraph"/>
+        <w:numPr>
+          <w:ilvl w:val="0"/>
+          <w:numId w:val="6"/>
+        </w:numPr>
+        <w:rPr>
+          <w:rFonts w:cstheme="minorHAnsi"/>
+          <w:sz w:val="24"/>
+          <w:szCs w:val="24"/>
+        </w:rPr>
+      </w:pPr>
+      <w:r>
+        <w:rPr>
+          <w:rFonts w:cstheme="minorHAnsi"/>
+          <w:sz w:val="24"/>
+          <w:szCs w:val="24"/>
+        </w:rPr>
+        <w:t xml:space="preserve">npm script : </w:t>
+      </w:r>
+      <w:r>
+        <w:rPr>
+          <w:rFonts w:cstheme="minorHAnsi"/>
+          <w:sz w:val="24"/>
+          <w:szCs w:val="24"/>
+        </w:rPr>
+        <w:t>"compile:sass":"node-sass sass/main.scss style.css -w"</w:t>
+      </w:r>
+    </w:p>
+    <w:p>
+      <w:pPr>
+        <w:pStyle w:val="ListParagraph"/>
+        <w:numPr>
+          <w:ilvl w:val="0"/>
+          <w:numId w:val="6"/>
+        </w:numPr>
+        <w:rPr>
+          <w:rFonts w:cstheme="minorHAnsi"/>
+          <w:sz w:val="24"/>
+          <w:szCs w:val="24"/>
+        </w:rPr>
+      </w:pPr>
+      <w:r>
+        <w:rPr>
+          <w:rFonts w:cstheme="minorHAnsi"/>
+          <w:sz w:val="24"/>
+          <w:szCs w:val="24"/>
+        </w:rPr>
+        <w:t>npm run compile:sass</w:t>
+      </w:r>
+      <w:r>
+        <w:rPr>
+          <w:rFonts w:cstheme="minorHAnsi"/>
+          <w:sz w:val="24"/>
+          <w:szCs w:val="24"/>
+        </w:rPr>
+        <w:br/>
+      </w:r>
+      <w:r>
+        <w:rPr>
+          <w:rFonts w:cstheme="minorHAnsi"/>
+          <w:sz w:val="24"/>
+          <w:szCs w:val="24"/>
+        </w:rPr>
+        <w:br/>
+      </w:r>
+      <w:r>
+        <w:rPr>
+          <w:rFonts w:cstheme="minorHAnsi"/>
+          <w:sz w:val="24"/>
+          <w:szCs w:val="24"/>
+        </w:rPr>
+        <w:t>How to automatically reload a browser</w:t>
+      </w:r>
+    </w:p>
+    <w:p>
+      <w:pPr>
+        <w:pStyle w:val="ListParagraph"/>
+        <w:numPr>
+          <w:ilvl w:val="0"/>
+          <w:numId w:val="6"/>
+        </w:numPr>
+        <w:rPr>
+          <w:rFonts w:cstheme="minorHAnsi"/>
+          <w:sz w:val="24"/>
+          <w:szCs w:val="24"/>
+        </w:rPr>
+      </w:pPr>
+      <w:r>
+        <w:rPr>
+          <w:rFonts w:cstheme="minorHAnsi"/>
+          <w:sz w:val="24"/>
+          <w:szCs w:val="24"/>
+        </w:rPr>
+        <w:t xml:space="preserve">npm install </w:t>
+      </w:r>
+      <w:r>
+        <w:rPr>
+          <w:rFonts w:cstheme="minorHAnsi"/>
+          <w:sz w:val="24"/>
+          <w:szCs w:val="24"/>
+        </w:rPr>
+        <w:t xml:space="preserve">–g </w:t>
+      </w:r>
+      <w:r>
+        <w:rPr>
+          <w:rFonts w:cstheme="minorHAnsi"/>
+          <w:sz w:val="24"/>
+          <w:szCs w:val="24"/>
+        </w:rPr>
+        <w:t>live-server</w:t>
+      </w:r>
+      <w:r>
+        <w:rPr>
+          <w:rFonts w:cstheme="minorHAnsi"/>
+          <w:sz w:val="24"/>
+          <w:szCs w:val="24"/>
+        </w:rPr>
+        <w:t xml:space="preserve"> </w:t>
+      </w:r>
+    </w:p>
+    <w:p>
+      <w:pPr>
+        <w:pStyle w:val="ListParagraph"/>
+        <w:numPr>
+          <w:ilvl w:val="0"/>
+          <w:numId w:val="6"/>
+        </w:numPr>
+        <w:rPr>
+          <w:rFonts w:cstheme="minorHAnsi"/>
+          <w:sz w:val="24"/>
+          <w:szCs w:val="24"/>
+        </w:rPr>
+      </w:pPr>
+      <w:r>
+        <w:rPr>
+          <w:rFonts w:cstheme="minorHAnsi"/>
+          <w:sz w:val="24"/>
+          <w:szCs w:val="24"/>
+        </w:rPr>
+        <w:t xml:space="preserve">And then run </w:t>
+      </w:r>
+      <w:r>
+        <w:rPr>
+          <w:rFonts w:cstheme="minorHAnsi"/>
+          <w:b/>
+          <w:sz w:val="24"/>
+          <w:szCs w:val="24"/>
+        </w:rPr>
+        <w:t>live-server</w:t>
+      </w:r>
+      <w:r>
+        <w:rPr>
+          <w:rFonts w:cstheme="minorHAnsi"/>
+          <w:sz w:val="24"/>
+          <w:szCs w:val="24"/>
+        </w:rPr>
+        <w:t xml:space="preserve"> in the package.json folder.</w:t>
+      </w:r>
+      <w:r>
+        <w:rPr>
+          <w:rFonts w:cstheme="minorHAnsi"/>
+          <w:sz w:val="24"/>
+          <w:szCs w:val="24"/>
+        </w:rPr>
+        <w:br/>
+      </w:r>
+      <w:r>
+        <w:rPr>
+          <w:rFonts w:cstheme="minorHAnsi"/>
+          <w:sz w:val="24"/>
+          <w:szCs w:val="24"/>
+        </w:rPr>
+        <w:br/>
+        <w:t>How to organize your files in SASS.</w:t>
+      </w:r>
+    </w:p>
+    <w:p>
+      <w:pPr>
+        <w:pStyle w:val="ListParagraph"/>
+        <w:numPr>
+          <w:ilvl w:val="0"/>
+          <w:numId w:val="6"/>
+        </w:numPr>
+        <w:rPr>
+          <w:rFonts w:cstheme="minorHAnsi"/>
+          <w:sz w:val="24"/>
+          <w:szCs w:val="24"/>
+        </w:rPr>
+      </w:pPr>
+      <w:r>
+        <w:rPr>
+          <w:rFonts w:cstheme="minorHAnsi"/>
+          <w:sz w:val="24"/>
+          <w:szCs w:val="24"/>
+        </w:rPr>
+        <w:t>We use the 7-1 pattern.</w:t>
+      </w:r>
+    </w:p>
+    <w:p>
+      <w:pPr>
+        <w:pStyle w:val="ListParagraph"/>
+        <w:numPr>
+          <w:ilvl w:val="0"/>
+          <w:numId w:val="6"/>
+        </w:numPr>
+        <w:rPr>
+          <w:rFonts w:cstheme="minorHAnsi"/>
+          <w:sz w:val="24"/>
+          <w:szCs w:val="24"/>
+        </w:rPr>
+      </w:pPr>
+      <w:r>
+        <w:rPr>
+          <w:rFonts w:cstheme="minorHAnsi"/>
+          <w:sz w:val="24"/>
+          <w:szCs w:val="24"/>
+        </w:rPr>
+        <w:t>We have 7 folders and 1 main sass file to import all the files that are in these folders.</w:t>
+      </w:r>
+    </w:p>
+    <w:p>
+      <w:pPr>
+        <w:pStyle w:val="ListParagraph"/>
+        <w:ind w:left="1080"/>
+        <w:rPr>
+          <w:rFonts w:cstheme="minorHAnsi"/>
+          <w:sz w:val="24"/>
+          <w:szCs w:val="24"/>
+        </w:rPr>
+      </w:pPr>
+    </w:p>
+    <w:p>
+      <w:pPr>
+        <w:pStyle w:val="ListParagraph"/>
+        <w:numPr>
+          <w:ilvl w:val="0"/>
+          <w:numId w:val="6"/>
+        </w:numPr>
+        <w:rPr>
+          <w:rFonts w:cstheme="minorHAnsi"/>
+          <w:sz w:val="24"/>
+          <w:szCs w:val="24"/>
+        </w:rPr>
+      </w:pPr>
+      <w:r>
+        <w:rPr>
+          <w:rFonts w:cstheme="minorHAnsi"/>
+          <w:sz w:val="24"/>
+          <w:szCs w:val="24"/>
+          <w:highlight w:val="lightGray"/>
+        </w:rPr>
+        <w:t>1</w:t>
+      </w:r>
+      <w:r>
+        <w:rPr>
+          <w:rFonts w:cstheme="minorHAnsi"/>
+          <w:sz w:val="24"/>
+          <w:szCs w:val="24"/>
+          <w:highlight w:val="lightGray"/>
+          <w:vertAlign w:val="superscript"/>
+        </w:rPr>
+        <w:t>st</w:t>
+      </w:r>
+      <w:r>
+        <w:rPr>
+          <w:rFonts w:cstheme="minorHAnsi"/>
+          <w:sz w:val="24"/>
+          <w:szCs w:val="24"/>
+          <w:highlight w:val="lightGray"/>
+        </w:rPr>
+        <w:t xml:space="preserve"> </w:t>
+      </w:r>
+      <w:r>
+        <w:rPr>
+          <w:rFonts w:cstheme="minorHAnsi"/>
+          <w:sz w:val="24"/>
+          <w:szCs w:val="24"/>
+          <w:highlight w:val="lightGray"/>
+        </w:rPr>
+        <w:t>Folder</w:t>
+      </w:r>
+      <w:r>
+        <w:rPr>
+          <w:rFonts w:cstheme="minorHAnsi"/>
+          <w:sz w:val="24"/>
+          <w:szCs w:val="24"/>
+        </w:rPr>
+        <w:t xml:space="preserve"> :  </w:t>
+      </w:r>
+      <w:r>
+        <w:rPr>
+          <w:rFonts w:cstheme="minorHAnsi"/>
+          <w:sz w:val="24"/>
+          <w:szCs w:val="24"/>
+        </w:rPr>
+        <w:t>/base/ : basic project definitions</w:t>
+      </w:r>
+      <w:r>
+        <w:rPr>
+          <w:rFonts w:cstheme="minorHAnsi"/>
+          <w:sz w:val="24"/>
+          <w:szCs w:val="24"/>
+        </w:rPr>
+        <w:br/>
+        <w:t>File</w:t>
+      </w:r>
+      <w:r>
+        <w:rPr>
+          <w:rFonts w:cstheme="minorHAnsi"/>
+          <w:sz w:val="24"/>
+          <w:szCs w:val="24"/>
+        </w:rPr>
+        <w:t>s</w:t>
+      </w:r>
+      <w:r>
+        <w:rPr>
+          <w:rFonts w:cstheme="minorHAnsi"/>
+          <w:sz w:val="24"/>
+          <w:szCs w:val="24"/>
+        </w:rPr>
+        <w:t xml:space="preserve"> </w:t>
+      </w:r>
+      <w:r>
+        <w:rPr>
+          <w:rFonts w:cstheme="minorHAnsi"/>
+          <w:sz w:val="24"/>
+          <w:szCs w:val="24"/>
+        </w:rPr>
+        <w:t xml:space="preserve">under it </w:t>
+      </w:r>
+      <w:r>
+        <w:rPr>
+          <w:rFonts w:cstheme="minorHAnsi"/>
+          <w:sz w:val="24"/>
+          <w:szCs w:val="24"/>
+        </w:rPr>
+        <w:t xml:space="preserve">: </w:t>
+      </w:r>
+      <w:r>
+        <w:rPr>
+          <w:rFonts w:cstheme="minorHAnsi"/>
+          <w:sz w:val="24"/>
+          <w:szCs w:val="24"/>
+        </w:rPr>
+        <w:br/>
+      </w:r>
+      <w:r>
+        <w:rPr>
+          <w:rFonts w:cstheme="minorHAnsi"/>
+          <w:sz w:val="24"/>
+          <w:szCs w:val="24"/>
+        </w:rPr>
+        <w:t>_b</w:t>
+      </w:r>
+      <w:r>
+        <w:rPr>
+          <w:rFonts w:cstheme="minorHAnsi"/>
+          <w:sz w:val="24"/>
+          <w:szCs w:val="24"/>
+        </w:rPr>
+        <w:t>ase.scss</w:t>
+      </w:r>
+      <w:r>
+        <w:rPr>
+          <w:rFonts w:cstheme="minorHAnsi"/>
+          <w:sz w:val="24"/>
+          <w:szCs w:val="24"/>
+        </w:rPr>
+        <w:t xml:space="preserve"> </w:t>
+      </w:r>
+      <w:r>
+        <w:rPr>
+          <w:rFonts w:cstheme="minorHAnsi"/>
+          <w:sz w:val="24"/>
+          <w:szCs w:val="24"/>
+        </w:rPr>
+        <w:t xml:space="preserve">            :     </w:t>
+      </w:r>
+      <w:r>
+        <w:rPr>
+          <w:rFonts w:cstheme="minorHAnsi"/>
+          <w:sz w:val="24"/>
+          <w:szCs w:val="24"/>
+        </w:rPr>
+        <w:t>[This file is for the real low level basics such as ‘resets’ and styles for the HTML and BODY element selectors.]</w:t>
+      </w:r>
+    </w:p>
+    <w:p>
+      <w:pPr>
+        <w:pStyle w:val="ListParagraph"/>
+        <w:ind w:left="1080"/>
+        <w:rPr>
+          <w:rFonts w:cstheme="minorHAnsi"/>
+          <w:sz w:val="24"/>
+          <w:szCs w:val="24"/>
+        </w:rPr>
+      </w:pPr>
+      <w:r>
+        <w:rPr>
+          <w:rFonts w:cstheme="minorHAnsi"/>
+          <w:sz w:val="24"/>
+          <w:szCs w:val="24"/>
+        </w:rPr>
+        <w:t>_a</w:t>
+      </w:r>
+      <w:r>
+        <w:rPr>
+          <w:rFonts w:cstheme="minorHAnsi"/>
+          <w:sz w:val="24"/>
+          <w:szCs w:val="24"/>
+        </w:rPr>
+        <w:t>nimation.scss</w:t>
+      </w:r>
+      <w:r>
+        <w:rPr>
+          <w:rFonts w:cstheme="minorHAnsi"/>
+          <w:sz w:val="24"/>
+          <w:szCs w:val="24"/>
+        </w:rPr>
+        <w:t xml:space="preserve">   </w:t>
+      </w:r>
+      <w:r>
+        <w:rPr>
+          <w:rFonts w:cstheme="minorHAnsi"/>
+          <w:sz w:val="24"/>
+          <w:szCs w:val="24"/>
+        </w:rPr>
+        <w:t xml:space="preserve">: </w:t>
+      </w:r>
+      <w:r>
+        <w:rPr>
+          <w:rFonts w:cstheme="minorHAnsi"/>
+          <w:sz w:val="24"/>
+          <w:szCs w:val="24"/>
+        </w:rPr>
+        <w:t xml:space="preserve">    F</w:t>
+      </w:r>
+      <w:r>
+        <w:rPr>
+          <w:rFonts w:cstheme="minorHAnsi"/>
+          <w:sz w:val="24"/>
+          <w:szCs w:val="24"/>
+        </w:rPr>
+        <w:t>or all animaions.</w:t>
+      </w:r>
+    </w:p>
+    <w:p>
+      <w:pPr>
+        <w:pStyle w:val="ListParagraph"/>
+        <w:ind w:left="1080"/>
+        <w:rPr>
+          <w:rFonts w:cstheme="minorHAnsi"/>
+          <w:sz w:val="24"/>
+          <w:szCs w:val="24"/>
+        </w:rPr>
+      </w:pPr>
+      <w:r>
+        <w:rPr>
+          <w:rFonts w:cstheme="minorHAnsi"/>
+          <w:sz w:val="24"/>
+          <w:szCs w:val="24"/>
+        </w:rPr>
+        <w:t>_t</w:t>
+      </w:r>
+      <w:r>
+        <w:rPr>
+          <w:rFonts w:cstheme="minorHAnsi"/>
+          <w:sz w:val="24"/>
+          <w:szCs w:val="24"/>
+        </w:rPr>
+        <w:t xml:space="preserve">ypography.scss :     </w:t>
+      </w:r>
+    </w:p>
+    <w:p>
+      <w:pPr>
+        <w:pStyle w:val="ListParagraph"/>
+        <w:ind w:left="1080"/>
+        <w:rPr>
+          <w:rFonts w:cstheme="minorHAnsi"/>
+          <w:sz w:val="24"/>
+          <w:szCs w:val="24"/>
+        </w:rPr>
+      </w:pPr>
+      <w:r>
+        <w:rPr>
+          <w:rFonts w:cstheme="minorHAnsi"/>
+          <w:sz w:val="24"/>
+          <w:szCs w:val="24"/>
+        </w:rPr>
+        <w:t>_u</w:t>
+      </w:r>
+      <w:r>
+        <w:rPr>
+          <w:rFonts w:cstheme="minorHAnsi"/>
+          <w:sz w:val="24"/>
+          <w:szCs w:val="24"/>
+        </w:rPr>
+        <w:t xml:space="preserve">tilities.scss         :     </w:t>
+      </w:r>
+      <w:r>
+        <w:rPr>
+          <w:rFonts w:cstheme="minorHAnsi"/>
+          <w:sz w:val="24"/>
+          <w:szCs w:val="24"/>
+        </w:rPr>
+        <w:br/>
+      </w:r>
+    </w:p>
+    <w:p>
+      <w:pPr>
+        <w:pStyle w:val="ListParagraph"/>
+        <w:numPr>
+          <w:ilvl w:val="0"/>
+          <w:numId w:val="6"/>
+        </w:numPr>
+        <w:rPr>
+          <w:rFonts w:cstheme="minorHAnsi"/>
+          <w:sz w:val="24"/>
+          <w:szCs w:val="24"/>
+        </w:rPr>
+      </w:pPr>
+      <w:r>
+        <w:rPr>
+          <w:rFonts w:cstheme="minorHAnsi"/>
+          <w:sz w:val="24"/>
+          <w:szCs w:val="24"/>
+        </w:rPr>
+        <w:t>2</w:t>
+      </w:r>
+      <w:r>
+        <w:rPr>
+          <w:rFonts w:cstheme="minorHAnsi"/>
+          <w:sz w:val="24"/>
+          <w:szCs w:val="24"/>
+          <w:vertAlign w:val="superscript"/>
+        </w:rPr>
+        <w:t>nd</w:t>
+      </w:r>
+      <w:r>
+        <w:rPr>
+          <w:rFonts w:cstheme="minorHAnsi"/>
+          <w:sz w:val="24"/>
+          <w:szCs w:val="24"/>
+        </w:rPr>
+        <w:t xml:space="preserve"> Folder : /abstract/ :Code that does not output any CSS.</w:t>
+      </w:r>
+      <w:r>
+        <w:rPr>
+          <w:rFonts w:cstheme="minorHAnsi"/>
+          <w:sz w:val="24"/>
+          <w:szCs w:val="24"/>
+        </w:rPr>
+        <w:t xml:space="preserve"> Like variables,mixins etc.</w:t>
+      </w:r>
+      <w:r>
+        <w:rPr>
+          <w:rFonts w:cstheme="minorHAnsi"/>
+          <w:sz w:val="24"/>
+          <w:szCs w:val="24"/>
+        </w:rPr>
+        <w:br/>
+      </w:r>
+      <w:r>
+        <w:rPr>
+          <w:rFonts w:cstheme="minorHAnsi"/>
+          <w:sz w:val="24"/>
+          <w:szCs w:val="24"/>
+        </w:rPr>
+        <w:t xml:space="preserve">Files under it : </w:t>
+      </w:r>
+      <w:r>
+        <w:rPr>
+          <w:rFonts w:cstheme="minorHAnsi"/>
+          <w:sz w:val="24"/>
+          <w:szCs w:val="24"/>
+        </w:rPr>
+        <w:br/>
+      </w:r>
+      <w:r>
+        <w:rPr>
+          <w:rFonts w:cstheme="minorHAnsi"/>
+          <w:sz w:val="24"/>
+          <w:szCs w:val="24"/>
+        </w:rPr>
+        <w:t>_variables</w:t>
+      </w:r>
+      <w:r>
+        <w:rPr>
+          <w:rFonts w:cstheme="minorHAnsi"/>
+          <w:sz w:val="24"/>
+          <w:szCs w:val="24"/>
+        </w:rPr>
+        <w:t>.scss             :</w:t>
+      </w:r>
+      <w:r>
+        <w:rPr>
+          <w:rFonts w:cstheme="minorHAnsi"/>
+          <w:sz w:val="24"/>
+          <w:szCs w:val="24"/>
+        </w:rPr>
+        <w:br/>
+      </w:r>
+      <w:r>
+        <w:rPr>
+          <w:rFonts w:cstheme="minorHAnsi"/>
+          <w:sz w:val="24"/>
+          <w:szCs w:val="24"/>
+        </w:rPr>
+        <w:lastRenderedPageBreak/>
+        <w:t>_</w:t>
+      </w:r>
+      <w:r>
+        <w:rPr>
+          <w:rFonts w:cstheme="minorHAnsi"/>
+          <w:sz w:val="24"/>
+          <w:szCs w:val="24"/>
+        </w:rPr>
+        <w:t>mixins</w:t>
+      </w:r>
+      <w:r>
+        <w:rPr>
+          <w:rFonts w:cstheme="minorHAnsi"/>
+          <w:sz w:val="24"/>
+          <w:szCs w:val="24"/>
+        </w:rPr>
+        <w:t>.scss             :</w:t>
+      </w:r>
+      <w:r>
+        <w:rPr>
+          <w:rFonts w:cstheme="minorHAnsi"/>
+          <w:sz w:val="24"/>
+          <w:szCs w:val="24"/>
+        </w:rPr>
+        <w:br/>
+        <w:t>_</w:t>
+      </w:r>
+      <w:r>
+        <w:rPr>
+          <w:rFonts w:cstheme="minorHAnsi"/>
+          <w:sz w:val="24"/>
+          <w:szCs w:val="24"/>
+        </w:rPr>
+        <w:t>functions</w:t>
+      </w:r>
+      <w:r>
+        <w:rPr>
+          <w:rFonts w:cstheme="minorHAnsi"/>
+          <w:sz w:val="24"/>
+          <w:szCs w:val="24"/>
+        </w:rPr>
+        <w:t>.scss             :</w:t>
+      </w:r>
+      <w:r>
+        <w:rPr>
+          <w:rFonts w:cstheme="minorHAnsi"/>
+          <w:sz w:val="24"/>
+          <w:szCs w:val="24"/>
+        </w:rPr>
+        <w:br/>
+      </w:r>
+    </w:p>
+    <w:p>
+      <w:pPr>
+        <w:pStyle w:val="ListParagraph"/>
+        <w:numPr>
+          <w:ilvl w:val="0"/>
+          <w:numId w:val="6"/>
+        </w:numPr>
+        <w:rPr>
+          <w:rFonts w:cstheme="minorHAnsi"/>
+          <w:sz w:val="24"/>
+          <w:szCs w:val="24"/>
+        </w:rPr>
+      </w:pPr>
+      <w:r>
+        <w:rPr>
+          <w:rFonts w:cstheme="minorHAnsi"/>
+          <w:sz w:val="24"/>
+          <w:szCs w:val="24"/>
+        </w:rPr>
+        <w:t>3</w:t>
+      </w:r>
+      <w:r>
+        <w:rPr>
+          <w:rFonts w:cstheme="minorHAnsi"/>
+          <w:sz w:val="24"/>
+          <w:szCs w:val="24"/>
+          <w:vertAlign w:val="superscript"/>
+        </w:rPr>
+        <w:t>rd</w:t>
+      </w:r>
+      <w:r>
+        <w:rPr>
+          <w:rFonts w:cstheme="minorHAnsi"/>
+          <w:sz w:val="24"/>
+          <w:szCs w:val="24"/>
+        </w:rPr>
+        <w:t xml:space="preserve"> Folder : /Components/ : 1 file for each of our components. These are re-usable building blocks.</w:t>
+      </w:r>
+      <w:r>
+        <w:rPr>
+          <w:rFonts w:cstheme="minorHAnsi"/>
+          <w:sz w:val="24"/>
+          <w:szCs w:val="24"/>
+        </w:rPr>
+        <w:br/>
+      </w:r>
+    </w:p>
+    <w:p>
+      <w:pPr>
+        <w:pStyle w:val="ListParagraph"/>
+        <w:numPr>
+          <w:ilvl w:val="0"/>
+          <w:numId w:val="6"/>
+        </w:numPr>
+        <w:rPr>
+          <w:rFonts w:cstheme="minorHAnsi"/>
+          <w:sz w:val="24"/>
+          <w:szCs w:val="24"/>
+        </w:rPr>
+      </w:pPr>
+      <w:r>
+        <w:rPr>
+          <w:rFonts w:cstheme="minorHAnsi"/>
+          <w:sz w:val="24"/>
+          <w:szCs w:val="24"/>
+        </w:rPr>
+        <w:t>4</w:t>
+      </w:r>
+      <w:r>
+        <w:rPr>
+          <w:rFonts w:cstheme="minorHAnsi"/>
+          <w:sz w:val="24"/>
+          <w:szCs w:val="24"/>
+          <w:vertAlign w:val="superscript"/>
+        </w:rPr>
+        <w:t>th</w:t>
+      </w:r>
+      <w:r>
+        <w:rPr>
+          <w:rFonts w:cstheme="minorHAnsi"/>
+          <w:sz w:val="24"/>
+          <w:szCs w:val="24"/>
+        </w:rPr>
+        <w:t xml:space="preserve"> folder : </w:t>
+      </w:r>
+      <w:r>
+        <w:rPr>
+          <w:rFonts w:cstheme="minorHAnsi"/>
+          <w:sz w:val="24"/>
+          <w:szCs w:val="24"/>
+        </w:rPr>
+        <w:t>/layout/ : holds all the components together. For each piece of the global layout of the entire project.</w:t>
+      </w:r>
+    </w:p>
+    <w:p>
+      <w:pPr>
+        <w:pStyle w:val="ListParagraph"/>
+        <w:numPr>
+          <w:ilvl w:val="0"/>
+          <w:numId w:val="6"/>
+        </w:numPr>
+        <w:rPr>
+          <w:rFonts w:cstheme="minorHAnsi"/>
+          <w:sz w:val="24"/>
+          <w:szCs w:val="24"/>
+        </w:rPr>
+      </w:pPr>
+      <w:r>
+        <w:rPr>
+          <w:rFonts w:cstheme="minorHAnsi"/>
+          <w:sz w:val="24"/>
+          <w:szCs w:val="24"/>
+        </w:rPr>
+        <w:t>5</w:t>
+      </w:r>
+      <w:r>
+        <w:rPr>
+          <w:rFonts w:cstheme="minorHAnsi"/>
+          <w:sz w:val="24"/>
+          <w:szCs w:val="24"/>
+          <w:vertAlign w:val="superscript"/>
+        </w:rPr>
+        <w:t>th</w:t>
+      </w:r>
+      <w:r>
+        <w:rPr>
+          <w:rFonts w:cstheme="minorHAnsi"/>
+          <w:sz w:val="24"/>
+          <w:szCs w:val="24"/>
+        </w:rPr>
+        <w:t xml:space="preserve"> folder : /pages/ : if we have very specific styles for a specific page for ex a home page, we can then create a new file for that specific page and we do that in the pages folder.</w:t>
+      </w:r>
+    </w:p>
+    <w:p>
+      <w:pPr>
+        <w:pStyle w:val="ListParagraph"/>
+        <w:numPr>
+          <w:ilvl w:val="0"/>
+          <w:numId w:val="6"/>
+        </w:numPr>
+        <w:rPr>
+          <w:rFonts w:cstheme="minorHAnsi"/>
+          <w:sz w:val="24"/>
+          <w:szCs w:val="24"/>
+        </w:rPr>
+      </w:pPr>
+      <w:r>
+        <w:rPr>
+          <w:rFonts w:cstheme="minorHAnsi"/>
+          <w:sz w:val="24"/>
+          <w:szCs w:val="24"/>
+        </w:rPr>
+        <w:t>6</w:t>
+      </w:r>
+      <w:r>
+        <w:rPr>
+          <w:rFonts w:cstheme="minorHAnsi"/>
+          <w:sz w:val="24"/>
+          <w:szCs w:val="24"/>
+          <w:vertAlign w:val="superscript"/>
+        </w:rPr>
+        <w:t>th</w:t>
+      </w:r>
+      <w:r>
+        <w:rPr>
+          <w:rFonts w:cstheme="minorHAnsi"/>
+          <w:sz w:val="24"/>
+          <w:szCs w:val="24"/>
+        </w:rPr>
+        <w:t xml:space="preserve"> folder : /themes/ : in case we are doing a web app</w:t>
+      </w:r>
+      <w:r>
+        <w:rPr>
+          <w:rFonts w:cstheme="minorHAnsi"/>
+          <w:sz w:val="24"/>
+          <w:szCs w:val="24"/>
+        </w:rPr>
+        <w:t xml:space="preserve"> </w:t>
+      </w:r>
+      <w:r>
+        <w:rPr>
+          <w:rFonts w:cstheme="minorHAnsi"/>
+          <w:sz w:val="24"/>
+          <w:szCs w:val="24"/>
+        </w:rPr>
+        <w:t>with different themes</w:t>
+      </w:r>
+      <w:r>
+        <w:rPr>
+          <w:rFonts w:cstheme="minorHAnsi"/>
+          <w:sz w:val="24"/>
+          <w:szCs w:val="24"/>
+        </w:rPr>
+        <w:t>.</w:t>
+      </w:r>
+    </w:p>
+    <w:p>
+      <w:pPr>
+        <w:pStyle w:val="ListParagraph"/>
+        <w:numPr>
+          <w:ilvl w:val="0"/>
+          <w:numId w:val="6"/>
+        </w:numPr>
+        <w:rPr>
+          <w:rFonts w:cstheme="minorHAnsi"/>
+          <w:sz w:val="24"/>
+          <w:szCs w:val="24"/>
+        </w:rPr>
+      </w:pPr>
+      <w:r>
+        <w:rPr>
+          <w:rFonts w:cstheme="minorHAnsi"/>
+          <w:sz w:val="24"/>
+          <w:szCs w:val="24"/>
+        </w:rPr>
+        <w:t>7</w:t>
+      </w:r>
+      <w:r>
+        <w:rPr>
+          <w:rFonts w:cstheme="minorHAnsi"/>
+          <w:sz w:val="24"/>
+          <w:szCs w:val="24"/>
+          <w:vertAlign w:val="superscript"/>
+        </w:rPr>
+        <w:t>th</w:t>
+      </w:r>
+      <w:r>
+        <w:rPr>
+          <w:rFonts w:cstheme="minorHAnsi"/>
+          <w:sz w:val="24"/>
+          <w:szCs w:val="24"/>
+        </w:rPr>
+        <w:t xml:space="preserve"> folder : </w:t>
+      </w:r>
+      <w:r>
+        <w:rPr>
+          <w:rFonts w:cstheme="minorHAnsi"/>
+          <w:sz w:val="24"/>
+          <w:szCs w:val="24"/>
+        </w:rPr>
+        <w:t>/vendors/ : here we can put 3</w:t>
+      </w:r>
+      <w:r>
+        <w:rPr>
+          <w:rFonts w:cstheme="minorHAnsi"/>
+          <w:sz w:val="24"/>
+          <w:szCs w:val="24"/>
+          <w:vertAlign w:val="superscript"/>
+        </w:rPr>
+        <w:t>rd</w:t>
+      </w:r>
+      <w:r>
+        <w:rPr>
+          <w:rFonts w:cstheme="minorHAnsi"/>
+          <w:sz w:val="24"/>
+          <w:szCs w:val="24"/>
+        </w:rPr>
+        <w:t xml:space="preserve"> party CSS. For Ex : Css file of bootstrap / icon system / animation framework</w:t>
+      </w:r>
+      <w:bookmarkStart w:id="0" w:name="_GoBack"/>
+      <w:bookmarkEnd w:id="0"/>
+      <w:r>
+        <w:rPr>
+          <w:rFonts w:cstheme="minorHAnsi"/>
+          <w:sz w:val="24"/>
+          <w:szCs w:val="24"/>
+        </w:rPr>
+        <w:br/>
+      </w:r>
+      <w:r>
+        <w:rPr>
+          <w:rFonts w:cstheme="minorHAnsi"/>
+          <w:sz w:val="24"/>
+          <w:szCs w:val="24"/>
+        </w:rPr>
+        <w:br/>
+      </w:r>
+      <w:r>
+        <w:rPr>
+          <w:rFonts w:cstheme="minorHAnsi"/>
+          <w:sz w:val="24"/>
+          <w:szCs w:val="24"/>
+        </w:rPr>
+        <w:br/>
+      </w:r>
+      <w:r>
+        <w:rPr>
+          <w:rFonts w:cstheme="minorHAnsi"/>
+          <w:sz w:val="24"/>
+          <w:szCs w:val="24"/>
+        </w:rPr>
+        <w:br/>
+        <w:t xml:space="preserve">                                    </w:t>
+      </w:r>
       <w:r>
         <w:rPr>
           <w:rFonts w:cstheme="minorHAnsi"/>
@@ -9250,7 +8542,7 @@
 </file>
 
 <file path=customXml/itemProps1.xml><?xml version="1.0" encoding="utf-8"?>
-<ds:datastoreItem xmlns:ds="http://schemas.openxmlformats.org/officeDocument/2006/customXml" ds:itemID="{6AC7DEBF-EAB8-4A9E-88A6-C96A032BF830}">
+<ds:datastoreItem xmlns:ds="http://schemas.openxmlformats.org/officeDocument/2006/customXml" ds:itemID="{DD0413B3-18CC-4AF6-A438-6E1F2CB4FDF9}">
   <ds:schemaRefs>
     <ds:schemaRef ds:uri="http://schemas.openxmlformats.org/officeDocument/2006/bibliography"/>
   </ds:schemaRefs>

</xml_diff>

<commit_message>
HTML5 CSS3 : CSS grid with node-sass and live-server
</commit_message>
<xml_diff>
--- a/CSS cheat sheet.docx
+++ b/CSS cheat sheet.docx
@@ -23,6 +23,7 @@
         </w:rPr>
         <w:t xml:space="preserve">What happens in the </w:t>
       </w:r>
+      <w:proofErr w:type="gramStart"/>
       <w:r>
         <w:rPr>
           <w:rFonts w:cstheme="minorHAnsi"/>
@@ -31,6 +32,7 @@
         </w:rPr>
         <w:t>background.</w:t>
       </w:r>
+      <w:proofErr w:type="gramEnd"/>
       <w:r>
         <w:rPr>
           <w:rFonts w:cstheme="minorHAnsi"/>
@@ -63,6 +65,7 @@
         </w:rPr>
         <w:t xml:space="preserve">Three pillars of writing good html and </w:t>
       </w:r>
+      <w:proofErr w:type="spellStart"/>
       <w:r>
         <w:rPr>
           <w:rFonts w:cstheme="minorHAnsi"/>
@@ -73,6 +76,7 @@
         </w:rPr>
         <w:t>css</w:t>
       </w:r>
+      <w:proofErr w:type="spellEnd"/>
       <w:r>
         <w:rPr>
           <w:rFonts w:cstheme="minorHAnsi"/>
@@ -222,6 +226,7 @@
         </w:rPr>
         <w:t>Writing maintainable and scalable code</w:t>
       </w:r>
+      <w:proofErr w:type="gramStart"/>
       <w:r>
         <w:rPr>
           <w:rFonts w:cstheme="minorHAnsi"/>
@@ -230,6 +235,7 @@
         </w:rPr>
         <w:t>:</w:t>
       </w:r>
+      <w:proofErr w:type="gramEnd"/>
       <w:r>
         <w:rPr>
           <w:rFonts w:cstheme="minorHAnsi"/>
@@ -299,7 +305,43 @@
           <w:sz w:val="24"/>
           <w:szCs w:val="24"/>
         </w:rPr>
-        <w:t>less code , compress code, less http requests, use css preprocessor,mostly reduces the use of images by using the images which are really necessary for a website</w:t>
+        <w:t xml:space="preserve">less code , compress code, less http requests, use </w:t>
+      </w:r>
+      <w:proofErr w:type="spellStart"/>
+      <w:r>
+        <w:rPr>
+          <w:rFonts w:cstheme="minorHAnsi"/>
+          <w:sz w:val="24"/>
+          <w:szCs w:val="24"/>
+        </w:rPr>
+        <w:t>css</w:t>
+      </w:r>
+      <w:proofErr w:type="spellEnd"/>
+      <w:r>
+        <w:rPr>
+          <w:rFonts w:cstheme="minorHAnsi"/>
+          <w:sz w:val="24"/>
+          <w:szCs w:val="24"/>
+        </w:rPr>
+        <w:t xml:space="preserve"> </w:t>
+      </w:r>
+      <w:proofErr w:type="spellStart"/>
+      <w:r>
+        <w:rPr>
+          <w:rFonts w:cstheme="minorHAnsi"/>
+          <w:sz w:val="24"/>
+          <w:szCs w:val="24"/>
+        </w:rPr>
+        <w:t>preprocessor,mostly</w:t>
+      </w:r>
+      <w:proofErr w:type="spellEnd"/>
+      <w:r>
+        <w:rPr>
+          <w:rFonts w:cstheme="minorHAnsi"/>
+          <w:sz w:val="24"/>
+          <w:szCs w:val="24"/>
+        </w:rPr>
+        <w:t xml:space="preserve"> reduces the use of images by using the images which are really necessary for a website</w:t>
       </w:r>
       <w:r>
         <w:rPr>
@@ -359,16 +401,62 @@
           <w:sz w:val="24"/>
           <w:szCs w:val="24"/>
         </w:rPr>
-        <w:t>What happens to our css code when we load a webpage.</w:t>
-      </w:r>
-      <w:r>
-        <w:rPr>
-          <w:rFonts w:cstheme="minorHAnsi"/>
-          <w:sz w:val="24"/>
-          <w:szCs w:val="24"/>
-        </w:rPr>
-        <w:br/>
-        <w:t>- browser loads html</w:t>
+        <w:t xml:space="preserve">What happens to our </w:t>
+      </w:r>
+      <w:proofErr w:type="spellStart"/>
+      <w:r>
+        <w:rPr>
+          <w:rFonts w:cstheme="minorHAnsi"/>
+          <w:sz w:val="24"/>
+          <w:szCs w:val="24"/>
+        </w:rPr>
+        <w:t>css</w:t>
+      </w:r>
+      <w:proofErr w:type="spellEnd"/>
+      <w:r>
+        <w:rPr>
+          <w:rFonts w:cstheme="minorHAnsi"/>
+          <w:sz w:val="24"/>
+          <w:szCs w:val="24"/>
+        </w:rPr>
+        <w:t xml:space="preserve"> code when we load a </w:t>
+      </w:r>
+      <w:proofErr w:type="gramStart"/>
+      <w:r>
+        <w:rPr>
+          <w:rFonts w:cstheme="minorHAnsi"/>
+          <w:sz w:val="24"/>
+          <w:szCs w:val="24"/>
+        </w:rPr>
+        <w:t>webpage.</w:t>
+      </w:r>
+      <w:proofErr w:type="gramEnd"/>
+      <w:r>
+        <w:rPr>
+          <w:rFonts w:cstheme="minorHAnsi"/>
+          <w:sz w:val="24"/>
+          <w:szCs w:val="24"/>
+        </w:rPr>
+        <w:br/>
+        <w:t xml:space="preserve">- </w:t>
+      </w:r>
+      <w:proofErr w:type="gramStart"/>
+      <w:r>
+        <w:rPr>
+          <w:rFonts w:cstheme="minorHAnsi"/>
+          <w:sz w:val="24"/>
+          <w:szCs w:val="24"/>
+        </w:rPr>
+        <w:t>browser</w:t>
+      </w:r>
+      <w:proofErr w:type="gramEnd"/>
+      <w:r>
+        <w:rPr>
+          <w:rFonts w:cstheme="minorHAnsi"/>
+          <w:sz w:val="24"/>
+          <w:szCs w:val="24"/>
+        </w:rPr>
+        <w:t xml:space="preserve"> loads html</w:t>
       </w:r>
       <w:r>
         <w:rPr>
@@ -411,7 +499,25 @@
           <w:szCs w:val="24"/>
         </w:rPr>
         <w:br/>
-        <w:t>- browser build the DOM like a family tree</w:t>
+        <w:t xml:space="preserve">- </w:t>
+      </w:r>
+      <w:proofErr w:type="gramStart"/>
+      <w:r>
+        <w:rPr>
+          <w:rFonts w:cstheme="minorHAnsi"/>
+          <w:sz w:val="24"/>
+          <w:szCs w:val="24"/>
+        </w:rPr>
+        <w:t>browser</w:t>
+      </w:r>
+      <w:proofErr w:type="gramEnd"/>
+      <w:r>
+        <w:rPr>
+          <w:rFonts w:cstheme="minorHAnsi"/>
+          <w:sz w:val="24"/>
+          <w:szCs w:val="24"/>
+        </w:rPr>
+        <w:t xml:space="preserve"> build the DOM like a family tree</w:t>
       </w:r>
       <w:r>
         <w:rPr>
@@ -441,25 +547,96 @@
           <w:sz w:val="24"/>
           <w:szCs w:val="24"/>
         </w:rPr>
-        <w:t xml:space="preserve">Two main steps in CSS parsing phase : </w:t>
-      </w:r>
-      <w:r>
-        <w:rPr>
-          <w:rFonts w:cstheme="minorHAnsi"/>
-          <w:sz w:val="24"/>
-          <w:szCs w:val="24"/>
-        </w:rPr>
-        <w:br/>
-        <w:t>8.a : Conflicting css declarations are resolved in a process called cascade.</w:t>
-      </w:r>
-      <w:r>
-        <w:rPr>
-          <w:rFonts w:cstheme="minorHAnsi"/>
-          <w:sz w:val="24"/>
-          <w:szCs w:val="24"/>
-        </w:rPr>
-        <w:br/>
-        <w:t xml:space="preserve">8.b : process final css values like converting a margin defined in percentage units to pixel </w:t>
+        <w:t xml:space="preserve">Two main steps in CSS parsing </w:t>
+      </w:r>
+      <w:proofErr w:type="gramStart"/>
+      <w:r>
+        <w:rPr>
+          <w:rFonts w:cstheme="minorHAnsi"/>
+          <w:sz w:val="24"/>
+          <w:szCs w:val="24"/>
+        </w:rPr>
+        <w:t>phase :</w:t>
+      </w:r>
+      <w:proofErr w:type="gramEnd"/>
+      <w:r>
+        <w:rPr>
+          <w:rFonts w:cstheme="minorHAnsi"/>
+          <w:sz w:val="24"/>
+          <w:szCs w:val="24"/>
+        </w:rPr>
+        <w:t xml:space="preserve"> </w:t>
+      </w:r>
+      <w:r>
+        <w:rPr>
+          <w:rFonts w:cstheme="minorHAnsi"/>
+          <w:sz w:val="24"/>
+          <w:szCs w:val="24"/>
+        </w:rPr>
+        <w:br/>
+        <w:t xml:space="preserve">8.a : Conflicting </w:t>
+      </w:r>
+      <w:proofErr w:type="spellStart"/>
+      <w:r>
+        <w:rPr>
+          <w:rFonts w:cstheme="minorHAnsi"/>
+          <w:sz w:val="24"/>
+          <w:szCs w:val="24"/>
+        </w:rPr>
+        <w:t>css</w:t>
+      </w:r>
+      <w:proofErr w:type="spellEnd"/>
+      <w:r>
+        <w:rPr>
+          <w:rFonts w:cstheme="minorHAnsi"/>
+          <w:sz w:val="24"/>
+          <w:szCs w:val="24"/>
+        </w:rPr>
+        <w:t xml:space="preserve"> declarations are resolved in a process called cascade.</w:t>
+      </w:r>
+      <w:r>
+        <w:rPr>
+          <w:rFonts w:cstheme="minorHAnsi"/>
+          <w:sz w:val="24"/>
+          <w:szCs w:val="24"/>
+        </w:rPr>
+        <w:br/>
+      </w:r>
+      <w:proofErr w:type="gramStart"/>
+      <w:r>
+        <w:rPr>
+          <w:rFonts w:cstheme="minorHAnsi"/>
+          <w:sz w:val="24"/>
+          <w:szCs w:val="24"/>
+        </w:rPr>
+        <w:t>8.b</w:t>
+      </w:r>
+      <w:proofErr w:type="gramEnd"/>
+      <w:r>
+        <w:rPr>
+          <w:rFonts w:cstheme="minorHAnsi"/>
+          <w:sz w:val="24"/>
+          <w:szCs w:val="24"/>
+        </w:rPr>
+        <w:t xml:space="preserve"> : process final </w:t>
+      </w:r>
+      <w:proofErr w:type="spellStart"/>
+      <w:r>
+        <w:rPr>
+          <w:rFonts w:cstheme="minorHAnsi"/>
+          <w:sz w:val="24"/>
+          <w:szCs w:val="24"/>
+        </w:rPr>
+        <w:t>css</w:t>
+      </w:r>
+      <w:proofErr w:type="spellEnd"/>
+      <w:r>
+        <w:rPr>
+          <w:rFonts w:cstheme="minorHAnsi"/>
+          <w:sz w:val="24"/>
+          <w:szCs w:val="24"/>
+        </w:rPr>
+        <w:t xml:space="preserve"> values like converting a margin defined in percentage units to pixel </w:t>
       </w:r>
       <w:r>
         <w:rPr>
@@ -486,7 +663,25 @@
           <w:sz w:val="24"/>
           <w:szCs w:val="24"/>
         </w:rPr>
-        <w:t>After all of this is done final css is stored in a tree like structure ca</w:t>
+        <w:t xml:space="preserve">After all of this is done final </w:t>
+      </w:r>
+      <w:proofErr w:type="spellStart"/>
+      <w:r>
+        <w:rPr>
+          <w:rFonts w:cstheme="minorHAnsi"/>
+          <w:sz w:val="24"/>
+          <w:szCs w:val="24"/>
+        </w:rPr>
+        <w:t>css</w:t>
+      </w:r>
+      <w:proofErr w:type="spellEnd"/>
+      <w:r>
+        <w:rPr>
+          <w:rFonts w:cstheme="minorHAnsi"/>
+          <w:sz w:val="24"/>
+          <w:szCs w:val="24"/>
+        </w:rPr>
+        <w:t xml:space="preserve"> is stored in a tree like structure ca</w:t>
       </w:r>
       <w:r>
         <w:rPr>
@@ -516,7 +711,43 @@
           <w:sz w:val="24"/>
           <w:szCs w:val="24"/>
         </w:rPr>
-        <w:t>After the html and css are parsed and stored : these two together form the render tree.</w:t>
+        <w:t xml:space="preserve">After the html and </w:t>
+      </w:r>
+      <w:proofErr w:type="spellStart"/>
+      <w:r>
+        <w:rPr>
+          <w:rFonts w:cstheme="minorHAnsi"/>
+          <w:sz w:val="24"/>
+          <w:szCs w:val="24"/>
+        </w:rPr>
+        <w:t>css</w:t>
+      </w:r>
+      <w:proofErr w:type="spellEnd"/>
+      <w:r>
+        <w:rPr>
+          <w:rFonts w:cstheme="minorHAnsi"/>
+          <w:sz w:val="24"/>
+          <w:szCs w:val="24"/>
+        </w:rPr>
+        <w:t xml:space="preserve"> are parsed and </w:t>
+      </w:r>
+      <w:proofErr w:type="gramStart"/>
+      <w:r>
+        <w:rPr>
+          <w:rFonts w:cstheme="minorHAnsi"/>
+          <w:sz w:val="24"/>
+          <w:szCs w:val="24"/>
+        </w:rPr>
+        <w:t>stored :</w:t>
+      </w:r>
+      <w:proofErr w:type="gramEnd"/>
+      <w:r>
+        <w:rPr>
+          <w:rFonts w:cstheme="minorHAnsi"/>
+          <w:sz w:val="24"/>
+          <w:szCs w:val="24"/>
+        </w:rPr>
+        <w:t xml:space="preserve"> these two together form the render tree.</w:t>
       </w:r>
     </w:p>
     <w:p>
@@ -604,15 +835,68 @@
           <w:szCs w:val="24"/>
         </w:rPr>
         <w:br/>
-        <w:t>step 1: cascade : it is the process of combining different stylesheets and resolving conflicts between diffe</w:t>
-      </w:r>
-      <w:r>
-        <w:rPr>
-          <w:rFonts w:cstheme="minorHAnsi"/>
-          <w:sz w:val="24"/>
-          <w:szCs w:val="24"/>
-        </w:rPr>
-        <w:t>rent css rules and declarations – when more than one rule applies to a css element.</w:t>
+      </w:r>
+      <w:proofErr w:type="gramStart"/>
+      <w:r>
+        <w:rPr>
+          <w:rFonts w:cstheme="minorHAnsi"/>
+          <w:sz w:val="24"/>
+          <w:szCs w:val="24"/>
+        </w:rPr>
+        <w:t>step</w:t>
+      </w:r>
+      <w:proofErr w:type="gramEnd"/>
+      <w:r>
+        <w:rPr>
+          <w:rFonts w:cstheme="minorHAnsi"/>
+          <w:sz w:val="24"/>
+          <w:szCs w:val="24"/>
+        </w:rPr>
+        <w:t xml:space="preserve"> 1: cascade : it is the process of combining different stylesheets and resolving conflicts between diffe</w:t>
+      </w:r>
+      <w:r>
+        <w:rPr>
+          <w:rFonts w:cstheme="minorHAnsi"/>
+          <w:sz w:val="24"/>
+          <w:szCs w:val="24"/>
+        </w:rPr>
+        <w:t xml:space="preserve">rent </w:t>
+      </w:r>
+      <w:proofErr w:type="spellStart"/>
+      <w:r>
+        <w:rPr>
+          <w:rFonts w:cstheme="minorHAnsi"/>
+          <w:sz w:val="24"/>
+          <w:szCs w:val="24"/>
+        </w:rPr>
+        <w:t>css</w:t>
+      </w:r>
+      <w:proofErr w:type="spellEnd"/>
+      <w:r>
+        <w:rPr>
+          <w:rFonts w:cstheme="minorHAnsi"/>
+          <w:sz w:val="24"/>
+          <w:szCs w:val="24"/>
+        </w:rPr>
+        <w:t xml:space="preserve"> rules and declarations – when more than one rule applies to a </w:t>
+      </w:r>
+      <w:proofErr w:type="spellStart"/>
+      <w:r>
+        <w:rPr>
+          <w:rFonts w:cstheme="minorHAnsi"/>
+          <w:sz w:val="24"/>
+          <w:szCs w:val="24"/>
+        </w:rPr>
+        <w:t>css</w:t>
+      </w:r>
+      <w:proofErr w:type="spellEnd"/>
+      <w:r>
+        <w:rPr>
+          <w:rFonts w:cstheme="minorHAnsi"/>
+          <w:sz w:val="24"/>
+          <w:szCs w:val="24"/>
+        </w:rPr>
+        <w:t xml:space="preserve"> element.</w:t>
       </w:r>
       <w:r>
         <w:rPr>
@@ -688,7 +972,27 @@
           <w:szCs w:val="24"/>
           <w:highlight w:val="lightGray"/>
         </w:rPr>
-        <w:t>: CSS coming from the user i.e in the browser.</w:t>
+        <w:t xml:space="preserve">: CSS coming from the user </w:t>
+      </w:r>
+      <w:proofErr w:type="spellStart"/>
+      <w:r>
+        <w:rPr>
+          <w:rFonts w:cstheme="minorHAnsi"/>
+          <w:sz w:val="24"/>
+          <w:szCs w:val="24"/>
+          <w:highlight w:val="lightGray"/>
+        </w:rPr>
+        <w:t>i.e</w:t>
+      </w:r>
+      <w:proofErr w:type="spellEnd"/>
+      <w:r>
+        <w:rPr>
+          <w:rFonts w:cstheme="minorHAnsi"/>
+          <w:sz w:val="24"/>
+          <w:szCs w:val="24"/>
+          <w:highlight w:val="lightGray"/>
+        </w:rPr>
+        <w:t xml:space="preserve"> in the browser.</w:t>
       </w:r>
       <w:r>
         <w:rPr>
@@ -884,7 +1188,16 @@
           <w:sz w:val="24"/>
           <w:szCs w:val="24"/>
         </w:rPr>
-        <w:t xml:space="preserve">declarations marked with </w:t>
+        <w:t xml:space="preserve">declarations marked </w:t>
+      </w:r>
+      <w:proofErr w:type="gramStart"/>
+      <w:r>
+        <w:rPr>
+          <w:rFonts w:cstheme="minorHAnsi"/>
+          <w:sz w:val="24"/>
+          <w:szCs w:val="24"/>
+        </w:rPr>
+        <w:t xml:space="preserve">with </w:t>
       </w:r>
       <w:r>
         <w:rPr>
@@ -894,6 +1207,7 @@
         </w:rPr>
         <w:t>!</w:t>
       </w:r>
+      <w:proofErr w:type="gramEnd"/>
       <w:r>
         <w:rPr>
           <w:rFonts w:cstheme="minorHAnsi"/>
@@ -924,6 +1238,7 @@
         </w:rPr>
         <w:t xml:space="preserve">Author declarations marked with </w:t>
       </w:r>
+      <w:proofErr w:type="gramStart"/>
       <w:r>
         <w:rPr>
           <w:rFonts w:cstheme="minorHAnsi"/>
@@ -948,6 +1263,7 @@
         </w:rPr>
         <w:t>!</w:t>
       </w:r>
+      <w:proofErr w:type="gramEnd"/>
       <w:r>
         <w:rPr>
           <w:rFonts w:cstheme="minorHAnsi"/>
@@ -1112,7 +1428,25 @@
           <w:sz w:val="24"/>
           <w:szCs w:val="24"/>
         </w:rPr>
-        <w:t>Inline styles : they have the highest specificity.</w:t>
+        <w:t xml:space="preserve">Inline </w:t>
+      </w:r>
+      <w:proofErr w:type="gramStart"/>
+      <w:r>
+        <w:rPr>
+          <w:rFonts w:cstheme="minorHAnsi"/>
+          <w:sz w:val="24"/>
+          <w:szCs w:val="24"/>
+        </w:rPr>
+        <w:t>styles :</w:t>
+      </w:r>
+      <w:proofErr w:type="gramEnd"/>
+      <w:r>
+        <w:rPr>
+          <w:rFonts w:cstheme="minorHAnsi"/>
+          <w:sz w:val="24"/>
+          <w:szCs w:val="24"/>
+        </w:rPr>
+        <w:t xml:space="preserve"> they have the highest specificity.</w:t>
       </w:r>
     </w:p>
     <w:p>
@@ -1214,13 +1548,23 @@
           <w:szCs w:val="24"/>
         </w:rPr>
       </w:pPr>
-      <w:r>
-        <w:rPr>
-          <w:rFonts w:cstheme="minorHAnsi"/>
-          <w:sz w:val="24"/>
-          <w:szCs w:val="24"/>
-        </w:rPr>
-        <w:t xml:space="preserve">Example : </w:t>
+      <w:proofErr w:type="gramStart"/>
+      <w:r>
+        <w:rPr>
+          <w:rFonts w:cstheme="minorHAnsi"/>
+          <w:sz w:val="24"/>
+          <w:szCs w:val="24"/>
+        </w:rPr>
+        <w:t>Example :</w:t>
+      </w:r>
+      <w:proofErr w:type="gramEnd"/>
+      <w:r>
+        <w:rPr>
+          <w:rFonts w:cstheme="minorHAnsi"/>
+          <w:sz w:val="24"/>
+          <w:szCs w:val="24"/>
+        </w:rPr>
+        <w:t xml:space="preserve"> </w:t>
       </w:r>
       <w:r>
         <w:rPr>
@@ -1348,15 +1692,61 @@
           <w:sz w:val="24"/>
           <w:szCs w:val="24"/>
         </w:rPr>
-        <w:t xml:space="preserve">Now let us say of if point 5 and 7 have the same specificity like below </w:t>
-      </w:r>
-      <w:r>
-        <w:rPr>
-          <w:rFonts w:cstheme="minorHAnsi"/>
-          <w:sz w:val="24"/>
-          <w:szCs w:val="24"/>
-        </w:rPr>
-        <w:t>..i.e if all the declarations have the same specificity.. then the last css declaration written in the code is the one that will apply</w:t>
+        <w:t xml:space="preserve">Now let us say of if point 5 and 7 have the same specificity like </w:t>
+      </w:r>
+      <w:proofErr w:type="gramStart"/>
+      <w:r>
+        <w:rPr>
+          <w:rFonts w:cstheme="minorHAnsi"/>
+          <w:sz w:val="24"/>
+          <w:szCs w:val="24"/>
+        </w:rPr>
+        <w:t xml:space="preserve">below </w:t>
+      </w:r>
+      <w:r>
+        <w:rPr>
+          <w:rFonts w:cstheme="minorHAnsi"/>
+          <w:sz w:val="24"/>
+          <w:szCs w:val="24"/>
+        </w:rPr>
+        <w:t>..</w:t>
+      </w:r>
+      <w:proofErr w:type="spellStart"/>
+      <w:r>
+        <w:rPr>
+          <w:rFonts w:cstheme="minorHAnsi"/>
+          <w:sz w:val="24"/>
+          <w:szCs w:val="24"/>
+        </w:rPr>
+        <w:t>i.e</w:t>
+      </w:r>
+      <w:proofErr w:type="spellEnd"/>
+      <w:proofErr w:type="gramEnd"/>
+      <w:r>
+        <w:rPr>
+          <w:rFonts w:cstheme="minorHAnsi"/>
+          <w:sz w:val="24"/>
+          <w:szCs w:val="24"/>
+        </w:rPr>
+        <w:t xml:space="preserve"> if all the declarations have the same specificity.. then the last </w:t>
+      </w:r>
+      <w:proofErr w:type="spellStart"/>
+      <w:r>
+        <w:rPr>
+          <w:rFonts w:cstheme="minorHAnsi"/>
+          <w:sz w:val="24"/>
+          <w:szCs w:val="24"/>
+        </w:rPr>
+        <w:t>css</w:t>
+      </w:r>
+      <w:proofErr w:type="spellEnd"/>
+      <w:r>
+        <w:rPr>
+          <w:rFonts w:cstheme="minorHAnsi"/>
+          <w:sz w:val="24"/>
+          <w:szCs w:val="24"/>
+        </w:rPr>
+        <w:t xml:space="preserve"> declaration written in the code is the one that will apply</w:t>
       </w:r>
       <w:r>
         <w:rPr>
@@ -1462,7 +1852,25 @@
           <w:szCs w:val="24"/>
         </w:rPr>
         <w:br/>
-        <w:t>Put your stylesheets in the last of all the included stylesheets whichmay come from 3</w:t>
+        <w:t xml:space="preserve">Put your stylesheets in the last of all the included stylesheets </w:t>
+      </w:r>
+      <w:proofErr w:type="spellStart"/>
+      <w:r>
+        <w:rPr>
+          <w:rFonts w:cstheme="minorHAnsi"/>
+          <w:sz w:val="24"/>
+          <w:szCs w:val="24"/>
+        </w:rPr>
+        <w:t>whichmay</w:t>
+      </w:r>
+      <w:proofErr w:type="spellEnd"/>
+      <w:r>
+        <w:rPr>
+          <w:rFonts w:cstheme="minorHAnsi"/>
+          <w:sz w:val="24"/>
+          <w:szCs w:val="24"/>
+        </w:rPr>
+        <w:t xml:space="preserve"> come from 3</w:t>
       </w:r>
       <w:r>
         <w:rPr>
@@ -1550,8 +1958,36 @@
           <w:sz w:val="24"/>
           <w:szCs w:val="24"/>
         </w:rPr>
-        <w:t>units like em,rem,%,pixels</w:t>
-      </w:r>
+        <w:t xml:space="preserve">units like </w:t>
+      </w:r>
+      <w:proofErr w:type="spellStart"/>
+      <w:r>
+        <w:rPr>
+          <w:rFonts w:cstheme="minorHAnsi"/>
+          <w:sz w:val="24"/>
+          <w:szCs w:val="24"/>
+        </w:rPr>
+        <w:t>em</w:t>
+      </w:r>
+      <w:proofErr w:type="gramStart"/>
+      <w:r>
+        <w:rPr>
+          <w:rFonts w:cstheme="minorHAnsi"/>
+          <w:sz w:val="24"/>
+          <w:szCs w:val="24"/>
+        </w:rPr>
+        <w:t>,rem</w:t>
+      </w:r>
+      <w:proofErr w:type="gramEnd"/>
+      <w:r>
+        <w:rPr>
+          <w:rFonts w:cstheme="minorHAnsi"/>
+          <w:sz w:val="24"/>
+          <w:szCs w:val="24"/>
+        </w:rPr>
+        <w:t>,%,pixels</w:t>
+      </w:r>
+      <w:proofErr w:type="spellEnd"/>
       <w:r>
         <w:rPr>
           <w:rFonts w:cstheme="minorHAnsi"/>
@@ -1598,7 +2034,24 @@
           <w:szCs w:val="24"/>
         </w:rPr>
         <w:br/>
-        <w:t>Lets analyze the ‘width’ ‘padding’ and ‘font-size’.</w:t>
+      </w:r>
+      <w:proofErr w:type="spellStart"/>
+      <w:r>
+        <w:rPr>
+          <w:rFonts w:cstheme="minorHAnsi"/>
+          <w:sz w:val="24"/>
+          <w:szCs w:val="24"/>
+        </w:rPr>
+        <w:t>Lets</w:t>
+      </w:r>
+      <w:proofErr w:type="spellEnd"/>
+      <w:r>
+        <w:rPr>
+          <w:rFonts w:cstheme="minorHAnsi"/>
+          <w:sz w:val="24"/>
+          <w:szCs w:val="24"/>
+        </w:rPr>
+        <w:t xml:space="preserve"> analyze the ‘width’ ‘padding’ and ‘font-size’.</w:t>
       </w:r>
     </w:p>
     <w:p>
@@ -1614,22 +2067,52 @@
           <w:szCs w:val="24"/>
         </w:rPr>
       </w:pPr>
-      <w:r>
-        <w:rPr>
-          <w:rFonts w:cstheme="minorHAnsi"/>
-          <w:sz w:val="24"/>
-          <w:szCs w:val="24"/>
-        </w:rPr>
-        <w:t>Lets begin with width-paragraph.</w:t>
-      </w:r>
-      <w:r>
-        <w:rPr>
-          <w:rFonts w:cstheme="minorHAnsi"/>
-          <w:sz w:val="24"/>
-          <w:szCs w:val="24"/>
-        </w:rPr>
-        <w:br/>
-        <w:t>Declared Value : 140px via ‘p’ element selector</w:t>
+      <w:proofErr w:type="spellStart"/>
+      <w:proofErr w:type="gramStart"/>
+      <w:r>
+        <w:rPr>
+          <w:rFonts w:cstheme="minorHAnsi"/>
+          <w:sz w:val="24"/>
+          <w:szCs w:val="24"/>
+        </w:rPr>
+        <w:t>Lets</w:t>
+      </w:r>
+      <w:proofErr w:type="spellEnd"/>
+      <w:proofErr w:type="gramEnd"/>
+      <w:r>
+        <w:rPr>
+          <w:rFonts w:cstheme="minorHAnsi"/>
+          <w:sz w:val="24"/>
+          <w:szCs w:val="24"/>
+        </w:rPr>
+        <w:t xml:space="preserve"> begin with width-paragraph.</w:t>
+      </w:r>
+      <w:r>
+        <w:rPr>
+          <w:rFonts w:cstheme="minorHAnsi"/>
+          <w:sz w:val="24"/>
+          <w:szCs w:val="24"/>
+        </w:rPr>
+        <w:br/>
+        <w:t xml:space="preserve">Declared </w:t>
+      </w:r>
+      <w:proofErr w:type="gramStart"/>
+      <w:r>
+        <w:rPr>
+          <w:rFonts w:cstheme="minorHAnsi"/>
+          <w:sz w:val="24"/>
+          <w:szCs w:val="24"/>
+        </w:rPr>
+        <w:t>Value :</w:t>
+      </w:r>
+      <w:proofErr w:type="gramEnd"/>
+      <w:r>
+        <w:rPr>
+          <w:rFonts w:cstheme="minorHAnsi"/>
+          <w:sz w:val="24"/>
+          <w:szCs w:val="24"/>
+        </w:rPr>
+        <w:t xml:space="preserve"> 140px via ‘p’ element selector</w:t>
       </w:r>
       <w:r>
         <w:rPr>
@@ -1682,15 +2165,51 @@
           <w:sz w:val="24"/>
           <w:szCs w:val="24"/>
         </w:rPr>
-        <w:t xml:space="preserve">Specified Value : </w:t>
-      </w:r>
-      <w:r>
-        <w:rPr>
-          <w:rFonts w:cstheme="minorHAnsi"/>
-          <w:sz w:val="24"/>
-          <w:szCs w:val="24"/>
-        </w:rPr>
-        <w:t>It is the default value of a certain css property.</w:t>
+        <w:t xml:space="preserve">Specified </w:t>
+      </w:r>
+      <w:proofErr w:type="gramStart"/>
+      <w:r>
+        <w:rPr>
+          <w:rFonts w:cstheme="minorHAnsi"/>
+          <w:sz w:val="24"/>
+          <w:szCs w:val="24"/>
+        </w:rPr>
+        <w:t>Value :</w:t>
+      </w:r>
+      <w:proofErr w:type="gramEnd"/>
+      <w:r>
+        <w:rPr>
+          <w:rFonts w:cstheme="minorHAnsi"/>
+          <w:sz w:val="24"/>
+          <w:szCs w:val="24"/>
+        </w:rPr>
+        <w:t xml:space="preserve"> </w:t>
+      </w:r>
+      <w:r>
+        <w:rPr>
+          <w:rFonts w:cstheme="minorHAnsi"/>
+          <w:sz w:val="24"/>
+          <w:szCs w:val="24"/>
+        </w:rPr>
+        <w:t xml:space="preserve">It is the default value of a certain </w:t>
+      </w:r>
+      <w:proofErr w:type="spellStart"/>
+      <w:r>
+        <w:rPr>
+          <w:rFonts w:cstheme="minorHAnsi"/>
+          <w:sz w:val="24"/>
+          <w:szCs w:val="24"/>
+        </w:rPr>
+        <w:t>css</w:t>
+      </w:r>
+      <w:proofErr w:type="spellEnd"/>
+      <w:r>
+        <w:rPr>
+          <w:rFonts w:cstheme="minorHAnsi"/>
+          <w:sz w:val="24"/>
+          <w:szCs w:val="24"/>
+        </w:rPr>
+        <w:t xml:space="preserve"> property.</w:t>
       </w:r>
     </w:p>
     <w:p>
@@ -1726,7 +2245,43 @@
           <w:szCs w:val="24"/>
         </w:rPr>
         <w:tab/>
-        <w:t xml:space="preserve">           In this case its ir-relevant as we have a cascaded value already.</w:t>
+        <w:t xml:space="preserve">           In this case </w:t>
+      </w:r>
+      <w:proofErr w:type="gramStart"/>
+      <w:r>
+        <w:rPr>
+          <w:rFonts w:cstheme="minorHAnsi"/>
+          <w:sz w:val="24"/>
+          <w:szCs w:val="24"/>
+        </w:rPr>
+        <w:t>its</w:t>
+      </w:r>
+      <w:proofErr w:type="gramEnd"/>
+      <w:r>
+        <w:rPr>
+          <w:rFonts w:cstheme="minorHAnsi"/>
+          <w:sz w:val="24"/>
+          <w:szCs w:val="24"/>
+        </w:rPr>
+        <w:t xml:space="preserve"> </w:t>
+      </w:r>
+      <w:proofErr w:type="spellStart"/>
+      <w:r>
+        <w:rPr>
+          <w:rFonts w:cstheme="minorHAnsi"/>
+          <w:sz w:val="24"/>
+          <w:szCs w:val="24"/>
+        </w:rPr>
+        <w:t>ir</w:t>
+      </w:r>
+      <w:proofErr w:type="spellEnd"/>
+      <w:r>
+        <w:rPr>
+          <w:rFonts w:cstheme="minorHAnsi"/>
+          <w:sz w:val="24"/>
+          <w:szCs w:val="24"/>
+        </w:rPr>
+        <w:t>-relevant as we have a cascaded value already.</w:t>
       </w:r>
     </w:p>
     <w:p>
@@ -1745,7 +2300,25 @@
           <w:sz w:val="24"/>
           <w:szCs w:val="24"/>
         </w:rPr>
-        <w:t>Computed value : In this step values with relative un</w:t>
+        <w:t xml:space="preserve">Computed </w:t>
+      </w:r>
+      <w:proofErr w:type="gramStart"/>
+      <w:r>
+        <w:rPr>
+          <w:rFonts w:cstheme="minorHAnsi"/>
+          <w:sz w:val="24"/>
+          <w:szCs w:val="24"/>
+        </w:rPr>
+        <w:t>value :</w:t>
+      </w:r>
+      <w:proofErr w:type="gramEnd"/>
+      <w:r>
+        <w:rPr>
+          <w:rFonts w:cstheme="minorHAnsi"/>
+          <w:sz w:val="24"/>
+          <w:szCs w:val="24"/>
+        </w:rPr>
+        <w:t xml:space="preserve"> In this step values with relative un</w:t>
       </w:r>
       <w:r>
         <w:rPr>
@@ -1788,41 +2361,113 @@
           <w:szCs w:val="24"/>
         </w:rPr>
         <w:br/>
-        <w:t xml:space="preserve">                                 unit.So nothing happens in this step.</w:t>
-      </w:r>
-      <w:r>
-        <w:rPr>
-          <w:rFonts w:cstheme="minorHAnsi"/>
-          <w:sz w:val="24"/>
-          <w:szCs w:val="24"/>
-        </w:rPr>
-        <w:br/>
-        <w:t xml:space="preserve">Used value : </w:t>
-      </w:r>
-      <w:r>
-        <w:rPr>
-          <w:rFonts w:cstheme="minorHAnsi"/>
-          <w:sz w:val="24"/>
-          <w:szCs w:val="24"/>
-        </w:rPr>
-        <w:t xml:space="preserve">In this step the css engine uses the rendered layout to figure out some </w:t>
-      </w:r>
-      <w:r>
-        <w:rPr>
-          <w:rFonts w:cstheme="minorHAnsi"/>
-          <w:sz w:val="24"/>
-          <w:szCs w:val="24"/>
-        </w:rPr>
-        <w:br/>
-        <w:t xml:space="preserve">                       of the remaining values.</w:t>
-      </w:r>
-      <w:r>
-        <w:rPr>
-          <w:rFonts w:cstheme="minorHAnsi"/>
-          <w:sz w:val="24"/>
-          <w:szCs w:val="24"/>
-        </w:rPr>
-        <w:t>Ex percentage v</w:t>
+        <w:t xml:space="preserve">                                 </w:t>
+      </w:r>
+      <w:proofErr w:type="spellStart"/>
+      <w:r>
+        <w:rPr>
+          <w:rFonts w:cstheme="minorHAnsi"/>
+          <w:sz w:val="24"/>
+          <w:szCs w:val="24"/>
+        </w:rPr>
+        <w:t>unit.So</w:t>
+      </w:r>
+      <w:proofErr w:type="spellEnd"/>
+      <w:r>
+        <w:rPr>
+          <w:rFonts w:cstheme="minorHAnsi"/>
+          <w:sz w:val="24"/>
+          <w:szCs w:val="24"/>
+        </w:rPr>
+        <w:t xml:space="preserve"> nothing happens in this step.</w:t>
+      </w:r>
+      <w:r>
+        <w:rPr>
+          <w:rFonts w:cstheme="minorHAnsi"/>
+          <w:sz w:val="24"/>
+          <w:szCs w:val="24"/>
+        </w:rPr>
+        <w:br/>
+        <w:t xml:space="preserve">Used </w:t>
+      </w:r>
+      <w:proofErr w:type="gramStart"/>
+      <w:r>
+        <w:rPr>
+          <w:rFonts w:cstheme="minorHAnsi"/>
+          <w:sz w:val="24"/>
+          <w:szCs w:val="24"/>
+        </w:rPr>
+        <w:t>value :</w:t>
+      </w:r>
+      <w:proofErr w:type="gramEnd"/>
+      <w:r>
+        <w:rPr>
+          <w:rFonts w:cstheme="minorHAnsi"/>
+          <w:sz w:val="24"/>
+          <w:szCs w:val="24"/>
+        </w:rPr>
+        <w:t xml:space="preserve"> </w:t>
+      </w:r>
+      <w:r>
+        <w:rPr>
+          <w:rFonts w:cstheme="minorHAnsi"/>
+          <w:sz w:val="24"/>
+          <w:szCs w:val="24"/>
+        </w:rPr>
+        <w:t xml:space="preserve">In this step the </w:t>
+      </w:r>
+      <w:proofErr w:type="spellStart"/>
+      <w:r>
+        <w:rPr>
+          <w:rFonts w:cstheme="minorHAnsi"/>
+          <w:sz w:val="24"/>
+          <w:szCs w:val="24"/>
+        </w:rPr>
+        <w:t>css</w:t>
+      </w:r>
+      <w:proofErr w:type="spellEnd"/>
+      <w:r>
+        <w:rPr>
+          <w:rFonts w:cstheme="minorHAnsi"/>
+          <w:sz w:val="24"/>
+          <w:szCs w:val="24"/>
+        </w:rPr>
+        <w:t xml:space="preserve"> engine uses the rendered layout to figure out some </w:t>
+      </w:r>
+      <w:r>
+        <w:rPr>
+          <w:rFonts w:cstheme="minorHAnsi"/>
+          <w:sz w:val="24"/>
+          <w:szCs w:val="24"/>
+        </w:rPr>
+        <w:br/>
+        <w:t xml:space="preserve">                       of the remaining </w:t>
+      </w:r>
+      <w:proofErr w:type="spellStart"/>
+      <w:r>
+        <w:rPr>
+          <w:rFonts w:cstheme="minorHAnsi"/>
+          <w:sz w:val="24"/>
+          <w:szCs w:val="24"/>
+        </w:rPr>
+        <w:t>values.</w:t>
+      </w:r>
+      <w:r>
+        <w:rPr>
+          <w:rFonts w:cstheme="minorHAnsi"/>
+          <w:sz w:val="24"/>
+          <w:szCs w:val="24"/>
+        </w:rPr>
+        <w:t>Ex</w:t>
+      </w:r>
+      <w:proofErr w:type="spellEnd"/>
+      <w:r>
+        <w:rPr>
+          <w:rFonts w:cstheme="minorHAnsi"/>
+          <w:sz w:val="24"/>
+          <w:szCs w:val="24"/>
+        </w:rPr>
+        <w:t xml:space="preserve"> percentage v</w:t>
       </w:r>
       <w:r>
         <w:rPr>
@@ -1906,7 +2551,43 @@
           <w:szCs w:val="24"/>
         </w:rPr>
         <w:br/>
-        <w:t xml:space="preserve">                      The parent element i.e ‘section’s ’ width is defined as 280px.</w:t>
+        <w:t xml:space="preserve">                      The parent element </w:t>
+      </w:r>
+      <w:proofErr w:type="spellStart"/>
+      <w:r>
+        <w:rPr>
+          <w:rFonts w:cstheme="minorHAnsi"/>
+          <w:sz w:val="24"/>
+          <w:szCs w:val="24"/>
+        </w:rPr>
+        <w:t>i.e</w:t>
+      </w:r>
+      <w:proofErr w:type="spellEnd"/>
+      <w:r>
+        <w:rPr>
+          <w:rFonts w:cstheme="minorHAnsi"/>
+          <w:sz w:val="24"/>
+          <w:szCs w:val="24"/>
+        </w:rPr>
+        <w:t xml:space="preserve"> </w:t>
+      </w:r>
+      <w:proofErr w:type="gramStart"/>
+      <w:r>
+        <w:rPr>
+          <w:rFonts w:cstheme="minorHAnsi"/>
+          <w:sz w:val="24"/>
+          <w:szCs w:val="24"/>
+        </w:rPr>
+        <w:t>‘section’s ’</w:t>
+      </w:r>
+      <w:proofErr w:type="gramEnd"/>
+      <w:r>
+        <w:rPr>
+          <w:rFonts w:cstheme="minorHAnsi"/>
+          <w:sz w:val="24"/>
+          <w:szCs w:val="24"/>
+        </w:rPr>
+        <w:t xml:space="preserve"> width is defined as 280px.</w:t>
       </w:r>
     </w:p>
     <w:p>
@@ -1984,16 +2665,52 @@
           <w:sz w:val="24"/>
           <w:szCs w:val="24"/>
         </w:rPr>
-        <w:t>Actual Value : Browsers can not usually display 184.8 pixels and so they are rounded</w:t>
-      </w:r>
-      <w:r>
-        <w:rPr>
-          <w:rFonts w:cstheme="minorHAnsi"/>
-          <w:sz w:val="24"/>
-          <w:szCs w:val="24"/>
-        </w:rPr>
-        <w:br/>
-        <w:t xml:space="preserve">                          of to another value 185pixels.</w:t>
+        <w:t xml:space="preserve">Actual </w:t>
+      </w:r>
+      <w:proofErr w:type="gramStart"/>
+      <w:r>
+        <w:rPr>
+          <w:rFonts w:cstheme="minorHAnsi"/>
+          <w:sz w:val="24"/>
+          <w:szCs w:val="24"/>
+        </w:rPr>
+        <w:t>Value :</w:t>
+      </w:r>
+      <w:proofErr w:type="gramEnd"/>
+      <w:r>
+        <w:rPr>
+          <w:rFonts w:cstheme="minorHAnsi"/>
+          <w:sz w:val="24"/>
+          <w:szCs w:val="24"/>
+        </w:rPr>
+        <w:t xml:space="preserve"> Browsers can not usually display 184.8 pixels and so they are rounded</w:t>
+      </w:r>
+      <w:r>
+        <w:rPr>
+          <w:rFonts w:cstheme="minorHAnsi"/>
+          <w:sz w:val="24"/>
+          <w:szCs w:val="24"/>
+        </w:rPr>
+        <w:br/>
+        <w:t xml:space="preserve">                          </w:t>
+      </w:r>
+      <w:proofErr w:type="spellStart"/>
+      <w:r>
+        <w:rPr>
+          <w:rFonts w:cstheme="minorHAnsi"/>
+          <w:sz w:val="24"/>
+          <w:szCs w:val="24"/>
+        </w:rPr>
+        <w:t>of</w:t>
+      </w:r>
+      <w:proofErr w:type="spellEnd"/>
+      <w:r>
+        <w:rPr>
+          <w:rFonts w:cstheme="minorHAnsi"/>
+          <w:sz w:val="24"/>
+          <w:szCs w:val="24"/>
+        </w:rPr>
+        <w:t xml:space="preserve"> to another value 185pixels.</w:t>
       </w:r>
       <w:r>
         <w:rPr>
@@ -2032,24 +2749,52 @@
           <w:szCs w:val="24"/>
         </w:rPr>
         <w:br/>
-        <w:t>There is no declaration for the padding property for the paragraph .</w:t>
-      </w:r>
-      <w:r>
-        <w:rPr>
-          <w:rFonts w:cstheme="minorHAnsi"/>
-          <w:sz w:val="24"/>
-          <w:szCs w:val="24"/>
-        </w:rPr>
-        <w:br/>
-        <w:t>Each and every CSS property should have a value even though it is not declared.</w:t>
-      </w:r>
-      <w:r>
-        <w:rPr>
-          <w:rFonts w:cstheme="minorHAnsi"/>
-          <w:sz w:val="24"/>
-          <w:szCs w:val="24"/>
-        </w:rPr>
-        <w:t>And thus no cascade value.</w:t>
+        <w:t xml:space="preserve">There is no declaration for the padding property for the </w:t>
+      </w:r>
+      <w:proofErr w:type="gramStart"/>
+      <w:r>
+        <w:rPr>
+          <w:rFonts w:cstheme="minorHAnsi"/>
+          <w:sz w:val="24"/>
+          <w:szCs w:val="24"/>
+        </w:rPr>
+        <w:t>paragraph .</w:t>
+      </w:r>
+      <w:proofErr w:type="gramEnd"/>
+      <w:r>
+        <w:rPr>
+          <w:rFonts w:cstheme="minorHAnsi"/>
+          <w:sz w:val="24"/>
+          <w:szCs w:val="24"/>
+        </w:rPr>
+        <w:br/>
+        <w:t xml:space="preserve">Each and every CSS property should have a value even though it is not </w:t>
+      </w:r>
+      <w:proofErr w:type="spellStart"/>
+      <w:r>
+        <w:rPr>
+          <w:rFonts w:cstheme="minorHAnsi"/>
+          <w:sz w:val="24"/>
+          <w:szCs w:val="24"/>
+        </w:rPr>
+        <w:t>declared.</w:t>
+      </w:r>
+      <w:r>
+        <w:rPr>
+          <w:rFonts w:cstheme="minorHAnsi"/>
+          <w:sz w:val="24"/>
+          <w:szCs w:val="24"/>
+        </w:rPr>
+        <w:t>And</w:t>
+      </w:r>
+      <w:proofErr w:type="spellEnd"/>
+      <w:r>
+        <w:rPr>
+          <w:rFonts w:cstheme="minorHAnsi"/>
+          <w:sz w:val="24"/>
+          <w:szCs w:val="24"/>
+        </w:rPr>
+        <w:t xml:space="preserve"> thus no cascade value.</w:t>
       </w:r>
       <w:r>
         <w:rPr>
@@ -2076,7 +2821,25 @@
           <w:szCs w:val="24"/>
         </w:rPr>
         <w:br/>
-        <w:t>Specified Value : Each CSS property has a initial value,</w:t>
+        <w:t xml:space="preserve">Specified Value : Each CSS property has </w:t>
+      </w:r>
+      <w:proofErr w:type="spellStart"/>
+      <w:r>
+        <w:rPr>
+          <w:rFonts w:cstheme="minorHAnsi"/>
+          <w:sz w:val="24"/>
+          <w:szCs w:val="24"/>
+        </w:rPr>
+        <w:t>a</w:t>
+      </w:r>
+      <w:proofErr w:type="spellEnd"/>
+      <w:r>
+        <w:rPr>
+          <w:rFonts w:cstheme="minorHAnsi"/>
+          <w:sz w:val="24"/>
+          <w:szCs w:val="24"/>
+        </w:rPr>
+        <w:t xml:space="preserve"> initial value,</w:t>
       </w:r>
       <w:r>
         <w:rPr>
@@ -2101,15 +2864,33 @@
           <w:sz w:val="24"/>
           <w:szCs w:val="24"/>
         </w:rPr>
-        <w:t>cascaded value.</w:t>
-      </w:r>
-      <w:r>
-        <w:rPr>
-          <w:rFonts w:cstheme="minorHAnsi"/>
-          <w:sz w:val="24"/>
-          <w:szCs w:val="24"/>
-        </w:rPr>
-        <w:t xml:space="preserve">i.e if we/browser/user don’t declare a value then </w:t>
+        <w:t xml:space="preserve">cascaded </w:t>
+      </w:r>
+      <w:proofErr w:type="spellStart"/>
+      <w:r>
+        <w:rPr>
+          <w:rFonts w:cstheme="minorHAnsi"/>
+          <w:sz w:val="24"/>
+          <w:szCs w:val="24"/>
+        </w:rPr>
+        <w:t>value.</w:t>
+      </w:r>
+      <w:r>
+        <w:rPr>
+          <w:rFonts w:cstheme="minorHAnsi"/>
+          <w:sz w:val="24"/>
+          <w:szCs w:val="24"/>
+        </w:rPr>
+        <w:t>i.e</w:t>
+      </w:r>
+      <w:proofErr w:type="spellEnd"/>
+      <w:r>
+        <w:rPr>
+          <w:rFonts w:cstheme="minorHAnsi"/>
+          <w:sz w:val="24"/>
+          <w:szCs w:val="24"/>
+        </w:rPr>
+        <w:t xml:space="preserve"> if we/browser/user don’t declare a value then </w:t>
       </w:r>
       <w:r>
         <w:rPr>
@@ -2144,7 +2925,25 @@
           <w:szCs w:val="24"/>
         </w:rPr>
         <w:br/>
-        <w:t xml:space="preserve">Computed + Used + Actual Value : There is not more calculation to do as its already </w:t>
+        <w:t xml:space="preserve">Computed + Used + Actual </w:t>
+      </w:r>
+      <w:proofErr w:type="gramStart"/>
+      <w:r>
+        <w:rPr>
+          <w:rFonts w:cstheme="minorHAnsi"/>
+          <w:sz w:val="24"/>
+          <w:szCs w:val="24"/>
+        </w:rPr>
+        <w:t>Value :</w:t>
+      </w:r>
+      <w:proofErr w:type="gramEnd"/>
+      <w:r>
+        <w:rPr>
+          <w:rFonts w:cstheme="minorHAnsi"/>
+          <w:sz w:val="24"/>
+          <w:szCs w:val="24"/>
+        </w:rPr>
+        <w:t xml:space="preserve"> There is not more calculation to do as its already </w:t>
       </w:r>
       <w:r>
         <w:rPr>
@@ -2261,24 +3060,78 @@
           <w:szCs w:val="24"/>
         </w:rPr>
         <w:br/>
-        <w:t>Declared Value : We have not defined it anywhere. So no declared value.</w:t>
-      </w:r>
-      <w:r>
-        <w:rPr>
-          <w:rFonts w:cstheme="minorHAnsi"/>
-          <w:sz w:val="24"/>
-          <w:szCs w:val="24"/>
-        </w:rPr>
-        <w:br/>
-        <w:t>Cascaded value : The browser has a default value of 16 pixels.</w:t>
-      </w:r>
-      <w:r>
-        <w:rPr>
-          <w:rFonts w:cstheme="minorHAnsi"/>
-          <w:sz w:val="24"/>
-          <w:szCs w:val="24"/>
-        </w:rPr>
-        <w:t xml:space="preserve">We know that CSS </w:t>
+        <w:t xml:space="preserve">Declared </w:t>
+      </w:r>
+      <w:proofErr w:type="gramStart"/>
+      <w:r>
+        <w:rPr>
+          <w:rFonts w:cstheme="minorHAnsi"/>
+          <w:sz w:val="24"/>
+          <w:szCs w:val="24"/>
+        </w:rPr>
+        <w:t>Value :</w:t>
+      </w:r>
+      <w:proofErr w:type="gramEnd"/>
+      <w:r>
+        <w:rPr>
+          <w:rFonts w:cstheme="minorHAnsi"/>
+          <w:sz w:val="24"/>
+          <w:szCs w:val="24"/>
+        </w:rPr>
+        <w:t xml:space="preserve"> We have not defined it anywhere. So no declared value.</w:t>
+      </w:r>
+      <w:r>
+        <w:rPr>
+          <w:rFonts w:cstheme="minorHAnsi"/>
+          <w:sz w:val="24"/>
+          <w:szCs w:val="24"/>
+        </w:rPr>
+        <w:br/>
+        <w:t xml:space="preserve">Cascaded </w:t>
+      </w:r>
+      <w:proofErr w:type="gramStart"/>
+      <w:r>
+        <w:rPr>
+          <w:rFonts w:cstheme="minorHAnsi"/>
+          <w:sz w:val="24"/>
+          <w:szCs w:val="24"/>
+        </w:rPr>
+        <w:t>value :</w:t>
+      </w:r>
+      <w:proofErr w:type="gramEnd"/>
+      <w:r>
+        <w:rPr>
+          <w:rFonts w:cstheme="minorHAnsi"/>
+          <w:sz w:val="24"/>
+          <w:szCs w:val="24"/>
+        </w:rPr>
+        <w:t xml:space="preserve"> The browser has a default value of 16 </w:t>
+      </w:r>
+      <w:proofErr w:type="spellStart"/>
+      <w:r>
+        <w:rPr>
+          <w:rFonts w:cstheme="minorHAnsi"/>
+          <w:sz w:val="24"/>
+          <w:szCs w:val="24"/>
+        </w:rPr>
+        <w:t>pixels.</w:t>
+      </w:r>
+      <w:r>
+        <w:rPr>
+          <w:rFonts w:cstheme="minorHAnsi"/>
+          <w:sz w:val="24"/>
+          <w:szCs w:val="24"/>
+        </w:rPr>
+        <w:t>We</w:t>
+      </w:r>
+      <w:proofErr w:type="spellEnd"/>
+      <w:r>
+        <w:rPr>
+          <w:rFonts w:cstheme="minorHAnsi"/>
+          <w:sz w:val="24"/>
+          <w:szCs w:val="24"/>
+        </w:rPr>
+        <w:t xml:space="preserve"> know that CSS </w:t>
       </w:r>
       <w:r>
         <w:rPr>
@@ -2295,15 +3148,33 @@
           <w:sz w:val="24"/>
           <w:szCs w:val="24"/>
         </w:rPr>
-        <w:t>could come from different sources.</w:t>
-      </w:r>
-      <w:r>
-        <w:rPr>
-          <w:rFonts w:cstheme="minorHAnsi"/>
-          <w:sz w:val="24"/>
-          <w:szCs w:val="24"/>
-        </w:rPr>
-        <w:t xml:space="preserve">In this case the font-size is a </w:t>
+        <w:t xml:space="preserve">could come from different </w:t>
+      </w:r>
+      <w:proofErr w:type="spellStart"/>
+      <w:r>
+        <w:rPr>
+          <w:rFonts w:cstheme="minorHAnsi"/>
+          <w:sz w:val="24"/>
+          <w:szCs w:val="24"/>
+        </w:rPr>
+        <w:t>sources.</w:t>
+      </w:r>
+      <w:r>
+        <w:rPr>
+          <w:rFonts w:cstheme="minorHAnsi"/>
+          <w:sz w:val="24"/>
+          <w:szCs w:val="24"/>
+        </w:rPr>
+        <w:t>In</w:t>
+      </w:r>
+      <w:proofErr w:type="spellEnd"/>
+      <w:r>
+        <w:rPr>
+          <w:rFonts w:cstheme="minorHAnsi"/>
+          <w:sz w:val="24"/>
+          <w:szCs w:val="24"/>
+        </w:rPr>
+        <w:t xml:space="preserve"> this case the font-size is a </w:t>
       </w:r>
       <w:r>
         <w:rPr>
@@ -2321,7 +3192,25 @@
           <w:szCs w:val="24"/>
         </w:rPr>
         <w:br/>
-        <w:t>Specified Value + further : no more calculations needed and 16 pixels is used.</w:t>
+        <w:t xml:space="preserve">Specified Value + </w:t>
+      </w:r>
+      <w:proofErr w:type="gramStart"/>
+      <w:r>
+        <w:rPr>
+          <w:rFonts w:cstheme="minorHAnsi"/>
+          <w:sz w:val="24"/>
+          <w:szCs w:val="24"/>
+        </w:rPr>
+        <w:t>further :</w:t>
+      </w:r>
+      <w:proofErr w:type="gramEnd"/>
+      <w:r>
+        <w:rPr>
+          <w:rFonts w:cstheme="minorHAnsi"/>
+          <w:sz w:val="24"/>
+          <w:szCs w:val="24"/>
+        </w:rPr>
+        <w:t xml:space="preserve"> no more calculations needed and 16 pixels is used.</w:t>
       </w:r>
     </w:p>
     <w:p>
@@ -2362,7 +3251,25 @@
           <w:sz w:val="24"/>
           <w:szCs w:val="24"/>
         </w:rPr>
-        <w:t>Declared-value : 1.5 rem</w:t>
+        <w:t>Declared-</w:t>
+      </w:r>
+      <w:proofErr w:type="gramStart"/>
+      <w:r>
+        <w:rPr>
+          <w:rFonts w:cstheme="minorHAnsi"/>
+          <w:sz w:val="24"/>
+          <w:szCs w:val="24"/>
+        </w:rPr>
+        <w:t>value :</w:t>
+      </w:r>
+      <w:proofErr w:type="gramEnd"/>
+      <w:r>
+        <w:rPr>
+          <w:rFonts w:cstheme="minorHAnsi"/>
+          <w:sz w:val="24"/>
+          <w:szCs w:val="24"/>
+        </w:rPr>
+        <w:t xml:space="preserve"> 1.5 rem</w:t>
       </w:r>
       <w:r>
         <w:rPr>
@@ -2390,7 +3297,25 @@
           <w:szCs w:val="24"/>
         </w:rPr>
         <w:lastRenderedPageBreak/>
-        <w:t>Cascaded-value : 1.5rem</w:t>
+        <w:t>Cascaded-</w:t>
+      </w:r>
+      <w:proofErr w:type="gramStart"/>
+      <w:r>
+        <w:rPr>
+          <w:rFonts w:cstheme="minorHAnsi"/>
+          <w:sz w:val="24"/>
+          <w:szCs w:val="24"/>
+        </w:rPr>
+        <w:t>value :</w:t>
+      </w:r>
+      <w:proofErr w:type="gramEnd"/>
+      <w:r>
+        <w:rPr>
+          <w:rFonts w:cstheme="minorHAnsi"/>
+          <w:sz w:val="24"/>
+          <w:szCs w:val="24"/>
+        </w:rPr>
+        <w:t xml:space="preserve"> 1.5rem</w:t>
       </w:r>
       <w:r>
         <w:rPr>
@@ -2418,7 +3343,25 @@
           <w:sz w:val="24"/>
           <w:szCs w:val="24"/>
         </w:rPr>
-        <w:t>Computed Value : 24pixel</w:t>
+        <w:t xml:space="preserve">Computed </w:t>
+      </w:r>
+      <w:proofErr w:type="gramStart"/>
+      <w:r>
+        <w:rPr>
+          <w:rFonts w:cstheme="minorHAnsi"/>
+          <w:sz w:val="24"/>
+          <w:szCs w:val="24"/>
+        </w:rPr>
+        <w:t>Value :</w:t>
+      </w:r>
+      <w:proofErr w:type="gramEnd"/>
+      <w:r>
+        <w:rPr>
+          <w:rFonts w:cstheme="minorHAnsi"/>
+          <w:sz w:val="24"/>
+          <w:szCs w:val="24"/>
+        </w:rPr>
+        <w:t xml:space="preserve"> 24pixel</w:t>
       </w:r>
       <w:r>
         <w:rPr>
@@ -2436,16 +3379,52 @@
           <w:szCs w:val="24"/>
         </w:rPr>
         <w:br/>
-        <w:t xml:space="preserve">                                rem unit is always relative to the root font-size.</w:t>
-      </w:r>
-      <w:r>
-        <w:rPr>
-          <w:rFonts w:cstheme="minorHAnsi"/>
-          <w:sz w:val="24"/>
-          <w:szCs w:val="24"/>
-        </w:rPr>
-        <w:br/>
-        <w:t xml:space="preserve"> Used + Actual Value : 24 pixels.</w:t>
+        <w:t xml:space="preserve">                                </w:t>
+      </w:r>
+      <w:proofErr w:type="gramStart"/>
+      <w:r>
+        <w:rPr>
+          <w:rFonts w:cstheme="minorHAnsi"/>
+          <w:sz w:val="24"/>
+          <w:szCs w:val="24"/>
+        </w:rPr>
+        <w:t>rem</w:t>
+      </w:r>
+      <w:proofErr w:type="gramEnd"/>
+      <w:r>
+        <w:rPr>
+          <w:rFonts w:cstheme="minorHAnsi"/>
+          <w:sz w:val="24"/>
+          <w:szCs w:val="24"/>
+        </w:rPr>
+        <w:t xml:space="preserve"> unit is always relative to the root font-size.</w:t>
+      </w:r>
+      <w:r>
+        <w:rPr>
+          <w:rFonts w:cstheme="minorHAnsi"/>
+          <w:sz w:val="24"/>
+          <w:szCs w:val="24"/>
+        </w:rPr>
+        <w:br/>
+        <w:t xml:space="preserve"> Used + Actual </w:t>
+      </w:r>
+      <w:proofErr w:type="gramStart"/>
+      <w:r>
+        <w:rPr>
+          <w:rFonts w:cstheme="minorHAnsi"/>
+          <w:sz w:val="24"/>
+          <w:szCs w:val="24"/>
+        </w:rPr>
+        <w:t>Value :</w:t>
+      </w:r>
+      <w:proofErr w:type="gramEnd"/>
+      <w:r>
+        <w:rPr>
+          <w:rFonts w:cstheme="minorHAnsi"/>
+          <w:sz w:val="24"/>
+          <w:szCs w:val="24"/>
+        </w:rPr>
+        <w:t xml:space="preserve"> 24 pixels.</w:t>
       </w:r>
     </w:p>
     <w:p>
@@ -2521,7 +3500,25 @@
           <w:sz w:val="24"/>
           <w:szCs w:val="24"/>
         </w:rPr>
-        <w:t>Declared Value : X.</w:t>
+        <w:t xml:space="preserve">Declared </w:t>
+      </w:r>
+      <w:proofErr w:type="gramStart"/>
+      <w:r>
+        <w:rPr>
+          <w:rFonts w:cstheme="minorHAnsi"/>
+          <w:sz w:val="24"/>
+          <w:szCs w:val="24"/>
+        </w:rPr>
+        <w:t>Value :</w:t>
+      </w:r>
+      <w:proofErr w:type="gramEnd"/>
+      <w:r>
+        <w:rPr>
+          <w:rFonts w:cstheme="minorHAnsi"/>
+          <w:sz w:val="24"/>
+          <w:szCs w:val="24"/>
+        </w:rPr>
+        <w:t xml:space="preserve"> X.</w:t>
       </w:r>
       <w:r>
         <w:rPr>
@@ -2549,7 +3546,25 @@
           <w:sz w:val="24"/>
           <w:szCs w:val="24"/>
         </w:rPr>
-        <w:t>Computed Value : Some properties like the ones related to text such as the font-size inherit the computed value from their parent elements.</w:t>
+        <w:t xml:space="preserve">Computed </w:t>
+      </w:r>
+      <w:proofErr w:type="gramStart"/>
+      <w:r>
+        <w:rPr>
+          <w:rFonts w:cstheme="minorHAnsi"/>
+          <w:sz w:val="24"/>
+          <w:szCs w:val="24"/>
+        </w:rPr>
+        <w:t>Value :</w:t>
+      </w:r>
+      <w:proofErr w:type="gramEnd"/>
+      <w:r>
+        <w:rPr>
+          <w:rFonts w:cstheme="minorHAnsi"/>
+          <w:sz w:val="24"/>
+          <w:szCs w:val="24"/>
+        </w:rPr>
+        <w:t xml:space="preserve"> Some properties like the ones related to text such as the font-size inherit the computed value from their parent elements.</w:t>
       </w:r>
       <w:r>
         <w:rPr>
@@ -2598,7 +3613,16 @@
           <w:sz w:val="24"/>
           <w:szCs w:val="24"/>
         </w:rPr>
-        <w:t xml:space="preserve"> to calculate computed and used values</w:t>
+        <w:t xml:space="preserve"> to calculate computed and used </w:t>
+      </w:r>
+      <w:proofErr w:type="gramStart"/>
+      <w:r>
+        <w:rPr>
+          <w:rFonts w:cstheme="minorHAnsi"/>
+          <w:sz w:val="24"/>
+          <w:szCs w:val="24"/>
+        </w:rPr>
+        <w:t>values</w:t>
       </w:r>
       <w:r>
         <w:rPr>
@@ -2608,6 +3632,7 @@
         </w:rPr>
         <w:t>.</w:t>
       </w:r>
+      <w:proofErr w:type="gramEnd"/>
       <w:r>
         <w:rPr>
           <w:rFonts w:cstheme="minorHAnsi"/>
@@ -2675,7 +3700,27 @@
           <w:sz w:val="24"/>
           <w:szCs w:val="24"/>
         </w:rPr>
-        <w:t>First lets start with percentages.</w:t>
+        <w:t xml:space="preserve">First </w:t>
+      </w:r>
+      <w:proofErr w:type="spellStart"/>
+      <w:proofErr w:type="gramStart"/>
+      <w:r>
+        <w:rPr>
+          <w:rFonts w:cstheme="minorHAnsi"/>
+          <w:sz w:val="24"/>
+          <w:szCs w:val="24"/>
+        </w:rPr>
+        <w:t>lets</w:t>
+      </w:r>
+      <w:proofErr w:type="spellEnd"/>
+      <w:proofErr w:type="gramEnd"/>
+      <w:r>
+        <w:rPr>
+          <w:rFonts w:cstheme="minorHAnsi"/>
+          <w:sz w:val="24"/>
+          <w:szCs w:val="24"/>
+        </w:rPr>
+        <w:t xml:space="preserve"> start with percentages.</w:t>
       </w:r>
     </w:p>
     <w:p>
@@ -2720,15 +3765,34 @@
           <w:szCs w:val="24"/>
           <w:highlight w:val="lightGray"/>
         </w:rPr>
-        <w:t>%+font</w:t>
-      </w:r>
-      <w:r>
-        <w:rPr>
-          <w:rFonts w:cstheme="minorHAnsi"/>
-          <w:sz w:val="24"/>
-          <w:szCs w:val="24"/>
-        </w:rPr>
-        <w:t xml:space="preserve"> : </w:t>
+        <w:t>%+</w:t>
+      </w:r>
+      <w:proofErr w:type="gramStart"/>
+      <w:r>
+        <w:rPr>
+          <w:rFonts w:cstheme="minorHAnsi"/>
+          <w:sz w:val="24"/>
+          <w:szCs w:val="24"/>
+          <w:highlight w:val="lightGray"/>
+        </w:rPr>
+        <w:t>font</w:t>
+      </w:r>
+      <w:r>
+        <w:rPr>
+          <w:rFonts w:cstheme="minorHAnsi"/>
+          <w:sz w:val="24"/>
+          <w:szCs w:val="24"/>
+        </w:rPr>
+        <w:t xml:space="preserve"> :</w:t>
+      </w:r>
+      <w:proofErr w:type="gramEnd"/>
+      <w:r>
+        <w:rPr>
+          <w:rFonts w:cstheme="minorHAnsi"/>
+          <w:sz w:val="24"/>
+          <w:szCs w:val="24"/>
+        </w:rPr>
+        <w:t xml:space="preserve"> </w:t>
       </w:r>
       <w:r>
         <w:rPr>
@@ -2775,23 +3839,60 @@
           <w:szCs w:val="24"/>
           <w:highlight w:val="lightGray"/>
         </w:rPr>
-        <w:t>%+Length</w:t>
-      </w:r>
-      <w:r>
-        <w:rPr>
-          <w:rFonts w:cstheme="minorHAnsi"/>
-          <w:sz w:val="24"/>
-          <w:szCs w:val="24"/>
-        </w:rPr>
-        <w:t xml:space="preserve"> : </w:t>
-      </w:r>
-      <w:r>
-        <w:rPr>
-          <w:rFonts w:cstheme="minorHAnsi"/>
-          <w:sz w:val="24"/>
-          <w:szCs w:val="24"/>
-        </w:rPr>
-        <w:t>When we express a length measurement in percentages, like height,padding,margin – the reference is always the parent elements width.</w:t>
+        <w:t>%+</w:t>
+      </w:r>
+      <w:proofErr w:type="gramStart"/>
+      <w:r>
+        <w:rPr>
+          <w:rFonts w:cstheme="minorHAnsi"/>
+          <w:sz w:val="24"/>
+          <w:szCs w:val="24"/>
+          <w:highlight w:val="lightGray"/>
+        </w:rPr>
+        <w:t>Length</w:t>
+      </w:r>
+      <w:r>
+        <w:rPr>
+          <w:rFonts w:cstheme="minorHAnsi"/>
+          <w:sz w:val="24"/>
+          <w:szCs w:val="24"/>
+        </w:rPr>
+        <w:t xml:space="preserve"> :</w:t>
+      </w:r>
+      <w:proofErr w:type="gramEnd"/>
+      <w:r>
+        <w:rPr>
+          <w:rFonts w:cstheme="minorHAnsi"/>
+          <w:sz w:val="24"/>
+          <w:szCs w:val="24"/>
+        </w:rPr>
+        <w:t xml:space="preserve"> </w:t>
+      </w:r>
+      <w:r>
+        <w:rPr>
+          <w:rFonts w:cstheme="minorHAnsi"/>
+          <w:sz w:val="24"/>
+          <w:szCs w:val="24"/>
+        </w:rPr>
+        <w:t xml:space="preserve">When we express a length measurement in percentages, like </w:t>
+      </w:r>
+      <w:proofErr w:type="spellStart"/>
+      <w:r>
+        <w:rPr>
+          <w:rFonts w:cstheme="minorHAnsi"/>
+          <w:sz w:val="24"/>
+          <w:szCs w:val="24"/>
+        </w:rPr>
+        <w:t>height,padding,margin</w:t>
+      </w:r>
+      <w:proofErr w:type="spellEnd"/>
+      <w:r>
+        <w:rPr>
+          <w:rFonts w:cstheme="minorHAnsi"/>
+          <w:sz w:val="24"/>
+          <w:szCs w:val="24"/>
+        </w:rPr>
+        <w:t xml:space="preserve"> – the reference is always the parent elements width.</w:t>
       </w:r>
       <w:r>
         <w:rPr>
@@ -2855,15 +3956,75 @@
           <w:szCs w:val="24"/>
           <w:highlight w:val="lightGray"/>
         </w:rPr>
-        <w:t>are font based relative units em,rem</w:t>
-      </w:r>
-      <w:r>
-        <w:rPr>
-          <w:rFonts w:cstheme="minorHAnsi"/>
-          <w:sz w:val="24"/>
-          <w:szCs w:val="24"/>
-        </w:rPr>
-        <w:t>. Its different to use em for fonts and for lengths.</w:t>
+        <w:t xml:space="preserve">are font based relative units </w:t>
+      </w:r>
+      <w:proofErr w:type="spellStart"/>
+      <w:r>
+        <w:rPr>
+          <w:rFonts w:cstheme="minorHAnsi"/>
+          <w:sz w:val="24"/>
+          <w:szCs w:val="24"/>
+          <w:highlight w:val="lightGray"/>
+        </w:rPr>
+        <w:t>em</w:t>
+      </w:r>
+      <w:proofErr w:type="gramStart"/>
+      <w:r>
+        <w:rPr>
+          <w:rFonts w:cstheme="minorHAnsi"/>
+          <w:sz w:val="24"/>
+          <w:szCs w:val="24"/>
+          <w:highlight w:val="lightGray"/>
+        </w:rPr>
+        <w:t>,rem</w:t>
+      </w:r>
+      <w:proofErr w:type="spellEnd"/>
+      <w:proofErr w:type="gramEnd"/>
+      <w:r>
+        <w:rPr>
+          <w:rFonts w:cstheme="minorHAnsi"/>
+          <w:sz w:val="24"/>
+          <w:szCs w:val="24"/>
+        </w:rPr>
+        <w:t xml:space="preserve">. </w:t>
+      </w:r>
+      <w:proofErr w:type="spellStart"/>
+      <w:proofErr w:type="gramStart"/>
+      <w:r>
+        <w:rPr>
+          <w:rFonts w:cstheme="minorHAnsi"/>
+          <w:sz w:val="24"/>
+          <w:szCs w:val="24"/>
+        </w:rPr>
+        <w:t>Its</w:t>
+      </w:r>
+      <w:proofErr w:type="spellEnd"/>
+      <w:proofErr w:type="gramEnd"/>
+      <w:r>
+        <w:rPr>
+          <w:rFonts w:cstheme="minorHAnsi"/>
+          <w:sz w:val="24"/>
+          <w:szCs w:val="24"/>
+        </w:rPr>
+        <w:t xml:space="preserve"> different to use </w:t>
+      </w:r>
+      <w:proofErr w:type="spellStart"/>
+      <w:r>
+        <w:rPr>
+          <w:rFonts w:cstheme="minorHAnsi"/>
+          <w:sz w:val="24"/>
+          <w:szCs w:val="24"/>
+        </w:rPr>
+        <w:t>em</w:t>
+      </w:r>
+      <w:proofErr w:type="spellEnd"/>
+      <w:r>
+        <w:rPr>
+          <w:rFonts w:cstheme="minorHAnsi"/>
+          <w:sz w:val="24"/>
+          <w:szCs w:val="24"/>
+        </w:rPr>
+        <w:t xml:space="preserve"> for fonts and for lengths.</w:t>
       </w:r>
       <w:r>
         <w:rPr>
@@ -2888,13 +4049,23 @@
           <w:szCs w:val="24"/>
         </w:rPr>
       </w:pPr>
-      <w:r>
-        <w:rPr>
-          <w:rFonts w:cstheme="minorHAnsi"/>
-          <w:sz w:val="24"/>
-          <w:szCs w:val="24"/>
-        </w:rPr>
-        <w:t>Em – uses the parent element or the cu</w:t>
+      <w:proofErr w:type="spellStart"/>
+      <w:r>
+        <w:rPr>
+          <w:rFonts w:cstheme="minorHAnsi"/>
+          <w:sz w:val="24"/>
+          <w:szCs w:val="24"/>
+        </w:rPr>
+        <w:t>Em</w:t>
+      </w:r>
+      <w:proofErr w:type="spellEnd"/>
+      <w:r>
+        <w:rPr>
+          <w:rFonts w:cstheme="minorHAnsi"/>
+          <w:sz w:val="24"/>
+          <w:szCs w:val="24"/>
+        </w:rPr>
+        <w:t xml:space="preserve"> – uses the parent element or the cu</w:t>
       </w:r>
       <w:r>
         <w:rPr>
@@ -2962,15 +4133,51 @@
           <w:sz w:val="24"/>
           <w:szCs w:val="24"/>
         </w:rPr>
-        <w:t xml:space="preserve"> (font)</w:t>
-      </w:r>
-      <w:r>
-        <w:rPr>
-          <w:rFonts w:cstheme="minorHAnsi"/>
-          <w:sz w:val="24"/>
-          <w:szCs w:val="24"/>
-        </w:rPr>
-        <w:t xml:space="preserve"> : There is a 3em font size in the .header-child element. This is 3 times the parents font-size.3*150%. 3 * ((16*150)/100). 3*24. i.e 72 pixels</w:t>
+        <w:t xml:space="preserve"> (font</w:t>
+      </w:r>
+      <w:proofErr w:type="gramStart"/>
+      <w:r>
+        <w:rPr>
+          <w:rFonts w:cstheme="minorHAnsi"/>
+          <w:sz w:val="24"/>
+          <w:szCs w:val="24"/>
+        </w:rPr>
+        <w:t>)</w:t>
+      </w:r>
+      <w:r>
+        <w:rPr>
+          <w:rFonts w:cstheme="minorHAnsi"/>
+          <w:sz w:val="24"/>
+          <w:szCs w:val="24"/>
+        </w:rPr>
+        <w:t xml:space="preserve"> :</w:t>
+      </w:r>
+      <w:proofErr w:type="gramEnd"/>
+      <w:r>
+        <w:rPr>
+          <w:rFonts w:cstheme="minorHAnsi"/>
+          <w:sz w:val="24"/>
+          <w:szCs w:val="24"/>
+        </w:rPr>
+        <w:t xml:space="preserve"> There is a 3em font size in the .header-child element. This is 3 times the parents font-size.3*150%. 3 * ((16*150)/100). 3*24. </w:t>
+      </w:r>
+      <w:proofErr w:type="spellStart"/>
+      <w:r>
+        <w:rPr>
+          <w:rFonts w:cstheme="minorHAnsi"/>
+          <w:sz w:val="24"/>
+          <w:szCs w:val="24"/>
+        </w:rPr>
+        <w:t>i.e</w:t>
+      </w:r>
+      <w:proofErr w:type="spellEnd"/>
+      <w:r>
+        <w:rPr>
+          <w:rFonts w:cstheme="minorHAnsi"/>
+          <w:sz w:val="24"/>
+          <w:szCs w:val="24"/>
+        </w:rPr>
+        <w:t xml:space="preserve"> 72 pixels</w:t>
       </w:r>
       <w:r>
         <w:rPr>
@@ -3000,7 +4207,25 @@
           <w:sz w:val="24"/>
           <w:szCs w:val="24"/>
         </w:rPr>
-        <w:t>For example (length like padding) : For length it’s a bit different : There is a 2em padding in the header.</w:t>
+        <w:t>For example (length like padding</w:t>
+      </w:r>
+      <w:proofErr w:type="gramStart"/>
+      <w:r>
+        <w:rPr>
+          <w:rFonts w:cstheme="minorHAnsi"/>
+          <w:sz w:val="24"/>
+          <w:szCs w:val="24"/>
+        </w:rPr>
+        <w:t>) :</w:t>
+      </w:r>
+      <w:proofErr w:type="gramEnd"/>
+      <w:r>
+        <w:rPr>
+          <w:rFonts w:cstheme="minorHAnsi"/>
+          <w:sz w:val="24"/>
+          <w:szCs w:val="24"/>
+        </w:rPr>
+        <w:t xml:space="preserve"> For length it’s a bit different : There is a 2em padding in the header.</w:t>
       </w:r>
       <w:r>
         <w:rPr>
@@ -3024,7 +4249,25 @@
           <w:sz w:val="24"/>
           <w:szCs w:val="24"/>
         </w:rPr>
-        <w:t xml:space="preserve"> pading.</w:t>
+        <w:t xml:space="preserve"> </w:t>
+      </w:r>
+      <w:proofErr w:type="spellStart"/>
+      <w:r>
+        <w:rPr>
+          <w:rFonts w:cstheme="minorHAnsi"/>
+          <w:sz w:val="24"/>
+          <w:szCs w:val="24"/>
+        </w:rPr>
+        <w:t>pading</w:t>
+      </w:r>
+      <w:proofErr w:type="spellEnd"/>
+      <w:r>
+        <w:rPr>
+          <w:rFonts w:cstheme="minorHAnsi"/>
+          <w:sz w:val="24"/>
+          <w:szCs w:val="24"/>
+        </w:rPr>
+        <w:t>.</w:t>
       </w:r>
     </w:p>
     <w:p>
@@ -3047,7 +4290,35 @@
           <w:szCs w:val="24"/>
         </w:rPr>
         <w:lastRenderedPageBreak/>
-        <w:t xml:space="preserve">When measuring in terms of em : </w:t>
+        <w:t xml:space="preserve">When measuring in terms of </w:t>
+      </w:r>
+      <w:proofErr w:type="spellStart"/>
+      <w:proofErr w:type="gramStart"/>
+      <w:r>
+        <w:rPr>
+          <w:rFonts w:cstheme="minorHAnsi"/>
+          <w:sz w:val="24"/>
+          <w:szCs w:val="24"/>
+        </w:rPr>
+        <w:t>em</w:t>
+      </w:r>
+      <w:proofErr w:type="spellEnd"/>
+      <w:r>
+        <w:rPr>
+          <w:rFonts w:cstheme="minorHAnsi"/>
+          <w:sz w:val="24"/>
+          <w:szCs w:val="24"/>
+        </w:rPr>
+        <w:t xml:space="preserve"> :</w:t>
+      </w:r>
+      <w:proofErr w:type="gramEnd"/>
+      <w:r>
+        <w:rPr>
+          <w:rFonts w:cstheme="minorHAnsi"/>
+          <w:sz w:val="24"/>
+          <w:szCs w:val="24"/>
+        </w:rPr>
+        <w:t xml:space="preserve"> </w:t>
       </w:r>
       <w:r>
         <w:rPr>
@@ -3189,15 +4460,34 @@
           <w:szCs w:val="24"/>
           <w:highlight w:val="lightGray"/>
         </w:rPr>
-        <w:t>Next about the rem</w:t>
-      </w:r>
-      <w:r>
-        <w:rPr>
-          <w:rFonts w:cstheme="minorHAnsi"/>
-          <w:sz w:val="24"/>
-          <w:szCs w:val="24"/>
-        </w:rPr>
-        <w:t xml:space="preserve"> : It works the same way for both font-sizes and length.</w:t>
+        <w:t xml:space="preserve">Next about the </w:t>
+      </w:r>
+      <w:proofErr w:type="gramStart"/>
+      <w:r>
+        <w:rPr>
+          <w:rFonts w:cstheme="minorHAnsi"/>
+          <w:sz w:val="24"/>
+          <w:szCs w:val="24"/>
+          <w:highlight w:val="lightGray"/>
+        </w:rPr>
+        <w:t>rem</w:t>
+      </w:r>
+      <w:r>
+        <w:rPr>
+          <w:rFonts w:cstheme="minorHAnsi"/>
+          <w:sz w:val="24"/>
+          <w:szCs w:val="24"/>
+        </w:rPr>
+        <w:t xml:space="preserve"> :</w:t>
+      </w:r>
+      <w:proofErr w:type="gramEnd"/>
+      <w:r>
+        <w:rPr>
+          <w:rFonts w:cstheme="minorHAnsi"/>
+          <w:sz w:val="24"/>
+          <w:szCs w:val="24"/>
+        </w:rPr>
+        <w:t xml:space="preserve"> It works the same way for both font-sizes and length.</w:t>
       </w:r>
       <w:r>
         <w:rPr>
@@ -3276,7 +4566,25 @@
           <w:sz w:val="24"/>
           <w:szCs w:val="24"/>
         </w:rPr>
-        <w:t xml:space="preserve"> if they are based in font size : but using them we can build more robust responsive layouts.</w:t>
+        <w:t xml:space="preserve"> if they are based in font </w:t>
+      </w:r>
+      <w:proofErr w:type="gramStart"/>
+      <w:r>
+        <w:rPr>
+          <w:rFonts w:cstheme="minorHAnsi"/>
+          <w:sz w:val="24"/>
+          <w:szCs w:val="24"/>
+        </w:rPr>
+        <w:t>size :</w:t>
+      </w:r>
+      <w:proofErr w:type="gramEnd"/>
+      <w:r>
+        <w:rPr>
+          <w:rFonts w:cstheme="minorHAnsi"/>
+          <w:sz w:val="24"/>
+          <w:szCs w:val="24"/>
+        </w:rPr>
+        <w:t xml:space="preserve"> but using them we can build more robust responsive layouts.</w:t>
       </w:r>
       <w:r>
         <w:rPr>
@@ -3346,7 +4654,43 @@
           <w:sz w:val="24"/>
           <w:szCs w:val="24"/>
         </w:rPr>
-        <w:t>2 more relative units: vh vw. These are based on the browsers viewport.</w:t>
+        <w:t xml:space="preserve">2 more relative units: </w:t>
+      </w:r>
+      <w:proofErr w:type="spellStart"/>
+      <w:r>
+        <w:rPr>
+          <w:rFonts w:cstheme="minorHAnsi"/>
+          <w:sz w:val="24"/>
+          <w:szCs w:val="24"/>
+        </w:rPr>
+        <w:t>vh</w:t>
+      </w:r>
+      <w:proofErr w:type="spellEnd"/>
+      <w:r>
+        <w:rPr>
+          <w:rFonts w:cstheme="minorHAnsi"/>
+          <w:sz w:val="24"/>
+          <w:szCs w:val="24"/>
+        </w:rPr>
+        <w:t xml:space="preserve"> </w:t>
+      </w:r>
+      <w:proofErr w:type="spellStart"/>
+      <w:r>
+        <w:rPr>
+          <w:rFonts w:cstheme="minorHAnsi"/>
+          <w:sz w:val="24"/>
+          <w:szCs w:val="24"/>
+        </w:rPr>
+        <w:t>vw</w:t>
+      </w:r>
+      <w:proofErr w:type="spellEnd"/>
+      <w:r>
+        <w:rPr>
+          <w:rFonts w:cstheme="minorHAnsi"/>
+          <w:sz w:val="24"/>
+          <w:szCs w:val="24"/>
+        </w:rPr>
+        <w:t>. These are based on the browsers viewport.</w:t>
       </w:r>
     </w:p>
     <w:p>
@@ -3362,13 +4706,23 @@
           <w:szCs w:val="24"/>
         </w:rPr>
       </w:pPr>
-      <w:r>
-        <w:rPr>
-          <w:rFonts w:cstheme="minorHAnsi"/>
-          <w:sz w:val="24"/>
-          <w:szCs w:val="24"/>
-        </w:rPr>
-        <w:t xml:space="preserve">Summary : </w:t>
+      <w:proofErr w:type="gramStart"/>
+      <w:r>
+        <w:rPr>
+          <w:rFonts w:cstheme="minorHAnsi"/>
+          <w:sz w:val="24"/>
+          <w:szCs w:val="24"/>
+        </w:rPr>
+        <w:t>Summary :</w:t>
+      </w:r>
+      <w:proofErr w:type="gramEnd"/>
+      <w:r>
+        <w:rPr>
+          <w:rFonts w:cstheme="minorHAnsi"/>
+          <w:sz w:val="24"/>
+          <w:szCs w:val="24"/>
+        </w:rPr>
+        <w:t xml:space="preserve"> </w:t>
       </w:r>
       <w:r>
         <w:rPr>
@@ -3495,13 +4849,23 @@
         <w:br/>
         <w:t xml:space="preserve">              </w:t>
       </w:r>
-      <w:r>
-        <w:rPr>
-          <w:rFonts w:cstheme="minorHAnsi"/>
-          <w:sz w:val="24"/>
-          <w:szCs w:val="24"/>
-        </w:rPr>
-        <w:t>parents width – if used to specify length.</w:t>
+      <w:proofErr w:type="gramStart"/>
+      <w:r>
+        <w:rPr>
+          <w:rFonts w:cstheme="minorHAnsi"/>
+          <w:sz w:val="24"/>
+          <w:szCs w:val="24"/>
+        </w:rPr>
+        <w:t>parents</w:t>
+      </w:r>
+      <w:proofErr w:type="gramEnd"/>
+      <w:r>
+        <w:rPr>
+          <w:rFonts w:cstheme="minorHAnsi"/>
+          <w:sz w:val="24"/>
+          <w:szCs w:val="24"/>
+        </w:rPr>
+        <w:t xml:space="preserve"> width – if used to specify length.</w:t>
       </w:r>
       <w:r>
         <w:rPr>
@@ -3518,7 +4882,27 @@
           <w:szCs w:val="24"/>
           <w:highlight w:val="lightGray"/>
         </w:rPr>
-        <w:t>About em:</w:t>
+        <w:t xml:space="preserve">About </w:t>
+      </w:r>
+      <w:proofErr w:type="spellStart"/>
+      <w:r>
+        <w:rPr>
+          <w:rFonts w:cstheme="minorHAnsi"/>
+          <w:sz w:val="24"/>
+          <w:szCs w:val="24"/>
+          <w:highlight w:val="lightGray"/>
+        </w:rPr>
+        <w:t>em</w:t>
+      </w:r>
+      <w:proofErr w:type="spellEnd"/>
+      <w:r>
+        <w:rPr>
+          <w:rFonts w:cstheme="minorHAnsi"/>
+          <w:sz w:val="24"/>
+          <w:szCs w:val="24"/>
+          <w:highlight w:val="lightGray"/>
+        </w:rPr>
+        <w:t>:</w:t>
       </w:r>
       <w:r>
         <w:rPr>
@@ -3535,7 +4919,25 @@
           <w:szCs w:val="24"/>
         </w:rPr>
         <w:lastRenderedPageBreak/>
-        <w:t xml:space="preserve">               * ems are measured relative to their parents font-size,</w:t>
+        <w:t xml:space="preserve">               * ems are measured relative to their </w:t>
+      </w:r>
+      <w:proofErr w:type="gramStart"/>
+      <w:r>
+        <w:rPr>
+          <w:rFonts w:cstheme="minorHAnsi"/>
+          <w:sz w:val="24"/>
+          <w:szCs w:val="24"/>
+        </w:rPr>
+        <w:t>parents</w:t>
+      </w:r>
+      <w:proofErr w:type="gramEnd"/>
+      <w:r>
+        <w:rPr>
+          <w:rFonts w:cstheme="minorHAnsi"/>
+          <w:sz w:val="24"/>
+          <w:szCs w:val="24"/>
+        </w:rPr>
+        <w:t xml:space="preserve"> font-size,</w:t>
       </w:r>
       <w:r>
         <w:rPr>
@@ -3553,7 +4955,25 @@
           <w:szCs w:val="24"/>
         </w:rPr>
         <w:br/>
-        <w:t xml:space="preserve">               * they a</w:t>
+        <w:t xml:space="preserve">               * </w:t>
+      </w:r>
+      <w:proofErr w:type="gramStart"/>
+      <w:r>
+        <w:rPr>
+          <w:rFonts w:cstheme="minorHAnsi"/>
+          <w:sz w:val="24"/>
+          <w:szCs w:val="24"/>
+        </w:rPr>
+        <w:t>they</w:t>
+      </w:r>
+      <w:proofErr w:type="gramEnd"/>
+      <w:r>
+        <w:rPr>
+          <w:rFonts w:cstheme="minorHAnsi"/>
+          <w:sz w:val="24"/>
+          <w:szCs w:val="24"/>
+        </w:rPr>
+        <w:t xml:space="preserve"> a</w:t>
       </w:r>
       <w:r>
         <w:rPr>
@@ -3756,7 +5176,26 @@
           <w:szCs w:val="24"/>
         </w:rPr>
         <w:br/>
-        <w:t>lets determine what the line-height of the child will be.</w:t>
+      </w:r>
+      <w:proofErr w:type="spellStart"/>
+      <w:proofErr w:type="gramStart"/>
+      <w:r>
+        <w:rPr>
+          <w:rFonts w:cstheme="minorHAnsi"/>
+          <w:sz w:val="24"/>
+          <w:szCs w:val="24"/>
+        </w:rPr>
+        <w:t>lets</w:t>
+      </w:r>
+      <w:proofErr w:type="spellEnd"/>
+      <w:proofErr w:type="gramEnd"/>
+      <w:r>
+        <w:rPr>
+          <w:rFonts w:cstheme="minorHAnsi"/>
+          <w:sz w:val="24"/>
+          <w:szCs w:val="24"/>
+        </w:rPr>
+        <w:t xml:space="preserve"> determine what the line-height of the child will be.</w:t>
       </w:r>
       <w:r>
         <w:rPr>
@@ -3774,15 +5213,43 @@
           <w:szCs w:val="24"/>
         </w:rPr>
         <w:br/>
-        <w:t>Can this property be inherited ?</w:t>
-      </w:r>
-      <w:r>
-        <w:rPr>
-          <w:rFonts w:cstheme="minorHAnsi"/>
-          <w:sz w:val="24"/>
-          <w:szCs w:val="24"/>
-        </w:rPr>
-        <w:t xml:space="preserve"> yes.</w:t>
+        <w:t xml:space="preserve">Can this property be </w:t>
+      </w:r>
+      <w:proofErr w:type="gramStart"/>
+      <w:r>
+        <w:rPr>
+          <w:rFonts w:cstheme="minorHAnsi"/>
+          <w:sz w:val="24"/>
+          <w:szCs w:val="24"/>
+        </w:rPr>
+        <w:t>inherited ?</w:t>
+      </w:r>
+      <w:proofErr w:type="gramEnd"/>
+      <w:r>
+        <w:rPr>
+          <w:rFonts w:cstheme="minorHAnsi"/>
+          <w:sz w:val="24"/>
+          <w:szCs w:val="24"/>
+        </w:rPr>
+        <w:t xml:space="preserve"> </w:t>
+      </w:r>
+      <w:proofErr w:type="gramStart"/>
+      <w:r>
+        <w:rPr>
+          <w:rFonts w:cstheme="minorHAnsi"/>
+          <w:sz w:val="24"/>
+          <w:szCs w:val="24"/>
+        </w:rPr>
+        <w:t>yes</w:t>
+      </w:r>
+      <w:proofErr w:type="gramEnd"/>
+      <w:r>
+        <w:rPr>
+          <w:rFonts w:cstheme="minorHAnsi"/>
+          <w:sz w:val="24"/>
+          <w:szCs w:val="24"/>
+        </w:rPr>
+        <w:t>.</w:t>
       </w:r>
       <w:r>
         <w:rPr>
@@ -4093,6 +5560,7 @@
           <w:szCs w:val="24"/>
         </w:rPr>
       </w:pPr>
+      <w:proofErr w:type="spellStart"/>
       <w:r>
         <w:rPr>
           <w:rFonts w:cstheme="minorHAnsi"/>
@@ -4101,6 +5569,7 @@
         </w:rPr>
         <w:t>Sd</w:t>
       </w:r>
+      <w:proofErr w:type="spellEnd"/>
     </w:p>
     <w:p>
       <w:pPr>
@@ -4115,6 +5584,7 @@
           <w:szCs w:val="24"/>
         </w:rPr>
       </w:pPr>
+      <w:proofErr w:type="spellStart"/>
       <w:r>
         <w:rPr>
           <w:rFonts w:cstheme="minorHAnsi"/>
@@ -4123,6 +5593,7 @@
         </w:rPr>
         <w:t>dsfs</w:t>
       </w:r>
+      <w:proofErr w:type="spellEnd"/>
       <w:r>
         <w:rPr>
           <w:rFonts w:cstheme="minorHAnsi"/>
@@ -4163,7 +5634,25 @@
           <w:sz w:val="24"/>
           <w:szCs w:val="24"/>
         </w:rPr>
-        <w:t>CSS architecture ,components and BEM</w:t>
+        <w:t xml:space="preserve">CSS </w:t>
+      </w:r>
+      <w:proofErr w:type="gramStart"/>
+      <w:r>
+        <w:rPr>
+          <w:rFonts w:cstheme="minorHAnsi"/>
+          <w:sz w:val="24"/>
+          <w:szCs w:val="24"/>
+        </w:rPr>
+        <w:t>architecture ,components</w:t>
+      </w:r>
+      <w:proofErr w:type="gramEnd"/>
+      <w:r>
+        <w:rPr>
+          <w:rFonts w:cstheme="minorHAnsi"/>
+          <w:sz w:val="24"/>
+          <w:szCs w:val="24"/>
+        </w:rPr>
+        <w:t xml:space="preserve"> and BEM</w:t>
       </w:r>
       <w:r>
         <w:rPr>
@@ -4256,6 +5745,7 @@
           <w:szCs w:val="24"/>
         </w:rPr>
       </w:pPr>
+      <w:proofErr w:type="gramStart"/>
       <w:r>
         <w:rPr>
           <w:rFonts w:cstheme="minorHAnsi"/>
@@ -4272,23 +5762,51 @@
           <w:sz w:val="24"/>
           <w:szCs w:val="24"/>
         </w:rPr>
-        <w:t xml:space="preserve"> : </w:t>
-      </w:r>
-      <w:r>
-        <w:rPr>
-          <w:rFonts w:cstheme="minorHAnsi"/>
-          <w:sz w:val="24"/>
-          <w:szCs w:val="24"/>
-        </w:rPr>
-        <w:t>Block Element Modifier.</w:t>
-      </w:r>
-      <w:r>
-        <w:rPr>
-          <w:rFonts w:cstheme="minorHAnsi"/>
-          <w:sz w:val="24"/>
-          <w:szCs w:val="24"/>
-        </w:rPr>
-        <w:t>Clean system for marking up our layouts.</w:t>
+        <w:t xml:space="preserve"> :</w:t>
+      </w:r>
+      <w:proofErr w:type="gramEnd"/>
+      <w:r>
+        <w:rPr>
+          <w:rFonts w:cstheme="minorHAnsi"/>
+          <w:b/>
+          <w:sz w:val="24"/>
+          <w:szCs w:val="24"/>
+        </w:rPr>
+        <w:t xml:space="preserve"> </w:t>
+      </w:r>
+      <w:r>
+        <w:rPr>
+          <w:rFonts w:cstheme="minorHAnsi"/>
+          <w:sz w:val="24"/>
+          <w:szCs w:val="24"/>
+        </w:rPr>
+        <w:t xml:space="preserve">Block Element </w:t>
+      </w:r>
+      <w:proofErr w:type="spellStart"/>
+      <w:r>
+        <w:rPr>
+          <w:rFonts w:cstheme="minorHAnsi"/>
+          <w:sz w:val="24"/>
+          <w:szCs w:val="24"/>
+        </w:rPr>
+        <w:t>Modifier.</w:t>
+      </w:r>
+      <w:r>
+        <w:rPr>
+          <w:rFonts w:cstheme="minorHAnsi"/>
+          <w:sz w:val="24"/>
+          <w:szCs w:val="24"/>
+        </w:rPr>
+        <w:t>Clean</w:t>
+      </w:r>
+      <w:proofErr w:type="spellEnd"/>
+      <w:r>
+        <w:rPr>
+          <w:rFonts w:cstheme="minorHAnsi"/>
+          <w:sz w:val="24"/>
+          <w:szCs w:val="24"/>
+        </w:rPr>
+        <w:t xml:space="preserve"> system for marking up our layouts.</w:t>
       </w:r>
     </w:p>
     <w:p>
@@ -4301,6 +5819,7 @@
           <w:szCs w:val="24"/>
         </w:rPr>
       </w:pPr>
+      <w:proofErr w:type="gramStart"/>
       <w:r>
         <w:rPr>
           <w:rFonts w:cstheme="minorHAnsi"/>
@@ -4308,24 +5827,9 @@
           <w:sz w:val="24"/>
           <w:szCs w:val="24"/>
         </w:rPr>
-        <w:t xml:space="preserve">Block : </w:t>
-      </w:r>
-      <w:r>
-        <w:rPr>
-          <w:rFonts w:cstheme="minorHAnsi"/>
-          <w:sz w:val="24"/>
-          <w:szCs w:val="24"/>
-        </w:rPr>
-        <w:t>It is a stand alone component that is meaningful on its own.</w:t>
-      </w:r>
-      <w:r>
-        <w:rPr>
-          <w:rFonts w:cstheme="minorHAnsi"/>
-          <w:sz w:val="24"/>
-          <w:szCs w:val="24"/>
-        </w:rPr>
-        <w:br/>
-      </w:r>
+        <w:t>Block :</w:t>
+      </w:r>
+      <w:proofErr w:type="gramEnd"/>
       <w:r>
         <w:rPr>
           <w:rFonts w:cstheme="minorHAnsi"/>
@@ -4333,6 +5837,50 @@
           <w:sz w:val="24"/>
           <w:szCs w:val="24"/>
         </w:rPr>
+        <w:t xml:space="preserve"> </w:t>
+      </w:r>
+      <w:r>
+        <w:rPr>
+          <w:rFonts w:cstheme="minorHAnsi"/>
+          <w:sz w:val="24"/>
+          <w:szCs w:val="24"/>
+        </w:rPr>
+        <w:t xml:space="preserve">It is a </w:t>
+      </w:r>
+      <w:proofErr w:type="spellStart"/>
+      <w:r>
+        <w:rPr>
+          <w:rFonts w:cstheme="minorHAnsi"/>
+          <w:sz w:val="24"/>
+          <w:szCs w:val="24"/>
+        </w:rPr>
+        <w:t>stand alone</w:t>
+      </w:r>
+      <w:proofErr w:type="spellEnd"/>
+      <w:r>
+        <w:rPr>
+          <w:rFonts w:cstheme="minorHAnsi"/>
+          <w:sz w:val="24"/>
+          <w:szCs w:val="24"/>
+        </w:rPr>
+        <w:t xml:space="preserve"> component that is meaningful on its own.</w:t>
+      </w:r>
+      <w:r>
+        <w:rPr>
+          <w:rFonts w:cstheme="minorHAnsi"/>
+          <w:sz w:val="24"/>
+          <w:szCs w:val="24"/>
+        </w:rPr>
+        <w:br/>
+      </w:r>
+      <w:proofErr w:type="gramStart"/>
+      <w:r>
+        <w:rPr>
+          <w:rFonts w:cstheme="minorHAnsi"/>
+          <w:b/>
+          <w:sz w:val="24"/>
+          <w:szCs w:val="24"/>
+        </w:rPr>
         <w:t>Element</w:t>
       </w:r>
       <w:r>
@@ -4341,7 +5889,16 @@
           <w:sz w:val="24"/>
           <w:szCs w:val="24"/>
         </w:rPr>
-        <w:t xml:space="preserve"> : An element is a part of a block and has no meaning on its own</w:t>
+        <w:t xml:space="preserve"> :</w:t>
+      </w:r>
+      <w:proofErr w:type="gramEnd"/>
+      <w:r>
+        <w:rPr>
+          <w:rFonts w:cstheme="minorHAnsi"/>
+          <w:sz w:val="24"/>
+          <w:szCs w:val="24"/>
+        </w:rPr>
+        <w:t xml:space="preserve"> An element is a part of a block and has no meaning on its own</w:t>
       </w:r>
       <w:r>
         <w:rPr>
@@ -4366,13 +5923,23 @@
           <w:szCs w:val="24"/>
         </w:rPr>
       </w:pPr>
-      <w:r>
-        <w:rPr>
-          <w:rFonts w:cstheme="minorHAnsi"/>
-          <w:sz w:val="24"/>
-          <w:szCs w:val="24"/>
-        </w:rPr>
-        <w:t xml:space="preserve">ARCHITECT : </w:t>
+      <w:proofErr w:type="gramStart"/>
+      <w:r>
+        <w:rPr>
+          <w:rFonts w:cstheme="minorHAnsi"/>
+          <w:sz w:val="24"/>
+          <w:szCs w:val="24"/>
+        </w:rPr>
+        <w:t>ARCHITECT :</w:t>
+      </w:r>
+      <w:proofErr w:type="gramEnd"/>
+      <w:r>
+        <w:rPr>
+          <w:rFonts w:cstheme="minorHAnsi"/>
+          <w:sz w:val="24"/>
+          <w:szCs w:val="24"/>
+        </w:rPr>
+        <w:t xml:space="preserve"> </w:t>
       </w:r>
       <w:r>
         <w:rPr>
@@ -4396,16 +5963,52 @@
           <w:sz w:val="24"/>
           <w:szCs w:val="24"/>
         </w:rPr>
-        <w:t>partial sass files, and then 1 main sass file in which we import we import all of our partial files into 1 final compiled css style sheet.</w:t>
-      </w:r>
-      <w:r>
-        <w:rPr>
-          <w:rFonts w:cstheme="minorHAnsi"/>
-          <w:sz w:val="24"/>
-          <w:szCs w:val="24"/>
-        </w:rPr>
-        <w:br/>
-        <w:t xml:space="preserve">The 7 folders are : </w:t>
+        <w:t xml:space="preserve">partial sass files, and then 1 main sass file in which we import we import all of our partial files into 1 final compiled </w:t>
+      </w:r>
+      <w:proofErr w:type="spellStart"/>
+      <w:r>
+        <w:rPr>
+          <w:rFonts w:cstheme="minorHAnsi"/>
+          <w:sz w:val="24"/>
+          <w:szCs w:val="24"/>
+        </w:rPr>
+        <w:t>css</w:t>
+      </w:r>
+      <w:proofErr w:type="spellEnd"/>
+      <w:r>
+        <w:rPr>
+          <w:rFonts w:cstheme="minorHAnsi"/>
+          <w:sz w:val="24"/>
+          <w:szCs w:val="24"/>
+        </w:rPr>
+        <w:t xml:space="preserve"> style sheet.</w:t>
+      </w:r>
+      <w:r>
+        <w:rPr>
+          <w:rFonts w:cstheme="minorHAnsi"/>
+          <w:sz w:val="24"/>
+          <w:szCs w:val="24"/>
+        </w:rPr>
+        <w:br/>
+        <w:t xml:space="preserve">The 7 folders </w:t>
+      </w:r>
+      <w:proofErr w:type="gramStart"/>
+      <w:r>
+        <w:rPr>
+          <w:rFonts w:cstheme="minorHAnsi"/>
+          <w:sz w:val="24"/>
+          <w:szCs w:val="24"/>
+        </w:rPr>
+        <w:t>are :</w:t>
+      </w:r>
+      <w:proofErr w:type="gramEnd"/>
+      <w:r>
+        <w:rPr>
+          <w:rFonts w:cstheme="minorHAnsi"/>
+          <w:sz w:val="24"/>
+          <w:szCs w:val="24"/>
+        </w:rPr>
+        <w:t xml:space="preserve"> </w:t>
       </w:r>
       <w:r>
         <w:rPr>
@@ -4423,16 +6026,52 @@
           <w:szCs w:val="24"/>
         </w:rPr>
         <w:br/>
-        <w:t>/components : 1 file for each component.</w:t>
-      </w:r>
-      <w:r>
-        <w:rPr>
-          <w:rFonts w:cstheme="minorHAnsi"/>
-          <w:sz w:val="24"/>
-          <w:szCs w:val="24"/>
-        </w:rPr>
-        <w:br/>
-        <w:t>/layout : Overall layout of the project is defined.</w:t>
+        <w:t>/</w:t>
+      </w:r>
+      <w:proofErr w:type="gramStart"/>
+      <w:r>
+        <w:rPr>
+          <w:rFonts w:cstheme="minorHAnsi"/>
+          <w:sz w:val="24"/>
+          <w:szCs w:val="24"/>
+        </w:rPr>
+        <w:t>components :</w:t>
+      </w:r>
+      <w:proofErr w:type="gramEnd"/>
+      <w:r>
+        <w:rPr>
+          <w:rFonts w:cstheme="minorHAnsi"/>
+          <w:sz w:val="24"/>
+          <w:szCs w:val="24"/>
+        </w:rPr>
+        <w:t xml:space="preserve"> 1 file for each component.</w:t>
+      </w:r>
+      <w:r>
+        <w:rPr>
+          <w:rFonts w:cstheme="minorHAnsi"/>
+          <w:sz w:val="24"/>
+          <w:szCs w:val="24"/>
+        </w:rPr>
+        <w:br/>
+        <w:t>/</w:t>
+      </w:r>
+      <w:proofErr w:type="gramStart"/>
+      <w:r>
+        <w:rPr>
+          <w:rFonts w:cstheme="minorHAnsi"/>
+          <w:sz w:val="24"/>
+          <w:szCs w:val="24"/>
+        </w:rPr>
+        <w:t>layout :</w:t>
+      </w:r>
+      <w:proofErr w:type="gramEnd"/>
+      <w:r>
+        <w:rPr>
+          <w:rFonts w:cstheme="minorHAnsi"/>
+          <w:sz w:val="24"/>
+          <w:szCs w:val="24"/>
+        </w:rPr>
+        <w:t xml:space="preserve"> Overall layout of the project is defined.</w:t>
       </w:r>
     </w:p>
     <w:p>
@@ -4451,7 +6090,25 @@
           <w:sz w:val="24"/>
           <w:szCs w:val="24"/>
         </w:rPr>
-        <w:t xml:space="preserve">/pages : Where we have styles for specific pages of the project. </w:t>
+        <w:t>/</w:t>
+      </w:r>
+      <w:proofErr w:type="gramStart"/>
+      <w:r>
+        <w:rPr>
+          <w:rFonts w:cstheme="minorHAnsi"/>
+          <w:sz w:val="24"/>
+          <w:szCs w:val="24"/>
+        </w:rPr>
+        <w:t>pages :</w:t>
+      </w:r>
+      <w:proofErr w:type="gramEnd"/>
+      <w:r>
+        <w:rPr>
+          <w:rFonts w:cstheme="minorHAnsi"/>
+          <w:sz w:val="24"/>
+          <w:szCs w:val="24"/>
+        </w:rPr>
+        <w:t xml:space="preserve"> Where we have styles for specific pages of the project. </w:t>
       </w:r>
     </w:p>
     <w:p>
@@ -4470,7 +6127,25 @@
           <w:sz w:val="24"/>
           <w:szCs w:val="24"/>
         </w:rPr>
-        <w:t>/themes : for different visual themes.</w:t>
+        <w:t>/</w:t>
+      </w:r>
+      <w:proofErr w:type="gramStart"/>
+      <w:r>
+        <w:rPr>
+          <w:rFonts w:cstheme="minorHAnsi"/>
+          <w:sz w:val="24"/>
+          <w:szCs w:val="24"/>
+        </w:rPr>
+        <w:t>themes :</w:t>
+      </w:r>
+      <w:proofErr w:type="gramEnd"/>
+      <w:r>
+        <w:rPr>
+          <w:rFonts w:cstheme="minorHAnsi"/>
+          <w:sz w:val="24"/>
+          <w:szCs w:val="24"/>
+        </w:rPr>
+        <w:t xml:space="preserve"> for different visual themes.</w:t>
       </w:r>
     </w:p>
     <w:p>
@@ -4489,7 +6164,61 @@
           <w:sz w:val="24"/>
           <w:szCs w:val="24"/>
         </w:rPr>
-        <w:t>/abstracts : here we put code that doesn’t output any css – such as variables and mixins.</w:t>
+        <w:t>/</w:t>
+      </w:r>
+      <w:proofErr w:type="gramStart"/>
+      <w:r>
+        <w:rPr>
+          <w:rFonts w:cstheme="minorHAnsi"/>
+          <w:sz w:val="24"/>
+          <w:szCs w:val="24"/>
+        </w:rPr>
+        <w:t>abstracts :</w:t>
+      </w:r>
+      <w:proofErr w:type="gramEnd"/>
+      <w:r>
+        <w:rPr>
+          <w:rFonts w:cstheme="minorHAnsi"/>
+          <w:sz w:val="24"/>
+          <w:szCs w:val="24"/>
+        </w:rPr>
+        <w:t xml:space="preserve"> here we put code that doesn’t output any </w:t>
+      </w:r>
+      <w:proofErr w:type="spellStart"/>
+      <w:r>
+        <w:rPr>
+          <w:rFonts w:cstheme="minorHAnsi"/>
+          <w:sz w:val="24"/>
+          <w:szCs w:val="24"/>
+        </w:rPr>
+        <w:t>css</w:t>
+      </w:r>
+      <w:proofErr w:type="spellEnd"/>
+      <w:r>
+        <w:rPr>
+          <w:rFonts w:cstheme="minorHAnsi"/>
+          <w:sz w:val="24"/>
+          <w:szCs w:val="24"/>
+        </w:rPr>
+        <w:t xml:space="preserve"> – such as variables and </w:t>
+      </w:r>
+      <w:proofErr w:type="spellStart"/>
+      <w:r>
+        <w:rPr>
+          <w:rFonts w:cstheme="minorHAnsi"/>
+          <w:sz w:val="24"/>
+          <w:szCs w:val="24"/>
+        </w:rPr>
+        <w:t>mixins</w:t>
+      </w:r>
+      <w:proofErr w:type="spellEnd"/>
+      <w:r>
+        <w:rPr>
+          <w:rFonts w:cstheme="minorHAnsi"/>
+          <w:sz w:val="24"/>
+          <w:szCs w:val="24"/>
+        </w:rPr>
+        <w:t>.</w:t>
       </w:r>
     </w:p>
     <w:p>
@@ -4508,7 +6237,43 @@
           <w:sz w:val="24"/>
           <w:szCs w:val="24"/>
         </w:rPr>
-        <w:t>/vendors : all third party css goes.</w:t>
+        <w:t>/</w:t>
+      </w:r>
+      <w:proofErr w:type="gramStart"/>
+      <w:r>
+        <w:rPr>
+          <w:rFonts w:cstheme="minorHAnsi"/>
+          <w:sz w:val="24"/>
+          <w:szCs w:val="24"/>
+        </w:rPr>
+        <w:t>vendors :</w:t>
+      </w:r>
+      <w:proofErr w:type="gramEnd"/>
+      <w:r>
+        <w:rPr>
+          <w:rFonts w:cstheme="minorHAnsi"/>
+          <w:sz w:val="24"/>
+          <w:szCs w:val="24"/>
+        </w:rPr>
+        <w:t xml:space="preserve"> all third party </w:t>
+      </w:r>
+      <w:proofErr w:type="spellStart"/>
+      <w:r>
+        <w:rPr>
+          <w:rFonts w:cstheme="minorHAnsi"/>
+          <w:sz w:val="24"/>
+          <w:szCs w:val="24"/>
+        </w:rPr>
+        <w:t>css</w:t>
+      </w:r>
+      <w:proofErr w:type="spellEnd"/>
+      <w:r>
+        <w:rPr>
+          <w:rFonts w:cstheme="minorHAnsi"/>
+          <w:sz w:val="24"/>
+          <w:szCs w:val="24"/>
+        </w:rPr>
+        <w:t xml:space="preserve"> goes.</w:t>
       </w:r>
       <w:r>
         <w:rPr>
@@ -4664,8 +6429,18 @@
           <w:szCs w:val="24"/>
         </w:rPr>
         <w:br/>
-        <w:t>font-size:10px</w:t>
-      </w:r>
+        <w:t>font-size</w:t>
+      </w:r>
+      <w:proofErr w:type="gramStart"/>
+      <w:r>
+        <w:rPr>
+          <w:rFonts w:cstheme="minorHAnsi"/>
+          <w:sz w:val="24"/>
+          <w:szCs w:val="24"/>
+        </w:rPr>
+        <w:t>:10px</w:t>
+      </w:r>
+      <w:proofErr w:type="gramEnd"/>
       <w:r>
         <w:rPr>
           <w:rFonts w:cstheme="minorHAnsi"/>
@@ -4689,7 +6464,34 @@
           <w:szCs w:val="24"/>
         </w:rPr>
         <w:br/>
-        <w:t xml:space="preserve">box-sizing:inherit </w:t>
+      </w:r>
+      <w:proofErr w:type="spellStart"/>
+      <w:proofErr w:type="gramStart"/>
+      <w:r>
+        <w:rPr>
+          <w:rFonts w:cstheme="minorHAnsi"/>
+          <w:sz w:val="24"/>
+          <w:szCs w:val="24"/>
+        </w:rPr>
+        <w:t>box-sizing:</w:t>
+      </w:r>
+      <w:proofErr w:type="gramEnd"/>
+      <w:r>
+        <w:rPr>
+          <w:rFonts w:cstheme="minorHAnsi"/>
+          <w:sz w:val="24"/>
+          <w:szCs w:val="24"/>
+        </w:rPr>
+        <w:t>inherit</w:t>
+      </w:r>
+      <w:proofErr w:type="spellEnd"/>
+      <w:r>
+        <w:rPr>
+          <w:rFonts w:cstheme="minorHAnsi"/>
+          <w:sz w:val="24"/>
+          <w:szCs w:val="24"/>
+        </w:rPr>
+        <w:t xml:space="preserve"> </w:t>
       </w:r>
       <w:r>
         <w:rPr>
@@ -4965,8 +6767,18 @@
           <w:sz w:val="24"/>
           <w:szCs w:val="24"/>
         </w:rPr>
-        <w:t>What does sass offer us.</w:t>
-      </w:r>
+        <w:t xml:space="preserve">What does sass offer </w:t>
+      </w:r>
+      <w:proofErr w:type="gramStart"/>
+      <w:r>
+        <w:rPr>
+          <w:rFonts w:cstheme="minorHAnsi"/>
+          <w:sz w:val="24"/>
+          <w:szCs w:val="24"/>
+        </w:rPr>
+        <w:t>us.</w:t>
+      </w:r>
+      <w:proofErr w:type="gramEnd"/>
       <w:r>
         <w:rPr>
           <w:rFonts w:cstheme="minorHAnsi"/>
@@ -4989,13 +6801,41 @@
           <w:szCs w:val="24"/>
         </w:rPr>
       </w:pPr>
-      <w:r>
-        <w:rPr>
-          <w:rFonts w:cstheme="minorHAnsi"/>
-          <w:sz w:val="24"/>
-          <w:szCs w:val="24"/>
-        </w:rPr>
-        <w:t>Variables : This allows us to have re-usable values such as colors,font-sizes,spacing.</w:t>
+      <w:proofErr w:type="gramStart"/>
+      <w:r>
+        <w:rPr>
+          <w:rFonts w:cstheme="minorHAnsi"/>
+          <w:sz w:val="24"/>
+          <w:szCs w:val="24"/>
+        </w:rPr>
+        <w:t>Variables :</w:t>
+      </w:r>
+      <w:proofErr w:type="gramEnd"/>
+      <w:r>
+        <w:rPr>
+          <w:rFonts w:cstheme="minorHAnsi"/>
+          <w:sz w:val="24"/>
+          <w:szCs w:val="24"/>
+        </w:rPr>
+        <w:t xml:space="preserve"> This allows us to have re-usable values such as </w:t>
+      </w:r>
+      <w:proofErr w:type="spellStart"/>
+      <w:r>
+        <w:rPr>
+          <w:rFonts w:cstheme="minorHAnsi"/>
+          <w:sz w:val="24"/>
+          <w:szCs w:val="24"/>
+        </w:rPr>
+        <w:t>colors,font-sizes,spacing</w:t>
+      </w:r>
+      <w:proofErr w:type="spellEnd"/>
+      <w:r>
+        <w:rPr>
+          <w:rFonts w:cstheme="minorHAnsi"/>
+          <w:sz w:val="24"/>
+          <w:szCs w:val="24"/>
+        </w:rPr>
+        <w:t>.</w:t>
       </w:r>
     </w:p>
     <w:p>
@@ -5011,13 +6851,23 @@
           <w:szCs w:val="24"/>
         </w:rPr>
       </w:pPr>
-      <w:r>
-        <w:rPr>
-          <w:rFonts w:cstheme="minorHAnsi"/>
-          <w:sz w:val="24"/>
-          <w:szCs w:val="24"/>
-        </w:rPr>
-        <w:t>Nesting : We can nest selectors inside of one another – allowing us to write less code.</w:t>
+      <w:proofErr w:type="gramStart"/>
+      <w:r>
+        <w:rPr>
+          <w:rFonts w:cstheme="minorHAnsi"/>
+          <w:sz w:val="24"/>
+          <w:szCs w:val="24"/>
+        </w:rPr>
+        <w:t>Nesting :</w:t>
+      </w:r>
+      <w:proofErr w:type="gramEnd"/>
+      <w:r>
+        <w:rPr>
+          <w:rFonts w:cstheme="minorHAnsi"/>
+          <w:sz w:val="24"/>
+          <w:szCs w:val="24"/>
+        </w:rPr>
+        <w:t xml:space="preserve"> We can nest selectors inside of one another – allowing us to write less code.</w:t>
       </w:r>
     </w:p>
     <w:p>
@@ -5033,13 +6883,23 @@
           <w:szCs w:val="24"/>
         </w:rPr>
       </w:pPr>
-      <w:r>
-        <w:rPr>
-          <w:rFonts w:cstheme="minorHAnsi"/>
-          <w:sz w:val="24"/>
-          <w:szCs w:val="24"/>
-        </w:rPr>
-        <w:t>Operators : For mathematical operations inside of CSS.</w:t>
+      <w:proofErr w:type="gramStart"/>
+      <w:r>
+        <w:rPr>
+          <w:rFonts w:cstheme="minorHAnsi"/>
+          <w:sz w:val="24"/>
+          <w:szCs w:val="24"/>
+        </w:rPr>
+        <w:t>Operators :</w:t>
+      </w:r>
+      <w:proofErr w:type="gramEnd"/>
+      <w:r>
+        <w:rPr>
+          <w:rFonts w:cstheme="minorHAnsi"/>
+          <w:sz w:val="24"/>
+          <w:szCs w:val="24"/>
+        </w:rPr>
+        <w:t xml:space="preserve"> For mathematical operations inside of CSS.</w:t>
       </w:r>
       <w:r>
         <w:rPr>
@@ -5070,7 +6930,43 @@
           <w:szCs w:val="24"/>
         </w:rPr>
         <w:lastRenderedPageBreak/>
-        <w:t>Partials and imports : to write css in different files and importing them to one single file.</w:t>
+        <w:t xml:space="preserve">Partials and </w:t>
+      </w:r>
+      <w:proofErr w:type="gramStart"/>
+      <w:r>
+        <w:rPr>
+          <w:rFonts w:cstheme="minorHAnsi"/>
+          <w:sz w:val="24"/>
+          <w:szCs w:val="24"/>
+        </w:rPr>
+        <w:t>imports :</w:t>
+      </w:r>
+      <w:proofErr w:type="gramEnd"/>
+      <w:r>
+        <w:rPr>
+          <w:rFonts w:cstheme="minorHAnsi"/>
+          <w:sz w:val="24"/>
+          <w:szCs w:val="24"/>
+        </w:rPr>
+        <w:t xml:space="preserve"> to write </w:t>
+      </w:r>
+      <w:proofErr w:type="spellStart"/>
+      <w:r>
+        <w:rPr>
+          <w:rFonts w:cstheme="minorHAnsi"/>
+          <w:sz w:val="24"/>
+          <w:szCs w:val="24"/>
+        </w:rPr>
+        <w:t>css</w:t>
+      </w:r>
+      <w:proofErr w:type="spellEnd"/>
+      <w:r>
+        <w:rPr>
+          <w:rFonts w:cstheme="minorHAnsi"/>
+          <w:sz w:val="24"/>
+          <w:szCs w:val="24"/>
+        </w:rPr>
+        <w:t xml:space="preserve"> in different files and importing them to one single file.</w:t>
       </w:r>
     </w:p>
     <w:p>
@@ -5086,6 +6982,8 @@
           <w:szCs w:val="24"/>
         </w:rPr>
       </w:pPr>
+      <w:proofErr w:type="spellStart"/>
+      <w:proofErr w:type="gramStart"/>
       <w:r>
         <w:rPr>
           <w:rFonts w:cstheme="minorHAnsi"/>
@@ -5095,13 +6993,23 @@
         </w:rPr>
         <w:t>Mixins</w:t>
       </w:r>
-      <w:r>
-        <w:rPr>
-          <w:rFonts w:cstheme="minorHAnsi"/>
-          <w:sz w:val="24"/>
-          <w:szCs w:val="24"/>
-        </w:rPr>
-        <w:t xml:space="preserve"> : to write re-usable pieces of CSS code.</w:t>
+      <w:proofErr w:type="spellEnd"/>
+      <w:r>
+        <w:rPr>
+          <w:rFonts w:cstheme="minorHAnsi"/>
+          <w:sz w:val="24"/>
+          <w:szCs w:val="24"/>
+        </w:rPr>
+        <w:t xml:space="preserve"> :</w:t>
+      </w:r>
+      <w:proofErr w:type="gramEnd"/>
+      <w:r>
+        <w:rPr>
+          <w:rFonts w:cstheme="minorHAnsi"/>
+          <w:sz w:val="24"/>
+          <w:szCs w:val="24"/>
+        </w:rPr>
+        <w:t xml:space="preserve"> to write re-usable pieces of CSS code.</w:t>
       </w:r>
     </w:p>
     <w:p>
@@ -5117,6 +7025,7 @@
           <w:szCs w:val="24"/>
         </w:rPr>
       </w:pPr>
+      <w:proofErr w:type="gramStart"/>
       <w:r>
         <w:rPr>
           <w:rFonts w:cstheme="minorHAnsi"/>
@@ -5132,7 +7041,34 @@
           <w:sz w:val="24"/>
           <w:szCs w:val="24"/>
         </w:rPr>
-        <w:t xml:space="preserve"> :  these are similar to mixins, with a difference that they produce a value that can be used later.</w:t>
+        <w:t xml:space="preserve"> :</w:t>
+      </w:r>
+      <w:proofErr w:type="gramEnd"/>
+      <w:r>
+        <w:rPr>
+          <w:rFonts w:cstheme="minorHAnsi"/>
+          <w:sz w:val="24"/>
+          <w:szCs w:val="24"/>
+        </w:rPr>
+        <w:t xml:space="preserve">  these are similar to </w:t>
+      </w:r>
+      <w:proofErr w:type="spellStart"/>
+      <w:r>
+        <w:rPr>
+          <w:rFonts w:cstheme="minorHAnsi"/>
+          <w:sz w:val="24"/>
+          <w:szCs w:val="24"/>
+        </w:rPr>
+        <w:t>mixins</w:t>
+      </w:r>
+      <w:proofErr w:type="spellEnd"/>
+      <w:r>
+        <w:rPr>
+          <w:rFonts w:cstheme="minorHAnsi"/>
+          <w:sz w:val="24"/>
+          <w:szCs w:val="24"/>
+        </w:rPr>
+        <w:t>, with a difference that they produce a value that can be used later.</w:t>
       </w:r>
     </w:p>
     <w:p>
@@ -5148,6 +7084,7 @@
           <w:szCs w:val="24"/>
         </w:rPr>
       </w:pPr>
+      <w:proofErr w:type="gramStart"/>
       <w:r>
         <w:rPr>
           <w:rFonts w:cstheme="minorHAnsi"/>
@@ -5163,7 +7100,16 @@
           <w:sz w:val="24"/>
           <w:szCs w:val="24"/>
         </w:rPr>
-        <w:t xml:space="preserve"> : to make different selectors inherit declarations that are common to all of them</w:t>
+        <w:t xml:space="preserve"> :</w:t>
+      </w:r>
+      <w:proofErr w:type="gramEnd"/>
+      <w:r>
+        <w:rPr>
+          <w:rFonts w:cstheme="minorHAnsi"/>
+          <w:sz w:val="24"/>
+          <w:szCs w:val="24"/>
+        </w:rPr>
+        <w:t xml:space="preserve"> to make different selectors inherit declarations that are common to all of them</w:t>
       </w:r>
       <w:r>
         <w:rPr>
@@ -5193,7 +7139,25 @@
           <w:sz w:val="24"/>
           <w:szCs w:val="24"/>
         </w:rPr>
-        <w:t>Control Directives : write complex code using conditionals and loops.</w:t>
+        <w:t xml:space="preserve">Control </w:t>
+      </w:r>
+      <w:proofErr w:type="gramStart"/>
+      <w:r>
+        <w:rPr>
+          <w:rFonts w:cstheme="minorHAnsi"/>
+          <w:sz w:val="24"/>
+          <w:szCs w:val="24"/>
+        </w:rPr>
+        <w:t>Directives :</w:t>
+      </w:r>
+      <w:proofErr w:type="gramEnd"/>
+      <w:r>
+        <w:rPr>
+          <w:rFonts w:cstheme="minorHAnsi"/>
+          <w:sz w:val="24"/>
+          <w:szCs w:val="24"/>
+        </w:rPr>
+        <w:t xml:space="preserve"> write complex code using conditionals and loops.</w:t>
       </w:r>
       <w:r>
         <w:rPr>
@@ -5245,7 +7209,43 @@
           <w:sz w:val="24"/>
           <w:szCs w:val="24"/>
         </w:rPr>
-        <w:t>Sass Syntax : Indentation sensitive. No curly brases and semi colons.</w:t>
+        <w:t xml:space="preserve">Sass </w:t>
+      </w:r>
+      <w:proofErr w:type="gramStart"/>
+      <w:r>
+        <w:rPr>
+          <w:rFonts w:cstheme="minorHAnsi"/>
+          <w:sz w:val="24"/>
+          <w:szCs w:val="24"/>
+        </w:rPr>
+        <w:t>Syntax :</w:t>
+      </w:r>
+      <w:proofErr w:type="gramEnd"/>
+      <w:r>
+        <w:rPr>
+          <w:rFonts w:cstheme="minorHAnsi"/>
+          <w:sz w:val="24"/>
+          <w:szCs w:val="24"/>
+        </w:rPr>
+        <w:t xml:space="preserve"> Indentation sensitive. No curly </w:t>
+      </w:r>
+      <w:proofErr w:type="spellStart"/>
+      <w:r>
+        <w:rPr>
+          <w:rFonts w:cstheme="minorHAnsi"/>
+          <w:sz w:val="24"/>
+          <w:szCs w:val="24"/>
+        </w:rPr>
+        <w:t>brases</w:t>
+      </w:r>
+      <w:proofErr w:type="spellEnd"/>
+      <w:r>
+        <w:rPr>
+          <w:rFonts w:cstheme="minorHAnsi"/>
+          <w:sz w:val="24"/>
+          <w:szCs w:val="24"/>
+        </w:rPr>
+        <w:t xml:space="preserve"> and semi colons.</w:t>
       </w:r>
     </w:p>
     <w:p>
@@ -5261,38 +7261,85 @@
           <w:szCs w:val="24"/>
         </w:rPr>
       </w:pPr>
-      <w:r>
-        <w:rPr>
-          <w:rFonts w:cstheme="minorHAnsi"/>
-          <w:sz w:val="24"/>
-          <w:szCs w:val="24"/>
-        </w:rPr>
-        <w:t>Scss syntax : Sassy CSS.</w:t>
-      </w:r>
-      <w:r>
-        <w:rPr>
-          <w:rFonts w:cstheme="minorHAnsi"/>
-          <w:sz w:val="24"/>
-          <w:szCs w:val="24"/>
-        </w:rPr>
-        <w:t xml:space="preserve"> Same like writing css code.</w:t>
-      </w:r>
-      <w:r>
-        <w:rPr>
-          <w:rFonts w:cstheme="minorHAnsi"/>
-          <w:sz w:val="24"/>
-          <w:szCs w:val="24"/>
-        </w:rPr>
-        <w:br/>
-      </w:r>
-      <w:r>
-        <w:rPr>
-          <w:rFonts w:cstheme="minorHAnsi"/>
-          <w:sz w:val="24"/>
-          <w:szCs w:val="24"/>
-        </w:rPr>
-        <w:br/>
-      </w:r>
+      <w:proofErr w:type="spellStart"/>
+      <w:r>
+        <w:rPr>
+          <w:rFonts w:cstheme="minorHAnsi"/>
+          <w:sz w:val="24"/>
+          <w:szCs w:val="24"/>
+        </w:rPr>
+        <w:t>Scss</w:t>
+      </w:r>
+      <w:proofErr w:type="spellEnd"/>
+      <w:r>
+        <w:rPr>
+          <w:rFonts w:cstheme="minorHAnsi"/>
+          <w:sz w:val="24"/>
+          <w:szCs w:val="24"/>
+        </w:rPr>
+        <w:t xml:space="preserve"> </w:t>
+      </w:r>
+      <w:proofErr w:type="gramStart"/>
+      <w:r>
+        <w:rPr>
+          <w:rFonts w:cstheme="minorHAnsi"/>
+          <w:sz w:val="24"/>
+          <w:szCs w:val="24"/>
+        </w:rPr>
+        <w:t>syntax :</w:t>
+      </w:r>
+      <w:proofErr w:type="gramEnd"/>
+      <w:r>
+        <w:rPr>
+          <w:rFonts w:cstheme="minorHAnsi"/>
+          <w:sz w:val="24"/>
+          <w:szCs w:val="24"/>
+        </w:rPr>
+        <w:t xml:space="preserve"> Sassy CSS.</w:t>
+      </w:r>
+      <w:r>
+        <w:rPr>
+          <w:rFonts w:cstheme="minorHAnsi"/>
+          <w:sz w:val="24"/>
+          <w:szCs w:val="24"/>
+        </w:rPr>
+        <w:t xml:space="preserve"> Same like writing </w:t>
+      </w:r>
+      <w:proofErr w:type="spellStart"/>
+      <w:r>
+        <w:rPr>
+          <w:rFonts w:cstheme="minorHAnsi"/>
+          <w:sz w:val="24"/>
+          <w:szCs w:val="24"/>
+        </w:rPr>
+        <w:t>css</w:t>
+      </w:r>
+      <w:proofErr w:type="spellEnd"/>
+      <w:r>
+        <w:rPr>
+          <w:rFonts w:cstheme="minorHAnsi"/>
+          <w:sz w:val="24"/>
+          <w:szCs w:val="24"/>
+        </w:rPr>
+        <w:t xml:space="preserve"> code.</w:t>
+      </w:r>
+      <w:r>
+        <w:rPr>
+          <w:rFonts w:cstheme="minorHAnsi"/>
+          <w:sz w:val="24"/>
+          <w:szCs w:val="24"/>
+        </w:rPr>
+        <w:br/>
+      </w:r>
+      <w:r>
+        <w:rPr>
+          <w:rFonts w:cstheme="minorHAnsi"/>
+          <w:sz w:val="24"/>
+          <w:szCs w:val="24"/>
+        </w:rPr>
+        <w:br/>
+      </w:r>
+      <w:proofErr w:type="spellStart"/>
       <w:r>
         <w:rPr>
           <w:rFonts w:cstheme="minorHAnsi"/>
@@ -5302,6 +7349,7 @@
         </w:rPr>
         <w:t>Mixins</w:t>
       </w:r>
+      <w:proofErr w:type="spellEnd"/>
       <w:r>
         <w:rPr>
           <w:rFonts w:cstheme="minorHAnsi"/>
@@ -5334,7 +7382,43 @@
           <w:sz w:val="24"/>
           <w:szCs w:val="24"/>
         </w:rPr>
-        <w:t>reusable piece of code that we write in a mixin.When we use that mixin, that code is put in the place where we used it. Something like a variable with huge lines of code.</w:t>
+        <w:t xml:space="preserve">reusable piece of code that we write in a </w:t>
+      </w:r>
+      <w:proofErr w:type="spellStart"/>
+      <w:r>
+        <w:rPr>
+          <w:rFonts w:cstheme="minorHAnsi"/>
+          <w:sz w:val="24"/>
+          <w:szCs w:val="24"/>
+        </w:rPr>
+        <w:t>mixin.When</w:t>
+      </w:r>
+      <w:proofErr w:type="spellEnd"/>
+      <w:r>
+        <w:rPr>
+          <w:rFonts w:cstheme="minorHAnsi"/>
+          <w:sz w:val="24"/>
+          <w:szCs w:val="24"/>
+        </w:rPr>
+        <w:t xml:space="preserve"> we use that </w:t>
+      </w:r>
+      <w:proofErr w:type="spellStart"/>
+      <w:r>
+        <w:rPr>
+          <w:rFonts w:cstheme="minorHAnsi"/>
+          <w:sz w:val="24"/>
+          <w:szCs w:val="24"/>
+        </w:rPr>
+        <w:t>mixin</w:t>
+      </w:r>
+      <w:proofErr w:type="spellEnd"/>
+      <w:r>
+        <w:rPr>
+          <w:rFonts w:cstheme="minorHAnsi"/>
+          <w:sz w:val="24"/>
+          <w:szCs w:val="24"/>
+        </w:rPr>
+        <w:t>, that code is put in the place where we used it. Something like a variable with huge lines of code.</w:t>
       </w:r>
       <w:r>
         <w:rPr>
@@ -5377,13 +7461,23 @@
           <w:szCs w:val="24"/>
         </w:rPr>
       </w:pPr>
-      <w:r>
-        <w:rPr>
-          <w:rFonts w:cstheme="minorHAnsi"/>
-          <w:sz w:val="24"/>
-          <w:szCs w:val="24"/>
-        </w:rPr>
-        <w:t>npm install node-sass --save-dev</w:t>
+      <w:proofErr w:type="spellStart"/>
+      <w:r>
+        <w:rPr>
+          <w:rFonts w:cstheme="minorHAnsi"/>
+          <w:sz w:val="24"/>
+          <w:szCs w:val="24"/>
+        </w:rPr>
+        <w:t>npm</w:t>
+      </w:r>
+      <w:proofErr w:type="spellEnd"/>
+      <w:r>
+        <w:rPr>
+          <w:rFonts w:cstheme="minorHAnsi"/>
+          <w:sz w:val="24"/>
+          <w:szCs w:val="24"/>
+        </w:rPr>
+        <w:t xml:space="preserve"> install node-sass --save-dev</w:t>
       </w:r>
     </w:p>
     <w:p>
@@ -5399,21 +7493,67 @@
           <w:szCs w:val="24"/>
         </w:rPr>
       </w:pPr>
-      <w:r>
-        <w:rPr>
-          <w:rFonts w:cstheme="minorHAnsi"/>
-          <w:sz w:val="24"/>
-          <w:szCs w:val="24"/>
-        </w:rPr>
-        <w:t xml:space="preserve">npm script : </w:t>
-      </w:r>
-      <w:r>
-        <w:rPr>
-          <w:rFonts w:cstheme="minorHAnsi"/>
-          <w:sz w:val="24"/>
-          <w:szCs w:val="24"/>
-        </w:rPr>
-        <w:t>"compile:sass":"node-sass sass/main.scss style.css -w"</w:t>
+      <w:proofErr w:type="spellStart"/>
+      <w:r>
+        <w:rPr>
+          <w:rFonts w:cstheme="minorHAnsi"/>
+          <w:sz w:val="24"/>
+          <w:szCs w:val="24"/>
+        </w:rPr>
+        <w:t>npm</w:t>
+      </w:r>
+      <w:proofErr w:type="spellEnd"/>
+      <w:r>
+        <w:rPr>
+          <w:rFonts w:cstheme="minorHAnsi"/>
+          <w:sz w:val="24"/>
+          <w:szCs w:val="24"/>
+        </w:rPr>
+        <w:t xml:space="preserve"> script : </w:t>
+      </w:r>
+      <w:r>
+        <w:rPr>
+          <w:rFonts w:cstheme="minorHAnsi"/>
+          <w:sz w:val="24"/>
+          <w:szCs w:val="24"/>
+        </w:rPr>
+        <w:t>"</w:t>
+      </w:r>
+      <w:proofErr w:type="spellStart"/>
+      <w:r>
+        <w:rPr>
+          <w:rFonts w:cstheme="minorHAnsi"/>
+          <w:sz w:val="24"/>
+          <w:szCs w:val="24"/>
+        </w:rPr>
+        <w:t>compile:sass</w:t>
+      </w:r>
+      <w:proofErr w:type="spellEnd"/>
+      <w:r>
+        <w:rPr>
+          <w:rFonts w:cstheme="minorHAnsi"/>
+          <w:sz w:val="24"/>
+          <w:szCs w:val="24"/>
+        </w:rPr>
+        <w:t>":"node-sass sass/</w:t>
+      </w:r>
+      <w:proofErr w:type="spellStart"/>
+      <w:r>
+        <w:rPr>
+          <w:rFonts w:cstheme="minorHAnsi"/>
+          <w:sz w:val="24"/>
+          <w:szCs w:val="24"/>
+        </w:rPr>
+        <w:t>main.scss</w:t>
+      </w:r>
+      <w:proofErr w:type="spellEnd"/>
+      <w:r>
+        <w:rPr>
+          <w:rFonts w:cstheme="minorHAnsi"/>
+          <w:sz w:val="24"/>
+          <w:szCs w:val="24"/>
+        </w:rPr>
+        <w:t xml:space="preserve"> style.css -w"</w:t>
       </w:r>
     </w:p>
     <w:p>
@@ -5429,14 +7569,34 @@
           <w:szCs w:val="24"/>
         </w:rPr>
       </w:pPr>
-      <w:r>
-        <w:rPr>
-          <w:rFonts w:cstheme="minorHAnsi"/>
-          <w:sz w:val="24"/>
-          <w:szCs w:val="24"/>
-        </w:rPr>
-        <w:t>npm run compile:sass</w:t>
-      </w:r>
+      <w:proofErr w:type="spellStart"/>
+      <w:r>
+        <w:rPr>
+          <w:rFonts w:cstheme="minorHAnsi"/>
+          <w:sz w:val="24"/>
+          <w:szCs w:val="24"/>
+        </w:rPr>
+        <w:t>npm</w:t>
+      </w:r>
+      <w:proofErr w:type="spellEnd"/>
+      <w:r>
+        <w:rPr>
+          <w:rFonts w:cstheme="minorHAnsi"/>
+          <w:sz w:val="24"/>
+          <w:szCs w:val="24"/>
+        </w:rPr>
+        <w:t xml:space="preserve"> run </w:t>
+      </w:r>
+      <w:proofErr w:type="spellStart"/>
+      <w:r>
+        <w:rPr>
+          <w:rFonts w:cstheme="minorHAnsi"/>
+          <w:sz w:val="24"/>
+          <w:szCs w:val="24"/>
+        </w:rPr>
+        <w:t>compile:sass</w:t>
+      </w:r>
+      <w:proofErr w:type="spellEnd"/>
       <w:r>
         <w:rPr>
           <w:rFonts w:cstheme="minorHAnsi"/>
@@ -5475,13 +7635,23 @@
           <w:szCs w:val="24"/>
         </w:rPr>
       </w:pPr>
-      <w:r>
-        <w:rPr>
-          <w:rFonts w:cstheme="minorHAnsi"/>
-          <w:sz w:val="24"/>
-          <w:szCs w:val="24"/>
-        </w:rPr>
-        <w:t xml:space="preserve">npm install </w:t>
+      <w:proofErr w:type="spellStart"/>
+      <w:r>
+        <w:rPr>
+          <w:rFonts w:cstheme="minorHAnsi"/>
+          <w:sz w:val="24"/>
+          <w:szCs w:val="24"/>
+        </w:rPr>
+        <w:t>npm</w:t>
+      </w:r>
+      <w:proofErr w:type="spellEnd"/>
+      <w:r>
+        <w:rPr>
+          <w:rFonts w:cstheme="minorHAnsi"/>
+          <w:sz w:val="24"/>
+          <w:szCs w:val="24"/>
+        </w:rPr>
+        <w:t xml:space="preserve"> install </w:t>
       </w:r>
       <w:r>
         <w:rPr>
@@ -5544,7 +7714,25 @@
           <w:sz w:val="24"/>
           <w:szCs w:val="24"/>
         </w:rPr>
-        <w:t xml:space="preserve"> in the package.json folder.</w:t>
+        <w:t xml:space="preserve"> in the </w:t>
+      </w:r>
+      <w:proofErr w:type="spellStart"/>
+      <w:r>
+        <w:rPr>
+          <w:rFonts w:cstheme="minorHAnsi"/>
+          <w:sz w:val="24"/>
+          <w:szCs w:val="24"/>
+        </w:rPr>
+        <w:t>package.json</w:t>
+      </w:r>
+      <w:proofErr w:type="spellEnd"/>
+      <w:r>
+        <w:rPr>
+          <w:rFonts w:cstheme="minorHAnsi"/>
+          <w:sz w:val="24"/>
+          <w:szCs w:val="24"/>
+        </w:rPr>
+        <w:t xml:space="preserve"> folder.</w:t>
       </w:r>
       <w:r>
         <w:rPr>
@@ -5660,6 +7848,7 @@
         </w:rPr>
         <w:t xml:space="preserve"> </w:t>
       </w:r>
+      <w:proofErr w:type="gramStart"/>
       <w:r>
         <w:rPr>
           <w:rFonts w:cstheme="minorHAnsi"/>
@@ -5675,7 +7864,16 @@
           <w:sz w:val="24"/>
           <w:szCs w:val="24"/>
         </w:rPr>
-        <w:t xml:space="preserve"> :  </w:t>
+        <w:t xml:space="preserve"> :</w:t>
+      </w:r>
+      <w:proofErr w:type="gramEnd"/>
+      <w:r>
+        <w:rPr>
+          <w:rFonts w:cstheme="minorHAnsi"/>
+          <w:sz w:val="24"/>
+          <w:szCs w:val="24"/>
+        </w:rPr>
+        <w:t xml:space="preserve">  </w:t>
       </w:r>
       <w:r>
         <w:rPr>
@@ -5740,7 +7938,16 @@
           <w:sz w:val="24"/>
           <w:szCs w:val="24"/>
         </w:rPr>
-        <w:t>_b</w:t>
+        <w:t>_</w:t>
+      </w:r>
+      <w:proofErr w:type="spellStart"/>
+      <w:r>
+        <w:rPr>
+          <w:rFonts w:cstheme="minorHAnsi"/>
+          <w:sz w:val="24"/>
+          <w:szCs w:val="24"/>
+        </w:rPr>
+        <w:t>b</w:t>
       </w:r>
       <w:r>
         <w:rPr>
@@ -5750,6 +7957,7 @@
         </w:rPr>
         <w:t>ase.scss</w:t>
       </w:r>
+      <w:proofErr w:type="spellEnd"/>
       <w:r>
         <w:rPr>
           <w:rFonts w:cstheme="minorHAnsi"/>
@@ -5791,7 +7999,16 @@
           <w:sz w:val="24"/>
           <w:szCs w:val="24"/>
         </w:rPr>
-        <w:t>_a</w:t>
+        <w:t>_</w:t>
+      </w:r>
+      <w:proofErr w:type="spellStart"/>
+      <w:r>
+        <w:rPr>
+          <w:rFonts w:cstheme="minorHAnsi"/>
+          <w:sz w:val="24"/>
+          <w:szCs w:val="24"/>
+        </w:rPr>
+        <w:t>a</w:t>
       </w:r>
       <w:r>
         <w:rPr>
@@ -5801,6 +8018,7 @@
         </w:rPr>
         <w:t>nimation.scss</w:t>
       </w:r>
+      <w:proofErr w:type="spellEnd"/>
       <w:r>
         <w:rPr>
           <w:rFonts w:cstheme="minorHAnsi"/>
@@ -5831,7 +8049,25 @@
           <w:sz w:val="24"/>
           <w:szCs w:val="24"/>
         </w:rPr>
-        <w:t>or all animaions.</w:t>
+        <w:t xml:space="preserve">or all </w:t>
+      </w:r>
+      <w:proofErr w:type="spellStart"/>
+      <w:r>
+        <w:rPr>
+          <w:rFonts w:cstheme="minorHAnsi"/>
+          <w:sz w:val="24"/>
+          <w:szCs w:val="24"/>
+        </w:rPr>
+        <w:t>animaions</w:t>
+      </w:r>
+      <w:proofErr w:type="spellEnd"/>
+      <w:r>
+        <w:rPr>
+          <w:rFonts w:cstheme="minorHAnsi"/>
+          <w:sz w:val="24"/>
+          <w:szCs w:val="24"/>
+        </w:rPr>
+        <w:t>.</w:t>
       </w:r>
     </w:p>
     <w:p>
@@ -5850,15 +8086,43 @@
           <w:sz w:val="24"/>
           <w:szCs w:val="24"/>
         </w:rPr>
-        <w:t>_t</w:t>
-      </w:r>
-      <w:r>
-        <w:rPr>
-          <w:rFonts w:cstheme="minorHAnsi"/>
-          <w:sz w:val="24"/>
-          <w:szCs w:val="24"/>
-        </w:rPr>
-        <w:t xml:space="preserve">ypography.scss :     </w:t>
+        <w:t>_</w:t>
+      </w:r>
+      <w:proofErr w:type="spellStart"/>
+      <w:proofErr w:type="gramStart"/>
+      <w:r>
+        <w:rPr>
+          <w:rFonts w:cstheme="minorHAnsi"/>
+          <w:sz w:val="24"/>
+          <w:szCs w:val="24"/>
+        </w:rPr>
+        <w:t>t</w:t>
+      </w:r>
+      <w:r>
+        <w:rPr>
+          <w:rFonts w:cstheme="minorHAnsi"/>
+          <w:sz w:val="24"/>
+          <w:szCs w:val="24"/>
+        </w:rPr>
+        <w:t>ypography.scss</w:t>
+      </w:r>
+      <w:proofErr w:type="spellEnd"/>
+      <w:r>
+        <w:rPr>
+          <w:rFonts w:cstheme="minorHAnsi"/>
+          <w:sz w:val="24"/>
+          <w:szCs w:val="24"/>
+        </w:rPr>
+        <w:t xml:space="preserve"> :</w:t>
+      </w:r>
+      <w:proofErr w:type="gramEnd"/>
+      <w:r>
+        <w:rPr>
+          <w:rFonts w:cstheme="minorHAnsi"/>
+          <w:sz w:val="24"/>
+          <w:szCs w:val="24"/>
+        </w:rPr>
+        <w:t xml:space="preserve">     </w:t>
       </w:r>
     </w:p>
     <w:p>
@@ -5877,15 +8141,33 @@
           <w:sz w:val="24"/>
           <w:szCs w:val="24"/>
         </w:rPr>
-        <w:t>_u</w:t>
-      </w:r>
-      <w:r>
-        <w:rPr>
-          <w:rFonts w:cstheme="minorHAnsi"/>
-          <w:sz w:val="24"/>
-          <w:szCs w:val="24"/>
-        </w:rPr>
-        <w:t xml:space="preserve">tilities.scss         :     </w:t>
+        <w:t>_</w:t>
+      </w:r>
+      <w:proofErr w:type="spellStart"/>
+      <w:r>
+        <w:rPr>
+          <w:rFonts w:cstheme="minorHAnsi"/>
+          <w:sz w:val="24"/>
+          <w:szCs w:val="24"/>
+        </w:rPr>
+        <w:t>u</w:t>
+      </w:r>
+      <w:r>
+        <w:rPr>
+          <w:rFonts w:cstheme="minorHAnsi"/>
+          <w:sz w:val="24"/>
+          <w:szCs w:val="24"/>
+        </w:rPr>
+        <w:t>tilities.scss</w:t>
+      </w:r>
+      <w:proofErr w:type="spellEnd"/>
+      <w:r>
+        <w:rPr>
+          <w:rFonts w:cstheme="minorHAnsi"/>
+          <w:sz w:val="24"/>
+          <w:szCs w:val="24"/>
+        </w:rPr>
+        <w:t xml:space="preserve">         :     </w:t>
       </w:r>
       <w:r>
         <w:rPr>
@@ -5932,30 +8214,69 @@
           <w:sz w:val="24"/>
           <w:szCs w:val="24"/>
         </w:rPr>
-        <w:t xml:space="preserve"> Folder : /abstract/ :Code that does not output any CSS.</w:t>
-      </w:r>
-      <w:r>
-        <w:rPr>
-          <w:rFonts w:cstheme="minorHAnsi"/>
-          <w:sz w:val="24"/>
-          <w:szCs w:val="24"/>
-        </w:rPr>
-        <w:t xml:space="preserve"> Like variables,mixins etc.</w:t>
-      </w:r>
-      <w:r>
-        <w:rPr>
-          <w:rFonts w:cstheme="minorHAnsi"/>
-          <w:sz w:val="24"/>
-          <w:szCs w:val="24"/>
-        </w:rPr>
-        <w:br/>
-      </w:r>
-      <w:r>
-        <w:rPr>
-          <w:rFonts w:cstheme="minorHAnsi"/>
-          <w:sz w:val="24"/>
-          <w:szCs w:val="24"/>
-        </w:rPr>
+        <w:t xml:space="preserve"> </w:t>
+      </w:r>
+      <w:proofErr w:type="gramStart"/>
+      <w:r>
+        <w:rPr>
+          <w:rFonts w:cstheme="minorHAnsi"/>
+          <w:sz w:val="24"/>
+          <w:szCs w:val="24"/>
+        </w:rPr>
+        <w:t>Folder :</w:t>
+      </w:r>
+      <w:proofErr w:type="gramEnd"/>
+      <w:r>
+        <w:rPr>
+          <w:rFonts w:cstheme="minorHAnsi"/>
+          <w:sz w:val="24"/>
+          <w:szCs w:val="24"/>
+        </w:rPr>
+        <w:t xml:space="preserve"> /abstract/ :Code that does not output any CSS.</w:t>
+      </w:r>
+      <w:r>
+        <w:rPr>
+          <w:rFonts w:cstheme="minorHAnsi"/>
+          <w:sz w:val="24"/>
+          <w:szCs w:val="24"/>
+        </w:rPr>
+        <w:t xml:space="preserve"> Like </w:t>
+      </w:r>
+      <w:proofErr w:type="spellStart"/>
+      <w:r>
+        <w:rPr>
+          <w:rFonts w:cstheme="minorHAnsi"/>
+          <w:sz w:val="24"/>
+          <w:szCs w:val="24"/>
+        </w:rPr>
+        <w:t>variables</w:t>
+      </w:r>
+      <w:proofErr w:type="gramStart"/>
+      <w:r>
+        <w:rPr>
+          <w:rFonts w:cstheme="minorHAnsi"/>
+          <w:sz w:val="24"/>
+          <w:szCs w:val="24"/>
+        </w:rPr>
+        <w:t>,mixins</w:t>
+      </w:r>
+      <w:proofErr w:type="spellEnd"/>
+      <w:proofErr w:type="gramEnd"/>
+      <w:r>
+        <w:rPr>
+          <w:rFonts w:cstheme="minorHAnsi"/>
+          <w:sz w:val="24"/>
+          <w:szCs w:val="24"/>
+        </w:rPr>
+        <w:t xml:space="preserve"> etc.</w:t>
+      </w:r>
+      <w:r>
+        <w:rPr>
+          <w:rFonts w:cstheme="minorHAnsi"/>
+          <w:sz w:val="24"/>
+          <w:szCs w:val="24"/>
+        </w:rPr>
+        <w:br/>
         <w:t xml:space="preserve">Files under it : </w:t>
       </w:r>
       <w:r>
@@ -5965,22 +8286,25 @@
           <w:szCs w:val="24"/>
         </w:rPr>
         <w:br/>
-      </w:r>
-      <w:r>
-        <w:rPr>
-          <w:rFonts w:cstheme="minorHAnsi"/>
-          <w:sz w:val="24"/>
-          <w:szCs w:val="24"/>
-        </w:rPr>
-        <w:t>_variables</w:t>
-      </w:r>
-      <w:r>
-        <w:rPr>
-          <w:rFonts w:cstheme="minorHAnsi"/>
-          <w:sz w:val="24"/>
-          <w:szCs w:val="24"/>
-        </w:rPr>
-        <w:t>.scss             :</w:t>
+        <w:t>_</w:t>
+      </w:r>
+      <w:proofErr w:type="spellStart"/>
+      <w:r>
+        <w:rPr>
+          <w:rFonts w:cstheme="minorHAnsi"/>
+          <w:sz w:val="24"/>
+          <w:szCs w:val="24"/>
+        </w:rPr>
+        <w:t>variables.scss</w:t>
+      </w:r>
+      <w:proofErr w:type="spellEnd"/>
+      <w:r>
+        <w:rPr>
+          <w:rFonts w:cstheme="minorHAnsi"/>
+          <w:sz w:val="24"/>
+          <w:szCs w:val="24"/>
+        </w:rPr>
+        <w:t xml:space="preserve">             :</w:t>
       </w:r>
       <w:r>
         <w:rPr>
@@ -5999,21 +8323,23 @@
         <w:lastRenderedPageBreak/>
         <w:t>_</w:t>
       </w:r>
-      <w:r>
-        <w:rPr>
-          <w:rFonts w:cstheme="minorHAnsi"/>
-          <w:sz w:val="24"/>
-          <w:szCs w:val="24"/>
-        </w:rPr>
-        <w:t>mixins</w:t>
-      </w:r>
-      <w:r>
-        <w:rPr>
-          <w:rFonts w:cstheme="minorHAnsi"/>
-          <w:sz w:val="24"/>
-          <w:szCs w:val="24"/>
-        </w:rPr>
-        <w:t>.scss             :</w:t>
+      <w:proofErr w:type="spellStart"/>
+      <w:r>
+        <w:rPr>
+          <w:rFonts w:cstheme="minorHAnsi"/>
+          <w:sz w:val="24"/>
+          <w:szCs w:val="24"/>
+        </w:rPr>
+        <w:t>mixins.scss</w:t>
+      </w:r>
+      <w:proofErr w:type="spellEnd"/>
+      <w:r>
+        <w:rPr>
+          <w:rFonts w:cstheme="minorHAnsi"/>
+          <w:sz w:val="24"/>
+          <w:szCs w:val="24"/>
+        </w:rPr>
+        <w:t xml:space="preserve">             :</w:t>
       </w:r>
       <w:r>
         <w:rPr>
@@ -6024,21 +8350,23 @@
         <w:br/>
         <w:t>_</w:t>
       </w:r>
-      <w:r>
-        <w:rPr>
-          <w:rFonts w:cstheme="minorHAnsi"/>
-          <w:sz w:val="24"/>
-          <w:szCs w:val="24"/>
-        </w:rPr>
-        <w:t>functions</w:t>
-      </w:r>
-      <w:r>
-        <w:rPr>
-          <w:rFonts w:cstheme="minorHAnsi"/>
-          <w:sz w:val="24"/>
-          <w:szCs w:val="24"/>
-        </w:rPr>
-        <w:t>.scss             :</w:t>
+      <w:proofErr w:type="spellStart"/>
+      <w:r>
+        <w:rPr>
+          <w:rFonts w:cstheme="minorHAnsi"/>
+          <w:sz w:val="24"/>
+          <w:szCs w:val="24"/>
+        </w:rPr>
+        <w:t>functions.scss</w:t>
+      </w:r>
+      <w:proofErr w:type="spellEnd"/>
+      <w:r>
+        <w:rPr>
+          <w:rFonts w:cstheme="minorHAnsi"/>
+          <w:sz w:val="24"/>
+          <w:szCs w:val="24"/>
+        </w:rPr>
+        <w:t xml:space="preserve">             :</w:t>
       </w:r>
       <w:r>
         <w:rPr>
@@ -6085,7 +8413,25 @@
           <w:sz w:val="24"/>
           <w:szCs w:val="24"/>
         </w:rPr>
-        <w:t xml:space="preserve"> Folder : /Components/ : 1 file for each of our components. These are re-usable building blocks.</w:t>
+        <w:t xml:space="preserve"> </w:t>
+      </w:r>
+      <w:proofErr w:type="gramStart"/>
+      <w:r>
+        <w:rPr>
+          <w:rFonts w:cstheme="minorHAnsi"/>
+          <w:sz w:val="24"/>
+          <w:szCs w:val="24"/>
+        </w:rPr>
+        <w:t>Folder :</w:t>
+      </w:r>
+      <w:proofErr w:type="gramEnd"/>
+      <w:r>
+        <w:rPr>
+          <w:rFonts w:cstheme="minorHAnsi"/>
+          <w:sz w:val="24"/>
+          <w:szCs w:val="24"/>
+        </w:rPr>
+        <w:t xml:space="preserve"> /Components/ : 1 file for each of our components. These are re-usable building blocks.</w:t>
       </w:r>
       <w:r>
         <w:rPr>
@@ -6132,7 +8478,25 @@
           <w:sz w:val="24"/>
           <w:szCs w:val="24"/>
         </w:rPr>
-        <w:t xml:space="preserve"> folder : </w:t>
+        <w:t xml:space="preserve"> </w:t>
+      </w:r>
+      <w:proofErr w:type="gramStart"/>
+      <w:r>
+        <w:rPr>
+          <w:rFonts w:cstheme="minorHAnsi"/>
+          <w:sz w:val="24"/>
+          <w:szCs w:val="24"/>
+        </w:rPr>
+        <w:t>folder :</w:t>
+      </w:r>
+      <w:proofErr w:type="gramEnd"/>
+      <w:r>
+        <w:rPr>
+          <w:rFonts w:cstheme="minorHAnsi"/>
+          <w:sz w:val="24"/>
+          <w:szCs w:val="24"/>
+        </w:rPr>
+        <w:t xml:space="preserve"> </w:t>
       </w:r>
       <w:r>
         <w:rPr>
@@ -6179,7 +8543,25 @@
           <w:sz w:val="24"/>
           <w:szCs w:val="24"/>
         </w:rPr>
-        <w:t xml:space="preserve"> folder : /pages/ : if we have very specific styles for a specific page for ex a home page, we can then create a new file for that specific page and we do that in the pages folder.</w:t>
+        <w:t xml:space="preserve"> </w:t>
+      </w:r>
+      <w:proofErr w:type="gramStart"/>
+      <w:r>
+        <w:rPr>
+          <w:rFonts w:cstheme="minorHAnsi"/>
+          <w:sz w:val="24"/>
+          <w:szCs w:val="24"/>
+        </w:rPr>
+        <w:t>folder :</w:t>
+      </w:r>
+      <w:proofErr w:type="gramEnd"/>
+      <w:r>
+        <w:rPr>
+          <w:rFonts w:cstheme="minorHAnsi"/>
+          <w:sz w:val="24"/>
+          <w:szCs w:val="24"/>
+        </w:rPr>
+        <w:t xml:space="preserve"> /pages/ : if we have very specific styles for a specific page for ex a home page, we can then create a new file for that specific page and we do that in the pages folder.</w:t>
       </w:r>
     </w:p>
     <w:p>
@@ -6218,7 +8600,25 @@
           <w:sz w:val="24"/>
           <w:szCs w:val="24"/>
         </w:rPr>
-        <w:t xml:space="preserve"> folder : /themes/ : in case we are doing a web app</w:t>
+        <w:t xml:space="preserve"> </w:t>
+      </w:r>
+      <w:proofErr w:type="gramStart"/>
+      <w:r>
+        <w:rPr>
+          <w:rFonts w:cstheme="minorHAnsi"/>
+          <w:sz w:val="24"/>
+          <w:szCs w:val="24"/>
+        </w:rPr>
+        <w:t>folder :</w:t>
+      </w:r>
+      <w:proofErr w:type="gramEnd"/>
+      <w:r>
+        <w:rPr>
+          <w:rFonts w:cstheme="minorHAnsi"/>
+          <w:sz w:val="24"/>
+          <w:szCs w:val="24"/>
+        </w:rPr>
+        <w:t xml:space="preserve"> /themes/ : in case we are doing a web app</w:t>
       </w:r>
       <w:r>
         <w:rPr>
@@ -6281,7 +8681,25 @@
           <w:sz w:val="24"/>
           <w:szCs w:val="24"/>
         </w:rPr>
-        <w:t xml:space="preserve"> folder : </w:t>
+        <w:t xml:space="preserve"> </w:t>
+      </w:r>
+      <w:proofErr w:type="gramStart"/>
+      <w:r>
+        <w:rPr>
+          <w:rFonts w:cstheme="minorHAnsi"/>
+          <w:sz w:val="24"/>
+          <w:szCs w:val="24"/>
+        </w:rPr>
+        <w:t>folder :</w:t>
+      </w:r>
+      <w:proofErr w:type="gramEnd"/>
+      <w:r>
+        <w:rPr>
+          <w:rFonts w:cstheme="minorHAnsi"/>
+          <w:sz w:val="24"/>
+          <w:szCs w:val="24"/>
+        </w:rPr>
+        <w:t xml:space="preserve"> </w:t>
       </w:r>
       <w:r>
         <w:rPr>
@@ -6306,17 +8724,313 @@
           <w:sz w:val="24"/>
           <w:szCs w:val="24"/>
         </w:rPr>
-        <w:t xml:space="preserve"> party CSS. For Ex : Css file of bootstrap / icon system / animation framework</w:t>
+        <w:t xml:space="preserve"> party CSS. For Ex : </w:t>
+      </w:r>
+      <w:proofErr w:type="spellStart"/>
+      <w:r>
+        <w:rPr>
+          <w:rFonts w:cstheme="minorHAnsi"/>
+          <w:sz w:val="24"/>
+          <w:szCs w:val="24"/>
+        </w:rPr>
+        <w:t>Css</w:t>
+      </w:r>
+      <w:proofErr w:type="spellEnd"/>
+      <w:r>
+        <w:rPr>
+          <w:rFonts w:cstheme="minorHAnsi"/>
+          <w:sz w:val="24"/>
+          <w:szCs w:val="24"/>
+        </w:rPr>
+        <w:t xml:space="preserve"> file of bootstrap / icon system / animation framework</w:t>
+      </w:r>
+      <w:r>
+        <w:rPr>
+          <w:rFonts w:cstheme="minorHAnsi"/>
+          <w:sz w:val="24"/>
+          <w:szCs w:val="24"/>
+        </w:rPr>
+        <w:br/>
+      </w:r>
+      <w:r>
+        <w:rPr>
+          <w:rFonts w:cstheme="minorHAnsi"/>
+          <w:sz w:val="24"/>
+          <w:szCs w:val="24"/>
+        </w:rPr>
+        <w:t xml:space="preserve">                            </w:t>
+      </w:r>
+    </w:p>
+    <w:p>
+      <w:pPr>
+        <w:pStyle w:val="ListParagraph"/>
+        <w:ind w:left="1800" w:firstLine="360"/>
+        <w:rPr>
+          <w:rFonts w:cstheme="minorHAnsi"/>
+          <w:sz w:val="24"/>
+          <w:szCs w:val="24"/>
+        </w:rPr>
+      </w:pPr>
+      <w:r>
+        <w:rPr>
+          <w:rFonts w:cstheme="minorHAnsi"/>
+          <w:sz w:val="24"/>
+          <w:szCs w:val="24"/>
+          <w:highlight w:val="lightGray"/>
+        </w:rPr>
+        <w:t>BASIC PRINCIPLES OF RESPONSIVE DESIGN AND LAYOUT</w:t>
+      </w:r>
+    </w:p>
+    <w:p>
+      <w:pPr>
+        <w:pStyle w:val="ListParagraph"/>
+        <w:numPr>
+          <w:ilvl w:val="0"/>
+          <w:numId w:val="6"/>
+        </w:numPr>
+        <w:rPr>
+          <w:rFonts w:cstheme="minorHAnsi"/>
+          <w:sz w:val="24"/>
+          <w:szCs w:val="24"/>
+        </w:rPr>
+      </w:pPr>
+      <w:r>
+        <w:rPr>
+          <w:rFonts w:cstheme="minorHAnsi"/>
+          <w:sz w:val="24"/>
+          <w:szCs w:val="24"/>
+        </w:rPr>
+        <w:t xml:space="preserve">Fluid grids and </w:t>
+      </w:r>
+      <w:proofErr w:type="gramStart"/>
+      <w:r>
+        <w:rPr>
+          <w:rFonts w:cstheme="minorHAnsi"/>
+          <w:sz w:val="24"/>
+          <w:szCs w:val="24"/>
+        </w:rPr>
+        <w:t>layouts :</w:t>
+      </w:r>
+      <w:proofErr w:type="gramEnd"/>
+      <w:r>
+        <w:rPr>
+          <w:rFonts w:cstheme="minorHAnsi"/>
+          <w:sz w:val="24"/>
+          <w:szCs w:val="24"/>
+        </w:rPr>
+        <w:t xml:space="preserve"> use percentages rather than pixels for all layout related length and especially width : so that we can adapt correctly to the user viewport width.</w:t>
+      </w:r>
+    </w:p>
+    <w:p>
+      <w:pPr>
+        <w:pStyle w:val="ListParagraph"/>
+        <w:numPr>
+          <w:ilvl w:val="0"/>
+          <w:numId w:val="6"/>
+        </w:numPr>
+        <w:rPr>
+          <w:rFonts w:cstheme="minorHAnsi"/>
+          <w:sz w:val="24"/>
+          <w:szCs w:val="24"/>
+        </w:rPr>
+      </w:pPr>
+      <w:r>
+        <w:rPr>
+          <w:rFonts w:cstheme="minorHAnsi"/>
+          <w:sz w:val="24"/>
+          <w:szCs w:val="24"/>
+        </w:rPr>
+        <w:t>Flexible and responsive images: images should also scale accordingly to the viewport. Should mention their width in percentages. We should optimize the images for different widths.</w:t>
       </w:r>
       <w:bookmarkStart w:id="0" w:name="_GoBack"/>
       <w:bookmarkEnd w:id="0"/>
-      <w:r>
-        <w:rPr>
-          <w:rFonts w:cstheme="minorHAnsi"/>
-          <w:sz w:val="24"/>
-          <w:szCs w:val="24"/>
-        </w:rPr>
-        <w:br/>
+    </w:p>
+    <w:p>
+      <w:pPr>
+        <w:pStyle w:val="ListParagraph"/>
+        <w:numPr>
+          <w:ilvl w:val="0"/>
+          <w:numId w:val="6"/>
+        </w:numPr>
+        <w:rPr>
+          <w:rFonts w:cstheme="minorHAnsi"/>
+          <w:sz w:val="24"/>
+          <w:szCs w:val="24"/>
+        </w:rPr>
+      </w:pPr>
+      <w:r>
+        <w:rPr>
+          <w:rFonts w:cstheme="minorHAnsi"/>
+          <w:sz w:val="24"/>
+          <w:szCs w:val="24"/>
+        </w:rPr>
+        <w:t xml:space="preserve">Media </w:t>
+      </w:r>
+      <w:proofErr w:type="gramStart"/>
+      <w:r>
+        <w:rPr>
+          <w:rFonts w:cstheme="minorHAnsi"/>
+          <w:sz w:val="24"/>
+          <w:szCs w:val="24"/>
+        </w:rPr>
+        <w:t>queries :</w:t>
+      </w:r>
+      <w:proofErr w:type="gramEnd"/>
+      <w:r>
+        <w:rPr>
+          <w:rFonts w:cstheme="minorHAnsi"/>
+          <w:sz w:val="24"/>
+          <w:szCs w:val="24"/>
+        </w:rPr>
+        <w:t xml:space="preserve"> allow us to change styles on certain viewport widths, which are called </w:t>
+      </w:r>
+      <w:proofErr w:type="spellStart"/>
+      <w:r>
+        <w:rPr>
+          <w:rFonts w:cstheme="minorHAnsi"/>
+          <w:sz w:val="24"/>
+          <w:szCs w:val="24"/>
+        </w:rPr>
+        <w:t>breakpoints.With</w:t>
+      </w:r>
+      <w:proofErr w:type="spellEnd"/>
+      <w:r>
+        <w:rPr>
+          <w:rFonts w:cstheme="minorHAnsi"/>
+          <w:sz w:val="24"/>
+          <w:szCs w:val="24"/>
+        </w:rPr>
+        <w:t xml:space="preserve"> this we can create different versions of websites for different devices.</w:t>
+      </w:r>
+    </w:p>
+    <w:p>
+      <w:pPr>
+        <w:pStyle w:val="ListParagraph"/>
+        <w:ind w:left="3960" w:firstLine="360"/>
+        <w:rPr>
+          <w:rFonts w:cstheme="minorHAnsi"/>
+          <w:sz w:val="24"/>
+          <w:szCs w:val="24"/>
+        </w:rPr>
+      </w:pPr>
+      <w:r>
+        <w:rPr>
+          <w:rFonts w:cstheme="minorHAnsi"/>
+          <w:sz w:val="24"/>
+          <w:szCs w:val="24"/>
+        </w:rPr>
+        <w:br/>
+      </w:r>
+      <w:r>
+        <w:rPr>
+          <w:rFonts w:cstheme="minorHAnsi"/>
+          <w:sz w:val="24"/>
+          <w:szCs w:val="24"/>
+          <w:highlight w:val="lightGray"/>
+        </w:rPr>
+        <w:t>LAYOUT TYPES</w:t>
+      </w:r>
+    </w:p>
+    <w:p>
+      <w:pPr>
+        <w:pStyle w:val="ListParagraph"/>
+        <w:numPr>
+          <w:ilvl w:val="0"/>
+          <w:numId w:val="6"/>
+        </w:numPr>
+        <w:rPr>
+          <w:rFonts w:cstheme="minorHAnsi"/>
+          <w:sz w:val="24"/>
+          <w:szCs w:val="24"/>
+        </w:rPr>
+      </w:pPr>
+      <w:r>
+        <w:rPr>
+          <w:rFonts w:cstheme="minorHAnsi"/>
+          <w:sz w:val="24"/>
+          <w:szCs w:val="24"/>
+        </w:rPr>
+        <w:t>Float based layouts : they are still used as the modern alternatives are not supported by all browsers</w:t>
+      </w:r>
+    </w:p>
+    <w:p>
+      <w:pPr>
+        <w:pStyle w:val="ListParagraph"/>
+        <w:numPr>
+          <w:ilvl w:val="0"/>
+          <w:numId w:val="6"/>
+        </w:numPr>
+        <w:rPr>
+          <w:rFonts w:cstheme="minorHAnsi"/>
+          <w:sz w:val="24"/>
+          <w:szCs w:val="24"/>
+        </w:rPr>
+      </w:pPr>
+      <w:r>
+        <w:rPr>
+          <w:rFonts w:cstheme="minorHAnsi"/>
+          <w:sz w:val="24"/>
+          <w:szCs w:val="24"/>
+        </w:rPr>
+        <w:t xml:space="preserve">Flex </w:t>
+      </w:r>
+      <w:proofErr w:type="gramStart"/>
+      <w:r>
+        <w:rPr>
+          <w:rFonts w:cstheme="minorHAnsi"/>
+          <w:sz w:val="24"/>
+          <w:szCs w:val="24"/>
+        </w:rPr>
+        <w:t>box :</w:t>
+      </w:r>
+      <w:proofErr w:type="gramEnd"/>
+      <w:r>
+        <w:rPr>
+          <w:rFonts w:cstheme="minorHAnsi"/>
+          <w:sz w:val="24"/>
+          <w:szCs w:val="24"/>
+        </w:rPr>
+        <w:t xml:space="preserve"> Perfect for laying out elements in a 1dimentional row.</w:t>
+      </w:r>
+    </w:p>
+    <w:p>
+      <w:pPr>
+        <w:pStyle w:val="ListParagraph"/>
+        <w:numPr>
+          <w:ilvl w:val="0"/>
+          <w:numId w:val="6"/>
+        </w:numPr>
+        <w:rPr>
+          <w:rFonts w:cstheme="minorHAnsi"/>
+          <w:sz w:val="24"/>
+          <w:szCs w:val="24"/>
+        </w:rPr>
+      </w:pPr>
+      <w:r>
+        <w:rPr>
+          <w:rFonts w:cstheme="minorHAnsi"/>
+          <w:sz w:val="24"/>
+          <w:szCs w:val="24"/>
+        </w:rPr>
+        <w:t xml:space="preserve">CSS </w:t>
+      </w:r>
+      <w:proofErr w:type="gramStart"/>
+      <w:r>
+        <w:rPr>
+          <w:rFonts w:cstheme="minorHAnsi"/>
+          <w:sz w:val="24"/>
+          <w:szCs w:val="24"/>
+        </w:rPr>
+        <w:t>Grid :</w:t>
+      </w:r>
+      <w:proofErr w:type="gramEnd"/>
+      <w:r>
+        <w:rPr>
+          <w:rFonts w:cstheme="minorHAnsi"/>
+          <w:sz w:val="24"/>
+          <w:szCs w:val="24"/>
+        </w:rPr>
+        <w:t xml:space="preserve"> is perfect for creating the overall layout of a page in a fully-fledged 2d grid.</w:t>
       </w:r>
       <w:r>
         <w:rPr>
@@ -8542,7 +11256,7 @@
 </file>
 
 <file path=customXml/itemProps1.xml><?xml version="1.0" encoding="utf-8"?>
-<ds:datastoreItem xmlns:ds="http://schemas.openxmlformats.org/officeDocument/2006/customXml" ds:itemID="{DD0413B3-18CC-4AF6-A438-6E1F2CB4FDF9}">
+<ds:datastoreItem xmlns:ds="http://schemas.openxmlformats.org/officeDocument/2006/customXml" ds:itemID="{48AA5465-904A-4C32-BE23-1EA7F617ED55}">
   <ds:schemaRefs>
     <ds:schemaRef ds:uri="http://schemas.openxmlformats.org/officeDocument/2006/bibliography"/>
   </ds:schemaRefs>

</xml_diff>